<commit_message>
Added some more content to the first draft
</commit_message>
<xml_diff>
--- a/Documentation/Report.docx
+++ b/Documentation/Report.docx
@@ -343,7 +343,7 @@
           </mc:Choice>
           <mc:Fallback>
             <w:pict>
-              <v:line w14:anchorId="276A4668" id="Straight Connector 4" o:spid="_x0000_s1026" style="position:absolute;z-index:251659264;visibility:visible;mso-wrap-style:square;mso-width-percent:0;mso-height-percent:0;mso-wrap-distance-left:9pt;mso-wrap-distance-top:0;mso-wrap-distance-right:9pt;mso-wrap-distance-bottom:0;mso-position-horizontal:absolute;mso-position-horizontal-relative:page;mso-position-vertical:absolute;mso-position-vertical-relative:page;mso-width-percent:0;mso-height-percent:0;mso-width-relative:page;mso-height-relative:page" from="13.05pt,197.5pt" to="580pt,197.5pt" o:gfxdata="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">
+              <v:line w14:anchorId="7DCCE0FA" id="Straight Connector 4" o:spid="_x0000_s1026" style="position:absolute;z-index:251659264;visibility:visible;mso-wrap-style:square;mso-width-percent:0;mso-height-percent:0;mso-wrap-distance-left:9pt;mso-wrap-distance-top:0;mso-wrap-distance-right:9pt;mso-wrap-distance-bottom:0;mso-position-horizontal:absolute;mso-position-horizontal-relative:page;mso-position-vertical:absolute;mso-position-vertical-relative:page;mso-width-percent:0;mso-height-percent:0;mso-width-relative:page;mso-height-relative:page" from="13.05pt,197.5pt" to="580pt,197.5pt" o:gfxdata="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">
                 <w10:wrap anchorx="page" anchory="page"/>
                 <w10:anchorlock/>
               </v:line>
@@ -3656,8 +3656,8 @@
       </w:r>
       <w:smartTag w:uri="urn:schemas-microsoft-com:office:cs:smarttags" w:element="NumConv6p0">
         <w:smartTagPr>
+          <w:attr w:name="val" w:val="1"/>
           <w:attr w:name="sch" w:val="1"/>
-          <w:attr w:name="val" w:val="1"/>
         </w:smartTagPr>
         <w:r>
           <w:t>1</w:t>
@@ -3700,8 +3700,8 @@
       <w:proofErr w:type="gramStart"/>
       <w:smartTag w:uri="urn:schemas-microsoft-com:office:cs:smarttags" w:element="NumConv6p6">
         <w:smartTagPr>
+          <w:attr w:name="val" w:val="1.1"/>
           <w:attr w:name="sch" w:val="4"/>
-          <w:attr w:name="val" w:val="1.1"/>
         </w:smartTagPr>
         <w:r>
           <w:t>1.1</w:t>
@@ -3735,8 +3735,8 @@
       </w:r>
       <w:smartTag w:uri="urn:schemas-microsoft-com:office:cs:smarttags" w:element="NumConv6p0">
         <w:smartTagPr>
+          <w:attr w:name="val" w:val="2"/>
           <w:attr w:name="sch" w:val="1"/>
-          <w:attr w:name="val" w:val="2"/>
         </w:smartTagPr>
         <w:r>
           <w:rPr>
@@ -3755,8 +3755,8 @@
       </w:r>
       <w:smartTag w:uri="urn:schemas-microsoft-com:office:cs:smarttags" w:element="NumConv6p0">
         <w:smartTagPr>
+          <w:attr w:name="val" w:val="2"/>
           <w:attr w:name="sch" w:val="1"/>
-          <w:attr w:name="val" w:val="2"/>
         </w:smartTagPr>
         <w:r>
           <w:rPr>
@@ -3775,8 +3775,8 @@
       </w:r>
       <w:smartTag w:uri="urn:schemas-microsoft-com:office:cs:smarttags" w:element="NumConv6p0">
         <w:smartTagPr>
+          <w:attr w:name="val" w:val="2"/>
           <w:attr w:name="sch" w:val="1"/>
-          <w:attr w:name="val" w:val="2"/>
         </w:smartTagPr>
         <w:r>
           <w:rPr>
@@ -3795,8 +3795,8 @@
       </w:r>
       <w:smartTag w:uri="urn:schemas-microsoft-com:office:cs:smarttags" w:element="NumConv6p0">
         <w:smartTagPr>
+          <w:attr w:name="val" w:val="2"/>
           <w:attr w:name="sch" w:val="1"/>
-          <w:attr w:name="val" w:val="2"/>
         </w:smartTagPr>
         <w:r>
           <w:rPr>
@@ -3822,8 +3822,8 @@
       <w:proofErr w:type="gramStart"/>
       <w:smartTag w:uri="urn:schemas-microsoft-com:office:cs:smarttags" w:element="NumConv6p0">
         <w:smartTagPr>
+          <w:attr w:name="val" w:val="1"/>
           <w:attr w:name="sch" w:val="1"/>
-          <w:attr w:name="val" w:val="1"/>
         </w:smartTagPr>
         <w:r>
           <w:t>1</w:t>
@@ -3834,8 +3834,8 @@
       </w:r>
       <w:smartTag w:uri="urn:schemas-microsoft-com:office:cs:smarttags" w:element="NumConv6p0">
         <w:smartTagPr>
+          <w:attr w:name="val" w:val="1"/>
           <w:attr w:name="sch" w:val="1"/>
-          <w:attr w:name="val" w:val="1"/>
         </w:smartTagPr>
         <w:r>
           <w:t>1</w:t>
@@ -3846,8 +3846,8 @@
       </w:r>
       <w:smartTag w:uri="urn:schemas-microsoft-com:office:cs:smarttags" w:element="NumConv6p0">
         <w:smartTagPr>
+          <w:attr w:name="val" w:val="1"/>
           <w:attr w:name="sch" w:val="1"/>
-          <w:attr w:name="val" w:val="1"/>
         </w:smartTagPr>
         <w:r>
           <w:t>1</w:t>
@@ -3881,8 +3881,8 @@
       </w:r>
       <w:smartTag w:uri="urn:schemas-microsoft-com:office:cs:smarttags" w:element="NumConv6p0">
         <w:smartTagPr>
+          <w:attr w:name="val" w:val="3"/>
           <w:attr w:name="sch" w:val="1"/>
-          <w:attr w:name="val" w:val="3"/>
         </w:smartTagPr>
         <w:r>
           <w:rPr>
@@ -3901,8 +3901,8 @@
       </w:r>
       <w:smartTag w:uri="urn:schemas-microsoft-com:office:cs:smarttags" w:element="NumConv6p0">
         <w:smartTagPr>
+          <w:attr w:name="val" w:val="3"/>
           <w:attr w:name="sch" w:val="1"/>
-          <w:attr w:name="val" w:val="3"/>
         </w:smartTagPr>
         <w:r>
           <w:rPr>
@@ -3921,8 +3921,8 @@
       </w:r>
       <w:smartTag w:uri="urn:schemas-microsoft-com:office:cs:smarttags" w:element="NumConv6p0">
         <w:smartTagPr>
+          <w:attr w:name="val" w:val="3"/>
           <w:attr w:name="sch" w:val="1"/>
-          <w:attr w:name="val" w:val="3"/>
         </w:smartTagPr>
         <w:r>
           <w:rPr>
@@ -3941,8 +3941,8 @@
       </w:r>
       <w:smartTag w:uri="urn:schemas-microsoft-com:office:cs:smarttags" w:element="NumConv6p0">
         <w:smartTagPr>
+          <w:attr w:name="val" w:val="3"/>
           <w:attr w:name="sch" w:val="1"/>
-          <w:attr w:name="val" w:val="3"/>
         </w:smartTagPr>
         <w:r>
           <w:rPr>
@@ -4589,7 +4589,13 @@
         <w:t xml:space="preserve">The aim of this iteration was implement a working prototype of the mobile application. </w:t>
       </w:r>
       <w:r>
-        <w:t xml:space="preserve">The first stage involved creating the interface in the Interface Builder in the </w:t>
+        <w:t>The first stage involved creating the</w:t>
+      </w:r>
+      <w:r>
+        <w:t xml:space="preserve"> user</w:t>
+      </w:r>
+      <w:r>
+        <w:t xml:space="preserve"> interface in the Interface Builder in the </w:t>
       </w:r>
       <w:proofErr w:type="spellStart"/>
       <w:r>
@@ -4597,22 +4603,45 @@
       </w:r>
       <w:proofErr w:type="spellEnd"/>
       <w:r>
-        <w:t xml:space="preserve"> IDE. The view controllers for the table of drugs and pathogens consi</w:t>
-      </w:r>
-      <w:r>
-        <w:t>sted of a basic table view.</w:t>
+        <w:t xml:space="preserve"> IDE.</w:t>
+      </w:r>
+      <w:r>
+        <w:t xml:space="preserve"> The reason for using the interface builder</w:t>
+      </w:r>
+      <w:r>
+        <w:t xml:space="preserve"> GUI tool</w:t>
+      </w:r>
+      <w:r>
+        <w:t xml:space="preserve"> rather than developing the user interface programmatically</w:t>
+      </w:r>
+      <w:r>
+        <w:t xml:space="preserve"> is that it creates a storyboard of how the containers interact with each other. This a valuable tool to be able to show the client as the flow of the program can be understood without knowledge of the source </w:t>
+      </w:r>
+      <w:r>
+        <w:t>code. This allows the client to request interface changes and see the effect of the change before actually having to change, compile and run the code for each change, saving time in development.</w:t>
       </w:r>
     </w:p>
     <w:p/>
     <w:p>
+      <w:r>
+        <w:t xml:space="preserve">The main challenge </w:t>
+      </w:r>
+      <w:r>
+        <w:t xml:space="preserve">of the user interface construction was getting it to resize dynamically for different screen sizes that are available for IOS. </w:t>
+      </w:r>
+      <w:bookmarkStart w:id="30" w:name="_GoBack"/>
+      <w:bookmarkEnd w:id="30"/>
+    </w:p>
+    <w:p/>
+    <w:p>
       <w:pPr>
         <w:pStyle w:val="Heading2"/>
       </w:pPr>
-      <w:bookmarkStart w:id="30" w:name="_Toc416102678"/>
+      <w:bookmarkStart w:id="31" w:name="_Toc416102678"/>
       <w:r>
         <w:t>4.2 Iteration 2</w:t>
       </w:r>
-      <w:bookmarkEnd w:id="30"/>
+      <w:bookmarkEnd w:id="31"/>
     </w:p>
     <w:p>
       <w:r>
@@ -4642,6 +4671,7 @@
     </w:p>
     <w:p>
       <w:r>
+        <w:lastRenderedPageBreak/>
         <w:t>Create simple REST server to send a small XML document with dummy data.</w:t>
       </w:r>
     </w:p>
@@ -4666,12 +4696,11 @@
       <w:pPr>
         <w:pStyle w:val="Heading2"/>
       </w:pPr>
-      <w:bookmarkStart w:id="31" w:name="_Toc416102679"/>
-      <w:r>
-        <w:lastRenderedPageBreak/>
+      <w:bookmarkStart w:id="32" w:name="_Toc416102679"/>
+      <w:r>
         <w:t>4.3 Iteration 3</w:t>
       </w:r>
-      <w:bookmarkEnd w:id="31"/>
+      <w:bookmarkEnd w:id="32"/>
     </w:p>
     <w:p>
       <w:r>
@@ -4705,11 +4734,11 @@
       <w:pPr>
         <w:pStyle w:val="Heading2"/>
       </w:pPr>
-      <w:bookmarkStart w:id="32" w:name="_Toc416102680"/>
+      <w:bookmarkStart w:id="33" w:name="_Toc416102680"/>
       <w:r>
         <w:t>4.4 Iteration 4</w:t>
       </w:r>
-      <w:bookmarkEnd w:id="32"/>
+      <w:bookmarkEnd w:id="33"/>
     </w:p>
     <w:p>
       <w:r>
@@ -4851,8 +4880,6 @@
       <w:r>
         <w:t>Meeting Notes.</w:t>
       </w:r>
-      <w:bookmarkStart w:id="33" w:name="_GoBack"/>
-      <w:bookmarkEnd w:id="33"/>
     </w:p>
     <w:p>
       <w:pPr>
@@ -5007,8 +5034,8 @@
       </w:r>
       <w:smartTag w:uri="urn:schemas-microsoft-com:office:cs:smarttags" w:element="NumConv6p0">
         <w:smartTagPr>
+          <w:attr w:name="sch" w:val="1"/>
           <w:attr w:name="val" w:val="2"/>
-          <w:attr w:name="sch" w:val="1"/>
         </w:smartTagPr>
         <w:r>
           <w:rPr>
@@ -5024,6 +5051,679 @@
           <w:szCs w:val="22"/>
         </w:rPr>
         <w:t xml:space="preserve"> Heading with ‘heading </w:t>
+      </w:r>
+      <w:smartTag w:uri="urn:schemas-microsoft-com:office:cs:smarttags" w:element="NumConv6p0">
+        <w:smartTagPr>
+          <w:attr w:name="sch" w:val="1"/>
+          <w:attr w:name="val" w:val="2"/>
+        </w:smartTagPr>
+        <w:r>
+          <w:rPr>
+            <w:sz w:val="22"/>
+            <w:szCs w:val="22"/>
+          </w:rPr>
+          <w:t>2</w:t>
+        </w:r>
+      </w:smartTag>
+      <w:r>
+        <w:rPr>
+          <w:sz w:val="22"/>
+          <w:szCs w:val="22"/>
+        </w:rPr>
+        <w:t>’ Style Applied by Pressing Ctrl Shift </w:t>
+      </w:r>
+      <w:smartTag w:uri="urn:schemas-microsoft-com:office:cs:smarttags" w:element="NumConv6p0">
+        <w:smartTagPr>
+          <w:attr w:name="sch" w:val="1"/>
+          <w:attr w:name="val" w:val="2"/>
+        </w:smartTagPr>
+        <w:r>
+          <w:rPr>
+            <w:sz w:val="22"/>
+            <w:szCs w:val="22"/>
+          </w:rPr>
+          <w:t>2</w:t>
+        </w:r>
+      </w:smartTag>
+      <w:bookmarkEnd w:id="36"/>
+    </w:p>
+    <w:p>
+      <w:pPr>
+        <w:rPr>
+          <w:sz w:val="22"/>
+          <w:szCs w:val="22"/>
+        </w:rPr>
+      </w:pPr>
+      <w:r>
+        <w:rPr>
+          <w:sz w:val="22"/>
+          <w:szCs w:val="22"/>
+        </w:rPr>
+        <w:t>Text under level </w:t>
+      </w:r>
+      <w:smartTag w:uri="urn:schemas-microsoft-com:office:cs:smarttags" w:element="NumConv6p0">
+        <w:smartTagPr>
+          <w:attr w:name="sch" w:val="1"/>
+          <w:attr w:name="val" w:val="2"/>
+        </w:smartTagPr>
+        <w:r>
+          <w:rPr>
+            <w:sz w:val="22"/>
+            <w:szCs w:val="22"/>
+          </w:rPr>
+          <w:t>2</w:t>
+        </w:r>
+      </w:smartTag>
+      <w:r>
+        <w:rPr>
+          <w:sz w:val="22"/>
+          <w:szCs w:val="22"/>
+        </w:rPr>
+        <w:t xml:space="preserve"> heading.  Text under level </w:t>
+      </w:r>
+      <w:smartTag w:uri="urn:schemas-microsoft-com:office:cs:smarttags" w:element="NumConv6p0">
+        <w:smartTagPr>
+          <w:attr w:name="sch" w:val="1"/>
+          <w:attr w:name="val" w:val="2"/>
+        </w:smartTagPr>
+        <w:r>
+          <w:rPr>
+            <w:sz w:val="22"/>
+            <w:szCs w:val="22"/>
+          </w:rPr>
+          <w:t>2</w:t>
+        </w:r>
+      </w:smartTag>
+      <w:r>
+        <w:rPr>
+          <w:sz w:val="22"/>
+          <w:szCs w:val="22"/>
+        </w:rPr>
+        <w:t xml:space="preserve"> heading.  Text under level </w:t>
+      </w:r>
+      <w:smartTag w:uri="urn:schemas-microsoft-com:office:cs:smarttags" w:element="NumConv6p0">
+        <w:smartTagPr>
+          <w:attr w:name="sch" w:val="1"/>
+          <w:attr w:name="val" w:val="2"/>
+        </w:smartTagPr>
+        <w:r>
+          <w:rPr>
+            <w:sz w:val="22"/>
+            <w:szCs w:val="22"/>
+          </w:rPr>
+          <w:t>2</w:t>
+        </w:r>
+      </w:smartTag>
+      <w:r>
+        <w:rPr>
+          <w:sz w:val="22"/>
+          <w:szCs w:val="22"/>
+        </w:rPr>
+        <w:t xml:space="preserve"> heading.  Text under level </w:t>
+      </w:r>
+      <w:smartTag w:uri="urn:schemas-microsoft-com:office:cs:smarttags" w:element="NumConv6p0">
+        <w:smartTagPr>
+          <w:attr w:name="sch" w:val="1"/>
+          <w:attr w:name="val" w:val="2"/>
+        </w:smartTagPr>
+        <w:r>
+          <w:rPr>
+            <w:sz w:val="22"/>
+            <w:szCs w:val="22"/>
+          </w:rPr>
+          <w:t>2</w:t>
+        </w:r>
+      </w:smartTag>
+      <w:r>
+        <w:rPr>
+          <w:sz w:val="22"/>
+          <w:szCs w:val="22"/>
+        </w:rPr>
+        <w:t xml:space="preserve"> heading.</w:t>
+      </w:r>
+    </w:p>
+    <w:p>
+      <w:pPr>
+        <w:pStyle w:val="Heading3"/>
+        <w:rPr>
+          <w:sz w:val="22"/>
+          <w:szCs w:val="22"/>
+        </w:rPr>
+      </w:pPr>
+      <w:bookmarkStart w:id="37" w:name="_Toc416102684"/>
+      <w:proofErr w:type="gramStart"/>
+      <w:r>
+        <w:rPr>
+          <w:sz w:val="22"/>
+          <w:szCs w:val="22"/>
+        </w:rPr>
+        <w:t>A.</w:t>
+      </w:r>
+      <w:smartTag w:uri="urn:schemas-microsoft-com:office:cs:smarttags" w:element="NumConv6p0">
+        <w:smartTagPr>
+          <w:attr w:name="sch" w:val="1"/>
+          <w:attr w:name="val" w:val="1"/>
+        </w:smartTagPr>
+        <w:r>
+          <w:rPr>
+            <w:sz w:val="22"/>
+            <w:szCs w:val="22"/>
+          </w:rPr>
+          <w:t>1</w:t>
+        </w:r>
+      </w:smartTag>
+      <w:r>
+        <w:rPr>
+          <w:sz w:val="22"/>
+          <w:szCs w:val="22"/>
+        </w:rPr>
+        <w:t>.</w:t>
+      </w:r>
+      <w:smartTag w:uri="urn:schemas-microsoft-com:office:cs:smarttags" w:element="NumConv6p0">
+        <w:smartTagPr>
+          <w:attr w:name="sch" w:val="1"/>
+          <w:attr w:name="val" w:val="1"/>
+        </w:smartTagPr>
+        <w:r>
+          <w:rPr>
+            <w:sz w:val="22"/>
+            <w:szCs w:val="22"/>
+          </w:rPr>
+          <w:t>1</w:t>
+        </w:r>
+      </w:smartTag>
+      <w:r>
+        <w:rPr>
+          <w:sz w:val="22"/>
+          <w:szCs w:val="22"/>
+        </w:rPr>
+        <w:t xml:space="preserve">  Level</w:t>
+      </w:r>
+      <w:proofErr w:type="gramEnd"/>
+      <w:r>
+        <w:rPr>
+          <w:sz w:val="22"/>
+          <w:szCs w:val="22"/>
+        </w:rPr>
+        <w:t xml:space="preserve"> </w:t>
+      </w:r>
+      <w:smartTag w:uri="urn:schemas-microsoft-com:office:cs:smarttags" w:element="NumConv6p0">
+        <w:smartTagPr>
+          <w:attr w:name="sch" w:val="1"/>
+          <w:attr w:name="val" w:val="3"/>
+        </w:smartTagPr>
+        <w:r>
+          <w:rPr>
+            <w:sz w:val="22"/>
+            <w:szCs w:val="22"/>
+          </w:rPr>
+          <w:t>3</w:t>
+        </w:r>
+      </w:smartTag>
+      <w:r>
+        <w:rPr>
+          <w:sz w:val="22"/>
+          <w:szCs w:val="22"/>
+        </w:rPr>
+        <w:t xml:space="preserve"> Heading with ‘heading </w:t>
+      </w:r>
+      <w:smartTag w:uri="urn:schemas-microsoft-com:office:cs:smarttags" w:element="NumConv6p0">
+        <w:smartTagPr>
+          <w:attr w:name="sch" w:val="1"/>
+          <w:attr w:name="val" w:val="3"/>
+        </w:smartTagPr>
+        <w:r>
+          <w:rPr>
+            <w:sz w:val="22"/>
+            <w:szCs w:val="22"/>
+          </w:rPr>
+          <w:t>3</w:t>
+        </w:r>
+      </w:smartTag>
+      <w:r>
+        <w:rPr>
+          <w:sz w:val="22"/>
+          <w:szCs w:val="22"/>
+        </w:rPr>
+        <w:t>’ Style Applied by Pressing Ctrl Shift </w:t>
+      </w:r>
+      <w:smartTag w:uri="urn:schemas-microsoft-com:office:cs:smarttags" w:element="NumConv6p0">
+        <w:smartTagPr>
+          <w:attr w:name="sch" w:val="1"/>
+          <w:attr w:name="val" w:val="3"/>
+        </w:smartTagPr>
+        <w:r>
+          <w:rPr>
+            <w:sz w:val="22"/>
+            <w:szCs w:val="22"/>
+          </w:rPr>
+          <w:t>3</w:t>
+        </w:r>
+      </w:smartTag>
+      <w:bookmarkEnd w:id="37"/>
+    </w:p>
+    <w:p>
+      <w:pPr>
+        <w:rPr>
+          <w:sz w:val="22"/>
+          <w:szCs w:val="22"/>
+        </w:rPr>
+      </w:pPr>
+      <w:r>
+        <w:rPr>
+          <w:sz w:val="22"/>
+          <w:szCs w:val="22"/>
+        </w:rPr>
+        <w:t>Text under level </w:t>
+      </w:r>
+      <w:smartTag w:uri="urn:schemas-microsoft-com:office:cs:smarttags" w:element="NumConv6p0">
+        <w:smartTagPr>
+          <w:attr w:name="sch" w:val="1"/>
+          <w:attr w:name="val" w:val="3"/>
+        </w:smartTagPr>
+        <w:r>
+          <w:rPr>
+            <w:sz w:val="22"/>
+            <w:szCs w:val="22"/>
+          </w:rPr>
+          <w:t>3</w:t>
+        </w:r>
+      </w:smartTag>
+      <w:r>
+        <w:rPr>
+          <w:sz w:val="22"/>
+          <w:szCs w:val="22"/>
+        </w:rPr>
+        <w:t xml:space="preserve"> heading.  Text under level </w:t>
+      </w:r>
+      <w:smartTag w:uri="urn:schemas-microsoft-com:office:cs:smarttags" w:element="NumConv6p0">
+        <w:smartTagPr>
+          <w:attr w:name="sch" w:val="1"/>
+          <w:attr w:name="val" w:val="3"/>
+        </w:smartTagPr>
+        <w:r>
+          <w:rPr>
+            <w:sz w:val="22"/>
+            <w:szCs w:val="22"/>
+          </w:rPr>
+          <w:t>3</w:t>
+        </w:r>
+      </w:smartTag>
+      <w:r>
+        <w:rPr>
+          <w:sz w:val="22"/>
+          <w:szCs w:val="22"/>
+        </w:rPr>
+        <w:t xml:space="preserve"> heading.  Text under level </w:t>
+      </w:r>
+      <w:smartTag w:uri="urn:schemas-microsoft-com:office:cs:smarttags" w:element="NumConv6p0">
+        <w:smartTagPr>
+          <w:attr w:name="sch" w:val="1"/>
+          <w:attr w:name="val" w:val="3"/>
+        </w:smartTagPr>
+        <w:r>
+          <w:rPr>
+            <w:sz w:val="22"/>
+            <w:szCs w:val="22"/>
+          </w:rPr>
+          <w:t>3</w:t>
+        </w:r>
+      </w:smartTag>
+      <w:r>
+        <w:rPr>
+          <w:sz w:val="22"/>
+          <w:szCs w:val="22"/>
+        </w:rPr>
+        <w:t xml:space="preserve"> heading.  Text under level </w:t>
+      </w:r>
+      <w:smartTag w:uri="urn:schemas-microsoft-com:office:cs:smarttags" w:element="NumConv6p0">
+        <w:smartTagPr>
+          <w:attr w:name="sch" w:val="1"/>
+          <w:attr w:name="val" w:val="3"/>
+        </w:smartTagPr>
+        <w:r>
+          <w:rPr>
+            <w:sz w:val="22"/>
+            <w:szCs w:val="22"/>
+          </w:rPr>
+          <w:t>3</w:t>
+        </w:r>
+      </w:smartTag>
+      <w:r>
+        <w:rPr>
+          <w:sz w:val="22"/>
+          <w:szCs w:val="22"/>
+        </w:rPr>
+        <w:t xml:space="preserve"> heading.</w:t>
+      </w:r>
+    </w:p>
+    <w:p>
+      <w:pPr>
+        <w:pStyle w:val="Heading4"/>
+        <w:rPr>
+          <w:sz w:val="22"/>
+          <w:szCs w:val="22"/>
+        </w:rPr>
+      </w:pPr>
+      <w:bookmarkStart w:id="38" w:name="_Toc416102685"/>
+      <w:proofErr w:type="gramStart"/>
+      <w:r>
+        <w:rPr>
+          <w:sz w:val="22"/>
+          <w:szCs w:val="22"/>
+        </w:rPr>
+        <w:t>A.</w:t>
+      </w:r>
+      <w:smartTag w:uri="urn:schemas-microsoft-com:office:cs:smarttags" w:element="NumConv6p0">
+        <w:smartTagPr>
+          <w:attr w:name="sch" w:val="1"/>
+          <w:attr w:name="val" w:val="1"/>
+        </w:smartTagPr>
+        <w:r>
+          <w:rPr>
+            <w:sz w:val="22"/>
+            <w:szCs w:val="22"/>
+          </w:rPr>
+          <w:t>1</w:t>
+        </w:r>
+      </w:smartTag>
+      <w:r>
+        <w:rPr>
+          <w:sz w:val="22"/>
+          <w:szCs w:val="22"/>
+        </w:rPr>
+        <w:t>.</w:t>
+      </w:r>
+      <w:smartTag w:uri="urn:schemas-microsoft-com:office:cs:smarttags" w:element="NumConv6p0">
+        <w:smartTagPr>
+          <w:attr w:name="sch" w:val="1"/>
+          <w:attr w:name="val" w:val="1"/>
+        </w:smartTagPr>
+        <w:r>
+          <w:rPr>
+            <w:sz w:val="22"/>
+            <w:szCs w:val="22"/>
+          </w:rPr>
+          <w:t>1</w:t>
+        </w:r>
+      </w:smartTag>
+      <w:r>
+        <w:rPr>
+          <w:sz w:val="22"/>
+          <w:szCs w:val="22"/>
+        </w:rPr>
+        <w:t>.</w:t>
+      </w:r>
+      <w:smartTag w:uri="urn:schemas-microsoft-com:office:cs:smarttags" w:element="NumConv6p0">
+        <w:smartTagPr>
+          <w:attr w:name="sch" w:val="1"/>
+          <w:attr w:name="val" w:val="1"/>
+        </w:smartTagPr>
+        <w:r>
+          <w:rPr>
+            <w:sz w:val="22"/>
+            <w:szCs w:val="22"/>
+          </w:rPr>
+          <w:t>1</w:t>
+        </w:r>
+      </w:smartTag>
+      <w:r>
+        <w:rPr>
+          <w:sz w:val="22"/>
+          <w:szCs w:val="22"/>
+        </w:rPr>
+        <w:t xml:space="preserve">  Level</w:t>
+      </w:r>
+      <w:proofErr w:type="gramEnd"/>
+      <w:r>
+        <w:rPr>
+          <w:sz w:val="22"/>
+          <w:szCs w:val="22"/>
+        </w:rPr>
+        <w:t xml:space="preserve"> </w:t>
+      </w:r>
+      <w:smartTag w:uri="urn:schemas-microsoft-com:office:cs:smarttags" w:element="NumConv6p0">
+        <w:smartTagPr>
+          <w:attr w:name="sch" w:val="1"/>
+          <w:attr w:name="val" w:val="4"/>
+        </w:smartTagPr>
+        <w:r>
+          <w:rPr>
+            <w:sz w:val="22"/>
+            <w:szCs w:val="22"/>
+          </w:rPr>
+          <w:t>4</w:t>
+        </w:r>
+      </w:smartTag>
+      <w:r>
+        <w:rPr>
+          <w:sz w:val="22"/>
+          <w:szCs w:val="22"/>
+        </w:rPr>
+        <w:t xml:space="preserve"> Heading with ‘heading </w:t>
+      </w:r>
+      <w:smartTag w:uri="urn:schemas-microsoft-com:office:cs:smarttags" w:element="NumConv6p0">
+        <w:smartTagPr>
+          <w:attr w:name="sch" w:val="1"/>
+          <w:attr w:name="val" w:val="4"/>
+        </w:smartTagPr>
+        <w:r>
+          <w:rPr>
+            <w:sz w:val="22"/>
+            <w:szCs w:val="22"/>
+          </w:rPr>
+          <w:t>4</w:t>
+        </w:r>
+      </w:smartTag>
+      <w:r>
+        <w:rPr>
+          <w:sz w:val="22"/>
+          <w:szCs w:val="22"/>
+        </w:rPr>
+        <w:t>’ Style Applied by Pressing Ctrl Shift </w:t>
+      </w:r>
+      <w:smartTag w:uri="urn:schemas-microsoft-com:office:cs:smarttags" w:element="NumConv6p0">
+        <w:smartTagPr>
+          <w:attr w:name="sch" w:val="1"/>
+          <w:attr w:name="val" w:val="4"/>
+        </w:smartTagPr>
+        <w:r>
+          <w:rPr>
+            <w:sz w:val="22"/>
+            <w:szCs w:val="22"/>
+          </w:rPr>
+          <w:t>4</w:t>
+        </w:r>
+      </w:smartTag>
+      <w:bookmarkEnd w:id="38"/>
+    </w:p>
+    <w:p>
+      <w:pPr>
+        <w:rPr>
+          <w:sz w:val="22"/>
+          <w:szCs w:val="22"/>
+        </w:rPr>
+      </w:pPr>
+      <w:r>
+        <w:rPr>
+          <w:sz w:val="22"/>
+          <w:szCs w:val="22"/>
+        </w:rPr>
+        <w:t>Text under level </w:t>
+      </w:r>
+      <w:smartTag w:uri="urn:schemas-microsoft-com:office:cs:smarttags" w:element="NumConv6p0">
+        <w:smartTagPr>
+          <w:attr w:name="sch" w:val="1"/>
+          <w:attr w:name="val" w:val="4"/>
+        </w:smartTagPr>
+        <w:r>
+          <w:rPr>
+            <w:sz w:val="22"/>
+            <w:szCs w:val="22"/>
+          </w:rPr>
+          <w:t>4</w:t>
+        </w:r>
+      </w:smartTag>
+      <w:r>
+        <w:rPr>
+          <w:sz w:val="22"/>
+          <w:szCs w:val="22"/>
+        </w:rPr>
+        <w:t xml:space="preserve"> heading.  Text under level </w:t>
+      </w:r>
+      <w:smartTag w:uri="urn:schemas-microsoft-com:office:cs:smarttags" w:element="NumConv6p0">
+        <w:smartTagPr>
+          <w:attr w:name="sch" w:val="1"/>
+          <w:attr w:name="val" w:val="4"/>
+        </w:smartTagPr>
+        <w:r>
+          <w:rPr>
+            <w:sz w:val="22"/>
+            <w:szCs w:val="22"/>
+          </w:rPr>
+          <w:t>4</w:t>
+        </w:r>
+      </w:smartTag>
+      <w:r>
+        <w:rPr>
+          <w:sz w:val="22"/>
+          <w:szCs w:val="22"/>
+        </w:rPr>
+        <w:t xml:space="preserve"> heading.  Text under level </w:t>
+      </w:r>
+      <w:smartTag w:uri="urn:schemas-microsoft-com:office:cs:smarttags" w:element="NumConv6p0">
+        <w:smartTagPr>
+          <w:attr w:name="sch" w:val="1"/>
+          <w:attr w:name="val" w:val="4"/>
+        </w:smartTagPr>
+        <w:r>
+          <w:rPr>
+            <w:sz w:val="22"/>
+            <w:szCs w:val="22"/>
+          </w:rPr>
+          <w:t>4</w:t>
+        </w:r>
+      </w:smartTag>
+      <w:r>
+        <w:rPr>
+          <w:sz w:val="22"/>
+          <w:szCs w:val="22"/>
+        </w:rPr>
+        <w:t xml:space="preserve"> heading.  Text under level </w:t>
+      </w:r>
+      <w:smartTag w:uri="urn:schemas-microsoft-com:office:cs:smarttags" w:element="NumConv6p0">
+        <w:smartTagPr>
+          <w:attr w:name="sch" w:val="1"/>
+          <w:attr w:name="val" w:val="4"/>
+        </w:smartTagPr>
+        <w:r>
+          <w:rPr>
+            <w:sz w:val="22"/>
+            <w:szCs w:val="22"/>
+          </w:rPr>
+          <w:t>4</w:t>
+        </w:r>
+      </w:smartTag>
+      <w:r>
+        <w:rPr>
+          <w:sz w:val="22"/>
+          <w:szCs w:val="22"/>
+        </w:rPr>
+        <w:t xml:space="preserve"> heading.</w:t>
+      </w:r>
+    </w:p>
+    <w:p>
+      <w:pPr>
+        <w:pStyle w:val="Heading1"/>
+      </w:pPr>
+      <w:bookmarkStart w:id="39" w:name="_Toc416102686"/>
+      <w:r>
+        <w:lastRenderedPageBreak/>
+        <w:t>Appendix B</w:t>
+      </w:r>
+      <w:r>
+        <w:br/>
+      </w:r>
+      <w:r>
+        <w:t>Ethical Issues Addressed</w:t>
+      </w:r>
+      <w:bookmarkEnd w:id="39"/>
+    </w:p>
+    <w:p>
+      <w:pPr>
+        <w:rPr>
+          <w:sz w:val="22"/>
+          <w:szCs w:val="22"/>
+        </w:rPr>
+      </w:pPr>
+      <w:r>
+        <w:rPr>
+          <w:sz w:val="22"/>
+          <w:szCs w:val="22"/>
+        </w:rPr>
+        <w:t>Text under appendix heading.  Text under appendix heading.  Text under appendix heading.  Text under appendix heading.  Text under appendix heading.  Text under appendix heading.</w:t>
+      </w:r>
+    </w:p>
+    <w:p>
+      <w:pPr>
+        <w:pStyle w:val="Heading2"/>
+        <w:rPr>
+          <w:sz w:val="22"/>
+          <w:szCs w:val="22"/>
+        </w:rPr>
+      </w:pPr>
+      <w:bookmarkStart w:id="40" w:name="_Toc416102687"/>
+      <w:proofErr w:type="gramStart"/>
+      <w:r>
+        <w:rPr>
+          <w:sz w:val="22"/>
+          <w:szCs w:val="22"/>
+        </w:rPr>
+        <w:t>B.1  Level</w:t>
+      </w:r>
+      <w:proofErr w:type="gramEnd"/>
+      <w:r>
+        <w:rPr>
+          <w:sz w:val="22"/>
+          <w:szCs w:val="22"/>
+        </w:rPr>
+        <w:t xml:space="preserve"> </w:t>
+      </w:r>
+      <w:smartTag w:uri="urn:schemas-microsoft-com:office:cs:smarttags" w:element="NumConv6p0">
+        <w:smartTagPr>
+          <w:attr w:name="sch" w:val="1"/>
+          <w:attr w:name="val" w:val="2"/>
+        </w:smartTagPr>
+        <w:r>
+          <w:rPr>
+            <w:sz w:val="22"/>
+            <w:szCs w:val="22"/>
+          </w:rPr>
+          <w:t>2</w:t>
+        </w:r>
+      </w:smartTag>
+      <w:r>
+        <w:rPr>
+          <w:sz w:val="22"/>
+          <w:szCs w:val="22"/>
+        </w:rPr>
+        <w:t xml:space="preserve"> Heading</w:t>
+      </w:r>
+      <w:bookmarkEnd w:id="40"/>
+    </w:p>
+    <w:p>
+      <w:pPr>
+        <w:rPr>
+          <w:sz w:val="22"/>
+          <w:szCs w:val="22"/>
+        </w:rPr>
+      </w:pPr>
+      <w:r>
+        <w:rPr>
+          <w:sz w:val="22"/>
+          <w:szCs w:val="22"/>
+        </w:rPr>
+        <w:t>Text under level </w:t>
       </w:r>
       <w:smartTag w:uri="urn:schemas-microsoft-com:office:cs:smarttags" w:element="NumConv6p0">
         <w:smartTagPr>
@@ -5043,7 +5743,7 @@
           <w:sz w:val="22"/>
           <w:szCs w:val="22"/>
         </w:rPr>
-        <w:t>’ Style Applied by Pressing Ctrl Shift </w:t>
+        <w:t xml:space="preserve"> heading.  Text under level </w:t>
       </w:r>
       <w:smartTag w:uri="urn:schemas-microsoft-com:office:cs:smarttags" w:element="NumConv6p0">
         <w:smartTagPr>
@@ -5058,21 +5758,12 @@
           <w:t>2</w:t>
         </w:r>
       </w:smartTag>
-      <w:bookmarkEnd w:id="36"/>
-    </w:p>
-    <w:p>
-      <w:pPr>
-        <w:rPr>
-          <w:sz w:val="22"/>
-          <w:szCs w:val="22"/>
-        </w:rPr>
-      </w:pPr>
-      <w:r>
-        <w:rPr>
-          <w:sz w:val="22"/>
-          <w:szCs w:val="22"/>
-        </w:rPr>
-        <w:t>Text under level </w:t>
+      <w:r>
+        <w:rPr>
+          <w:sz w:val="22"/>
+          <w:szCs w:val="22"/>
+        </w:rPr>
+        <w:t xml:space="preserve"> heading.  Text under level </w:t>
       </w:r>
       <w:smartTag w:uri="urn:schemas-microsoft-com:office:cs:smarttags" w:element="NumConv6p0">
         <w:smartTagPr>
@@ -5098,670 +5789,6 @@
         <w:smartTagPr>
           <w:attr w:name="val" w:val="2"/>
           <w:attr w:name="sch" w:val="1"/>
-        </w:smartTagPr>
-        <w:r>
-          <w:rPr>
-            <w:sz w:val="22"/>
-            <w:szCs w:val="22"/>
-          </w:rPr>
-          <w:t>2</w:t>
-        </w:r>
-      </w:smartTag>
-      <w:r>
-        <w:rPr>
-          <w:sz w:val="22"/>
-          <w:szCs w:val="22"/>
-        </w:rPr>
-        <w:t xml:space="preserve"> heading.  Text under level </w:t>
-      </w:r>
-      <w:smartTag w:uri="urn:schemas-microsoft-com:office:cs:smarttags" w:element="NumConv6p0">
-        <w:smartTagPr>
-          <w:attr w:name="val" w:val="2"/>
-          <w:attr w:name="sch" w:val="1"/>
-        </w:smartTagPr>
-        <w:r>
-          <w:rPr>
-            <w:sz w:val="22"/>
-            <w:szCs w:val="22"/>
-          </w:rPr>
-          <w:t>2</w:t>
-        </w:r>
-      </w:smartTag>
-      <w:r>
-        <w:rPr>
-          <w:sz w:val="22"/>
-          <w:szCs w:val="22"/>
-        </w:rPr>
-        <w:t xml:space="preserve"> heading.  Text under level </w:t>
-      </w:r>
-      <w:smartTag w:uri="urn:schemas-microsoft-com:office:cs:smarttags" w:element="NumConv6p0">
-        <w:smartTagPr>
-          <w:attr w:name="val" w:val="2"/>
-          <w:attr w:name="sch" w:val="1"/>
-        </w:smartTagPr>
-        <w:r>
-          <w:rPr>
-            <w:sz w:val="22"/>
-            <w:szCs w:val="22"/>
-          </w:rPr>
-          <w:t>2</w:t>
-        </w:r>
-      </w:smartTag>
-      <w:r>
-        <w:rPr>
-          <w:sz w:val="22"/>
-          <w:szCs w:val="22"/>
-        </w:rPr>
-        <w:t xml:space="preserve"> heading.</w:t>
-      </w:r>
-    </w:p>
-    <w:p>
-      <w:pPr>
-        <w:pStyle w:val="Heading3"/>
-        <w:rPr>
-          <w:sz w:val="22"/>
-          <w:szCs w:val="22"/>
-        </w:rPr>
-      </w:pPr>
-      <w:bookmarkStart w:id="37" w:name="_Toc416102684"/>
-      <w:proofErr w:type="gramStart"/>
-      <w:r>
-        <w:rPr>
-          <w:sz w:val="22"/>
-          <w:szCs w:val="22"/>
-        </w:rPr>
-        <w:t>A.</w:t>
-      </w:r>
-      <w:smartTag w:uri="urn:schemas-microsoft-com:office:cs:smarttags" w:element="NumConv6p0">
-        <w:smartTagPr>
-          <w:attr w:name="val" w:val="1"/>
-          <w:attr w:name="sch" w:val="1"/>
-        </w:smartTagPr>
-        <w:r>
-          <w:rPr>
-            <w:sz w:val="22"/>
-            <w:szCs w:val="22"/>
-          </w:rPr>
-          <w:t>1</w:t>
-        </w:r>
-      </w:smartTag>
-      <w:r>
-        <w:rPr>
-          <w:sz w:val="22"/>
-          <w:szCs w:val="22"/>
-        </w:rPr>
-        <w:t>.</w:t>
-      </w:r>
-      <w:smartTag w:uri="urn:schemas-microsoft-com:office:cs:smarttags" w:element="NumConv6p0">
-        <w:smartTagPr>
-          <w:attr w:name="val" w:val="1"/>
-          <w:attr w:name="sch" w:val="1"/>
-        </w:smartTagPr>
-        <w:r>
-          <w:rPr>
-            <w:sz w:val="22"/>
-            <w:szCs w:val="22"/>
-          </w:rPr>
-          <w:t>1</w:t>
-        </w:r>
-      </w:smartTag>
-      <w:r>
-        <w:rPr>
-          <w:sz w:val="22"/>
-          <w:szCs w:val="22"/>
-        </w:rPr>
-        <w:t xml:space="preserve">  Level</w:t>
-      </w:r>
-      <w:proofErr w:type="gramEnd"/>
-      <w:r>
-        <w:rPr>
-          <w:sz w:val="22"/>
-          <w:szCs w:val="22"/>
-        </w:rPr>
-        <w:t xml:space="preserve"> </w:t>
-      </w:r>
-      <w:smartTag w:uri="urn:schemas-microsoft-com:office:cs:smarttags" w:element="NumConv6p0">
-        <w:smartTagPr>
-          <w:attr w:name="val" w:val="3"/>
-          <w:attr w:name="sch" w:val="1"/>
-        </w:smartTagPr>
-        <w:r>
-          <w:rPr>
-            <w:sz w:val="22"/>
-            <w:szCs w:val="22"/>
-          </w:rPr>
-          <w:t>3</w:t>
-        </w:r>
-      </w:smartTag>
-      <w:r>
-        <w:rPr>
-          <w:sz w:val="22"/>
-          <w:szCs w:val="22"/>
-        </w:rPr>
-        <w:t xml:space="preserve"> Heading with ‘heading </w:t>
-      </w:r>
-      <w:smartTag w:uri="urn:schemas-microsoft-com:office:cs:smarttags" w:element="NumConv6p0">
-        <w:smartTagPr>
-          <w:attr w:name="val" w:val="3"/>
-          <w:attr w:name="sch" w:val="1"/>
-        </w:smartTagPr>
-        <w:r>
-          <w:rPr>
-            <w:sz w:val="22"/>
-            <w:szCs w:val="22"/>
-          </w:rPr>
-          <w:t>3</w:t>
-        </w:r>
-      </w:smartTag>
-      <w:r>
-        <w:rPr>
-          <w:sz w:val="22"/>
-          <w:szCs w:val="22"/>
-        </w:rPr>
-        <w:t>’ Style Applied by Pressing Ctrl Shift </w:t>
-      </w:r>
-      <w:smartTag w:uri="urn:schemas-microsoft-com:office:cs:smarttags" w:element="NumConv6p0">
-        <w:smartTagPr>
-          <w:attr w:name="val" w:val="3"/>
-          <w:attr w:name="sch" w:val="1"/>
-        </w:smartTagPr>
-        <w:r>
-          <w:rPr>
-            <w:sz w:val="22"/>
-            <w:szCs w:val="22"/>
-          </w:rPr>
-          <w:t>3</w:t>
-        </w:r>
-      </w:smartTag>
-      <w:bookmarkEnd w:id="37"/>
-    </w:p>
-    <w:p>
-      <w:pPr>
-        <w:rPr>
-          <w:sz w:val="22"/>
-          <w:szCs w:val="22"/>
-        </w:rPr>
-      </w:pPr>
-      <w:r>
-        <w:rPr>
-          <w:sz w:val="22"/>
-          <w:szCs w:val="22"/>
-        </w:rPr>
-        <w:t>Text under level </w:t>
-      </w:r>
-      <w:smartTag w:uri="urn:schemas-microsoft-com:office:cs:smarttags" w:element="NumConv6p0">
-        <w:smartTagPr>
-          <w:attr w:name="val" w:val="3"/>
-          <w:attr w:name="sch" w:val="1"/>
-        </w:smartTagPr>
-        <w:r>
-          <w:rPr>
-            <w:sz w:val="22"/>
-            <w:szCs w:val="22"/>
-          </w:rPr>
-          <w:t>3</w:t>
-        </w:r>
-      </w:smartTag>
-      <w:r>
-        <w:rPr>
-          <w:sz w:val="22"/>
-          <w:szCs w:val="22"/>
-        </w:rPr>
-        <w:t xml:space="preserve"> heading.  Text under level </w:t>
-      </w:r>
-      <w:smartTag w:uri="urn:schemas-microsoft-com:office:cs:smarttags" w:element="NumConv6p0">
-        <w:smartTagPr>
-          <w:attr w:name="val" w:val="3"/>
-          <w:attr w:name="sch" w:val="1"/>
-        </w:smartTagPr>
-        <w:r>
-          <w:rPr>
-            <w:sz w:val="22"/>
-            <w:szCs w:val="22"/>
-          </w:rPr>
-          <w:t>3</w:t>
-        </w:r>
-      </w:smartTag>
-      <w:r>
-        <w:rPr>
-          <w:sz w:val="22"/>
-          <w:szCs w:val="22"/>
-        </w:rPr>
-        <w:t xml:space="preserve"> heading.  Text under level </w:t>
-      </w:r>
-      <w:smartTag w:uri="urn:schemas-microsoft-com:office:cs:smarttags" w:element="NumConv6p0">
-        <w:smartTagPr>
-          <w:attr w:name="val" w:val="3"/>
-          <w:attr w:name="sch" w:val="1"/>
-        </w:smartTagPr>
-        <w:r>
-          <w:rPr>
-            <w:sz w:val="22"/>
-            <w:szCs w:val="22"/>
-          </w:rPr>
-          <w:t>3</w:t>
-        </w:r>
-      </w:smartTag>
-      <w:r>
-        <w:rPr>
-          <w:sz w:val="22"/>
-          <w:szCs w:val="22"/>
-        </w:rPr>
-        <w:t xml:space="preserve"> heading.  Text under level </w:t>
-      </w:r>
-      <w:smartTag w:uri="urn:schemas-microsoft-com:office:cs:smarttags" w:element="NumConv6p0">
-        <w:smartTagPr>
-          <w:attr w:name="val" w:val="3"/>
-          <w:attr w:name="sch" w:val="1"/>
-        </w:smartTagPr>
-        <w:r>
-          <w:rPr>
-            <w:sz w:val="22"/>
-            <w:szCs w:val="22"/>
-          </w:rPr>
-          <w:t>3</w:t>
-        </w:r>
-      </w:smartTag>
-      <w:r>
-        <w:rPr>
-          <w:sz w:val="22"/>
-          <w:szCs w:val="22"/>
-        </w:rPr>
-        <w:t xml:space="preserve"> heading.</w:t>
-      </w:r>
-    </w:p>
-    <w:p>
-      <w:pPr>
-        <w:pStyle w:val="Heading4"/>
-        <w:rPr>
-          <w:sz w:val="22"/>
-          <w:szCs w:val="22"/>
-        </w:rPr>
-      </w:pPr>
-      <w:bookmarkStart w:id="38" w:name="_Toc416102685"/>
-      <w:proofErr w:type="gramStart"/>
-      <w:r>
-        <w:rPr>
-          <w:sz w:val="22"/>
-          <w:szCs w:val="22"/>
-        </w:rPr>
-        <w:t>A.</w:t>
-      </w:r>
-      <w:smartTag w:uri="urn:schemas-microsoft-com:office:cs:smarttags" w:element="NumConv6p0">
-        <w:smartTagPr>
-          <w:attr w:name="val" w:val="1"/>
-          <w:attr w:name="sch" w:val="1"/>
-        </w:smartTagPr>
-        <w:r>
-          <w:rPr>
-            <w:sz w:val="22"/>
-            <w:szCs w:val="22"/>
-          </w:rPr>
-          <w:t>1</w:t>
-        </w:r>
-      </w:smartTag>
-      <w:r>
-        <w:rPr>
-          <w:sz w:val="22"/>
-          <w:szCs w:val="22"/>
-        </w:rPr>
-        <w:t>.</w:t>
-      </w:r>
-      <w:smartTag w:uri="urn:schemas-microsoft-com:office:cs:smarttags" w:element="NumConv6p0">
-        <w:smartTagPr>
-          <w:attr w:name="val" w:val="1"/>
-          <w:attr w:name="sch" w:val="1"/>
-        </w:smartTagPr>
-        <w:r>
-          <w:rPr>
-            <w:sz w:val="22"/>
-            <w:szCs w:val="22"/>
-          </w:rPr>
-          <w:t>1</w:t>
-        </w:r>
-      </w:smartTag>
-      <w:r>
-        <w:rPr>
-          <w:sz w:val="22"/>
-          <w:szCs w:val="22"/>
-        </w:rPr>
-        <w:t>.</w:t>
-      </w:r>
-      <w:smartTag w:uri="urn:schemas-microsoft-com:office:cs:smarttags" w:element="NumConv6p0">
-        <w:smartTagPr>
-          <w:attr w:name="val" w:val="1"/>
-          <w:attr w:name="sch" w:val="1"/>
-        </w:smartTagPr>
-        <w:r>
-          <w:rPr>
-            <w:sz w:val="22"/>
-            <w:szCs w:val="22"/>
-          </w:rPr>
-          <w:t>1</w:t>
-        </w:r>
-      </w:smartTag>
-      <w:r>
-        <w:rPr>
-          <w:sz w:val="22"/>
-          <w:szCs w:val="22"/>
-        </w:rPr>
-        <w:t xml:space="preserve">  Level</w:t>
-      </w:r>
-      <w:proofErr w:type="gramEnd"/>
-      <w:r>
-        <w:rPr>
-          <w:sz w:val="22"/>
-          <w:szCs w:val="22"/>
-        </w:rPr>
-        <w:t xml:space="preserve"> </w:t>
-      </w:r>
-      <w:smartTag w:uri="urn:schemas-microsoft-com:office:cs:smarttags" w:element="NumConv6p0">
-        <w:smartTagPr>
-          <w:attr w:name="val" w:val="4"/>
-          <w:attr w:name="sch" w:val="1"/>
-        </w:smartTagPr>
-        <w:r>
-          <w:rPr>
-            <w:sz w:val="22"/>
-            <w:szCs w:val="22"/>
-          </w:rPr>
-          <w:t>4</w:t>
-        </w:r>
-      </w:smartTag>
-      <w:r>
-        <w:rPr>
-          <w:sz w:val="22"/>
-          <w:szCs w:val="22"/>
-        </w:rPr>
-        <w:t xml:space="preserve"> Heading with ‘heading </w:t>
-      </w:r>
-      <w:smartTag w:uri="urn:schemas-microsoft-com:office:cs:smarttags" w:element="NumConv6p0">
-        <w:smartTagPr>
-          <w:attr w:name="val" w:val="4"/>
-          <w:attr w:name="sch" w:val="1"/>
-        </w:smartTagPr>
-        <w:r>
-          <w:rPr>
-            <w:sz w:val="22"/>
-            <w:szCs w:val="22"/>
-          </w:rPr>
-          <w:t>4</w:t>
-        </w:r>
-      </w:smartTag>
-      <w:r>
-        <w:rPr>
-          <w:sz w:val="22"/>
-          <w:szCs w:val="22"/>
-        </w:rPr>
-        <w:t>’ Style Applied by Pressing Ctrl Shift </w:t>
-      </w:r>
-      <w:smartTag w:uri="urn:schemas-microsoft-com:office:cs:smarttags" w:element="NumConv6p0">
-        <w:smartTagPr>
-          <w:attr w:name="val" w:val="4"/>
-          <w:attr w:name="sch" w:val="1"/>
-        </w:smartTagPr>
-        <w:r>
-          <w:rPr>
-            <w:sz w:val="22"/>
-            <w:szCs w:val="22"/>
-          </w:rPr>
-          <w:t>4</w:t>
-        </w:r>
-      </w:smartTag>
-      <w:bookmarkEnd w:id="38"/>
-    </w:p>
-    <w:p>
-      <w:pPr>
-        <w:rPr>
-          <w:sz w:val="22"/>
-          <w:szCs w:val="22"/>
-        </w:rPr>
-      </w:pPr>
-      <w:r>
-        <w:rPr>
-          <w:sz w:val="22"/>
-          <w:szCs w:val="22"/>
-        </w:rPr>
-        <w:t>Text under level </w:t>
-      </w:r>
-      <w:smartTag w:uri="urn:schemas-microsoft-com:office:cs:smarttags" w:element="NumConv6p0">
-        <w:smartTagPr>
-          <w:attr w:name="val" w:val="4"/>
-          <w:attr w:name="sch" w:val="1"/>
-        </w:smartTagPr>
-        <w:r>
-          <w:rPr>
-            <w:sz w:val="22"/>
-            <w:szCs w:val="22"/>
-          </w:rPr>
-          <w:t>4</w:t>
-        </w:r>
-      </w:smartTag>
-      <w:r>
-        <w:rPr>
-          <w:sz w:val="22"/>
-          <w:szCs w:val="22"/>
-        </w:rPr>
-        <w:t xml:space="preserve"> heading.  Text under level </w:t>
-      </w:r>
-      <w:smartTag w:uri="urn:schemas-microsoft-com:office:cs:smarttags" w:element="NumConv6p0">
-        <w:smartTagPr>
-          <w:attr w:name="val" w:val="4"/>
-          <w:attr w:name="sch" w:val="1"/>
-        </w:smartTagPr>
-        <w:r>
-          <w:rPr>
-            <w:sz w:val="22"/>
-            <w:szCs w:val="22"/>
-          </w:rPr>
-          <w:t>4</w:t>
-        </w:r>
-      </w:smartTag>
-      <w:r>
-        <w:rPr>
-          <w:sz w:val="22"/>
-          <w:szCs w:val="22"/>
-        </w:rPr>
-        <w:t xml:space="preserve"> heading.  Text under level </w:t>
-      </w:r>
-      <w:smartTag w:uri="urn:schemas-microsoft-com:office:cs:smarttags" w:element="NumConv6p0">
-        <w:smartTagPr>
-          <w:attr w:name="val" w:val="4"/>
-          <w:attr w:name="sch" w:val="1"/>
-        </w:smartTagPr>
-        <w:r>
-          <w:rPr>
-            <w:sz w:val="22"/>
-            <w:szCs w:val="22"/>
-          </w:rPr>
-          <w:t>4</w:t>
-        </w:r>
-      </w:smartTag>
-      <w:r>
-        <w:rPr>
-          <w:sz w:val="22"/>
-          <w:szCs w:val="22"/>
-        </w:rPr>
-        <w:t xml:space="preserve"> heading.  Text under level </w:t>
-      </w:r>
-      <w:smartTag w:uri="urn:schemas-microsoft-com:office:cs:smarttags" w:element="NumConv6p0">
-        <w:smartTagPr>
-          <w:attr w:name="val" w:val="4"/>
-          <w:attr w:name="sch" w:val="1"/>
-        </w:smartTagPr>
-        <w:r>
-          <w:rPr>
-            <w:sz w:val="22"/>
-            <w:szCs w:val="22"/>
-          </w:rPr>
-          <w:t>4</w:t>
-        </w:r>
-      </w:smartTag>
-      <w:r>
-        <w:rPr>
-          <w:sz w:val="22"/>
-          <w:szCs w:val="22"/>
-        </w:rPr>
-        <w:t xml:space="preserve"> heading.</w:t>
-      </w:r>
-    </w:p>
-    <w:p>
-      <w:pPr>
-        <w:pStyle w:val="Heading1"/>
-      </w:pPr>
-      <w:bookmarkStart w:id="39" w:name="_Toc416102686"/>
-      <w:r>
-        <w:lastRenderedPageBreak/>
-        <w:t>Appendix B</w:t>
-      </w:r>
-      <w:r>
-        <w:br/>
-      </w:r>
-      <w:r>
-        <w:t>Ethical Issues Addressed</w:t>
-      </w:r>
-      <w:bookmarkEnd w:id="39"/>
-    </w:p>
-    <w:p>
-      <w:pPr>
-        <w:rPr>
-          <w:sz w:val="22"/>
-          <w:szCs w:val="22"/>
-        </w:rPr>
-      </w:pPr>
-      <w:r>
-        <w:rPr>
-          <w:sz w:val="22"/>
-          <w:szCs w:val="22"/>
-        </w:rPr>
-        <w:t>Text under appendix heading.  Text under appendix heading.  Text under appendix heading.  Text under appendix heading.  Text under appendix heading.  Text under appendix heading.</w:t>
-      </w:r>
-    </w:p>
-    <w:p>
-      <w:pPr>
-        <w:pStyle w:val="Heading2"/>
-        <w:rPr>
-          <w:sz w:val="22"/>
-          <w:szCs w:val="22"/>
-        </w:rPr>
-      </w:pPr>
-      <w:bookmarkStart w:id="40" w:name="_Toc416102687"/>
-      <w:proofErr w:type="gramStart"/>
-      <w:r>
-        <w:rPr>
-          <w:sz w:val="22"/>
-          <w:szCs w:val="22"/>
-        </w:rPr>
-        <w:t>B.1  Level</w:t>
-      </w:r>
-      <w:proofErr w:type="gramEnd"/>
-      <w:r>
-        <w:rPr>
-          <w:sz w:val="22"/>
-          <w:szCs w:val="22"/>
-        </w:rPr>
-        <w:t xml:space="preserve"> </w:t>
-      </w:r>
-      <w:smartTag w:uri="urn:schemas-microsoft-com:office:cs:smarttags" w:element="NumConv6p0">
-        <w:smartTagPr>
-          <w:attr w:name="val" w:val="2"/>
-          <w:attr w:name="sch" w:val="1"/>
-        </w:smartTagPr>
-        <w:r>
-          <w:rPr>
-            <w:sz w:val="22"/>
-            <w:szCs w:val="22"/>
-          </w:rPr>
-          <w:t>2</w:t>
-        </w:r>
-      </w:smartTag>
-      <w:r>
-        <w:rPr>
-          <w:sz w:val="22"/>
-          <w:szCs w:val="22"/>
-        </w:rPr>
-        <w:t xml:space="preserve"> Heading</w:t>
-      </w:r>
-      <w:bookmarkEnd w:id="40"/>
-    </w:p>
-    <w:p>
-      <w:pPr>
-        <w:rPr>
-          <w:sz w:val="22"/>
-          <w:szCs w:val="22"/>
-        </w:rPr>
-      </w:pPr>
-      <w:r>
-        <w:rPr>
-          <w:sz w:val="22"/>
-          <w:szCs w:val="22"/>
-        </w:rPr>
-        <w:t>Text under level </w:t>
-      </w:r>
-      <w:smartTag w:uri="urn:schemas-microsoft-com:office:cs:smarttags" w:element="NumConv6p0">
-        <w:smartTagPr>
-          <w:attr w:name="sch" w:val="1"/>
-          <w:attr w:name="val" w:val="2"/>
-        </w:smartTagPr>
-        <w:r>
-          <w:rPr>
-            <w:sz w:val="22"/>
-            <w:szCs w:val="22"/>
-          </w:rPr>
-          <w:t>2</w:t>
-        </w:r>
-      </w:smartTag>
-      <w:r>
-        <w:rPr>
-          <w:sz w:val="22"/>
-          <w:szCs w:val="22"/>
-        </w:rPr>
-        <w:t xml:space="preserve"> heading.  Text under level </w:t>
-      </w:r>
-      <w:smartTag w:uri="urn:schemas-microsoft-com:office:cs:smarttags" w:element="NumConv6p0">
-        <w:smartTagPr>
-          <w:attr w:name="sch" w:val="1"/>
-          <w:attr w:name="val" w:val="2"/>
-        </w:smartTagPr>
-        <w:r>
-          <w:rPr>
-            <w:sz w:val="22"/>
-            <w:szCs w:val="22"/>
-          </w:rPr>
-          <w:t>2</w:t>
-        </w:r>
-      </w:smartTag>
-      <w:r>
-        <w:rPr>
-          <w:sz w:val="22"/>
-          <w:szCs w:val="22"/>
-        </w:rPr>
-        <w:t xml:space="preserve"> heading.  Text under level </w:t>
-      </w:r>
-      <w:smartTag w:uri="urn:schemas-microsoft-com:office:cs:smarttags" w:element="NumConv6p0">
-        <w:smartTagPr>
-          <w:attr w:name="sch" w:val="1"/>
-          <w:attr w:name="val" w:val="2"/>
-        </w:smartTagPr>
-        <w:r>
-          <w:rPr>
-            <w:sz w:val="22"/>
-            <w:szCs w:val="22"/>
-          </w:rPr>
-          <w:t>2</w:t>
-        </w:r>
-      </w:smartTag>
-      <w:r>
-        <w:rPr>
-          <w:sz w:val="22"/>
-          <w:szCs w:val="22"/>
-        </w:rPr>
-        <w:t xml:space="preserve"> heading.  Text under level </w:t>
-      </w:r>
-      <w:smartTag w:uri="urn:schemas-microsoft-com:office:cs:smarttags" w:element="NumConv6p0">
-        <w:smartTagPr>
-          <w:attr w:name="sch" w:val="1"/>
-          <w:attr w:name="val" w:val="2"/>
         </w:smartTagPr>
         <w:r>
           <w:rPr>
@@ -5908,7 +5935,7 @@
       <w:rPr>
         <w:noProof/>
       </w:rPr>
-      <w:t>1</w:t>
+      <w:t>10</w:t>
     </w:r>
     <w:r>
       <w:fldChar w:fldCharType="end"/>
@@ -8552,7 +8579,7 @@
 </file>
 
 <file path=customXml/itemProps1.xml><?xml version="1.0" encoding="utf-8"?>
-<ds:datastoreItem xmlns:ds="http://schemas.openxmlformats.org/officeDocument/2006/customXml" ds:itemID="{047AB635-A195-4E43-AED3-AD898ACFF909}">
+<ds:datastoreItem xmlns:ds="http://schemas.openxmlformats.org/officeDocument/2006/customXml" ds:itemID="{77041CB6-6E0D-4C8F-AD27-A57BC84562D3}">
   <ds:schemaRefs>
     <ds:schemaRef ds:uri="http://schemas.openxmlformats.org/officeDocument/2006/bibliography"/>
   </ds:schemaRefs>

</xml_diff>

<commit_message>
Fixed an issue where the calculator was resizing when it shouldn't. Also added the type title to the drug so it is know what type of drug it is
</commit_message>
<xml_diff>
--- a/Documentation/Report.docx
+++ b/Documentation/Report.docx
@@ -1,6 +1,6 @@
 
 <file path=word/document.xml><?xml version="1.0" encoding="utf-8"?>
-<w:document xmlns:wpc="http://schemas.microsoft.com/office/word/2010/wordprocessingCanvas" xmlns:mc="http://schemas.openxmlformats.org/markup-compatibility/2006" xmlns:o="urn:schemas-microsoft-com:office:office" xmlns:r="http://schemas.openxmlformats.org/officeDocument/2006/relationships" xmlns:m="http://schemas.openxmlformats.org/officeDocument/2006/math" xmlns:v="urn:schemas-microsoft-com:vml" xmlns:wp14="http://schemas.microsoft.com/office/word/2010/wordprocessingDrawing" xmlns:wp="http://schemas.openxmlformats.org/drawingml/2006/wordprocessingDrawing" xmlns:w10="urn:schemas-microsoft-com:office:word" xmlns:w="http://schemas.openxmlformats.org/wordprocessingml/2006/main" xmlns:w14="http://schemas.microsoft.com/office/word/2010/wordml" xmlns:w15="http://schemas.microsoft.com/office/word/2012/wordml" xmlns:wpg="http://schemas.microsoft.com/office/word/2010/wordprocessingGroup" xmlns:wpi="http://schemas.microsoft.com/office/word/2010/wordprocessingInk" xmlns:wne="http://schemas.microsoft.com/office/word/2006/wordml" xmlns:wps="http://schemas.microsoft.com/office/word/2010/wordprocessingShape" mc:Ignorable="w14 w15 wp14">
+<w:document xmlns:wpc="http://schemas.microsoft.com/office/word/2010/wordprocessingCanvas" xmlns:mo="http://schemas.microsoft.com/office/mac/office/2008/main" xmlns:mc="http://schemas.openxmlformats.org/markup-compatibility/2006" xmlns:mv="urn:schemas-microsoft-com:mac:vml" xmlns:o="urn:schemas-microsoft-com:office:office" xmlns:r="http://schemas.openxmlformats.org/officeDocument/2006/relationships" xmlns:m="http://schemas.openxmlformats.org/officeDocument/2006/math" xmlns:v="urn:schemas-microsoft-com:vml" xmlns:wp14="http://schemas.microsoft.com/office/word/2010/wordprocessingDrawing" xmlns:wp="http://schemas.openxmlformats.org/drawingml/2006/wordprocessingDrawing" xmlns:w10="urn:schemas-microsoft-com:office:word" xmlns:w="http://schemas.openxmlformats.org/wordprocessingml/2006/main" xmlns:w14="http://schemas.microsoft.com/office/word/2010/wordml" xmlns:wpg="http://schemas.microsoft.com/office/word/2010/wordprocessingGroup" xmlns:wpi="http://schemas.microsoft.com/office/word/2010/wordprocessingInk" xmlns:wne="http://schemas.microsoft.com/office/word/2006/wordml" xmlns:wps="http://schemas.microsoft.com/office/word/2010/wordprocessingShape" mc:Ignorable="w14 wp14">
   <w:body>
     <w:p>
       <w:pPr>
@@ -10,9 +10,10 @@
       <w:r>
         <w:rPr>
           <w:noProof/>
+          <w:lang w:val="en-US" w:eastAsia="en-US"/>
         </w:rPr>
         <w:drawing>
-          <wp:inline distT="0" distB="0" distL="0" distR="0" wp14:anchorId="6120A66F" wp14:editId="3C9DCD16">
+          <wp:inline distT="0" distB="0" distL="0" distR="0" wp14:anchorId="20A51686" wp14:editId="785DE8FE">
             <wp:extent cx="2394585" cy="848360"/>
             <wp:effectExtent l="0" t="0" r="5715" b="8890"/>
             <wp:docPr id="3" name="Picture 3" descr="LeedsUniBlack"/>
@@ -29,7 +30,7 @@
                     </pic:cNvPicPr>
                   </pic:nvPicPr>
                   <pic:blipFill>
-                    <a:blip r:embed="rId8" cstate="print">
+                    <a:blip r:embed="rId9" cstate="print">
                       <a:extLst>
                         <a:ext uri="{28A0092B-C50C-407E-A947-70E740481C1C}">
                           <a14:useLocalDpi xmlns:a14="http://schemas.microsoft.com/office/drawing/2010/main" val="0"/>
@@ -68,11 +69,12 @@
       <w:r>
         <w:rPr>
           <w:noProof/>
+          <w:lang w:val="en-US" w:eastAsia="en-US"/>
         </w:rPr>
         <mc:AlternateContent>
           <mc:Choice Requires="wps">
             <w:drawing>
-              <wp:anchor distT="0" distB="0" distL="114300" distR="114300" simplePos="0" relativeHeight="251658240" behindDoc="0" locked="1" layoutInCell="1" allowOverlap="1" wp14:anchorId="390D1FF2" wp14:editId="478F66E6">
+              <wp:anchor distT="0" distB="0" distL="114300" distR="114300" simplePos="0" relativeHeight="251658240" behindDoc="0" locked="1" layoutInCell="1" allowOverlap="1" wp14:anchorId="45C06211" wp14:editId="007F0184">
                 <wp:simplePos x="0" y="0"/>
                 <wp:positionH relativeFrom="page">
                   <wp:posOffset>847725</wp:posOffset>
@@ -106,14 +108,14 @@
                           <a:noFill/>
                         </a:ln>
                         <a:extLst>
-                          <a:ext uri="{909E8E84-426E-40DD-AFC4-6F175D3DCCD1}">
+                          <a:ext uri="{909E8E84-426E-40dd-AFC4-6F175D3DCCD1}">
                             <a14:hiddenFill xmlns:a14="http://schemas.microsoft.com/office/drawing/2010/main">
                               <a:solidFill>
                                 <a:srgbClr val="FFFFFF"/>
                               </a:solidFill>
                             </a14:hiddenFill>
                           </a:ext>
-                          <a:ext uri="{91240B29-F687-4F45-9708-019B960494DF}">
+                          <a:ext uri="{91240B29-F687-4f45-9708-019B960494DF}">
                             <a14:hiddenLine xmlns:a14="http://schemas.microsoft.com/office/drawing/2010/main" w="9525">
                               <a:solidFill>
                                 <a:srgbClr val="000000"/>
@@ -200,11 +202,11 @@
           </mc:Choice>
           <mc:Fallback>
             <w:pict>
-              <v:shapetype w14:anchorId="390D1FF2" id="_x0000_t202" coordsize="21600,21600" o:spt="202" path="m,l,21600r21600,l21600,xe">
+              <v:shapetype id="_x0000_t202" coordsize="21600,21600" o:spt="202" path="m0,0l0,21600,21600,21600,21600,0xe">
                 <v:stroke joinstyle="miter"/>
                 <v:path gradientshapeok="t" o:connecttype="rect"/>
               </v:shapetype>
-              <v:shape id="Text Box 2" o:spid="_x0000_s1026" type="#_x0000_t202" style="position:absolute;left:0;text-align:left;margin-left:66.75pt;margin-top:114.1pt;width:268.8pt;height:68.4pt;z-index:251658240;visibility:visible;mso-wrap-style:square;mso-width-percent:0;mso-height-percent:0;mso-wrap-distance-left:9pt;mso-wrap-distance-top:0;mso-wrap-distance-right:9pt;mso-wrap-distance-bottom:0;mso-position-horizontal:absolute;mso-position-horizontal-relative:page;mso-position-vertical:absolute;mso-position-vertical-relative:page;mso-width-percent:0;mso-height-percent:0;mso-width-relative:page;mso-height-relative:page;v-text-anchor:top" o:gfxdata="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" filled="f" stroked="f">
+              <v:shape id="Text Box 2" o:spid="_x0000_s1026" type="#_x0000_t202" style="position:absolute;left:0;text-align:left;margin-left:66.75pt;margin-top:114.1pt;width:268.8pt;height:68.4pt;z-index:251658240;visibility:visible;mso-wrap-style:square;mso-width-percent:0;mso-height-percent:0;mso-wrap-distance-left:9pt;mso-wrap-distance-top:0;mso-wrap-distance-right:9pt;mso-wrap-distance-bottom:0;mso-position-horizontal:absolute;mso-position-horizontal-relative:page;mso-position-vertical:absolute;mso-position-vertical-relative:page;mso-width-percent:0;mso-height-percent:0;mso-width-relative:page;mso-height-relative:page;v-text-anchor:top" o:gfxdata="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" filled="f" stroked="f">
                 <v:textbox inset="0,0,0,0">
                   <w:txbxContent>
                     <w:tbl>
@@ -278,11 +280,12 @@
       <w:r>
         <w:rPr>
           <w:noProof/>
+          <w:lang w:val="en-US" w:eastAsia="en-US"/>
         </w:rPr>
         <mc:AlternateContent>
           <mc:Choice Requires="wps">
             <w:drawing>
-              <wp:anchor distT="0" distB="0" distL="114300" distR="114300" simplePos="0" relativeHeight="251659264" behindDoc="0" locked="1" layoutInCell="1" allowOverlap="1">
+              <wp:anchor distT="0" distB="0" distL="114300" distR="114300" simplePos="0" relativeHeight="251659264" behindDoc="0" locked="1" layoutInCell="1" allowOverlap="1" wp14:anchorId="2369E88A" wp14:editId="310AC9D5">
                 <wp:simplePos x="0" y="0"/>
                 <wp:positionH relativeFrom="page">
                   <wp:posOffset>165735</wp:posOffset>
@@ -321,7 +324,7 @@
                           <a:tailEnd/>
                         </a:ln>
                         <a:extLst>
-                          <a:ext uri="{909E8E84-426E-40DD-AFC4-6F175D3DCCD1}">
+                          <a:ext uri="{909E8E84-426E-40dd-AFC4-6F175D3DCCD1}">
                             <a14:hiddenFill xmlns:a14="http://schemas.microsoft.com/office/drawing/2010/main">
                               <a:noFill/>
                             </a14:hiddenFill>
@@ -341,7 +344,7 @@
               </wp:anchor>
             </w:drawing>
           </mc:Choice>
-          <mc:Fallback>
+          <mc:Fallback xmlns:w15="http://schemas.microsoft.com/office/word/2012/wordml">
             <w:pict>
               <v:line w14:anchorId="7DCCE0FA" id="Straight Connector 4" o:spid="_x0000_s1026" style="position:absolute;z-index:251659264;visibility:visible;mso-wrap-style:square;mso-width-percent:0;mso-height-percent:0;mso-wrap-distance-left:9pt;mso-wrap-distance-top:0;mso-wrap-distance-right:9pt;mso-wrap-distance-bottom:0;mso-position-horizontal:absolute;mso-position-horizontal-relative:page;mso-position-vertical:absolute;mso-position-vertical-relative:page;mso-width-percent:0;mso-height-percent:0;mso-width-relative:page;mso-height-relative:page" from="13.05pt,197.5pt" to="580pt,197.5pt" o:gfxdata="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">
                 <w10:wrap anchorx="page" anchory="page"/>
@@ -1051,7 +1054,7 @@
         </w:rPr>
         <w:t xml:space="preserve">”; see </w:t>
       </w:r>
-      <w:hyperlink r:id="rId9" w:history="1">
+      <w:hyperlink r:id="rId10" w:history="1">
         <w:r>
           <w:rPr>
             <w:rStyle w:val="Hyperlink"/>
@@ -3628,7 +3631,7 @@
     <w:p>
       <w:pPr>
         <w:sectPr>
-          <w:headerReference w:type="default" r:id="rId10"/>
+          <w:headerReference w:type="default" r:id="rId11"/>
           <w:footnotePr>
             <w:numRestart w:val="eachSect"/>
           </w:footnotePr>
@@ -3652,17 +3655,8 @@
         <w:t>Introduction</w:t>
       </w:r>
       <w:r>
-        <w:t xml:space="preserve"> </w:t>
-      </w:r>
-      <w:smartTag w:uri="urn:schemas-microsoft-com:office:cs:smarttags" w:element="NumConv6p0">
-        <w:smartTagPr>
-          <w:attr w:name="val" w:val="1"/>
-          <w:attr w:name="sch" w:val="1"/>
-        </w:smartTagPr>
-        <w:r>
-          <w:t>1</w:t>
-        </w:r>
-      </w:smartTag>
+        <w:t xml:space="preserve"> 1</w:t>
+      </w:r>
       <w:bookmarkEnd w:id="3"/>
       <w:r>
         <w:br/>
@@ -3698,17 +3692,8 @@
       </w:pPr>
       <w:bookmarkStart w:id="4" w:name="_Toc416102649"/>
       <w:proofErr w:type="gramStart"/>
-      <w:smartTag w:uri="urn:schemas-microsoft-com:office:cs:smarttags" w:element="NumConv6p6">
-        <w:smartTagPr>
-          <w:attr w:name="val" w:val="1.1"/>
-          <w:attr w:name="sch" w:val="4"/>
-        </w:smartTagPr>
-        <w:r>
-          <w:t>1.1</w:t>
-        </w:r>
-      </w:smartTag>
-      <w:r>
-        <w:t xml:space="preserve">  </w:t>
+      <w:r>
+        <w:t xml:space="preserve">1.1  </w:t>
       </w:r>
       <w:r>
         <w:t>Project</w:t>
@@ -3731,233 +3716,40 @@
           <w:sz w:val="22"/>
           <w:szCs w:val="22"/>
         </w:rPr>
-        <w:t>Text under level </w:t>
-      </w:r>
-      <w:smartTag w:uri="urn:schemas-microsoft-com:office:cs:smarttags" w:element="NumConv6p0">
-        <w:smartTagPr>
-          <w:attr w:name="val" w:val="2"/>
-          <w:attr w:name="sch" w:val="1"/>
-        </w:smartTagPr>
-        <w:r>
-          <w:rPr>
-            <w:sz w:val="22"/>
-            <w:szCs w:val="22"/>
-          </w:rPr>
-          <w:t>2</w:t>
-        </w:r>
-      </w:smartTag>
-      <w:r>
+        <w:t>Text under level 2 heading.  Text under level 2 heading.  Text under level 2 heading.  Text under level 2 heading.</w:t>
+      </w:r>
+    </w:p>
+    <w:p>
+      <w:pPr>
+        <w:pStyle w:val="Heading3"/>
+      </w:pPr>
+      <w:bookmarkStart w:id="5" w:name="_Toc416102650"/>
+      <w:proofErr w:type="gramStart"/>
+      <w:r>
+        <w:t xml:space="preserve">1.1.1  </w:t>
+      </w:r>
+      <w:r>
+        <w:t>Problem</w:t>
+      </w:r>
+      <w:proofErr w:type="gramEnd"/>
+      <w:r>
+        <w:t xml:space="preserve"> statement.</w:t>
+      </w:r>
+      <w:bookmarkEnd w:id="5"/>
+    </w:p>
+    <w:p>
+      <w:pPr>
         <w:rPr>
           <w:sz w:val="22"/>
           <w:szCs w:val="22"/>
         </w:rPr>
-        <w:t xml:space="preserve"> heading.  Text under level </w:t>
-      </w:r>
-      <w:smartTag w:uri="urn:schemas-microsoft-com:office:cs:smarttags" w:element="NumConv6p0">
-        <w:smartTagPr>
-          <w:attr w:name="val" w:val="2"/>
-          <w:attr w:name="sch" w:val="1"/>
-        </w:smartTagPr>
-        <w:r>
-          <w:rPr>
-            <w:sz w:val="22"/>
-            <w:szCs w:val="22"/>
-          </w:rPr>
-          <w:t>2</w:t>
-        </w:r>
-      </w:smartTag>
+      </w:pPr>
       <w:r>
         <w:rPr>
           <w:sz w:val="22"/>
           <w:szCs w:val="22"/>
         </w:rPr>
-        <w:t xml:space="preserve"> heading.  Text under level </w:t>
-      </w:r>
-      <w:smartTag w:uri="urn:schemas-microsoft-com:office:cs:smarttags" w:element="NumConv6p0">
-        <w:smartTagPr>
-          <w:attr w:name="val" w:val="2"/>
-          <w:attr w:name="sch" w:val="1"/>
-        </w:smartTagPr>
-        <w:r>
-          <w:rPr>
-            <w:sz w:val="22"/>
-            <w:szCs w:val="22"/>
-          </w:rPr>
-          <w:t>2</w:t>
-        </w:r>
-      </w:smartTag>
-      <w:r>
-        <w:rPr>
-          <w:sz w:val="22"/>
-          <w:szCs w:val="22"/>
-        </w:rPr>
-        <w:t xml:space="preserve"> heading.  Text under level </w:t>
-      </w:r>
-      <w:smartTag w:uri="urn:schemas-microsoft-com:office:cs:smarttags" w:element="NumConv6p0">
-        <w:smartTagPr>
-          <w:attr w:name="val" w:val="2"/>
-          <w:attr w:name="sch" w:val="1"/>
-        </w:smartTagPr>
-        <w:r>
-          <w:rPr>
-            <w:sz w:val="22"/>
-            <w:szCs w:val="22"/>
-          </w:rPr>
-          <w:t>2</w:t>
-        </w:r>
-      </w:smartTag>
-      <w:r>
-        <w:rPr>
-          <w:sz w:val="22"/>
-          <w:szCs w:val="22"/>
-        </w:rPr>
-        <w:t xml:space="preserve"> heading.</w:t>
-      </w:r>
-    </w:p>
-    <w:p>
-      <w:pPr>
-        <w:pStyle w:val="Heading3"/>
-      </w:pPr>
-      <w:bookmarkStart w:id="5" w:name="_Toc416102650"/>
-      <w:proofErr w:type="gramStart"/>
-      <w:smartTag w:uri="urn:schemas-microsoft-com:office:cs:smarttags" w:element="NumConv6p0">
-        <w:smartTagPr>
-          <w:attr w:name="val" w:val="1"/>
-          <w:attr w:name="sch" w:val="1"/>
-        </w:smartTagPr>
-        <w:r>
-          <w:t>1</w:t>
-        </w:r>
-      </w:smartTag>
-      <w:r>
-        <w:t>.</w:t>
-      </w:r>
-      <w:smartTag w:uri="urn:schemas-microsoft-com:office:cs:smarttags" w:element="NumConv6p0">
-        <w:smartTagPr>
-          <w:attr w:name="val" w:val="1"/>
-          <w:attr w:name="sch" w:val="1"/>
-        </w:smartTagPr>
-        <w:r>
-          <w:t>1</w:t>
-        </w:r>
-      </w:smartTag>
-      <w:r>
-        <w:t>.</w:t>
-      </w:r>
-      <w:smartTag w:uri="urn:schemas-microsoft-com:office:cs:smarttags" w:element="NumConv6p0">
-        <w:smartTagPr>
-          <w:attr w:name="val" w:val="1"/>
-          <w:attr w:name="sch" w:val="1"/>
-        </w:smartTagPr>
-        <w:r>
-          <w:t>1</w:t>
-        </w:r>
-      </w:smartTag>
-      <w:r>
-        <w:t xml:space="preserve">  </w:t>
-      </w:r>
-      <w:r>
-        <w:t>Problem</w:t>
-      </w:r>
-      <w:proofErr w:type="gramEnd"/>
-      <w:r>
-        <w:t xml:space="preserve"> statement.</w:t>
-      </w:r>
-      <w:bookmarkEnd w:id="5"/>
-    </w:p>
-    <w:p>
-      <w:pPr>
-        <w:rPr>
-          <w:sz w:val="22"/>
-          <w:szCs w:val="22"/>
-        </w:rPr>
-      </w:pPr>
-      <w:r>
-        <w:rPr>
-          <w:sz w:val="22"/>
-          <w:szCs w:val="22"/>
-        </w:rPr>
-        <w:t>Text under level </w:t>
-      </w:r>
-      <w:smartTag w:uri="urn:schemas-microsoft-com:office:cs:smarttags" w:element="NumConv6p0">
-        <w:smartTagPr>
-          <w:attr w:name="val" w:val="3"/>
-          <w:attr w:name="sch" w:val="1"/>
-        </w:smartTagPr>
-        <w:r>
-          <w:rPr>
-            <w:sz w:val="22"/>
-            <w:szCs w:val="22"/>
-          </w:rPr>
-          <w:t>3</w:t>
-        </w:r>
-      </w:smartTag>
-      <w:r>
-        <w:rPr>
-          <w:sz w:val="22"/>
-          <w:szCs w:val="22"/>
-        </w:rPr>
-        <w:t xml:space="preserve"> heading.  Text under level </w:t>
-      </w:r>
-      <w:smartTag w:uri="urn:schemas-microsoft-com:office:cs:smarttags" w:element="NumConv6p0">
-        <w:smartTagPr>
-          <w:attr w:name="val" w:val="3"/>
-          <w:attr w:name="sch" w:val="1"/>
-        </w:smartTagPr>
-        <w:r>
-          <w:rPr>
-            <w:sz w:val="22"/>
-            <w:szCs w:val="22"/>
-          </w:rPr>
-          <w:t>3</w:t>
-        </w:r>
-      </w:smartTag>
-      <w:r>
-        <w:rPr>
-          <w:sz w:val="22"/>
-          <w:szCs w:val="22"/>
-        </w:rPr>
-        <w:t xml:space="preserve"> heading.  Text under level </w:t>
-      </w:r>
-      <w:smartTag w:uri="urn:schemas-microsoft-com:office:cs:smarttags" w:element="NumConv6p0">
-        <w:smartTagPr>
-          <w:attr w:name="val" w:val="3"/>
-          <w:attr w:name="sch" w:val="1"/>
-        </w:smartTagPr>
-        <w:r>
-          <w:rPr>
-            <w:sz w:val="22"/>
-            <w:szCs w:val="22"/>
-          </w:rPr>
-          <w:t>3</w:t>
-        </w:r>
-      </w:smartTag>
-      <w:r>
-        <w:rPr>
-          <w:sz w:val="22"/>
-          <w:szCs w:val="22"/>
-        </w:rPr>
-        <w:t xml:space="preserve"> heading.  Text under level </w:t>
-      </w:r>
-      <w:smartTag w:uri="urn:schemas-microsoft-com:office:cs:smarttags" w:element="NumConv6p0">
-        <w:smartTagPr>
-          <w:attr w:name="val" w:val="3"/>
-          <w:attr w:name="sch" w:val="1"/>
-        </w:smartTagPr>
-        <w:r>
-          <w:rPr>
-            <w:sz w:val="22"/>
-            <w:szCs w:val="22"/>
-          </w:rPr>
-          <w:t>3</w:t>
-        </w:r>
-      </w:smartTag>
-      <w:r>
-        <w:rPr>
-          <w:sz w:val="22"/>
-          <w:szCs w:val="22"/>
-        </w:rPr>
-        <w:t xml:space="preserve"> heading.</w:t>
+        <w:t>Text under level 3 heading.  Text under level 3 heading.  Text under level 3 heading.  Text under level 3 heading.</w:t>
       </w:r>
     </w:p>
     <w:p>
@@ -4050,15 +3842,7 @@
       </w:pPr>
       <w:bookmarkStart w:id="12" w:name="_Toc416102657"/>
       <w:r>
-        <w:t xml:space="preserve">2.2 Programming Language </w:t>
-      </w:r>
-      <w:proofErr w:type="gramStart"/>
-      <w:r>
-        <w:t>For</w:t>
-      </w:r>
-      <w:proofErr w:type="gramEnd"/>
-      <w:r>
-        <w:t xml:space="preserve"> Development</w:t>
+        <w:t>2.2 Programming Language For Development</w:t>
       </w:r>
       <w:bookmarkEnd w:id="12"/>
     </w:p>
@@ -4096,13 +3880,1047 @@
       </w:r>
       <w:proofErr w:type="gramStart"/>
       <w:r>
-        <w:t>bugs(</w:t>
+        <w:t xml:space="preserve">bugs( </w:t>
       </w:r>
       <w:proofErr w:type="gramEnd"/>
       <w:r>
+        <w:fldChar w:fldCharType="begin"/>
+      </w:r>
+      <w:r>
+        <w:instrText xml:space="preserve"> HYPERLINK "http://www.huffingtonpost.com/ahmed-eid/" </w:instrText>
+      </w:r>
+      <w:r>
+        <w:fldChar w:fldCharType="separate"/>
+      </w:r>
+      <w:r>
+        <w:rPr>
+          <w:rStyle w:val="name"/>
+          <w:b/>
+          <w:bCs/>
+          <w:color w:val="000000"/>
+          <w:sz w:val="21"/>
+          <w:szCs w:val="21"/>
+          <w:bdr w:val="none" w:sz="0" w:space="0" w:color="auto" w:frame="1"/>
+          <w:shd w:val="clear" w:color="auto" w:fill="FFFFFF"/>
+        </w:rPr>
+        <w:t>Ahmed Eid</w:t>
+      </w:r>
+      <w:r>
+        <w:rPr>
+          <w:rStyle w:val="name"/>
+          <w:b/>
+          <w:bCs/>
+          <w:color w:val="000000"/>
+          <w:sz w:val="21"/>
+          <w:szCs w:val="21"/>
+          <w:bdr w:val="none" w:sz="0" w:space="0" w:color="auto" w:frame="1"/>
+          <w:shd w:val="clear" w:color="auto" w:fill="FFFFFF"/>
+        </w:rPr>
+        <w:fldChar w:fldCharType="end"/>
+      </w:r>
+      <w:r>
+        <w:t xml:space="preserve"> June 2014). Also because it is so new there may not be as many examples to learn the code as compared with Objective C. Although this language is simpler syntactically compared to Objective C, Swift still uses Objective C libraries. This could make the code difficult to understand if written in two different languages.</w:t>
+      </w:r>
+    </w:p>
+    <w:p>
+      <w:r>
+        <w:t>C++/C could have also been used but the code would have needed some Objective C wrappers and converters for the Application to run on IOS. This would of meant mixing languages making the code less readable and verbose.</w:t>
+      </w:r>
+    </w:p>
+    <w:p>
+      <w:pPr>
+        <w:tabs>
+          <w:tab w:val="left" w:pos="7935"/>
+        </w:tabs>
+      </w:pPr>
+    </w:p>
+    <w:p>
+      <w:pPr>
+        <w:pStyle w:val="Heading2"/>
+      </w:pPr>
+      <w:bookmarkStart w:id="14" w:name="_Toc416102659"/>
+      <w:r>
+        <w:t>2.3 REST Frameworks</w:t>
+      </w:r>
+      <w:bookmarkEnd w:id="14"/>
+    </w:p>
+    <w:p>
+      <w:r>
+        <w:t xml:space="preserve">Jersey vs </w:t>
+      </w:r>
+      <w:proofErr w:type="gramStart"/>
+      <w:r>
+        <w:t>Spring</w:t>
+      </w:r>
+      <w:proofErr w:type="gramEnd"/>
+      <w:r>
+        <w:t xml:space="preserve"> vs Django</w:t>
+      </w:r>
+    </w:p>
+    <w:p>
+      <w:pPr>
+        <w:pStyle w:val="Heading2"/>
+      </w:pPr>
+      <w:bookmarkStart w:id="15" w:name="_Toc416102660"/>
+      <w:r>
+        <w:t>2.4 XML Conversion Libraries</w:t>
+      </w:r>
+      <w:bookmarkEnd w:id="15"/>
+    </w:p>
+    <w:p>
+      <w:proofErr w:type="spellStart"/>
+      <w:r>
+        <w:t>Gdata</w:t>
+      </w:r>
+      <w:proofErr w:type="spellEnd"/>
+      <w:r>
+        <w:t xml:space="preserve"> vs </w:t>
+      </w:r>
+      <w:proofErr w:type="spellStart"/>
+      <w:r>
+        <w:t>RestIOS</w:t>
+      </w:r>
+      <w:proofErr w:type="spellEnd"/>
+      <w:r>
+        <w:t xml:space="preserve"> JAXB </w:t>
+      </w:r>
+      <w:proofErr w:type="spellStart"/>
+      <w:r>
+        <w:t>etc</w:t>
+      </w:r>
+      <w:proofErr w:type="spellEnd"/>
+    </w:p>
+    <w:p>
+      <w:pPr>
+        <w:pStyle w:val="Heading2"/>
+      </w:pPr>
+      <w:bookmarkStart w:id="16" w:name="_Toc416102661"/>
+      <w:r>
+        <w:lastRenderedPageBreak/>
+        <w:t xml:space="preserve">2.5 Integrated Development </w:t>
+      </w:r>
+      <w:r>
+        <w:t>Environment</w:t>
+      </w:r>
+      <w:bookmarkEnd w:id="16"/>
+    </w:p>
+    <w:p>
+      <w:pPr>
+        <w:pStyle w:val="Heading3"/>
+      </w:pPr>
+      <w:bookmarkStart w:id="17" w:name="_Toc416102662"/>
+      <w:r>
+        <w:t>2.5.1 IOS</w:t>
+      </w:r>
+      <w:bookmarkEnd w:id="17"/>
+    </w:p>
+    <w:p>
+      <w:r>
+        <w:t xml:space="preserve">The chosen integrated development environment is </w:t>
+      </w:r>
+      <w:proofErr w:type="spellStart"/>
+      <w:r>
+        <w:t>XCode</w:t>
+      </w:r>
+      <w:proofErr w:type="spellEnd"/>
+      <w:r>
+        <w:t xml:space="preserve"> as it provides all the necessary tools and features needed to create mobile applications in IOS. </w:t>
+      </w:r>
+      <w:proofErr w:type="spellStart"/>
+      <w:r>
+        <w:t>XCode</w:t>
+      </w:r>
+      <w:proofErr w:type="spellEnd"/>
+      <w:r>
+        <w:t xml:space="preserve"> is what Apple recommends to develop IOS applications and Apple includes a great deal of documentation of how to develop applications for IOS in </w:t>
+      </w:r>
+      <w:proofErr w:type="spellStart"/>
+      <w:r>
+        <w:t>XCode</w:t>
+      </w:r>
+      <w:proofErr w:type="spellEnd"/>
+      <w:r>
+        <w:t>. This IDE can understand languages of C/C++/</w:t>
+      </w:r>
+      <w:proofErr w:type="spellStart"/>
+      <w:r>
+        <w:t>Obective</w:t>
+      </w:r>
+      <w:proofErr w:type="spellEnd"/>
+      <w:r>
+        <w:t xml:space="preserve"> C and Swift and includes emulators for the most popular mobile devices to test the applications.</w:t>
+      </w:r>
+      <w:r>
         <w:t xml:space="preserve"> </w:t>
       </w:r>
-      <w:hyperlink r:id="rId11" w:history="1">
+      <w:proofErr w:type="spellStart"/>
+      <w:r>
+        <w:t>XCode</w:t>
+      </w:r>
+      <w:proofErr w:type="spellEnd"/>
+      <w:r>
+        <w:t xml:space="preserve"> also includes build in Git Hub version control which can control the changes to the project (Apple Developer 2015).</w:t>
+      </w:r>
+    </w:p>
+    <w:p/>
+    <w:p>
+      <w:pPr>
+        <w:pStyle w:val="Heading3"/>
+      </w:pPr>
+      <w:bookmarkStart w:id="18" w:name="_Toc416102663"/>
+      <w:r>
+        <w:t>2.5.2 Java</w:t>
+      </w:r>
+      <w:bookmarkEnd w:id="18"/>
+    </w:p>
+    <w:p>
+      <w:r>
+        <w:t>Eclipse</w:t>
+      </w:r>
+    </w:p>
+    <w:p>
+      <w:pPr>
+        <w:pStyle w:val="Heading2"/>
+      </w:pPr>
+      <w:bookmarkStart w:id="19" w:name="_Toc416102664"/>
+      <w:r>
+        <w:t xml:space="preserve">2.6 Database </w:t>
+      </w:r>
+      <w:r>
+        <w:t>Design</w:t>
+      </w:r>
+      <w:bookmarkEnd w:id="19"/>
+    </w:p>
+    <w:p>
+      <w:proofErr w:type="spellStart"/>
+      <w:r>
+        <w:t>Mysql</w:t>
+      </w:r>
+      <w:proofErr w:type="gramStart"/>
+      <w:r>
+        <w:t>,</w:t>
+      </w:r>
+      <w:r>
+        <w:t>WAMP</w:t>
+      </w:r>
+      <w:proofErr w:type="spellEnd"/>
+      <w:proofErr w:type="gramEnd"/>
+      <w:r>
+        <w:t>,</w:t>
+      </w:r>
+      <w:r>
+        <w:t xml:space="preserve"> JDBC</w:t>
+      </w:r>
+      <w:r>
+        <w:t xml:space="preserve"> </w:t>
+      </w:r>
+    </w:p>
+    <w:p/>
+    <w:p>
+      <w:pPr>
+        <w:pStyle w:val="Heading1"/>
+      </w:pPr>
+      <w:r>
+        <w:lastRenderedPageBreak/>
+        <w:t xml:space="preserve"> </w:t>
+      </w:r>
+      <w:bookmarkStart w:id="20" w:name="_Toc416102665"/>
+      <w:r>
+        <w:t>3 Design</w:t>
+      </w:r>
+      <w:bookmarkEnd w:id="20"/>
+    </w:p>
+    <w:p/>
+    <w:p>
+      <w:pPr>
+        <w:pStyle w:val="Heading2"/>
+      </w:pPr>
+      <w:bookmarkStart w:id="21" w:name="_Toc416102666"/>
+      <w:r>
+        <w:t>3.1 Gathering Requirements</w:t>
+      </w:r>
+      <w:bookmarkEnd w:id="21"/>
+    </w:p>
+    <w:p>
+      <w:r>
+        <w:t>Client meetings,</w:t>
+      </w:r>
+      <w:r>
+        <w:t xml:space="preserve"> object structure, process of getting minimum requirements.</w:t>
+      </w:r>
+    </w:p>
+    <w:p>
+      <w:pPr>
+        <w:pStyle w:val="Heading2"/>
+      </w:pPr>
+      <w:bookmarkStart w:id="22" w:name="_Toc416102667"/>
+      <w:r>
+        <w:t>3.2 Low Fidelity Prototype</w:t>
+      </w:r>
+      <w:bookmarkEnd w:id="22"/>
+    </w:p>
+    <w:p>
+      <w:r>
+        <w:t>Paper to white board meetings</w:t>
+      </w:r>
+    </w:p>
+    <w:p>
+      <w:pPr>
+        <w:pStyle w:val="Heading2"/>
+      </w:pPr>
+      <w:bookmarkStart w:id="23" w:name="_Toc416102668"/>
+      <w:r>
+        <w:t>3.3 Clients Reflection on Prototype</w:t>
+      </w:r>
+      <w:bookmarkEnd w:id="23"/>
+    </w:p>
+    <w:p>
+      <w:r>
+        <w:t xml:space="preserve">Reviews on </w:t>
+      </w:r>
+      <w:proofErr w:type="spellStart"/>
+      <w:r>
+        <w:t>intial</w:t>
+      </w:r>
+      <w:proofErr w:type="spellEnd"/>
+      <w:r>
+        <w:t xml:space="preserve"> design changes</w:t>
+      </w:r>
+    </w:p>
+    <w:p>
+      <w:pPr>
+        <w:pStyle w:val="Heading2"/>
+      </w:pPr>
+      <w:bookmarkStart w:id="24" w:name="_Toc416102669"/>
+      <w:proofErr w:type="gramStart"/>
+      <w:r>
+        <w:t>3.4  User</w:t>
+      </w:r>
+      <w:proofErr w:type="gramEnd"/>
+      <w:r>
+        <w:t xml:space="preserve"> Interface Design</w:t>
+      </w:r>
+      <w:bookmarkEnd w:id="24"/>
+    </w:p>
+    <w:p>
+      <w:r>
+        <w:t>Show storyboard</w:t>
+      </w:r>
+    </w:p>
+    <w:p>
+      <w:pPr>
+        <w:pStyle w:val="Heading2"/>
+      </w:pPr>
+      <w:bookmarkStart w:id="25" w:name="_Toc416102670"/>
+      <w:r>
+        <w:t>3.5 Mobile Application Structure</w:t>
+      </w:r>
+      <w:bookmarkEnd w:id="25"/>
+    </w:p>
+    <w:p>
+      <w:r>
+        <w:t xml:space="preserve">Basic IOS </w:t>
+      </w:r>
+      <w:proofErr w:type="spellStart"/>
+      <w:proofErr w:type="gramStart"/>
+      <w:r>
+        <w:t>didFinishWithOptions</w:t>
+      </w:r>
+      <w:proofErr w:type="spellEnd"/>
+      <w:r>
+        <w:t>(</w:t>
+      </w:r>
+      <w:proofErr w:type="gramEnd"/>
+      <w:r>
+        <w:t xml:space="preserve">) </w:t>
+      </w:r>
+      <w:proofErr w:type="spellStart"/>
+      <w:r>
+        <w:t>onLoad</w:t>
+      </w:r>
+      <w:proofErr w:type="spellEnd"/>
+      <w:r>
+        <w:t>() etc.</w:t>
+      </w:r>
+    </w:p>
+    <w:p>
+      <w:pPr>
+        <w:pStyle w:val="Heading2"/>
+      </w:pPr>
+      <w:bookmarkStart w:id="26" w:name="_Toc416102671"/>
+      <w:r>
+        <w:t>3.6 REST Server Structure &amp; Administration User Interface</w:t>
+      </w:r>
+      <w:bookmarkEnd w:id="26"/>
+    </w:p>
+    <w:p>
+      <w:r>
+        <w:t xml:space="preserve">Methods to implement server return </w:t>
+      </w:r>
+      <w:proofErr w:type="spellStart"/>
+      <w:r>
+        <w:t>html</w:t>
+      </w:r>
+      <w:proofErr w:type="gramStart"/>
+      <w:r>
+        <w:t>,xml</w:t>
+      </w:r>
+      <w:proofErr w:type="spellEnd"/>
+      <w:proofErr w:type="gramEnd"/>
+      <w:r>
+        <w:t>, delete, add, EDIT?</w:t>
+      </w:r>
+    </w:p>
+    <w:p>
+      <w:pPr>
+        <w:pStyle w:val="Heading2"/>
+      </w:pPr>
+      <w:bookmarkStart w:id="27" w:name="_Toc416102672"/>
+      <w:r>
+        <w:t xml:space="preserve">3.7 Database </w:t>
+      </w:r>
+      <w:r>
+        <w:t>Structure</w:t>
+      </w:r>
+      <w:bookmarkEnd w:id="27"/>
+    </w:p>
+    <w:p/>
+    <w:p/>
+    <w:p/>
+    <w:p>
+      <w:pPr>
+        <w:pStyle w:val="Heading2"/>
+      </w:pPr>
+      <w:r>
+        <w:t xml:space="preserve"> </w:t>
+      </w:r>
+    </w:p>
+    <w:p/>
+    <w:p>
+      <w:pPr>
+        <w:pStyle w:val="Heading1"/>
+      </w:pPr>
+      <w:bookmarkStart w:id="28" w:name="_Toc416102676"/>
+      <w:r>
+        <w:lastRenderedPageBreak/>
+        <w:t xml:space="preserve">4 </w:t>
+      </w:r>
+      <w:r>
+        <w:t>Implementation</w:t>
+      </w:r>
+      <w:bookmarkEnd w:id="28"/>
+    </w:p>
+    <w:p/>
+    <w:p>
+      <w:r>
+        <w:t xml:space="preserve">The following segment of the report describes how the mobile application, server and database were implemented. The implementation section will give information on </w:t>
+      </w:r>
+      <w:r>
+        <w:t>process of development to solve the project problem. T</w:t>
+      </w:r>
+      <w:r>
+        <w:t>he agile methodology</w:t>
+      </w:r>
+      <w:r>
+        <w:t xml:space="preserve"> is used for this project thus</w:t>
+      </w:r>
+      <w:r>
+        <w:t xml:space="preserve"> the implementation</w:t>
+      </w:r>
+      <w:r>
+        <w:t xml:space="preserve"> section</w:t>
+      </w:r>
+      <w:r>
+        <w:t xml:space="preserve"> is split into different iterations. </w:t>
+      </w:r>
+    </w:p>
+    <w:p>
+      <w:pPr>
+        <w:pStyle w:val="Heading2"/>
+      </w:pPr>
+      <w:bookmarkStart w:id="29" w:name="_Toc416102677"/>
+      <w:r>
+        <w:t xml:space="preserve">4.1 </w:t>
+      </w:r>
+      <w:r>
+        <w:t>Iteration 1</w:t>
+      </w:r>
+      <w:bookmarkEnd w:id="29"/>
+    </w:p>
+    <w:p>
+      <w:r>
+        <w:t xml:space="preserve">Create working prototype from low fidelity </w:t>
+      </w:r>
+      <w:proofErr w:type="spellStart"/>
+      <w:r>
+        <w:t>prototypeCreate</w:t>
+      </w:r>
+      <w:proofErr w:type="spellEnd"/>
+      <w:r>
+        <w:t xml:space="preserve"> </w:t>
+      </w:r>
+      <w:proofErr w:type="spellStart"/>
+      <w:r>
+        <w:t>objectsLink</w:t>
+      </w:r>
+      <w:proofErr w:type="spellEnd"/>
+      <w:r>
+        <w:t xml:space="preserve"> user interface to </w:t>
+      </w:r>
+      <w:proofErr w:type="spellStart"/>
+      <w:r>
+        <w:t>objectsFill</w:t>
+      </w:r>
+      <w:proofErr w:type="spellEnd"/>
+      <w:r>
+        <w:t xml:space="preserve"> with temp </w:t>
+      </w:r>
+      <w:proofErr w:type="spellStart"/>
+      <w:r>
+        <w:t>dataClient</w:t>
+      </w:r>
+      <w:proofErr w:type="spellEnd"/>
+      <w:r>
+        <w:t xml:space="preserve"> Review</w:t>
+      </w:r>
+    </w:p>
+    <w:p>
+      <w:r>
+        <w:t xml:space="preserve">The aim of this iteration was implement a working prototype of the mobile application. </w:t>
+      </w:r>
+      <w:r>
+        <w:t>The first stage involved creating the</w:t>
+      </w:r>
+      <w:r>
+        <w:t xml:space="preserve"> user</w:t>
+      </w:r>
+      <w:r>
+        <w:t xml:space="preserve"> interface in the Interface Builder in the </w:t>
+      </w:r>
+      <w:proofErr w:type="spellStart"/>
+      <w:r>
+        <w:t>XCode</w:t>
+      </w:r>
+      <w:proofErr w:type="spellEnd"/>
+      <w:r>
+        <w:t xml:space="preserve"> IDE.</w:t>
+      </w:r>
+      <w:r>
+        <w:t xml:space="preserve"> The reason for using the interface builder</w:t>
+      </w:r>
+      <w:r>
+        <w:t xml:space="preserve"> GUI tool</w:t>
+      </w:r>
+      <w:r>
+        <w:t xml:space="preserve"> rather than developing the user interface programmatically</w:t>
+      </w:r>
+      <w:r>
+        <w:t xml:space="preserve"> is that it creates a storyboard of how the containers interact with each other</w:t>
+      </w:r>
+      <w:r>
+        <w:t xml:space="preserve"> as seen in Figure 1</w:t>
+      </w:r>
+      <w:r>
+        <w:t xml:space="preserve">. This a valuable tool to be able to show the client as the flow of the program can be understood without knowledge of the source </w:t>
+      </w:r>
+      <w:r>
+        <w:t>code. This allows the client to request interface changes and see the effect of the change before actually having to change, compile and run the code for each change, saving time in development.</w:t>
+      </w:r>
+    </w:p>
+    <w:p>
+      <w:r>
+        <w:rPr>
+          <w:noProof/>
+          <w:lang w:val="en-US" w:eastAsia="en-US"/>
+        </w:rPr>
+        <w:drawing>
+          <wp:inline distT="0" distB="0" distL="0" distR="0" wp14:anchorId="05EDAB3D" wp14:editId="09CEFD7F">
+            <wp:extent cx="5731510" cy="2517140"/>
+            <wp:effectExtent l="0" t="0" r="8890" b="0"/>
+            <wp:docPr id="1" name="Picture 1"/>
+            <wp:cNvGraphicFramePr>
+              <a:graphicFrameLocks xmlns:a="http://schemas.openxmlformats.org/drawingml/2006/main" noChangeAspect="1"/>
+            </wp:cNvGraphicFramePr>
+            <a:graphic xmlns:a="http://schemas.openxmlformats.org/drawingml/2006/main">
+              <a:graphicData uri="http://schemas.openxmlformats.org/drawingml/2006/picture">
+                <pic:pic xmlns:pic="http://schemas.openxmlformats.org/drawingml/2006/picture">
+                  <pic:nvPicPr>
+                    <pic:cNvPr id="0" name="Screen Shot 2015-04-08 at 15.14.41.png"/>
+                    <pic:cNvPicPr/>
+                  </pic:nvPicPr>
+                  <pic:blipFill>
+                    <a:blip r:embed="rId12">
+                      <a:extLst>
+                        <a:ext uri="{28A0092B-C50C-407E-A947-70E740481C1C}">
+                          <a14:useLocalDpi xmlns:a14="http://schemas.microsoft.com/office/drawing/2010/main" val="0"/>
+                        </a:ext>
+                      </a:extLst>
+                    </a:blip>
+                    <a:stretch>
+                      <a:fillRect/>
+                    </a:stretch>
+                  </pic:blipFill>
+                  <pic:spPr>
+                    <a:xfrm>
+                      <a:off x="0" y="0"/>
+                      <a:ext cx="5731510" cy="2517140"/>
+                    </a:xfrm>
+                    <a:prstGeom prst="rect">
+                      <a:avLst/>
+                    </a:prstGeom>
+                  </pic:spPr>
+                </pic:pic>
+              </a:graphicData>
+            </a:graphic>
+          </wp:inline>
+        </w:drawing>
+      </w:r>
+    </w:p>
+    <w:p>
+      <w:pPr>
+        <w:pStyle w:val="Caption"/>
+      </w:pPr>
+      <w:r>
+        <w:t xml:space="preserve">Figure </w:t>
+      </w:r>
+      <w:fldSimple w:instr=" SEQ Figure \* ARABIC ">
+        <w:r>
+          <w:rPr>
+            <w:noProof/>
+          </w:rPr>
+          <w:t>1</w:t>
+        </w:r>
+      </w:fldSimple>
+    </w:p>
+    <w:p>
+      <w:pPr>
+        <w:pStyle w:val="Description"/>
+      </w:pPr>
+    </w:p>
+    <w:p>
+      <w:pPr>
+        <w:keepNext/>
+      </w:pPr>
+      <w:r>
+        <w:lastRenderedPageBreak/>
+        <w:t xml:space="preserve">The main challenge of the user interface construction was getting it to resize dynamically for different screen sizes that are available for IOS. This is done by </w:t>
+      </w:r>
+      <w:r>
+        <w:t>allowing all the objects to resize with the screen size but adding</w:t>
+      </w:r>
+      <w:r>
+        <w:t xml:space="preserve"> constraints to each of the </w:t>
+      </w:r>
+      <w:r>
+        <w:t>objects inside the container</w:t>
+      </w:r>
+      <w:r>
+        <w:t xml:space="preserve"> to make the UI the</w:t>
+      </w:r>
+      <w:r>
+        <w:t xml:space="preserve">. An </w:t>
+      </w:r>
+      <w:r>
+        <w:t xml:space="preserve">example of a </w:t>
+      </w:r>
+      <w:proofErr w:type="gramStart"/>
+      <w:r>
+        <w:t>constraint  is</w:t>
+      </w:r>
+      <w:proofErr w:type="gramEnd"/>
+      <w:r>
+        <w:t xml:space="preserve"> to make sure an object is always has a distance of 5 pixels to the right and of the container</w:t>
+      </w:r>
+      <w:r>
+        <w:t xml:space="preserve"> </w:t>
+      </w:r>
+      <w:r>
+        <w:t xml:space="preserve">no matter how much they are stretched. </w:t>
+      </w:r>
+      <w:r>
+        <w:t>This will allow for example a text ar</w:t>
+      </w:r>
+      <w:r>
+        <w:t>ea to resize to match the screen size to</w:t>
+      </w:r>
+      <w:r>
+        <w:t xml:space="preserve"> but always keep it </w:t>
+      </w:r>
+      <w:proofErr w:type="spellStart"/>
+      <w:r>
+        <w:t>centered</w:t>
+      </w:r>
+      <w:proofErr w:type="spellEnd"/>
+      <w:r>
+        <w:t xml:space="preserve">. This is challenging because constraints can interact and override each other. When dealing with many constraints this can get very confusing into why a particular object is not </w:t>
+      </w:r>
+      <w:proofErr w:type="gramStart"/>
+      <w:r>
+        <w:t>behaving</w:t>
+      </w:r>
+      <w:proofErr w:type="gramEnd"/>
+      <w:r>
+        <w:t xml:space="preserve"> as it should when it is resized. </w:t>
+      </w:r>
+      <w:r>
+        <w:t xml:space="preserve"> </w:t>
+      </w:r>
+      <w:proofErr w:type="spellStart"/>
+      <w:r>
+        <w:t>XCode</w:t>
+      </w:r>
+      <w:proofErr w:type="spellEnd"/>
+      <w:r>
+        <w:t xml:space="preserve"> provides a feature</w:t>
+      </w:r>
+      <w:r>
+        <w:t xml:space="preserve"> “Resolve Auto Layout Issues”</w:t>
+      </w:r>
+      <w:r>
+        <w:t xml:space="preserve"> to help resolve this where it will fill in all the constraints that are needed to make the look like it does on the storyboard. Although this feature is very good at setting the positions the resizing is still an issue and needs other constraints such as keeping all the buttons on the calculator the same height</w:t>
+      </w:r>
+      <w:r>
+        <w:t xml:space="preserve"> and width ratio which have to be added manually.</w:t>
+      </w:r>
+    </w:p>
+    <w:p>
+      <w:pPr>
+        <w:keepNext/>
+      </w:pPr>
+      <w:r>
+        <w:t xml:space="preserve">The next step in the first iteration was </w:t>
+      </w:r>
+      <w:proofErr w:type="gramStart"/>
+      <w:r>
+        <w:t>to  create</w:t>
+      </w:r>
+      <w:proofErr w:type="gramEnd"/>
+      <w:r>
+        <w:t xml:space="preserve"> the objects for the information on drugs and patho</w:t>
+      </w:r>
+      <w:r>
+        <w:t>gens to be parsed to the UI. From the requirements gathered</w:t>
+      </w:r>
+      <w:r>
+        <w:t xml:space="preserve"> from the meetings a basic structure was drawn up for what con</w:t>
+      </w:r>
+      <w:bookmarkStart w:id="30" w:name="_GoBack"/>
+      <w:bookmarkEnd w:id="30"/>
+    </w:p>
+    <w:p>
+      <w:pPr>
+        <w:keepNext/>
+      </w:pPr>
+    </w:p>
+    <w:p>
+      <w:pPr>
+        <w:keepNext/>
+      </w:pPr>
+    </w:p>
+    <w:p>
+      <w:pPr>
+        <w:keepNext/>
+      </w:pPr>
+    </w:p>
+    <w:p>
+      <w:pPr>
+        <w:keepNext/>
+      </w:pPr>
+    </w:p>
+    <w:p/>
+    <w:p>
+      <w:pPr>
+        <w:pStyle w:val="Heading2"/>
+      </w:pPr>
+      <w:bookmarkStart w:id="31" w:name="_Toc416102678"/>
+      <w:r>
+        <w:t>4.2 Iteration 2</w:t>
+      </w:r>
+      <w:bookmarkEnd w:id="31"/>
+    </w:p>
+    <w:p>
+      <w:r>
+        <w:t>Make changes to interface per clients request</w:t>
+      </w:r>
+    </w:p>
+    <w:p>
+      <w:r>
+        <w:t xml:space="preserve">Convert from XML </w:t>
+      </w:r>
+      <w:proofErr w:type="gramStart"/>
+      <w:r>
+        <w:t>GDATA  to</w:t>
+      </w:r>
+      <w:proofErr w:type="gramEnd"/>
+      <w:r>
+        <w:t xml:space="preserve"> object on mobile app.</w:t>
+      </w:r>
+    </w:p>
+    <w:p>
+      <w:r>
+        <w:t>Create simple REST server to send a small XML document with dummy data.</w:t>
+      </w:r>
+    </w:p>
+    <w:p>
+      <w:r>
+        <w:t>Object to XML JAXB</w:t>
+      </w:r>
+    </w:p>
+    <w:p>
+      <w:r>
+        <w:t>Construct object on server create server.</w:t>
+      </w:r>
+    </w:p>
+    <w:p>
+      <w:r>
+        <w:t>Client Review.</w:t>
+      </w:r>
+    </w:p>
+    <w:p/>
+    <w:p/>
+    <w:p>
+      <w:pPr>
+        <w:pStyle w:val="Heading2"/>
+      </w:pPr>
+      <w:bookmarkStart w:id="32" w:name="_Toc416102679"/>
+      <w:r>
+        <w:lastRenderedPageBreak/>
+        <w:t>4.3 Iteration 3</w:t>
+      </w:r>
+      <w:bookmarkEnd w:id="32"/>
+    </w:p>
+    <w:p>
+      <w:r>
+        <w:t xml:space="preserve">Created database </w:t>
+      </w:r>
+      <w:proofErr w:type="spellStart"/>
+      <w:r>
+        <w:t>MySql</w:t>
+      </w:r>
+      <w:proofErr w:type="spellEnd"/>
+      <w:r>
+        <w:t xml:space="preserve">, </w:t>
+      </w:r>
+    </w:p>
+    <w:p>
+      <w:r>
+        <w:t>Problems with clients database not standard format caused time lost.</w:t>
+      </w:r>
+    </w:p>
+    <w:p>
+      <w:r>
+        <w:t>Connect database to REST service JDBC database to the object</w:t>
+      </w:r>
+    </w:p>
+    <w:p>
+      <w:r>
+        <w:t>Return HTML of database</w:t>
+      </w:r>
+    </w:p>
+    <w:p>
+      <w:pPr>
+        <w:pStyle w:val="Heading2"/>
+      </w:pPr>
+      <w:bookmarkStart w:id="33" w:name="_Toc416102680"/>
+      <w:r>
+        <w:t>4.4 Iteration 4</w:t>
+      </w:r>
+      <w:bookmarkEnd w:id="33"/>
+    </w:p>
+    <w:p>
+      <w:r>
+        <w:t xml:space="preserve">Admin User Interface </w:t>
+      </w:r>
+    </w:p>
+    <w:p>
+      <w:r>
+        <w:t>Add/ delete from database</w:t>
+      </w:r>
+    </w:p>
+    <w:p>
+      <w:r>
+        <w:t>Advanced app features comparing drugs and finding pathogens.</w:t>
+      </w:r>
+    </w:p>
+    <w:p/>
+    <w:p/>
+    <w:p>
+      <w:pPr>
+        <w:pStyle w:val="Heading1"/>
+      </w:pPr>
+      <w:r>
+        <w:lastRenderedPageBreak/>
+        <w:t>Evaluation</w:t>
+      </w:r>
+    </w:p>
+    <w:p>
+      <w:pPr>
+        <w:pStyle w:val="Heading2"/>
+      </w:pPr>
+      <w:r>
+        <w:t>.1 Results From User Testing</w:t>
+      </w:r>
+    </w:p>
+    <w:p>
+      <w:pPr>
+        <w:pStyle w:val="Heading2"/>
+      </w:pPr>
+      <w:r>
+        <w:t>.2 Future Work</w:t>
+      </w:r>
+    </w:p>
+    <w:p>
+      <w:r>
+        <w:t>Add more features to rest server, edit for example. Add different types of drug search feature.</w:t>
+      </w:r>
+    </w:p>
+    <w:p>
+      <w:r>
+        <w:t>Android.</w:t>
+      </w:r>
+    </w:p>
+    <w:p>
+      <w:pPr>
+        <w:pStyle w:val="Heading2"/>
+      </w:pPr>
+      <w:r>
+        <w:t>.3 Personal Reflection</w:t>
+      </w:r>
+    </w:p>
+    <w:p>
+      <w:r>
+        <w:t>Report is very hard.</w:t>
+      </w:r>
+    </w:p>
+    <w:p>
+      <w:r>
+        <w:t>Problems with clients database</w:t>
+      </w:r>
+    </w:p>
+    <w:p>
+      <w:r>
+        <w:t xml:space="preserve">Coding went well little problems. Research more frame works instead of reinventing the wheel. </w:t>
+      </w:r>
+    </w:p>
+    <w:p>
+      <w:r>
+        <w:t xml:space="preserve">Overestimated the amount of work that could get done in </w:t>
+      </w:r>
+      <w:proofErr w:type="gramStart"/>
+      <w:r>
+        <w:t>a the</w:t>
+      </w:r>
+      <w:proofErr w:type="gramEnd"/>
+      <w:r>
+        <w:t xml:space="preserve"> time three months sounds like a lot but it really isn’t.</w:t>
+      </w:r>
+    </w:p>
+    <w:p>
+      <w:pPr>
+        <w:pStyle w:val="Heading2"/>
+      </w:pPr>
+      <w:r>
+        <w:t>.4 Client Reflection</w:t>
+      </w:r>
+    </w:p>
+    <w:p>
+      <w:r>
+        <w:t xml:space="preserve">Was he </w:t>
+      </w:r>
+      <w:proofErr w:type="gramStart"/>
+      <w:r>
+        <w:t>satisfied ?</w:t>
+      </w:r>
+      <w:proofErr w:type="gramEnd"/>
+    </w:p>
+    <w:p>
+      <w:r>
+        <w:t>What does he wish happened?</w:t>
+      </w:r>
+    </w:p>
+    <w:p>
+      <w:r>
+        <w:t>Anything that went badly?</w:t>
+      </w:r>
+    </w:p>
+    <w:p>
+      <w:r>
+        <w:t>Professionally Managed?</w:t>
+      </w:r>
+    </w:p>
+    <w:p>
+      <w:proofErr w:type="spellStart"/>
+      <w:r>
+        <w:t>Correspondance</w:t>
+      </w:r>
+      <w:proofErr w:type="spellEnd"/>
+    </w:p>
+    <w:p>
+      <w:r>
+        <w:t>Meeting Notes.</w:t>
+      </w:r>
+    </w:p>
+    <w:p>
+      <w:pPr>
+        <w:pStyle w:val="Heading2"/>
+      </w:pPr>
+      <w:r>
+        <w:t xml:space="preserve">.5 </w:t>
+      </w:r>
+      <w:proofErr w:type="spellStart"/>
+      <w:r>
+        <w:t>Dicussion</w:t>
+      </w:r>
+      <w:proofErr w:type="spellEnd"/>
+      <w:r>
+        <w:t xml:space="preserve"> on REST vs the Normal Way vs SOAP</w:t>
+      </w:r>
+    </w:p>
+    <w:p/>
+    <w:p/>
+    <w:p/>
+    <w:p/>
+    <w:p>
+      <w:pPr>
+        <w:pStyle w:val="Heading1"/>
+      </w:pPr>
+      <w:bookmarkStart w:id="34" w:name="_Toc416102681"/>
+      <w:r>
+        <w:lastRenderedPageBreak/>
+        <w:t>List of References</w:t>
+      </w:r>
+      <w:bookmarkEnd w:id="34"/>
+    </w:p>
+    <w:p>
+      <w:pPr>
+        <w:rPr>
+          <w:sz w:val="22"/>
+          <w:szCs w:val="22"/>
+        </w:rPr>
+      </w:pPr>
+      <w:r>
+        <w:rPr>
+          <w:sz w:val="22"/>
+          <w:szCs w:val="22"/>
+        </w:rPr>
+        <w:t>(If any.)</w:t>
+      </w:r>
+    </w:p>
+    <w:p>
+      <w:r>
+        <w:t xml:space="preserve">Apple Developer 2015 </w:t>
+      </w:r>
+      <w:hyperlink r:id="rId13" w:history="1">
+        <w:r>
+          <w:rPr>
+            <w:rStyle w:val="Hyperlink"/>
+          </w:rPr>
+          <w:t>https://developer.apple.com/xcode/features/</w:t>
+        </w:r>
+      </w:hyperlink>
+    </w:p>
+    <w:p>
+      <w:hyperlink r:id="rId14" w:history="1">
         <w:r>
           <w:rPr>
             <w:rStyle w:val="name"/>
@@ -4118,799 +4936,28 @@
         </w:r>
       </w:hyperlink>
       <w:r>
-        <w:t xml:space="preserve"> June 2014). Also because it is so new there may not be as many examples to learn the code as compared with Objective C. Although this language is simpler syntactically compared to Objective C, Swift still uses Objective C libraries. This could make the code difficult to understand if written in two different languages.</w:t>
-      </w:r>
-    </w:p>
-    <w:p>
-      <w:r>
-        <w:t xml:space="preserve">C++/C could have also been used but the code would have needed some Objective C wrappers and converters for the Application to run on IOS. This would </w:t>
-      </w:r>
-      <w:proofErr w:type="gramStart"/>
-      <w:r>
-        <w:t>of</w:t>
-      </w:r>
-      <w:proofErr w:type="gramEnd"/>
-      <w:r>
-        <w:t xml:space="preserve"> meant mixing languages making the code less readable and verbose.</w:t>
-      </w:r>
-    </w:p>
-    <w:p>
-      <w:pPr>
-        <w:tabs>
-          <w:tab w:val="left" w:pos="7935"/>
-        </w:tabs>
-      </w:pPr>
-    </w:p>
-    <w:p>
-      <w:pPr>
-        <w:pStyle w:val="Heading2"/>
-      </w:pPr>
-      <w:bookmarkStart w:id="14" w:name="_Toc416102659"/>
-      <w:r>
-        <w:t>2.3 REST Frameworks</w:t>
-      </w:r>
-      <w:bookmarkEnd w:id="14"/>
-    </w:p>
-    <w:p>
-      <w:r>
-        <w:t xml:space="preserve">Jersey vs </w:t>
-      </w:r>
-      <w:proofErr w:type="gramStart"/>
-      <w:r>
-        <w:t>Spring</w:t>
-      </w:r>
-      <w:proofErr w:type="gramEnd"/>
-      <w:r>
-        <w:t xml:space="preserve"> vs Django</w:t>
-      </w:r>
-    </w:p>
-    <w:p>
-      <w:pPr>
-        <w:pStyle w:val="Heading2"/>
-      </w:pPr>
-      <w:bookmarkStart w:id="15" w:name="_Toc416102660"/>
-      <w:r>
-        <w:t>2.4 XML Conversion Libraries</w:t>
-      </w:r>
-      <w:bookmarkEnd w:id="15"/>
-    </w:p>
-    <w:p>
-      <w:proofErr w:type="spellStart"/>
-      <w:r>
-        <w:t>Gdata</w:t>
-      </w:r>
-      <w:proofErr w:type="spellEnd"/>
-      <w:r>
-        <w:t xml:space="preserve"> vs </w:t>
-      </w:r>
-      <w:proofErr w:type="spellStart"/>
-      <w:r>
-        <w:t>RestIOS</w:t>
-      </w:r>
-      <w:proofErr w:type="spellEnd"/>
-      <w:r>
-        <w:t xml:space="preserve"> JAXB </w:t>
-      </w:r>
-      <w:proofErr w:type="spellStart"/>
-      <w:r>
-        <w:t>etc</w:t>
-      </w:r>
-      <w:proofErr w:type="spellEnd"/>
-    </w:p>
-    <w:p>
-      <w:pPr>
-        <w:pStyle w:val="Heading2"/>
-      </w:pPr>
-      <w:bookmarkStart w:id="16" w:name="_Toc416102661"/>
+        <w:t xml:space="preserve"> June 2014 </w:t>
+      </w:r>
+      <w:r>
+        <w:t>http://www.huffingtonpost.com/ahmed-eid/apples-swift-is-great-but_b_5492239.html?</w:t>
+      </w:r>
+    </w:p>
+    <w:p>
+      <w:pPr>
+        <w:pStyle w:val="Heading1"/>
+      </w:pPr>
+      <w:bookmarkStart w:id="35" w:name="_Toc416102682"/>
       <w:r>
         <w:lastRenderedPageBreak/>
-        <w:t xml:space="preserve">2.5 Integrated Development </w:t>
-      </w:r>
-      <w:r>
-        <w:t>Environment</w:t>
-      </w:r>
-      <w:bookmarkEnd w:id="16"/>
-    </w:p>
-    <w:p>
-      <w:pPr>
-        <w:pStyle w:val="Heading3"/>
-      </w:pPr>
-      <w:bookmarkStart w:id="17" w:name="_Toc416102662"/>
-      <w:r>
-        <w:t>2.5.1 IOS</w:t>
-      </w:r>
-      <w:bookmarkEnd w:id="17"/>
-    </w:p>
-    <w:p>
-      <w:r>
-        <w:t xml:space="preserve">The chosen integrated development environment is </w:t>
-      </w:r>
-      <w:proofErr w:type="spellStart"/>
-      <w:r>
-        <w:t>XCode</w:t>
-      </w:r>
-      <w:proofErr w:type="spellEnd"/>
-      <w:r>
-        <w:t xml:space="preserve"> as it provides all the necessary tools and features needed to create mobile applications in IOS. </w:t>
-      </w:r>
-      <w:proofErr w:type="spellStart"/>
-      <w:r>
-        <w:t>XCode</w:t>
-      </w:r>
-      <w:proofErr w:type="spellEnd"/>
-      <w:r>
-        <w:t xml:space="preserve"> is what Apple recommends to develop IOS applications and Apple includes a great deal of documentation of how to develop applications for IOS in </w:t>
-      </w:r>
-      <w:proofErr w:type="spellStart"/>
-      <w:r>
-        <w:t>XCode</w:t>
-      </w:r>
-      <w:proofErr w:type="spellEnd"/>
-      <w:r>
-        <w:t>. This IDE can understand languages of C/C++/</w:t>
-      </w:r>
-      <w:proofErr w:type="spellStart"/>
-      <w:r>
-        <w:t>Obective</w:t>
-      </w:r>
-      <w:proofErr w:type="spellEnd"/>
-      <w:r>
-        <w:t xml:space="preserve"> C and Swift and includes emulators for the most popular mobile devices to test the applications.</w:t>
-      </w:r>
-      <w:r>
-        <w:t xml:space="preserve"> </w:t>
-      </w:r>
-      <w:proofErr w:type="spellStart"/>
-      <w:r>
-        <w:t>XCode</w:t>
-      </w:r>
-      <w:proofErr w:type="spellEnd"/>
-      <w:r>
-        <w:t xml:space="preserve"> also includes build in Git Hub version control which can control the changes to the project (Apple Developer 2015).</w:t>
-      </w:r>
-    </w:p>
-    <w:p/>
-    <w:p>
-      <w:pPr>
-        <w:pStyle w:val="Heading3"/>
-      </w:pPr>
-      <w:bookmarkStart w:id="18" w:name="_Toc416102663"/>
-      <w:r>
-        <w:t>2.5.2 Java</w:t>
-      </w:r>
-      <w:bookmarkEnd w:id="18"/>
-    </w:p>
-    <w:p>
-      <w:r>
-        <w:t>Eclipse</w:t>
-      </w:r>
-    </w:p>
-    <w:p>
-      <w:pPr>
-        <w:pStyle w:val="Heading2"/>
-      </w:pPr>
-      <w:bookmarkStart w:id="19" w:name="_Toc416102664"/>
-      <w:r>
-        <w:t xml:space="preserve">2.6 Database </w:t>
-      </w:r>
-      <w:r>
-        <w:t>Design</w:t>
-      </w:r>
-      <w:bookmarkEnd w:id="19"/>
-    </w:p>
-    <w:p>
-      <w:proofErr w:type="spellStart"/>
-      <w:r>
-        <w:t>Mysql</w:t>
-      </w:r>
-      <w:proofErr w:type="gramStart"/>
-      <w:r>
-        <w:t>,</w:t>
-      </w:r>
-      <w:r>
-        <w:t>WAMP</w:t>
-      </w:r>
-      <w:proofErr w:type="spellEnd"/>
-      <w:proofErr w:type="gramEnd"/>
-      <w:r>
-        <w:t>,</w:t>
-      </w:r>
-      <w:r>
-        <w:t xml:space="preserve"> JDBC</w:t>
-      </w:r>
-      <w:r>
-        <w:t xml:space="preserve"> </w:t>
-      </w:r>
-    </w:p>
-    <w:p/>
-    <w:p>
-      <w:pPr>
-        <w:pStyle w:val="Heading1"/>
-      </w:pPr>
-      <w:r>
-        <w:lastRenderedPageBreak/>
-        <w:t xml:space="preserve"> </w:t>
-      </w:r>
-      <w:bookmarkStart w:id="20" w:name="_Toc416102665"/>
-      <w:r>
-        <w:t>3 Design</w:t>
-      </w:r>
-      <w:bookmarkEnd w:id="20"/>
-    </w:p>
-    <w:p/>
-    <w:p>
-      <w:pPr>
-        <w:pStyle w:val="Heading2"/>
-      </w:pPr>
-      <w:bookmarkStart w:id="21" w:name="_Toc416102666"/>
-      <w:r>
-        <w:t>3.1 Gathering Requirements</w:t>
-      </w:r>
-      <w:bookmarkEnd w:id="21"/>
-    </w:p>
-    <w:p>
-      <w:r>
-        <w:t>Client meetings,</w:t>
-      </w:r>
-      <w:r>
-        <w:t xml:space="preserve"> object structure, process of getting minimum requirements.</w:t>
-      </w:r>
-    </w:p>
-    <w:p>
-      <w:pPr>
-        <w:pStyle w:val="Heading2"/>
-      </w:pPr>
-      <w:bookmarkStart w:id="22" w:name="_Toc416102667"/>
-      <w:r>
-        <w:t>3.2 Low Fidelity Prototype</w:t>
-      </w:r>
-      <w:bookmarkEnd w:id="22"/>
-    </w:p>
-    <w:p>
-      <w:r>
-        <w:t>Paper to white board meetings</w:t>
-      </w:r>
-    </w:p>
-    <w:p>
-      <w:pPr>
-        <w:pStyle w:val="Heading2"/>
-      </w:pPr>
-      <w:bookmarkStart w:id="23" w:name="_Toc416102668"/>
-      <w:r>
-        <w:t>3.3 Clients Reflection on Prototype</w:t>
-      </w:r>
-      <w:bookmarkEnd w:id="23"/>
-    </w:p>
-    <w:p>
-      <w:r>
-        <w:t xml:space="preserve">Reviews on </w:t>
-      </w:r>
-      <w:proofErr w:type="spellStart"/>
-      <w:r>
-        <w:t>intial</w:t>
-      </w:r>
-      <w:proofErr w:type="spellEnd"/>
-      <w:r>
-        <w:t xml:space="preserve"> design changes</w:t>
-      </w:r>
-    </w:p>
-    <w:p>
-      <w:pPr>
-        <w:pStyle w:val="Heading2"/>
-      </w:pPr>
-      <w:bookmarkStart w:id="24" w:name="_Toc416102669"/>
-      <w:proofErr w:type="gramStart"/>
-      <w:r>
-        <w:t>3.4  User</w:t>
-      </w:r>
-      <w:proofErr w:type="gramEnd"/>
-      <w:r>
-        <w:t xml:space="preserve"> Interface Design</w:t>
-      </w:r>
-      <w:bookmarkEnd w:id="24"/>
-    </w:p>
-    <w:p>
-      <w:r>
-        <w:t>Show storyboard</w:t>
-      </w:r>
-    </w:p>
-    <w:p>
-      <w:pPr>
-        <w:pStyle w:val="Heading2"/>
-      </w:pPr>
-      <w:bookmarkStart w:id="25" w:name="_Toc416102670"/>
-      <w:r>
-        <w:t>3.5 Mobile Application Structure</w:t>
-      </w:r>
-      <w:bookmarkEnd w:id="25"/>
-    </w:p>
-    <w:p>
-      <w:r>
-        <w:t xml:space="preserve">Basic IOS </w:t>
-      </w:r>
-      <w:proofErr w:type="spellStart"/>
-      <w:proofErr w:type="gramStart"/>
-      <w:r>
-        <w:t>didFinishWithOptions</w:t>
-      </w:r>
-      <w:proofErr w:type="spellEnd"/>
-      <w:r>
-        <w:t>(</w:t>
-      </w:r>
-      <w:proofErr w:type="gramEnd"/>
-      <w:r>
-        <w:t xml:space="preserve">) </w:t>
-      </w:r>
-      <w:proofErr w:type="spellStart"/>
-      <w:r>
-        <w:t>onLoad</w:t>
-      </w:r>
-      <w:proofErr w:type="spellEnd"/>
-      <w:r>
-        <w:t>() etc.</w:t>
-      </w:r>
-    </w:p>
-    <w:p>
-      <w:pPr>
-        <w:pStyle w:val="Heading2"/>
-      </w:pPr>
-      <w:bookmarkStart w:id="26" w:name="_Toc416102671"/>
-      <w:r>
-        <w:t>3.6 REST Server Structure &amp; Administration User Interface</w:t>
-      </w:r>
-      <w:bookmarkEnd w:id="26"/>
-    </w:p>
-    <w:p>
-      <w:r>
-        <w:t xml:space="preserve">Methods to implement server return </w:t>
-      </w:r>
-      <w:proofErr w:type="spellStart"/>
-      <w:r>
-        <w:t>html</w:t>
-      </w:r>
-      <w:proofErr w:type="gramStart"/>
-      <w:r>
-        <w:t>,xml</w:t>
-      </w:r>
-      <w:proofErr w:type="spellEnd"/>
-      <w:proofErr w:type="gramEnd"/>
-      <w:r>
-        <w:t>, delete, add, EDIT?</w:t>
-      </w:r>
-    </w:p>
-    <w:p>
-      <w:pPr>
-        <w:pStyle w:val="Heading2"/>
-      </w:pPr>
-      <w:bookmarkStart w:id="27" w:name="_Toc416102672"/>
-      <w:r>
-        <w:t xml:space="preserve">3.7 Database </w:t>
-      </w:r>
-      <w:r>
-        <w:t>Structure</w:t>
-      </w:r>
-      <w:bookmarkEnd w:id="27"/>
-    </w:p>
-    <w:p/>
-    <w:p/>
-    <w:p/>
-    <w:p>
-      <w:pPr>
-        <w:pStyle w:val="Heading2"/>
-      </w:pPr>
-      <w:r>
-        <w:t xml:space="preserve"> </w:t>
-      </w:r>
-    </w:p>
-    <w:p/>
-    <w:p>
-      <w:pPr>
-        <w:pStyle w:val="Heading1"/>
-      </w:pPr>
-      <w:bookmarkStart w:id="28" w:name="_Toc416102676"/>
-      <w:r>
-        <w:lastRenderedPageBreak/>
-        <w:t xml:space="preserve">4 </w:t>
-      </w:r>
-      <w:r>
-        <w:t>Implementation</w:t>
-      </w:r>
-      <w:bookmarkEnd w:id="28"/>
-    </w:p>
-    <w:p/>
-    <w:p>
-      <w:r>
-        <w:t xml:space="preserve">The following segment of the report describes how the mobile application, server and database were implemented. The implementation section will give information on </w:t>
-      </w:r>
-      <w:r>
-        <w:t>process of development to solve the project problem. T</w:t>
-      </w:r>
-      <w:r>
-        <w:t>he agile methodology</w:t>
-      </w:r>
-      <w:r>
-        <w:t xml:space="preserve"> is used for this project thus</w:t>
-      </w:r>
-      <w:r>
-        <w:t xml:space="preserve"> the implementation</w:t>
-      </w:r>
-      <w:r>
-        <w:t xml:space="preserve"> section</w:t>
-      </w:r>
-      <w:r>
-        <w:t xml:space="preserve"> is split into different iterations. </w:t>
-      </w:r>
-    </w:p>
-    <w:p>
-      <w:pPr>
-        <w:pStyle w:val="Heading2"/>
-      </w:pPr>
-      <w:bookmarkStart w:id="29" w:name="_Toc416102677"/>
-      <w:r>
-        <w:t xml:space="preserve">4.1 </w:t>
-      </w:r>
-      <w:r>
-        <w:t>Iteration 1</w:t>
-      </w:r>
-      <w:bookmarkEnd w:id="29"/>
-    </w:p>
-    <w:p>
-      <w:r>
-        <w:t>Create working prototype from low fidelity prototype</w:t>
-      </w:r>
-    </w:p>
-    <w:p>
-      <w:r>
-        <w:t>Create objects</w:t>
-      </w:r>
-    </w:p>
-    <w:p>
-      <w:r>
-        <w:t>Create user interface using storyboard</w:t>
-      </w:r>
-    </w:p>
-    <w:p>
-      <w:r>
-        <w:t>Link user interface to objects</w:t>
-      </w:r>
-    </w:p>
-    <w:p>
-      <w:r>
-        <w:t>Fill with temp data</w:t>
-      </w:r>
-    </w:p>
-    <w:p>
-      <w:r>
-        <w:t>Client Review</w:t>
-      </w:r>
-    </w:p>
-    <w:p>
-      <w:r>
-        <w:t xml:space="preserve">The aim of this iteration was implement a working prototype of the mobile application. </w:t>
-      </w:r>
-      <w:r>
-        <w:t>The first stage involved creating the</w:t>
-      </w:r>
-      <w:r>
-        <w:t xml:space="preserve"> user</w:t>
-      </w:r>
-      <w:r>
-        <w:t xml:space="preserve"> interface in the Interface Builder in the </w:t>
-      </w:r>
-      <w:proofErr w:type="spellStart"/>
-      <w:r>
-        <w:t>XCode</w:t>
-      </w:r>
-      <w:proofErr w:type="spellEnd"/>
-      <w:r>
-        <w:t xml:space="preserve"> IDE.</w:t>
-      </w:r>
-      <w:r>
-        <w:t xml:space="preserve"> The reason for using the interface builder</w:t>
-      </w:r>
-      <w:r>
-        <w:t xml:space="preserve"> GUI tool</w:t>
-      </w:r>
-      <w:r>
-        <w:t xml:space="preserve"> rather than developing the user interface programmatically</w:t>
-      </w:r>
-      <w:r>
-        <w:t xml:space="preserve"> is that it creates a storyboard of how the containers interact with each other. This a valuable tool to be able to show the client as the flow of the program can be understood without knowledge of the source </w:t>
-      </w:r>
-      <w:r>
-        <w:t>code. This allows the client to request interface changes and see the effect of the change before actually having to change, compile and run the code for each change, saving time in development.</w:t>
-      </w:r>
-    </w:p>
-    <w:p/>
-    <w:p>
-      <w:r>
-        <w:t xml:space="preserve">The main challenge </w:t>
-      </w:r>
-      <w:r>
-        <w:t xml:space="preserve">of the user interface construction was getting it to resize dynamically for different screen sizes that are available for IOS. </w:t>
-      </w:r>
-      <w:bookmarkStart w:id="30" w:name="_GoBack"/>
-      <w:bookmarkEnd w:id="30"/>
-    </w:p>
-    <w:p/>
-    <w:p>
-      <w:pPr>
-        <w:pStyle w:val="Heading2"/>
-      </w:pPr>
-      <w:bookmarkStart w:id="31" w:name="_Toc416102678"/>
-      <w:r>
-        <w:t>4.2 Iteration 2</w:t>
-      </w:r>
-      <w:bookmarkEnd w:id="31"/>
-    </w:p>
-    <w:p>
-      <w:r>
-        <w:t xml:space="preserve">Make changes to interface per </w:t>
-      </w:r>
-      <w:proofErr w:type="gramStart"/>
-      <w:r>
-        <w:t>clients</w:t>
-      </w:r>
-      <w:proofErr w:type="gramEnd"/>
-      <w:r>
-        <w:t xml:space="preserve"> request</w:t>
-      </w:r>
-    </w:p>
-    <w:p>
-      <w:r>
-        <w:t xml:space="preserve">Convert from XML </w:t>
-      </w:r>
-      <w:proofErr w:type="gramStart"/>
-      <w:r>
-        <w:t>GDATA  to</w:t>
-      </w:r>
-      <w:proofErr w:type="gramEnd"/>
-      <w:r>
-        <w:t xml:space="preserve"> object on mobile app.</w:t>
-      </w:r>
-    </w:p>
-    <w:p>
-      <w:r>
-        <w:lastRenderedPageBreak/>
-        <w:t>Create simple REST server to send a small XML document with dummy data.</w:t>
-      </w:r>
-    </w:p>
-    <w:p>
-      <w:r>
-        <w:t>Object to XML JAXB</w:t>
-      </w:r>
-    </w:p>
-    <w:p>
-      <w:r>
-        <w:t>Construct object on server create server.</w:t>
-      </w:r>
-    </w:p>
-    <w:p>
-      <w:r>
-        <w:t>Client Review.</w:t>
-      </w:r>
-    </w:p>
-    <w:p/>
-    <w:p/>
-    <w:p>
-      <w:pPr>
-        <w:pStyle w:val="Heading2"/>
-      </w:pPr>
-      <w:bookmarkStart w:id="32" w:name="_Toc416102679"/>
-      <w:r>
-        <w:t>4.3 Iteration 3</w:t>
-      </w:r>
-      <w:bookmarkEnd w:id="32"/>
-    </w:p>
-    <w:p>
-      <w:r>
-        <w:t xml:space="preserve">Created database </w:t>
-      </w:r>
-      <w:proofErr w:type="spellStart"/>
-      <w:r>
-        <w:t>MySql</w:t>
-      </w:r>
-      <w:proofErr w:type="spellEnd"/>
-      <w:r>
-        <w:t xml:space="preserve">, </w:t>
-      </w:r>
-    </w:p>
-    <w:p>
-      <w:r>
-        <w:t>Problems with clients database not standard format caused time lost.</w:t>
-      </w:r>
-    </w:p>
-    <w:p>
-      <w:r>
-        <w:t>Connect database to REST service JDBC database to the object</w:t>
-      </w:r>
-    </w:p>
-    <w:p>
-      <w:r>
-        <w:t>Return HTML of database</w:t>
-      </w:r>
-    </w:p>
-    <w:p>
-      <w:pPr>
-        <w:pStyle w:val="Heading2"/>
-      </w:pPr>
-      <w:bookmarkStart w:id="33" w:name="_Toc416102680"/>
-      <w:r>
-        <w:t>4.4 Iteration 4</w:t>
-      </w:r>
-      <w:bookmarkEnd w:id="33"/>
-    </w:p>
-    <w:p>
-      <w:r>
-        <w:t xml:space="preserve">Admin User Interface </w:t>
-      </w:r>
-    </w:p>
-    <w:p>
-      <w:r>
-        <w:t>Add/ delete from database</w:t>
-      </w:r>
-    </w:p>
-    <w:p>
-      <w:r>
-        <w:t>Advanced app features comparing drugs and finding pathogens.</w:t>
-      </w:r>
-    </w:p>
-    <w:p/>
-    <w:p/>
-    <w:p>
-      <w:pPr>
-        <w:pStyle w:val="Heading1"/>
-      </w:pPr>
-      <w:r>
-        <w:lastRenderedPageBreak/>
-        <w:t>Evaluation</w:t>
-      </w:r>
-    </w:p>
-    <w:p>
-      <w:pPr>
-        <w:pStyle w:val="Heading2"/>
-      </w:pPr>
-      <w:r>
-        <w:t>.1 Results From User Testing</w:t>
-      </w:r>
-    </w:p>
-    <w:p>
-      <w:pPr>
-        <w:pStyle w:val="Heading2"/>
-      </w:pPr>
-      <w:r>
-        <w:t>.2 Future Work</w:t>
-      </w:r>
-    </w:p>
-    <w:p>
-      <w:r>
-        <w:t>Add more features to rest server, edit for example. Add different types of drug search feature.</w:t>
-      </w:r>
-    </w:p>
-    <w:p>
-      <w:r>
-        <w:t>Android.</w:t>
-      </w:r>
-    </w:p>
-    <w:p>
-      <w:pPr>
-        <w:pStyle w:val="Heading2"/>
-      </w:pPr>
-      <w:r>
-        <w:t>.3 Personal Reflection</w:t>
-      </w:r>
-    </w:p>
-    <w:p>
-      <w:r>
-        <w:t>Report is very hard.</w:t>
-      </w:r>
-    </w:p>
-    <w:p>
-      <w:r>
-        <w:t xml:space="preserve">Problems with </w:t>
-      </w:r>
-      <w:proofErr w:type="gramStart"/>
-      <w:r>
-        <w:t>clients</w:t>
-      </w:r>
-      <w:proofErr w:type="gramEnd"/>
-      <w:r>
-        <w:t xml:space="preserve"> database</w:t>
-      </w:r>
-    </w:p>
-    <w:p>
-      <w:r>
-        <w:t xml:space="preserve">Coding went well little problems. Research more frame works instead of reinventing the wheel. </w:t>
-      </w:r>
-    </w:p>
-    <w:p>
-      <w:r>
-        <w:t xml:space="preserve">Overestimated the amount of work that could get done in </w:t>
-      </w:r>
-      <w:proofErr w:type="gramStart"/>
-      <w:r>
-        <w:t>a the</w:t>
-      </w:r>
-      <w:proofErr w:type="gramEnd"/>
-      <w:r>
-        <w:t xml:space="preserve"> time three months sounds like a lot but it really isn’t.</w:t>
-      </w:r>
-    </w:p>
-    <w:p>
-      <w:pPr>
-        <w:pStyle w:val="Heading2"/>
-      </w:pPr>
-      <w:r>
-        <w:t>.4 Client Reflection</w:t>
-      </w:r>
-    </w:p>
-    <w:p>
-      <w:r>
-        <w:t xml:space="preserve">Was he </w:t>
-      </w:r>
-      <w:proofErr w:type="gramStart"/>
-      <w:r>
-        <w:t>satisfied ?</w:t>
-      </w:r>
-      <w:proofErr w:type="gramEnd"/>
-    </w:p>
-    <w:p>
-      <w:r>
-        <w:t>What does he wish happened?</w:t>
-      </w:r>
-    </w:p>
-    <w:p>
-      <w:r>
-        <w:t>Anything that went badly?</w:t>
-      </w:r>
-    </w:p>
-    <w:p>
-      <w:r>
-        <w:t>Professionally Managed?</w:t>
-      </w:r>
-    </w:p>
-    <w:p>
-      <w:proofErr w:type="spellStart"/>
-      <w:r>
-        <w:t>Correspondance</w:t>
-      </w:r>
-      <w:proofErr w:type="spellEnd"/>
-    </w:p>
-    <w:p>
-      <w:r>
-        <w:t>Meeting Notes.</w:t>
-      </w:r>
-    </w:p>
-    <w:p>
-      <w:pPr>
-        <w:pStyle w:val="Heading2"/>
-      </w:pPr>
-      <w:r>
-        <w:t xml:space="preserve">.5 </w:t>
-      </w:r>
-      <w:proofErr w:type="spellStart"/>
-      <w:r>
-        <w:t>Dicussion</w:t>
-      </w:r>
-      <w:proofErr w:type="spellEnd"/>
-      <w:r>
-        <w:t xml:space="preserve"> on REST vs the Normal Way vs SOAP</w:t>
-      </w:r>
-    </w:p>
-    <w:p/>
-    <w:p/>
-    <w:p/>
-    <w:p/>
-    <w:p>
-      <w:pPr>
-        <w:pStyle w:val="Heading1"/>
-      </w:pPr>
-      <w:bookmarkStart w:id="34" w:name="_Toc416102681"/>
-      <w:r>
-        <w:lastRenderedPageBreak/>
-        <w:t>List of References</w:t>
-      </w:r>
-      <w:bookmarkEnd w:id="34"/>
+        <w:t>Appendix A</w:t>
+      </w:r>
+      <w:r>
+        <w:br/>
+      </w:r>
+      <w:r>
+        <w:t>External Materials</w:t>
+      </w:r>
+      <w:bookmarkEnd w:id="35"/>
     </w:p>
     <w:p>
       <w:pPr>
@@ -4924,383 +4971,200 @@
           <w:sz w:val="22"/>
           <w:szCs w:val="22"/>
         </w:rPr>
-        <w:t>(If any.)</w:t>
-      </w:r>
-    </w:p>
-    <w:p>
-      <w:r>
-        <w:t xml:space="preserve">Apple Developer 2015 </w:t>
-      </w:r>
-      <w:hyperlink r:id="rId12" w:history="1">
-        <w:r>
-          <w:rPr>
-            <w:rStyle w:val="Hyperlink"/>
-          </w:rPr>
-          <w:t>https://developer.apple.com/xcode/features/</w:t>
-        </w:r>
-      </w:hyperlink>
-    </w:p>
-    <w:p>
-      <w:hyperlink r:id="rId13" w:history="1">
-        <w:r>
-          <w:rPr>
-            <w:rStyle w:val="name"/>
-            <w:b/>
-            <w:bCs/>
-            <w:color w:val="000000"/>
-            <w:sz w:val="21"/>
-            <w:szCs w:val="21"/>
-            <w:bdr w:val="none" w:sz="0" w:space="0" w:color="auto" w:frame="1"/>
-            <w:shd w:val="clear" w:color="auto" w:fill="FFFFFF"/>
-          </w:rPr>
-          <w:t>Ahmed Eid</w:t>
-        </w:r>
-      </w:hyperlink>
-      <w:r>
-        <w:t xml:space="preserve"> June 2014 </w:t>
-      </w:r>
-      <w:r>
-        <w:t>http://www.huffingtonpost.com/ahmed-eid/apples-swift-is-great-but_b_5492239.html?</w:t>
-      </w:r>
-    </w:p>
-    <w:p>
-      <w:pPr>
-        <w:pStyle w:val="Heading1"/>
-      </w:pPr>
-      <w:bookmarkStart w:id="35" w:name="_Toc416102682"/>
-      <w:r>
-        <w:lastRenderedPageBreak/>
-        <w:t xml:space="preserve">Appendix </w:t>
-      </w:r>
-      <w:proofErr w:type="spellStart"/>
-      <w:r>
-        <w:t>A</w:t>
-      </w:r>
-      <w:proofErr w:type="spellEnd"/>
-      <w:r>
-        <w:br/>
-      </w:r>
-      <w:r>
-        <w:t>External Materials</w:t>
-      </w:r>
-      <w:bookmarkEnd w:id="35"/>
-    </w:p>
-    <w:p>
-      <w:pPr>
+        <w:t xml:space="preserve">&lt;Level 1 Heading with ‘heading 1’ Style Applied by Pressing Ctrl Shift 1&gt; </w:t>
+      </w:r>
+      <w:r>
         <w:rPr>
           <w:sz w:val="22"/>
           <w:szCs w:val="22"/>
         </w:rPr>
-      </w:pPr>
-      <w:r>
+        <w:t>Text under appendix heading.  Text under appendix heading.  Text under appendix heading.  Text under appendix heading.  Text under appendix heading.  Text under appendix heading.</w:t>
+      </w:r>
+    </w:p>
+    <w:p>
+      <w:pPr>
+        <w:pStyle w:val="Heading2"/>
         <w:rPr>
           <w:sz w:val="22"/>
           <w:szCs w:val="22"/>
         </w:rPr>
-        <w:t xml:space="preserve">&lt;Level 1 Heading with ‘heading 1’ Style Applied by Pressing Ctrl Shift 1&gt; </w:t>
-      </w:r>
+      </w:pPr>
+      <w:bookmarkStart w:id="36" w:name="_Toc416102683"/>
+      <w:proofErr w:type="gramStart"/>
       <w:r>
         <w:rPr>
           <w:sz w:val="22"/>
           <w:szCs w:val="22"/>
         </w:rPr>
-        <w:t>Text under appendix heading.  Text under appendix heading.  Text under appendix heading.  Text under appendix heading.  Text under appendix heading.  Text under appendix heading.</w:t>
-      </w:r>
-    </w:p>
-    <w:p>
-      <w:pPr>
-        <w:pStyle w:val="Heading2"/>
+        <w:t>A.1  Level</w:t>
+      </w:r>
+      <w:proofErr w:type="gramEnd"/>
+      <w:r>
         <w:rPr>
           <w:sz w:val="22"/>
           <w:szCs w:val="22"/>
         </w:rPr>
-      </w:pPr>
-      <w:bookmarkStart w:id="36" w:name="_Toc416102683"/>
-      <w:proofErr w:type="gramStart"/>
-      <w:r>
+        <w:t xml:space="preserve"> 2 Heading with ‘heading 2’ Style Applied by Pressing Ctrl Shift 2</w:t>
+      </w:r>
+      <w:bookmarkEnd w:id="36"/>
+    </w:p>
+    <w:p>
+      <w:pPr>
         <w:rPr>
           <w:sz w:val="22"/>
           <w:szCs w:val="22"/>
         </w:rPr>
-        <w:t>A.1  Level</w:t>
-      </w:r>
-      <w:proofErr w:type="gramEnd"/>
+      </w:pPr>
       <w:r>
         <w:rPr>
           <w:sz w:val="22"/>
           <w:szCs w:val="22"/>
         </w:rPr>
-        <w:t xml:space="preserve"> </w:t>
-      </w:r>
-      <w:smartTag w:uri="urn:schemas-microsoft-com:office:cs:smarttags" w:element="NumConv6p0">
-        <w:smartTagPr>
-          <w:attr w:name="sch" w:val="1"/>
-          <w:attr w:name="val" w:val="2"/>
-        </w:smartTagPr>
-        <w:r>
-          <w:rPr>
-            <w:sz w:val="22"/>
-            <w:szCs w:val="22"/>
-          </w:rPr>
-          <w:t>2</w:t>
-        </w:r>
-      </w:smartTag>
-      <w:r>
+        <w:t>Text under level 2 heading.  Text under level 2 heading.  Text under level 2 heading.  Text under level 2 heading.</w:t>
+      </w:r>
+    </w:p>
+    <w:p>
+      <w:pPr>
+        <w:pStyle w:val="Heading3"/>
         <w:rPr>
           <w:sz w:val="22"/>
           <w:szCs w:val="22"/>
         </w:rPr>
-        <w:t xml:space="preserve"> Heading with ‘heading </w:t>
-      </w:r>
-      <w:smartTag w:uri="urn:schemas-microsoft-com:office:cs:smarttags" w:element="NumConv6p0">
-        <w:smartTagPr>
-          <w:attr w:name="sch" w:val="1"/>
-          <w:attr w:name="val" w:val="2"/>
-        </w:smartTagPr>
-        <w:r>
-          <w:rPr>
-            <w:sz w:val="22"/>
-            <w:szCs w:val="22"/>
-          </w:rPr>
-          <w:t>2</w:t>
-        </w:r>
-      </w:smartTag>
+      </w:pPr>
+      <w:bookmarkStart w:id="37" w:name="_Toc416102684"/>
+      <w:proofErr w:type="gramStart"/>
       <w:r>
         <w:rPr>
           <w:sz w:val="22"/>
           <w:szCs w:val="22"/>
         </w:rPr>
-        <w:t>’ Style Applied by Pressing Ctrl Shift </w:t>
-      </w:r>
-      <w:smartTag w:uri="urn:schemas-microsoft-com:office:cs:smarttags" w:element="NumConv6p0">
-        <w:smartTagPr>
-          <w:attr w:name="sch" w:val="1"/>
-          <w:attr w:name="val" w:val="2"/>
-        </w:smartTagPr>
-        <w:r>
-          <w:rPr>
-            <w:sz w:val="22"/>
-            <w:szCs w:val="22"/>
-          </w:rPr>
-          <w:t>2</w:t>
-        </w:r>
-      </w:smartTag>
-      <w:bookmarkEnd w:id="36"/>
-    </w:p>
-    <w:p>
-      <w:pPr>
+        <w:t>A.1.1  Level</w:t>
+      </w:r>
+      <w:proofErr w:type="gramEnd"/>
+      <w:r>
         <w:rPr>
           <w:sz w:val="22"/>
           <w:szCs w:val="22"/>
         </w:rPr>
-      </w:pPr>
-      <w:r>
+        <w:t xml:space="preserve"> 3 Heading with ‘heading 3’ Style Applied by Pressing Ctrl Shift 3</w:t>
+      </w:r>
+      <w:bookmarkEnd w:id="37"/>
+    </w:p>
+    <w:p>
+      <w:pPr>
         <w:rPr>
           <w:sz w:val="22"/>
           <w:szCs w:val="22"/>
         </w:rPr>
-        <w:t>Text under level </w:t>
-      </w:r>
-      <w:smartTag w:uri="urn:schemas-microsoft-com:office:cs:smarttags" w:element="NumConv6p0">
-        <w:smartTagPr>
-          <w:attr w:name="sch" w:val="1"/>
-          <w:attr w:name="val" w:val="2"/>
-        </w:smartTagPr>
-        <w:r>
-          <w:rPr>
-            <w:sz w:val="22"/>
-            <w:szCs w:val="22"/>
-          </w:rPr>
-          <w:t>2</w:t>
-        </w:r>
-      </w:smartTag>
+      </w:pPr>
       <w:r>
         <w:rPr>
           <w:sz w:val="22"/>
           <w:szCs w:val="22"/>
         </w:rPr>
-        <w:t xml:space="preserve"> heading.  Text under level </w:t>
-      </w:r>
-      <w:smartTag w:uri="urn:schemas-microsoft-com:office:cs:smarttags" w:element="NumConv6p0">
-        <w:smartTagPr>
-          <w:attr w:name="sch" w:val="1"/>
-          <w:attr w:name="val" w:val="2"/>
-        </w:smartTagPr>
-        <w:r>
-          <w:rPr>
-            <w:sz w:val="22"/>
-            <w:szCs w:val="22"/>
-          </w:rPr>
-          <w:t>2</w:t>
-        </w:r>
-      </w:smartTag>
-      <w:r>
+        <w:t>Text under level 3 heading.  Text under level 3 heading.  Text under level 3 heading.  Text under level 3 heading.</w:t>
+      </w:r>
+    </w:p>
+    <w:p>
+      <w:pPr>
+        <w:pStyle w:val="Heading4"/>
         <w:rPr>
           <w:sz w:val="22"/>
           <w:szCs w:val="22"/>
         </w:rPr>
-        <w:t xml:space="preserve"> heading.  Text under level </w:t>
-      </w:r>
-      <w:smartTag w:uri="urn:schemas-microsoft-com:office:cs:smarttags" w:element="NumConv6p0">
-        <w:smartTagPr>
-          <w:attr w:name="sch" w:val="1"/>
-          <w:attr w:name="val" w:val="2"/>
-        </w:smartTagPr>
-        <w:r>
-          <w:rPr>
-            <w:sz w:val="22"/>
-            <w:szCs w:val="22"/>
-          </w:rPr>
-          <w:t>2</w:t>
-        </w:r>
-      </w:smartTag>
+      </w:pPr>
+      <w:bookmarkStart w:id="38" w:name="_Toc416102685"/>
+      <w:proofErr w:type="gramStart"/>
       <w:r>
         <w:rPr>
           <w:sz w:val="22"/>
           <w:szCs w:val="22"/>
         </w:rPr>
-        <w:t xml:space="preserve"> heading.  Text under level </w:t>
-      </w:r>
-      <w:smartTag w:uri="urn:schemas-microsoft-com:office:cs:smarttags" w:element="NumConv6p0">
-        <w:smartTagPr>
-          <w:attr w:name="sch" w:val="1"/>
-          <w:attr w:name="val" w:val="2"/>
-        </w:smartTagPr>
-        <w:r>
-          <w:rPr>
-            <w:sz w:val="22"/>
-            <w:szCs w:val="22"/>
-          </w:rPr>
-          <w:t>2</w:t>
-        </w:r>
-      </w:smartTag>
+        <w:t>A.1.1.1  Level</w:t>
+      </w:r>
+      <w:proofErr w:type="gramEnd"/>
       <w:r>
         <w:rPr>
           <w:sz w:val="22"/>
           <w:szCs w:val="22"/>
         </w:rPr>
-        <w:t xml:space="preserve"> heading.</w:t>
-      </w:r>
-    </w:p>
-    <w:p>
-      <w:pPr>
-        <w:pStyle w:val="Heading3"/>
+        <w:t xml:space="preserve"> 4 Heading with ‘heading 4’ Style Applied by Pressing Ctrl Shift 4</w:t>
+      </w:r>
+      <w:bookmarkEnd w:id="38"/>
+    </w:p>
+    <w:p>
+      <w:pPr>
         <w:rPr>
           <w:sz w:val="22"/>
           <w:szCs w:val="22"/>
         </w:rPr>
       </w:pPr>
-      <w:bookmarkStart w:id="37" w:name="_Toc416102684"/>
-      <w:proofErr w:type="gramStart"/>
       <w:r>
         <w:rPr>
           <w:sz w:val="22"/>
           <w:szCs w:val="22"/>
         </w:rPr>
-        <w:t>A.</w:t>
-      </w:r>
-      <w:smartTag w:uri="urn:schemas-microsoft-com:office:cs:smarttags" w:element="NumConv6p0">
-        <w:smartTagPr>
-          <w:attr w:name="sch" w:val="1"/>
-          <w:attr w:name="val" w:val="1"/>
-        </w:smartTagPr>
-        <w:r>
-          <w:rPr>
-            <w:sz w:val="22"/>
-            <w:szCs w:val="22"/>
-          </w:rPr>
-          <w:t>1</w:t>
-        </w:r>
-      </w:smartTag>
-      <w:r>
+        <w:t>Text under level 4 heading.  Text under level 4 heading.  Text under level 4 heading.  Text under level 4 heading.</w:t>
+      </w:r>
+    </w:p>
+    <w:p>
+      <w:pPr>
+        <w:pStyle w:val="Heading1"/>
+      </w:pPr>
+      <w:bookmarkStart w:id="39" w:name="_Toc416102686"/>
+      <w:r>
+        <w:lastRenderedPageBreak/>
+        <w:t>Appendix B</w:t>
+      </w:r>
+      <w:r>
+        <w:br/>
+      </w:r>
+      <w:r>
+        <w:t>Ethical Issues Addressed</w:t>
+      </w:r>
+      <w:bookmarkEnd w:id="39"/>
+    </w:p>
+    <w:p>
+      <w:pPr>
         <w:rPr>
           <w:sz w:val="22"/>
           <w:szCs w:val="22"/>
         </w:rPr>
-        <w:t>.</w:t>
-      </w:r>
-      <w:smartTag w:uri="urn:schemas-microsoft-com:office:cs:smarttags" w:element="NumConv6p0">
-        <w:smartTagPr>
-          <w:attr w:name="sch" w:val="1"/>
-          <w:attr w:name="val" w:val="1"/>
-        </w:smartTagPr>
-        <w:r>
-          <w:rPr>
-            <w:sz w:val="22"/>
-            <w:szCs w:val="22"/>
-          </w:rPr>
-          <w:t>1</w:t>
-        </w:r>
-      </w:smartTag>
+      </w:pPr>
       <w:r>
         <w:rPr>
           <w:sz w:val="22"/>
           <w:szCs w:val="22"/>
         </w:rPr>
-        <w:t xml:space="preserve">  Level</w:t>
-      </w:r>
-      <w:proofErr w:type="gramEnd"/>
-      <w:r>
+        <w:t>Text under appendix heading.  Text under appendix heading.  Text under appendix heading.  Text under appendix heading.  Text under appendix heading.  Text under appendix heading.</w:t>
+      </w:r>
+    </w:p>
+    <w:p>
+      <w:pPr>
+        <w:pStyle w:val="Heading2"/>
         <w:rPr>
           <w:sz w:val="22"/>
           <w:szCs w:val="22"/>
         </w:rPr>
-        <w:t xml:space="preserve"> </w:t>
-      </w:r>
-      <w:smartTag w:uri="urn:schemas-microsoft-com:office:cs:smarttags" w:element="NumConv6p0">
-        <w:smartTagPr>
-          <w:attr w:name="sch" w:val="1"/>
-          <w:attr w:name="val" w:val="3"/>
-        </w:smartTagPr>
-        <w:r>
-          <w:rPr>
-            <w:sz w:val="22"/>
-            <w:szCs w:val="22"/>
-          </w:rPr>
-          <w:t>3</w:t>
-        </w:r>
-      </w:smartTag>
+      </w:pPr>
+      <w:bookmarkStart w:id="40" w:name="_Toc416102687"/>
+      <w:proofErr w:type="gramStart"/>
       <w:r>
         <w:rPr>
           <w:sz w:val="22"/>
           <w:szCs w:val="22"/>
         </w:rPr>
-        <w:t xml:space="preserve"> Heading with ‘heading </w:t>
-      </w:r>
-      <w:smartTag w:uri="urn:schemas-microsoft-com:office:cs:smarttags" w:element="NumConv6p0">
-        <w:smartTagPr>
-          <w:attr w:name="sch" w:val="1"/>
-          <w:attr w:name="val" w:val="3"/>
-        </w:smartTagPr>
-        <w:r>
-          <w:rPr>
-            <w:sz w:val="22"/>
-            <w:szCs w:val="22"/>
-          </w:rPr>
-          <w:t>3</w:t>
-        </w:r>
-      </w:smartTag>
+        <w:t>B.1  Level</w:t>
+      </w:r>
+      <w:proofErr w:type="gramEnd"/>
       <w:r>
         <w:rPr>
           <w:sz w:val="22"/>
           <w:szCs w:val="22"/>
         </w:rPr>
-        <w:t>’ Style Applied by Pressing Ctrl Shift </w:t>
-      </w:r>
-      <w:smartTag w:uri="urn:schemas-microsoft-com:office:cs:smarttags" w:element="NumConv6p0">
-        <w:smartTagPr>
-          <w:attr w:name="sch" w:val="1"/>
-          <w:attr w:name="val" w:val="3"/>
-        </w:smartTagPr>
-        <w:r>
-          <w:rPr>
-            <w:sz w:val="22"/>
-            <w:szCs w:val="22"/>
-          </w:rPr>
-          <w:t>3</w:t>
-        </w:r>
-      </w:smartTag>
-      <w:bookmarkEnd w:id="37"/>
+        <w:t xml:space="preserve"> 2 Heading</w:t>
+      </w:r>
+      <w:bookmarkEnd w:id="40"/>
     </w:p>
     <w:p>
       <w:pPr>
@@ -5314,500 +5178,11 @@
           <w:sz w:val="22"/>
           <w:szCs w:val="22"/>
         </w:rPr>
-        <w:t>Text under level </w:t>
-      </w:r>
-      <w:smartTag w:uri="urn:schemas-microsoft-com:office:cs:smarttags" w:element="NumConv6p0">
-        <w:smartTagPr>
-          <w:attr w:name="sch" w:val="1"/>
-          <w:attr w:name="val" w:val="3"/>
-        </w:smartTagPr>
-        <w:r>
-          <w:rPr>
-            <w:sz w:val="22"/>
-            <w:szCs w:val="22"/>
-          </w:rPr>
-          <w:t>3</w:t>
-        </w:r>
-      </w:smartTag>
-      <w:r>
-        <w:rPr>
-          <w:sz w:val="22"/>
-          <w:szCs w:val="22"/>
-        </w:rPr>
-        <w:t xml:space="preserve"> heading.  Text under level </w:t>
-      </w:r>
-      <w:smartTag w:uri="urn:schemas-microsoft-com:office:cs:smarttags" w:element="NumConv6p0">
-        <w:smartTagPr>
-          <w:attr w:name="sch" w:val="1"/>
-          <w:attr w:name="val" w:val="3"/>
-        </w:smartTagPr>
-        <w:r>
-          <w:rPr>
-            <w:sz w:val="22"/>
-            <w:szCs w:val="22"/>
-          </w:rPr>
-          <w:t>3</w:t>
-        </w:r>
-      </w:smartTag>
-      <w:r>
-        <w:rPr>
-          <w:sz w:val="22"/>
-          <w:szCs w:val="22"/>
-        </w:rPr>
-        <w:t xml:space="preserve"> heading.  Text under level </w:t>
-      </w:r>
-      <w:smartTag w:uri="urn:schemas-microsoft-com:office:cs:smarttags" w:element="NumConv6p0">
-        <w:smartTagPr>
-          <w:attr w:name="sch" w:val="1"/>
-          <w:attr w:name="val" w:val="3"/>
-        </w:smartTagPr>
-        <w:r>
-          <w:rPr>
-            <w:sz w:val="22"/>
-            <w:szCs w:val="22"/>
-          </w:rPr>
-          <w:t>3</w:t>
-        </w:r>
-      </w:smartTag>
-      <w:r>
-        <w:rPr>
-          <w:sz w:val="22"/>
-          <w:szCs w:val="22"/>
-        </w:rPr>
-        <w:t xml:space="preserve"> heading.  Text under level </w:t>
-      </w:r>
-      <w:smartTag w:uri="urn:schemas-microsoft-com:office:cs:smarttags" w:element="NumConv6p0">
-        <w:smartTagPr>
-          <w:attr w:name="sch" w:val="1"/>
-          <w:attr w:name="val" w:val="3"/>
-        </w:smartTagPr>
-        <w:r>
-          <w:rPr>
-            <w:sz w:val="22"/>
-            <w:szCs w:val="22"/>
-          </w:rPr>
-          <w:t>3</w:t>
-        </w:r>
-      </w:smartTag>
-      <w:r>
-        <w:rPr>
-          <w:sz w:val="22"/>
-          <w:szCs w:val="22"/>
-        </w:rPr>
-        <w:t xml:space="preserve"> heading.</w:t>
-      </w:r>
-    </w:p>
-    <w:p>
-      <w:pPr>
-        <w:pStyle w:val="Heading4"/>
-        <w:rPr>
-          <w:sz w:val="22"/>
-          <w:szCs w:val="22"/>
-        </w:rPr>
-      </w:pPr>
-      <w:bookmarkStart w:id="38" w:name="_Toc416102685"/>
-      <w:proofErr w:type="gramStart"/>
-      <w:r>
-        <w:rPr>
-          <w:sz w:val="22"/>
-          <w:szCs w:val="22"/>
-        </w:rPr>
-        <w:t>A.</w:t>
-      </w:r>
-      <w:smartTag w:uri="urn:schemas-microsoft-com:office:cs:smarttags" w:element="NumConv6p0">
-        <w:smartTagPr>
-          <w:attr w:name="sch" w:val="1"/>
-          <w:attr w:name="val" w:val="1"/>
-        </w:smartTagPr>
-        <w:r>
-          <w:rPr>
-            <w:sz w:val="22"/>
-            <w:szCs w:val="22"/>
-          </w:rPr>
-          <w:t>1</w:t>
-        </w:r>
-      </w:smartTag>
-      <w:r>
-        <w:rPr>
-          <w:sz w:val="22"/>
-          <w:szCs w:val="22"/>
-        </w:rPr>
-        <w:t>.</w:t>
-      </w:r>
-      <w:smartTag w:uri="urn:schemas-microsoft-com:office:cs:smarttags" w:element="NumConv6p0">
-        <w:smartTagPr>
-          <w:attr w:name="sch" w:val="1"/>
-          <w:attr w:name="val" w:val="1"/>
-        </w:smartTagPr>
-        <w:r>
-          <w:rPr>
-            <w:sz w:val="22"/>
-            <w:szCs w:val="22"/>
-          </w:rPr>
-          <w:t>1</w:t>
-        </w:r>
-      </w:smartTag>
-      <w:r>
-        <w:rPr>
-          <w:sz w:val="22"/>
-          <w:szCs w:val="22"/>
-        </w:rPr>
-        <w:t>.</w:t>
-      </w:r>
-      <w:smartTag w:uri="urn:schemas-microsoft-com:office:cs:smarttags" w:element="NumConv6p0">
-        <w:smartTagPr>
-          <w:attr w:name="sch" w:val="1"/>
-          <w:attr w:name="val" w:val="1"/>
-        </w:smartTagPr>
-        <w:r>
-          <w:rPr>
-            <w:sz w:val="22"/>
-            <w:szCs w:val="22"/>
-          </w:rPr>
-          <w:t>1</w:t>
-        </w:r>
-      </w:smartTag>
-      <w:r>
-        <w:rPr>
-          <w:sz w:val="22"/>
-          <w:szCs w:val="22"/>
-        </w:rPr>
-        <w:t xml:space="preserve">  Level</w:t>
-      </w:r>
-      <w:proofErr w:type="gramEnd"/>
-      <w:r>
-        <w:rPr>
-          <w:sz w:val="22"/>
-          <w:szCs w:val="22"/>
-        </w:rPr>
-        <w:t xml:space="preserve"> </w:t>
-      </w:r>
-      <w:smartTag w:uri="urn:schemas-microsoft-com:office:cs:smarttags" w:element="NumConv6p0">
-        <w:smartTagPr>
-          <w:attr w:name="sch" w:val="1"/>
-          <w:attr w:name="val" w:val="4"/>
-        </w:smartTagPr>
-        <w:r>
-          <w:rPr>
-            <w:sz w:val="22"/>
-            <w:szCs w:val="22"/>
-          </w:rPr>
-          <w:t>4</w:t>
-        </w:r>
-      </w:smartTag>
-      <w:r>
-        <w:rPr>
-          <w:sz w:val="22"/>
-          <w:szCs w:val="22"/>
-        </w:rPr>
-        <w:t xml:space="preserve"> Heading with ‘heading </w:t>
-      </w:r>
-      <w:smartTag w:uri="urn:schemas-microsoft-com:office:cs:smarttags" w:element="NumConv6p0">
-        <w:smartTagPr>
-          <w:attr w:name="sch" w:val="1"/>
-          <w:attr w:name="val" w:val="4"/>
-        </w:smartTagPr>
-        <w:r>
-          <w:rPr>
-            <w:sz w:val="22"/>
-            <w:szCs w:val="22"/>
-          </w:rPr>
-          <w:t>4</w:t>
-        </w:r>
-      </w:smartTag>
-      <w:r>
-        <w:rPr>
-          <w:sz w:val="22"/>
-          <w:szCs w:val="22"/>
-        </w:rPr>
-        <w:t>’ Style Applied by Pressing Ctrl Shift </w:t>
-      </w:r>
-      <w:smartTag w:uri="urn:schemas-microsoft-com:office:cs:smarttags" w:element="NumConv6p0">
-        <w:smartTagPr>
-          <w:attr w:name="sch" w:val="1"/>
-          <w:attr w:name="val" w:val="4"/>
-        </w:smartTagPr>
-        <w:r>
-          <w:rPr>
-            <w:sz w:val="22"/>
-            <w:szCs w:val="22"/>
-          </w:rPr>
-          <w:t>4</w:t>
-        </w:r>
-      </w:smartTag>
-      <w:bookmarkEnd w:id="38"/>
-    </w:p>
-    <w:p>
-      <w:pPr>
-        <w:rPr>
-          <w:sz w:val="22"/>
-          <w:szCs w:val="22"/>
-        </w:rPr>
-      </w:pPr>
-      <w:r>
-        <w:rPr>
-          <w:sz w:val="22"/>
-          <w:szCs w:val="22"/>
-        </w:rPr>
-        <w:t>Text under level </w:t>
-      </w:r>
-      <w:smartTag w:uri="urn:schemas-microsoft-com:office:cs:smarttags" w:element="NumConv6p0">
-        <w:smartTagPr>
-          <w:attr w:name="sch" w:val="1"/>
-          <w:attr w:name="val" w:val="4"/>
-        </w:smartTagPr>
-        <w:r>
-          <w:rPr>
-            <w:sz w:val="22"/>
-            <w:szCs w:val="22"/>
-          </w:rPr>
-          <w:t>4</w:t>
-        </w:r>
-      </w:smartTag>
-      <w:r>
-        <w:rPr>
-          <w:sz w:val="22"/>
-          <w:szCs w:val="22"/>
-        </w:rPr>
-        <w:t xml:space="preserve"> heading.  Text under level </w:t>
-      </w:r>
-      <w:smartTag w:uri="urn:schemas-microsoft-com:office:cs:smarttags" w:element="NumConv6p0">
-        <w:smartTagPr>
-          <w:attr w:name="sch" w:val="1"/>
-          <w:attr w:name="val" w:val="4"/>
-        </w:smartTagPr>
-        <w:r>
-          <w:rPr>
-            <w:sz w:val="22"/>
-            <w:szCs w:val="22"/>
-          </w:rPr>
-          <w:t>4</w:t>
-        </w:r>
-      </w:smartTag>
-      <w:r>
-        <w:rPr>
-          <w:sz w:val="22"/>
-          <w:szCs w:val="22"/>
-        </w:rPr>
-        <w:t xml:space="preserve"> heading.  Text under level </w:t>
-      </w:r>
-      <w:smartTag w:uri="urn:schemas-microsoft-com:office:cs:smarttags" w:element="NumConv6p0">
-        <w:smartTagPr>
-          <w:attr w:name="sch" w:val="1"/>
-          <w:attr w:name="val" w:val="4"/>
-        </w:smartTagPr>
-        <w:r>
-          <w:rPr>
-            <w:sz w:val="22"/>
-            <w:szCs w:val="22"/>
-          </w:rPr>
-          <w:t>4</w:t>
-        </w:r>
-      </w:smartTag>
-      <w:r>
-        <w:rPr>
-          <w:sz w:val="22"/>
-          <w:szCs w:val="22"/>
-        </w:rPr>
-        <w:t xml:space="preserve"> heading.  Text under level </w:t>
-      </w:r>
-      <w:smartTag w:uri="urn:schemas-microsoft-com:office:cs:smarttags" w:element="NumConv6p0">
-        <w:smartTagPr>
-          <w:attr w:name="sch" w:val="1"/>
-          <w:attr w:name="val" w:val="4"/>
-        </w:smartTagPr>
-        <w:r>
-          <w:rPr>
-            <w:sz w:val="22"/>
-            <w:szCs w:val="22"/>
-          </w:rPr>
-          <w:t>4</w:t>
-        </w:r>
-      </w:smartTag>
-      <w:r>
-        <w:rPr>
-          <w:sz w:val="22"/>
-          <w:szCs w:val="22"/>
-        </w:rPr>
-        <w:t xml:space="preserve"> heading.</w:t>
-      </w:r>
-    </w:p>
-    <w:p>
-      <w:pPr>
-        <w:pStyle w:val="Heading1"/>
-      </w:pPr>
-      <w:bookmarkStart w:id="39" w:name="_Toc416102686"/>
-      <w:r>
-        <w:lastRenderedPageBreak/>
-        <w:t>Appendix B</w:t>
-      </w:r>
-      <w:r>
-        <w:br/>
-      </w:r>
-      <w:r>
-        <w:t>Ethical Issues Addressed</w:t>
-      </w:r>
-      <w:bookmarkEnd w:id="39"/>
-    </w:p>
-    <w:p>
-      <w:pPr>
-        <w:rPr>
-          <w:sz w:val="22"/>
-          <w:szCs w:val="22"/>
-        </w:rPr>
-      </w:pPr>
-      <w:r>
-        <w:rPr>
-          <w:sz w:val="22"/>
-          <w:szCs w:val="22"/>
-        </w:rPr>
-        <w:t>Text under appendix heading.  Text under appendix heading.  Text under appendix heading.  Text under appendix heading.  Text under appendix heading.  Text under appendix heading.</w:t>
-      </w:r>
-    </w:p>
-    <w:p>
-      <w:pPr>
-        <w:pStyle w:val="Heading2"/>
-        <w:rPr>
-          <w:sz w:val="22"/>
-          <w:szCs w:val="22"/>
-        </w:rPr>
-      </w:pPr>
-      <w:bookmarkStart w:id="40" w:name="_Toc416102687"/>
-      <w:proofErr w:type="gramStart"/>
-      <w:r>
-        <w:rPr>
-          <w:sz w:val="22"/>
-          <w:szCs w:val="22"/>
-        </w:rPr>
-        <w:t>B.1  Level</w:t>
-      </w:r>
-      <w:proofErr w:type="gramEnd"/>
-      <w:r>
-        <w:rPr>
-          <w:sz w:val="22"/>
-          <w:szCs w:val="22"/>
-        </w:rPr>
-        <w:t xml:space="preserve"> </w:t>
-      </w:r>
-      <w:smartTag w:uri="urn:schemas-microsoft-com:office:cs:smarttags" w:element="NumConv6p0">
-        <w:smartTagPr>
-          <w:attr w:name="sch" w:val="1"/>
-          <w:attr w:name="val" w:val="2"/>
-        </w:smartTagPr>
-        <w:r>
-          <w:rPr>
-            <w:sz w:val="22"/>
-            <w:szCs w:val="22"/>
-          </w:rPr>
-          <w:t>2</w:t>
-        </w:r>
-      </w:smartTag>
-      <w:r>
-        <w:rPr>
-          <w:sz w:val="22"/>
-          <w:szCs w:val="22"/>
-        </w:rPr>
-        <w:t xml:space="preserve"> Heading</w:t>
-      </w:r>
-      <w:bookmarkEnd w:id="40"/>
-    </w:p>
-    <w:p>
-      <w:pPr>
-        <w:rPr>
-          <w:sz w:val="22"/>
-          <w:szCs w:val="22"/>
-        </w:rPr>
-      </w:pPr>
-      <w:r>
-        <w:rPr>
-          <w:sz w:val="22"/>
-          <w:szCs w:val="22"/>
-        </w:rPr>
-        <w:t>Text under level </w:t>
-      </w:r>
-      <w:smartTag w:uri="urn:schemas-microsoft-com:office:cs:smarttags" w:element="NumConv6p0">
-        <w:smartTagPr>
-          <w:attr w:name="val" w:val="2"/>
-          <w:attr w:name="sch" w:val="1"/>
-        </w:smartTagPr>
-        <w:r>
-          <w:rPr>
-            <w:sz w:val="22"/>
-            <w:szCs w:val="22"/>
-          </w:rPr>
-          <w:t>2</w:t>
-        </w:r>
-      </w:smartTag>
-      <w:r>
-        <w:rPr>
-          <w:sz w:val="22"/>
-          <w:szCs w:val="22"/>
-        </w:rPr>
-        <w:t xml:space="preserve"> heading.  Text under level </w:t>
-      </w:r>
-      <w:smartTag w:uri="urn:schemas-microsoft-com:office:cs:smarttags" w:element="NumConv6p0">
-        <w:smartTagPr>
-          <w:attr w:name="val" w:val="2"/>
-          <w:attr w:name="sch" w:val="1"/>
-        </w:smartTagPr>
-        <w:r>
-          <w:rPr>
-            <w:sz w:val="22"/>
-            <w:szCs w:val="22"/>
-          </w:rPr>
-          <w:t>2</w:t>
-        </w:r>
-      </w:smartTag>
-      <w:r>
-        <w:rPr>
-          <w:sz w:val="22"/>
-          <w:szCs w:val="22"/>
-        </w:rPr>
-        <w:t xml:space="preserve"> heading.  Text under level </w:t>
-      </w:r>
-      <w:smartTag w:uri="urn:schemas-microsoft-com:office:cs:smarttags" w:element="NumConv6p0">
-        <w:smartTagPr>
-          <w:attr w:name="val" w:val="2"/>
-          <w:attr w:name="sch" w:val="1"/>
-        </w:smartTagPr>
-        <w:r>
-          <w:rPr>
-            <w:sz w:val="22"/>
-            <w:szCs w:val="22"/>
-          </w:rPr>
-          <w:t>2</w:t>
-        </w:r>
-      </w:smartTag>
-      <w:r>
-        <w:rPr>
-          <w:sz w:val="22"/>
-          <w:szCs w:val="22"/>
-        </w:rPr>
-        <w:t xml:space="preserve"> heading.  Text under level </w:t>
-      </w:r>
-      <w:smartTag w:uri="urn:schemas-microsoft-com:office:cs:smarttags" w:element="NumConv6p0">
-        <w:smartTagPr>
-          <w:attr w:name="val" w:val="2"/>
-          <w:attr w:name="sch" w:val="1"/>
-        </w:smartTagPr>
-        <w:r>
-          <w:rPr>
-            <w:sz w:val="22"/>
-            <w:szCs w:val="22"/>
-          </w:rPr>
-          <w:t>2</w:t>
-        </w:r>
-      </w:smartTag>
-      <w:r>
-        <w:rPr>
-          <w:sz w:val="22"/>
-          <w:szCs w:val="22"/>
-        </w:rPr>
-        <w:t xml:space="preserve"> heading.</w:t>
+        <w:t>Text under level 2 heading.  Text under level 2 heading.  Text under level 2 heading.  Text under level 2 heading.</w:t>
       </w:r>
     </w:p>
     <w:sectPr>
-      <w:headerReference w:type="default" r:id="rId14"/>
+      <w:headerReference w:type="default" r:id="rId15"/>
       <w:footnotePr>
         <w:numRestart w:val="eachSect"/>
       </w:footnotePr>
@@ -5823,7 +5198,7 @@
 </file>
 
 <file path=word/endnotes.xml><?xml version="1.0" encoding="utf-8"?>
-<w:endnotes xmlns:wpc="http://schemas.microsoft.com/office/word/2010/wordprocessingCanvas" xmlns:mc="http://schemas.openxmlformats.org/markup-compatibility/2006" xmlns:o="urn:schemas-microsoft-com:office:office" xmlns:r="http://schemas.openxmlformats.org/officeDocument/2006/relationships" xmlns:m="http://schemas.openxmlformats.org/officeDocument/2006/math" xmlns:v="urn:schemas-microsoft-com:vml" xmlns:wp14="http://schemas.microsoft.com/office/word/2010/wordprocessingDrawing" xmlns:wp="http://schemas.openxmlformats.org/drawingml/2006/wordprocessingDrawing" xmlns:w10="urn:schemas-microsoft-com:office:word" xmlns:w="http://schemas.openxmlformats.org/wordprocessingml/2006/main" xmlns:w14="http://schemas.microsoft.com/office/word/2010/wordml" xmlns:w15="http://schemas.microsoft.com/office/word/2012/wordml" xmlns:wpg="http://schemas.microsoft.com/office/word/2010/wordprocessingGroup" xmlns:wpi="http://schemas.microsoft.com/office/word/2010/wordprocessingInk" xmlns:wne="http://schemas.microsoft.com/office/word/2006/wordml" xmlns:wps="http://schemas.microsoft.com/office/word/2010/wordprocessingShape" mc:Ignorable="w14 w15 wp14">
+<w:endnotes xmlns:wpc="http://schemas.microsoft.com/office/word/2010/wordprocessingCanvas" xmlns:mo="http://schemas.microsoft.com/office/mac/office/2008/main" xmlns:mc="http://schemas.openxmlformats.org/markup-compatibility/2006" xmlns:mv="urn:schemas-microsoft-com:mac:vml" xmlns:o="urn:schemas-microsoft-com:office:office" xmlns:r="http://schemas.openxmlformats.org/officeDocument/2006/relationships" xmlns:m="http://schemas.openxmlformats.org/officeDocument/2006/math" xmlns:v="urn:schemas-microsoft-com:vml" xmlns:wp14="http://schemas.microsoft.com/office/word/2010/wordprocessingDrawing" xmlns:wp="http://schemas.openxmlformats.org/drawingml/2006/wordprocessingDrawing" xmlns:w10="urn:schemas-microsoft-com:office:word" xmlns:w="http://schemas.openxmlformats.org/wordprocessingml/2006/main" xmlns:w14="http://schemas.microsoft.com/office/word/2010/wordml" xmlns:wpg="http://schemas.microsoft.com/office/word/2010/wordprocessingGroup" xmlns:wpi="http://schemas.microsoft.com/office/word/2010/wordprocessingInk" xmlns:wne="http://schemas.microsoft.com/office/word/2006/wordml" xmlns:wps="http://schemas.microsoft.com/office/word/2010/wordprocessingShape" mc:Ignorable="w14 wp14">
   <w:endnote w:type="separator" w:id="-1">
     <w:p>
       <w:r>
@@ -5842,7 +5217,7 @@
 </file>
 
 <file path=word/footnotes.xml><?xml version="1.0" encoding="utf-8"?>
-<w:footnotes xmlns:wpc="http://schemas.microsoft.com/office/word/2010/wordprocessingCanvas" xmlns:mc="http://schemas.openxmlformats.org/markup-compatibility/2006" xmlns:o="urn:schemas-microsoft-com:office:office" xmlns:r="http://schemas.openxmlformats.org/officeDocument/2006/relationships" xmlns:m="http://schemas.openxmlformats.org/officeDocument/2006/math" xmlns:v="urn:schemas-microsoft-com:vml" xmlns:wp14="http://schemas.microsoft.com/office/word/2010/wordprocessingDrawing" xmlns:wp="http://schemas.openxmlformats.org/drawingml/2006/wordprocessingDrawing" xmlns:w10="urn:schemas-microsoft-com:office:word" xmlns:w="http://schemas.openxmlformats.org/wordprocessingml/2006/main" xmlns:w14="http://schemas.microsoft.com/office/word/2010/wordml" xmlns:w15="http://schemas.microsoft.com/office/word/2012/wordml" xmlns:wpg="http://schemas.microsoft.com/office/word/2010/wordprocessingGroup" xmlns:wpi="http://schemas.microsoft.com/office/word/2010/wordprocessingInk" xmlns:wne="http://schemas.microsoft.com/office/word/2006/wordml" xmlns:wps="http://schemas.microsoft.com/office/word/2010/wordprocessingShape" mc:Ignorable="w14 w15 wp14">
+<w:footnotes xmlns:wpc="http://schemas.microsoft.com/office/word/2010/wordprocessingCanvas" xmlns:mo="http://schemas.microsoft.com/office/mac/office/2008/main" xmlns:mc="http://schemas.openxmlformats.org/markup-compatibility/2006" xmlns:mv="urn:schemas-microsoft-com:mac:vml" xmlns:o="urn:schemas-microsoft-com:office:office" xmlns:r="http://schemas.openxmlformats.org/officeDocument/2006/relationships" xmlns:m="http://schemas.openxmlformats.org/officeDocument/2006/math" xmlns:v="urn:schemas-microsoft-com:vml" xmlns:wp14="http://schemas.microsoft.com/office/word/2010/wordprocessingDrawing" xmlns:wp="http://schemas.openxmlformats.org/drawingml/2006/wordprocessingDrawing" xmlns:w10="urn:schemas-microsoft-com:office:word" xmlns:w="http://schemas.openxmlformats.org/wordprocessingml/2006/main" xmlns:w14="http://schemas.microsoft.com/office/word/2010/wordml" xmlns:wpg="http://schemas.microsoft.com/office/word/2010/wordprocessingGroup" xmlns:wpi="http://schemas.microsoft.com/office/word/2010/wordprocessingInk" xmlns:wne="http://schemas.microsoft.com/office/word/2006/wordml" xmlns:wps="http://schemas.microsoft.com/office/word/2010/wordprocessingShape" mc:Ignorable="w14 wp14">
   <w:footnote w:type="separator" w:id="-1">
     <w:p>
       <w:r>
@@ -5877,7 +5252,7 @@
 </file>
 
 <file path=word/header1.xml><?xml version="1.0" encoding="utf-8"?>
-<w:hdr xmlns:wpc="http://schemas.microsoft.com/office/word/2010/wordprocessingCanvas" xmlns:mc="http://schemas.openxmlformats.org/markup-compatibility/2006" xmlns:o="urn:schemas-microsoft-com:office:office" xmlns:r="http://schemas.openxmlformats.org/officeDocument/2006/relationships" xmlns:m="http://schemas.openxmlformats.org/officeDocument/2006/math" xmlns:v="urn:schemas-microsoft-com:vml" xmlns:wp14="http://schemas.microsoft.com/office/word/2010/wordprocessingDrawing" xmlns:wp="http://schemas.openxmlformats.org/drawingml/2006/wordprocessingDrawing" xmlns:w10="urn:schemas-microsoft-com:office:word" xmlns:w="http://schemas.openxmlformats.org/wordprocessingml/2006/main" xmlns:w14="http://schemas.microsoft.com/office/word/2010/wordml" xmlns:w15="http://schemas.microsoft.com/office/word/2012/wordml" xmlns:wpg="http://schemas.microsoft.com/office/word/2010/wordprocessingGroup" xmlns:wpi="http://schemas.microsoft.com/office/word/2010/wordprocessingInk" xmlns:wne="http://schemas.microsoft.com/office/word/2006/wordml" xmlns:wps="http://schemas.microsoft.com/office/word/2010/wordprocessingShape" mc:Ignorable="w14 w15 wp14">
+<w:hdr xmlns:wpc="http://schemas.microsoft.com/office/word/2010/wordprocessingCanvas" xmlns:mo="http://schemas.microsoft.com/office/mac/office/2008/main" xmlns:mc="http://schemas.openxmlformats.org/markup-compatibility/2006" xmlns:mv="urn:schemas-microsoft-com:mac:vml" xmlns:o="urn:schemas-microsoft-com:office:office" xmlns:r="http://schemas.openxmlformats.org/officeDocument/2006/relationships" xmlns:m="http://schemas.openxmlformats.org/officeDocument/2006/math" xmlns:v="urn:schemas-microsoft-com:vml" xmlns:wp14="http://schemas.microsoft.com/office/word/2010/wordprocessingDrawing" xmlns:wp="http://schemas.openxmlformats.org/drawingml/2006/wordprocessingDrawing" xmlns:w10="urn:schemas-microsoft-com:office:word" xmlns:w="http://schemas.openxmlformats.org/wordprocessingml/2006/main" xmlns:w14="http://schemas.microsoft.com/office/word/2010/wordml" xmlns:wpg="http://schemas.microsoft.com/office/word/2010/wordprocessingGroup" xmlns:wpi="http://schemas.microsoft.com/office/word/2010/wordprocessingInk" xmlns:wne="http://schemas.microsoft.com/office/word/2006/wordml" xmlns:wps="http://schemas.microsoft.com/office/word/2010/wordprocessingShape" mc:Ignorable="w14 wp14">
   <w:p>
     <w:pPr>
       <w:pStyle w:val="Header"/>
@@ -5911,7 +5286,7 @@
 </file>
 
 <file path=word/header2.xml><?xml version="1.0" encoding="utf-8"?>
-<w:hdr xmlns:wpc="http://schemas.microsoft.com/office/word/2010/wordprocessingCanvas" xmlns:mc="http://schemas.openxmlformats.org/markup-compatibility/2006" xmlns:o="urn:schemas-microsoft-com:office:office" xmlns:r="http://schemas.openxmlformats.org/officeDocument/2006/relationships" xmlns:m="http://schemas.openxmlformats.org/officeDocument/2006/math" xmlns:v="urn:schemas-microsoft-com:vml" xmlns:wp14="http://schemas.microsoft.com/office/word/2010/wordprocessingDrawing" xmlns:wp="http://schemas.openxmlformats.org/drawingml/2006/wordprocessingDrawing" xmlns:w10="urn:schemas-microsoft-com:office:word" xmlns:w="http://schemas.openxmlformats.org/wordprocessingml/2006/main" xmlns:w14="http://schemas.microsoft.com/office/word/2010/wordml" xmlns:w15="http://schemas.microsoft.com/office/word/2012/wordml" xmlns:wpg="http://schemas.microsoft.com/office/word/2010/wordprocessingGroup" xmlns:wpi="http://schemas.microsoft.com/office/word/2010/wordprocessingInk" xmlns:wne="http://schemas.microsoft.com/office/word/2006/wordml" xmlns:wps="http://schemas.microsoft.com/office/word/2010/wordprocessingShape" mc:Ignorable="w14 w15 wp14">
+<w:hdr xmlns:wpc="http://schemas.microsoft.com/office/word/2010/wordprocessingCanvas" xmlns:mo="http://schemas.microsoft.com/office/mac/office/2008/main" xmlns:mc="http://schemas.openxmlformats.org/markup-compatibility/2006" xmlns:mv="urn:schemas-microsoft-com:mac:vml" xmlns:o="urn:schemas-microsoft-com:office:office" xmlns:r="http://schemas.openxmlformats.org/officeDocument/2006/relationships" xmlns:m="http://schemas.openxmlformats.org/officeDocument/2006/math" xmlns:v="urn:schemas-microsoft-com:vml" xmlns:wp14="http://schemas.microsoft.com/office/word/2010/wordprocessingDrawing" xmlns:wp="http://schemas.openxmlformats.org/drawingml/2006/wordprocessingDrawing" xmlns:w10="urn:schemas-microsoft-com:office:word" xmlns:w="http://schemas.openxmlformats.org/wordprocessingml/2006/main" xmlns:w14="http://schemas.microsoft.com/office/word/2010/wordml" xmlns:wpg="http://schemas.microsoft.com/office/word/2010/wordprocessingGroup" xmlns:wpi="http://schemas.microsoft.com/office/word/2010/wordprocessingInk" xmlns:wne="http://schemas.microsoft.com/office/word/2006/wordml" xmlns:wps="http://schemas.microsoft.com/office/word/2010/wordprocessingShape" mc:Ignorable="w14 wp14">
   <w:p>
     <w:pPr>
       <w:pStyle w:val="Header"/>
@@ -5935,7 +5310,7 @@
       <w:rPr>
         <w:noProof/>
       </w:rPr>
-      <w:t>10</w:t>
+      <w:t>11</w:t>
     </w:r>
     <w:r>
       <w:fldChar w:fldCharType="end"/>
@@ -5948,7 +5323,7 @@
 </file>
 
 <file path=word/numbering.xml><?xml version="1.0" encoding="utf-8"?>
-<w:numbering xmlns:wpc="http://schemas.microsoft.com/office/word/2010/wordprocessingCanvas" xmlns:mc="http://schemas.openxmlformats.org/markup-compatibility/2006" xmlns:o="urn:schemas-microsoft-com:office:office" xmlns:r="http://schemas.openxmlformats.org/officeDocument/2006/relationships" xmlns:m="http://schemas.openxmlformats.org/officeDocument/2006/math" xmlns:v="urn:schemas-microsoft-com:vml" xmlns:wp14="http://schemas.microsoft.com/office/word/2010/wordprocessingDrawing" xmlns:wp="http://schemas.openxmlformats.org/drawingml/2006/wordprocessingDrawing" xmlns:w10="urn:schemas-microsoft-com:office:word" xmlns:w="http://schemas.openxmlformats.org/wordprocessingml/2006/main" xmlns:w14="http://schemas.microsoft.com/office/word/2010/wordml" xmlns:w15="http://schemas.microsoft.com/office/word/2012/wordml" xmlns:wpg="http://schemas.microsoft.com/office/word/2010/wordprocessingGroup" xmlns:wpi="http://schemas.microsoft.com/office/word/2010/wordprocessingInk" xmlns:wne="http://schemas.microsoft.com/office/word/2006/wordml" xmlns:wps="http://schemas.microsoft.com/office/word/2010/wordprocessingShape" mc:Ignorable="w14 w15 wp14">
+<w:numbering xmlns:wpc="http://schemas.microsoft.com/office/word/2010/wordprocessingCanvas" xmlns:mo="http://schemas.microsoft.com/office/mac/office/2008/main" xmlns:mc="http://schemas.openxmlformats.org/markup-compatibility/2006" xmlns:mv="urn:schemas-microsoft-com:mac:vml" xmlns:o="urn:schemas-microsoft-com:office:office" xmlns:r="http://schemas.openxmlformats.org/officeDocument/2006/relationships" xmlns:m="http://schemas.openxmlformats.org/officeDocument/2006/math" xmlns:v="urn:schemas-microsoft-com:vml" xmlns:wp14="http://schemas.microsoft.com/office/word/2010/wordprocessingDrawing" xmlns:wp="http://schemas.openxmlformats.org/drawingml/2006/wordprocessingDrawing" xmlns:w10="urn:schemas-microsoft-com:office:word" xmlns:w="http://schemas.openxmlformats.org/wordprocessingml/2006/main" xmlns:w14="http://schemas.microsoft.com/office/word/2010/wordml" xmlns:wpg="http://schemas.microsoft.com/office/word/2010/wordprocessingGroup" xmlns:wpi="http://schemas.microsoft.com/office/word/2010/wordprocessingInk" xmlns:wne="http://schemas.microsoft.com/office/word/2006/wordml" xmlns:wps="http://schemas.microsoft.com/office/word/2010/wordprocessingShape" mc:Ignorable="w14 wp14">
   <w:abstractNum w:abstractNumId="0">
     <w:nsid w:val="FFFFFF7C"/>
     <w:multiLevelType w:val="singleLevel"/>
@@ -7301,7 +6676,7 @@
 </file>
 
 <file path=word/styles.xml><?xml version="1.0" encoding="utf-8"?>
-<w:styles xmlns:mc="http://schemas.openxmlformats.org/markup-compatibility/2006" xmlns:r="http://schemas.openxmlformats.org/officeDocument/2006/relationships" xmlns:w="http://schemas.openxmlformats.org/wordprocessingml/2006/main" xmlns:w14="http://schemas.microsoft.com/office/word/2010/wordml" xmlns:w15="http://schemas.microsoft.com/office/word/2012/wordml" mc:Ignorable="w14 w15">
+<w:styles xmlns:mc="http://schemas.openxmlformats.org/markup-compatibility/2006" xmlns:r="http://schemas.openxmlformats.org/officeDocument/2006/relationships" xmlns:w="http://schemas.openxmlformats.org/wordprocessingml/2006/main" xmlns:w14="http://schemas.microsoft.com/office/word/2010/wordml" mc:Ignorable="w14">
   <w:docDefaults>
     <w:rPrDefault>
       <w:rPr>
@@ -7311,371 +6686,156 @@
     </w:rPrDefault>
     <w:pPrDefault/>
   </w:docDefaults>
-  <w:latentStyles w:defLockedState="0" w:defUIPriority="0" w:defSemiHidden="0" w:defUnhideWhenUsed="0" w:defQFormat="0" w:count="371">
-    <w:lsdException w:name="Normal" w:qFormat="1"/>
-    <w:lsdException w:name="heading 1" w:qFormat="1"/>
-    <w:lsdException w:name="heading 2" w:qFormat="1"/>
-    <w:lsdException w:name="heading 3" w:qFormat="1"/>
-    <w:lsdException w:name="heading 4" w:qFormat="1"/>
-    <w:lsdException w:name="heading 5" w:qFormat="1"/>
-    <w:lsdException w:name="heading 6" w:qFormat="1"/>
-    <w:lsdException w:name="heading 7" w:semiHidden="1" w:unhideWhenUsed="1" w:qFormat="1"/>
-    <w:lsdException w:name="heading 8" w:semiHidden="1" w:unhideWhenUsed="1" w:qFormat="1"/>
-    <w:lsdException w:name="heading 9" w:semiHidden="1" w:unhideWhenUsed="1" w:qFormat="1"/>
-    <w:lsdException w:name="index 1" w:semiHidden="1" w:unhideWhenUsed="1"/>
-    <w:lsdException w:name="index 2" w:semiHidden="1" w:unhideWhenUsed="1"/>
-    <w:lsdException w:name="index 3" w:semiHidden="1" w:unhideWhenUsed="1"/>
-    <w:lsdException w:name="index 4" w:semiHidden="1" w:unhideWhenUsed="1"/>
-    <w:lsdException w:name="index 5" w:semiHidden="1" w:unhideWhenUsed="1"/>
-    <w:lsdException w:name="index 6" w:semiHidden="1" w:unhideWhenUsed="1"/>
-    <w:lsdException w:name="index 7" w:semiHidden="1" w:unhideWhenUsed="1"/>
-    <w:lsdException w:name="index 8" w:semiHidden="1" w:unhideWhenUsed="1"/>
-    <w:lsdException w:name="index 9" w:semiHidden="1" w:unhideWhenUsed="1"/>
-    <w:lsdException w:name="toc 1" w:semiHidden="1" w:uiPriority="39" w:unhideWhenUsed="1" w:qFormat="1"/>
-    <w:lsdException w:name="toc 2" w:semiHidden="1" w:uiPriority="39" w:unhideWhenUsed="1" w:qFormat="1"/>
-    <w:lsdException w:name="toc 3" w:semiHidden="1" w:uiPriority="39" w:unhideWhenUsed="1" w:qFormat="1"/>
-    <w:lsdException w:name="toc 4" w:semiHidden="1" w:uiPriority="39" w:unhideWhenUsed="1"/>
-    <w:lsdException w:name="toc 5" w:semiHidden="1" w:unhideWhenUsed="1"/>
-    <w:lsdException w:name="toc 6" w:semiHidden="1" w:unhideWhenUsed="1"/>
-    <w:lsdException w:name="toc 7" w:semiHidden="1" w:unhideWhenUsed="1"/>
-    <w:lsdException w:name="toc 8" w:semiHidden="1" w:unhideWhenUsed="1"/>
-    <w:lsdException w:name="toc 9" w:semiHidden="1" w:unhideWhenUsed="1"/>
-    <w:lsdException w:name="Normal Indent" w:semiHidden="1" w:unhideWhenUsed="1"/>
-    <w:lsdException w:name="footnote text" w:semiHidden="1" w:unhideWhenUsed="1"/>
-    <w:lsdException w:name="annotation text" w:semiHidden="1" w:unhideWhenUsed="1"/>
-    <w:lsdException w:name="header" w:semiHidden="1" w:unhideWhenUsed="1"/>
-    <w:lsdException w:name="footer" w:semiHidden="1" w:unhideWhenUsed="1"/>
-    <w:lsdException w:name="index heading" w:semiHidden="1" w:unhideWhenUsed="1"/>
-    <w:lsdException w:name="caption" w:semiHidden="1" w:unhideWhenUsed="1" w:qFormat="1"/>
-    <w:lsdException w:name="table of figures" w:semiHidden="1" w:uiPriority="99" w:unhideWhenUsed="1"/>
-    <w:lsdException w:name="envelope address" w:semiHidden="1" w:unhideWhenUsed="1"/>
-    <w:lsdException w:name="envelope return" w:semiHidden="1" w:unhideWhenUsed="1"/>
-    <w:lsdException w:name="footnote reference" w:semiHidden="1" w:unhideWhenUsed="1"/>
-    <w:lsdException w:name="annotation reference" w:semiHidden="1" w:unhideWhenUsed="1"/>
-    <w:lsdException w:name="line number" w:semiHidden="1" w:unhideWhenUsed="1"/>
-    <w:lsdException w:name="page number" w:semiHidden="1" w:unhideWhenUsed="1"/>
-    <w:lsdException w:name="endnote reference" w:semiHidden="1" w:unhideWhenUsed="1"/>
-    <w:lsdException w:name="endnote text" w:semiHidden="1" w:unhideWhenUsed="1"/>
-    <w:lsdException w:name="table of authorities" w:semiHidden="1" w:unhideWhenUsed="1"/>
-    <w:lsdException w:name="macro" w:semiHidden="1" w:unhideWhenUsed="1"/>
-    <w:lsdException w:name="toa heading" w:semiHidden="1" w:unhideWhenUsed="1"/>
-    <w:lsdException w:name="List" w:semiHidden="1" w:unhideWhenUsed="1"/>
-    <w:lsdException w:name="List Bullet" w:semiHidden="1" w:unhideWhenUsed="1"/>
-    <w:lsdException w:name="List 2" w:semiHidden="1" w:unhideWhenUsed="1"/>
-    <w:lsdException w:name="List 3" w:semiHidden="1" w:unhideWhenUsed="1"/>
-    <w:lsdException w:name="List Bullet 2" w:semiHidden="1" w:unhideWhenUsed="1"/>
-    <w:lsdException w:name="List Bullet 3" w:semiHidden="1" w:unhideWhenUsed="1"/>
-    <w:lsdException w:name="List Bullet 4" w:semiHidden="1" w:unhideWhenUsed="1"/>
-    <w:lsdException w:name="List Bullet 5" w:semiHidden="1" w:unhideWhenUsed="1"/>
-    <w:lsdException w:name="List Number 2" w:semiHidden="1" w:unhideWhenUsed="1"/>
-    <w:lsdException w:name="List Number 3" w:semiHidden="1" w:unhideWhenUsed="1"/>
-    <w:lsdException w:name="List Number 4" w:semiHidden="1" w:unhideWhenUsed="1"/>
-    <w:lsdException w:name="List Number 5" w:semiHidden="1" w:unhideWhenUsed="1"/>
-    <w:lsdException w:name="Title" w:qFormat="1"/>
-    <w:lsdException w:name="Closing" w:semiHidden="1" w:unhideWhenUsed="1"/>
-    <w:lsdException w:name="Signature" w:semiHidden="1" w:unhideWhenUsed="1"/>
-    <w:lsdException w:name="Default Paragraph Font" w:semiHidden="1" w:unhideWhenUsed="1"/>
-    <w:lsdException w:name="Body Text" w:semiHidden="1" w:unhideWhenUsed="1"/>
-    <w:lsdException w:name="Body Text Indent" w:semiHidden="1" w:unhideWhenUsed="1"/>
-    <w:lsdException w:name="List Continue" w:semiHidden="1" w:unhideWhenUsed="1"/>
-    <w:lsdException w:name="List Continue 2" w:semiHidden="1" w:unhideWhenUsed="1"/>
-    <w:lsdException w:name="List Continue 3" w:semiHidden="1" w:unhideWhenUsed="1"/>
-    <w:lsdException w:name="List Continue 4" w:semiHidden="1" w:unhideWhenUsed="1"/>
-    <w:lsdException w:name="List Continue 5" w:semiHidden="1" w:unhideWhenUsed="1"/>
-    <w:lsdException w:name="Message Header" w:semiHidden="1" w:unhideWhenUsed="1"/>
-    <w:lsdException w:name="Subtitle" w:qFormat="1"/>
-    <w:lsdException w:name="Body Text First Indent 2" w:semiHidden="1" w:unhideWhenUsed="1"/>
-    <w:lsdException w:name="Note Heading" w:semiHidden="1" w:unhideWhenUsed="1"/>
-    <w:lsdException w:name="Body Text 2" w:semiHidden="1" w:unhideWhenUsed="1"/>
-    <w:lsdException w:name="Body Text 3" w:semiHidden="1" w:unhideWhenUsed="1"/>
-    <w:lsdException w:name="Body Text Indent 2" w:semiHidden="1" w:unhideWhenUsed="1"/>
-    <w:lsdException w:name="Body Text Indent 3" w:semiHidden="1" w:unhideWhenUsed="1"/>
-    <w:lsdException w:name="Block Text" w:semiHidden="1" w:unhideWhenUsed="1"/>
-    <w:lsdException w:name="Hyperlink" w:semiHidden="1" w:uiPriority="99" w:unhideWhenUsed="1"/>
-    <w:lsdException w:name="FollowedHyperlink" w:semiHidden="1" w:unhideWhenUsed="1"/>
-    <w:lsdException w:name="Strong" w:qFormat="1"/>
-    <w:lsdException w:name="Emphasis" w:qFormat="1"/>
-    <w:lsdException w:name="Document Map" w:semiHidden="1" w:unhideWhenUsed="1"/>
-    <w:lsdException w:name="Plain Text" w:semiHidden="1" w:unhideWhenUsed="1"/>
-    <w:lsdException w:name="E-mail Signature" w:semiHidden="1" w:unhideWhenUsed="1"/>
-    <w:lsdException w:name="HTML Top of Form" w:semiHidden="1" w:unhideWhenUsed="1"/>
-    <w:lsdException w:name="HTML Bottom of Form" w:semiHidden="1" w:unhideWhenUsed="1"/>
-    <w:lsdException w:name="Normal (Web)" w:semiHidden="1" w:unhideWhenUsed="1"/>
-    <w:lsdException w:name="HTML Acronym" w:semiHidden="1" w:unhideWhenUsed="1"/>
-    <w:lsdException w:name="HTML Address" w:semiHidden="1" w:unhideWhenUsed="1"/>
-    <w:lsdException w:name="HTML Cite" w:semiHidden="1" w:uiPriority="99" w:unhideWhenUsed="1"/>
-    <w:lsdException w:name="HTML Code" w:semiHidden="1" w:unhideWhenUsed="1"/>
-    <w:lsdException w:name="HTML Definition" w:semiHidden="1" w:unhideWhenUsed="1"/>
-    <w:lsdException w:name="HTML Keyboard" w:semiHidden="1" w:unhideWhenUsed="1"/>
-    <w:lsdException w:name="HTML Preformatted" w:semiHidden="1" w:unhideWhenUsed="1"/>
-    <w:lsdException w:name="HTML Sample" w:semiHidden="1" w:unhideWhenUsed="1"/>
-    <w:lsdException w:name="HTML Typewriter" w:semiHidden="1" w:unhideWhenUsed="1"/>
-    <w:lsdException w:name="HTML Variable" w:semiHidden="1" w:unhideWhenUsed="1"/>
-    <w:lsdException w:name="Normal Table" w:semiHidden="1" w:unhideWhenUsed="1"/>
-    <w:lsdException w:name="annotation subject" w:semiHidden="1" w:unhideWhenUsed="1"/>
-    <w:lsdException w:name="No List" w:semiHidden="1" w:unhideWhenUsed="1"/>
-    <w:lsdException w:name="Outline List 1" w:semiHidden="1" w:unhideWhenUsed="1"/>
-    <w:lsdException w:name="Outline List 2" w:semiHidden="1" w:unhideWhenUsed="1"/>
-    <w:lsdException w:name="Outline List 3" w:semiHidden="1" w:unhideWhenUsed="1"/>
-    <w:lsdException w:name="Table Simple 1" w:semiHidden="1" w:unhideWhenUsed="1"/>
-    <w:lsdException w:name="Table Simple 2" w:semiHidden="1" w:unhideWhenUsed="1"/>
-    <w:lsdException w:name="Table Simple 3" w:semiHidden="1" w:unhideWhenUsed="1"/>
-    <w:lsdException w:name="Table Classic 1" w:semiHidden="1" w:unhideWhenUsed="1"/>
-    <w:lsdException w:name="Table Classic 2" w:semiHidden="1" w:unhideWhenUsed="1"/>
-    <w:lsdException w:name="Table Classic 3" w:semiHidden="1" w:unhideWhenUsed="1"/>
-    <w:lsdException w:name="Table Classic 4" w:semiHidden="1" w:unhideWhenUsed="1"/>
-    <w:lsdException w:name="Table Colorful 1" w:semiHidden="1" w:unhideWhenUsed="1"/>
-    <w:lsdException w:name="Table Colorful 2" w:semiHidden="1" w:unhideWhenUsed="1"/>
-    <w:lsdException w:name="Table Colorful 3" w:semiHidden="1" w:unhideWhenUsed="1"/>
-    <w:lsdException w:name="Table Columns 1" w:semiHidden="1" w:unhideWhenUsed="1"/>
-    <w:lsdException w:name="Table Columns 2" w:semiHidden="1" w:unhideWhenUsed="1"/>
-    <w:lsdException w:name="Table Columns 3" w:semiHidden="1" w:unhideWhenUsed="1"/>
-    <w:lsdException w:name="Table Columns 4" w:semiHidden="1" w:unhideWhenUsed="1"/>
-    <w:lsdException w:name="Table Columns 5" w:semiHidden="1" w:unhideWhenUsed="1"/>
-    <w:lsdException w:name="Table Grid 1" w:semiHidden="1" w:unhideWhenUsed="1"/>
-    <w:lsdException w:name="Table Grid 2" w:semiHidden="1" w:unhideWhenUsed="1"/>
-    <w:lsdException w:name="Table Grid 3" w:semiHidden="1" w:unhideWhenUsed="1"/>
-    <w:lsdException w:name="Table Grid 4" w:semiHidden="1" w:unhideWhenUsed="1"/>
-    <w:lsdException w:name="Table Grid 5" w:semiHidden="1" w:unhideWhenUsed="1"/>
-    <w:lsdException w:name="Table Grid 6" w:semiHidden="1" w:unhideWhenUsed="1"/>
-    <w:lsdException w:name="Table Grid 7" w:semiHidden="1" w:unhideWhenUsed="1"/>
-    <w:lsdException w:name="Table Grid 8" w:semiHidden="1" w:unhideWhenUsed="1"/>
-    <w:lsdException w:name="Table List 1" w:semiHidden="1" w:unhideWhenUsed="1"/>
-    <w:lsdException w:name="Table List 2" w:semiHidden="1" w:unhideWhenUsed="1"/>
-    <w:lsdException w:name="Table List 3" w:semiHidden="1" w:unhideWhenUsed="1"/>
-    <w:lsdException w:name="Table List 4" w:semiHidden="1" w:unhideWhenUsed="1"/>
-    <w:lsdException w:name="Table List 5" w:semiHidden="1" w:unhideWhenUsed="1"/>
-    <w:lsdException w:name="Table List 6" w:semiHidden="1" w:unhideWhenUsed="1"/>
-    <w:lsdException w:name="Table List 7" w:semiHidden="1" w:unhideWhenUsed="1"/>
-    <w:lsdException w:name="Table List 8" w:semiHidden="1" w:unhideWhenUsed="1"/>
-    <w:lsdException w:name="Table 3D effects 1" w:semiHidden="1" w:unhideWhenUsed="1"/>
-    <w:lsdException w:name="Table 3D effects 2" w:semiHidden="1" w:unhideWhenUsed="1"/>
-    <w:lsdException w:name="Table 3D effects 3" w:semiHidden="1" w:unhideWhenUsed="1"/>
-    <w:lsdException w:name="Table Contemporary" w:semiHidden="1" w:unhideWhenUsed="1"/>
-    <w:lsdException w:name="Table Elegant" w:semiHidden="1" w:unhideWhenUsed="1"/>
-    <w:lsdException w:name="Table Professional" w:semiHidden="1" w:unhideWhenUsed="1"/>
-    <w:lsdException w:name="Table Subtle 1" w:semiHidden="1" w:unhideWhenUsed="1"/>
-    <w:lsdException w:name="Table Subtle 2" w:semiHidden="1" w:unhideWhenUsed="1"/>
-    <w:lsdException w:name="Table Web 1" w:semiHidden="1" w:unhideWhenUsed="1"/>
-    <w:lsdException w:name="Table Web 2" w:semiHidden="1" w:unhideWhenUsed="1"/>
-    <w:lsdException w:name="Table Web 3" w:semiHidden="1" w:unhideWhenUsed="1"/>
-    <w:lsdException w:name="Balloon Text" w:semiHidden="1" w:unhideWhenUsed="1"/>
-    <w:lsdException w:name="Table Theme" w:semiHidden="1" w:unhideWhenUsed="1"/>
-    <w:lsdException w:name="Placeholder Text" w:semiHidden="1" w:uiPriority="99"/>
-    <w:lsdException w:name="No Spacing" w:uiPriority="1" w:qFormat="1"/>
-    <w:lsdException w:name="Light Shading" w:uiPriority="60"/>
-    <w:lsdException w:name="Light List" w:uiPriority="61"/>
-    <w:lsdException w:name="Light Grid" w:uiPriority="62"/>
-    <w:lsdException w:name="Medium Shading 1" w:uiPriority="63"/>
-    <w:lsdException w:name="Medium Shading 2" w:uiPriority="64"/>
-    <w:lsdException w:name="Medium List 1" w:uiPriority="65"/>
-    <w:lsdException w:name="Medium List 2" w:uiPriority="66"/>
-    <w:lsdException w:name="Medium Grid 1" w:uiPriority="67"/>
-    <w:lsdException w:name="Medium Grid 2" w:uiPriority="68"/>
-    <w:lsdException w:name="Medium Grid 3" w:uiPriority="69"/>
-    <w:lsdException w:name="Dark List" w:uiPriority="70"/>
-    <w:lsdException w:name="Colorful Shading" w:uiPriority="71"/>
-    <w:lsdException w:name="Colorful List" w:uiPriority="72"/>
-    <w:lsdException w:name="Colorful Grid" w:uiPriority="73"/>
-    <w:lsdException w:name="Light Shading Accent 1" w:uiPriority="60"/>
-    <w:lsdException w:name="Light List Accent 1" w:uiPriority="61"/>
-    <w:lsdException w:name="Light Grid Accent 1" w:uiPriority="62"/>
-    <w:lsdException w:name="Medium Shading 1 Accent 1" w:uiPriority="63"/>
-    <w:lsdException w:name="Medium Shading 2 Accent 1" w:uiPriority="64"/>
-    <w:lsdException w:name="Medium List 1 Accent 1" w:uiPriority="65"/>
-    <w:lsdException w:name="Revision" w:semiHidden="1" w:uiPriority="99"/>
-    <w:lsdException w:name="List Paragraph" w:uiPriority="34" w:qFormat="1"/>
-    <w:lsdException w:name="Quote" w:uiPriority="29" w:qFormat="1"/>
-    <w:lsdException w:name="Intense Quote" w:uiPriority="30" w:qFormat="1"/>
-    <w:lsdException w:name="Medium List 2 Accent 1" w:uiPriority="66"/>
-    <w:lsdException w:name="Medium Grid 1 Accent 1" w:uiPriority="67"/>
-    <w:lsdException w:name="Medium Grid 2 Accent 1" w:uiPriority="68"/>
-    <w:lsdException w:name="Medium Grid 3 Accent 1" w:uiPriority="69"/>
-    <w:lsdException w:name="Dark List Accent 1" w:uiPriority="70"/>
-    <w:lsdException w:name="Colorful Shading Accent 1" w:uiPriority="71"/>
-    <w:lsdException w:name="Colorful List Accent 1" w:uiPriority="72"/>
-    <w:lsdException w:name="Colorful Grid Accent 1" w:uiPriority="73"/>
-    <w:lsdException w:name="Light Shading Accent 2" w:uiPriority="60"/>
-    <w:lsdException w:name="Light List Accent 2" w:uiPriority="61"/>
-    <w:lsdException w:name="Light Grid Accent 2" w:uiPriority="62"/>
-    <w:lsdException w:name="Medium Shading 1 Accent 2" w:uiPriority="63"/>
-    <w:lsdException w:name="Medium Shading 2 Accent 2" w:uiPriority="64"/>
-    <w:lsdException w:name="Medium List 1 Accent 2" w:uiPriority="65"/>
-    <w:lsdException w:name="Medium List 2 Accent 2" w:uiPriority="66"/>
-    <w:lsdException w:name="Medium Grid 1 Accent 2" w:uiPriority="67"/>
-    <w:lsdException w:name="Medium Grid 2 Accent 2" w:uiPriority="68"/>
-    <w:lsdException w:name="Medium Grid 3 Accent 2" w:uiPriority="69"/>
-    <w:lsdException w:name="Dark List Accent 2" w:uiPriority="70"/>
-    <w:lsdException w:name="Colorful Shading Accent 2" w:uiPriority="71"/>
-    <w:lsdException w:name="Colorful List Accent 2" w:uiPriority="72"/>
-    <w:lsdException w:name="Colorful Grid Accent 2" w:uiPriority="73"/>
-    <w:lsdException w:name="Light Shading Accent 3" w:uiPriority="60"/>
-    <w:lsdException w:name="Light List Accent 3" w:uiPriority="61"/>
-    <w:lsdException w:name="Light Grid Accent 3" w:uiPriority="62"/>
-    <w:lsdException w:name="Medium Shading 1 Accent 3" w:uiPriority="63"/>
-    <w:lsdException w:name="Medium Shading 2 Accent 3" w:uiPriority="64"/>
-    <w:lsdException w:name="Medium List 1 Accent 3" w:uiPriority="65"/>
-    <w:lsdException w:name="Medium List 2 Accent 3" w:uiPriority="66"/>
-    <w:lsdException w:name="Medium Grid 1 Accent 3" w:uiPriority="67"/>
-    <w:lsdException w:name="Medium Grid 2 Accent 3" w:uiPriority="68"/>
-    <w:lsdException w:name="Medium Grid 3 Accent 3" w:uiPriority="69"/>
-    <w:lsdException w:name="Dark List Accent 3" w:uiPriority="70"/>
-    <w:lsdException w:name="Colorful Shading Accent 3" w:uiPriority="71"/>
-    <w:lsdException w:name="Colorful List Accent 3" w:uiPriority="72"/>
-    <w:lsdException w:name="Colorful Grid Accent 3" w:uiPriority="73"/>
-    <w:lsdException w:name="Light Shading Accent 4" w:uiPriority="60"/>
-    <w:lsdException w:name="Light List Accent 4" w:uiPriority="61"/>
-    <w:lsdException w:name="Light Grid Accent 4" w:uiPriority="62"/>
-    <w:lsdException w:name="Medium Shading 1 Accent 4" w:uiPriority="63"/>
-    <w:lsdException w:name="Medium Shading 2 Accent 4" w:uiPriority="64"/>
-    <w:lsdException w:name="Medium List 1 Accent 4" w:uiPriority="65"/>
-    <w:lsdException w:name="Medium List 2 Accent 4" w:uiPriority="66"/>
-    <w:lsdException w:name="Medium Grid 1 Accent 4" w:uiPriority="67"/>
-    <w:lsdException w:name="Medium Grid 2 Accent 4" w:uiPriority="68"/>
-    <w:lsdException w:name="Medium Grid 3 Accent 4" w:uiPriority="69"/>
-    <w:lsdException w:name="Dark List Accent 4" w:uiPriority="70"/>
-    <w:lsdException w:name="Colorful Shading Accent 4" w:uiPriority="71"/>
-    <w:lsdException w:name="Colorful List Accent 4" w:uiPriority="72"/>
-    <w:lsdException w:name="Colorful Grid Accent 4" w:uiPriority="73"/>
-    <w:lsdException w:name="Light Shading Accent 5" w:uiPriority="60"/>
-    <w:lsdException w:name="Light List Accent 5" w:uiPriority="61"/>
-    <w:lsdException w:name="Light Grid Accent 5" w:uiPriority="62"/>
-    <w:lsdException w:name="Medium Shading 1 Accent 5" w:uiPriority="63"/>
-    <w:lsdException w:name="Medium Shading 2 Accent 5" w:uiPriority="64"/>
-    <w:lsdException w:name="Medium List 1 Accent 5" w:uiPriority="65"/>
-    <w:lsdException w:name="Medium List 2 Accent 5" w:uiPriority="66"/>
-    <w:lsdException w:name="Medium Grid 1 Accent 5" w:uiPriority="67"/>
-    <w:lsdException w:name="Medium Grid 2 Accent 5" w:uiPriority="68"/>
-    <w:lsdException w:name="Medium Grid 3 Accent 5" w:uiPriority="69"/>
-    <w:lsdException w:name="Dark List Accent 5" w:uiPriority="70"/>
-    <w:lsdException w:name="Colorful Shading Accent 5" w:uiPriority="71"/>
-    <w:lsdException w:name="Colorful List Accent 5" w:uiPriority="72"/>
-    <w:lsdException w:name="Colorful Grid Accent 5" w:uiPriority="73"/>
-    <w:lsdException w:name="Light Shading Accent 6" w:uiPriority="60"/>
-    <w:lsdException w:name="Light List Accent 6" w:uiPriority="61"/>
-    <w:lsdException w:name="Light Grid Accent 6" w:uiPriority="62"/>
-    <w:lsdException w:name="Medium Shading 1 Accent 6" w:uiPriority="63"/>
-    <w:lsdException w:name="Medium Shading 2 Accent 6" w:uiPriority="64"/>
-    <w:lsdException w:name="Medium List 1 Accent 6" w:uiPriority="65"/>
-    <w:lsdException w:name="Medium List 2 Accent 6" w:uiPriority="66"/>
-    <w:lsdException w:name="Medium Grid 1 Accent 6" w:uiPriority="67"/>
-    <w:lsdException w:name="Medium Grid 2 Accent 6" w:uiPriority="68"/>
-    <w:lsdException w:name="Medium Grid 3 Accent 6" w:uiPriority="69"/>
-    <w:lsdException w:name="Dark List Accent 6" w:uiPriority="70"/>
-    <w:lsdException w:name="Colorful Shading Accent 6" w:uiPriority="71"/>
-    <w:lsdException w:name="Colorful List Accent 6" w:uiPriority="72"/>
-    <w:lsdException w:name="Colorful Grid Accent 6" w:uiPriority="73"/>
-    <w:lsdException w:name="Subtle Emphasis" w:uiPriority="19" w:qFormat="1"/>
-    <w:lsdException w:name="Intense Emphasis" w:uiPriority="21" w:qFormat="1"/>
-    <w:lsdException w:name="Subtle Reference" w:uiPriority="31" w:qFormat="1"/>
-    <w:lsdException w:name="Intense Reference" w:uiPriority="32" w:qFormat="1"/>
-    <w:lsdException w:name="Book Title" w:uiPriority="33" w:qFormat="1"/>
-    <w:lsdException w:name="Bibliography" w:semiHidden="1" w:uiPriority="37" w:unhideWhenUsed="1"/>
-    <w:lsdException w:name="TOC Heading" w:semiHidden="1" w:uiPriority="39" w:unhideWhenUsed="1" w:qFormat="1"/>
-    <w:lsdException w:name="Plain Table 1" w:uiPriority="41"/>
-    <w:lsdException w:name="Plain Table 2" w:uiPriority="42"/>
-    <w:lsdException w:name="Plain Table 3" w:uiPriority="43"/>
-    <w:lsdException w:name="Plain Table 4" w:uiPriority="44"/>
-    <w:lsdException w:name="Plain Table 5" w:uiPriority="45"/>
-    <w:lsdException w:name="Grid Table Light" w:uiPriority="40"/>
-    <w:lsdException w:name="Grid Table 1 Light" w:uiPriority="46"/>
-    <w:lsdException w:name="Grid Table 2" w:uiPriority="47"/>
-    <w:lsdException w:name="Grid Table 3" w:uiPriority="48"/>
-    <w:lsdException w:name="Grid Table 4" w:uiPriority="49"/>
-    <w:lsdException w:name="Grid Table 5 Dark" w:uiPriority="50"/>
-    <w:lsdException w:name="Grid Table 6 Colorful" w:uiPriority="51"/>
-    <w:lsdException w:name="Grid Table 7 Colorful" w:uiPriority="52"/>
-    <w:lsdException w:name="Grid Table 1 Light Accent 1" w:uiPriority="46"/>
-    <w:lsdException w:name="Grid Table 2 Accent 1" w:uiPriority="47"/>
-    <w:lsdException w:name="Grid Table 3 Accent 1" w:uiPriority="48"/>
-    <w:lsdException w:name="Grid Table 4 Accent 1" w:uiPriority="49"/>
-    <w:lsdException w:name="Grid Table 5 Dark Accent 1" w:uiPriority="50"/>
-    <w:lsdException w:name="Grid Table 6 Colorful Accent 1" w:uiPriority="51"/>
-    <w:lsdException w:name="Grid Table 7 Colorful Accent 1" w:uiPriority="52"/>
-    <w:lsdException w:name="Grid Table 1 Light Accent 2" w:uiPriority="46"/>
-    <w:lsdException w:name="Grid Table 2 Accent 2" w:uiPriority="47"/>
-    <w:lsdException w:name="Grid Table 3 Accent 2" w:uiPriority="48"/>
-    <w:lsdException w:name="Grid Table 4 Accent 2" w:uiPriority="49"/>
-    <w:lsdException w:name="Grid Table 5 Dark Accent 2" w:uiPriority="50"/>
-    <w:lsdException w:name="Grid Table 6 Colorful Accent 2" w:uiPriority="51"/>
-    <w:lsdException w:name="Grid Table 7 Colorful Accent 2" w:uiPriority="52"/>
-    <w:lsdException w:name="Grid Table 1 Light Accent 3" w:uiPriority="46"/>
-    <w:lsdException w:name="Grid Table 2 Accent 3" w:uiPriority="47"/>
-    <w:lsdException w:name="Grid Table 3 Accent 3" w:uiPriority="48"/>
-    <w:lsdException w:name="Grid Table 4 Accent 3" w:uiPriority="49"/>
-    <w:lsdException w:name="Grid Table 5 Dark Accent 3" w:uiPriority="50"/>
-    <w:lsdException w:name="Grid Table 6 Colorful Accent 3" w:uiPriority="51"/>
-    <w:lsdException w:name="Grid Table 7 Colorful Accent 3" w:uiPriority="52"/>
-    <w:lsdException w:name="Grid Table 1 Light Accent 4" w:uiPriority="46"/>
-    <w:lsdException w:name="Grid Table 2 Accent 4" w:uiPriority="47"/>
-    <w:lsdException w:name="Grid Table 3 Accent 4" w:uiPriority="48"/>
-    <w:lsdException w:name="Grid Table 4 Accent 4" w:uiPriority="49"/>
-    <w:lsdException w:name="Grid Table 5 Dark Accent 4" w:uiPriority="50"/>
-    <w:lsdException w:name="Grid Table 6 Colorful Accent 4" w:uiPriority="51"/>
-    <w:lsdException w:name="Grid Table 7 Colorful Accent 4" w:uiPriority="52"/>
-    <w:lsdException w:name="Grid Table 1 Light Accent 5" w:uiPriority="46"/>
-    <w:lsdException w:name="Grid Table 2 Accent 5" w:uiPriority="47"/>
-    <w:lsdException w:name="Grid Table 3 Accent 5" w:uiPriority="48"/>
-    <w:lsdException w:name="Grid Table 4 Accent 5" w:uiPriority="49"/>
-    <w:lsdException w:name="Grid Table 5 Dark Accent 5" w:uiPriority="50"/>
-    <w:lsdException w:name="Grid Table 6 Colorful Accent 5" w:uiPriority="51"/>
-    <w:lsdException w:name="Grid Table 7 Colorful Accent 5" w:uiPriority="52"/>
-    <w:lsdException w:name="Grid Table 1 Light Accent 6" w:uiPriority="46"/>
-    <w:lsdException w:name="Grid Table 2 Accent 6" w:uiPriority="47"/>
-    <w:lsdException w:name="Grid Table 3 Accent 6" w:uiPriority="48"/>
-    <w:lsdException w:name="Grid Table 4 Accent 6" w:uiPriority="49"/>
-    <w:lsdException w:name="Grid Table 5 Dark Accent 6" w:uiPriority="50"/>
-    <w:lsdException w:name="Grid Table 6 Colorful Accent 6" w:uiPriority="51"/>
-    <w:lsdException w:name="Grid Table 7 Colorful Accent 6" w:uiPriority="52"/>
-    <w:lsdException w:name="List Table 1 Light" w:uiPriority="46"/>
-    <w:lsdException w:name="List Table 2" w:uiPriority="47"/>
-    <w:lsdException w:name="List Table 3" w:uiPriority="48"/>
-    <w:lsdException w:name="List Table 4" w:uiPriority="49"/>
-    <w:lsdException w:name="List Table 5 Dark" w:uiPriority="50"/>
-    <w:lsdException w:name="List Table 6 Colorful" w:uiPriority="51"/>
-    <w:lsdException w:name="List Table 7 Colorful" w:uiPriority="52"/>
-    <w:lsdException w:name="List Table 1 Light Accent 1" w:uiPriority="46"/>
-    <w:lsdException w:name="List Table 2 Accent 1" w:uiPriority="47"/>
-    <w:lsdException w:name="List Table 3 Accent 1" w:uiPriority="48"/>
-    <w:lsdException w:name="List Table 4 Accent 1" w:uiPriority="49"/>
-    <w:lsdException w:name="List Table 5 Dark Accent 1" w:uiPriority="50"/>
-    <w:lsdException w:name="List Table 6 Colorful Accent 1" w:uiPriority="51"/>
-    <w:lsdException w:name="List Table 7 Colorful Accent 1" w:uiPriority="52"/>
-    <w:lsdException w:name="List Table 1 Light Accent 2" w:uiPriority="46"/>
-    <w:lsdException w:name="List Table 2 Accent 2" w:uiPriority="47"/>
-    <w:lsdException w:name="List Table 3 Accent 2" w:uiPriority="48"/>
-    <w:lsdException w:name="List Table 4 Accent 2" w:uiPriority="49"/>
-    <w:lsdException w:name="List Table 5 Dark Accent 2" w:uiPriority="50"/>
-    <w:lsdException w:name="List Table 6 Colorful Accent 2" w:uiPriority="51"/>
-    <w:lsdException w:name="List Table 7 Colorful Accent 2" w:uiPriority="52"/>
-    <w:lsdException w:name="List Table 1 Light Accent 3" w:uiPriority="46"/>
-    <w:lsdException w:name="List Table 2 Accent 3" w:uiPriority="47"/>
-    <w:lsdException w:name="List Table 3 Accent 3" w:uiPriority="48"/>
-    <w:lsdException w:name="List Table 4 Accent 3" w:uiPriority="49"/>
-    <w:lsdException w:name="List Table 5 Dark Accent 3" w:uiPriority="50"/>
-    <w:lsdException w:name="List Table 6 Colorful Accent 3" w:uiPriority="51"/>
-    <w:lsdException w:name="List Table 7 Colorful Accent 3" w:uiPriority="52"/>
-    <w:lsdException w:name="List Table 1 Light Accent 4" w:uiPriority="46"/>
-    <w:lsdException w:name="List Table 2 Accent 4" w:uiPriority="47"/>
-    <w:lsdException w:name="List Table 3 Accent 4" w:uiPriority="48"/>
-    <w:lsdException w:name="List Table 4 Accent 4" w:uiPriority="49"/>
-    <w:lsdException w:name="List Table 5 Dark Accent 4" w:uiPriority="50"/>
-    <w:lsdException w:name="List Table 6 Colorful Accent 4" w:uiPriority="51"/>
-    <w:lsdException w:name="List Table 7 Colorful Accent 4" w:uiPriority="52"/>
-    <w:lsdException w:name="List Table 1 Light Accent 5" w:uiPriority="46"/>
-    <w:lsdException w:name="List Table 2 Accent 5" w:uiPriority="47"/>
-    <w:lsdException w:name="List Table 3 Accent 5" w:uiPriority="48"/>
-    <w:lsdException w:name="List Table 4 Accent 5" w:uiPriority="49"/>
-    <w:lsdException w:name="List Table 5 Dark Accent 5" w:uiPriority="50"/>
-    <w:lsdException w:name="List Table 6 Colorful Accent 5" w:uiPriority="51"/>
-    <w:lsdException w:name="List Table 7 Colorful Accent 5" w:uiPriority="52"/>
-    <w:lsdException w:name="List Table 1 Light Accent 6" w:uiPriority="46"/>
-    <w:lsdException w:name="List Table 2 Accent 6" w:uiPriority="47"/>
-    <w:lsdException w:name="List Table 3 Accent 6" w:uiPriority="48"/>
-    <w:lsdException w:name="List Table 4 Accent 6" w:uiPriority="49"/>
-    <w:lsdException w:name="List Table 5 Dark Accent 6" w:uiPriority="50"/>
-    <w:lsdException w:name="List Table 6 Colorful Accent 6" w:uiPriority="51"/>
-    <w:lsdException w:name="List Table 7 Colorful Accent 6" w:uiPriority="52"/>
+  <w:latentStyles w:defLockedState="0" w:defUIPriority="0" w:defSemiHidden="1" w:defUnhideWhenUsed="1" w:defQFormat="0" w:count="276">
+    <w:lsdException w:name="Normal" w:semiHidden="0" w:unhideWhenUsed="0" w:qFormat="1"/>
+    <w:lsdException w:name="heading 1" w:semiHidden="0" w:unhideWhenUsed="0" w:qFormat="1"/>
+    <w:lsdException w:name="heading 2" w:semiHidden="0" w:unhideWhenUsed="0" w:qFormat="1"/>
+    <w:lsdException w:name="heading 3" w:semiHidden="0" w:unhideWhenUsed="0" w:qFormat="1"/>
+    <w:lsdException w:name="heading 4" w:semiHidden="0" w:unhideWhenUsed="0" w:qFormat="1"/>
+    <w:lsdException w:name="heading 5" w:semiHidden="0" w:unhideWhenUsed="0" w:qFormat="1"/>
+    <w:lsdException w:name="heading 6" w:semiHidden="0" w:unhideWhenUsed="0" w:qFormat="1"/>
+    <w:lsdException w:name="heading 7" w:qFormat="1"/>
+    <w:lsdException w:name="heading 8" w:qFormat="1"/>
+    <w:lsdException w:name="heading 9" w:qFormat="1"/>
+    <w:lsdException w:name="toc 1" w:uiPriority="39" w:qFormat="1"/>
+    <w:lsdException w:name="toc 2" w:uiPriority="39" w:qFormat="1"/>
+    <w:lsdException w:name="toc 3" w:uiPriority="39" w:qFormat="1"/>
+    <w:lsdException w:name="toc 4" w:uiPriority="39"/>
+    <w:lsdException w:name="caption" w:qFormat="1"/>
+    <w:lsdException w:name="table of figures" w:uiPriority="99"/>
+    <w:lsdException w:name="List Number" w:semiHidden="0" w:unhideWhenUsed="0"/>
+    <w:lsdException w:name="List 4" w:semiHidden="0" w:unhideWhenUsed="0"/>
+    <w:lsdException w:name="List 5" w:semiHidden="0" w:unhideWhenUsed="0"/>
+    <w:lsdException w:name="Title" w:semiHidden="0" w:unhideWhenUsed="0" w:qFormat="1"/>
+    <w:lsdException w:name="Subtitle" w:semiHidden="0" w:unhideWhenUsed="0" w:qFormat="1"/>
+    <w:lsdException w:name="Salutation" w:semiHidden="0" w:unhideWhenUsed="0"/>
+    <w:lsdException w:name="Date" w:semiHidden="0" w:unhideWhenUsed="0"/>
+    <w:lsdException w:name="Body Text First Indent" w:semiHidden="0" w:unhideWhenUsed="0"/>
+    <w:lsdException w:name="Hyperlink" w:uiPriority="99"/>
+    <w:lsdException w:name="Strong" w:semiHidden="0" w:unhideWhenUsed="0" w:qFormat="1"/>
+    <w:lsdException w:name="Emphasis" w:semiHidden="0" w:unhideWhenUsed="0" w:qFormat="1"/>
+    <w:lsdException w:name="HTML Cite" w:uiPriority="99"/>
+    <w:lsdException w:name="Table Grid" w:semiHidden="0" w:unhideWhenUsed="0"/>
+    <w:lsdException w:name="Note Level 1" w:semiHidden="0" w:unhideWhenUsed="0"/>
+    <w:lsdException w:name="Note Level 2" w:semiHidden="0" w:unhideWhenUsed="0"/>
+    <w:lsdException w:name="Note Level 3" w:semiHidden="0" w:unhideWhenUsed="0"/>
+    <w:lsdException w:name="Note Level 4" w:semiHidden="0" w:unhideWhenUsed="0"/>
+    <w:lsdException w:name="Note Level 5" w:semiHidden="0" w:unhideWhenUsed="0"/>
+    <w:lsdException w:name="Note Level 6" w:semiHidden="0" w:unhideWhenUsed="0"/>
+    <w:lsdException w:name="Note Level 7" w:semiHidden="0" w:unhideWhenUsed="0"/>
+    <w:lsdException w:name="Note Level 8" w:semiHidden="0" w:unhideWhenUsed="0"/>
+    <w:lsdException w:name="Note Level 9" w:semiHidden="0" w:unhideWhenUsed="0"/>
+    <w:lsdException w:name="Placeholder Text" w:uiPriority="99" w:unhideWhenUsed="0"/>
+    <w:lsdException w:name="No Spacing" w:semiHidden="0" w:uiPriority="1" w:unhideWhenUsed="0" w:qFormat="1"/>
+    <w:lsdException w:name="Light Shading" w:semiHidden="0" w:uiPriority="60" w:unhideWhenUsed="0"/>
+    <w:lsdException w:name="Light List" w:semiHidden="0" w:uiPriority="61" w:unhideWhenUsed="0"/>
+    <w:lsdException w:name="Light Grid" w:semiHidden="0" w:uiPriority="62" w:unhideWhenUsed="0"/>
+    <w:lsdException w:name="Medium Shading 1" w:semiHidden="0" w:uiPriority="63" w:unhideWhenUsed="0"/>
+    <w:lsdException w:name="Medium Shading 2" w:semiHidden="0" w:uiPriority="64" w:unhideWhenUsed="0"/>
+    <w:lsdException w:name="Medium List 1" w:semiHidden="0" w:uiPriority="65" w:unhideWhenUsed="0"/>
+    <w:lsdException w:name="Medium List 2" w:semiHidden="0" w:uiPriority="66" w:unhideWhenUsed="0"/>
+    <w:lsdException w:name="Medium Grid 1" w:semiHidden="0" w:uiPriority="67" w:unhideWhenUsed="0"/>
+    <w:lsdException w:name="Medium Grid 2" w:semiHidden="0" w:uiPriority="68" w:unhideWhenUsed="0"/>
+    <w:lsdException w:name="Medium Grid 3" w:semiHidden="0" w:uiPriority="69" w:unhideWhenUsed="0"/>
+    <w:lsdException w:name="Dark List" w:semiHidden="0" w:uiPriority="70" w:unhideWhenUsed="0"/>
+    <w:lsdException w:name="Colorful Shading" w:semiHidden="0" w:uiPriority="71" w:unhideWhenUsed="0"/>
+    <w:lsdException w:name="Colorful List" w:semiHidden="0" w:uiPriority="72" w:unhideWhenUsed="0"/>
+    <w:lsdException w:name="Colorful Grid" w:semiHidden="0" w:uiPriority="73" w:unhideWhenUsed="0"/>
+    <w:lsdException w:name="Light Shading Accent 1" w:semiHidden="0" w:uiPriority="60" w:unhideWhenUsed="0"/>
+    <w:lsdException w:name="Light List Accent 1" w:semiHidden="0" w:uiPriority="61" w:unhideWhenUsed="0"/>
+    <w:lsdException w:name="Light Grid Accent 1" w:semiHidden="0" w:uiPriority="62" w:unhideWhenUsed="0"/>
+    <w:lsdException w:name="Medium Shading 1 Accent 1" w:semiHidden="0" w:uiPriority="63" w:unhideWhenUsed="0"/>
+    <w:lsdException w:name="Medium Shading 2 Accent 1" w:semiHidden="0" w:uiPriority="64" w:unhideWhenUsed="0"/>
+    <w:lsdException w:name="Medium List 1 Accent 1" w:semiHidden="0" w:uiPriority="65" w:unhideWhenUsed="0"/>
+    <w:lsdException w:name="Revision" w:uiPriority="99" w:unhideWhenUsed="0"/>
+    <w:lsdException w:name="List Paragraph" w:semiHidden="0" w:uiPriority="34" w:unhideWhenUsed="0" w:qFormat="1"/>
+    <w:lsdException w:name="Quote" w:semiHidden="0" w:uiPriority="29" w:unhideWhenUsed="0" w:qFormat="1"/>
+    <w:lsdException w:name="Intense Quote" w:semiHidden="0" w:uiPriority="30" w:unhideWhenUsed="0" w:qFormat="1"/>
+    <w:lsdException w:name="Medium List 2 Accent 1" w:semiHidden="0" w:uiPriority="66" w:unhideWhenUsed="0"/>
+    <w:lsdException w:name="Medium Grid 1 Accent 1" w:semiHidden="0" w:uiPriority="67" w:unhideWhenUsed="0"/>
+    <w:lsdException w:name="Medium Grid 2 Accent 1" w:semiHidden="0" w:uiPriority="68" w:unhideWhenUsed="0"/>
+    <w:lsdException w:name="Medium Grid 3 Accent 1" w:semiHidden="0" w:uiPriority="69" w:unhideWhenUsed="0"/>
+    <w:lsdException w:name="Dark List Accent 1" w:semiHidden="0" w:uiPriority="70" w:unhideWhenUsed="0"/>
+    <w:lsdException w:name="Colorful Shading Accent 1" w:semiHidden="0" w:uiPriority="71" w:unhideWhenUsed="0"/>
+    <w:lsdException w:name="Colorful List Accent 1" w:semiHidden="0" w:uiPriority="72" w:unhideWhenUsed="0"/>
+    <w:lsdException w:name="Colorful Grid Accent 1" w:semiHidden="0" w:uiPriority="73" w:unhideWhenUsed="0"/>
+    <w:lsdException w:name="Light Shading Accent 2" w:semiHidden="0" w:uiPriority="60" w:unhideWhenUsed="0"/>
+    <w:lsdException w:name="Light List Accent 2" w:semiHidden="0" w:uiPriority="61" w:unhideWhenUsed="0"/>
+    <w:lsdException w:name="Light Grid Accent 2" w:semiHidden="0" w:uiPriority="62" w:unhideWhenUsed="0"/>
+    <w:lsdException w:name="Medium Shading 1 Accent 2" w:semiHidden="0" w:uiPriority="63" w:unhideWhenUsed="0"/>
+    <w:lsdException w:name="Medium Shading 2 Accent 2" w:semiHidden="0" w:uiPriority="64" w:unhideWhenUsed="0"/>
+    <w:lsdException w:name="Medium List 1 Accent 2" w:semiHidden="0" w:uiPriority="65" w:unhideWhenUsed="0"/>
+    <w:lsdException w:name="Medium List 2 Accent 2" w:semiHidden="0" w:uiPriority="66" w:unhideWhenUsed="0"/>
+    <w:lsdException w:name="Medium Grid 1 Accent 2" w:semiHidden="0" w:uiPriority="67" w:unhideWhenUsed="0"/>
+    <w:lsdException w:name="Medium Grid 2 Accent 2" w:semiHidden="0" w:uiPriority="68" w:unhideWhenUsed="0"/>
+    <w:lsdException w:name="Medium Grid 3 Accent 2" w:semiHidden="0" w:uiPriority="69" w:unhideWhenUsed="0"/>
+    <w:lsdException w:name="Dark List Accent 2" w:semiHidden="0" w:uiPriority="70" w:unhideWhenUsed="0"/>
+    <w:lsdException w:name="Colorful Shading Accent 2" w:semiHidden="0" w:uiPriority="71" w:unhideWhenUsed="0"/>
+    <w:lsdException w:name="Colorful List Accent 2" w:semiHidden="0" w:uiPriority="72" w:unhideWhenUsed="0"/>
+    <w:lsdException w:name="Colorful Grid Accent 2" w:semiHidden="0" w:uiPriority="73" w:unhideWhenUsed="0"/>
+    <w:lsdException w:name="Light Shading Accent 3" w:semiHidden="0" w:uiPriority="60" w:unhideWhenUsed="0"/>
+    <w:lsdException w:name="Light List Accent 3" w:semiHidden="0" w:uiPriority="61" w:unhideWhenUsed="0"/>
+    <w:lsdException w:name="Light Grid Accent 3" w:semiHidden="0" w:uiPriority="62" w:unhideWhenUsed="0"/>
+    <w:lsdException w:name="Medium Shading 1 Accent 3" w:semiHidden="0" w:uiPriority="63" w:unhideWhenUsed="0"/>
+    <w:lsdException w:name="Medium Shading 2 Accent 3" w:semiHidden="0" w:uiPriority="64" w:unhideWhenUsed="0"/>
+    <w:lsdException w:name="Medium List 1 Accent 3" w:semiHidden="0" w:uiPriority="65" w:unhideWhenUsed="0"/>
+    <w:lsdException w:name="Medium List 2 Accent 3" w:semiHidden="0" w:uiPriority="66" w:unhideWhenUsed="0"/>
+    <w:lsdException w:name="Medium Grid 1 Accent 3" w:semiHidden="0" w:uiPriority="67" w:unhideWhenUsed="0"/>
+    <w:lsdException w:name="Medium Grid 2 Accent 3" w:semiHidden="0" w:uiPriority="68" w:unhideWhenUsed="0"/>
+    <w:lsdException w:name="Medium Grid 3 Accent 3" w:semiHidden="0" w:uiPriority="69" w:unhideWhenUsed="0"/>
+    <w:lsdException w:name="Dark List Accent 3" w:semiHidden="0" w:uiPriority="70" w:unhideWhenUsed="0"/>
+    <w:lsdException w:name="Colorful Shading Accent 3" w:semiHidden="0" w:uiPriority="71" w:unhideWhenUsed="0"/>
+    <w:lsdException w:name="Colorful List Accent 3" w:semiHidden="0" w:uiPriority="72" w:unhideWhenUsed="0"/>
+    <w:lsdException w:name="Colorful Grid Accent 3" w:semiHidden="0" w:uiPriority="73" w:unhideWhenUsed="0"/>
+    <w:lsdException w:name="Light Shading Accent 4" w:semiHidden="0" w:uiPriority="60" w:unhideWhenUsed="0"/>
+    <w:lsdException w:name="Light List Accent 4" w:semiHidden="0" w:uiPriority="61" w:unhideWhenUsed="0"/>
+    <w:lsdException w:name="Light Grid Accent 4" w:semiHidden="0" w:uiPriority="62" w:unhideWhenUsed="0"/>
+    <w:lsdException w:name="Medium Shading 1 Accent 4" w:semiHidden="0" w:uiPriority="63" w:unhideWhenUsed="0"/>
+    <w:lsdException w:name="Medium Shading 2 Accent 4" w:semiHidden="0" w:uiPriority="64" w:unhideWhenUsed="0"/>
+    <w:lsdException w:name="Medium List 1 Accent 4" w:semiHidden="0" w:uiPriority="65" w:unhideWhenUsed="0"/>
+    <w:lsdException w:name="Medium List 2 Accent 4" w:semiHidden="0" w:uiPriority="66" w:unhideWhenUsed="0"/>
+    <w:lsdException w:name="Medium Grid 1 Accent 4" w:semiHidden="0" w:uiPriority="67" w:unhideWhenUsed="0"/>
+    <w:lsdException w:name="Medium Grid 2 Accent 4" w:semiHidden="0" w:uiPriority="68" w:unhideWhenUsed="0"/>
+    <w:lsdException w:name="Medium Grid 3 Accent 4" w:semiHidden="0" w:uiPriority="69" w:unhideWhenUsed="0"/>
+    <w:lsdException w:name="Dark List Accent 4" w:semiHidden="0" w:uiPriority="70" w:unhideWhenUsed="0"/>
+    <w:lsdException w:name="Colorful Shading Accent 4" w:semiHidden="0" w:uiPriority="71" w:unhideWhenUsed="0"/>
+    <w:lsdException w:name="Colorful List Accent 4" w:semiHidden="0" w:uiPriority="72" w:unhideWhenUsed="0"/>
+    <w:lsdException w:name="Colorful Grid Accent 4" w:semiHidden="0" w:uiPriority="73" w:unhideWhenUsed="0"/>
+    <w:lsdException w:name="Light Shading Accent 5" w:semiHidden="0" w:uiPriority="60" w:unhideWhenUsed="0"/>
+    <w:lsdException w:name="Light List Accent 5" w:semiHidden="0" w:uiPriority="61" w:unhideWhenUsed="0"/>
+    <w:lsdException w:name="Light Grid Accent 5" w:semiHidden="0" w:uiPriority="62" w:unhideWhenUsed="0"/>
+    <w:lsdException w:name="Medium Shading 1 Accent 5" w:semiHidden="0" w:uiPriority="63" w:unhideWhenUsed="0"/>
+    <w:lsdException w:name="Medium Shading 2 Accent 5" w:semiHidden="0" w:uiPriority="64" w:unhideWhenUsed="0"/>
+    <w:lsdException w:name="Medium List 1 Accent 5" w:semiHidden="0" w:uiPriority="65" w:unhideWhenUsed="0"/>
+    <w:lsdException w:name="Medium List 2 Accent 5" w:semiHidden="0" w:uiPriority="66" w:unhideWhenUsed="0"/>
+    <w:lsdException w:name="Medium Grid 1 Accent 5" w:semiHidden="0" w:uiPriority="67" w:unhideWhenUsed="0"/>
+    <w:lsdException w:name="Medium Grid 2 Accent 5" w:semiHidden="0" w:uiPriority="68" w:unhideWhenUsed="0"/>
+    <w:lsdException w:name="Medium Grid 3 Accent 5" w:semiHidden="0" w:uiPriority="69" w:unhideWhenUsed="0"/>
+    <w:lsdException w:name="Dark List Accent 5" w:semiHidden="0" w:uiPriority="70" w:unhideWhenUsed="0"/>
+    <w:lsdException w:name="Colorful Shading Accent 5" w:semiHidden="0" w:uiPriority="71" w:unhideWhenUsed="0"/>
+    <w:lsdException w:name="Colorful List Accent 5" w:semiHidden="0" w:uiPriority="72" w:unhideWhenUsed="0"/>
+    <w:lsdException w:name="Colorful Grid Accent 5" w:semiHidden="0" w:uiPriority="73" w:unhideWhenUsed="0"/>
+    <w:lsdException w:name="Light Shading Accent 6" w:semiHidden="0" w:uiPriority="60" w:unhideWhenUsed="0"/>
+    <w:lsdException w:name="Light List Accent 6" w:semiHidden="0" w:uiPriority="61" w:unhideWhenUsed="0"/>
+    <w:lsdException w:name="Light Grid Accent 6" w:semiHidden="0" w:uiPriority="62" w:unhideWhenUsed="0"/>
+    <w:lsdException w:name="Medium Shading 1 Accent 6" w:semiHidden="0" w:uiPriority="63" w:unhideWhenUsed="0"/>
+    <w:lsdException w:name="Medium Shading 2 Accent 6" w:semiHidden="0" w:uiPriority="64" w:unhideWhenUsed="0"/>
+    <w:lsdException w:name="Medium List 1 Accent 6" w:semiHidden="0" w:uiPriority="65" w:unhideWhenUsed="0"/>
+    <w:lsdException w:name="Medium List 2 Accent 6" w:semiHidden="0" w:uiPriority="66" w:unhideWhenUsed="0"/>
+    <w:lsdException w:name="Medium Grid 1 Accent 6" w:semiHidden="0" w:uiPriority="67" w:unhideWhenUsed="0"/>
+    <w:lsdException w:name="Medium Grid 2 Accent 6" w:semiHidden="0" w:uiPriority="68" w:unhideWhenUsed="0"/>
+    <w:lsdException w:name="Medium Grid 3 Accent 6" w:semiHidden="0" w:uiPriority="69" w:unhideWhenUsed="0"/>
+    <w:lsdException w:name="Dark List Accent 6" w:semiHidden="0" w:uiPriority="70" w:unhideWhenUsed="0"/>
+    <w:lsdException w:name="Colorful Shading Accent 6" w:semiHidden="0" w:uiPriority="71" w:unhideWhenUsed="0"/>
+    <w:lsdException w:name="Colorful List Accent 6" w:semiHidden="0" w:uiPriority="72" w:unhideWhenUsed="0"/>
+    <w:lsdException w:name="Colorful Grid Accent 6" w:semiHidden="0" w:uiPriority="73" w:unhideWhenUsed="0"/>
+    <w:lsdException w:name="Subtle Emphasis" w:semiHidden="0" w:uiPriority="19" w:unhideWhenUsed="0" w:qFormat="1"/>
+    <w:lsdException w:name="Intense Emphasis" w:semiHidden="0" w:uiPriority="21" w:unhideWhenUsed="0" w:qFormat="1"/>
+    <w:lsdException w:name="Subtle Reference" w:semiHidden="0" w:uiPriority="31" w:unhideWhenUsed="0" w:qFormat="1"/>
+    <w:lsdException w:name="Intense Reference" w:semiHidden="0" w:uiPriority="32" w:unhideWhenUsed="0" w:qFormat="1"/>
+    <w:lsdException w:name="Book Title" w:semiHidden="0" w:uiPriority="33" w:unhideWhenUsed="0" w:qFormat="1"/>
+    <w:lsdException w:name="Bibliography" w:uiPriority="37"/>
+    <w:lsdException w:name="TOC Heading" w:uiPriority="39" w:qFormat="1"/>
   </w:latentStyles>
   <w:style w:type="paragraph" w:default="1" w:styleId="Normal">
     <w:name w:val="Normal"/>
@@ -8228,6 +7388,7 @@
       <w:rFonts w:ascii="Times New Roman" w:hAnsi="Times New Roman" w:cs="Times New Roman"/>
     </w:rPr>
     <w:tblPr>
+      <w:tblInd w:w="0" w:type="dxa"/>
       <w:tblBorders>
         <w:top w:val="single" w:sz="4" w:space="0" w:color="auto"/>
         <w:left w:val="single" w:sz="4" w:space="0" w:color="auto"/>
@@ -8236,6 +7397,793 @@
         <w:insideH w:val="single" w:sz="4" w:space="0" w:color="auto"/>
         <w:insideV w:val="single" w:sz="4" w:space="0" w:color="auto"/>
       </w:tblBorders>
+      <w:tblCellMar>
+        <w:top w:w="0" w:type="dxa"/>
+        <w:left w:w="108" w:type="dxa"/>
+        <w:bottom w:w="0" w:type="dxa"/>
+        <w:right w:w="108" w:type="dxa"/>
+      </w:tblCellMar>
+    </w:tblPr>
+  </w:style>
+  <w:style w:type="character" w:customStyle="1" w:styleId="FooterChar">
+    <w:name w:val="Footer Char"/>
+    <w:basedOn w:val="DefaultParagraphFont"/>
+    <w:link w:val="Footer"/>
+    <w:rsid w:val="00261192"/>
+    <w:rPr>
+      <w:sz w:val="24"/>
+    </w:rPr>
+  </w:style>
+  <w:style w:type="paragraph" w:styleId="TOCHeading">
+    <w:name w:val="TOC Heading"/>
+    <w:basedOn w:val="Heading1"/>
+    <w:next w:val="Normal"/>
+    <w:uiPriority w:val="39"/>
+    <w:unhideWhenUsed/>
+    <w:qFormat/>
+    <w:rsid w:val="00270EFA"/>
+    <w:pPr>
+      <w:pageBreakBefore w:val="0"/>
+      <w:spacing w:before="480" w:after="0" w:line="276" w:lineRule="auto"/>
+      <w:jc w:val="left"/>
+      <w:outlineLvl w:val="9"/>
+    </w:pPr>
+    <w:rPr>
+      <w:rFonts w:asciiTheme="majorHAnsi" w:eastAsiaTheme="majorEastAsia" w:hAnsiTheme="majorHAnsi" w:cstheme="majorBidi"/>
+      <w:bCs/>
+      <w:color w:val="365F91" w:themeColor="accent1" w:themeShade="BF"/>
+      <w:szCs w:val="28"/>
+      <w:lang w:val="en-US" w:eastAsia="ja-JP"/>
+    </w:rPr>
+  </w:style>
+  <w:style w:type="character" w:styleId="HTMLCite">
+    <w:name w:val="HTML Cite"/>
+    <w:basedOn w:val="DefaultParagraphFont"/>
+    <w:uiPriority w:val="99"/>
+    <w:semiHidden/>
+    <w:unhideWhenUsed/>
+    <w:rsid w:val="00407A13"/>
+    <w:rPr>
+      <w:i/>
+      <w:iCs/>
+    </w:rPr>
+  </w:style>
+  <w:style w:type="character" w:customStyle="1" w:styleId="name">
+    <w:name w:val="name"/>
+    <w:basedOn w:val="DefaultParagraphFont"/>
+    <w:rsid w:val="00FF2C7E"/>
+  </w:style>
+</w:styles>
+</file>
+
+<file path=word/stylesWithEffects.xml><?xml version="1.0" encoding="utf-8"?>
+<w:styles xmlns:wpc="http://schemas.microsoft.com/office/word/2010/wordprocessingCanvas" xmlns:mo="http://schemas.microsoft.com/office/mac/office/2008/main" xmlns:mc="http://schemas.openxmlformats.org/markup-compatibility/2006" xmlns:mv="urn:schemas-microsoft-com:mac:vml" xmlns:o="urn:schemas-microsoft-com:office:office" xmlns:r="http://schemas.openxmlformats.org/officeDocument/2006/relationships" xmlns:m="http://schemas.openxmlformats.org/officeDocument/2006/math" xmlns:v="urn:schemas-microsoft-com:vml" xmlns:wp14="http://schemas.microsoft.com/office/word/2010/wordprocessingDrawing" xmlns:wp="http://schemas.openxmlformats.org/drawingml/2006/wordprocessingDrawing" xmlns:w10="urn:schemas-microsoft-com:office:word" xmlns:w="http://schemas.openxmlformats.org/wordprocessingml/2006/main" xmlns:w14="http://schemas.microsoft.com/office/word/2010/wordml" xmlns:wpg="http://schemas.microsoft.com/office/word/2010/wordprocessingGroup" xmlns:wpi="http://schemas.microsoft.com/office/word/2010/wordprocessingInk" xmlns:wne="http://schemas.microsoft.com/office/word/2006/wordml" xmlns:wps="http://schemas.microsoft.com/office/word/2010/wordprocessingShape" mc:Ignorable="w14 wp14">
+  <w:docDefaults>
+    <w:rPrDefault>
+      <w:rPr>
+        <w:rFonts w:ascii="Arial" w:eastAsia="Times New Roman" w:hAnsi="Arial" w:cs="Arial"/>
+        <w:lang w:val="en-GB" w:eastAsia="en-GB" w:bidi="ar-SA"/>
+      </w:rPr>
+    </w:rPrDefault>
+    <w:pPrDefault/>
+  </w:docDefaults>
+  <w:latentStyles w:defLockedState="0" w:defUIPriority="0" w:defSemiHidden="1" w:defUnhideWhenUsed="1" w:defQFormat="0" w:count="276">
+    <w:lsdException w:name="Normal" w:semiHidden="0" w:unhideWhenUsed="0" w:qFormat="1"/>
+    <w:lsdException w:name="heading 1" w:semiHidden="0" w:unhideWhenUsed="0" w:qFormat="1"/>
+    <w:lsdException w:name="heading 2" w:semiHidden="0" w:unhideWhenUsed="0" w:qFormat="1"/>
+    <w:lsdException w:name="heading 3" w:semiHidden="0" w:unhideWhenUsed="0" w:qFormat="1"/>
+    <w:lsdException w:name="heading 4" w:semiHidden="0" w:unhideWhenUsed="0" w:qFormat="1"/>
+    <w:lsdException w:name="heading 5" w:semiHidden="0" w:unhideWhenUsed="0" w:qFormat="1"/>
+    <w:lsdException w:name="heading 6" w:semiHidden="0" w:unhideWhenUsed="0" w:qFormat="1"/>
+    <w:lsdException w:name="heading 7" w:qFormat="1"/>
+    <w:lsdException w:name="heading 8" w:qFormat="1"/>
+    <w:lsdException w:name="heading 9" w:qFormat="1"/>
+    <w:lsdException w:name="toc 1" w:uiPriority="39" w:qFormat="1"/>
+    <w:lsdException w:name="toc 2" w:uiPriority="39" w:qFormat="1"/>
+    <w:lsdException w:name="toc 3" w:uiPriority="39" w:qFormat="1"/>
+    <w:lsdException w:name="toc 4" w:uiPriority="39"/>
+    <w:lsdException w:name="caption" w:qFormat="1"/>
+    <w:lsdException w:name="table of figures" w:uiPriority="99"/>
+    <w:lsdException w:name="List Number" w:semiHidden="0" w:unhideWhenUsed="0"/>
+    <w:lsdException w:name="List 4" w:semiHidden="0" w:unhideWhenUsed="0"/>
+    <w:lsdException w:name="List 5" w:semiHidden="0" w:unhideWhenUsed="0"/>
+    <w:lsdException w:name="Title" w:semiHidden="0" w:unhideWhenUsed="0" w:qFormat="1"/>
+    <w:lsdException w:name="Subtitle" w:semiHidden="0" w:unhideWhenUsed="0" w:qFormat="1"/>
+    <w:lsdException w:name="Salutation" w:semiHidden="0" w:unhideWhenUsed="0"/>
+    <w:lsdException w:name="Date" w:semiHidden="0" w:unhideWhenUsed="0"/>
+    <w:lsdException w:name="Body Text First Indent" w:semiHidden="0" w:unhideWhenUsed="0"/>
+    <w:lsdException w:name="Hyperlink" w:uiPriority="99"/>
+    <w:lsdException w:name="Strong" w:semiHidden="0" w:unhideWhenUsed="0" w:qFormat="1"/>
+    <w:lsdException w:name="Emphasis" w:semiHidden="0" w:unhideWhenUsed="0" w:qFormat="1"/>
+    <w:lsdException w:name="HTML Cite" w:uiPriority="99"/>
+    <w:lsdException w:name="Table Grid" w:semiHidden="0" w:unhideWhenUsed="0"/>
+    <w:lsdException w:name="Note Level 1" w:semiHidden="0" w:unhideWhenUsed="0"/>
+    <w:lsdException w:name="Note Level 2" w:semiHidden="0" w:unhideWhenUsed="0"/>
+    <w:lsdException w:name="Note Level 3" w:semiHidden="0" w:unhideWhenUsed="0"/>
+    <w:lsdException w:name="Note Level 4" w:semiHidden="0" w:unhideWhenUsed="0"/>
+    <w:lsdException w:name="Note Level 5" w:semiHidden="0" w:unhideWhenUsed="0"/>
+    <w:lsdException w:name="Note Level 6" w:semiHidden="0" w:unhideWhenUsed="0"/>
+    <w:lsdException w:name="Note Level 7" w:semiHidden="0" w:unhideWhenUsed="0"/>
+    <w:lsdException w:name="Note Level 8" w:semiHidden="0" w:unhideWhenUsed="0"/>
+    <w:lsdException w:name="Note Level 9" w:semiHidden="0" w:unhideWhenUsed="0"/>
+    <w:lsdException w:name="Placeholder Text" w:uiPriority="99" w:unhideWhenUsed="0"/>
+    <w:lsdException w:name="No Spacing" w:semiHidden="0" w:uiPriority="1" w:unhideWhenUsed="0" w:qFormat="1"/>
+    <w:lsdException w:name="Light Shading" w:semiHidden="0" w:uiPriority="60" w:unhideWhenUsed="0"/>
+    <w:lsdException w:name="Light List" w:semiHidden="0" w:uiPriority="61" w:unhideWhenUsed="0"/>
+    <w:lsdException w:name="Light Grid" w:semiHidden="0" w:uiPriority="62" w:unhideWhenUsed="0"/>
+    <w:lsdException w:name="Medium Shading 1" w:semiHidden="0" w:uiPriority="63" w:unhideWhenUsed="0"/>
+    <w:lsdException w:name="Medium Shading 2" w:semiHidden="0" w:uiPriority="64" w:unhideWhenUsed="0"/>
+    <w:lsdException w:name="Medium List 1" w:semiHidden="0" w:uiPriority="65" w:unhideWhenUsed="0"/>
+    <w:lsdException w:name="Medium List 2" w:semiHidden="0" w:uiPriority="66" w:unhideWhenUsed="0"/>
+    <w:lsdException w:name="Medium Grid 1" w:semiHidden="0" w:uiPriority="67" w:unhideWhenUsed="0"/>
+    <w:lsdException w:name="Medium Grid 2" w:semiHidden="0" w:uiPriority="68" w:unhideWhenUsed="0"/>
+    <w:lsdException w:name="Medium Grid 3" w:semiHidden="0" w:uiPriority="69" w:unhideWhenUsed="0"/>
+    <w:lsdException w:name="Dark List" w:semiHidden="0" w:uiPriority="70" w:unhideWhenUsed="0"/>
+    <w:lsdException w:name="Colorful Shading" w:semiHidden="0" w:uiPriority="71" w:unhideWhenUsed="0"/>
+    <w:lsdException w:name="Colorful List" w:semiHidden="0" w:uiPriority="72" w:unhideWhenUsed="0"/>
+    <w:lsdException w:name="Colorful Grid" w:semiHidden="0" w:uiPriority="73" w:unhideWhenUsed="0"/>
+    <w:lsdException w:name="Light Shading Accent 1" w:semiHidden="0" w:uiPriority="60" w:unhideWhenUsed="0"/>
+    <w:lsdException w:name="Light List Accent 1" w:semiHidden="0" w:uiPriority="61" w:unhideWhenUsed="0"/>
+    <w:lsdException w:name="Light Grid Accent 1" w:semiHidden="0" w:uiPriority="62" w:unhideWhenUsed="0"/>
+    <w:lsdException w:name="Medium Shading 1 Accent 1" w:semiHidden="0" w:uiPriority="63" w:unhideWhenUsed="0"/>
+    <w:lsdException w:name="Medium Shading 2 Accent 1" w:semiHidden="0" w:uiPriority="64" w:unhideWhenUsed="0"/>
+    <w:lsdException w:name="Medium List 1 Accent 1" w:semiHidden="0" w:uiPriority="65" w:unhideWhenUsed="0"/>
+    <w:lsdException w:name="Revision" w:uiPriority="99" w:unhideWhenUsed="0"/>
+    <w:lsdException w:name="List Paragraph" w:semiHidden="0" w:uiPriority="34" w:unhideWhenUsed="0" w:qFormat="1"/>
+    <w:lsdException w:name="Quote" w:semiHidden="0" w:uiPriority="29" w:unhideWhenUsed="0" w:qFormat="1"/>
+    <w:lsdException w:name="Intense Quote" w:semiHidden="0" w:uiPriority="30" w:unhideWhenUsed="0" w:qFormat="1"/>
+    <w:lsdException w:name="Medium List 2 Accent 1" w:semiHidden="0" w:uiPriority="66" w:unhideWhenUsed="0"/>
+    <w:lsdException w:name="Medium Grid 1 Accent 1" w:semiHidden="0" w:uiPriority="67" w:unhideWhenUsed="0"/>
+    <w:lsdException w:name="Medium Grid 2 Accent 1" w:semiHidden="0" w:uiPriority="68" w:unhideWhenUsed="0"/>
+    <w:lsdException w:name="Medium Grid 3 Accent 1" w:semiHidden="0" w:uiPriority="69" w:unhideWhenUsed="0"/>
+    <w:lsdException w:name="Dark List Accent 1" w:semiHidden="0" w:uiPriority="70" w:unhideWhenUsed="0"/>
+    <w:lsdException w:name="Colorful Shading Accent 1" w:semiHidden="0" w:uiPriority="71" w:unhideWhenUsed="0"/>
+    <w:lsdException w:name="Colorful List Accent 1" w:semiHidden="0" w:uiPriority="72" w:unhideWhenUsed="0"/>
+    <w:lsdException w:name="Colorful Grid Accent 1" w:semiHidden="0" w:uiPriority="73" w:unhideWhenUsed="0"/>
+    <w:lsdException w:name="Light Shading Accent 2" w:semiHidden="0" w:uiPriority="60" w:unhideWhenUsed="0"/>
+    <w:lsdException w:name="Light List Accent 2" w:semiHidden="0" w:uiPriority="61" w:unhideWhenUsed="0"/>
+    <w:lsdException w:name="Light Grid Accent 2" w:semiHidden="0" w:uiPriority="62" w:unhideWhenUsed="0"/>
+    <w:lsdException w:name="Medium Shading 1 Accent 2" w:semiHidden="0" w:uiPriority="63" w:unhideWhenUsed="0"/>
+    <w:lsdException w:name="Medium Shading 2 Accent 2" w:semiHidden="0" w:uiPriority="64" w:unhideWhenUsed="0"/>
+    <w:lsdException w:name="Medium List 1 Accent 2" w:semiHidden="0" w:uiPriority="65" w:unhideWhenUsed="0"/>
+    <w:lsdException w:name="Medium List 2 Accent 2" w:semiHidden="0" w:uiPriority="66" w:unhideWhenUsed="0"/>
+    <w:lsdException w:name="Medium Grid 1 Accent 2" w:semiHidden="0" w:uiPriority="67" w:unhideWhenUsed="0"/>
+    <w:lsdException w:name="Medium Grid 2 Accent 2" w:semiHidden="0" w:uiPriority="68" w:unhideWhenUsed="0"/>
+    <w:lsdException w:name="Medium Grid 3 Accent 2" w:semiHidden="0" w:uiPriority="69" w:unhideWhenUsed="0"/>
+    <w:lsdException w:name="Dark List Accent 2" w:semiHidden="0" w:uiPriority="70" w:unhideWhenUsed="0"/>
+    <w:lsdException w:name="Colorful Shading Accent 2" w:semiHidden="0" w:uiPriority="71" w:unhideWhenUsed="0"/>
+    <w:lsdException w:name="Colorful List Accent 2" w:semiHidden="0" w:uiPriority="72" w:unhideWhenUsed="0"/>
+    <w:lsdException w:name="Colorful Grid Accent 2" w:semiHidden="0" w:uiPriority="73" w:unhideWhenUsed="0"/>
+    <w:lsdException w:name="Light Shading Accent 3" w:semiHidden="0" w:uiPriority="60" w:unhideWhenUsed="0"/>
+    <w:lsdException w:name="Light List Accent 3" w:semiHidden="0" w:uiPriority="61" w:unhideWhenUsed="0"/>
+    <w:lsdException w:name="Light Grid Accent 3" w:semiHidden="0" w:uiPriority="62" w:unhideWhenUsed="0"/>
+    <w:lsdException w:name="Medium Shading 1 Accent 3" w:semiHidden="0" w:uiPriority="63" w:unhideWhenUsed="0"/>
+    <w:lsdException w:name="Medium Shading 2 Accent 3" w:semiHidden="0" w:uiPriority="64" w:unhideWhenUsed="0"/>
+    <w:lsdException w:name="Medium List 1 Accent 3" w:semiHidden="0" w:uiPriority="65" w:unhideWhenUsed="0"/>
+    <w:lsdException w:name="Medium List 2 Accent 3" w:semiHidden="0" w:uiPriority="66" w:unhideWhenUsed="0"/>
+    <w:lsdException w:name="Medium Grid 1 Accent 3" w:semiHidden="0" w:uiPriority="67" w:unhideWhenUsed="0"/>
+    <w:lsdException w:name="Medium Grid 2 Accent 3" w:semiHidden="0" w:uiPriority="68" w:unhideWhenUsed="0"/>
+    <w:lsdException w:name="Medium Grid 3 Accent 3" w:semiHidden="0" w:uiPriority="69" w:unhideWhenUsed="0"/>
+    <w:lsdException w:name="Dark List Accent 3" w:semiHidden="0" w:uiPriority="70" w:unhideWhenUsed="0"/>
+    <w:lsdException w:name="Colorful Shading Accent 3" w:semiHidden="0" w:uiPriority="71" w:unhideWhenUsed="0"/>
+    <w:lsdException w:name="Colorful List Accent 3" w:semiHidden="0" w:uiPriority="72" w:unhideWhenUsed="0"/>
+    <w:lsdException w:name="Colorful Grid Accent 3" w:semiHidden="0" w:uiPriority="73" w:unhideWhenUsed="0"/>
+    <w:lsdException w:name="Light Shading Accent 4" w:semiHidden="0" w:uiPriority="60" w:unhideWhenUsed="0"/>
+    <w:lsdException w:name="Light List Accent 4" w:semiHidden="0" w:uiPriority="61" w:unhideWhenUsed="0"/>
+    <w:lsdException w:name="Light Grid Accent 4" w:semiHidden="0" w:uiPriority="62" w:unhideWhenUsed="0"/>
+    <w:lsdException w:name="Medium Shading 1 Accent 4" w:semiHidden="0" w:uiPriority="63" w:unhideWhenUsed="0"/>
+    <w:lsdException w:name="Medium Shading 2 Accent 4" w:semiHidden="0" w:uiPriority="64" w:unhideWhenUsed="0"/>
+    <w:lsdException w:name="Medium List 1 Accent 4" w:semiHidden="0" w:uiPriority="65" w:unhideWhenUsed="0"/>
+    <w:lsdException w:name="Medium List 2 Accent 4" w:semiHidden="0" w:uiPriority="66" w:unhideWhenUsed="0"/>
+    <w:lsdException w:name="Medium Grid 1 Accent 4" w:semiHidden="0" w:uiPriority="67" w:unhideWhenUsed="0"/>
+    <w:lsdException w:name="Medium Grid 2 Accent 4" w:semiHidden="0" w:uiPriority="68" w:unhideWhenUsed="0"/>
+    <w:lsdException w:name="Medium Grid 3 Accent 4" w:semiHidden="0" w:uiPriority="69" w:unhideWhenUsed="0"/>
+    <w:lsdException w:name="Dark List Accent 4" w:semiHidden="0" w:uiPriority="70" w:unhideWhenUsed="0"/>
+    <w:lsdException w:name="Colorful Shading Accent 4" w:semiHidden="0" w:uiPriority="71" w:unhideWhenUsed="0"/>
+    <w:lsdException w:name="Colorful List Accent 4" w:semiHidden="0" w:uiPriority="72" w:unhideWhenUsed="0"/>
+    <w:lsdException w:name="Colorful Grid Accent 4" w:semiHidden="0" w:uiPriority="73" w:unhideWhenUsed="0"/>
+    <w:lsdException w:name="Light Shading Accent 5" w:semiHidden="0" w:uiPriority="60" w:unhideWhenUsed="0"/>
+    <w:lsdException w:name="Light List Accent 5" w:semiHidden="0" w:uiPriority="61" w:unhideWhenUsed="0"/>
+    <w:lsdException w:name="Light Grid Accent 5" w:semiHidden="0" w:uiPriority="62" w:unhideWhenUsed="0"/>
+    <w:lsdException w:name="Medium Shading 1 Accent 5" w:semiHidden="0" w:uiPriority="63" w:unhideWhenUsed="0"/>
+    <w:lsdException w:name="Medium Shading 2 Accent 5" w:semiHidden="0" w:uiPriority="64" w:unhideWhenUsed="0"/>
+    <w:lsdException w:name="Medium List 1 Accent 5" w:semiHidden="0" w:uiPriority="65" w:unhideWhenUsed="0"/>
+    <w:lsdException w:name="Medium List 2 Accent 5" w:semiHidden="0" w:uiPriority="66" w:unhideWhenUsed="0"/>
+    <w:lsdException w:name="Medium Grid 1 Accent 5" w:semiHidden="0" w:uiPriority="67" w:unhideWhenUsed="0"/>
+    <w:lsdException w:name="Medium Grid 2 Accent 5" w:semiHidden="0" w:uiPriority="68" w:unhideWhenUsed="0"/>
+    <w:lsdException w:name="Medium Grid 3 Accent 5" w:semiHidden="0" w:uiPriority="69" w:unhideWhenUsed="0"/>
+    <w:lsdException w:name="Dark List Accent 5" w:semiHidden="0" w:uiPriority="70" w:unhideWhenUsed="0"/>
+    <w:lsdException w:name="Colorful Shading Accent 5" w:semiHidden="0" w:uiPriority="71" w:unhideWhenUsed="0"/>
+    <w:lsdException w:name="Colorful List Accent 5" w:semiHidden="0" w:uiPriority="72" w:unhideWhenUsed="0"/>
+    <w:lsdException w:name="Colorful Grid Accent 5" w:semiHidden="0" w:uiPriority="73" w:unhideWhenUsed="0"/>
+    <w:lsdException w:name="Light Shading Accent 6" w:semiHidden="0" w:uiPriority="60" w:unhideWhenUsed="0"/>
+    <w:lsdException w:name="Light List Accent 6" w:semiHidden="0" w:uiPriority="61" w:unhideWhenUsed="0"/>
+    <w:lsdException w:name="Light Grid Accent 6" w:semiHidden="0" w:uiPriority="62" w:unhideWhenUsed="0"/>
+    <w:lsdException w:name="Medium Shading 1 Accent 6" w:semiHidden="0" w:uiPriority="63" w:unhideWhenUsed="0"/>
+    <w:lsdException w:name="Medium Shading 2 Accent 6" w:semiHidden="0" w:uiPriority="64" w:unhideWhenUsed="0"/>
+    <w:lsdException w:name="Medium List 1 Accent 6" w:semiHidden="0" w:uiPriority="65" w:unhideWhenUsed="0"/>
+    <w:lsdException w:name="Medium List 2 Accent 6" w:semiHidden="0" w:uiPriority="66" w:unhideWhenUsed="0"/>
+    <w:lsdException w:name="Medium Grid 1 Accent 6" w:semiHidden="0" w:uiPriority="67" w:unhideWhenUsed="0"/>
+    <w:lsdException w:name="Medium Grid 2 Accent 6" w:semiHidden="0" w:uiPriority="68" w:unhideWhenUsed="0"/>
+    <w:lsdException w:name="Medium Grid 3 Accent 6" w:semiHidden="0" w:uiPriority="69" w:unhideWhenUsed="0"/>
+    <w:lsdException w:name="Dark List Accent 6" w:semiHidden="0" w:uiPriority="70" w:unhideWhenUsed="0"/>
+    <w:lsdException w:name="Colorful Shading Accent 6" w:semiHidden="0" w:uiPriority="71" w:unhideWhenUsed="0"/>
+    <w:lsdException w:name="Colorful List Accent 6" w:semiHidden="0" w:uiPriority="72" w:unhideWhenUsed="0"/>
+    <w:lsdException w:name="Colorful Grid Accent 6" w:semiHidden="0" w:uiPriority="73" w:unhideWhenUsed="0"/>
+    <w:lsdException w:name="Subtle Emphasis" w:semiHidden="0" w:uiPriority="19" w:unhideWhenUsed="0" w:qFormat="1"/>
+    <w:lsdException w:name="Intense Emphasis" w:semiHidden="0" w:uiPriority="21" w:unhideWhenUsed="0" w:qFormat="1"/>
+    <w:lsdException w:name="Subtle Reference" w:semiHidden="0" w:uiPriority="31" w:unhideWhenUsed="0" w:qFormat="1"/>
+    <w:lsdException w:name="Intense Reference" w:semiHidden="0" w:uiPriority="32" w:unhideWhenUsed="0" w:qFormat="1"/>
+    <w:lsdException w:name="Book Title" w:semiHidden="0" w:uiPriority="33" w:unhideWhenUsed="0" w:qFormat="1"/>
+    <w:lsdException w:name="Bibliography" w:uiPriority="37"/>
+    <w:lsdException w:name="TOC Heading" w:uiPriority="39" w:qFormat="1"/>
+  </w:latentStyles>
+  <w:style w:type="paragraph" w:default="1" w:styleId="Normal">
+    <w:name w:val="Normal"/>
+    <w:qFormat/>
+    <w:rsid w:val="00223C7F"/>
+    <w:pPr>
+      <w:spacing w:after="120" w:line="360" w:lineRule="atLeast"/>
+    </w:pPr>
+    <w:rPr>
+      <w:sz w:val="24"/>
+    </w:rPr>
+  </w:style>
+  <w:style w:type="paragraph" w:styleId="Heading1">
+    <w:name w:val="heading 1"/>
+    <w:basedOn w:val="Normal"/>
+    <w:next w:val="Normal"/>
+    <w:autoRedefine/>
+    <w:qFormat/>
+    <w:rsid w:val="00083C95"/>
+    <w:pPr>
+      <w:keepNext/>
+      <w:keepLines/>
+      <w:pageBreakBefore/>
+      <w:spacing w:before="720" w:after="240"/>
+      <w:jc w:val="center"/>
+      <w:outlineLvl w:val="0"/>
+    </w:pPr>
+    <w:rPr>
+      <w:b/>
+      <w:sz w:val="28"/>
+    </w:rPr>
+  </w:style>
+  <w:style w:type="paragraph" w:styleId="Heading2">
+    <w:name w:val="heading 2"/>
+    <w:basedOn w:val="Heading1"/>
+    <w:next w:val="Normal"/>
+    <w:qFormat/>
+    <w:pPr>
+      <w:pageBreakBefore w:val="0"/>
+      <w:spacing w:before="360"/>
+      <w:ind w:left="540" w:hanging="540"/>
+      <w:jc w:val="left"/>
+      <w:outlineLvl w:val="1"/>
+    </w:pPr>
+  </w:style>
+  <w:style w:type="paragraph" w:styleId="Heading3">
+    <w:name w:val="heading 3"/>
+    <w:basedOn w:val="Heading2"/>
+    <w:next w:val="Normal"/>
+    <w:qFormat/>
+    <w:pPr>
+      <w:spacing w:before="120" w:after="120"/>
+      <w:outlineLvl w:val="2"/>
+    </w:pPr>
+    <w:rPr>
+      <w:sz w:val="26"/>
+    </w:rPr>
+  </w:style>
+  <w:style w:type="paragraph" w:styleId="Heading4">
+    <w:name w:val="heading 4"/>
+    <w:basedOn w:val="Heading3"/>
+    <w:next w:val="Normal"/>
+    <w:qFormat/>
+    <w:pPr>
+      <w:outlineLvl w:val="3"/>
+    </w:pPr>
+    <w:rPr>
+      <w:sz w:val="24"/>
+    </w:rPr>
+  </w:style>
+  <w:style w:type="paragraph" w:styleId="Heading5">
+    <w:name w:val="heading 5"/>
+    <w:basedOn w:val="Normal"/>
+    <w:next w:val="Normal"/>
+    <w:qFormat/>
+    <w:pPr>
+      <w:spacing w:before="240" w:after="60"/>
+      <w:outlineLvl w:val="4"/>
+    </w:pPr>
+    <w:rPr>
+      <w:sz w:val="22"/>
+    </w:rPr>
+  </w:style>
+  <w:style w:type="paragraph" w:styleId="Heading6">
+    <w:name w:val="heading 6"/>
+    <w:basedOn w:val="Normal"/>
+    <w:next w:val="Normal"/>
+    <w:qFormat/>
+    <w:pPr>
+      <w:spacing w:before="240" w:after="60"/>
+      <w:outlineLvl w:val="5"/>
+    </w:pPr>
+    <w:rPr>
+      <w:i/>
+      <w:sz w:val="22"/>
+    </w:rPr>
+  </w:style>
+  <w:style w:type="paragraph" w:styleId="Heading7">
+    <w:name w:val="heading 7"/>
+    <w:basedOn w:val="Normal"/>
+    <w:next w:val="Normal"/>
+    <w:qFormat/>
+    <w:pPr>
+      <w:spacing w:before="240" w:after="60"/>
+      <w:outlineLvl w:val="6"/>
+    </w:pPr>
+    <w:rPr>
+      <w:sz w:val="20"/>
+    </w:rPr>
+  </w:style>
+  <w:style w:type="paragraph" w:styleId="Heading8">
+    <w:name w:val="heading 8"/>
+    <w:basedOn w:val="Normal"/>
+    <w:next w:val="Normal"/>
+    <w:qFormat/>
+    <w:rsid w:val="00C473FF"/>
+    <w:pPr>
+      <w:keepLines/>
+      <w:spacing w:before="240" w:after="240" w:line="240" w:lineRule="atLeast"/>
+      <w:outlineLvl w:val="7"/>
+    </w:pPr>
+  </w:style>
+  <w:style w:type="paragraph" w:styleId="Heading9">
+    <w:name w:val="heading 9"/>
+    <w:basedOn w:val="Normal"/>
+    <w:next w:val="Normal"/>
+    <w:qFormat/>
+    <w:pPr>
+      <w:spacing w:before="240" w:after="60"/>
+      <w:outlineLvl w:val="8"/>
+    </w:pPr>
+    <w:rPr>
+      <w:i/>
+      <w:sz w:val="18"/>
+    </w:rPr>
+  </w:style>
+  <w:style w:type="character" w:default="1" w:styleId="DefaultParagraphFont">
+    <w:name w:val="Default Paragraph Font"/>
+    <w:uiPriority w:val="1"/>
+    <w:semiHidden/>
+    <w:unhideWhenUsed/>
+  </w:style>
+  <w:style w:type="table" w:default="1" w:styleId="TableNormal">
+    <w:name w:val="Normal Table"/>
+    <w:uiPriority w:val="99"/>
+    <w:semiHidden/>
+    <w:unhideWhenUsed/>
+    <w:tblPr>
+      <w:tblInd w:w="0" w:type="dxa"/>
+      <w:tblCellMar>
+        <w:top w:w="0" w:type="dxa"/>
+        <w:left w:w="108" w:type="dxa"/>
+        <w:bottom w:w="0" w:type="dxa"/>
+        <w:right w:w="108" w:type="dxa"/>
+      </w:tblCellMar>
+    </w:tblPr>
+  </w:style>
+  <w:style w:type="numbering" w:default="1" w:styleId="NoList">
+    <w:name w:val="No List"/>
+    <w:uiPriority w:val="99"/>
+    <w:semiHidden/>
+    <w:unhideWhenUsed/>
+  </w:style>
+  <w:style w:type="paragraph" w:styleId="TOC4">
+    <w:name w:val="toc 4"/>
+    <w:basedOn w:val="TOC3"/>
+    <w:uiPriority w:val="39"/>
+    <w:pPr>
+      <w:ind w:left="2160"/>
+    </w:pPr>
+  </w:style>
+  <w:style w:type="paragraph" w:styleId="TOC3">
+    <w:name w:val="toc 3"/>
+    <w:basedOn w:val="TOC2"/>
+    <w:uiPriority w:val="39"/>
+    <w:qFormat/>
+    <w:pPr>
+      <w:ind w:left="1620"/>
+    </w:pPr>
+  </w:style>
+  <w:style w:type="paragraph" w:styleId="TOC2">
+    <w:name w:val="toc 2"/>
+    <w:basedOn w:val="TOC1"/>
+    <w:uiPriority w:val="39"/>
+    <w:qFormat/>
+    <w:pPr>
+      <w:keepNext w:val="0"/>
+      <w:ind w:left="1080"/>
+    </w:pPr>
+    <w:rPr>
+      <w:b w:val="0"/>
+    </w:rPr>
+  </w:style>
+  <w:style w:type="paragraph" w:styleId="TOC1">
+    <w:name w:val="toc 1"/>
+    <w:basedOn w:val="Normal"/>
+    <w:uiPriority w:val="39"/>
+    <w:qFormat/>
+    <w:pPr>
+      <w:keepNext/>
+      <w:keepLines/>
+      <w:tabs>
+        <w:tab w:val="right" w:leader="dot" w:pos="8150"/>
+      </w:tabs>
+      <w:spacing w:before="120" w:after="40" w:line="280" w:lineRule="atLeast"/>
+      <w:ind w:left="540" w:right="576" w:hanging="540"/>
+    </w:pPr>
+    <w:rPr>
+      <w:b/>
+    </w:rPr>
+  </w:style>
+  <w:style w:type="paragraph" w:styleId="Index4">
+    <w:name w:val="index 4"/>
+    <w:basedOn w:val="Index3"/>
+    <w:semiHidden/>
+    <w:pPr>
+      <w:ind w:left="1152"/>
+    </w:pPr>
+  </w:style>
+  <w:style w:type="paragraph" w:styleId="Index3">
+    <w:name w:val="index 3"/>
+    <w:basedOn w:val="Index2"/>
+    <w:semiHidden/>
+    <w:pPr>
+      <w:ind w:left="810" w:hanging="270"/>
+    </w:pPr>
+  </w:style>
+  <w:style w:type="paragraph" w:styleId="Index2">
+    <w:name w:val="index 2"/>
+    <w:basedOn w:val="Index1"/>
+    <w:semiHidden/>
+    <w:pPr>
+      <w:ind w:left="540" w:hanging="252"/>
+    </w:pPr>
+  </w:style>
+  <w:style w:type="paragraph" w:styleId="Index1">
+    <w:name w:val="index 1"/>
+    <w:basedOn w:val="Normal"/>
+    <w:semiHidden/>
+    <w:pPr>
+      <w:keepLines/>
+      <w:spacing w:line="240" w:lineRule="atLeast"/>
+      <w:ind w:left="270" w:hanging="270"/>
+    </w:pPr>
+  </w:style>
+  <w:style w:type="paragraph" w:styleId="Header">
+    <w:name w:val="header"/>
+    <w:rsid w:val="00246BF6"/>
+    <w:pPr>
+      <w:spacing w:line="240" w:lineRule="atLeast"/>
+      <w:jc w:val="center"/>
+    </w:pPr>
+    <w:rPr>
+      <w:sz w:val="24"/>
+    </w:rPr>
+  </w:style>
+  <w:style w:type="character" w:styleId="FootnoteReference">
+    <w:name w:val="footnote reference"/>
+    <w:semiHidden/>
+    <w:rPr>
+      <w:position w:val="6"/>
+      <w:sz w:val="16"/>
+    </w:rPr>
+  </w:style>
+  <w:style w:type="paragraph" w:styleId="FootnoteText">
+    <w:name w:val="footnote text"/>
+    <w:basedOn w:val="Normal"/>
+    <w:semiHidden/>
+    <w:rsid w:val="00283ED5"/>
+    <w:pPr>
+      <w:spacing w:before="240" w:line="240" w:lineRule="atLeast"/>
+      <w:ind w:left="432" w:hanging="432"/>
+    </w:pPr>
+  </w:style>
+  <w:style w:type="paragraph" w:styleId="NormalIndent">
+    <w:name w:val="Normal Indent"/>
+    <w:basedOn w:val="Normal"/>
+    <w:pPr>
+      <w:ind w:left="720"/>
+    </w:pPr>
+  </w:style>
+  <w:style w:type="paragraph" w:customStyle="1" w:styleId="left-aligned">
+    <w:name w:val="left-aligned"/>
+    <w:basedOn w:val="Normal"/>
+    <w:rsid w:val="00367014"/>
+  </w:style>
+  <w:style w:type="paragraph" w:customStyle="1" w:styleId="centred">
+    <w:name w:val="centred"/>
+    <w:basedOn w:val="Normal"/>
+    <w:rsid w:val="006E4EF4"/>
+    <w:pPr>
+      <w:jc w:val="center"/>
+    </w:pPr>
+  </w:style>
+  <w:style w:type="paragraph" w:customStyle="1" w:styleId="right-aligned">
+    <w:name w:val="right-aligned"/>
+    <w:basedOn w:val="Normal"/>
+    <w:pPr>
+      <w:jc w:val="right"/>
+    </w:pPr>
+  </w:style>
+  <w:style w:type="paragraph" w:customStyle="1" w:styleId="figurecaption">
+    <w:name w:val="figure caption"/>
+    <w:basedOn w:val="Normal"/>
+    <w:next w:val="Normal"/>
+    <w:pPr>
+      <w:keepLines/>
+      <w:spacing w:before="240" w:line="240" w:lineRule="atLeast"/>
+      <w:ind w:left="547" w:hanging="547"/>
+    </w:pPr>
+  </w:style>
+  <w:style w:type="paragraph" w:customStyle="1" w:styleId="typedblock">
+    <w:name w:val="typed block"/>
+    <w:basedOn w:val="Normal"/>
+    <w:pPr>
+      <w:keepLines/>
+    </w:pPr>
+    <w:rPr>
+      <w:rFonts w:ascii="Courier New" w:hAnsi="Courier New"/>
+    </w:rPr>
+  </w:style>
+  <w:style w:type="paragraph" w:customStyle="1" w:styleId="hangingindent">
+    <w:name w:val="hanging indent"/>
+    <w:basedOn w:val="Normal"/>
+    <w:rsid w:val="00C473FF"/>
+    <w:pPr>
+      <w:ind w:left="576" w:hanging="576"/>
+    </w:pPr>
+  </w:style>
+  <w:style w:type="paragraph" w:customStyle="1" w:styleId="Title1">
+    <w:name w:val="Title1"/>
+    <w:basedOn w:val="Normal"/>
+    <w:next w:val="Subtitle1"/>
+    <w:pPr>
+      <w:spacing w:before="960" w:after="360"/>
+      <w:jc w:val="center"/>
+    </w:pPr>
+    <w:rPr>
+      <w:b/>
+      <w:sz w:val="28"/>
+    </w:rPr>
+  </w:style>
+  <w:style w:type="paragraph" w:customStyle="1" w:styleId="Subtitle1">
+    <w:name w:val="Subtitle1"/>
+    <w:basedOn w:val="Title1"/>
+    <w:next w:val="centred"/>
+    <w:rsid w:val="00AB6233"/>
+    <w:pPr>
+      <w:spacing w:before="360"/>
+    </w:pPr>
+    <w:rPr>
+      <w:sz w:val="24"/>
+    </w:rPr>
+  </w:style>
+  <w:style w:type="paragraph" w:customStyle="1" w:styleId="heading0">
+    <w:name w:val="heading 0"/>
+    <w:basedOn w:val="Normal"/>
+    <w:next w:val="Heading1"/>
+    <w:pPr>
+      <w:pageBreakBefore/>
+      <w:spacing w:before="1680" w:after="480" w:line="480" w:lineRule="atLeast"/>
+      <w:jc w:val="center"/>
+    </w:pPr>
+    <w:rPr>
+      <w:b/>
+      <w:sz w:val="28"/>
+    </w:rPr>
+  </w:style>
+  <w:style w:type="paragraph" w:customStyle="1" w:styleId="tablecaption">
+    <w:name w:val="table caption"/>
+    <w:basedOn w:val="Normal"/>
+    <w:next w:val="Normal"/>
+    <w:pPr>
+      <w:keepNext/>
+      <w:keepLines/>
+      <w:spacing w:before="240" w:line="240" w:lineRule="atLeast"/>
+      <w:ind w:left="540" w:hanging="540"/>
+    </w:pPr>
+  </w:style>
+  <w:style w:type="paragraph" w:customStyle="1" w:styleId="tall">
+    <w:name w:val="tall"/>
+    <w:basedOn w:val="centred"/>
+    <w:pPr>
+      <w:keepNext/>
+      <w:keepLines/>
+      <w:spacing w:after="144" w:line="660" w:lineRule="exact"/>
+    </w:pPr>
+  </w:style>
+  <w:style w:type="character" w:styleId="EndnoteReference">
+    <w:name w:val="endnote reference"/>
+    <w:semiHidden/>
+    <w:rPr>
+      <w:vertAlign w:val="superscript"/>
+    </w:rPr>
+  </w:style>
+  <w:style w:type="paragraph" w:customStyle="1" w:styleId="figuredescription">
+    <w:name w:val="figure description"/>
+    <w:basedOn w:val="figurecaption"/>
+    <w:next w:val="Normal"/>
+    <w:pPr>
+      <w:spacing w:before="0"/>
+      <w:ind w:firstLine="0"/>
+    </w:pPr>
+  </w:style>
+  <w:style w:type="paragraph" w:styleId="Footer">
+    <w:name w:val="footer"/>
+    <w:basedOn w:val="Normal"/>
+    <w:link w:val="FooterChar"/>
+    <w:rsid w:val="00283ED5"/>
+    <w:pPr>
+      <w:tabs>
+        <w:tab w:val="center" w:pos="4153"/>
+        <w:tab w:val="right" w:pos="8306"/>
+      </w:tabs>
+    </w:pPr>
+  </w:style>
+  <w:style w:type="character" w:styleId="PageNumber">
+    <w:name w:val="page number"/>
+    <w:basedOn w:val="DefaultParagraphFont"/>
+  </w:style>
+  <w:style w:type="paragraph" w:customStyle="1" w:styleId="tabledescription">
+    <w:name w:val="table description"/>
+    <w:basedOn w:val="tablecaption"/>
+    <w:next w:val="Normal"/>
+    <w:pPr>
+      <w:spacing w:before="0"/>
+      <w:ind w:firstLine="0"/>
+    </w:pPr>
+  </w:style>
+  <w:style w:type="paragraph" w:styleId="Caption">
+    <w:name w:val="caption"/>
+    <w:basedOn w:val="Normal"/>
+    <w:next w:val="Description"/>
+    <w:unhideWhenUsed/>
+    <w:qFormat/>
+    <w:rsid w:val="00FD1047"/>
+    <w:pPr>
+      <w:keepLines/>
+      <w:spacing w:before="240" w:line="240" w:lineRule="atLeast"/>
+      <w:ind w:left="547" w:hanging="547"/>
+    </w:pPr>
+    <w:rPr>
+      <w:b/>
+      <w:bCs/>
+      <w:szCs w:val="24"/>
+    </w:rPr>
+  </w:style>
+  <w:style w:type="character" w:styleId="Hyperlink">
+    <w:name w:val="Hyperlink"/>
+    <w:uiPriority w:val="99"/>
+    <w:unhideWhenUsed/>
+    <w:rsid w:val="00FE4621"/>
+    <w:rPr>
+      <w:color w:val="0000FF"/>
+      <w:u w:val="single"/>
+    </w:rPr>
+  </w:style>
+  <w:style w:type="paragraph" w:styleId="TableofFigures">
+    <w:name w:val="table of figures"/>
+    <w:basedOn w:val="TOC1"/>
+    <w:next w:val="Normal"/>
+    <w:uiPriority w:val="99"/>
+    <w:rsid w:val="00D84BD0"/>
+    <w:pPr>
+      <w:keepNext w:val="0"/>
+      <w:ind w:left="547" w:hanging="547"/>
+    </w:pPr>
+  </w:style>
+  <w:style w:type="paragraph" w:customStyle="1" w:styleId="Description">
+    <w:name w:val="Description"/>
+    <w:basedOn w:val="figuredescription"/>
+    <w:next w:val="Normal"/>
+    <w:qFormat/>
+    <w:rsid w:val="009C35DB"/>
+  </w:style>
+  <w:style w:type="paragraph" w:styleId="Signature">
+    <w:name w:val="Signature"/>
+    <w:basedOn w:val="Normal"/>
+    <w:link w:val="SignatureChar"/>
+    <w:rsid w:val="00AB6233"/>
+    <w:pPr>
+      <w:ind w:left="4252"/>
+    </w:pPr>
+  </w:style>
+  <w:style w:type="character" w:customStyle="1" w:styleId="SignatureChar">
+    <w:name w:val="Signature Char"/>
+    <w:link w:val="Signature"/>
+    <w:rsid w:val="00AB6233"/>
+    <w:rPr>
+      <w:sz w:val="24"/>
+    </w:rPr>
+  </w:style>
+  <w:style w:type="paragraph" w:styleId="BalloonText">
+    <w:name w:val="Balloon Text"/>
+    <w:basedOn w:val="Normal"/>
+    <w:link w:val="BalloonTextChar"/>
+    <w:rsid w:val="00261192"/>
+    <w:pPr>
+      <w:spacing w:after="0" w:line="240" w:lineRule="auto"/>
+    </w:pPr>
+    <w:rPr>
+      <w:rFonts w:ascii="Tahoma" w:hAnsi="Tahoma" w:cs="Tahoma"/>
+      <w:sz w:val="16"/>
+      <w:szCs w:val="16"/>
+    </w:rPr>
+  </w:style>
+  <w:style w:type="character" w:customStyle="1" w:styleId="BalloonTextChar">
+    <w:name w:val="Balloon Text Char"/>
+    <w:basedOn w:val="DefaultParagraphFont"/>
+    <w:link w:val="BalloonText"/>
+    <w:rsid w:val="00261192"/>
+    <w:rPr>
+      <w:rFonts w:ascii="Tahoma" w:hAnsi="Tahoma" w:cs="Tahoma"/>
+      <w:sz w:val="16"/>
+      <w:szCs w:val="16"/>
+    </w:rPr>
+  </w:style>
+  <w:style w:type="paragraph" w:customStyle="1" w:styleId="LEUFPFac">
+    <w:name w:val="LEU_FP_Fac"/>
+    <w:rsid w:val="00261192"/>
+    <w:pPr>
+      <w:spacing w:before="60" w:line="280" w:lineRule="exact"/>
+    </w:pPr>
+    <w:rPr>
+      <w:rFonts w:cs="Times New Roman"/>
+      <w:caps/>
+      <w:lang w:eastAsia="en-US"/>
+    </w:rPr>
+  </w:style>
+  <w:style w:type="paragraph" w:customStyle="1" w:styleId="LEUFPSchool">
+    <w:name w:val="LEU_FP_School"/>
+    <w:next w:val="LEUFPFac"/>
+    <w:rsid w:val="00261192"/>
+    <w:pPr>
+      <w:spacing w:line="400" w:lineRule="exact"/>
+    </w:pPr>
+    <w:rPr>
+      <w:rFonts w:cs="Times New Roman"/>
+      <w:b/>
+      <w:sz w:val="36"/>
+      <w:szCs w:val="36"/>
+      <w:lang w:eastAsia="en-US"/>
+    </w:rPr>
+  </w:style>
+  <w:style w:type="table" w:styleId="TableGrid">
+    <w:name w:val="Table Grid"/>
+    <w:basedOn w:val="TableNormal"/>
+    <w:rsid w:val="00261192"/>
+    <w:rPr>
+      <w:rFonts w:ascii="Times New Roman" w:hAnsi="Times New Roman" w:cs="Times New Roman"/>
+    </w:rPr>
+    <w:tblPr>
+      <w:tblInd w:w="0" w:type="dxa"/>
+      <w:tblBorders>
+        <w:top w:val="single" w:sz="4" w:space="0" w:color="auto"/>
+        <w:left w:val="single" w:sz="4" w:space="0" w:color="auto"/>
+        <w:bottom w:val="single" w:sz="4" w:space="0" w:color="auto"/>
+        <w:right w:val="single" w:sz="4" w:space="0" w:color="auto"/>
+        <w:insideH w:val="single" w:sz="4" w:space="0" w:color="auto"/>
+        <w:insideV w:val="single" w:sz="4" w:space="0" w:color="auto"/>
+      </w:tblBorders>
+      <w:tblCellMar>
+        <w:top w:w="0" w:type="dxa"/>
+        <w:left w:w="108" w:type="dxa"/>
+        <w:bottom w:w="0" w:type="dxa"/>
+        <w:right w:w="108" w:type="dxa"/>
+      </w:tblCellMar>
     </w:tblPr>
   </w:style>
   <w:style w:type="character" w:customStyle="1" w:styleId="FooterChar">
@@ -8579,7 +8527,7 @@
 </file>
 
 <file path=customXml/itemProps1.xml><?xml version="1.0" encoding="utf-8"?>
-<ds:datastoreItem xmlns:ds="http://schemas.openxmlformats.org/officeDocument/2006/customXml" ds:itemID="{77041CB6-6E0D-4C8F-AD27-A57BC84562D3}">
+<ds:datastoreItem xmlns:ds="http://schemas.openxmlformats.org/officeDocument/2006/customXml" ds:itemID="{C5307494-3E67-E946-99AC-7EDCB7094B10}">
   <ds:schemaRefs>
     <ds:schemaRef ds:uri="http://schemas.openxmlformats.org/officeDocument/2006/bibliography"/>
   </ds:schemaRefs>

</xml_diff>

<commit_message>
Added some more comments to code
</commit_message>
<xml_diff>
--- a/Documentation/Report.docx
+++ b/Documentation/Report.docx
@@ -1,6 +1,6 @@
 
 <file path=word/document.xml><?xml version="1.0" encoding="utf-8"?>
-<w:document xmlns:wpc="http://schemas.microsoft.com/office/word/2010/wordprocessingCanvas" xmlns:mc="http://schemas.openxmlformats.org/markup-compatibility/2006" xmlns:o="urn:schemas-microsoft-com:office:office" xmlns:r="http://schemas.openxmlformats.org/officeDocument/2006/relationships" xmlns:m="http://schemas.openxmlformats.org/officeDocument/2006/math" xmlns:v="urn:schemas-microsoft-com:vml" xmlns:wp14="http://schemas.microsoft.com/office/word/2010/wordprocessingDrawing" xmlns:wp="http://schemas.openxmlformats.org/drawingml/2006/wordprocessingDrawing" xmlns:w10="urn:schemas-microsoft-com:office:word" xmlns:w="http://schemas.openxmlformats.org/wordprocessingml/2006/main" xmlns:w14="http://schemas.microsoft.com/office/word/2010/wordml" xmlns:w15="http://schemas.microsoft.com/office/word/2012/wordml" xmlns:wpg="http://schemas.microsoft.com/office/word/2010/wordprocessingGroup" xmlns:wpi="http://schemas.microsoft.com/office/word/2010/wordprocessingInk" xmlns:wne="http://schemas.microsoft.com/office/word/2006/wordml" xmlns:wps="http://schemas.microsoft.com/office/word/2010/wordprocessingShape" mc:Ignorable="w14 w15 wp14">
+<w:document xmlns:wpc="http://schemas.microsoft.com/office/word/2010/wordprocessingCanvas" xmlns:mo="http://schemas.microsoft.com/office/mac/office/2008/main" xmlns:mc="http://schemas.openxmlformats.org/markup-compatibility/2006" xmlns:mv="urn:schemas-microsoft-com:mac:vml" xmlns:o="urn:schemas-microsoft-com:office:office" xmlns:r="http://schemas.openxmlformats.org/officeDocument/2006/relationships" xmlns:m="http://schemas.openxmlformats.org/officeDocument/2006/math" xmlns:v="urn:schemas-microsoft-com:vml" xmlns:wp14="http://schemas.microsoft.com/office/word/2010/wordprocessingDrawing" xmlns:wp="http://schemas.openxmlformats.org/drawingml/2006/wordprocessingDrawing" xmlns:w10="urn:schemas-microsoft-com:office:word" xmlns:w="http://schemas.openxmlformats.org/wordprocessingml/2006/main" xmlns:w14="http://schemas.microsoft.com/office/word/2010/wordml" xmlns:wpg="http://schemas.microsoft.com/office/word/2010/wordprocessingGroup" xmlns:wpi="http://schemas.microsoft.com/office/word/2010/wordprocessingInk" xmlns:wne="http://schemas.microsoft.com/office/word/2006/wordml" xmlns:wps="http://schemas.microsoft.com/office/word/2010/wordprocessingShape" mc:Ignorable="w14 wp14">
   <w:body>
     <w:p>
       <w:pPr>
@@ -10,6 +10,7 @@
       <w:r>
         <w:rPr>
           <w:noProof/>
+          <w:lang w:val="en-US" w:eastAsia="en-US"/>
         </w:rPr>
         <w:drawing>
           <wp:inline distT="0" distB="0" distL="0" distR="0" wp14:anchorId="20A51686" wp14:editId="785DE8FE">
@@ -29,7 +30,7 @@
                     </pic:cNvPicPr>
                   </pic:nvPicPr>
                   <pic:blipFill>
-                    <a:blip r:embed="rId8" cstate="print">
+                    <a:blip r:embed="rId9" cstate="print">
                       <a:extLst>
                         <a:ext uri="{28A0092B-C50C-407E-A947-70E740481C1C}">
                           <a14:useLocalDpi xmlns:a14="http://schemas.microsoft.com/office/drawing/2010/main" val="0"/>
@@ -68,6 +69,7 @@
       <w:r>
         <w:rPr>
           <w:noProof/>
+          <w:lang w:val="en-US" w:eastAsia="en-US"/>
         </w:rPr>
         <mc:AlternateContent>
           <mc:Choice Requires="wps">
@@ -107,14 +109,14 @@
                         </a:ln>
                         <a:extLst>
                           <a:ext uri="{909E8E84-426E-40dd-AFC4-6F175D3DCCD1}">
-                            <a14:hiddenFill xmlns="" xmlns:mo="http://schemas.microsoft.com/office/mac/office/2008/main" xmlns:mv="urn:schemas-microsoft-com:mac:vml" xmlns:o="urn:schemas-microsoft-com:office:office" xmlns:v="urn:schemas-microsoft-com:vml" xmlns:w10="urn:schemas-microsoft-com:office:word" xmlns:w="http://schemas.openxmlformats.org/wordprocessingml/2006/main" xmlns:a14="http://schemas.microsoft.com/office/drawing/2010/main">
+                            <a14:hiddenFill xmlns:a14="http://schemas.microsoft.com/office/drawing/2010/main">
                               <a:solidFill>
                                 <a:srgbClr val="FFFFFF"/>
                               </a:solidFill>
                             </a14:hiddenFill>
                           </a:ext>
                           <a:ext uri="{91240B29-F687-4f45-9708-019B960494DF}">
-                            <a14:hiddenLine xmlns="" xmlns:mo="http://schemas.microsoft.com/office/mac/office/2008/main" xmlns:mv="urn:schemas-microsoft-com:mac:vml" xmlns:o="urn:schemas-microsoft-com:office:office" xmlns:v="urn:schemas-microsoft-com:vml" xmlns:w10="urn:schemas-microsoft-com:office:word" xmlns:w="http://schemas.openxmlformats.org/wordprocessingml/2006/main" xmlns:a14="http://schemas.microsoft.com/office/drawing/2010/main" w="9525">
+                            <a14:hiddenLine xmlns:a14="http://schemas.microsoft.com/office/drawing/2010/main" w="9525">
                               <a:solidFill>
                                 <a:srgbClr val="000000"/>
                               </a:solidFill>
@@ -200,11 +202,11 @@
           </mc:Choice>
           <mc:Fallback>
             <w:pict>
-              <v:shapetype w14:anchorId="45C06211" id="_x0000_t202" coordsize="21600,21600" o:spt="202" path="m,l,21600r21600,l21600,xe">
+              <v:shapetype id="_x0000_t202" coordsize="21600,21600" o:spt="202" path="m0,0l0,21600,21600,21600,21600,0xe">
                 <v:stroke joinstyle="miter"/>
                 <v:path gradientshapeok="t" o:connecttype="rect"/>
               </v:shapetype>
-              <v:shape id="Text Box 2" o:spid="_x0000_s1026" type="#_x0000_t202" style="position:absolute;left:0;text-align:left;margin-left:66.75pt;margin-top:114.1pt;width:268.8pt;height:68.4pt;z-index:251658240;visibility:visible;mso-wrap-style:square;mso-width-percent:0;mso-height-percent:0;mso-wrap-distance-left:9pt;mso-wrap-distance-top:0;mso-wrap-distance-right:9pt;mso-wrap-distance-bottom:0;mso-position-horizontal:absolute;mso-position-horizontal-relative:page;mso-position-vertical:absolute;mso-position-vertical-relative:page;mso-width-percent:0;mso-height-percent:0;mso-width-relative:page;mso-height-relative:page;v-text-anchor:top" o:gfxdata="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" filled="f" stroked="f">
+              <v:shape id="Text Box 2" o:spid="_x0000_s1026" type="#_x0000_t202" style="position:absolute;left:0;text-align:left;margin-left:66.75pt;margin-top:114.1pt;width:268.8pt;height:68.4pt;z-index:251658240;visibility:visible;mso-wrap-style:square;mso-width-percent:0;mso-height-percent:0;mso-wrap-distance-left:9pt;mso-wrap-distance-top:0;mso-wrap-distance-right:9pt;mso-wrap-distance-bottom:0;mso-position-horizontal:absolute;mso-position-horizontal-relative:page;mso-position-vertical:absolute;mso-position-vertical-relative:page;mso-width-percent:0;mso-height-percent:0;mso-width-relative:page;mso-height-relative:page;v-text-anchor:top" o:gfxdata="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" filled="f" stroked="f">
                 <v:textbox inset="0,0,0,0">
                   <w:txbxContent>
                     <w:tbl>
@@ -278,6 +280,7 @@
       <w:r>
         <w:rPr>
           <w:noProof/>
+          <w:lang w:val="en-US" w:eastAsia="en-US"/>
         </w:rPr>
         <mc:AlternateContent>
           <mc:Choice Requires="wps">
@@ -322,7 +325,7 @@
                         </a:ln>
                         <a:extLst>
                           <a:ext uri="{909E8E84-426E-40dd-AFC4-6F175D3DCCD1}">
-                            <a14:hiddenFill xmlns="" xmlns:mo="http://schemas.microsoft.com/office/mac/office/2008/main" xmlns:mv="urn:schemas-microsoft-com:mac:vml" xmlns:o="urn:schemas-microsoft-com:office:office" xmlns:v="urn:schemas-microsoft-com:vml" xmlns:w10="urn:schemas-microsoft-com:office:word" xmlns:w="http://schemas.openxmlformats.org/wordprocessingml/2006/main" xmlns:a14="http://schemas.microsoft.com/office/drawing/2010/main">
+                            <a14:hiddenFill xmlns:a14="http://schemas.microsoft.com/office/drawing/2010/main">
                               <a:noFill/>
                             </a14:hiddenFill>
                           </a:ext>
@@ -341,7 +344,7 @@
               </wp:anchor>
             </w:drawing>
           </mc:Choice>
-          <mc:Fallback>
+          <mc:Fallback xmlns:w15="http://schemas.microsoft.com/office/word/2012/wordml">
             <w:pict>
               <v:line w14:anchorId="229020A0" id="Straight Connector 4" o:spid="_x0000_s1026" style="position:absolute;z-index:251659264;visibility:visible;mso-wrap-style:square;mso-width-percent:0;mso-height-percent:0;mso-wrap-distance-left:9pt;mso-wrap-distance-top:0;mso-wrap-distance-right:9pt;mso-wrap-distance-bottom:0;mso-position-horizontal:absolute;mso-position-horizontal-relative:page;mso-position-vertical:absolute;mso-position-vertical-relative:page;mso-width-percent:0;mso-height-percent:0;mso-width-relative:page;mso-height-relative:page" from="13.05pt,197.5pt" to="580pt,197.5pt" o:gfxdata="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">
                 <w10:wrap anchorx="page" anchory="page"/>
@@ -943,115 +946,101 @@
         <w:rPr>
           <w:i/>
         </w:rPr>
-        <w:t xml:space="preserve"> Karim </w:t>
-      </w:r>
-      <w:proofErr w:type="spellStart"/>
+        <w:t xml:space="preserve"> Karim Djememe </w:t>
+      </w:r>
       <w:r>
         <w:rPr>
           <w:i/>
         </w:rPr>
-        <w:t>Djememe</w:t>
-      </w:r>
-      <w:proofErr w:type="spellEnd"/>
+        <w:t>This page should contain any acknowledgements to those who have assisted with your work.  Where you have worked as part of a team, you should</w:t>
+      </w:r>
       <w:r>
         <w:rPr>
           <w:i/>
         </w:rPr>
+        <w:t>,</w:t>
+      </w:r>
+      <w:r>
+        <w:rPr>
+          <w:i/>
+        </w:rPr>
         <w:t xml:space="preserve"> </w:t>
       </w:r>
       <w:r>
         <w:rPr>
           <w:i/>
         </w:rPr>
-        <w:t>This page should contain any acknowledgements to those who have assisted with your work.  Where you have worked as part of a team, you should</w:t>
+        <w:t>where appropriate, reference to any contribution made by others to the project</w:t>
       </w:r>
       <w:r>
         <w:rPr>
           <w:i/>
         </w:rPr>
-        <w:t>,</w:t>
-      </w:r>
-      <w:r>
+        <w:t xml:space="preserve">. </w:t>
+      </w:r>
+    </w:p>
+    <w:p>
+      <w:pPr>
+        <w:jc w:val="both"/>
         <w:rPr>
           <w:i/>
         </w:rPr>
+      </w:pPr>
+      <w:r>
+        <w:rPr>
+          <w:i/>
+        </w:rPr>
+        <w:t xml:space="preserve">Note that it is not acceptable to solicit </w:t>
+      </w:r>
+      <w:r>
+        <w:rPr>
+          <w:i/>
+        </w:rPr>
+        <w:t xml:space="preserve">assistance on </w:t>
+      </w:r>
+      <w:r>
+        <w:rPr>
+          <w:i/>
+        </w:rPr>
+        <w:t>‘proof reading’ which is defined as “</w:t>
+      </w:r>
+      <w:r>
+        <w:rPr>
+          <w:i/>
+        </w:rPr>
+        <w:t>the systematic</w:t>
+      </w:r>
+      <w:r>
+        <w:rPr>
+          <w:i/>
+        </w:rPr>
         <w:t xml:space="preserve"> </w:t>
       </w:r>
       <w:r>
         <w:rPr>
           <w:i/>
         </w:rPr>
-        <w:t>where appropriate, reference to any contribution made by others to the project</w:t>
+        <w:t>checking and identification of errors in spelling, punctuation, grammar and sentence</w:t>
       </w:r>
       <w:r>
         <w:rPr>
           <w:i/>
         </w:rPr>
-        <w:t xml:space="preserve">. </w:t>
-      </w:r>
-    </w:p>
-    <w:p>
-      <w:pPr>
-        <w:jc w:val="both"/>
+        <w:t xml:space="preserve"> </w:t>
+      </w:r>
+      <w:r>
         <w:rPr>
           <w:i/>
         </w:rPr>
-      </w:pPr>
+        <w:t>construction, formatting and layout in the text</w:t>
+      </w:r>
       <w:r>
         <w:rPr>
           <w:i/>
         </w:rPr>
-        <w:t xml:space="preserve">Note that it is not acceptable to solicit </w:t>
-      </w:r>
-      <w:r>
-        <w:rPr>
-          <w:i/>
-        </w:rPr>
-        <w:t xml:space="preserve">assistance on </w:t>
-      </w:r>
-      <w:r>
-        <w:rPr>
-          <w:i/>
-        </w:rPr>
-        <w:t>‘proof reading’ which is defined as “</w:t>
-      </w:r>
-      <w:r>
-        <w:rPr>
-          <w:i/>
-        </w:rPr>
-        <w:t>the systematic</w:t>
-      </w:r>
-      <w:r>
-        <w:rPr>
-          <w:i/>
-        </w:rPr>
-        <w:t xml:space="preserve"> </w:t>
-      </w:r>
-      <w:r>
-        <w:rPr>
-          <w:i/>
-        </w:rPr>
-        <w:t>checking and identification of errors in spelling, punctuation, grammar and sentence</w:t>
-      </w:r>
-      <w:r>
-        <w:rPr>
-          <w:i/>
-        </w:rPr>
-        <w:t xml:space="preserve"> </w:t>
-      </w:r>
-      <w:r>
-        <w:rPr>
-          <w:i/>
-        </w:rPr>
-        <w:t>construction, formatting and layout in the text</w:t>
-      </w:r>
-      <w:r>
-        <w:rPr>
-          <w:i/>
-        </w:rPr>
         <w:t xml:space="preserve">”; see </w:t>
       </w:r>
-      <w:hyperlink r:id="rId9" w:history="1">
+      <w:hyperlink r:id="rId10" w:history="1">
         <w:r>
           <w:rPr>
             <w:rStyle w:val="Hyperlink"/>
@@ -3628,7 +3617,7 @@
     <w:p>
       <w:pPr>
         <w:sectPr>
-          <w:headerReference w:type="default" r:id="rId10"/>
+          <w:headerReference w:type="default" r:id="rId11"/>
           <w:footnotePr>
             <w:numRestart w:val="eachSect"/>
           </w:footnotePr>
@@ -3688,16 +3677,11 @@
         <w:pStyle w:val="Heading2"/>
       </w:pPr>
       <w:bookmarkStart w:id="4" w:name="_Toc416102649"/>
-      <w:proofErr w:type="gramStart"/>
       <w:r>
         <w:t xml:space="preserve">1.1  </w:t>
       </w:r>
       <w:r>
-        <w:t>Project</w:t>
-      </w:r>
-      <w:proofErr w:type="gramEnd"/>
-      <w:r>
-        <w:t xml:space="preserve"> Overview</w:t>
+        <w:t>Project Overview</w:t>
       </w:r>
       <w:bookmarkEnd w:id="4"/>
     </w:p>
@@ -3721,16 +3705,11 @@
         <w:pStyle w:val="Heading3"/>
       </w:pPr>
       <w:bookmarkStart w:id="5" w:name="_Toc416102650"/>
-      <w:proofErr w:type="gramStart"/>
       <w:r>
         <w:t xml:space="preserve">1.1.1  </w:t>
       </w:r>
       <w:r>
-        <w:t>Problem</w:t>
-      </w:r>
-      <w:proofErr w:type="gramEnd"/>
-      <w:r>
-        <w:t xml:space="preserve"> statement.</w:t>
+        <w:t>Problem statement.</w:t>
       </w:r>
       <w:bookmarkEnd w:id="5"/>
     </w:p>
@@ -3825,13 +3804,8 @@
         <w:t xml:space="preserve">The main </w:t>
       </w:r>
       <w:r>
-        <w:t xml:space="preserve">goals of this methodology </w:t>
-      </w:r>
-      <w:proofErr w:type="gramStart"/>
-      <w:r>
-        <w:t>are :</w:t>
-      </w:r>
-      <w:proofErr w:type="gramEnd"/>
+        <w:t>goals of this methodology are :</w:t>
+      </w:r>
     </w:p>
     <w:p>
       <w:pPr>
@@ -3933,15 +3907,7 @@
     </w:p>
     <w:p>
       <w:r>
-        <w:t>Various techniques are used in Agile</w:t>
-      </w:r>
-      <w:proofErr w:type="gramStart"/>
-      <w:r>
-        <w:t>,  such</w:t>
-      </w:r>
-      <w:proofErr w:type="gramEnd"/>
-      <w:r>
-        <w:t xml:space="preserve"> as Agile story workshops. A story workshop is meeting with developers and the client(s) where stories are created to explain what is needed for each feature</w:t>
+        <w:t>Various techniques are used in Agile,  such as Agile story workshops. A story workshop is meeting with developers and the client(s) where stories are created to explain what is needed for each feature</w:t>
       </w:r>
       <w:r>
         <w:t>. For example “As a user, I want</w:t>
@@ -4128,11 +4094,9 @@
       <w:r>
         <w:t xml:space="preserve">e two top companies for gathering data on the popularity of mobile operating systems are </w:t>
       </w:r>
-      <w:proofErr w:type="spellStart"/>
       <w:r>
         <w:t>StatCounter</w:t>
       </w:r>
-      <w:proofErr w:type="spellEnd"/>
       <w:r>
         <w:t xml:space="preserve"> and Net Market Share. Net Market Share gathers its statistics by</w:t>
       </w:r>
@@ -4146,15 +4110,7 @@
         <w:t xml:space="preserve"> </w:t>
       </w:r>
       <w:r>
-        <w:t xml:space="preserve">and </w:t>
-      </w:r>
-      <w:proofErr w:type="spellStart"/>
-      <w:r>
-        <w:t>StatCounter</w:t>
-      </w:r>
-      <w:proofErr w:type="spellEnd"/>
-      <w:r>
-        <w:t xml:space="preserve"> </w:t>
+        <w:t xml:space="preserve">and StatCounter </w:t>
       </w:r>
       <w:r>
         <w:t>measures daily unique users</w:t>
@@ -4292,6 +4248,7 @@
       <w:r>
         <w:rPr>
           <w:noProof/>
+          <w:lang w:val="en-US" w:eastAsia="en-US"/>
         </w:rPr>
         <w:drawing>
           <wp:inline distT="0" distB="0" distL="0" distR="0" wp14:anchorId="1C3AB82D" wp14:editId="4E338A3B">
@@ -4309,7 +4266,7 @@
                     <pic:cNvPicPr/>
                   </pic:nvPicPr>
                   <pic:blipFill rotWithShape="1">
-                    <a:blip r:embed="rId11">
+                    <a:blip r:embed="rId12">
                       <a:extLst>
                         <a:ext uri="{28A0092B-C50C-407E-A947-70E740481C1C}">
                           <a14:useLocalDpi xmlns:a14="http://schemas.microsoft.com/office/drawing/2010/main" val="0"/>
@@ -4332,7 +4289,7 @@
                     </a:ln>
                     <a:extLst>
                       <a:ext uri="{53640926-AAD7-44d8-BBD7-CCE9431645EC}">
-                        <a14:shadowObscured xmlns="" xmlns:mo="http://schemas.microsoft.com/office/mac/office/2008/main" xmlns:mv="urn:schemas-microsoft-com:mac:vml" xmlns:o="urn:schemas-microsoft-com:office:office" xmlns:v="urn:schemas-microsoft-com:vml" xmlns:w10="urn:schemas-microsoft-com:office:word" xmlns:w="http://schemas.openxmlformats.org/wordprocessingml/2006/main" xmlns:a14="http://schemas.microsoft.com/office/drawing/2010/main"/>
+                        <a14:shadowObscured xmlns:a14="http://schemas.microsoft.com/office/drawing/2010/main"/>
                       </a:ext>
                     </a:extLst>
                   </pic:spPr>
@@ -4345,6 +4302,7 @@
       <w:r>
         <w:rPr>
           <w:noProof/>
+          <w:lang w:val="en-US" w:eastAsia="en-US"/>
         </w:rPr>
         <w:drawing>
           <wp:inline distT="0" distB="0" distL="0" distR="0" wp14:anchorId="7A3A3275" wp14:editId="40AEA9D7">
@@ -4362,7 +4320,7 @@
                     <pic:cNvPicPr/>
                   </pic:nvPicPr>
                   <pic:blipFill rotWithShape="1">
-                    <a:blip r:embed="rId12">
+                    <a:blip r:embed="rId13">
                       <a:extLst>
                         <a:ext uri="{28A0092B-C50C-407E-A947-70E740481C1C}">
                           <a14:useLocalDpi xmlns:a14="http://schemas.microsoft.com/office/drawing/2010/main" val="0"/>
@@ -4385,7 +4343,7 @@
                     </a:ln>
                     <a:extLst>
                       <a:ext uri="{53640926-AAD7-44d8-BBD7-CCE9431645EC}">
-                        <a14:shadowObscured xmlns="" xmlns:mo="http://schemas.microsoft.com/office/mac/office/2008/main" xmlns:mv="urn:schemas-microsoft-com:mac:vml" xmlns:o="urn:schemas-microsoft-com:office:office" xmlns:v="urn:schemas-microsoft-com:vml" xmlns:w10="urn:schemas-microsoft-com:office:word" xmlns:w="http://schemas.openxmlformats.org/wordprocessingml/2006/main" xmlns:a14="http://schemas.microsoft.com/office/drawing/2010/main"/>
+                        <a14:shadowObscured xmlns:a14="http://schemas.microsoft.com/office/drawing/2010/main"/>
                       </a:ext>
                     </a:extLst>
                   </pic:spPr>
@@ -4414,6 +4372,7 @@
       <w:r>
         <w:rPr>
           <w:noProof/>
+          <w:lang w:val="en-US" w:eastAsia="en-US"/>
         </w:rPr>
         <w:drawing>
           <wp:inline distT="0" distB="0" distL="0" distR="0" wp14:anchorId="76057519" wp14:editId="563960E0">
@@ -4431,7 +4390,7 @@
                     <pic:cNvPicPr/>
                   </pic:nvPicPr>
                   <pic:blipFill>
-                    <a:blip r:embed="rId13">
+                    <a:blip r:embed="rId14">
                       <a:extLst>
                         <a:ext uri="{28A0092B-C50C-407E-A947-70E740481C1C}">
                           <a14:useLocalDpi xmlns:a14="http://schemas.microsoft.com/office/drawing/2010/main" val="0"/>
@@ -4640,15 +4599,7 @@
     </w:p>
     <w:p>
       <w:r>
-        <w:t xml:space="preserve">Google Play is Android’s main source of mobile application distribution although Android does not restrict developers to publish Android applications on other application stores. To </w:t>
-      </w:r>
-      <w:proofErr w:type="gramStart"/>
-      <w:r>
-        <w:t>publish  an</w:t>
-      </w:r>
-      <w:proofErr w:type="gramEnd"/>
-      <w:r>
-        <w:t xml:space="preserve"> application a registration fee of $25 is required</w:t>
+        <w:t>Google Play is Android’s main source of mobile application distribution although Android does not restrict developers to publish Android applications on other application stores. To publish  an application a registration fee of $25 is required</w:t>
       </w:r>
       <w:r>
         <w:t xml:space="preserve"> this is a one time fee per account and allows developers to publish their applications on the Google Play store. Google allows Android applications to be uploaded by developers on to the Play Store in short time usually the same day as it was published</w:t>
@@ -4930,15 +4881,7 @@
         </w:numPr>
       </w:pPr>
       <w:r>
-        <w:t xml:space="preserve">The client wanted the development to be in IOS. It is the </w:t>
-      </w:r>
-      <w:proofErr w:type="gramStart"/>
-      <w:r>
-        <w:t>clients</w:t>
-      </w:r>
-      <w:proofErr w:type="gramEnd"/>
-      <w:r>
-        <w:t xml:space="preserve"> opinion that is IOS the most popular among the student doctors in Leeds University. </w:t>
+        <w:t xml:space="preserve">The client wanted the development to be in IOS. It is the clients opinion that is IOS the most popular among the student doctors in Leeds University. </w:t>
       </w:r>
     </w:p>
     <w:p>
@@ -4962,15 +4905,7 @@
         </w:numPr>
       </w:pPr>
       <w:r>
-        <w:t xml:space="preserve">Testing an Android application may take longer than IOS due to the amount of variation between the many devices that use Android. Due to the limited time of the project, if Android was chosen the application may not be compatible with some devices as they cannot all be tested within the time frame. IOS however can has very few devices and the </w:t>
-      </w:r>
-      <w:proofErr w:type="spellStart"/>
-      <w:r>
-        <w:t>XCode</w:t>
-      </w:r>
-      <w:proofErr w:type="spellEnd"/>
-      <w:r>
-        <w:t xml:space="preserve"> IDE has emulator for all the most recent devices. </w:t>
+        <w:t xml:space="preserve">Testing an Android application may take longer than IOS due to the amount of variation between the many devices that use Android. Due to the limited time of the project, if Android was chosen the application may not be compatible with some devices as they cannot all be tested within the time frame. IOS however can has very few devices and the XCode IDE has emulator for all the most recent devices. </w:t>
       </w:r>
     </w:p>
     <w:p>
@@ -4982,15 +4917,22 @@
         </w:numPr>
       </w:pPr>
       <w:r>
-        <w:t xml:space="preserve">Although getting the application on </w:t>
-      </w:r>
-      <w:proofErr w:type="gramStart"/>
-      <w:r>
-        <w:t>the  App</w:t>
-      </w:r>
-      <w:proofErr w:type="gramEnd"/>
-      <w:r>
-        <w:t xml:space="preserve"> store may take longer than Android the review process will help identify any unforeseen bugs in the application and when it gets through it’s a sign that this application is of high quality.</w:t>
+        <w:t xml:space="preserve">Although deploying the application on the </w:t>
+      </w:r>
+      <w:r>
+        <w:t>App store may take longer than Android</w:t>
+      </w:r>
+      <w:r>
+        <w:t>,</w:t>
+      </w:r>
+      <w:r>
+        <w:t xml:space="preserve"> the</w:t>
+      </w:r>
+      <w:r>
+        <w:t xml:space="preserve"> App Store</w:t>
+      </w:r>
+      <w:r>
+        <w:t xml:space="preserve"> review process will help identify any unforeseen bugs in the application and when it gets through it’s a sign that this application is of high quality.</w:t>
       </w:r>
     </w:p>
     <w:p>
@@ -5139,7 +5081,7 @@
             <w:rPr>
               <w:noProof/>
             </w:rPr>
-            <w:t xml:space="preserve"> (Elkstein, n.d.)</w:t>
+            <w:t xml:space="preserve"> (Elkstein)</w:t>
           </w:r>
           <w:r>
             <w:fldChar w:fldCharType="end"/>
@@ -5340,11 +5282,9 @@
         <w:t xml:space="preserve">2.5.1 </w:t>
       </w:r>
       <w:bookmarkEnd w:id="16"/>
-      <w:proofErr w:type="spellStart"/>
       <w:r>
         <w:t>XCode</w:t>
       </w:r>
-      <w:proofErr w:type="spellEnd"/>
     </w:p>
     <w:p>
       <w:r>
@@ -5354,61 +5294,28 @@
         <w:t>IDE to develop the mobile application</w:t>
       </w:r>
       <w:r>
-        <w:t xml:space="preserve"> is </w:t>
-      </w:r>
-      <w:proofErr w:type="spellStart"/>
+        <w:t xml:space="preserve"> is XCode as it provides all the necessary tools and features needed to create mobile applications in IOS. </w:t>
+      </w:r>
       <w:r>
         <w:t>XCode</w:t>
       </w:r>
-      <w:proofErr w:type="spellEnd"/>
-      <w:r>
-        <w:t xml:space="preserve"> as it provides all the necessary tools and features needed to create mobile applications in IOS. </w:t>
-      </w:r>
-      <w:proofErr w:type="spellStart"/>
+      <w:r>
+        <w:t xml:space="preserve"> is what Apple recommends to develop IOS applications and Apple includes a great deal of documentation of how to develop applications for IOS in </w:t>
+      </w:r>
       <w:r>
         <w:t>XCode</w:t>
       </w:r>
-      <w:proofErr w:type="spellEnd"/>
-      <w:r>
-        <w:t xml:space="preserve"> is what Apple recommends to develop IOS applications and Apple includes a great deal of documentation of how to develop applications for IOS in </w:t>
-      </w:r>
-      <w:proofErr w:type="spellStart"/>
-      <w:r>
-        <w:t>XCode</w:t>
-      </w:r>
-      <w:proofErr w:type="spellEnd"/>
-      <w:r>
-        <w:t>. This IDE can understand languages of C/C++/</w:t>
-      </w:r>
-      <w:proofErr w:type="spellStart"/>
-      <w:r>
-        <w:t>Obective</w:t>
-      </w:r>
-      <w:proofErr w:type="spellEnd"/>
-      <w:r>
-        <w:t xml:space="preserve"> C and Swift and includes emulators for the most popular mobile devices to test the applications.</w:t>
-      </w:r>
-      <w:r>
-        <w:t xml:space="preserve"> </w:t>
-      </w:r>
-      <w:proofErr w:type="spellStart"/>
-      <w:r>
-        <w:t>XCode</w:t>
-      </w:r>
-      <w:proofErr w:type="spellEnd"/>
+      <w:r>
+        <w:t>. This IDE can understand languages of C/C++/Obective C and Swift and includes emulators for the most popular mobile devices to test the applications.</w:t>
+      </w:r>
+      <w:r>
+        <w:t xml:space="preserve"> XCode</w:t>
+      </w:r>
       <w:r>
         <w:t xml:space="preserve"> also includes build in Git Hub version control which can control the changes to the project (Apple Developer 2015).</w:t>
       </w:r>
       <w:r>
-        <w:t xml:space="preserve"> </w:t>
-      </w:r>
-      <w:proofErr w:type="spellStart"/>
-      <w:r>
-        <w:t>XCode</w:t>
-      </w:r>
-      <w:proofErr w:type="spellEnd"/>
-      <w:r>
-        <w:t xml:space="preserve"> also has a direct link to the certificate control for the Apple App Store so this will enable </w:t>
+        <w:t xml:space="preserve"> XCode also has a direct link to the certificate control for the Apple App Store so this will enable </w:t>
       </w:r>
       <w:r>
         <w:t xml:space="preserve">the project to be deployed easily when run with a </w:t>
@@ -5498,21 +5405,11 @@
       </w:r>
     </w:p>
     <w:p>
-      <w:proofErr w:type="spellStart"/>
-      <w:r>
-        <w:t>Mysql</w:t>
-      </w:r>
-      <w:proofErr w:type="gramStart"/>
-      <w:r>
-        <w:t>,</w:t>
-      </w:r>
-      <w:r>
-        <w:t>WAMP</w:t>
-      </w:r>
-      <w:proofErr w:type="spellEnd"/>
-      <w:proofErr w:type="gramEnd"/>
-      <w:r>
-        <w:t>,</w:t>
+      <w:r>
+        <w:t>Mysql,</w:t>
+      </w:r>
+      <w:r>
+        <w:t>WAMP,</w:t>
       </w:r>
       <w:r>
         <w:t xml:space="preserve"> JDBC</w:t>
@@ -5582,15 +5479,7 @@
     </w:p>
     <w:p>
       <w:r>
-        <w:t xml:space="preserve">Reviews on </w:t>
-      </w:r>
-      <w:proofErr w:type="spellStart"/>
-      <w:r>
-        <w:t>intial</w:t>
-      </w:r>
-      <w:proofErr w:type="spellEnd"/>
-      <w:r>
-        <w:t xml:space="preserve"> design changes</w:t>
+        <w:t>Reviews on intial design changes</w:t>
       </w:r>
     </w:p>
     <w:p>
@@ -5598,13 +5487,8 @@
         <w:pStyle w:val="Heading2"/>
       </w:pPr>
       <w:bookmarkStart w:id="23" w:name="_Toc416102669"/>
-      <w:proofErr w:type="gramStart"/>
-      <w:r>
-        <w:t>3.4  User</w:t>
-      </w:r>
-      <w:proofErr w:type="gramEnd"/>
-      <w:r>
-        <w:t xml:space="preserve"> Interface Design</w:t>
+      <w:r>
+        <w:t>3.4  User Interface Design</w:t>
       </w:r>
       <w:bookmarkEnd w:id="23"/>
     </w:p>
@@ -5625,28 +5509,7 @@
     </w:p>
     <w:p>
       <w:r>
-        <w:t xml:space="preserve">Basic IOS </w:t>
-      </w:r>
-      <w:proofErr w:type="spellStart"/>
-      <w:proofErr w:type="gramStart"/>
-      <w:r>
-        <w:t>didFinishWithOptions</w:t>
-      </w:r>
-      <w:proofErr w:type="spellEnd"/>
-      <w:r>
-        <w:t>(</w:t>
-      </w:r>
-      <w:proofErr w:type="gramEnd"/>
-      <w:r>
-        <w:t xml:space="preserve">) </w:t>
-      </w:r>
-      <w:proofErr w:type="spellStart"/>
-      <w:r>
-        <w:t>onLoad</w:t>
-      </w:r>
-      <w:proofErr w:type="spellEnd"/>
-      <w:r>
-        <w:t>() etc.</w:t>
+        <w:t>Basic IOS didFinishWithOptions() onLoad() etc.</w:t>
       </w:r>
     </w:p>
     <w:p>
@@ -5661,20 +5524,7 @@
     </w:p>
     <w:p>
       <w:r>
-        <w:t xml:space="preserve">Methods to implement server return </w:t>
-      </w:r>
-      <w:proofErr w:type="spellStart"/>
-      <w:r>
-        <w:t>html</w:t>
-      </w:r>
-      <w:proofErr w:type="gramStart"/>
-      <w:r>
-        <w:t>,xml</w:t>
-      </w:r>
-      <w:proofErr w:type="spellEnd"/>
-      <w:proofErr w:type="gramEnd"/>
-      <w:r>
-        <w:t>, delete, add, EDIT?</w:t>
+        <w:t>Methods to implement server return html,xml, delete, add, EDIT?</w:t>
       </w:r>
     </w:p>
     <w:p>
@@ -5718,6 +5568,19 @@
     </w:p>
     <w:p/>
     <w:p>
+      <w:pPr>
+        <w:numPr>
+          <w:ilvl w:val="0"/>
+          <w:numId w:val="26"/>
+        </w:numPr>
+        <w:spacing w:after="60" w:line="252" w:lineRule="atLeast"/>
+        <w:ind w:left="0"/>
+        <w:textAlignment w:val="baseline"/>
+        <w:rPr>
+          <w:rStyle w:val="Emphasis"/>
+          <w:lang w:eastAsia="en-US"/>
+        </w:rPr>
+      </w:pPr>
       <w:r>
         <w:t xml:space="preserve">The following segment of the report describes how the mobile application, server and database were implemented. The implementation section will give information on </w:t>
       </w:r>
@@ -5739,6 +5602,100 @@
       <w:r>
         <w:t xml:space="preserve"> is split into different iterations. </w:t>
       </w:r>
+      <w:r>
+        <w:t>At the end of each ite</w:t>
+      </w:r>
+      <w:r>
+        <w:t>ration a demonstration of the working software is</w:t>
+      </w:r>
+      <w:r>
+        <w:t xml:space="preserve"> given with an </w:t>
+      </w:r>
+      <w:r>
+        <w:t>evaluation</w:t>
+      </w:r>
+      <w:r>
+        <w:t xml:space="preserve"> of work done during that iteration.</w:t>
+      </w:r>
+      <w:r>
+        <w:t xml:space="preserve"> This was done to simulate the part of the agile methodology “</w:t>
+      </w:r>
+      <w:r>
+        <w:rPr>
+          <w:rStyle w:val="Emphasis"/>
+          <w:lang w:eastAsia="en-US"/>
+        </w:rPr>
+        <w:t>Deliver working software frequently, from a couple of weeks to a couple of months, with a preference to the shorter timescale</w:t>
+      </w:r>
+      <w:r>
+        <w:rPr>
+          <w:rStyle w:val="Emphasis"/>
+          <w:lang w:eastAsia="en-US"/>
+        </w:rPr>
+        <w:t>”</w:t>
+      </w:r>
+      <w:sdt>
+        <w:sdtPr>
+          <w:rPr>
+            <w:rStyle w:val="Emphasis"/>
+            <w:lang w:eastAsia="en-US"/>
+          </w:rPr>
+          <w:id w:val="-34121325"/>
+          <w:citation/>
+        </w:sdtPr>
+        <w:sdtContent>
+          <w:r>
+            <w:rPr>
+              <w:rStyle w:val="Emphasis"/>
+              <w:lang w:eastAsia="en-US"/>
+            </w:rPr>
+            <w:fldChar w:fldCharType="begin"/>
+          </w:r>
+          <w:r>
+            <w:rPr>
+              <w:rStyle w:val="Emphasis"/>
+              <w:lang w:val="en-US" w:eastAsia="en-US"/>
+            </w:rPr>
+            <w:instrText xml:space="preserve"> CITATION The15 \l 1033 </w:instrText>
+          </w:r>
+          <w:r>
+            <w:rPr>
+              <w:rStyle w:val="Emphasis"/>
+              <w:lang w:eastAsia="en-US"/>
+            </w:rPr>
+            <w:fldChar w:fldCharType="separate"/>
+          </w:r>
+          <w:r>
+            <w:rPr>
+              <w:rStyle w:val="Emphasis"/>
+              <w:noProof/>
+              <w:lang w:val="en-US" w:eastAsia="en-US"/>
+            </w:rPr>
+            <w:t xml:space="preserve"> </w:t>
+          </w:r>
+          <w:r>
+            <w:rPr>
+              <w:noProof/>
+              <w:lang w:val="en-US" w:eastAsia="en-US"/>
+            </w:rPr>
+            <w:t>(The Agile Alliance , 2015)</w:t>
+          </w:r>
+          <w:r>
+            <w:rPr>
+              <w:rStyle w:val="Emphasis"/>
+              <w:lang w:eastAsia="en-US"/>
+            </w:rPr>
+            <w:fldChar w:fldCharType="end"/>
+          </w:r>
+        </w:sdtContent>
+      </w:sdt>
+      <w:r>
+        <w:rPr>
+          <w:rStyle w:val="Emphasis"/>
+          <w:lang w:eastAsia="en-US"/>
+        </w:rPr>
+        <w:t>.</w:t>
+      </w:r>
     </w:p>
     <w:p>
       <w:pPr>
@@ -5754,6 +5711,14 @@
       <w:bookmarkEnd w:id="28"/>
     </w:p>
     <w:p>
+      <w:pPr>
+        <w:pStyle w:val="Heading3"/>
+      </w:pPr>
+      <w:r>
+        <w:t>4.1.1 User Interface</w:t>
+      </w:r>
+    </w:p>
+    <w:p>
       <w:r>
         <w:t xml:space="preserve">The aim of this iteration was implement a working prototype of the mobile application. </w:t>
       </w:r>
@@ -5764,15 +5729,7 @@
         <w:t xml:space="preserve"> user</w:t>
       </w:r>
       <w:r>
-        <w:t xml:space="preserve"> interface in the Interface Builder in the </w:t>
-      </w:r>
-      <w:proofErr w:type="spellStart"/>
-      <w:r>
-        <w:t>XCode</w:t>
-      </w:r>
-      <w:proofErr w:type="spellEnd"/>
-      <w:r>
-        <w:t xml:space="preserve"> IDE.</w:t>
+        <w:t xml:space="preserve"> interface in the Interface Builder in the XCode IDE.</w:t>
       </w:r>
       <w:r>
         <w:t xml:space="preserve"> The reason for using the interface builder</w:t>
@@ -5787,30 +5744,61 @@
         <w:t xml:space="preserve"> is that it creates a storyboard of how the containers interact with each other</w:t>
       </w:r>
       <w:r>
-        <w:t xml:space="preserve"> as seen in Figure 1</w:t>
-      </w:r>
-      <w:r>
-        <w:t xml:space="preserve">. This a valuable tool to be able to show the client as the flow of the program can be understood without knowledge of the source </w:t>
-      </w:r>
-      <w:r>
-        <w:t>code. This allows the client to request interface changes and see the effect of the change before actually having to change, compile and run the code for each change, saving time in development.</w:t>
-      </w:r>
-      <w:r>
-        <w:t xml:space="preserve"> Storyboards were created on paper from the user stories during the design phase so the process was quite simple and fast as </w:t>
-      </w:r>
-      <w:proofErr w:type="spellStart"/>
-      <w:r>
-        <w:t>XCode</w:t>
-      </w:r>
-      <w:proofErr w:type="spellEnd"/>
-      <w:r>
-        <w:t xml:space="preserve"> provides a simple interface to drag and drop components similar to those drawn in the user story created storyboards.</w:t>
-      </w:r>
-    </w:p>
-    <w:p>
-      <w:r>
-        <w:rPr>
-          <w:noProof/>
+        <w:t xml:space="preserve"> as seen in Figure </w:t>
+      </w:r>
+      <w:r>
+        <w:t>4.</w:t>
+      </w:r>
+      <w:r>
+        <w:t>1</w:t>
+      </w:r>
+      <w:r>
+        <w:t>.</w:t>
+      </w:r>
+      <w:r>
+        <w:t>2</w:t>
+      </w:r>
+      <w:r>
+        <w:t xml:space="preserve"> This a valuable tool to be able to show the client as the flow of the program can be understood without knowledge of the source </w:t>
+      </w:r>
+      <w:r>
+        <w:t>code. This allows the client to request interface changes and see the effect of the change b</w:t>
+      </w:r>
+      <w:r>
+        <w:t>efore actually having to</w:t>
+      </w:r>
+      <w:r>
+        <w:t xml:space="preserve"> compile and run the code for each change, saving time in development</w:t>
+      </w:r>
+      <w:r>
+        <w:t xml:space="preserve"> and getting quality feedback during demonstrations</w:t>
+      </w:r>
+      <w:r>
+        <w:t>.</w:t>
+      </w:r>
+      <w:r>
+        <w:t xml:space="preserve"> </w:t>
+      </w:r>
+    </w:p>
+    <w:p>
+      <w:r>
+        <w:t>Storyboards were created on paper from the user stories during the design phase so the process was quite simple and fast as XCode provides a simple interface to drag and drop components similar to those drawn in the user story created storyboards.</w:t>
+      </w:r>
+    </w:p>
+    <w:p>
+      <w:pPr>
+        <w:pStyle w:val="Heading3"/>
+      </w:pPr>
+      <w:r>
+        <w:lastRenderedPageBreak/>
+        <w:t xml:space="preserve">Figure 4.1.2 </w:t>
+      </w:r>
+    </w:p>
+    <w:p>
+      <w:r>
+        <w:rPr>
+          <w:noProof/>
+          <w:lang w:val="en-US" w:eastAsia="en-US"/>
         </w:rPr>
         <w:drawing>
           <wp:inline distT="0" distB="0" distL="0" distR="0" wp14:anchorId="05EDAB3D" wp14:editId="09CEFD7F">
@@ -5828,7 +5816,7 @@
                     <pic:cNvPicPr/>
                   </pic:nvPicPr>
                   <pic:blipFill>
-                    <a:blip r:embed="rId14">
+                    <a:blip r:embed="rId15">
                       <a:extLst>
                         <a:ext uri="{28A0092B-C50C-407E-A947-70E740481C1C}">
                           <a14:useLocalDpi xmlns:a14="http://schemas.microsoft.com/office/drawing/2010/main" val="0"/>
@@ -5858,18 +5846,8 @@
     <w:p>
       <w:pPr>
         <w:pStyle w:val="Caption"/>
-      </w:pPr>
-      <w:r>
-        <w:t xml:space="preserve">Figure </w:t>
-      </w:r>
-      <w:fldSimple w:instr=" SEQ Figure \* ARABIC ">
-        <w:r>
-          <w:rPr>
-            <w:noProof/>
-          </w:rPr>
-          <w:t>1</w:t>
-        </w:r>
-      </w:fldSimple>
+        <w:ind w:left="0" w:firstLine="0"/>
+      </w:pPr>
     </w:p>
     <w:p>
       <w:pPr>
@@ -5900,15 +5878,7 @@
         <w:t xml:space="preserve">. An </w:t>
       </w:r>
       <w:r>
-        <w:t xml:space="preserve">example of a </w:t>
-      </w:r>
-      <w:proofErr w:type="gramStart"/>
-      <w:r>
-        <w:t>constraint  is</w:t>
-      </w:r>
-      <w:proofErr w:type="gramEnd"/>
-      <w:r>
-        <w:t xml:space="preserve"> to make sure an object is always has a distance of 5 pixels to the right and of the container</w:t>
+        <w:t>example of a constraint  is to make sure an object is always has a distance of 5 pixels to the right and of the container</w:t>
       </w:r>
       <w:r>
         <w:t xml:space="preserve"> </w:t>
@@ -5932,368 +5902,452 @@
         <w:t xml:space="preserve">. This is challenging because constraints can interact and override each other. When dealing with many constraints this can get very confusing into why a particular object is not behaving as it should when it is resized. </w:t>
       </w:r>
       <w:r>
+        <w:t xml:space="preserve"> XCode provides a feature</w:t>
+      </w:r>
+      <w:r>
+        <w:t xml:space="preserve"> “Resolve Auto Layout Issues”</w:t>
+      </w:r>
+      <w:r>
+        <w:t xml:space="preserve"> to help resolve this where it will fill in all the constraints that are needed to make the look like it does on the storyboard. Although this feature is very good at setting the positions the resizing is still an issue and needs other constraints such as keeping all the buttons on the calculator the same height</w:t>
+      </w:r>
+      <w:r>
+        <w:t xml:space="preserve"> and width ratio which have to be added manually.</w:t>
+      </w:r>
+    </w:p>
+    <w:p>
+      <w:pPr>
+        <w:keepNext/>
+      </w:pPr>
+      <w:r>
+        <w:t>The next step in the first iteration was to  create the objects for the information on drugs and patho</w:t>
+      </w:r>
+      <w:r>
+        <w:t>gens to be parsed to the UI</w:t>
+      </w:r>
+      <w:r>
+        <w:t>. From the user stories decided upon in the initial meetings the objects could be created to suit the output displayed on the user interface.</w:t>
+      </w:r>
+      <w:r>
+        <w:t xml:space="preserve"> The main challenge of creating the objects was understanding the medical terminology into how each variable should be stored in the object. For example would the dose need to be a description or measurement (string or integer). </w:t>
+      </w:r>
+      <w:r>
+        <w:t xml:space="preserve">Once a drug object and a pathogen object were created the view controllers could now be implemented. </w:t>
+      </w:r>
+    </w:p>
+    <w:p>
+      <w:pPr>
+        <w:pStyle w:val="Heading3"/>
+      </w:pPr>
+      <w:r>
+        <w:t xml:space="preserve">4.1.3 </w:t>
+      </w:r>
+      <w:r>
+        <w:t>Navigation</w:t>
+      </w:r>
+    </w:p>
+    <w:p>
+      <w:r>
+        <w:t>The ob</w:t>
+      </w:r>
+      <w:r>
+        <w:t>jects are displayed</w:t>
+      </w:r>
+      <w:r>
+        <w:t xml:space="preserve"> in tables, drugs and pathogens each with a view controller to manage the operation of the user interface. The reason for using the built table components rather than use a customized UI component was to allow users familiar with IOS to be able to intuitively use the</w:t>
+      </w:r>
+      <w:r>
+        <w:t xml:space="preserve"> navigation of the</w:t>
+      </w:r>
+      <w:r>
+        <w:t xml:space="preserve"> app.</w:t>
+      </w:r>
+      <w:r>
+        <w:t xml:space="preserve"> The main view controllers are handled by a tab</w:t>
+      </w:r>
+      <w:r>
         <w:t xml:space="preserve"> </w:t>
       </w:r>
-      <w:proofErr w:type="spellStart"/>
-      <w:r>
-        <w:t>XCode</w:t>
-      </w:r>
-      <w:proofErr w:type="spellEnd"/>
-      <w:r>
-        <w:t xml:space="preserve"> provides a feature</w:t>
-      </w:r>
-      <w:r>
-        <w:t xml:space="preserve"> “Resolve Auto Layout Issues”</w:t>
-      </w:r>
-      <w:r>
-        <w:t xml:space="preserve"> to help resolve this where it will fill in all the constraints that are needed to make the look like it does on the storyboard. Although this feature is very good at setting the positions the resizing is still an issue and needs other constraints such as keeping all the buttons on the calculator the same height</w:t>
-      </w:r>
-      <w:r>
-        <w:t xml:space="preserve"> and width ratio which have to be added manually.</w:t>
-      </w:r>
-    </w:p>
-    <w:p>
-      <w:pPr>
-        <w:keepNext/>
-      </w:pPr>
-      <w:r>
-        <w:t xml:space="preserve">The next step in the first iteration was </w:t>
-      </w:r>
-      <w:proofErr w:type="gramStart"/>
-      <w:r>
-        <w:t>to  create</w:t>
-      </w:r>
-      <w:proofErr w:type="gramEnd"/>
-      <w:r>
-        <w:t xml:space="preserve"> the objects for the information on drugs and patho</w:t>
-      </w:r>
-      <w:r>
-        <w:t>gens to be parsed to the UI</w:t>
-      </w:r>
-      <w:r>
-        <w:t>. From the user stories decided upon in the initial meetings the objects could be created to suit the output displayed on the user interface.</w:t>
-      </w:r>
-      <w:r>
-        <w:t xml:space="preserve"> The main challenge of creating the objects was understanding the medical terminology into how each variable should be stored in the object. For example would the dose need to be a description or measurement (string or integer). </w:t>
-      </w:r>
-      <w:r>
-        <w:t xml:space="preserve">Once a drug object and a pathogen object were created the view controllers could now be implemented. </w:t>
-      </w:r>
-    </w:p>
-    <w:p>
-      <w:pPr>
-        <w:keepNext/>
-      </w:pPr>
-      <w:r>
-        <w:t>//////NEEDS FINISHIN ON MAC</w:t>
-      </w:r>
-    </w:p>
-    <w:p>
-      <w:pPr>
-        <w:keepNext/>
-      </w:pPr>
-      <w:r>
-        <w:t xml:space="preserve">Show small fragments of code </w:t>
-      </w:r>
-      <w:proofErr w:type="spellStart"/>
-      <w:r>
-        <w:t>onLoad</w:t>
-      </w:r>
-      <w:proofErr w:type="spellEnd"/>
-      <w:r>
-        <w:t>/ tables/ tabbed button bar thing/ changing interface when different routes of administrations are selected.</w:t>
-      </w:r>
-    </w:p>
-    <w:p>
-      <w:pPr>
-        <w:pStyle w:val="Heading3"/>
-      </w:pPr>
-      <w:r>
-        <w:t>4.1.1 Evaluation of First Iteration</w:t>
-      </w:r>
-    </w:p>
-    <w:p>
-      <w:pPr>
-        <w:keepNext/>
-      </w:pPr>
-      <w:r>
-        <w:t xml:space="preserve">To evaluate the mobile application a demonstration was given to the client and supervisor of the project. To do this a drug and pathogen object were created filled with test data that just showed what each field would represent. Three drugs and three pathogens were filled with data and displayed on the app. The client was then walked through each stage of the application and shown how the navigation worked and how it was similar to the low fidelity prototype. This was done to get feedback on </w:t>
-      </w:r>
-      <w:r>
-        <w:t xml:space="preserve">the amount of data displayed, the look and feel of the user interface and if the application was useful at its present state. </w:t>
-      </w:r>
-    </w:p>
-    <w:p>
-      <w:pPr>
-        <w:keepNext/>
-      </w:pPr>
-      <w:r>
-        <w:lastRenderedPageBreak/>
-        <w:t>The results from the demonstration were positive but some changes were needed for the next iteration. One suggestion was with the user interface</w:t>
-      </w:r>
-      <w:r>
-        <w:t xml:space="preserve"> for Drug Detail View as seen in </w:t>
-      </w:r>
-      <w:r>
-        <w:rPr>
-          <w:b/>
-        </w:rPr>
-        <w:t>A.1.2</w:t>
-      </w:r>
-      <w:r>
-        <w:t xml:space="preserve"> where both adult and paediatric are shown highlighted</w:t>
-      </w:r>
-      <w:r>
-        <w:t xml:space="preserve">, the client suggested that it wasn’t obvious when you had selected the adult or paediatric information. This is critical because if a doctor prescribes an adult dose to a paediatric </w:t>
-      </w:r>
-      <w:r>
-        <w:t>the drug can cause harm to the patient. So this would need to be</w:t>
-      </w:r>
-      <w:r>
-        <w:t xml:space="preserve"> changed for the next iteration such as making of the routes of administration bar smaller and making the adult and paediatric buttons larger and bordered. </w:t>
-      </w:r>
-    </w:p>
-    <w:p>
-      <w:pPr>
-        <w:keepNext/>
-      </w:pPr>
-      <w:r>
-        <w:t xml:space="preserve">Another </w:t>
-      </w:r>
-      <w:r>
-        <w:t xml:space="preserve">criticism was with the </w:t>
-      </w:r>
-      <w:r>
-        <w:t>fields displayed on the Drug Detail V</w:t>
-      </w:r>
-      <w:r>
-        <w:t>iew</w:t>
-      </w:r>
-      <w:r>
-        <w:t xml:space="preserve"> as seen in </w:t>
-      </w:r>
-      <w:r>
-        <w:rPr>
-          <w:b/>
-        </w:rPr>
-        <w:t>A.1.2</w:t>
-      </w:r>
-      <w:r>
-        <w:t xml:space="preserve">. There were some titles that needed to be changed to make the application more suited to the medical field such as “Treatment for” needed to be changed to “Indications”. The ordering was also discussed as doctors look at some fields more often than others so they need to be closer to the top. </w:t>
-      </w:r>
-      <w:r>
-        <w:t xml:space="preserve">The field for the dose was misunderstood during the design phase and was thought to be just a number and a unit but a does also needs a description thus needing its own text area. </w:t>
-      </w:r>
-      <w:r>
-        <w:t>A feature was suggested to be able to see only the pathogens associated with each drug that could be added in a later iteration.</w:t>
-      </w:r>
-    </w:p>
-    <w:p>
-      <w:pPr>
-        <w:keepNext/>
-      </w:pPr>
-      <w:r>
-        <w:t xml:space="preserve">The Pathogen Detail View </w:t>
-      </w:r>
-      <w:r>
-        <w:rPr>
-          <w:b/>
-        </w:rPr>
-        <w:t>A.1.4</w:t>
-      </w:r>
-      <w:r>
-        <w:t xml:space="preserve"> was also discussed. It was originally agreed that the pathogen object was going to have a list of first line and a list of second line drugs. But the client decided this was not the best route to take upon seeing it on the user interface as it was feared that it may cause arguments among doctors who would argue some drugs are b</w:t>
-      </w:r>
-      <w:r>
-        <w:t>etter than others</w:t>
-      </w:r>
-      <w:r>
-        <w:t xml:space="preserve">. </w:t>
-      </w:r>
-      <w:r>
-        <w:t xml:space="preserve">So for the next iteration will only show first line drugs would be shown but would include all of the drugs that were affective on the particular pathogen. </w:t>
-      </w:r>
-    </w:p>
-    <w:p>
-      <w:pPr>
-        <w:keepNext/>
-      </w:pPr>
-      <w:r>
-        <w:t xml:space="preserve">In conclusion to the evaluation there were some changes needed but application was highly praised due to the simple navigation and there were no major changes needed. The feedback helped refine the tasks for the next iteration to make sure the user interface was simple and easy to use. The feedback also helped clarify how </w:t>
-      </w:r>
-      <w:proofErr w:type="gramStart"/>
-      <w:r>
-        <w:t>the  application</w:t>
-      </w:r>
-      <w:proofErr w:type="gramEnd"/>
-      <w:r>
-        <w:t xml:space="preserve"> was going to be used and what information needed to be displayed</w:t>
-      </w:r>
-      <w:r>
-        <w:t>. A</w:t>
-      </w:r>
-      <w:r>
-        <w:t>s not all the inf</w:t>
-      </w:r>
-      <w:r>
-        <w:t>ormation was needed at a glance the user interface could be made bigger allowing more information in each text field to give the user more detail about the drug or pathogen</w:t>
-      </w:r>
-      <w:r>
-        <w:t xml:space="preserve">. </w:t>
-      </w:r>
-    </w:p>
-    <w:p/>
-    <w:p>
-      <w:pPr>
-        <w:pStyle w:val="Heading2"/>
-      </w:pPr>
-      <w:bookmarkStart w:id="29" w:name="_Toc416102678"/>
-      <w:r>
-        <w:lastRenderedPageBreak/>
-        <w:t>4.2 Iteration 2</w:t>
-      </w:r>
-      <w:bookmarkEnd w:id="29"/>
-    </w:p>
-    <w:p>
-      <w:r>
-        <w:t xml:space="preserve">The second iteration’s main goal was to implement server communication with the mobile application. To do this the mobile application had to be able to access a </w:t>
-      </w:r>
-      <w:proofErr w:type="gramStart"/>
-      <w:r>
-        <w:t>URL  get</w:t>
-      </w:r>
-      <w:proofErr w:type="gramEnd"/>
-      <w:r>
-        <w:t xml:space="preserve"> an XML file and convert the file to the drug and pathogen objects. The server would have to respond to this GET request and return a XML file. </w:t>
-      </w:r>
-    </w:p>
-    <w:p>
-      <w:r>
-        <w:t xml:space="preserve">Convert from XML </w:t>
-      </w:r>
-      <w:proofErr w:type="gramStart"/>
-      <w:r>
-        <w:t>GDATA  to</w:t>
-      </w:r>
-      <w:proofErr w:type="gramEnd"/>
-      <w:r>
-        <w:t xml:space="preserve"> object on mobile app.</w:t>
-      </w:r>
-    </w:p>
-    <w:p>
-      <w:r>
-        <w:t>Create simple REST server to send a small XML document with dummy data.</w:t>
-      </w:r>
-    </w:p>
-    <w:p>
-      <w:r>
-        <w:t>Object to XML JAXB</w:t>
-      </w:r>
-    </w:p>
-    <w:p>
-      <w:r>
-        <w:t>Construct object on server create server.</w:t>
-      </w:r>
-    </w:p>
-    <w:p>
-      <w:r>
-        <w:t>Client Review.</w:t>
+      <w:r>
+        <w:t>Each cell of the table links to a detailed view of the object displaying all the information about a particular drug or pathogen. This required the method of parsing data between view controllers based on what was selected in the previous one. IOS uses</w:t>
+      </w:r>
+      <w:r>
+        <w:t xml:space="preserve"> a method called </w:t>
+      </w:r>
+      <w:r>
+        <w:t>UIStoryboardSegue</w:t>
+      </w:r>
+      <w:r>
+        <w:t>.</w:t>
       </w:r>
     </w:p>
     <w:p/>
     <w:p/>
     <w:p>
+      <w:r>
+        <w:rPr>
+          <w:noProof/>
+          <w:lang w:val="en-US" w:eastAsia="en-US"/>
+        </w:rPr>
+        <w:lastRenderedPageBreak/>
+        <w:drawing>
+          <wp:inline distT="0" distB="0" distL="0" distR="0" wp14:anchorId="2FBA6C16" wp14:editId="3E0C96DC">
+            <wp:extent cx="6012815" cy="1602740"/>
+            <wp:effectExtent l="0" t="0" r="6985" b="0"/>
+            <wp:docPr id="5" name="Picture 5"/>
+            <wp:cNvGraphicFramePr>
+              <a:graphicFrameLocks xmlns:a="http://schemas.openxmlformats.org/drawingml/2006/main" noChangeAspect="1"/>
+            </wp:cNvGraphicFramePr>
+            <a:graphic xmlns:a="http://schemas.openxmlformats.org/drawingml/2006/main">
+              <a:graphicData uri="http://schemas.openxmlformats.org/drawingml/2006/picture">
+                <pic:pic xmlns:pic="http://schemas.openxmlformats.org/drawingml/2006/picture">
+                  <pic:nvPicPr>
+                    <pic:cNvPr id="0" name="Screen Shot 2015-04-19 at 14.40.26.png"/>
+                    <pic:cNvPicPr/>
+                  </pic:nvPicPr>
+                  <pic:blipFill>
+                    <a:blip r:embed="rId16">
+                      <a:extLst>
+                        <a:ext uri="{28A0092B-C50C-407E-A947-70E740481C1C}">
+                          <a14:useLocalDpi xmlns:a14="http://schemas.microsoft.com/office/drawing/2010/main" val="0"/>
+                        </a:ext>
+                      </a:extLst>
+                    </a:blip>
+                    <a:stretch>
+                      <a:fillRect/>
+                    </a:stretch>
+                  </pic:blipFill>
+                  <pic:spPr>
+                    <a:xfrm>
+                      <a:off x="0" y="0"/>
+                      <a:ext cx="6013388" cy="1602893"/>
+                    </a:xfrm>
+                    <a:prstGeom prst="rect">
+                      <a:avLst/>
+                    </a:prstGeom>
+                  </pic:spPr>
+                </pic:pic>
+              </a:graphicData>
+            </a:graphic>
+          </wp:inline>
+        </w:drawing>
+      </w:r>
+    </w:p>
+    <w:p>
+      <w:r>
+        <w:t>This method looks for a segue created in the Storyboard then parses the object  selected in the table to the detail view controller to be displayed. This also creates simple navigation for the user as to be able to use a segue the view controller has to be embedded into a navigation controller which automatically creates navigation buttons for the user to go back to the table</w:t>
+      </w:r>
+      <w:r>
+        <w:t xml:space="preserve"> as seen at the top of </w:t>
+      </w:r>
+      <w:r>
+        <w:rPr>
+          <w:b/>
+        </w:rPr>
+        <w:t>A.1.2</w:t>
+      </w:r>
+      <w:r>
+        <w:t>.</w:t>
+      </w:r>
+    </w:p>
+    <w:p>
+      <w:pPr>
+        <w:pStyle w:val="Heading3"/>
+      </w:pPr>
+      <w:r>
+        <w:t>4.1.4</w:t>
+      </w:r>
+      <w:r>
+        <w:t xml:space="preserve"> Evaluation of First Iteration</w:t>
+      </w:r>
+    </w:p>
+    <w:p>
+      <w:pPr>
+        <w:keepNext/>
+      </w:pPr>
+      <w:r>
+        <w:t xml:space="preserve">To evaluate the mobile application a demonstration was given to the client and supervisor of the project. To do this a drug and pathogen object were created filled with test data that just showed what each field would represent. Three drugs and three pathogens were filled with data and displayed on the app. The client was then walked through each stage of the application and shown how the navigation worked and how it was similar to the low fidelity prototype. This was done to get feedback on </w:t>
+      </w:r>
+      <w:r>
+        <w:t xml:space="preserve">the amount of data displayed, the look and feel of the user interface and if the application was useful at its present state. </w:t>
+      </w:r>
+    </w:p>
+    <w:p>
+      <w:pPr>
+        <w:keepNext/>
+      </w:pPr>
+      <w:r>
+        <w:t>The results from the demonstration were positive but some changes were needed for the next iteration. One suggestion was with the user interface</w:t>
+      </w:r>
+      <w:r>
+        <w:t xml:space="preserve"> for Drug Detail View as seen in </w:t>
+      </w:r>
+      <w:r>
+        <w:rPr>
+          <w:b/>
+        </w:rPr>
+        <w:t>A.1.2</w:t>
+      </w:r>
+      <w:r>
+        <w:t xml:space="preserve"> where both adult and paediatric are shown highlighted</w:t>
+      </w:r>
+      <w:r>
+        <w:t xml:space="preserve">, the client suggested that it wasn’t obvious when you had selected the adult or paediatric information. This is critical because if a doctor prescribes an adult dose to a paediatric </w:t>
+      </w:r>
+      <w:r>
+        <w:t>the drug can cause harm to the patient. So this would need to be</w:t>
+      </w:r>
+      <w:r>
+        <w:t xml:space="preserve"> changed for the next iteration such as making of the routes of administration bar smaller and making the adult and paediatric buttons larger and bordered. </w:t>
+      </w:r>
+    </w:p>
+    <w:p>
+      <w:pPr>
+        <w:keepNext/>
+      </w:pPr>
+      <w:r>
+        <w:t xml:space="preserve">Another </w:t>
+      </w:r>
+      <w:r>
+        <w:t xml:space="preserve">criticism was with the </w:t>
+      </w:r>
+      <w:r>
+        <w:t>fields displayed on the Drug Detail V</w:t>
+      </w:r>
+      <w:r>
+        <w:t>iew</w:t>
+      </w:r>
+      <w:r>
+        <w:t xml:space="preserve"> as seen in </w:t>
+      </w:r>
+      <w:r>
+        <w:rPr>
+          <w:b/>
+        </w:rPr>
+        <w:t>A.1.2</w:t>
+      </w:r>
+      <w:r>
+        <w:t xml:space="preserve">. There were some titles that needed to be changed to make the application more suited to the medical field such as “Treatment for” needed to be changed to “Indications”. The ordering was also discussed as doctors look at some fields more often than others so they need to be closer to the top. </w:t>
+      </w:r>
+      <w:r>
+        <w:t xml:space="preserve">The field for the dose was misunderstood during the design phase and was thought to be just a number and a unit but a does also needs a description thus needing its own text area. </w:t>
+      </w:r>
+      <w:r>
+        <w:t xml:space="preserve">A feature </w:t>
+      </w:r>
+      <w:r>
+        <w:lastRenderedPageBreak/>
+        <w:t>was suggested to be able to see only the pathogens associated with each drug that could be added in a later iteration.</w:t>
+      </w:r>
+    </w:p>
+    <w:p>
+      <w:pPr>
+        <w:keepNext/>
+      </w:pPr>
+      <w:r>
+        <w:t xml:space="preserve">The Pathogen Detail View </w:t>
+      </w:r>
+      <w:r>
+        <w:rPr>
+          <w:b/>
+        </w:rPr>
+        <w:t>A.1.4</w:t>
+      </w:r>
+      <w:r>
+        <w:t xml:space="preserve"> was also discussed. It was originally agreed that the pathogen object was going to have a list of first line and a list of second line drugs. But the client decided this was not the best route to take upon seeing it on the user interface as it was feared that it may cause arguments among doctors who would argue some drugs are b</w:t>
+      </w:r>
+      <w:r>
+        <w:t>etter than others</w:t>
+      </w:r>
+      <w:r>
+        <w:t xml:space="preserve">. </w:t>
+      </w:r>
+      <w:r>
+        <w:t xml:space="preserve">So for the next iteration will only show first line drugs would be shown but would include all of the drugs that were affective on the particular pathogen. </w:t>
+      </w:r>
+    </w:p>
+    <w:p>
+      <w:pPr>
+        <w:keepNext/>
+      </w:pPr>
+      <w:r>
+        <w:t>The simple calculator was</w:t>
+      </w:r>
+      <w:r>
+        <w:t xml:space="preserve"> tested during the demonstration to see if was easy to use and gave the correct answers. The client was asked to enter some simple calculations that would be normally used when calculating doses. It was shown</w:t>
+      </w:r>
+      <w:r>
+        <w:t xml:space="preserve"> to work well </w:t>
+      </w:r>
+      <w:r>
+        <w:t>just to do some simple calculations without having to leave the app or get a calculator out. The interface was liked and no further changes would be needed to the calculator.</w:t>
+      </w:r>
+    </w:p>
+    <w:p>
+      <w:pPr>
+        <w:keepNext/>
+      </w:pPr>
+      <w:r>
+        <w:t>In conclusion to the evaluation there were some changes needed but application was highly praised due to the simple navigation and there were no major changes needed. The feedback helped refine the tasks for the next iteration to make sure the user interface was simple and easy to use. The feedback also helped clarify how the  application was going to be used and what information needed to be displayed</w:t>
+      </w:r>
+      <w:r>
+        <w:t>. A</w:t>
+      </w:r>
+      <w:r>
+        <w:t>s not all the inf</w:t>
+      </w:r>
+      <w:r>
+        <w:t>ormation was needed at a glance the user interface could be made bigger allowing more information in each text field to give the user more detail about the drug or pathogen</w:t>
+      </w:r>
+      <w:r>
+        <w:t xml:space="preserve">. </w:t>
+      </w:r>
+    </w:p>
+    <w:p/>
+    <w:p>
       <w:pPr>
         <w:pStyle w:val="Heading2"/>
       </w:pPr>
-      <w:bookmarkStart w:id="30" w:name="_Toc416102679"/>
-      <w:r>
-        <w:t>4.3 Iteration 3</w:t>
-      </w:r>
+      <w:bookmarkStart w:id="29" w:name="_Toc416102678"/>
+      <w:r>
+        <w:t>4.2 Iteration 2</w:t>
+      </w:r>
+      <w:bookmarkEnd w:id="29"/>
+    </w:p>
+    <w:p>
+      <w:r>
+        <w:t>The second iteration’s main goal was to implement server communication with the mobile application</w:t>
+      </w:r>
+      <w:r>
+        <w:t xml:space="preserve"> and create persistent storage for the mobile application</w:t>
+      </w:r>
+      <w:r>
+        <w:t xml:space="preserve">. To do this the mobile application </w:t>
+      </w:r>
+      <w:r>
+        <w:t xml:space="preserve">had to be able to access a URL </w:t>
+      </w:r>
+      <w:r>
+        <w:t xml:space="preserve">get an XML file and convert the file to the drug and pathogen objects. The server would have to respond to this GET request and return a XML file. </w:t>
+      </w:r>
+    </w:p>
+    <w:p>
+      <w:pPr>
+        <w:rPr>
+          <w:rFonts w:cs="Times New Roman"/>
+        </w:rPr>
+      </w:pPr>
+      <w:r>
+        <w:t xml:space="preserve">Reading an XML document and converting it into an object was the main challenge of this iteration. On IOS a small part of the </w:t>
+      </w:r>
+      <w:r>
+        <w:t xml:space="preserve">GData </w:t>
+      </w:r>
+      <w:r>
+        <w:t xml:space="preserve">API was used </w:t>
+      </w:r>
+      <w:r>
+        <w:t xml:space="preserve">to help implement this feature. Two files were used “GDataXMLNode.h” and “GDataXMLNode.m” which include many useful methods to find elements in the XML file and parse the data held in those elements to variables. </w:t>
+      </w:r>
+      <w:r>
+        <w:t>////////here sun15:44</w:t>
+      </w:r>
+      <w:bookmarkStart w:id="30" w:name="_GoBack"/>
       <w:bookmarkEnd w:id="30"/>
     </w:p>
     <w:p>
       <w:r>
-        <w:t xml:space="preserve">Created database </w:t>
-      </w:r>
-      <w:proofErr w:type="spellStart"/>
-      <w:r>
-        <w:t>MySql</w:t>
-      </w:r>
-      <w:proofErr w:type="spellEnd"/>
-      <w:r>
-        <w:t xml:space="preserve">, </w:t>
-      </w:r>
-    </w:p>
-    <w:p>
-      <w:r>
-        <w:t xml:space="preserve">It had originally been thought that the data for the drugs would be extracted from an already existing database that had been created for the </w:t>
-      </w:r>
-      <w:proofErr w:type="gramStart"/>
-      <w:r>
-        <w:t>clients</w:t>
-      </w:r>
-      <w:proofErr w:type="gramEnd"/>
-      <w:r>
-        <w:t xml:space="preserve"> website.</w:t>
-      </w:r>
-      <w:r>
-        <w:t xml:space="preserve"> The database was created using and web hosting service and when the client exported the SQL file it would not open in MySQL or WAMP using various SQL formats. It would open in a text editor but the syntax was confusing and the data was in many tables with various different IDs so would of took much time to find and organise the data extraction manually. This problem was unforeseen in the schedule and time was lost trying to create a solution to use this data.</w:t>
-      </w:r>
-    </w:p>
-    <w:p>
-      <w:r>
-        <w:t xml:space="preserve">The Decision was made to create a completely new database rather than using an existing one and editing it to fit the application. This however meant that the schedule had to be changed to allow for design and creation of database. There was an extra two weeks set aside for problems during development so this extra time was used for database design and creation. The design was first done using tables on paper then the tables were created using MySQL’s GUI for Visual Studio. This allowed the tables to be created </w:t>
-      </w:r>
-      <w:r>
-        <w:t xml:space="preserve">as they were on paper and allowed for the relationships to be created visually. The SQL then was automatically generated to run on the MySQL server. The main challenge in the database design was getting the relationships to work correctly. The database should be orientated around the </w:t>
-      </w:r>
-      <w:r>
         <w:lastRenderedPageBreak/>
-        <w:t>drugs table so when a drug is deleted that drugs information is cleared from all the tables in the database. //////HEEEEEEEEEEEEERRREE</w:t>
-      </w:r>
-      <w:bookmarkStart w:id="31" w:name="_GoBack"/>
-      <w:bookmarkEnd w:id="31"/>
-    </w:p>
-    <w:p>
-      <w:r>
-        <w:t>Connect database to REST service JDBC database to the object</w:t>
-      </w:r>
-    </w:p>
-    <w:p>
-      <w:r>
-        <w:t>Return HTML of database</w:t>
-      </w:r>
-    </w:p>
-    <w:p>
-      <w:pPr>
-        <w:pStyle w:val="Heading2"/>
-      </w:pPr>
-      <w:bookmarkStart w:id="32" w:name="_Toc416102680"/>
-      <w:r>
-        <w:t>4.4 Iteration 4</w:t>
-      </w:r>
-      <w:bookmarkEnd w:id="32"/>
-    </w:p>
-    <w:p>
-      <w:r>
-        <w:t xml:space="preserve">Admin User Interface </w:t>
-      </w:r>
-    </w:p>
-    <w:p>
-      <w:r>
-        <w:t>Add/ delete from database</w:t>
-      </w:r>
-    </w:p>
-    <w:p>
-      <w:r>
-        <w:t>Advanced app features comparing drugs and finding pathogens.</w:t>
+        <w:t>Create simple REST server to send a small XML document with dummy data.</w:t>
+      </w:r>
+    </w:p>
+    <w:p>
+      <w:r>
+        <w:t>Object to XML JAXB</w:t>
+      </w:r>
+    </w:p>
+    <w:p>
+      <w:r>
+        <w:t>Construct object on server create server.</w:t>
+      </w:r>
+    </w:p>
+    <w:p>
+      <w:r>
+        <w:t>Client Review.</w:t>
       </w:r>
     </w:p>
     <w:p/>
     <w:p/>
     <w:p>
       <w:pPr>
+        <w:pStyle w:val="Heading2"/>
+      </w:pPr>
+      <w:bookmarkStart w:id="31" w:name="_Toc416102679"/>
+      <w:r>
+        <w:t>4.3 Iteration 3</w:t>
+      </w:r>
+      <w:bookmarkEnd w:id="31"/>
+    </w:p>
+    <w:p>
+      <w:r>
+        <w:t xml:space="preserve">Created database MySql, </w:t>
+      </w:r>
+    </w:p>
+    <w:p>
+      <w:r>
+        <w:t>It had originally been thought that the data for the drugs would be extracted from an already existing database that had been created for the clients website.</w:t>
+      </w:r>
+      <w:r>
+        <w:t xml:space="preserve"> The database was created using and web hosting service and when the client exported the SQL file it would not open in MySQL or WAMP using various SQL formats. It would open in a text editor but the syntax was confusing and the data was in many tables with various different IDs so would of took much time to find and organise the data extraction manually. This problem was unforeseen in the schedule and time was lost trying to create a solution to use this data.</w:t>
+      </w:r>
+    </w:p>
+    <w:p>
+      <w:r>
+        <w:t xml:space="preserve">The Decision was made to create a completely new database rather than using an existing one and editing it to fit the application. This however meant that the schedule had to be changed to allow for design and creation of database. There was an extra two weeks set aside for problems during development so this extra time was used for database design and creation. The design was first done using tables on paper then the tables were created using MySQL’s GUI for Visual Studio. This allowed the tables to be created </w:t>
+      </w:r>
+      <w:r>
+        <w:t>as they were on paper and allowed for the relationships to be created visually. The SQL then was automatically generated to run on the MySQL server. The main challenge in the database design was getting the relationships to work correctly. The database should be orientated around the drugs table so when a drug is deleted that drugs information is cleared from all the tables in the database. //////HEEEEEEEEEEEEERRREE</w:t>
+      </w:r>
+    </w:p>
+    <w:p>
+      <w:r>
+        <w:t>Connect database to REST service JDBC database to the object</w:t>
+      </w:r>
+    </w:p>
+    <w:p>
+      <w:r>
+        <w:t>Return HTML of database</w:t>
+      </w:r>
+    </w:p>
+    <w:p>
+      <w:pPr>
+        <w:pStyle w:val="Heading2"/>
+      </w:pPr>
+      <w:bookmarkStart w:id="32" w:name="_Toc416102680"/>
+      <w:r>
+        <w:t>4.4 Iteration 4</w:t>
+      </w:r>
+      <w:bookmarkEnd w:id="32"/>
+    </w:p>
+    <w:p>
+      <w:r>
+        <w:t xml:space="preserve">Admin User Interface </w:t>
+      </w:r>
+    </w:p>
+    <w:p>
+      <w:r>
+        <w:lastRenderedPageBreak/>
+        <w:t>Add/ delete from database</w:t>
+      </w:r>
+    </w:p>
+    <w:p>
+      <w:r>
+        <w:t>Advanced app features comparing drugs and finding pathogens.</w:t>
+      </w:r>
+    </w:p>
+    <w:p/>
+    <w:p/>
+    <w:p>
+      <w:pPr>
         <w:pStyle w:val="Heading1"/>
       </w:pPr>
       <w:r>
@@ -6352,15 +6406,7 @@
     </w:p>
     <w:p>
       <w:r>
-        <w:t xml:space="preserve">Overestimated the amount of work that could get done in </w:t>
-      </w:r>
-      <w:proofErr w:type="gramStart"/>
-      <w:r>
-        <w:t>a the</w:t>
-      </w:r>
-      <w:proofErr w:type="gramEnd"/>
-      <w:r>
-        <w:t xml:space="preserve"> time three months sounds like a lot but it really isn’t.</w:t>
+        <w:t>Overestimated the amount of work that could get done in a the time three months sounds like a lot but it really isn’t.</w:t>
       </w:r>
     </w:p>
     <w:p>
@@ -6373,13 +6419,8 @@
     </w:p>
     <w:p>
       <w:r>
-        <w:t xml:space="preserve">Was he </w:t>
-      </w:r>
-      <w:proofErr w:type="gramStart"/>
-      <w:r>
-        <w:t>satisfied ?</w:t>
-      </w:r>
-      <w:proofErr w:type="gramEnd"/>
+        <w:t>Was he satisfied ?</w:t>
+      </w:r>
     </w:p>
     <w:p>
       <w:r>
@@ -6397,11 +6438,9 @@
       </w:r>
     </w:p>
     <w:p>
-      <w:proofErr w:type="spellStart"/>
       <w:r>
         <w:t>Correspondance</w:t>
       </w:r>
-      <w:proofErr w:type="spellEnd"/>
     </w:p>
     <w:p>
       <w:r>
@@ -6413,15 +6452,7 @@
         <w:pStyle w:val="Heading2"/>
       </w:pPr>
       <w:r>
-        <w:t xml:space="preserve">.5 </w:t>
-      </w:r>
-      <w:proofErr w:type="spellStart"/>
-      <w:r>
-        <w:t>Dicussion</w:t>
-      </w:r>
-      <w:proofErr w:type="spellEnd"/>
-      <w:r>
-        <w:t xml:space="preserve"> on REST vs the Normal Way vs SOAP</w:t>
+        <w:t>.5 Dicussion on REST vs the Normal Way vs SOAP</w:t>
       </w:r>
     </w:p>
     <w:p/>
@@ -6469,10 +6500,9 @@
             <w:p>
               <w:pPr>
                 <w:pStyle w:val="Bibliography"/>
-                <w:ind w:left="720" w:hanging="720"/>
                 <w:rPr>
+                  <w:rFonts w:cs="Times New Roman"/>
                   <w:noProof/>
-                  <w:szCs w:val="24"/>
                 </w:rPr>
               </w:pPr>
               <w:r>
@@ -6486,12 +6516,14 @@
               </w:r>
               <w:r>
                 <w:rPr>
+                  <w:rFonts w:cs="Times New Roman"/>
                   <w:noProof/>
                 </w:rPr>
                 <w:t xml:space="preserve">Android. (2015, January 1). </w:t>
               </w:r>
               <w:r>
                 <w:rPr>
+                  <w:rFonts w:cs="Times New Roman"/>
                   <w:i/>
                   <w:iCs/>
                   <w:noProof/>
@@ -6500,27 +6532,30 @@
               </w:r>
               <w:r>
                 <w:rPr>
+                  <w:rFonts w:cs="Times New Roman"/>
                   <w:noProof/>
                 </w:rPr>
-                <w:t>. Retrieved April 13, 2015, from Android Developers: http://developer.android.com/about/index.html</w:t>
+                <w:t>. Retrieved April 13, 2015 from Android Developers: http://developer.android.com/about/index.html</w:t>
               </w:r>
             </w:p>
             <w:p>
               <w:pPr>
                 <w:pStyle w:val="Bibliography"/>
-                <w:ind w:left="720" w:hanging="720"/>
                 <w:rPr>
+                  <w:rFonts w:cs="Times New Roman"/>
                   <w:noProof/>
                 </w:rPr>
               </w:pPr>
               <w:r>
                 <w:rPr>
+                  <w:rFonts w:cs="Times New Roman"/>
                   <w:noProof/>
                 </w:rPr>
                 <w:t xml:space="preserve">Apple. (2015, April 9). </w:t>
               </w:r>
               <w:r>
                 <w:rPr>
+                  <w:rFonts w:cs="Times New Roman"/>
                   <w:i/>
                   <w:iCs/>
                   <w:noProof/>
@@ -6529,27 +6564,30 @@
               </w:r>
               <w:r>
                 <w:rPr>
+                  <w:rFonts w:cs="Times New Roman"/>
                   <w:noProof/>
                 </w:rPr>
-                <w:t>. Retrieved April 14, 2015, from IOS Developer Library: https://developer.apple.com/library/ios/documentation/LanguagesUtilities/Conceptual/iTunesConnect_Guide/Chapters/About.html</w:t>
+                <w:t>. Retrieved April 14, 2015 from IOS Developer Library: https://developer.apple.com/library/ios/documentation/LanguagesUtilities/Conceptual/iTunesConnect_Guide/Chapters/About.html</w:t>
               </w:r>
             </w:p>
             <w:p>
               <w:pPr>
                 <w:pStyle w:val="Bibliography"/>
-                <w:ind w:left="720" w:hanging="720"/>
                 <w:rPr>
+                  <w:rFonts w:cs="Times New Roman"/>
                   <w:noProof/>
                 </w:rPr>
               </w:pPr>
               <w:r>
                 <w:rPr>
+                  <w:rFonts w:cs="Times New Roman"/>
                   <w:noProof/>
                 </w:rPr>
                 <w:t xml:space="preserve">Apple. (2015, January 1). </w:t>
               </w:r>
               <w:r>
                 <w:rPr>
+                  <w:rFonts w:cs="Times New Roman"/>
                   <w:i/>
                   <w:iCs/>
                   <w:noProof/>
@@ -6558,27 +6596,30 @@
               </w:r>
               <w:r>
                 <w:rPr>
+                  <w:rFonts w:cs="Times New Roman"/>
                   <w:noProof/>
                 </w:rPr>
-                <w:t>. Retrieved April 14, 2015, from Apple Developer: https://developer.apple.com/xcode/features/</w:t>
+                <w:t>. Retrieved April 14, 2015 from Apple Developer: https://developer.apple.com/xcode/features/</w:t>
               </w:r>
             </w:p>
             <w:p>
               <w:pPr>
                 <w:pStyle w:val="Bibliography"/>
-                <w:ind w:left="720" w:hanging="720"/>
                 <w:rPr>
+                  <w:rFonts w:cs="Times New Roman"/>
                   <w:noProof/>
                 </w:rPr>
               </w:pPr>
               <w:r>
                 <w:rPr>
+                  <w:rFonts w:cs="Times New Roman"/>
                   <w:noProof/>
                 </w:rPr>
                 <w:t xml:space="preserve">Bott, E. (2014, January 5). </w:t>
               </w:r>
               <w:r>
                 <w:rPr>
+                  <w:rFonts w:cs="Times New Roman"/>
                   <w:i/>
                   <w:iCs/>
                   <w:noProof/>
@@ -6587,27 +6628,30 @@
               </w:r>
               <w:r>
                 <w:rPr>
+                  <w:rFonts w:cs="Times New Roman"/>
                   <w:noProof/>
                 </w:rPr>
-                <w:t xml:space="preserve"> Retrieved April 13, 2015, from ZdNet: http://www.zdnet.com/article/net-market-share-vs-statcounter-whose-online-measurements-can-you-trust/</w:t>
+                <w:t xml:space="preserve"> Retrieved April 13, 2015 from ZdNet: http://www.zdnet.com/article/net-market-share-vs-statcounter-whose-online-measurements-can-you-trust/</w:t>
               </w:r>
             </w:p>
             <w:p>
               <w:pPr>
                 <w:pStyle w:val="Bibliography"/>
-                <w:ind w:left="720" w:hanging="720"/>
                 <w:rPr>
+                  <w:rFonts w:cs="Times New Roman"/>
                   <w:noProof/>
                 </w:rPr>
               </w:pPr>
               <w:r>
                 <w:rPr>
+                  <w:rFonts w:cs="Times New Roman"/>
                   <w:noProof/>
                 </w:rPr>
                 <w:t xml:space="preserve">Eid, A. (2014, June 13). </w:t>
               </w:r>
               <w:r>
                 <w:rPr>
+                  <w:rFonts w:cs="Times New Roman"/>
                   <w:i/>
                   <w:iCs/>
                   <w:noProof/>
@@ -6616,27 +6660,62 @@
               </w:r>
               <w:r>
                 <w:rPr>
+                  <w:rFonts w:cs="Times New Roman"/>
                   <w:noProof/>
                 </w:rPr>
-                <w:t>. Retrieved April 14, 2015, from Huffington Post: http://www.huffingtonpost.com/ahmed-eid/apples-swift-is-great-but_b_5492239.html?</w:t>
+                <w:t>. Retrieved April 14, 2015 from Huffington Post: http://www.huffingtonpost.com/ahmed-eid/apples-swift-is-great-but_b_5492239.html?</w:t>
               </w:r>
             </w:p>
             <w:p>
               <w:pPr>
                 <w:pStyle w:val="Bibliography"/>
-                <w:ind w:left="720" w:hanging="720"/>
                 <w:rPr>
+                  <w:rFonts w:cs="Times New Roman"/>
                   <w:noProof/>
                 </w:rPr>
               </w:pPr>
               <w:r>
                 <w:rPr>
+                  <w:rFonts w:cs="Times New Roman"/>
+                  <w:noProof/>
+                </w:rPr>
+                <w:t xml:space="preserve">Elkstein, D. M. (n.d.). </w:t>
+              </w:r>
+              <w:r>
+                <w:rPr>
+                  <w:rFonts w:cs="Times New Roman"/>
+                  <w:i/>
+                  <w:iCs/>
+                  <w:noProof/>
+                </w:rPr>
+                <w:t>Learn REST: A Tutorial</w:t>
+              </w:r>
+              <w:r>
+                <w:rPr>
+                  <w:rFonts w:cs="Times New Roman"/>
+                  <w:noProof/>
+                </w:rPr>
+                <w:t>. Retrieved March 13, 2015 from rest.elkstein.org: http://rest.elkstein.org/</w:t>
+              </w:r>
+            </w:p>
+            <w:p>
+              <w:pPr>
+                <w:pStyle w:val="Bibliography"/>
+                <w:rPr>
+                  <w:rFonts w:cs="Times New Roman"/>
+                  <w:noProof/>
+                </w:rPr>
+              </w:pPr>
+              <w:r>
+                <w:rPr>
+                  <w:rFonts w:cs="Times New Roman"/>
                   <w:noProof/>
                 </w:rPr>
                 <w:t xml:space="preserve">Google. (2015, January 1). </w:t>
               </w:r>
               <w:r>
                 <w:rPr>
+                  <w:rFonts w:cs="Times New Roman"/>
                   <w:i/>
                   <w:iCs/>
                   <w:noProof/>
@@ -6645,27 +6724,30 @@
               </w:r>
               <w:r>
                 <w:rPr>
+                  <w:rFonts w:cs="Times New Roman"/>
                   <w:noProof/>
                 </w:rPr>
-                <w:t xml:space="preserve"> Retrieved April 13, 2015, from Android Developers: http://developer.android.com/distribute/googleplay/start.html</w:t>
+                <w:t xml:space="preserve"> Retrieved April 13, 2015 from Android Developers: http://developer.android.com/distribute/googleplay/start.html</w:t>
               </w:r>
             </w:p>
             <w:p>
               <w:pPr>
                 <w:pStyle w:val="Bibliography"/>
-                <w:ind w:left="720" w:hanging="720"/>
                 <w:rPr>
+                  <w:rFonts w:cs="Times New Roman"/>
                   <w:noProof/>
                 </w:rPr>
               </w:pPr>
               <w:r>
                 <w:rPr>
+                  <w:rFonts w:cs="Times New Roman"/>
                   <w:noProof/>
                 </w:rPr>
                 <w:t xml:space="preserve">Google. (2015, January 4). </w:t>
               </w:r>
               <w:r>
                 <w:rPr>
+                  <w:rFonts w:cs="Times New Roman"/>
                   <w:i/>
                   <w:iCs/>
                   <w:noProof/>
@@ -6674,27 +6756,62 @@
               </w:r>
               <w:r>
                 <w:rPr>
+                  <w:rFonts w:cs="Times New Roman"/>
                   <w:noProof/>
                 </w:rPr>
-                <w:t xml:space="preserve"> Retrieved April 13, 2015, from Google Play Support: https://storage.googleapis.com/support-kms-prod/FBD905D8F0C3B7466021873B4B17A7BA6C7F</w:t>
+                <w:t xml:space="preserve"> Retrieved April 13, 2015 from Google Play Support: https://storage.googleapis.com/support-kms-prod/FBD905D8F0C3B7466021873B4B17A7BA6C7F</w:t>
               </w:r>
             </w:p>
             <w:p>
               <w:pPr>
                 <w:pStyle w:val="Bibliography"/>
-                <w:ind w:left="720" w:hanging="720"/>
                 <w:rPr>
+                  <w:rFonts w:cs="Times New Roman"/>
                   <w:noProof/>
                 </w:rPr>
               </w:pPr>
               <w:r>
                 <w:rPr>
+                  <w:rFonts w:cs="Times New Roman"/>
+                  <w:noProof/>
+                </w:rPr>
+                <w:t xml:space="preserve">IMB. (2009, September 24). </w:t>
+              </w:r>
+              <w:r>
+                <w:rPr>
+                  <w:rFonts w:cs="Times New Roman"/>
+                  <w:i/>
+                  <w:iCs/>
+                  <w:noProof/>
+                </w:rPr>
+                <w:t>Build a RESTful Web service using Jersey and Apache Tomcat</w:t>
+              </w:r>
+              <w:r>
+                <w:rPr>
+                  <w:rFonts w:cs="Times New Roman"/>
+                  <w:noProof/>
+                </w:rPr>
+                <w:t>. Retrieved April 15, 2015 from IMB: http://www.ibm.com/developerworks/library/wa-aj-tomcat/</w:t>
+              </w:r>
+            </w:p>
+            <w:p>
+              <w:pPr>
+                <w:pStyle w:val="Bibliography"/>
+                <w:rPr>
+                  <w:rFonts w:cs="Times New Roman"/>
+                  <w:noProof/>
+                </w:rPr>
+              </w:pPr>
+              <w:r>
+                <w:rPr>
+                  <w:rFonts w:cs="Times New Roman"/>
                   <w:noProof/>
                 </w:rPr>
                 <w:t xml:space="preserve">Mills, E. (2012, February 2). </w:t>
               </w:r>
               <w:r>
                 <w:rPr>
+                  <w:rFonts w:cs="Times New Roman"/>
                   <w:i/>
                   <w:iCs/>
                   <w:noProof/>
@@ -6703,27 +6820,31 @@
               </w:r>
               <w:r>
                 <w:rPr>
+                  <w:rFonts w:cs="Times New Roman"/>
                   <w:noProof/>
                 </w:rPr>
-                <w:t xml:space="preserve"> Retrieved April 13, 2015, from CNET: http://www.cnet.com/news/google-now-scanning-android-apps-for-malware/</w:t>
+                <w:t xml:space="preserve"> Retrieved April 13, 2015 from CNET: http://www.cnet.com/news/google-now-scanning-android-apps-for-malware/</w:t>
               </w:r>
             </w:p>
             <w:p>
               <w:pPr>
                 <w:pStyle w:val="Bibliography"/>
-                <w:ind w:left="720" w:hanging="720"/>
                 <w:rPr>
+                  <w:rFonts w:cs="Times New Roman"/>
                   <w:noProof/>
                 </w:rPr>
               </w:pPr>
               <w:r>
                 <w:rPr>
+                  <w:rFonts w:cs="Times New Roman"/>
                   <w:noProof/>
                 </w:rPr>
+                <w:lastRenderedPageBreak/>
                 <w:t xml:space="preserve">Net Market Share. (2015, January 1). </w:t>
               </w:r>
               <w:r>
                 <w:rPr>
+                  <w:rFonts w:cs="Times New Roman"/>
                   <w:i/>
                   <w:iCs/>
                   <w:noProof/>
@@ -6732,27 +6853,30 @@
               </w:r>
               <w:r>
                 <w:rPr>
+                  <w:rFonts w:cs="Times New Roman"/>
                   <w:noProof/>
                 </w:rPr>
-                <w:t xml:space="preserve"> Retrieved April 13, 2015, from Net Market Share: http://marketshare.hitslink.com/</w:t>
+                <w:t xml:space="preserve"> Retrieved April 13, 2015 from Net Market Share: http://marketshare.hitslink.com/</w:t>
               </w:r>
             </w:p>
             <w:p>
               <w:pPr>
                 <w:pStyle w:val="Bibliography"/>
-                <w:ind w:left="720" w:hanging="720"/>
                 <w:rPr>
+                  <w:rFonts w:cs="Times New Roman"/>
                   <w:noProof/>
                 </w:rPr>
               </w:pPr>
               <w:r>
                 <w:rPr>
+                  <w:rFonts w:cs="Times New Roman"/>
                   <w:noProof/>
                 </w:rPr>
                 <w:t xml:space="preserve">Quotient Integrated Solutions. (2014, August 28). </w:t>
               </w:r>
               <w:r>
                 <w:rPr>
+                  <w:rFonts w:cs="Times New Roman"/>
                   <w:i/>
                   <w:iCs/>
                   <w:noProof/>
@@ -6761,28 +6885,30 @@
               </w:r>
               <w:r>
                 <w:rPr>
+                  <w:rFonts w:cs="Times New Roman"/>
                   <w:noProof/>
                 </w:rPr>
-                <w:t>. Retrieved April 9, 2015, from Quotient: http://quotient.net/</w:t>
+                <w:t>. Retrieved April 9, 2015 from Quotient: http://quotient.net/</w:t>
               </w:r>
             </w:p>
             <w:p>
               <w:pPr>
                 <w:pStyle w:val="Bibliography"/>
-                <w:ind w:left="720" w:hanging="720"/>
                 <w:rPr>
+                  <w:rFonts w:cs="Times New Roman"/>
                   <w:noProof/>
                 </w:rPr>
               </w:pPr>
               <w:r>
                 <w:rPr>
+                  <w:rFonts w:cs="Times New Roman"/>
                   <w:noProof/>
                 </w:rPr>
-                <w:lastRenderedPageBreak/>
                 <w:t xml:space="preserve">Shiny Development. (2015, January 1). </w:t>
               </w:r>
               <w:r>
                 <w:rPr>
+                  <w:rFonts w:cs="Times New Roman"/>
                   <w:i/>
                   <w:iCs/>
                   <w:noProof/>
@@ -6791,27 +6917,30 @@
               </w:r>
               <w:r>
                 <w:rPr>
+                  <w:rFonts w:cs="Times New Roman"/>
                   <w:noProof/>
                 </w:rPr>
-                <w:t>. Retrieved April 14, 2015, from Average App Store Review Times: http://appreviewtimes.com/</w:t>
+                <w:t>. Retrieved April 14, 2015 from Average App Store Review Times: http://appreviewtimes.com/</w:t>
               </w:r>
             </w:p>
             <w:p>
               <w:pPr>
                 <w:pStyle w:val="Bibliography"/>
-                <w:ind w:left="720" w:hanging="720"/>
                 <w:rPr>
+                  <w:rFonts w:cs="Times New Roman"/>
                   <w:noProof/>
                 </w:rPr>
               </w:pPr>
               <w:r>
                 <w:rPr>
+                  <w:rFonts w:cs="Times New Roman"/>
                   <w:noProof/>
                 </w:rPr>
                 <w:t xml:space="preserve">StatsCounter. (2015, January 1). </w:t>
               </w:r>
               <w:r>
                 <w:rPr>
+                  <w:rFonts w:cs="Times New Roman"/>
                   <w:i/>
                   <w:iCs/>
                   <w:noProof/>
@@ -6820,27 +6949,30 @@
               </w:r>
               <w:r>
                 <w:rPr>
+                  <w:rFonts w:cs="Times New Roman"/>
                   <w:noProof/>
                 </w:rPr>
-                <w:t xml:space="preserve"> Retrieved April 13, 2015, from StatsCounter Global Stats: http://gs.statcounter.com/#mobile+tablet-os-GB-yearly-2015-2015-bar</w:t>
+                <w:t xml:space="preserve"> Retrieved April 13, 2015 from StatsCounter Global Stats: http://gs.statcounter.com/#mobile+tablet-os-GB-yearly-2015-2015-bar</w:t>
               </w:r>
             </w:p>
             <w:p>
               <w:pPr>
                 <w:pStyle w:val="Bibliography"/>
-                <w:ind w:left="720" w:hanging="720"/>
                 <w:rPr>
+                  <w:rFonts w:cs="Times New Roman"/>
                   <w:noProof/>
                 </w:rPr>
               </w:pPr>
               <w:r>
                 <w:rPr>
+                  <w:rFonts w:cs="Times New Roman"/>
                   <w:noProof/>
                 </w:rPr>
                 <w:t xml:space="preserve">StatsCounter. (2015, January 1). </w:t>
               </w:r>
               <w:r>
                 <w:rPr>
+                  <w:rFonts w:cs="Times New Roman"/>
                   <w:i/>
                   <w:iCs/>
                   <w:noProof/>
@@ -6849,27 +6981,30 @@
               </w:r>
               <w:r>
                 <w:rPr>
+                  <w:rFonts w:cs="Times New Roman"/>
                   <w:noProof/>
                 </w:rPr>
-                <w:t xml:space="preserve"> Retrieved April 13, 2015, from StasCounter Global Stats: http://gs.statcounter.com/#mobile+tablet-os-ww-yearly-2015-2015-bar</w:t>
+                <w:t xml:space="preserve"> Retrieved April 13, 2015 from StasCounter Global Stats: http://gs.statcounter.com/#mobile+tablet-os-ww-yearly-2015-2015-bar</w:t>
               </w:r>
             </w:p>
             <w:p>
               <w:pPr>
                 <w:pStyle w:val="Bibliography"/>
-                <w:ind w:left="720" w:hanging="720"/>
                 <w:rPr>
+                  <w:rFonts w:cs="Times New Roman"/>
                   <w:noProof/>
                 </w:rPr>
               </w:pPr>
               <w:r>
                 <w:rPr>
+                  <w:rFonts w:cs="Times New Roman"/>
                   <w:noProof/>
                 </w:rPr>
                 <w:t xml:space="preserve">The Agile Alliance . (2015, January 1). </w:t>
               </w:r>
               <w:r>
                 <w:rPr>
+                  <w:rFonts w:cs="Times New Roman"/>
                   <w:i/>
                   <w:iCs/>
                   <w:noProof/>
@@ -6878,27 +7013,30 @@
               </w:r>
               <w:r>
                 <w:rPr>
+                  <w:rFonts w:cs="Times New Roman"/>
                   <w:noProof/>
                 </w:rPr>
-                <w:t>. Retrieved April 3, 2015, from Agile Alliance: http://www.agilealliance.org/</w:t>
+                <w:t>. Retrieved April 3, 2015 from Agile Alliance: http://www.agilealliance.org/</w:t>
               </w:r>
             </w:p>
             <w:p>
               <w:pPr>
                 <w:pStyle w:val="Bibliography"/>
-                <w:ind w:left="720" w:hanging="720"/>
                 <w:rPr>
+                  <w:rFonts w:cs="Times New Roman"/>
                   <w:noProof/>
                 </w:rPr>
               </w:pPr>
               <w:r>
                 <w:rPr>
+                  <w:rFonts w:cs="Times New Roman"/>
                   <w:noProof/>
                 </w:rPr>
                 <w:t xml:space="preserve">Vogel, L. (2014, August 20). </w:t>
               </w:r>
               <w:r>
                 <w:rPr>
+                  <w:rFonts w:cs="Times New Roman"/>
                   <w:i/>
                   <w:iCs/>
                   <w:noProof/>
@@ -6907,9 +7045,10 @@
               </w:r>
               <w:r>
                 <w:rPr>
+                  <w:rFonts w:cs="Times New Roman"/>
                   <w:noProof/>
                 </w:rPr>
-                <w:t>. Retrieved March 13, 2015, from www.Vogella.com: http://www.vogella.com/tutorials/REST/article.html</w:t>
+                <w:t>. Retrieved March 13, 2015 from www.Vogella.com: http://www.vogella.com/tutorials/REST/article.html</w:t>
               </w:r>
             </w:p>
             <w:p>
@@ -6952,13 +7091,8 @@
       </w:pPr>
       <w:r>
         <w:lastRenderedPageBreak/>
-        <w:t xml:space="preserve">Appendix </w:t>
-      </w:r>
-      <w:proofErr w:type="spellStart"/>
-      <w:r>
-        <w:t>A</w:t>
-      </w:r>
-      <w:proofErr w:type="spellEnd"/>
+        <w:t>Appendix A</w:t>
+      </w:r>
       <w:r>
         <w:br/>
       </w:r>
@@ -6984,7 +7118,6 @@
         </w:rPr>
       </w:pPr>
       <w:bookmarkStart w:id="35" w:name="_Toc416102683"/>
-      <w:proofErr w:type="gramStart"/>
       <w:r>
         <w:rPr>
           <w:sz w:val="22"/>
@@ -6998,49 +7131,32 @@
           <w:sz w:val="22"/>
           <w:szCs w:val="22"/>
         </w:rPr>
-        <w:t>First</w:t>
-      </w:r>
-      <w:proofErr w:type="gramEnd"/>
-      <w:r>
+        <w:t>First Iteration User Interface</w:t>
+      </w:r>
+    </w:p>
+    <w:p>
+      <w:pPr>
+        <w:pStyle w:val="Heading3"/>
         <w:rPr>
           <w:sz w:val="22"/>
           <w:szCs w:val="22"/>
         </w:rPr>
-        <w:t xml:space="preserve"> Iteration User Interface</w:t>
-      </w:r>
-    </w:p>
-    <w:p>
-      <w:pPr>
-        <w:pStyle w:val="Heading3"/>
+      </w:pPr>
+      <w:bookmarkStart w:id="36" w:name="_Toc416102684"/>
+      <w:r>
         <w:rPr>
           <w:sz w:val="22"/>
           <w:szCs w:val="22"/>
         </w:rPr>
-      </w:pPr>
-      <w:bookmarkStart w:id="36" w:name="_Toc416102684"/>
-      <w:proofErr w:type="gramStart"/>
+        <w:t xml:space="preserve">A.1.1  </w:t>
+      </w:r>
+      <w:bookmarkEnd w:id="36"/>
       <w:r>
         <w:rPr>
           <w:sz w:val="22"/>
           <w:szCs w:val="22"/>
         </w:rPr>
-        <w:t xml:space="preserve">A.1.1  </w:t>
-      </w:r>
-      <w:bookmarkEnd w:id="36"/>
-      <w:r>
-        <w:rPr>
-          <w:sz w:val="22"/>
-          <w:szCs w:val="22"/>
-        </w:rPr>
-        <w:t>Drug</w:t>
-      </w:r>
-      <w:proofErr w:type="gramEnd"/>
-      <w:r>
-        <w:rPr>
-          <w:sz w:val="22"/>
-          <w:szCs w:val="22"/>
-        </w:rPr>
-        <w:t xml:space="preserve"> Table View</w:t>
+        <w:t>Drug Table View</w:t>
       </w:r>
     </w:p>
     <w:p>
@@ -7075,8 +7191,8 @@
             <v:path o:extrusionok="f" gradientshapeok="t" o:connecttype="rect"/>
             <o:lock v:ext="edit" aspectratio="t"/>
           </v:shapetype>
-          <v:shape id="_x0000_i1025" type="#_x0000_t75" style="width:282pt;height:464.25pt">
-            <v:imagedata r:id="rId15" o:title="drug table"/>
+          <v:shape id="_x0000_i1025" type="#_x0000_t75" style="width:282pt;height:464pt">
+            <v:imagedata r:id="rId17" o:title="drug table"/>
           </v:shape>
         </w:pict>
       </w:r>
@@ -7093,8 +7209,8 @@
     <w:p>
       <w:r>
         <w:pict w14:anchorId="18AE0AF2">
-          <v:shape id="_x0000_i1026" type="#_x0000_t75" style="width:281.25pt;height:518.25pt">
-            <v:imagedata r:id="rId16" o:title="drug detail"/>
+          <v:shape id="_x0000_i1026" type="#_x0000_t75" style="width:281pt;height:518pt">
+            <v:imagedata r:id="rId18" o:title="drug detail"/>
           </v:shape>
         </w:pict>
       </w:r>
@@ -7111,8 +7227,8 @@
     <w:p>
       <w:r>
         <w:pict w14:anchorId="76118F19">
-          <v:shape id="_x0000_i1027" type="#_x0000_t75" style="width:279pt;height:489.75pt">
-            <v:imagedata r:id="rId17" o:title="pathogen Table"/>
+          <v:shape id="_x0000_i1027" type="#_x0000_t75" style="width:279pt;height:490pt">
+            <v:imagedata r:id="rId19" o:title="pathogen Table"/>
           </v:shape>
         </w:pict>
       </w:r>
@@ -7136,8 +7252,8 @@
     <w:p>
       <w:r>
         <w:pict w14:anchorId="5FEF128F">
-          <v:shape id="_x0000_i1028" type="#_x0000_t75" style="width:281.25pt;height:516.75pt">
-            <v:imagedata r:id="rId18" o:title="Pathogen detail"/>
+          <v:shape id="_x0000_i1028" type="#_x0000_t75" style="width:281pt;height:517pt">
+            <v:imagedata r:id="rId20" o:title="Pathogen detail"/>
           </v:shape>
         </w:pict>
       </w:r>
@@ -7155,8 +7271,8 @@
     <w:p>
       <w:r>
         <w:pict w14:anchorId="065D051E">
-          <v:shape id="_x0000_i1029" type="#_x0000_t75" style="width:278.25pt;height:513.75pt">
-            <v:imagedata r:id="rId19" o:title="calculator"/>
+          <v:shape id="_x0000_i1029" type="#_x0000_t75" style="width:278pt;height:514pt">
+            <v:imagedata r:id="rId21" o:title="calculator"/>
           </v:shape>
         </w:pict>
       </w:r>
@@ -7170,101 +7286,83 @@
         </w:rPr>
       </w:pPr>
       <w:bookmarkStart w:id="37" w:name="_Toc416102685"/>
-      <w:proofErr w:type="gramStart"/>
       <w:r>
         <w:rPr>
           <w:sz w:val="22"/>
           <w:szCs w:val="22"/>
         </w:rPr>
-        <w:t>A.1.1.1  Level</w:t>
-      </w:r>
-      <w:proofErr w:type="gramEnd"/>
-      <w:r>
+        <w:t>A.1.1.1  Level 4 Heading with ‘heading 4’ Style Applied by Pressing Ctrl Shift 4</w:t>
+      </w:r>
+      <w:bookmarkEnd w:id="37"/>
+    </w:p>
+    <w:p>
+      <w:pPr>
         <w:rPr>
           <w:sz w:val="22"/>
           <w:szCs w:val="22"/>
         </w:rPr>
-        <w:t xml:space="preserve"> 4 Heading with ‘heading 4’ Style Applied by Pressing Ctrl Shift 4</w:t>
-      </w:r>
-      <w:bookmarkEnd w:id="37"/>
-    </w:p>
-    <w:p>
-      <w:pPr>
+      </w:pPr>
+      <w:r>
         <w:rPr>
           <w:sz w:val="22"/>
           <w:szCs w:val="22"/>
         </w:rPr>
-      </w:pPr>
-      <w:r>
+        <w:t>Text under level 4 heading.  Text under level 4 heading.  Text under level 4 heading.  Text under level 4 heading.</w:t>
+      </w:r>
+    </w:p>
+    <w:p>
+      <w:pPr>
+        <w:pStyle w:val="Heading1"/>
+      </w:pPr>
+      <w:bookmarkStart w:id="38" w:name="_Toc416102686"/>
+      <w:r>
+        <w:lastRenderedPageBreak/>
+        <w:t>Appendix B</w:t>
+      </w:r>
+      <w:r>
+        <w:br/>
+      </w:r>
+      <w:r>
+        <w:t>Ethical Issues Addressed</w:t>
+      </w:r>
+      <w:bookmarkEnd w:id="38"/>
+    </w:p>
+    <w:p>
+      <w:pPr>
         <w:rPr>
           <w:sz w:val="22"/>
           <w:szCs w:val="22"/>
         </w:rPr>
-        <w:t>Text under level 4 heading.  Text under level 4 heading.  Text under level 4 heading.  Text under level 4 heading.</w:t>
-      </w:r>
-    </w:p>
-    <w:p>
-      <w:pPr>
-        <w:pStyle w:val="Heading1"/>
-      </w:pPr>
-      <w:bookmarkStart w:id="38" w:name="_Toc416102686"/>
-      <w:r>
-        <w:lastRenderedPageBreak/>
-        <w:t>Appendix B</w:t>
-      </w:r>
-      <w:r>
-        <w:br/>
-      </w:r>
-      <w:r>
-        <w:t>Ethical Issues Addressed</w:t>
-      </w:r>
-      <w:bookmarkEnd w:id="38"/>
-    </w:p>
-    <w:p>
-      <w:pPr>
+      </w:pPr>
+    </w:p>
+    <w:p>
+      <w:pPr>
+        <w:pStyle w:val="Heading2"/>
         <w:rPr>
           <w:sz w:val="22"/>
           <w:szCs w:val="22"/>
         </w:rPr>
       </w:pPr>
-    </w:p>
-    <w:p>
-      <w:pPr>
-        <w:pStyle w:val="Heading2"/>
+      <w:bookmarkStart w:id="39" w:name="_Toc416102687"/>
+      <w:r>
         <w:rPr>
           <w:sz w:val="22"/>
           <w:szCs w:val="22"/>
         </w:rPr>
-      </w:pPr>
-      <w:bookmarkStart w:id="39" w:name="_Toc416102687"/>
-      <w:proofErr w:type="gramStart"/>
-      <w:r>
+        <w:t>B.1  Level 2 Heading</w:t>
+      </w:r>
+      <w:bookmarkEnd w:id="39"/>
+    </w:p>
+    <w:p>
+      <w:pPr>
         <w:rPr>
           <w:sz w:val="22"/>
           <w:szCs w:val="22"/>
         </w:rPr>
-        <w:t>B.1  Level</w:t>
-      </w:r>
-      <w:proofErr w:type="gramEnd"/>
-      <w:r>
-        <w:rPr>
-          <w:sz w:val="22"/>
-          <w:szCs w:val="22"/>
-        </w:rPr>
-        <w:t xml:space="preserve"> 2 Heading</w:t>
-      </w:r>
-      <w:bookmarkEnd w:id="39"/>
-    </w:p>
-    <w:p>
-      <w:pPr>
-        <w:rPr>
-          <w:sz w:val="22"/>
-          <w:szCs w:val="22"/>
-        </w:rPr>
       </w:pPr>
     </w:p>
     <w:sectPr>
-      <w:headerReference w:type="default" r:id="rId20"/>
+      <w:headerReference w:type="default" r:id="rId22"/>
       <w:footnotePr>
         <w:numRestart w:val="eachSect"/>
       </w:footnotePr>
@@ -7280,7 +7378,7 @@
 </file>
 
 <file path=word/endnotes.xml><?xml version="1.0" encoding="utf-8"?>
-<w:endnotes xmlns:wpc="http://schemas.microsoft.com/office/word/2010/wordprocessingCanvas" xmlns:mc="http://schemas.openxmlformats.org/markup-compatibility/2006" xmlns:o="urn:schemas-microsoft-com:office:office" xmlns:r="http://schemas.openxmlformats.org/officeDocument/2006/relationships" xmlns:m="http://schemas.openxmlformats.org/officeDocument/2006/math" xmlns:v="urn:schemas-microsoft-com:vml" xmlns:wp14="http://schemas.microsoft.com/office/word/2010/wordprocessingDrawing" xmlns:wp="http://schemas.openxmlformats.org/drawingml/2006/wordprocessingDrawing" xmlns:w10="urn:schemas-microsoft-com:office:word" xmlns:w="http://schemas.openxmlformats.org/wordprocessingml/2006/main" xmlns:w14="http://schemas.microsoft.com/office/word/2010/wordml" xmlns:w15="http://schemas.microsoft.com/office/word/2012/wordml" xmlns:wpg="http://schemas.microsoft.com/office/word/2010/wordprocessingGroup" xmlns:wpi="http://schemas.microsoft.com/office/word/2010/wordprocessingInk" xmlns:wne="http://schemas.microsoft.com/office/word/2006/wordml" xmlns:wps="http://schemas.microsoft.com/office/word/2010/wordprocessingShape" mc:Ignorable="w14 w15 wp14">
+<w:endnotes xmlns:wpc="http://schemas.microsoft.com/office/word/2010/wordprocessingCanvas" xmlns:mo="http://schemas.microsoft.com/office/mac/office/2008/main" xmlns:mc="http://schemas.openxmlformats.org/markup-compatibility/2006" xmlns:mv="urn:schemas-microsoft-com:mac:vml" xmlns:o="urn:schemas-microsoft-com:office:office" xmlns:r="http://schemas.openxmlformats.org/officeDocument/2006/relationships" xmlns:m="http://schemas.openxmlformats.org/officeDocument/2006/math" xmlns:v="urn:schemas-microsoft-com:vml" xmlns:wp14="http://schemas.microsoft.com/office/word/2010/wordprocessingDrawing" xmlns:wp="http://schemas.openxmlformats.org/drawingml/2006/wordprocessingDrawing" xmlns:w10="urn:schemas-microsoft-com:office:word" xmlns:w="http://schemas.openxmlformats.org/wordprocessingml/2006/main" xmlns:w14="http://schemas.microsoft.com/office/word/2010/wordml" xmlns:wpg="http://schemas.microsoft.com/office/word/2010/wordprocessingGroup" xmlns:wpi="http://schemas.microsoft.com/office/word/2010/wordprocessingInk" xmlns:wne="http://schemas.microsoft.com/office/word/2006/wordml" xmlns:wps="http://schemas.microsoft.com/office/word/2010/wordprocessingShape" mc:Ignorable="w14 wp14">
   <w:endnote w:type="separator" w:id="-1">
     <w:p>
       <w:r>
@@ -7299,7 +7397,7 @@
 </file>
 
 <file path=word/footnotes.xml><?xml version="1.0" encoding="utf-8"?>
-<w:footnotes xmlns:wpc="http://schemas.microsoft.com/office/word/2010/wordprocessingCanvas" xmlns:mc="http://schemas.openxmlformats.org/markup-compatibility/2006" xmlns:o="urn:schemas-microsoft-com:office:office" xmlns:r="http://schemas.openxmlformats.org/officeDocument/2006/relationships" xmlns:m="http://schemas.openxmlformats.org/officeDocument/2006/math" xmlns:v="urn:schemas-microsoft-com:vml" xmlns:wp14="http://schemas.microsoft.com/office/word/2010/wordprocessingDrawing" xmlns:wp="http://schemas.openxmlformats.org/drawingml/2006/wordprocessingDrawing" xmlns:w10="urn:schemas-microsoft-com:office:word" xmlns:w="http://schemas.openxmlformats.org/wordprocessingml/2006/main" xmlns:w14="http://schemas.microsoft.com/office/word/2010/wordml" xmlns:w15="http://schemas.microsoft.com/office/word/2012/wordml" xmlns:wpg="http://schemas.microsoft.com/office/word/2010/wordprocessingGroup" xmlns:wpi="http://schemas.microsoft.com/office/word/2010/wordprocessingInk" xmlns:wne="http://schemas.microsoft.com/office/word/2006/wordml" xmlns:wps="http://schemas.microsoft.com/office/word/2010/wordprocessingShape" mc:Ignorable="w14 w15 wp14">
+<w:footnotes xmlns:wpc="http://schemas.microsoft.com/office/word/2010/wordprocessingCanvas" xmlns:mo="http://schemas.microsoft.com/office/mac/office/2008/main" xmlns:mc="http://schemas.openxmlformats.org/markup-compatibility/2006" xmlns:mv="urn:schemas-microsoft-com:mac:vml" xmlns:o="urn:schemas-microsoft-com:office:office" xmlns:r="http://schemas.openxmlformats.org/officeDocument/2006/relationships" xmlns:m="http://schemas.openxmlformats.org/officeDocument/2006/math" xmlns:v="urn:schemas-microsoft-com:vml" xmlns:wp14="http://schemas.microsoft.com/office/word/2010/wordprocessingDrawing" xmlns:wp="http://schemas.openxmlformats.org/drawingml/2006/wordprocessingDrawing" xmlns:w10="urn:schemas-microsoft-com:office:word" xmlns:w="http://schemas.openxmlformats.org/wordprocessingml/2006/main" xmlns:w14="http://schemas.microsoft.com/office/word/2010/wordml" xmlns:wpg="http://schemas.microsoft.com/office/word/2010/wordprocessingGroup" xmlns:wpi="http://schemas.microsoft.com/office/word/2010/wordprocessingInk" xmlns:wne="http://schemas.microsoft.com/office/word/2006/wordml" xmlns:wps="http://schemas.microsoft.com/office/word/2010/wordprocessingShape" mc:Ignorable="w14 wp14">
   <w:footnote w:type="separator" w:id="-1">
     <w:p>
       <w:r>
@@ -7325,7 +7423,7 @@
 </file>
 
 <file path=word/header1.xml><?xml version="1.0" encoding="utf-8"?>
-<w:hdr xmlns:wpc="http://schemas.microsoft.com/office/word/2010/wordprocessingCanvas" xmlns:mc="http://schemas.openxmlformats.org/markup-compatibility/2006" xmlns:o="urn:schemas-microsoft-com:office:office" xmlns:r="http://schemas.openxmlformats.org/officeDocument/2006/relationships" xmlns:m="http://schemas.openxmlformats.org/officeDocument/2006/math" xmlns:v="urn:schemas-microsoft-com:vml" xmlns:wp14="http://schemas.microsoft.com/office/word/2010/wordprocessingDrawing" xmlns:wp="http://schemas.openxmlformats.org/drawingml/2006/wordprocessingDrawing" xmlns:w10="urn:schemas-microsoft-com:office:word" xmlns:w="http://schemas.openxmlformats.org/wordprocessingml/2006/main" xmlns:w14="http://schemas.microsoft.com/office/word/2010/wordml" xmlns:w15="http://schemas.microsoft.com/office/word/2012/wordml" xmlns:wpg="http://schemas.microsoft.com/office/word/2010/wordprocessingGroup" xmlns:wpi="http://schemas.microsoft.com/office/word/2010/wordprocessingInk" xmlns:wne="http://schemas.microsoft.com/office/word/2006/wordml" xmlns:wps="http://schemas.microsoft.com/office/word/2010/wordprocessingShape" mc:Ignorable="w14 w15 wp14">
+<w:hdr xmlns:wpc="http://schemas.microsoft.com/office/word/2010/wordprocessingCanvas" xmlns:mo="http://schemas.microsoft.com/office/mac/office/2008/main" xmlns:mc="http://schemas.openxmlformats.org/markup-compatibility/2006" xmlns:mv="urn:schemas-microsoft-com:mac:vml" xmlns:o="urn:schemas-microsoft-com:office:office" xmlns:r="http://schemas.openxmlformats.org/officeDocument/2006/relationships" xmlns:m="http://schemas.openxmlformats.org/officeDocument/2006/math" xmlns:v="urn:schemas-microsoft-com:vml" xmlns:wp14="http://schemas.microsoft.com/office/word/2010/wordprocessingDrawing" xmlns:wp="http://schemas.openxmlformats.org/drawingml/2006/wordprocessingDrawing" xmlns:w10="urn:schemas-microsoft-com:office:word" xmlns:w="http://schemas.openxmlformats.org/wordprocessingml/2006/main" xmlns:w14="http://schemas.microsoft.com/office/word/2010/wordml" xmlns:wpg="http://schemas.microsoft.com/office/word/2010/wordprocessingGroup" xmlns:wpi="http://schemas.microsoft.com/office/word/2010/wordprocessingInk" xmlns:wne="http://schemas.microsoft.com/office/word/2006/wordml" xmlns:wps="http://schemas.microsoft.com/office/word/2010/wordprocessingShape" mc:Ignorable="w14 wp14">
   <w:p>
     <w:pPr>
       <w:pStyle w:val="Header"/>
@@ -7359,7 +7457,7 @@
 </file>
 
 <file path=word/header2.xml><?xml version="1.0" encoding="utf-8"?>
-<w:hdr xmlns:wpc="http://schemas.microsoft.com/office/word/2010/wordprocessingCanvas" xmlns:mc="http://schemas.openxmlformats.org/markup-compatibility/2006" xmlns:o="urn:schemas-microsoft-com:office:office" xmlns:r="http://schemas.openxmlformats.org/officeDocument/2006/relationships" xmlns:m="http://schemas.openxmlformats.org/officeDocument/2006/math" xmlns:v="urn:schemas-microsoft-com:vml" xmlns:wp14="http://schemas.microsoft.com/office/word/2010/wordprocessingDrawing" xmlns:wp="http://schemas.openxmlformats.org/drawingml/2006/wordprocessingDrawing" xmlns:w10="urn:schemas-microsoft-com:office:word" xmlns:w="http://schemas.openxmlformats.org/wordprocessingml/2006/main" xmlns:w14="http://schemas.microsoft.com/office/word/2010/wordml" xmlns:w15="http://schemas.microsoft.com/office/word/2012/wordml" xmlns:wpg="http://schemas.microsoft.com/office/word/2010/wordprocessingGroup" xmlns:wpi="http://schemas.microsoft.com/office/word/2010/wordprocessingInk" xmlns:wne="http://schemas.microsoft.com/office/word/2006/wordml" xmlns:wps="http://schemas.microsoft.com/office/word/2010/wordprocessingShape" mc:Ignorable="w14 w15 wp14">
+<w:hdr xmlns:wpc="http://schemas.microsoft.com/office/word/2010/wordprocessingCanvas" xmlns:mo="http://schemas.microsoft.com/office/mac/office/2008/main" xmlns:mc="http://schemas.openxmlformats.org/markup-compatibility/2006" xmlns:mv="urn:schemas-microsoft-com:mac:vml" xmlns:o="urn:schemas-microsoft-com:office:office" xmlns:r="http://schemas.openxmlformats.org/officeDocument/2006/relationships" xmlns:m="http://schemas.openxmlformats.org/officeDocument/2006/math" xmlns:v="urn:schemas-microsoft-com:vml" xmlns:wp14="http://schemas.microsoft.com/office/word/2010/wordprocessingDrawing" xmlns:wp="http://schemas.openxmlformats.org/drawingml/2006/wordprocessingDrawing" xmlns:w10="urn:schemas-microsoft-com:office:word" xmlns:w="http://schemas.openxmlformats.org/wordprocessingml/2006/main" xmlns:w14="http://schemas.microsoft.com/office/word/2010/wordml" xmlns:wpg="http://schemas.microsoft.com/office/word/2010/wordprocessingGroup" xmlns:wpi="http://schemas.microsoft.com/office/word/2010/wordprocessingInk" xmlns:wne="http://schemas.microsoft.com/office/word/2006/wordml" xmlns:wps="http://schemas.microsoft.com/office/word/2010/wordprocessingShape" mc:Ignorable="w14 wp14">
   <w:p>
     <w:pPr>
       <w:pStyle w:val="Header"/>
@@ -7383,7 +7481,7 @@
       <w:rPr>
         <w:noProof/>
       </w:rPr>
-      <w:t>23</w:t>
+      <w:t>16</w:t>
     </w:r>
     <w:r>
       <w:fldChar w:fldCharType="end"/>
@@ -7396,7 +7494,7 @@
 </file>
 
 <file path=word/numbering.xml><?xml version="1.0" encoding="utf-8"?>
-<w:numbering xmlns:wpc="http://schemas.microsoft.com/office/word/2010/wordprocessingCanvas" xmlns:mc="http://schemas.openxmlformats.org/markup-compatibility/2006" xmlns:o="urn:schemas-microsoft-com:office:office" xmlns:r="http://schemas.openxmlformats.org/officeDocument/2006/relationships" xmlns:m="http://schemas.openxmlformats.org/officeDocument/2006/math" xmlns:v="urn:schemas-microsoft-com:vml" xmlns:wp14="http://schemas.microsoft.com/office/word/2010/wordprocessingDrawing" xmlns:wp="http://schemas.openxmlformats.org/drawingml/2006/wordprocessingDrawing" xmlns:w10="urn:schemas-microsoft-com:office:word" xmlns:w="http://schemas.openxmlformats.org/wordprocessingml/2006/main" xmlns:w14="http://schemas.microsoft.com/office/word/2010/wordml" xmlns:w15="http://schemas.microsoft.com/office/word/2012/wordml" xmlns:wpg="http://schemas.microsoft.com/office/word/2010/wordprocessingGroup" xmlns:wpi="http://schemas.microsoft.com/office/word/2010/wordprocessingInk" xmlns:wne="http://schemas.microsoft.com/office/word/2006/wordml" xmlns:wps="http://schemas.microsoft.com/office/word/2010/wordprocessingShape" mc:Ignorable="w14 w15 wp14">
+<w:numbering xmlns:wpc="http://schemas.microsoft.com/office/word/2010/wordprocessingCanvas" xmlns:mo="http://schemas.microsoft.com/office/mac/office/2008/main" xmlns:mc="http://schemas.openxmlformats.org/markup-compatibility/2006" xmlns:mv="urn:schemas-microsoft-com:mac:vml" xmlns:o="urn:schemas-microsoft-com:office:office" xmlns:r="http://schemas.openxmlformats.org/officeDocument/2006/relationships" xmlns:m="http://schemas.openxmlformats.org/officeDocument/2006/math" xmlns:v="urn:schemas-microsoft-com:vml" xmlns:wp14="http://schemas.microsoft.com/office/word/2010/wordprocessingDrawing" xmlns:wp="http://schemas.openxmlformats.org/drawingml/2006/wordprocessingDrawing" xmlns:w10="urn:schemas-microsoft-com:office:word" xmlns:w="http://schemas.openxmlformats.org/wordprocessingml/2006/main" xmlns:w14="http://schemas.microsoft.com/office/word/2010/wordml" xmlns:wpg="http://schemas.microsoft.com/office/word/2010/wordprocessingGroup" xmlns:wpi="http://schemas.microsoft.com/office/word/2010/wordprocessingInk" xmlns:wne="http://schemas.microsoft.com/office/word/2006/wordml" xmlns:wps="http://schemas.microsoft.com/office/word/2010/wordprocessingShape" mc:Ignorable="w14 wp14">
   <w:abstractNum w:abstractNumId="0">
     <w:nsid w:val="FFFFFF7C"/>
     <w:multiLevelType w:val="singleLevel"/>
@@ -8826,6 +8924,155 @@
     </w:lvl>
   </w:abstractNum>
   <w:abstractNum w:abstractNumId="21">
+    <w:nsid w:val="4D0F0DF9"/>
+    <w:multiLevelType w:val="multilevel"/>
+    <w:tmpl w:val="8F423BC8"/>
+    <w:lvl w:ilvl="0">
+      <w:start w:val="1"/>
+      <w:numFmt w:val="bullet"/>
+      <w:lvlText w:val=""/>
+      <w:lvlJc w:val="left"/>
+      <w:pPr>
+        <w:tabs>
+          <w:tab w:val="num" w:pos="720"/>
+        </w:tabs>
+        <w:ind w:left="720" w:hanging="360"/>
+      </w:pPr>
+      <w:rPr>
+        <w:rFonts w:ascii="Symbol" w:hAnsi="Symbol" w:hint="default"/>
+        <w:sz w:val="20"/>
+      </w:rPr>
+    </w:lvl>
+    <w:lvl w:ilvl="1" w:tentative="1">
+      <w:start w:val="1"/>
+      <w:numFmt w:val="bullet"/>
+      <w:lvlText w:val="o"/>
+      <w:lvlJc w:val="left"/>
+      <w:pPr>
+        <w:tabs>
+          <w:tab w:val="num" w:pos="1440"/>
+        </w:tabs>
+        <w:ind w:left="1440" w:hanging="360"/>
+      </w:pPr>
+      <w:rPr>
+        <w:rFonts w:ascii="Courier New" w:hAnsi="Courier New" w:hint="default"/>
+        <w:sz w:val="20"/>
+      </w:rPr>
+    </w:lvl>
+    <w:lvl w:ilvl="2" w:tentative="1">
+      <w:start w:val="1"/>
+      <w:numFmt w:val="bullet"/>
+      <w:lvlText w:val=""/>
+      <w:lvlJc w:val="left"/>
+      <w:pPr>
+        <w:tabs>
+          <w:tab w:val="num" w:pos="2160"/>
+        </w:tabs>
+        <w:ind w:left="2160" w:hanging="360"/>
+      </w:pPr>
+      <w:rPr>
+        <w:rFonts w:ascii="Wingdings" w:hAnsi="Wingdings" w:hint="default"/>
+        <w:sz w:val="20"/>
+      </w:rPr>
+    </w:lvl>
+    <w:lvl w:ilvl="3" w:tentative="1">
+      <w:start w:val="1"/>
+      <w:numFmt w:val="bullet"/>
+      <w:lvlText w:val=""/>
+      <w:lvlJc w:val="left"/>
+      <w:pPr>
+        <w:tabs>
+          <w:tab w:val="num" w:pos="2880"/>
+        </w:tabs>
+        <w:ind w:left="2880" w:hanging="360"/>
+      </w:pPr>
+      <w:rPr>
+        <w:rFonts w:ascii="Wingdings" w:hAnsi="Wingdings" w:hint="default"/>
+        <w:sz w:val="20"/>
+      </w:rPr>
+    </w:lvl>
+    <w:lvl w:ilvl="4" w:tentative="1">
+      <w:start w:val="1"/>
+      <w:numFmt w:val="bullet"/>
+      <w:lvlText w:val=""/>
+      <w:lvlJc w:val="left"/>
+      <w:pPr>
+        <w:tabs>
+          <w:tab w:val="num" w:pos="3600"/>
+        </w:tabs>
+        <w:ind w:left="3600" w:hanging="360"/>
+      </w:pPr>
+      <w:rPr>
+        <w:rFonts w:ascii="Wingdings" w:hAnsi="Wingdings" w:hint="default"/>
+        <w:sz w:val="20"/>
+      </w:rPr>
+    </w:lvl>
+    <w:lvl w:ilvl="5" w:tentative="1">
+      <w:start w:val="1"/>
+      <w:numFmt w:val="bullet"/>
+      <w:lvlText w:val=""/>
+      <w:lvlJc w:val="left"/>
+      <w:pPr>
+        <w:tabs>
+          <w:tab w:val="num" w:pos="4320"/>
+        </w:tabs>
+        <w:ind w:left="4320" w:hanging="360"/>
+      </w:pPr>
+      <w:rPr>
+        <w:rFonts w:ascii="Wingdings" w:hAnsi="Wingdings" w:hint="default"/>
+        <w:sz w:val="20"/>
+      </w:rPr>
+    </w:lvl>
+    <w:lvl w:ilvl="6" w:tentative="1">
+      <w:start w:val="1"/>
+      <w:numFmt w:val="bullet"/>
+      <w:lvlText w:val=""/>
+      <w:lvlJc w:val="left"/>
+      <w:pPr>
+        <w:tabs>
+          <w:tab w:val="num" w:pos="5040"/>
+        </w:tabs>
+        <w:ind w:left="5040" w:hanging="360"/>
+      </w:pPr>
+      <w:rPr>
+        <w:rFonts w:ascii="Wingdings" w:hAnsi="Wingdings" w:hint="default"/>
+        <w:sz w:val="20"/>
+      </w:rPr>
+    </w:lvl>
+    <w:lvl w:ilvl="7" w:tentative="1">
+      <w:start w:val="1"/>
+      <w:numFmt w:val="bullet"/>
+      <w:lvlText w:val=""/>
+      <w:lvlJc w:val="left"/>
+      <w:pPr>
+        <w:tabs>
+          <w:tab w:val="num" w:pos="5760"/>
+        </w:tabs>
+        <w:ind w:left="5760" w:hanging="360"/>
+      </w:pPr>
+      <w:rPr>
+        <w:rFonts w:ascii="Wingdings" w:hAnsi="Wingdings" w:hint="default"/>
+        <w:sz w:val="20"/>
+      </w:rPr>
+    </w:lvl>
+    <w:lvl w:ilvl="8" w:tentative="1">
+      <w:start w:val="1"/>
+      <w:numFmt w:val="bullet"/>
+      <w:lvlText w:val=""/>
+      <w:lvlJc w:val="left"/>
+      <w:pPr>
+        <w:tabs>
+          <w:tab w:val="num" w:pos="6480"/>
+        </w:tabs>
+        <w:ind w:left="6480" w:hanging="360"/>
+      </w:pPr>
+      <w:rPr>
+        <w:rFonts w:ascii="Wingdings" w:hAnsi="Wingdings" w:hint="default"/>
+        <w:sz w:val="20"/>
+      </w:rPr>
+    </w:lvl>
+  </w:abstractNum>
+  <w:abstractNum w:abstractNumId="22">
     <w:nsid w:val="4E357A9A"/>
     <w:multiLevelType w:val="hybridMultilevel"/>
     <w:tmpl w:val="612C33D0"/>
@@ -8911,7 +9158,7 @@
       </w:pPr>
     </w:lvl>
   </w:abstractNum>
-  <w:abstractNum w:abstractNumId="22">
+  <w:abstractNum w:abstractNumId="23">
     <w:nsid w:val="571504CC"/>
     <w:multiLevelType w:val="hybridMultilevel"/>
     <w:tmpl w:val="91AA967C"/>
@@ -9024,7 +9271,7 @@
       </w:rPr>
     </w:lvl>
   </w:abstractNum>
-  <w:abstractNum w:abstractNumId="23">
+  <w:abstractNum w:abstractNumId="24">
     <w:nsid w:val="6A917ECD"/>
     <w:multiLevelType w:val="hybridMultilevel"/>
     <w:tmpl w:val="27044AE2"/>
@@ -9137,7 +9384,7 @@
       </w:rPr>
     </w:lvl>
   </w:abstractNum>
-  <w:abstractNum w:abstractNumId="24">
+  <w:abstractNum w:abstractNumId="25">
     <w:nsid w:val="6DF04E0F"/>
     <w:multiLevelType w:val="hybridMultilevel"/>
     <w:tmpl w:val="295C1118"/>
@@ -9251,7 +9498,7 @@
     </w:lvl>
   </w:abstractNum>
   <w:num w:numId="1">
-    <w:abstractNumId w:val="22"/>
+    <w:abstractNumId w:val="23"/>
   </w:num>
   <w:num w:numId="2">
     <w:abstractNumId w:val="10"/>
@@ -9302,13 +9549,13 @@
     <w:abstractNumId w:val="13"/>
   </w:num>
   <w:num w:numId="18">
+    <w:abstractNumId w:val="25"/>
+  </w:num>
+  <w:num w:numId="19">
     <w:abstractNumId w:val="24"/>
   </w:num>
-  <w:num w:numId="19">
-    <w:abstractNumId w:val="23"/>
-  </w:num>
   <w:num w:numId="20">
-    <w:abstractNumId w:val="21"/>
+    <w:abstractNumId w:val="22"/>
   </w:num>
   <w:num w:numId="21">
     <w:abstractNumId w:val="14"/>
@@ -9325,11 +9572,14 @@
   <w:num w:numId="25">
     <w:abstractNumId w:val="18"/>
   </w:num>
+  <w:num w:numId="26">
+    <w:abstractNumId w:val="21"/>
+  </w:num>
 </w:numbering>
 </file>
 
 <file path=word/styles.xml><?xml version="1.0" encoding="utf-8"?>
-<w:styles xmlns:mc="http://schemas.openxmlformats.org/markup-compatibility/2006" xmlns:r="http://schemas.openxmlformats.org/officeDocument/2006/relationships" xmlns:w="http://schemas.openxmlformats.org/wordprocessingml/2006/main" xmlns:w14="http://schemas.microsoft.com/office/word/2010/wordml" xmlns:w15="http://schemas.microsoft.com/office/word/2012/wordml" mc:Ignorable="w14 w15">
+<w:styles xmlns:mc="http://schemas.openxmlformats.org/markup-compatibility/2006" xmlns:r="http://schemas.openxmlformats.org/officeDocument/2006/relationships" xmlns:w="http://schemas.openxmlformats.org/wordprocessingml/2006/main" xmlns:w14="http://schemas.microsoft.com/office/word/2010/wordml" mc:Ignorable="w14">
   <w:docDefaults>
     <w:rPrDefault>
       <w:rPr>
@@ -9339,362 +9589,156 @@
     </w:rPrDefault>
     <w:pPrDefault/>
   </w:docDefaults>
-  <w:latentStyles w:defLockedState="0" w:defUIPriority="0" w:defSemiHidden="0" w:defUnhideWhenUsed="0" w:defQFormat="0" w:count="371">
-    <w:lsdException w:name="Normal" w:qFormat="1"/>
-    <w:lsdException w:name="heading 1" w:uiPriority="9" w:qFormat="1"/>
-    <w:lsdException w:name="heading 2" w:qFormat="1"/>
-    <w:lsdException w:name="heading 3" w:qFormat="1"/>
-    <w:lsdException w:name="heading 4" w:qFormat="1"/>
-    <w:lsdException w:name="heading 5" w:qFormat="1"/>
-    <w:lsdException w:name="heading 6" w:qFormat="1"/>
-    <w:lsdException w:name="heading 7" w:semiHidden="1" w:unhideWhenUsed="1" w:qFormat="1"/>
-    <w:lsdException w:name="heading 8" w:semiHidden="1" w:unhideWhenUsed="1" w:qFormat="1"/>
-    <w:lsdException w:name="heading 9" w:semiHidden="1" w:unhideWhenUsed="1" w:qFormat="1"/>
-    <w:lsdException w:name="index 1" w:semiHidden="1" w:unhideWhenUsed="1"/>
-    <w:lsdException w:name="index 2" w:semiHidden="1" w:unhideWhenUsed="1"/>
-    <w:lsdException w:name="index 3" w:semiHidden="1" w:unhideWhenUsed="1"/>
-    <w:lsdException w:name="index 4" w:semiHidden="1" w:unhideWhenUsed="1"/>
-    <w:lsdException w:name="index 5" w:semiHidden="1" w:unhideWhenUsed="1"/>
-    <w:lsdException w:name="index 6" w:semiHidden="1" w:unhideWhenUsed="1"/>
-    <w:lsdException w:name="index 7" w:semiHidden="1" w:unhideWhenUsed="1"/>
-    <w:lsdException w:name="index 8" w:semiHidden="1" w:unhideWhenUsed="1"/>
-    <w:lsdException w:name="index 9" w:semiHidden="1" w:unhideWhenUsed="1"/>
-    <w:lsdException w:name="toc 1" w:semiHidden="1" w:uiPriority="39" w:unhideWhenUsed="1" w:qFormat="1"/>
-    <w:lsdException w:name="toc 2" w:semiHidden="1" w:uiPriority="39" w:unhideWhenUsed="1" w:qFormat="1"/>
-    <w:lsdException w:name="toc 3" w:semiHidden="1" w:uiPriority="39" w:unhideWhenUsed="1" w:qFormat="1"/>
-    <w:lsdException w:name="toc 4" w:semiHidden="1" w:uiPriority="39" w:unhideWhenUsed="1"/>
-    <w:lsdException w:name="toc 5" w:semiHidden="1" w:unhideWhenUsed="1"/>
-    <w:lsdException w:name="toc 6" w:semiHidden="1" w:unhideWhenUsed="1"/>
-    <w:lsdException w:name="toc 7" w:semiHidden="1" w:unhideWhenUsed="1"/>
-    <w:lsdException w:name="toc 8" w:semiHidden="1" w:unhideWhenUsed="1"/>
-    <w:lsdException w:name="toc 9" w:semiHidden="1" w:unhideWhenUsed="1"/>
-    <w:lsdException w:name="Normal Indent" w:semiHidden="1" w:unhideWhenUsed="1"/>
-    <w:lsdException w:name="footnote text" w:semiHidden="1" w:unhideWhenUsed="1"/>
-    <w:lsdException w:name="annotation text" w:semiHidden="1" w:unhideWhenUsed="1"/>
-    <w:lsdException w:name="header" w:semiHidden="1" w:unhideWhenUsed="1"/>
-    <w:lsdException w:name="footer" w:semiHidden="1" w:unhideWhenUsed="1"/>
-    <w:lsdException w:name="index heading" w:semiHidden="1" w:unhideWhenUsed="1"/>
-    <w:lsdException w:name="caption" w:semiHidden="1" w:unhideWhenUsed="1" w:qFormat="1"/>
-    <w:lsdException w:name="table of figures" w:semiHidden="1" w:uiPriority="99" w:unhideWhenUsed="1"/>
-    <w:lsdException w:name="envelope address" w:semiHidden="1" w:unhideWhenUsed="1"/>
-    <w:lsdException w:name="envelope return" w:semiHidden="1" w:unhideWhenUsed="1"/>
-    <w:lsdException w:name="footnote reference" w:semiHidden="1" w:unhideWhenUsed="1"/>
-    <w:lsdException w:name="annotation reference" w:semiHidden="1" w:unhideWhenUsed="1"/>
-    <w:lsdException w:name="line number" w:semiHidden="1" w:unhideWhenUsed="1"/>
-    <w:lsdException w:name="page number" w:semiHidden="1" w:unhideWhenUsed="1"/>
-    <w:lsdException w:name="endnote reference" w:semiHidden="1" w:unhideWhenUsed="1"/>
-    <w:lsdException w:name="endnote text" w:semiHidden="1" w:unhideWhenUsed="1"/>
-    <w:lsdException w:name="table of authorities" w:semiHidden="1" w:unhideWhenUsed="1"/>
-    <w:lsdException w:name="macro" w:semiHidden="1" w:unhideWhenUsed="1"/>
-    <w:lsdException w:name="toa heading" w:semiHidden="1" w:unhideWhenUsed="1"/>
-    <w:lsdException w:name="List" w:semiHidden="1" w:unhideWhenUsed="1"/>
-    <w:lsdException w:name="List Bullet" w:semiHidden="1" w:unhideWhenUsed="1"/>
-    <w:lsdException w:name="List 2" w:semiHidden="1" w:unhideWhenUsed="1"/>
-    <w:lsdException w:name="List 3" w:semiHidden="1" w:unhideWhenUsed="1"/>
-    <w:lsdException w:name="List Bullet 2" w:semiHidden="1" w:unhideWhenUsed="1"/>
-    <w:lsdException w:name="List Bullet 3" w:semiHidden="1" w:unhideWhenUsed="1"/>
-    <w:lsdException w:name="List Bullet 4" w:semiHidden="1" w:unhideWhenUsed="1"/>
-    <w:lsdException w:name="List Bullet 5" w:semiHidden="1" w:unhideWhenUsed="1"/>
-    <w:lsdException w:name="List Number 2" w:semiHidden="1" w:unhideWhenUsed="1"/>
-    <w:lsdException w:name="List Number 3" w:semiHidden="1" w:unhideWhenUsed="1"/>
-    <w:lsdException w:name="List Number 4" w:semiHidden="1" w:unhideWhenUsed="1"/>
-    <w:lsdException w:name="List Number 5" w:semiHidden="1" w:unhideWhenUsed="1"/>
-    <w:lsdException w:name="Title" w:qFormat="1"/>
-    <w:lsdException w:name="Closing" w:semiHidden="1" w:unhideWhenUsed="1"/>
-    <w:lsdException w:name="Signature" w:semiHidden="1" w:unhideWhenUsed="1"/>
-    <w:lsdException w:name="Default Paragraph Font" w:semiHidden="1" w:unhideWhenUsed="1"/>
-    <w:lsdException w:name="Body Text" w:semiHidden="1" w:unhideWhenUsed="1"/>
-    <w:lsdException w:name="Body Text Indent" w:semiHidden="1" w:unhideWhenUsed="1"/>
-    <w:lsdException w:name="List Continue" w:semiHidden="1" w:unhideWhenUsed="1"/>
-    <w:lsdException w:name="List Continue 2" w:semiHidden="1" w:unhideWhenUsed="1"/>
-    <w:lsdException w:name="List Continue 3" w:semiHidden="1" w:unhideWhenUsed="1"/>
-    <w:lsdException w:name="List Continue 4" w:semiHidden="1" w:unhideWhenUsed="1"/>
-    <w:lsdException w:name="List Continue 5" w:semiHidden="1" w:unhideWhenUsed="1"/>
-    <w:lsdException w:name="Message Header" w:semiHidden="1" w:unhideWhenUsed="1"/>
-    <w:lsdException w:name="Subtitle" w:qFormat="1"/>
-    <w:lsdException w:name="Body Text First Indent 2" w:semiHidden="1" w:unhideWhenUsed="1"/>
-    <w:lsdException w:name="Note Heading" w:semiHidden="1" w:unhideWhenUsed="1"/>
-    <w:lsdException w:name="Body Text 2" w:semiHidden="1" w:unhideWhenUsed="1"/>
-    <w:lsdException w:name="Body Text 3" w:semiHidden="1" w:unhideWhenUsed="1"/>
-    <w:lsdException w:name="Body Text Indent 2" w:semiHidden="1" w:unhideWhenUsed="1"/>
-    <w:lsdException w:name="Body Text Indent 3" w:semiHidden="1" w:unhideWhenUsed="1"/>
-    <w:lsdException w:name="Block Text" w:semiHidden="1" w:unhideWhenUsed="1"/>
-    <w:lsdException w:name="Hyperlink" w:semiHidden="1" w:uiPriority="99" w:unhideWhenUsed="1"/>
-    <w:lsdException w:name="FollowedHyperlink" w:semiHidden="1" w:unhideWhenUsed="1"/>
-    <w:lsdException w:name="Strong" w:qFormat="1"/>
-    <w:lsdException w:name="Emphasis" w:qFormat="1"/>
-    <w:lsdException w:name="Document Map" w:semiHidden="1" w:unhideWhenUsed="1"/>
-    <w:lsdException w:name="Plain Text" w:semiHidden="1" w:unhideWhenUsed="1"/>
-    <w:lsdException w:name="E-mail Signature" w:semiHidden="1" w:unhideWhenUsed="1"/>
-    <w:lsdException w:name="HTML Top of Form" w:semiHidden="1" w:unhideWhenUsed="1"/>
-    <w:lsdException w:name="HTML Bottom of Form" w:semiHidden="1" w:unhideWhenUsed="1"/>
-    <w:lsdException w:name="Normal (Web)" w:semiHidden="1" w:unhideWhenUsed="1"/>
-    <w:lsdException w:name="HTML Acronym" w:semiHidden="1" w:unhideWhenUsed="1"/>
-    <w:lsdException w:name="HTML Address" w:semiHidden="1" w:unhideWhenUsed="1"/>
-    <w:lsdException w:name="HTML Cite" w:semiHidden="1" w:uiPriority="99" w:unhideWhenUsed="1"/>
-    <w:lsdException w:name="HTML Code" w:semiHidden="1" w:unhideWhenUsed="1"/>
-    <w:lsdException w:name="HTML Definition" w:semiHidden="1" w:unhideWhenUsed="1"/>
-    <w:lsdException w:name="HTML Keyboard" w:semiHidden="1" w:unhideWhenUsed="1"/>
-    <w:lsdException w:name="HTML Preformatted" w:semiHidden="1" w:unhideWhenUsed="1"/>
-    <w:lsdException w:name="HTML Sample" w:semiHidden="1" w:unhideWhenUsed="1"/>
-    <w:lsdException w:name="HTML Typewriter" w:semiHidden="1" w:unhideWhenUsed="1"/>
-    <w:lsdException w:name="HTML Variable" w:semiHidden="1" w:unhideWhenUsed="1"/>
-    <w:lsdException w:name="Normal Table" w:semiHidden="1" w:unhideWhenUsed="1"/>
-    <w:lsdException w:name="annotation subject" w:semiHidden="1" w:unhideWhenUsed="1"/>
-    <w:lsdException w:name="No List" w:semiHidden="1" w:unhideWhenUsed="1"/>
-    <w:lsdException w:name="Outline List 1" w:semiHidden="1" w:unhideWhenUsed="1"/>
-    <w:lsdException w:name="Outline List 2" w:semiHidden="1" w:unhideWhenUsed="1"/>
-    <w:lsdException w:name="Outline List 3" w:semiHidden="1" w:unhideWhenUsed="1"/>
-    <w:lsdException w:name="Table Simple 1" w:semiHidden="1" w:unhideWhenUsed="1"/>
-    <w:lsdException w:name="Table Simple 2" w:semiHidden="1" w:unhideWhenUsed="1"/>
-    <w:lsdException w:name="Table Simple 3" w:semiHidden="1" w:unhideWhenUsed="1"/>
-    <w:lsdException w:name="Table Classic 1" w:semiHidden="1" w:unhideWhenUsed="1"/>
-    <w:lsdException w:name="Table Classic 2" w:semiHidden="1" w:unhideWhenUsed="1"/>
-    <w:lsdException w:name="Table Classic 3" w:semiHidden="1" w:unhideWhenUsed="1"/>
-    <w:lsdException w:name="Table Classic 4" w:semiHidden="1" w:unhideWhenUsed="1"/>
-    <w:lsdException w:name="Table Colorful 1" w:semiHidden="1" w:unhideWhenUsed="1"/>
-    <w:lsdException w:name="Table Colorful 2" w:semiHidden="1" w:unhideWhenUsed="1"/>
-    <w:lsdException w:name="Table Colorful 3" w:semiHidden="1" w:unhideWhenUsed="1"/>
-    <w:lsdException w:name="Table Columns 1" w:semiHidden="1" w:unhideWhenUsed="1"/>
-    <w:lsdException w:name="Table Columns 2" w:semiHidden="1" w:unhideWhenUsed="1"/>
-    <w:lsdException w:name="Table Columns 3" w:semiHidden="1" w:unhideWhenUsed="1"/>
-    <w:lsdException w:name="Table Columns 4" w:semiHidden="1" w:unhideWhenUsed="1"/>
-    <w:lsdException w:name="Table Columns 5" w:semiHidden="1" w:unhideWhenUsed="1"/>
-    <w:lsdException w:name="Table Grid 1" w:semiHidden="1" w:unhideWhenUsed="1"/>
-    <w:lsdException w:name="Table Grid 2" w:semiHidden="1" w:unhideWhenUsed="1"/>
-    <w:lsdException w:name="Table Grid 3" w:semiHidden="1" w:unhideWhenUsed="1"/>
-    <w:lsdException w:name="Table Grid 4" w:semiHidden="1" w:unhideWhenUsed="1"/>
-    <w:lsdException w:name="Table Grid 5" w:semiHidden="1" w:unhideWhenUsed="1"/>
-    <w:lsdException w:name="Table Grid 6" w:semiHidden="1" w:unhideWhenUsed="1"/>
-    <w:lsdException w:name="Table Grid 7" w:semiHidden="1" w:unhideWhenUsed="1"/>
-    <w:lsdException w:name="Table Grid 8" w:semiHidden="1" w:unhideWhenUsed="1"/>
-    <w:lsdException w:name="Table List 1" w:semiHidden="1" w:unhideWhenUsed="1"/>
-    <w:lsdException w:name="Table List 2" w:semiHidden="1" w:unhideWhenUsed="1"/>
-    <w:lsdException w:name="Table List 3" w:semiHidden="1" w:unhideWhenUsed="1"/>
-    <w:lsdException w:name="Table List 4" w:semiHidden="1" w:unhideWhenUsed="1"/>
-    <w:lsdException w:name="Table List 5" w:semiHidden="1" w:unhideWhenUsed="1"/>
-    <w:lsdException w:name="Table List 6" w:semiHidden="1" w:unhideWhenUsed="1"/>
-    <w:lsdException w:name="Table List 7" w:semiHidden="1" w:unhideWhenUsed="1"/>
-    <w:lsdException w:name="Table List 8" w:semiHidden="1" w:unhideWhenUsed="1"/>
-    <w:lsdException w:name="Table 3D effects 1" w:semiHidden="1" w:unhideWhenUsed="1"/>
-    <w:lsdException w:name="Table 3D effects 2" w:semiHidden="1" w:unhideWhenUsed="1"/>
-    <w:lsdException w:name="Table 3D effects 3" w:semiHidden="1" w:unhideWhenUsed="1"/>
-    <w:lsdException w:name="Table Contemporary" w:semiHidden="1" w:unhideWhenUsed="1"/>
-    <w:lsdException w:name="Table Elegant" w:semiHidden="1" w:unhideWhenUsed="1"/>
-    <w:lsdException w:name="Table Professional" w:semiHidden="1" w:unhideWhenUsed="1"/>
-    <w:lsdException w:name="Table Subtle 1" w:semiHidden="1" w:unhideWhenUsed="1"/>
-    <w:lsdException w:name="Table Subtle 2" w:semiHidden="1" w:unhideWhenUsed="1"/>
-    <w:lsdException w:name="Table Web 1" w:semiHidden="1" w:unhideWhenUsed="1"/>
-    <w:lsdException w:name="Table Web 2" w:semiHidden="1" w:unhideWhenUsed="1"/>
-    <w:lsdException w:name="Table Web 3" w:semiHidden="1" w:unhideWhenUsed="1"/>
-    <w:lsdException w:name="Balloon Text" w:semiHidden="1" w:unhideWhenUsed="1"/>
-    <w:lsdException w:name="Table Theme" w:semiHidden="1" w:unhideWhenUsed="1"/>
-    <w:lsdException w:name="Placeholder Text" w:semiHidden="1" w:uiPriority="99"/>
-    <w:lsdException w:name="No Spacing" w:uiPriority="1" w:qFormat="1"/>
-    <w:lsdException w:name="Light Shading" w:uiPriority="60"/>
-    <w:lsdException w:name="Light List" w:uiPriority="61"/>
-    <w:lsdException w:name="Light Grid" w:uiPriority="62"/>
-    <w:lsdException w:name="Medium Shading 1" w:uiPriority="63"/>
-    <w:lsdException w:name="Medium Shading 2" w:uiPriority="64"/>
-    <w:lsdException w:name="Medium List 1" w:uiPriority="65"/>
-    <w:lsdException w:name="Medium List 2" w:uiPriority="66"/>
-    <w:lsdException w:name="Medium Grid 1" w:uiPriority="67"/>
-    <w:lsdException w:name="Medium Grid 2" w:uiPriority="68"/>
-    <w:lsdException w:name="Medium Grid 3" w:uiPriority="69"/>
-    <w:lsdException w:name="Dark List" w:uiPriority="70"/>
-    <w:lsdException w:name="Colorful Shading" w:uiPriority="71"/>
-    <w:lsdException w:name="Colorful List" w:uiPriority="72"/>
-    <w:lsdException w:name="Colorful Grid" w:uiPriority="73"/>
-    <w:lsdException w:name="Light Shading Accent 1" w:uiPriority="60"/>
-    <w:lsdException w:name="Light List Accent 1" w:uiPriority="61"/>
-    <w:lsdException w:name="Light Grid Accent 1" w:uiPriority="62"/>
-    <w:lsdException w:name="Medium Shading 1 Accent 1" w:uiPriority="63"/>
-    <w:lsdException w:name="Medium Shading 2 Accent 1" w:uiPriority="64"/>
-    <w:lsdException w:name="Medium List 1 Accent 1" w:uiPriority="65"/>
-    <w:lsdException w:name="Revision" w:semiHidden="1" w:uiPriority="99"/>
-    <w:lsdException w:name="List Paragraph" w:uiPriority="34" w:qFormat="1"/>
-    <w:lsdException w:name="Quote" w:uiPriority="29" w:qFormat="1"/>
-    <w:lsdException w:name="Intense Quote" w:uiPriority="30" w:qFormat="1"/>
-    <w:lsdException w:name="Medium List 2 Accent 1" w:uiPriority="66"/>
-    <w:lsdException w:name="Medium Grid 1 Accent 1" w:uiPriority="67"/>
-    <w:lsdException w:name="Medium Grid 2 Accent 1" w:uiPriority="68"/>
-    <w:lsdException w:name="Medium Grid 3 Accent 1" w:uiPriority="69"/>
-    <w:lsdException w:name="Dark List Accent 1" w:uiPriority="70"/>
-    <w:lsdException w:name="Colorful Shading Accent 1" w:uiPriority="71"/>
-    <w:lsdException w:name="Colorful List Accent 1" w:uiPriority="72"/>
-    <w:lsdException w:name="Colorful Grid Accent 1" w:uiPriority="73"/>
-    <w:lsdException w:name="Light Shading Accent 2" w:uiPriority="60"/>
-    <w:lsdException w:name="Light List Accent 2" w:uiPriority="61"/>
-    <w:lsdException w:name="Light Grid Accent 2" w:uiPriority="62"/>
-    <w:lsdException w:name="Medium Shading 1 Accent 2" w:uiPriority="63"/>
-    <w:lsdException w:name="Medium Shading 2 Accent 2" w:uiPriority="64"/>
-    <w:lsdException w:name="Medium List 1 Accent 2" w:uiPriority="65"/>
-    <w:lsdException w:name="Medium List 2 Accent 2" w:uiPriority="66"/>
-    <w:lsdException w:name="Medium Grid 1 Accent 2" w:uiPriority="67"/>
-    <w:lsdException w:name="Medium Grid 2 Accent 2" w:uiPriority="68"/>
-    <w:lsdException w:name="Medium Grid 3 Accent 2" w:uiPriority="69"/>
-    <w:lsdException w:name="Dark List Accent 2" w:uiPriority="70"/>
-    <w:lsdException w:name="Colorful Shading Accent 2" w:uiPriority="71"/>
-    <w:lsdException w:name="Colorful List Accent 2" w:uiPriority="72"/>
-    <w:lsdException w:name="Colorful Grid Accent 2" w:uiPriority="73"/>
-    <w:lsdException w:name="Light Shading Accent 3" w:uiPriority="60"/>
-    <w:lsdException w:name="Light List Accent 3" w:uiPriority="61"/>
-    <w:lsdException w:name="Light Grid Accent 3" w:uiPriority="62"/>
-    <w:lsdException w:name="Medium Shading 1 Accent 3" w:uiPriority="63"/>
-    <w:lsdException w:name="Medium Shading 2 Accent 3" w:uiPriority="64"/>
-    <w:lsdException w:name="Medium List 1 Accent 3" w:uiPriority="65"/>
-    <w:lsdException w:name="Medium List 2 Accent 3" w:uiPriority="66"/>
-    <w:lsdException w:name="Medium Grid 1 Accent 3" w:uiPriority="67"/>
-    <w:lsdException w:name="Medium Grid 2 Accent 3" w:uiPriority="68"/>
-    <w:lsdException w:name="Medium Grid 3 Accent 3" w:uiPriority="69"/>
-    <w:lsdException w:name="Dark List Accent 3" w:uiPriority="70"/>
-    <w:lsdException w:name="Colorful Shading Accent 3" w:uiPriority="71"/>
-    <w:lsdException w:name="Colorful List Accent 3" w:uiPriority="72"/>
-    <w:lsdException w:name="Colorful Grid Accent 3" w:uiPriority="73"/>
-    <w:lsdException w:name="Light Shading Accent 4" w:uiPriority="60"/>
-    <w:lsdException w:name="Light List Accent 4" w:uiPriority="61"/>
-    <w:lsdException w:name="Light Grid Accent 4" w:uiPriority="62"/>
-    <w:lsdException w:name="Medium Shading 1 Accent 4" w:uiPriority="63"/>
-    <w:lsdException w:name="Medium Shading 2 Accent 4" w:uiPriority="64"/>
-    <w:lsdException w:name="Medium List 1 Accent 4" w:uiPriority="65"/>
-    <w:lsdException w:name="Medium List 2 Accent 4" w:uiPriority="66"/>
-    <w:lsdException w:name="Medium Grid 1 Accent 4" w:uiPriority="67"/>
-    <w:lsdException w:name="Medium Grid 2 Accent 4" w:uiPriority="68"/>
-    <w:lsdException w:name="Medium Grid 3 Accent 4" w:uiPriority="69"/>
-    <w:lsdException w:name="Dark List Accent 4" w:uiPriority="70"/>
-    <w:lsdException w:name="Colorful Shading Accent 4" w:uiPriority="71"/>
-    <w:lsdException w:name="Colorful List Accent 4" w:uiPriority="72"/>
-    <w:lsdException w:name="Colorful Grid Accent 4" w:uiPriority="73"/>
-    <w:lsdException w:name="Light Shading Accent 5" w:uiPriority="60"/>
-    <w:lsdException w:name="Light List Accent 5" w:uiPriority="61"/>
-    <w:lsdException w:name="Light Grid Accent 5" w:uiPriority="62"/>
-    <w:lsdException w:name="Medium Shading 1 Accent 5" w:uiPriority="63"/>
-    <w:lsdException w:name="Medium Shading 2 Accent 5" w:uiPriority="64"/>
-    <w:lsdException w:name="Medium List 1 Accent 5" w:uiPriority="65"/>
-    <w:lsdException w:name="Medium List 2 Accent 5" w:uiPriority="66"/>
-    <w:lsdException w:name="Medium Grid 1 Accent 5" w:uiPriority="67"/>
-    <w:lsdException w:name="Medium Grid 2 Accent 5" w:uiPriority="68"/>
-    <w:lsdException w:name="Medium Grid 3 Accent 5" w:uiPriority="69"/>
-    <w:lsdException w:name="Dark List Accent 5" w:uiPriority="70"/>
-    <w:lsdException w:name="Colorful Shading Accent 5" w:uiPriority="71"/>
-    <w:lsdException w:name="Colorful List Accent 5" w:uiPriority="72"/>
-    <w:lsdException w:name="Colorful Grid Accent 5" w:uiPriority="73"/>
-    <w:lsdException w:name="Light Shading Accent 6" w:uiPriority="60"/>
-    <w:lsdException w:name="Light List Accent 6" w:uiPriority="61"/>
-    <w:lsdException w:name="Light Grid Accent 6" w:uiPriority="62"/>
-    <w:lsdException w:name="Medium Shading 1 Accent 6" w:uiPriority="63"/>
-    <w:lsdException w:name="Medium Shading 2 Accent 6" w:uiPriority="64"/>
-    <w:lsdException w:name="Medium List 1 Accent 6" w:uiPriority="65"/>
-    <w:lsdException w:name="Medium List 2 Accent 6" w:uiPriority="66"/>
-    <w:lsdException w:name="Medium Grid 1 Accent 6" w:uiPriority="67"/>
-    <w:lsdException w:name="Medium Grid 2 Accent 6" w:uiPriority="68"/>
-    <w:lsdException w:name="Medium Grid 3 Accent 6" w:uiPriority="69"/>
-    <w:lsdException w:name="Dark List Accent 6" w:uiPriority="70"/>
-    <w:lsdException w:name="Colorful Shading Accent 6" w:uiPriority="71"/>
-    <w:lsdException w:name="Colorful List Accent 6" w:uiPriority="72"/>
-    <w:lsdException w:name="Colorful Grid Accent 6" w:uiPriority="73"/>
-    <w:lsdException w:name="Subtle Emphasis" w:uiPriority="19" w:qFormat="1"/>
-    <w:lsdException w:name="Intense Emphasis" w:uiPriority="21" w:qFormat="1"/>
-    <w:lsdException w:name="Subtle Reference" w:uiPriority="31" w:qFormat="1"/>
-    <w:lsdException w:name="Intense Reference" w:uiPriority="32" w:qFormat="1"/>
-    <w:lsdException w:name="Book Title" w:uiPriority="33" w:qFormat="1"/>
-    <w:lsdException w:name="Bibliography" w:semiHidden="1" w:uiPriority="37" w:unhideWhenUsed="1"/>
-    <w:lsdException w:name="TOC Heading" w:semiHidden="1" w:uiPriority="39" w:unhideWhenUsed="1" w:qFormat="1"/>
-    <w:lsdException w:name="Grid Table 4" w:uiPriority="49"/>
-    <w:lsdException w:name="Grid Table 5 Dark" w:uiPriority="50"/>
-    <w:lsdException w:name="Grid Table 6 Colorful" w:uiPriority="51"/>
-    <w:lsdException w:name="Grid Table 7 Colorful" w:uiPriority="52"/>
-    <w:lsdException w:name="Grid Table 1 Light Accent 1" w:uiPriority="46"/>
-    <w:lsdException w:name="Grid Table 2 Accent 1" w:uiPriority="47"/>
-    <w:lsdException w:name="Grid Table 3 Accent 1" w:uiPriority="48"/>
-    <w:lsdException w:name="Grid Table 4 Accent 1" w:uiPriority="49"/>
-    <w:lsdException w:name="Grid Table 5 Dark Accent 1" w:uiPriority="50"/>
-    <w:lsdException w:name="Grid Table 6 Colorful Accent 1" w:uiPriority="51"/>
-    <w:lsdException w:name="Grid Table 7 Colorful Accent 1" w:uiPriority="52"/>
-    <w:lsdException w:name="Grid Table 1 Light Accent 2" w:uiPriority="46"/>
-    <w:lsdException w:name="Grid Table 2 Accent 2" w:uiPriority="47"/>
-    <w:lsdException w:name="Grid Table 3 Accent 2" w:uiPriority="48"/>
-    <w:lsdException w:name="Grid Table 4 Accent 2" w:uiPriority="49"/>
-    <w:lsdException w:name="Grid Table 5 Dark Accent 2" w:uiPriority="50"/>
-    <w:lsdException w:name="Grid Table 6 Colorful Accent 2" w:uiPriority="51"/>
-    <w:lsdException w:name="Grid Table 7 Colorful Accent 2" w:uiPriority="52"/>
-    <w:lsdException w:name="Grid Table 1 Light Accent 3" w:uiPriority="46"/>
-    <w:lsdException w:name="Grid Table 2 Accent 3" w:uiPriority="47"/>
-    <w:lsdException w:name="Grid Table 3 Accent 3" w:uiPriority="48"/>
-    <w:lsdException w:name="Grid Table 4 Accent 3" w:uiPriority="49"/>
-    <w:lsdException w:name="Grid Table 5 Dark Accent 3" w:uiPriority="50"/>
-    <w:lsdException w:name="Grid Table 6 Colorful Accent 3" w:uiPriority="51"/>
-    <w:lsdException w:name="Grid Table 7 Colorful Accent 3" w:uiPriority="52"/>
-    <w:lsdException w:name="Grid Table 1 Light Accent 4" w:uiPriority="46"/>
-    <w:lsdException w:name="Grid Table 2 Accent 4" w:uiPriority="47"/>
-    <w:lsdException w:name="Grid Table 3 Accent 4" w:uiPriority="48"/>
-    <w:lsdException w:name="Grid Table 4 Accent 4" w:uiPriority="49"/>
-    <w:lsdException w:name="Grid Table 5 Dark Accent 4" w:uiPriority="50"/>
-    <w:lsdException w:name="Grid Table 6 Colorful Accent 4" w:uiPriority="51"/>
-    <w:lsdException w:name="Grid Table 7 Colorful Accent 4" w:uiPriority="52"/>
-    <w:lsdException w:name="Grid Table 1 Light Accent 5" w:uiPriority="46"/>
-    <w:lsdException w:name="Grid Table 2 Accent 5" w:uiPriority="47"/>
-    <w:lsdException w:name="Grid Table 3 Accent 5" w:uiPriority="48"/>
-    <w:lsdException w:name="Grid Table 4 Accent 5" w:uiPriority="49"/>
-    <w:lsdException w:name="Grid Table 5 Dark Accent 5" w:uiPriority="50"/>
-    <w:lsdException w:name="Grid Table 6 Colorful Accent 5" w:uiPriority="51"/>
-    <w:lsdException w:name="Grid Table 7 Colorful Accent 5" w:uiPriority="52"/>
-    <w:lsdException w:name="Grid Table 1 Light Accent 6" w:uiPriority="46"/>
-    <w:lsdException w:name="Grid Table 2 Accent 6" w:uiPriority="47"/>
-    <w:lsdException w:name="Grid Table 3 Accent 6" w:uiPriority="48"/>
-    <w:lsdException w:name="Grid Table 4 Accent 6" w:uiPriority="49"/>
-    <w:lsdException w:name="Grid Table 5 Dark Accent 6" w:uiPriority="50"/>
-    <w:lsdException w:name="Grid Table 6 Colorful Accent 6" w:uiPriority="51"/>
-    <w:lsdException w:name="Grid Table 7 Colorful Accent 6" w:uiPriority="52"/>
-    <w:lsdException w:name="List Table 1 Light" w:uiPriority="46"/>
-    <w:lsdException w:name="List Table 2" w:uiPriority="47"/>
-    <w:lsdException w:name="List Table 3" w:uiPriority="48"/>
-    <w:lsdException w:name="List Table 4" w:uiPriority="49"/>
-    <w:lsdException w:name="List Table 5 Dark" w:uiPriority="50"/>
-    <w:lsdException w:name="List Table 6 Colorful" w:uiPriority="51"/>
-    <w:lsdException w:name="List Table 7 Colorful" w:uiPriority="52"/>
-    <w:lsdException w:name="List Table 1 Light Accent 1" w:uiPriority="46"/>
-    <w:lsdException w:name="List Table 2 Accent 1" w:uiPriority="47"/>
-    <w:lsdException w:name="List Table 3 Accent 1" w:uiPriority="48"/>
-    <w:lsdException w:name="List Table 4 Accent 1" w:uiPriority="49"/>
-    <w:lsdException w:name="List Table 5 Dark Accent 1" w:uiPriority="50"/>
-    <w:lsdException w:name="List Table 6 Colorful Accent 1" w:uiPriority="51"/>
-    <w:lsdException w:name="List Table 7 Colorful Accent 1" w:uiPriority="52"/>
-    <w:lsdException w:name="List Table 1 Light Accent 2" w:uiPriority="46"/>
-    <w:lsdException w:name="List Table 2 Accent 2" w:uiPriority="47"/>
-    <w:lsdException w:name="List Table 3 Accent 2" w:uiPriority="48"/>
-    <w:lsdException w:name="List Table 4 Accent 2" w:uiPriority="49"/>
-    <w:lsdException w:name="List Table 5 Dark Accent 2" w:uiPriority="50"/>
-    <w:lsdException w:name="List Table 6 Colorful Accent 2" w:uiPriority="51"/>
-    <w:lsdException w:name="List Table 7 Colorful Accent 2" w:uiPriority="52"/>
-    <w:lsdException w:name="List Table 1 Light Accent 3" w:uiPriority="46"/>
-    <w:lsdException w:name="List Table 2 Accent 3" w:uiPriority="47"/>
-    <w:lsdException w:name="List Table 3 Accent 3" w:uiPriority="48"/>
-    <w:lsdException w:name="List Table 4 Accent 3" w:uiPriority="49"/>
-    <w:lsdException w:name="List Table 5 Dark Accent 3" w:uiPriority="50"/>
-    <w:lsdException w:name="List Table 6 Colorful Accent 3" w:uiPriority="51"/>
-    <w:lsdException w:name="List Table 7 Colorful Accent 3" w:uiPriority="52"/>
-    <w:lsdException w:name="List Table 1 Light Accent 4" w:uiPriority="46"/>
-    <w:lsdException w:name="List Table 2 Accent 4" w:uiPriority="47"/>
-    <w:lsdException w:name="List Table 3 Accent 4" w:uiPriority="48"/>
-    <w:lsdException w:name="List Table 4 Accent 4" w:uiPriority="49"/>
-    <w:lsdException w:name="List Table 5 Dark Accent 4" w:uiPriority="50"/>
-    <w:lsdException w:name="List Table 6 Colorful Accent 4" w:uiPriority="51"/>
-    <w:lsdException w:name="List Table 7 Colorful Accent 4" w:uiPriority="52"/>
-    <w:lsdException w:name="List Table 1 Light Accent 5" w:uiPriority="46"/>
-    <w:lsdException w:name="List Table 2 Accent 5" w:uiPriority="47"/>
-    <w:lsdException w:name="List Table 3 Accent 5" w:uiPriority="48"/>
-    <w:lsdException w:name="List Table 4 Accent 5" w:uiPriority="49"/>
-    <w:lsdException w:name="List Table 5 Dark Accent 5" w:uiPriority="50"/>
-    <w:lsdException w:name="List Table 6 Colorful Accent 5" w:uiPriority="51"/>
-    <w:lsdException w:name="List Table 7 Colorful Accent 5" w:uiPriority="52"/>
-    <w:lsdException w:name="List Table 1 Light Accent 6" w:uiPriority="46"/>
-    <w:lsdException w:name="List Table 2 Accent 6" w:uiPriority="47"/>
-    <w:lsdException w:name="List Table 3 Accent 6" w:uiPriority="48"/>
-    <w:lsdException w:name="List Table 4 Accent 6" w:uiPriority="49"/>
-    <w:lsdException w:name="List Table 5 Dark Accent 6" w:uiPriority="50"/>
-    <w:lsdException w:name="List Table 6 Colorful Accent 6" w:uiPriority="51"/>
-    <w:lsdException w:name="List Table 7 Colorful Accent 6" w:uiPriority="52"/>
+  <w:latentStyles w:defLockedState="0" w:defUIPriority="0" w:defSemiHidden="1" w:defUnhideWhenUsed="1" w:defQFormat="0" w:count="276">
+    <w:lsdException w:name="Normal" w:semiHidden="0" w:unhideWhenUsed="0" w:qFormat="1"/>
+    <w:lsdException w:name="heading 1" w:semiHidden="0" w:uiPriority="9" w:unhideWhenUsed="0" w:qFormat="1"/>
+    <w:lsdException w:name="heading 2" w:semiHidden="0" w:unhideWhenUsed="0" w:qFormat="1"/>
+    <w:lsdException w:name="heading 3" w:semiHidden="0" w:unhideWhenUsed="0" w:qFormat="1"/>
+    <w:lsdException w:name="heading 4" w:semiHidden="0" w:unhideWhenUsed="0" w:qFormat="1"/>
+    <w:lsdException w:name="heading 5" w:semiHidden="0" w:unhideWhenUsed="0" w:qFormat="1"/>
+    <w:lsdException w:name="heading 6" w:semiHidden="0" w:unhideWhenUsed="0" w:qFormat="1"/>
+    <w:lsdException w:name="heading 7" w:qFormat="1"/>
+    <w:lsdException w:name="heading 8" w:qFormat="1"/>
+    <w:lsdException w:name="heading 9" w:qFormat="1"/>
+    <w:lsdException w:name="toc 1" w:uiPriority="39" w:qFormat="1"/>
+    <w:lsdException w:name="toc 2" w:uiPriority="39" w:qFormat="1"/>
+    <w:lsdException w:name="toc 3" w:uiPriority="39" w:qFormat="1"/>
+    <w:lsdException w:name="toc 4" w:uiPriority="39"/>
+    <w:lsdException w:name="caption" w:qFormat="1"/>
+    <w:lsdException w:name="table of figures" w:uiPriority="99"/>
+    <w:lsdException w:name="List Number" w:semiHidden="0" w:unhideWhenUsed="0"/>
+    <w:lsdException w:name="List 4" w:semiHidden="0" w:unhideWhenUsed="0"/>
+    <w:lsdException w:name="List 5" w:semiHidden="0" w:unhideWhenUsed="0"/>
+    <w:lsdException w:name="Title" w:semiHidden="0" w:unhideWhenUsed="0" w:qFormat="1"/>
+    <w:lsdException w:name="Subtitle" w:semiHidden="0" w:unhideWhenUsed="0" w:qFormat="1"/>
+    <w:lsdException w:name="Salutation" w:semiHidden="0" w:unhideWhenUsed="0"/>
+    <w:lsdException w:name="Date" w:semiHidden="0" w:unhideWhenUsed="0"/>
+    <w:lsdException w:name="Body Text First Indent" w:semiHidden="0" w:unhideWhenUsed="0"/>
+    <w:lsdException w:name="Hyperlink" w:uiPriority="99"/>
+    <w:lsdException w:name="Strong" w:semiHidden="0" w:unhideWhenUsed="0" w:qFormat="1"/>
+    <w:lsdException w:name="Emphasis" w:semiHidden="0" w:unhideWhenUsed="0" w:qFormat="1"/>
+    <w:lsdException w:name="HTML Cite" w:uiPriority="99"/>
+    <w:lsdException w:name="Table Grid" w:semiHidden="0" w:unhideWhenUsed="0"/>
+    <w:lsdException w:name="Note Level 1" w:semiHidden="0" w:unhideWhenUsed="0"/>
+    <w:lsdException w:name="Note Level 2" w:semiHidden="0" w:unhideWhenUsed="0"/>
+    <w:lsdException w:name="Note Level 3" w:semiHidden="0" w:unhideWhenUsed="0"/>
+    <w:lsdException w:name="Note Level 4" w:semiHidden="0" w:unhideWhenUsed="0"/>
+    <w:lsdException w:name="Note Level 5" w:semiHidden="0" w:unhideWhenUsed="0"/>
+    <w:lsdException w:name="Note Level 6" w:semiHidden="0" w:unhideWhenUsed="0"/>
+    <w:lsdException w:name="Note Level 7" w:semiHidden="0" w:unhideWhenUsed="0"/>
+    <w:lsdException w:name="Note Level 8" w:semiHidden="0" w:unhideWhenUsed="0"/>
+    <w:lsdException w:name="Note Level 9" w:semiHidden="0" w:unhideWhenUsed="0"/>
+    <w:lsdException w:name="Placeholder Text" w:uiPriority="99" w:unhideWhenUsed="0"/>
+    <w:lsdException w:name="No Spacing" w:semiHidden="0" w:uiPriority="1" w:unhideWhenUsed="0" w:qFormat="1"/>
+    <w:lsdException w:name="Light Shading" w:semiHidden="0" w:uiPriority="60" w:unhideWhenUsed="0"/>
+    <w:lsdException w:name="Light List" w:semiHidden="0" w:uiPriority="61" w:unhideWhenUsed="0"/>
+    <w:lsdException w:name="Light Grid" w:semiHidden="0" w:uiPriority="62" w:unhideWhenUsed="0"/>
+    <w:lsdException w:name="Medium Shading 1" w:semiHidden="0" w:uiPriority="63" w:unhideWhenUsed="0"/>
+    <w:lsdException w:name="Medium Shading 2" w:semiHidden="0" w:uiPriority="64" w:unhideWhenUsed="0"/>
+    <w:lsdException w:name="Medium List 1" w:semiHidden="0" w:uiPriority="65" w:unhideWhenUsed="0"/>
+    <w:lsdException w:name="Medium List 2" w:semiHidden="0" w:uiPriority="66" w:unhideWhenUsed="0"/>
+    <w:lsdException w:name="Medium Grid 1" w:semiHidden="0" w:uiPriority="67" w:unhideWhenUsed="0"/>
+    <w:lsdException w:name="Medium Grid 2" w:semiHidden="0" w:uiPriority="68" w:unhideWhenUsed="0"/>
+    <w:lsdException w:name="Medium Grid 3" w:semiHidden="0" w:uiPriority="69" w:unhideWhenUsed="0"/>
+    <w:lsdException w:name="Dark List" w:semiHidden="0" w:uiPriority="70" w:unhideWhenUsed="0"/>
+    <w:lsdException w:name="Colorful Shading" w:semiHidden="0" w:uiPriority="71" w:unhideWhenUsed="0"/>
+    <w:lsdException w:name="Colorful List" w:semiHidden="0" w:uiPriority="72" w:unhideWhenUsed="0"/>
+    <w:lsdException w:name="Colorful Grid" w:semiHidden="0" w:uiPriority="73" w:unhideWhenUsed="0"/>
+    <w:lsdException w:name="Light Shading Accent 1" w:semiHidden="0" w:uiPriority="60" w:unhideWhenUsed="0"/>
+    <w:lsdException w:name="Light List Accent 1" w:semiHidden="0" w:uiPriority="61" w:unhideWhenUsed="0"/>
+    <w:lsdException w:name="Light Grid Accent 1" w:semiHidden="0" w:uiPriority="62" w:unhideWhenUsed="0"/>
+    <w:lsdException w:name="Medium Shading 1 Accent 1" w:semiHidden="0" w:uiPriority="63" w:unhideWhenUsed="0"/>
+    <w:lsdException w:name="Medium Shading 2 Accent 1" w:semiHidden="0" w:uiPriority="64" w:unhideWhenUsed="0"/>
+    <w:lsdException w:name="Medium List 1 Accent 1" w:semiHidden="0" w:uiPriority="65" w:unhideWhenUsed="0"/>
+    <w:lsdException w:name="Revision" w:uiPriority="99" w:unhideWhenUsed="0"/>
+    <w:lsdException w:name="List Paragraph" w:semiHidden="0" w:uiPriority="34" w:unhideWhenUsed="0" w:qFormat="1"/>
+    <w:lsdException w:name="Quote" w:semiHidden="0" w:uiPriority="29" w:unhideWhenUsed="0" w:qFormat="1"/>
+    <w:lsdException w:name="Intense Quote" w:semiHidden="0" w:uiPriority="30" w:unhideWhenUsed="0" w:qFormat="1"/>
+    <w:lsdException w:name="Medium List 2 Accent 1" w:semiHidden="0" w:uiPriority="66" w:unhideWhenUsed="0"/>
+    <w:lsdException w:name="Medium Grid 1 Accent 1" w:semiHidden="0" w:uiPriority="67" w:unhideWhenUsed="0"/>
+    <w:lsdException w:name="Medium Grid 2 Accent 1" w:semiHidden="0" w:uiPriority="68" w:unhideWhenUsed="0"/>
+    <w:lsdException w:name="Medium Grid 3 Accent 1" w:semiHidden="0" w:uiPriority="69" w:unhideWhenUsed="0"/>
+    <w:lsdException w:name="Dark List Accent 1" w:semiHidden="0" w:uiPriority="70" w:unhideWhenUsed="0"/>
+    <w:lsdException w:name="Colorful Shading Accent 1" w:semiHidden="0" w:uiPriority="71" w:unhideWhenUsed="0"/>
+    <w:lsdException w:name="Colorful List Accent 1" w:semiHidden="0" w:uiPriority="72" w:unhideWhenUsed="0"/>
+    <w:lsdException w:name="Colorful Grid Accent 1" w:semiHidden="0" w:uiPriority="73" w:unhideWhenUsed="0"/>
+    <w:lsdException w:name="Light Shading Accent 2" w:semiHidden="0" w:uiPriority="60" w:unhideWhenUsed="0"/>
+    <w:lsdException w:name="Light List Accent 2" w:semiHidden="0" w:uiPriority="61" w:unhideWhenUsed="0"/>
+    <w:lsdException w:name="Light Grid Accent 2" w:semiHidden="0" w:uiPriority="62" w:unhideWhenUsed="0"/>
+    <w:lsdException w:name="Medium Shading 1 Accent 2" w:semiHidden="0" w:uiPriority="63" w:unhideWhenUsed="0"/>
+    <w:lsdException w:name="Medium Shading 2 Accent 2" w:semiHidden="0" w:uiPriority="64" w:unhideWhenUsed="0"/>
+    <w:lsdException w:name="Medium List 1 Accent 2" w:semiHidden="0" w:uiPriority="65" w:unhideWhenUsed="0"/>
+    <w:lsdException w:name="Medium List 2 Accent 2" w:semiHidden="0" w:uiPriority="66" w:unhideWhenUsed="0"/>
+    <w:lsdException w:name="Medium Grid 1 Accent 2" w:semiHidden="0" w:uiPriority="67" w:unhideWhenUsed="0"/>
+    <w:lsdException w:name="Medium Grid 2 Accent 2" w:semiHidden="0" w:uiPriority="68" w:unhideWhenUsed="0"/>
+    <w:lsdException w:name="Medium Grid 3 Accent 2" w:semiHidden="0" w:uiPriority="69" w:unhideWhenUsed="0"/>
+    <w:lsdException w:name="Dark List Accent 2" w:semiHidden="0" w:uiPriority="70" w:unhideWhenUsed="0"/>
+    <w:lsdException w:name="Colorful Shading Accent 2" w:semiHidden="0" w:uiPriority="71" w:unhideWhenUsed="0"/>
+    <w:lsdException w:name="Colorful List Accent 2" w:semiHidden="0" w:uiPriority="72" w:unhideWhenUsed="0"/>
+    <w:lsdException w:name="Colorful Grid Accent 2" w:semiHidden="0" w:uiPriority="73" w:unhideWhenUsed="0"/>
+    <w:lsdException w:name="Light Shading Accent 3" w:semiHidden="0" w:uiPriority="60" w:unhideWhenUsed="0"/>
+    <w:lsdException w:name="Light List Accent 3" w:semiHidden="0" w:uiPriority="61" w:unhideWhenUsed="0"/>
+    <w:lsdException w:name="Light Grid Accent 3" w:semiHidden="0" w:uiPriority="62" w:unhideWhenUsed="0"/>
+    <w:lsdException w:name="Medium Shading 1 Accent 3" w:semiHidden="0" w:uiPriority="63" w:unhideWhenUsed="0"/>
+    <w:lsdException w:name="Medium Shading 2 Accent 3" w:semiHidden="0" w:uiPriority="64" w:unhideWhenUsed="0"/>
+    <w:lsdException w:name="Medium List 1 Accent 3" w:semiHidden="0" w:uiPriority="65" w:unhideWhenUsed="0"/>
+    <w:lsdException w:name="Medium List 2 Accent 3" w:semiHidden="0" w:uiPriority="66" w:unhideWhenUsed="0"/>
+    <w:lsdException w:name="Medium Grid 1 Accent 3" w:semiHidden="0" w:uiPriority="67" w:unhideWhenUsed="0"/>
+    <w:lsdException w:name="Medium Grid 2 Accent 3" w:semiHidden="0" w:uiPriority="68" w:unhideWhenUsed="0"/>
+    <w:lsdException w:name="Medium Grid 3 Accent 3" w:semiHidden="0" w:uiPriority="69" w:unhideWhenUsed="0"/>
+    <w:lsdException w:name="Dark List Accent 3" w:semiHidden="0" w:uiPriority="70" w:unhideWhenUsed="0"/>
+    <w:lsdException w:name="Colorful Shading Accent 3" w:semiHidden="0" w:uiPriority="71" w:unhideWhenUsed="0"/>
+    <w:lsdException w:name="Colorful List Accent 3" w:semiHidden="0" w:uiPriority="72" w:unhideWhenUsed="0"/>
+    <w:lsdException w:name="Colorful Grid Accent 3" w:semiHidden="0" w:uiPriority="73" w:unhideWhenUsed="0"/>
+    <w:lsdException w:name="Light Shading Accent 4" w:semiHidden="0" w:uiPriority="60" w:unhideWhenUsed="0"/>
+    <w:lsdException w:name="Light List Accent 4" w:semiHidden="0" w:uiPriority="61" w:unhideWhenUsed="0"/>
+    <w:lsdException w:name="Light Grid Accent 4" w:semiHidden="0" w:uiPriority="62" w:unhideWhenUsed="0"/>
+    <w:lsdException w:name="Medium Shading 1 Accent 4" w:semiHidden="0" w:uiPriority="63" w:unhideWhenUsed="0"/>
+    <w:lsdException w:name="Medium Shading 2 Accent 4" w:semiHidden="0" w:uiPriority="64" w:unhideWhenUsed="0"/>
+    <w:lsdException w:name="Medium List 1 Accent 4" w:semiHidden="0" w:uiPriority="65" w:unhideWhenUsed="0"/>
+    <w:lsdException w:name="Medium List 2 Accent 4" w:semiHidden="0" w:uiPriority="66" w:unhideWhenUsed="0"/>
+    <w:lsdException w:name="Medium Grid 1 Accent 4" w:semiHidden="0" w:uiPriority="67" w:unhideWhenUsed="0"/>
+    <w:lsdException w:name="Medium Grid 2 Accent 4" w:semiHidden="0" w:uiPriority="68" w:unhideWhenUsed="0"/>
+    <w:lsdException w:name="Medium Grid 3 Accent 4" w:semiHidden="0" w:uiPriority="69" w:unhideWhenUsed="0"/>
+    <w:lsdException w:name="Dark List Accent 4" w:semiHidden="0" w:uiPriority="70" w:unhideWhenUsed="0"/>
+    <w:lsdException w:name="Colorful Shading Accent 4" w:semiHidden="0" w:uiPriority="71" w:unhideWhenUsed="0"/>
+    <w:lsdException w:name="Colorful List Accent 4" w:semiHidden="0" w:uiPriority="72" w:unhideWhenUsed="0"/>
+    <w:lsdException w:name="Colorful Grid Accent 4" w:semiHidden="0" w:uiPriority="73" w:unhideWhenUsed="0"/>
+    <w:lsdException w:name="Light Shading Accent 5" w:semiHidden="0" w:uiPriority="60" w:unhideWhenUsed="0"/>
+    <w:lsdException w:name="Light List Accent 5" w:semiHidden="0" w:uiPriority="61" w:unhideWhenUsed="0"/>
+    <w:lsdException w:name="Light Grid Accent 5" w:semiHidden="0" w:uiPriority="62" w:unhideWhenUsed="0"/>
+    <w:lsdException w:name="Medium Shading 1 Accent 5" w:semiHidden="0" w:uiPriority="63" w:unhideWhenUsed="0"/>
+    <w:lsdException w:name="Medium Shading 2 Accent 5" w:semiHidden="0" w:uiPriority="64" w:unhideWhenUsed="0"/>
+    <w:lsdException w:name="Medium List 1 Accent 5" w:semiHidden="0" w:uiPriority="65" w:unhideWhenUsed="0"/>
+    <w:lsdException w:name="Medium List 2 Accent 5" w:semiHidden="0" w:uiPriority="66" w:unhideWhenUsed="0"/>
+    <w:lsdException w:name="Medium Grid 1 Accent 5" w:semiHidden="0" w:uiPriority="67" w:unhideWhenUsed="0"/>
+    <w:lsdException w:name="Medium Grid 2 Accent 5" w:semiHidden="0" w:uiPriority="68" w:unhideWhenUsed="0"/>
+    <w:lsdException w:name="Medium Grid 3 Accent 5" w:semiHidden="0" w:uiPriority="69" w:unhideWhenUsed="0"/>
+    <w:lsdException w:name="Dark List Accent 5" w:semiHidden="0" w:uiPriority="70" w:unhideWhenUsed="0"/>
+    <w:lsdException w:name="Colorful Shading Accent 5" w:semiHidden="0" w:uiPriority="71" w:unhideWhenUsed="0"/>
+    <w:lsdException w:name="Colorful List Accent 5" w:semiHidden="0" w:uiPriority="72" w:unhideWhenUsed="0"/>
+    <w:lsdException w:name="Colorful Grid Accent 5" w:semiHidden="0" w:uiPriority="73" w:unhideWhenUsed="0"/>
+    <w:lsdException w:name="Light Shading Accent 6" w:semiHidden="0" w:uiPriority="60" w:unhideWhenUsed="0"/>
+    <w:lsdException w:name="Light List Accent 6" w:semiHidden="0" w:uiPriority="61" w:unhideWhenUsed="0"/>
+    <w:lsdException w:name="Light Grid Accent 6" w:semiHidden="0" w:uiPriority="62" w:unhideWhenUsed="0"/>
+    <w:lsdException w:name="Medium Shading 1 Accent 6" w:semiHidden="0" w:uiPriority="63" w:unhideWhenUsed="0"/>
+    <w:lsdException w:name="Medium Shading 2 Accent 6" w:semiHidden="0" w:uiPriority="64" w:unhideWhenUsed="0"/>
+    <w:lsdException w:name="Medium List 1 Accent 6" w:semiHidden="0" w:uiPriority="65" w:unhideWhenUsed="0"/>
+    <w:lsdException w:name="Medium List 2 Accent 6" w:semiHidden="0" w:uiPriority="66" w:unhideWhenUsed="0"/>
+    <w:lsdException w:name="Medium Grid 1 Accent 6" w:semiHidden="0" w:uiPriority="67" w:unhideWhenUsed="0"/>
+    <w:lsdException w:name="Medium Grid 2 Accent 6" w:semiHidden="0" w:uiPriority="68" w:unhideWhenUsed="0"/>
+    <w:lsdException w:name="Medium Grid 3 Accent 6" w:semiHidden="0" w:uiPriority="69" w:unhideWhenUsed="0"/>
+    <w:lsdException w:name="Dark List Accent 6" w:semiHidden="0" w:uiPriority="70" w:unhideWhenUsed="0"/>
+    <w:lsdException w:name="Colorful Shading Accent 6" w:semiHidden="0" w:uiPriority="71" w:unhideWhenUsed="0"/>
+    <w:lsdException w:name="Colorful List Accent 6" w:semiHidden="0" w:uiPriority="72" w:unhideWhenUsed="0"/>
+    <w:lsdException w:name="Colorful Grid Accent 6" w:semiHidden="0" w:uiPriority="73" w:unhideWhenUsed="0"/>
+    <w:lsdException w:name="Subtle Emphasis" w:semiHidden="0" w:uiPriority="19" w:unhideWhenUsed="0" w:qFormat="1"/>
+    <w:lsdException w:name="Intense Emphasis" w:semiHidden="0" w:uiPriority="21" w:unhideWhenUsed="0" w:qFormat="1"/>
+    <w:lsdException w:name="Subtle Reference" w:semiHidden="0" w:uiPriority="31" w:unhideWhenUsed="0" w:qFormat="1"/>
+    <w:lsdException w:name="Intense Reference" w:semiHidden="0" w:uiPriority="32" w:unhideWhenUsed="0" w:qFormat="1"/>
+    <w:lsdException w:name="Book Title" w:semiHidden="0" w:uiPriority="33" w:unhideWhenUsed="0" w:qFormat="1"/>
+    <w:lsdException w:name="Bibliography" w:uiPriority="37"/>
+    <w:lsdException w:name="TOC Heading" w:uiPriority="39" w:qFormat="1"/>
   </w:latentStyles>
   <w:style w:type="paragraph" w:default="1" w:styleId="Normal">
     <w:name w:val="Normal"/>
@@ -9836,7 +9880,6 @@
   <w:style w:type="character" w:default="1" w:styleId="DefaultParagraphFont">
     <w:name w:val="Default Paragraph Font"/>
     <w:uiPriority w:val="1"/>
-    <w:semiHidden/>
     <w:unhideWhenUsed/>
   </w:style>
   <w:style w:type="table" w:default="1" w:styleId="TableNormal">
@@ -10249,6 +10292,7 @@
       <w:rFonts w:ascii="Times New Roman" w:hAnsi="Times New Roman" w:cs="Times New Roman"/>
     </w:rPr>
     <w:tblPr>
+      <w:tblInd w:w="0" w:type="dxa"/>
       <w:tblBorders>
         <w:top w:val="single" w:sz="4" w:space="0" w:color="auto"/>
         <w:left w:val="single" w:sz="4" w:space="0" w:color="auto"/>
@@ -10257,6 +10301,12 @@
         <w:insideH w:val="single" w:sz="4" w:space="0" w:color="auto"/>
         <w:insideV w:val="single" w:sz="4" w:space="0" w:color="auto"/>
       </w:tblBorders>
+      <w:tblCellMar>
+        <w:top w:w="0" w:type="dxa"/>
+        <w:left w:w="108" w:type="dxa"/>
+        <w:bottom w:w="0" w:type="dxa"/>
+        <w:right w:w="108" w:type="dxa"/>
+      </w:tblCellMar>
     </w:tblPr>
   </w:style>
   <w:style w:type="character" w:customStyle="1" w:styleId="FooterChar">
@@ -10336,6 +10386,838 @@
       <w:ind w:left="720"/>
       <w:contextualSpacing/>
     </w:pPr>
+  </w:style>
+  <w:style w:type="character" w:styleId="Emphasis">
+    <w:name w:val="Emphasis"/>
+    <w:basedOn w:val="DefaultParagraphFont"/>
+    <w:qFormat/>
+    <w:rsid w:val="00ED2816"/>
+    <w:rPr>
+      <w:i/>
+      <w:iCs/>
+    </w:rPr>
+  </w:style>
+</w:styles>
+</file>
+
+<file path=word/stylesWithEffects.xml><?xml version="1.0" encoding="utf-8"?>
+<w:styles xmlns:wpc="http://schemas.microsoft.com/office/word/2010/wordprocessingCanvas" xmlns:mo="http://schemas.microsoft.com/office/mac/office/2008/main" xmlns:mc="http://schemas.openxmlformats.org/markup-compatibility/2006" xmlns:mv="urn:schemas-microsoft-com:mac:vml" xmlns:o="urn:schemas-microsoft-com:office:office" xmlns:r="http://schemas.openxmlformats.org/officeDocument/2006/relationships" xmlns:m="http://schemas.openxmlformats.org/officeDocument/2006/math" xmlns:v="urn:schemas-microsoft-com:vml" xmlns:wp14="http://schemas.microsoft.com/office/word/2010/wordprocessingDrawing" xmlns:wp="http://schemas.openxmlformats.org/drawingml/2006/wordprocessingDrawing" xmlns:w10="urn:schemas-microsoft-com:office:word" xmlns:w="http://schemas.openxmlformats.org/wordprocessingml/2006/main" xmlns:w14="http://schemas.microsoft.com/office/word/2010/wordml" xmlns:wpg="http://schemas.microsoft.com/office/word/2010/wordprocessingGroup" xmlns:wpi="http://schemas.microsoft.com/office/word/2010/wordprocessingInk" xmlns:wne="http://schemas.microsoft.com/office/word/2006/wordml" xmlns:wps="http://schemas.microsoft.com/office/word/2010/wordprocessingShape" mc:Ignorable="w14 wp14">
+  <w:docDefaults>
+    <w:rPrDefault>
+      <w:rPr>
+        <w:rFonts w:ascii="Arial" w:eastAsia="Times New Roman" w:hAnsi="Arial" w:cs="Arial"/>
+        <w:lang w:val="en-GB" w:eastAsia="en-GB" w:bidi="ar-SA"/>
+      </w:rPr>
+    </w:rPrDefault>
+    <w:pPrDefault/>
+  </w:docDefaults>
+  <w:latentStyles w:defLockedState="0" w:defUIPriority="0" w:defSemiHidden="1" w:defUnhideWhenUsed="1" w:defQFormat="0" w:count="276">
+    <w:lsdException w:name="Normal" w:semiHidden="0" w:unhideWhenUsed="0" w:qFormat="1"/>
+    <w:lsdException w:name="heading 1" w:semiHidden="0" w:uiPriority="9" w:unhideWhenUsed="0" w:qFormat="1"/>
+    <w:lsdException w:name="heading 2" w:semiHidden="0" w:unhideWhenUsed="0" w:qFormat="1"/>
+    <w:lsdException w:name="heading 3" w:semiHidden="0" w:unhideWhenUsed="0" w:qFormat="1"/>
+    <w:lsdException w:name="heading 4" w:semiHidden="0" w:unhideWhenUsed="0" w:qFormat="1"/>
+    <w:lsdException w:name="heading 5" w:semiHidden="0" w:unhideWhenUsed="0" w:qFormat="1"/>
+    <w:lsdException w:name="heading 6" w:semiHidden="0" w:unhideWhenUsed="0" w:qFormat="1"/>
+    <w:lsdException w:name="heading 7" w:qFormat="1"/>
+    <w:lsdException w:name="heading 8" w:qFormat="1"/>
+    <w:lsdException w:name="heading 9" w:qFormat="1"/>
+    <w:lsdException w:name="toc 1" w:uiPriority="39" w:qFormat="1"/>
+    <w:lsdException w:name="toc 2" w:uiPriority="39" w:qFormat="1"/>
+    <w:lsdException w:name="toc 3" w:uiPriority="39" w:qFormat="1"/>
+    <w:lsdException w:name="toc 4" w:uiPriority="39"/>
+    <w:lsdException w:name="caption" w:qFormat="1"/>
+    <w:lsdException w:name="table of figures" w:uiPriority="99"/>
+    <w:lsdException w:name="List Number" w:semiHidden="0" w:unhideWhenUsed="0"/>
+    <w:lsdException w:name="List 4" w:semiHidden="0" w:unhideWhenUsed="0"/>
+    <w:lsdException w:name="List 5" w:semiHidden="0" w:unhideWhenUsed="0"/>
+    <w:lsdException w:name="Title" w:semiHidden="0" w:unhideWhenUsed="0" w:qFormat="1"/>
+    <w:lsdException w:name="Subtitle" w:semiHidden="0" w:unhideWhenUsed="0" w:qFormat="1"/>
+    <w:lsdException w:name="Salutation" w:semiHidden="0" w:unhideWhenUsed="0"/>
+    <w:lsdException w:name="Date" w:semiHidden="0" w:unhideWhenUsed="0"/>
+    <w:lsdException w:name="Body Text First Indent" w:semiHidden="0" w:unhideWhenUsed="0"/>
+    <w:lsdException w:name="Hyperlink" w:uiPriority="99"/>
+    <w:lsdException w:name="Strong" w:semiHidden="0" w:unhideWhenUsed="0" w:qFormat="1"/>
+    <w:lsdException w:name="Emphasis" w:semiHidden="0" w:unhideWhenUsed="0" w:qFormat="1"/>
+    <w:lsdException w:name="HTML Cite" w:uiPriority="99"/>
+    <w:lsdException w:name="Table Grid" w:semiHidden="0" w:unhideWhenUsed="0"/>
+    <w:lsdException w:name="Note Level 1" w:semiHidden="0" w:unhideWhenUsed="0"/>
+    <w:lsdException w:name="Note Level 2" w:semiHidden="0" w:unhideWhenUsed="0"/>
+    <w:lsdException w:name="Note Level 3" w:semiHidden="0" w:unhideWhenUsed="0"/>
+    <w:lsdException w:name="Note Level 4" w:semiHidden="0" w:unhideWhenUsed="0"/>
+    <w:lsdException w:name="Note Level 5" w:semiHidden="0" w:unhideWhenUsed="0"/>
+    <w:lsdException w:name="Note Level 6" w:semiHidden="0" w:unhideWhenUsed="0"/>
+    <w:lsdException w:name="Note Level 7" w:semiHidden="0" w:unhideWhenUsed="0"/>
+    <w:lsdException w:name="Note Level 8" w:semiHidden="0" w:unhideWhenUsed="0"/>
+    <w:lsdException w:name="Note Level 9" w:semiHidden="0" w:unhideWhenUsed="0"/>
+    <w:lsdException w:name="Placeholder Text" w:uiPriority="99" w:unhideWhenUsed="0"/>
+    <w:lsdException w:name="No Spacing" w:semiHidden="0" w:uiPriority="1" w:unhideWhenUsed="0" w:qFormat="1"/>
+    <w:lsdException w:name="Light Shading" w:semiHidden="0" w:uiPriority="60" w:unhideWhenUsed="0"/>
+    <w:lsdException w:name="Light List" w:semiHidden="0" w:uiPriority="61" w:unhideWhenUsed="0"/>
+    <w:lsdException w:name="Light Grid" w:semiHidden="0" w:uiPriority="62" w:unhideWhenUsed="0"/>
+    <w:lsdException w:name="Medium Shading 1" w:semiHidden="0" w:uiPriority="63" w:unhideWhenUsed="0"/>
+    <w:lsdException w:name="Medium Shading 2" w:semiHidden="0" w:uiPriority="64" w:unhideWhenUsed="0"/>
+    <w:lsdException w:name="Medium List 1" w:semiHidden="0" w:uiPriority="65" w:unhideWhenUsed="0"/>
+    <w:lsdException w:name="Medium List 2" w:semiHidden="0" w:uiPriority="66" w:unhideWhenUsed="0"/>
+    <w:lsdException w:name="Medium Grid 1" w:semiHidden="0" w:uiPriority="67" w:unhideWhenUsed="0"/>
+    <w:lsdException w:name="Medium Grid 2" w:semiHidden="0" w:uiPriority="68" w:unhideWhenUsed="0"/>
+    <w:lsdException w:name="Medium Grid 3" w:semiHidden="0" w:uiPriority="69" w:unhideWhenUsed="0"/>
+    <w:lsdException w:name="Dark List" w:semiHidden="0" w:uiPriority="70" w:unhideWhenUsed="0"/>
+    <w:lsdException w:name="Colorful Shading" w:semiHidden="0" w:uiPriority="71" w:unhideWhenUsed="0"/>
+    <w:lsdException w:name="Colorful List" w:semiHidden="0" w:uiPriority="72" w:unhideWhenUsed="0"/>
+    <w:lsdException w:name="Colorful Grid" w:semiHidden="0" w:uiPriority="73" w:unhideWhenUsed="0"/>
+    <w:lsdException w:name="Light Shading Accent 1" w:semiHidden="0" w:uiPriority="60" w:unhideWhenUsed="0"/>
+    <w:lsdException w:name="Light List Accent 1" w:semiHidden="0" w:uiPriority="61" w:unhideWhenUsed="0"/>
+    <w:lsdException w:name="Light Grid Accent 1" w:semiHidden="0" w:uiPriority="62" w:unhideWhenUsed="0"/>
+    <w:lsdException w:name="Medium Shading 1 Accent 1" w:semiHidden="0" w:uiPriority="63" w:unhideWhenUsed="0"/>
+    <w:lsdException w:name="Medium Shading 2 Accent 1" w:semiHidden="0" w:uiPriority="64" w:unhideWhenUsed="0"/>
+    <w:lsdException w:name="Medium List 1 Accent 1" w:semiHidden="0" w:uiPriority="65" w:unhideWhenUsed="0"/>
+    <w:lsdException w:name="Revision" w:uiPriority="99" w:unhideWhenUsed="0"/>
+    <w:lsdException w:name="List Paragraph" w:semiHidden="0" w:uiPriority="34" w:unhideWhenUsed="0" w:qFormat="1"/>
+    <w:lsdException w:name="Quote" w:semiHidden="0" w:uiPriority="29" w:unhideWhenUsed="0" w:qFormat="1"/>
+    <w:lsdException w:name="Intense Quote" w:semiHidden="0" w:uiPriority="30" w:unhideWhenUsed="0" w:qFormat="1"/>
+    <w:lsdException w:name="Medium List 2 Accent 1" w:semiHidden="0" w:uiPriority="66" w:unhideWhenUsed="0"/>
+    <w:lsdException w:name="Medium Grid 1 Accent 1" w:semiHidden="0" w:uiPriority="67" w:unhideWhenUsed="0"/>
+    <w:lsdException w:name="Medium Grid 2 Accent 1" w:semiHidden="0" w:uiPriority="68" w:unhideWhenUsed="0"/>
+    <w:lsdException w:name="Medium Grid 3 Accent 1" w:semiHidden="0" w:uiPriority="69" w:unhideWhenUsed="0"/>
+    <w:lsdException w:name="Dark List Accent 1" w:semiHidden="0" w:uiPriority="70" w:unhideWhenUsed="0"/>
+    <w:lsdException w:name="Colorful Shading Accent 1" w:semiHidden="0" w:uiPriority="71" w:unhideWhenUsed="0"/>
+    <w:lsdException w:name="Colorful List Accent 1" w:semiHidden="0" w:uiPriority="72" w:unhideWhenUsed="0"/>
+    <w:lsdException w:name="Colorful Grid Accent 1" w:semiHidden="0" w:uiPriority="73" w:unhideWhenUsed="0"/>
+    <w:lsdException w:name="Light Shading Accent 2" w:semiHidden="0" w:uiPriority="60" w:unhideWhenUsed="0"/>
+    <w:lsdException w:name="Light List Accent 2" w:semiHidden="0" w:uiPriority="61" w:unhideWhenUsed="0"/>
+    <w:lsdException w:name="Light Grid Accent 2" w:semiHidden="0" w:uiPriority="62" w:unhideWhenUsed="0"/>
+    <w:lsdException w:name="Medium Shading 1 Accent 2" w:semiHidden="0" w:uiPriority="63" w:unhideWhenUsed="0"/>
+    <w:lsdException w:name="Medium Shading 2 Accent 2" w:semiHidden="0" w:uiPriority="64" w:unhideWhenUsed="0"/>
+    <w:lsdException w:name="Medium List 1 Accent 2" w:semiHidden="0" w:uiPriority="65" w:unhideWhenUsed="0"/>
+    <w:lsdException w:name="Medium List 2 Accent 2" w:semiHidden="0" w:uiPriority="66" w:unhideWhenUsed="0"/>
+    <w:lsdException w:name="Medium Grid 1 Accent 2" w:semiHidden="0" w:uiPriority="67" w:unhideWhenUsed="0"/>
+    <w:lsdException w:name="Medium Grid 2 Accent 2" w:semiHidden="0" w:uiPriority="68" w:unhideWhenUsed="0"/>
+    <w:lsdException w:name="Medium Grid 3 Accent 2" w:semiHidden="0" w:uiPriority="69" w:unhideWhenUsed="0"/>
+    <w:lsdException w:name="Dark List Accent 2" w:semiHidden="0" w:uiPriority="70" w:unhideWhenUsed="0"/>
+    <w:lsdException w:name="Colorful Shading Accent 2" w:semiHidden="0" w:uiPriority="71" w:unhideWhenUsed="0"/>
+    <w:lsdException w:name="Colorful List Accent 2" w:semiHidden="0" w:uiPriority="72" w:unhideWhenUsed="0"/>
+    <w:lsdException w:name="Colorful Grid Accent 2" w:semiHidden="0" w:uiPriority="73" w:unhideWhenUsed="0"/>
+    <w:lsdException w:name="Light Shading Accent 3" w:semiHidden="0" w:uiPriority="60" w:unhideWhenUsed="0"/>
+    <w:lsdException w:name="Light List Accent 3" w:semiHidden="0" w:uiPriority="61" w:unhideWhenUsed="0"/>
+    <w:lsdException w:name="Light Grid Accent 3" w:semiHidden="0" w:uiPriority="62" w:unhideWhenUsed="0"/>
+    <w:lsdException w:name="Medium Shading 1 Accent 3" w:semiHidden="0" w:uiPriority="63" w:unhideWhenUsed="0"/>
+    <w:lsdException w:name="Medium Shading 2 Accent 3" w:semiHidden="0" w:uiPriority="64" w:unhideWhenUsed="0"/>
+    <w:lsdException w:name="Medium List 1 Accent 3" w:semiHidden="0" w:uiPriority="65" w:unhideWhenUsed="0"/>
+    <w:lsdException w:name="Medium List 2 Accent 3" w:semiHidden="0" w:uiPriority="66" w:unhideWhenUsed="0"/>
+    <w:lsdException w:name="Medium Grid 1 Accent 3" w:semiHidden="0" w:uiPriority="67" w:unhideWhenUsed="0"/>
+    <w:lsdException w:name="Medium Grid 2 Accent 3" w:semiHidden="0" w:uiPriority="68" w:unhideWhenUsed="0"/>
+    <w:lsdException w:name="Medium Grid 3 Accent 3" w:semiHidden="0" w:uiPriority="69" w:unhideWhenUsed="0"/>
+    <w:lsdException w:name="Dark List Accent 3" w:semiHidden="0" w:uiPriority="70" w:unhideWhenUsed="0"/>
+    <w:lsdException w:name="Colorful Shading Accent 3" w:semiHidden="0" w:uiPriority="71" w:unhideWhenUsed="0"/>
+    <w:lsdException w:name="Colorful List Accent 3" w:semiHidden="0" w:uiPriority="72" w:unhideWhenUsed="0"/>
+    <w:lsdException w:name="Colorful Grid Accent 3" w:semiHidden="0" w:uiPriority="73" w:unhideWhenUsed="0"/>
+    <w:lsdException w:name="Light Shading Accent 4" w:semiHidden="0" w:uiPriority="60" w:unhideWhenUsed="0"/>
+    <w:lsdException w:name="Light List Accent 4" w:semiHidden="0" w:uiPriority="61" w:unhideWhenUsed="0"/>
+    <w:lsdException w:name="Light Grid Accent 4" w:semiHidden="0" w:uiPriority="62" w:unhideWhenUsed="0"/>
+    <w:lsdException w:name="Medium Shading 1 Accent 4" w:semiHidden="0" w:uiPriority="63" w:unhideWhenUsed="0"/>
+    <w:lsdException w:name="Medium Shading 2 Accent 4" w:semiHidden="0" w:uiPriority="64" w:unhideWhenUsed="0"/>
+    <w:lsdException w:name="Medium List 1 Accent 4" w:semiHidden="0" w:uiPriority="65" w:unhideWhenUsed="0"/>
+    <w:lsdException w:name="Medium List 2 Accent 4" w:semiHidden="0" w:uiPriority="66" w:unhideWhenUsed="0"/>
+    <w:lsdException w:name="Medium Grid 1 Accent 4" w:semiHidden="0" w:uiPriority="67" w:unhideWhenUsed="0"/>
+    <w:lsdException w:name="Medium Grid 2 Accent 4" w:semiHidden="0" w:uiPriority="68" w:unhideWhenUsed="0"/>
+    <w:lsdException w:name="Medium Grid 3 Accent 4" w:semiHidden="0" w:uiPriority="69" w:unhideWhenUsed="0"/>
+    <w:lsdException w:name="Dark List Accent 4" w:semiHidden="0" w:uiPriority="70" w:unhideWhenUsed="0"/>
+    <w:lsdException w:name="Colorful Shading Accent 4" w:semiHidden="0" w:uiPriority="71" w:unhideWhenUsed="0"/>
+    <w:lsdException w:name="Colorful List Accent 4" w:semiHidden="0" w:uiPriority="72" w:unhideWhenUsed="0"/>
+    <w:lsdException w:name="Colorful Grid Accent 4" w:semiHidden="0" w:uiPriority="73" w:unhideWhenUsed="0"/>
+    <w:lsdException w:name="Light Shading Accent 5" w:semiHidden="0" w:uiPriority="60" w:unhideWhenUsed="0"/>
+    <w:lsdException w:name="Light List Accent 5" w:semiHidden="0" w:uiPriority="61" w:unhideWhenUsed="0"/>
+    <w:lsdException w:name="Light Grid Accent 5" w:semiHidden="0" w:uiPriority="62" w:unhideWhenUsed="0"/>
+    <w:lsdException w:name="Medium Shading 1 Accent 5" w:semiHidden="0" w:uiPriority="63" w:unhideWhenUsed="0"/>
+    <w:lsdException w:name="Medium Shading 2 Accent 5" w:semiHidden="0" w:uiPriority="64" w:unhideWhenUsed="0"/>
+    <w:lsdException w:name="Medium List 1 Accent 5" w:semiHidden="0" w:uiPriority="65" w:unhideWhenUsed="0"/>
+    <w:lsdException w:name="Medium List 2 Accent 5" w:semiHidden="0" w:uiPriority="66" w:unhideWhenUsed="0"/>
+    <w:lsdException w:name="Medium Grid 1 Accent 5" w:semiHidden="0" w:uiPriority="67" w:unhideWhenUsed="0"/>
+    <w:lsdException w:name="Medium Grid 2 Accent 5" w:semiHidden="0" w:uiPriority="68" w:unhideWhenUsed="0"/>
+    <w:lsdException w:name="Medium Grid 3 Accent 5" w:semiHidden="0" w:uiPriority="69" w:unhideWhenUsed="0"/>
+    <w:lsdException w:name="Dark List Accent 5" w:semiHidden="0" w:uiPriority="70" w:unhideWhenUsed="0"/>
+    <w:lsdException w:name="Colorful Shading Accent 5" w:semiHidden="0" w:uiPriority="71" w:unhideWhenUsed="0"/>
+    <w:lsdException w:name="Colorful List Accent 5" w:semiHidden="0" w:uiPriority="72" w:unhideWhenUsed="0"/>
+    <w:lsdException w:name="Colorful Grid Accent 5" w:semiHidden="0" w:uiPriority="73" w:unhideWhenUsed="0"/>
+    <w:lsdException w:name="Light Shading Accent 6" w:semiHidden="0" w:uiPriority="60" w:unhideWhenUsed="0"/>
+    <w:lsdException w:name="Light List Accent 6" w:semiHidden="0" w:uiPriority="61" w:unhideWhenUsed="0"/>
+    <w:lsdException w:name="Light Grid Accent 6" w:semiHidden="0" w:uiPriority="62" w:unhideWhenUsed="0"/>
+    <w:lsdException w:name="Medium Shading 1 Accent 6" w:semiHidden="0" w:uiPriority="63" w:unhideWhenUsed="0"/>
+    <w:lsdException w:name="Medium Shading 2 Accent 6" w:semiHidden="0" w:uiPriority="64" w:unhideWhenUsed="0"/>
+    <w:lsdException w:name="Medium List 1 Accent 6" w:semiHidden="0" w:uiPriority="65" w:unhideWhenUsed="0"/>
+    <w:lsdException w:name="Medium List 2 Accent 6" w:semiHidden="0" w:uiPriority="66" w:unhideWhenUsed="0"/>
+    <w:lsdException w:name="Medium Grid 1 Accent 6" w:semiHidden="0" w:uiPriority="67" w:unhideWhenUsed="0"/>
+    <w:lsdException w:name="Medium Grid 2 Accent 6" w:semiHidden="0" w:uiPriority="68" w:unhideWhenUsed="0"/>
+    <w:lsdException w:name="Medium Grid 3 Accent 6" w:semiHidden="0" w:uiPriority="69" w:unhideWhenUsed="0"/>
+    <w:lsdException w:name="Dark List Accent 6" w:semiHidden="0" w:uiPriority="70" w:unhideWhenUsed="0"/>
+    <w:lsdException w:name="Colorful Shading Accent 6" w:semiHidden="0" w:uiPriority="71" w:unhideWhenUsed="0"/>
+    <w:lsdException w:name="Colorful List Accent 6" w:semiHidden="0" w:uiPriority="72" w:unhideWhenUsed="0"/>
+    <w:lsdException w:name="Colorful Grid Accent 6" w:semiHidden="0" w:uiPriority="73" w:unhideWhenUsed="0"/>
+    <w:lsdException w:name="Subtle Emphasis" w:semiHidden="0" w:uiPriority="19" w:unhideWhenUsed="0" w:qFormat="1"/>
+    <w:lsdException w:name="Intense Emphasis" w:semiHidden="0" w:uiPriority="21" w:unhideWhenUsed="0" w:qFormat="1"/>
+    <w:lsdException w:name="Subtle Reference" w:semiHidden="0" w:uiPriority="31" w:unhideWhenUsed="0" w:qFormat="1"/>
+    <w:lsdException w:name="Intense Reference" w:semiHidden="0" w:uiPriority="32" w:unhideWhenUsed="0" w:qFormat="1"/>
+    <w:lsdException w:name="Book Title" w:semiHidden="0" w:uiPriority="33" w:unhideWhenUsed="0" w:qFormat="1"/>
+    <w:lsdException w:name="Bibliography" w:uiPriority="37"/>
+    <w:lsdException w:name="TOC Heading" w:uiPriority="39" w:qFormat="1"/>
+  </w:latentStyles>
+  <w:style w:type="paragraph" w:default="1" w:styleId="Normal">
+    <w:name w:val="Normal"/>
+    <w:qFormat/>
+    <w:rsid w:val="00223C7F"/>
+    <w:pPr>
+      <w:spacing w:after="120" w:line="360" w:lineRule="atLeast"/>
+    </w:pPr>
+    <w:rPr>
+      <w:sz w:val="24"/>
+    </w:rPr>
+  </w:style>
+  <w:style w:type="paragraph" w:styleId="Heading1">
+    <w:name w:val="heading 1"/>
+    <w:basedOn w:val="Normal"/>
+    <w:next w:val="Normal"/>
+    <w:link w:val="Heading1Char"/>
+    <w:autoRedefine/>
+    <w:uiPriority w:val="9"/>
+    <w:qFormat/>
+    <w:rsid w:val="00083C95"/>
+    <w:pPr>
+      <w:keepNext/>
+      <w:keepLines/>
+      <w:pageBreakBefore/>
+      <w:spacing w:before="720" w:after="240"/>
+      <w:jc w:val="center"/>
+      <w:outlineLvl w:val="0"/>
+    </w:pPr>
+    <w:rPr>
+      <w:b/>
+      <w:sz w:val="28"/>
+    </w:rPr>
+  </w:style>
+  <w:style w:type="paragraph" w:styleId="Heading2">
+    <w:name w:val="heading 2"/>
+    <w:basedOn w:val="Heading1"/>
+    <w:next w:val="Normal"/>
+    <w:qFormat/>
+    <w:pPr>
+      <w:pageBreakBefore w:val="0"/>
+      <w:spacing w:before="360"/>
+      <w:ind w:left="540" w:hanging="540"/>
+      <w:jc w:val="left"/>
+      <w:outlineLvl w:val="1"/>
+    </w:pPr>
+  </w:style>
+  <w:style w:type="paragraph" w:styleId="Heading3">
+    <w:name w:val="heading 3"/>
+    <w:basedOn w:val="Heading2"/>
+    <w:next w:val="Normal"/>
+    <w:qFormat/>
+    <w:pPr>
+      <w:spacing w:before="120" w:after="120"/>
+      <w:outlineLvl w:val="2"/>
+    </w:pPr>
+    <w:rPr>
+      <w:sz w:val="26"/>
+    </w:rPr>
+  </w:style>
+  <w:style w:type="paragraph" w:styleId="Heading4">
+    <w:name w:val="heading 4"/>
+    <w:basedOn w:val="Heading3"/>
+    <w:next w:val="Normal"/>
+    <w:qFormat/>
+    <w:pPr>
+      <w:outlineLvl w:val="3"/>
+    </w:pPr>
+    <w:rPr>
+      <w:sz w:val="24"/>
+    </w:rPr>
+  </w:style>
+  <w:style w:type="paragraph" w:styleId="Heading5">
+    <w:name w:val="heading 5"/>
+    <w:basedOn w:val="Normal"/>
+    <w:next w:val="Normal"/>
+    <w:qFormat/>
+    <w:pPr>
+      <w:spacing w:before="240" w:after="60"/>
+      <w:outlineLvl w:val="4"/>
+    </w:pPr>
+    <w:rPr>
+      <w:sz w:val="22"/>
+    </w:rPr>
+  </w:style>
+  <w:style w:type="paragraph" w:styleId="Heading6">
+    <w:name w:val="heading 6"/>
+    <w:basedOn w:val="Normal"/>
+    <w:next w:val="Normal"/>
+    <w:qFormat/>
+    <w:pPr>
+      <w:spacing w:before="240" w:after="60"/>
+      <w:outlineLvl w:val="5"/>
+    </w:pPr>
+    <w:rPr>
+      <w:i/>
+      <w:sz w:val="22"/>
+    </w:rPr>
+  </w:style>
+  <w:style w:type="paragraph" w:styleId="Heading7">
+    <w:name w:val="heading 7"/>
+    <w:basedOn w:val="Normal"/>
+    <w:next w:val="Normal"/>
+    <w:qFormat/>
+    <w:pPr>
+      <w:spacing w:before="240" w:after="60"/>
+      <w:outlineLvl w:val="6"/>
+    </w:pPr>
+    <w:rPr>
+      <w:sz w:val="20"/>
+    </w:rPr>
+  </w:style>
+  <w:style w:type="paragraph" w:styleId="Heading8">
+    <w:name w:val="heading 8"/>
+    <w:basedOn w:val="Normal"/>
+    <w:next w:val="Normal"/>
+    <w:qFormat/>
+    <w:rsid w:val="00C473FF"/>
+    <w:pPr>
+      <w:keepLines/>
+      <w:spacing w:before="240" w:after="240" w:line="240" w:lineRule="atLeast"/>
+      <w:outlineLvl w:val="7"/>
+    </w:pPr>
+  </w:style>
+  <w:style w:type="paragraph" w:styleId="Heading9">
+    <w:name w:val="heading 9"/>
+    <w:basedOn w:val="Normal"/>
+    <w:next w:val="Normal"/>
+    <w:qFormat/>
+    <w:pPr>
+      <w:spacing w:before="240" w:after="60"/>
+      <w:outlineLvl w:val="8"/>
+    </w:pPr>
+    <w:rPr>
+      <w:i/>
+      <w:sz w:val="18"/>
+    </w:rPr>
+  </w:style>
+  <w:style w:type="character" w:default="1" w:styleId="DefaultParagraphFont">
+    <w:name w:val="Default Paragraph Font"/>
+    <w:uiPriority w:val="1"/>
+    <w:unhideWhenUsed/>
+  </w:style>
+  <w:style w:type="table" w:default="1" w:styleId="TableNormal">
+    <w:name w:val="Normal Table"/>
+    <w:uiPriority w:val="99"/>
+    <w:semiHidden/>
+    <w:unhideWhenUsed/>
+    <w:tblPr>
+      <w:tblInd w:w="0" w:type="dxa"/>
+      <w:tblCellMar>
+        <w:top w:w="0" w:type="dxa"/>
+        <w:left w:w="108" w:type="dxa"/>
+        <w:bottom w:w="0" w:type="dxa"/>
+        <w:right w:w="108" w:type="dxa"/>
+      </w:tblCellMar>
+    </w:tblPr>
+  </w:style>
+  <w:style w:type="numbering" w:default="1" w:styleId="NoList">
+    <w:name w:val="No List"/>
+    <w:uiPriority w:val="99"/>
+    <w:semiHidden/>
+    <w:unhideWhenUsed/>
+  </w:style>
+  <w:style w:type="paragraph" w:styleId="TOC4">
+    <w:name w:val="toc 4"/>
+    <w:basedOn w:val="TOC3"/>
+    <w:uiPriority w:val="39"/>
+    <w:pPr>
+      <w:ind w:left="2160"/>
+    </w:pPr>
+  </w:style>
+  <w:style w:type="paragraph" w:styleId="TOC3">
+    <w:name w:val="toc 3"/>
+    <w:basedOn w:val="TOC2"/>
+    <w:uiPriority w:val="39"/>
+    <w:qFormat/>
+    <w:pPr>
+      <w:ind w:left="1620"/>
+    </w:pPr>
+  </w:style>
+  <w:style w:type="paragraph" w:styleId="TOC2">
+    <w:name w:val="toc 2"/>
+    <w:basedOn w:val="TOC1"/>
+    <w:uiPriority w:val="39"/>
+    <w:qFormat/>
+    <w:pPr>
+      <w:keepNext w:val="0"/>
+      <w:ind w:left="1080"/>
+    </w:pPr>
+    <w:rPr>
+      <w:b w:val="0"/>
+    </w:rPr>
+  </w:style>
+  <w:style w:type="paragraph" w:styleId="TOC1">
+    <w:name w:val="toc 1"/>
+    <w:basedOn w:val="Normal"/>
+    <w:uiPriority w:val="39"/>
+    <w:qFormat/>
+    <w:pPr>
+      <w:keepNext/>
+      <w:keepLines/>
+      <w:tabs>
+        <w:tab w:val="right" w:leader="dot" w:pos="8150"/>
+      </w:tabs>
+      <w:spacing w:before="120" w:after="40" w:line="280" w:lineRule="atLeast"/>
+      <w:ind w:left="540" w:right="576" w:hanging="540"/>
+    </w:pPr>
+    <w:rPr>
+      <w:b/>
+    </w:rPr>
+  </w:style>
+  <w:style w:type="paragraph" w:styleId="Index4">
+    <w:name w:val="index 4"/>
+    <w:basedOn w:val="Index3"/>
+    <w:semiHidden/>
+    <w:pPr>
+      <w:ind w:left="1152"/>
+    </w:pPr>
+  </w:style>
+  <w:style w:type="paragraph" w:styleId="Index3">
+    <w:name w:val="index 3"/>
+    <w:basedOn w:val="Index2"/>
+    <w:semiHidden/>
+    <w:pPr>
+      <w:ind w:left="810" w:hanging="270"/>
+    </w:pPr>
+  </w:style>
+  <w:style w:type="paragraph" w:styleId="Index2">
+    <w:name w:val="index 2"/>
+    <w:basedOn w:val="Index1"/>
+    <w:semiHidden/>
+    <w:pPr>
+      <w:ind w:left="540" w:hanging="252"/>
+    </w:pPr>
+  </w:style>
+  <w:style w:type="paragraph" w:styleId="Index1">
+    <w:name w:val="index 1"/>
+    <w:basedOn w:val="Normal"/>
+    <w:semiHidden/>
+    <w:pPr>
+      <w:keepLines/>
+      <w:spacing w:line="240" w:lineRule="atLeast"/>
+      <w:ind w:left="270" w:hanging="270"/>
+    </w:pPr>
+  </w:style>
+  <w:style w:type="paragraph" w:styleId="Header">
+    <w:name w:val="header"/>
+    <w:rsid w:val="00246BF6"/>
+    <w:pPr>
+      <w:spacing w:line="240" w:lineRule="atLeast"/>
+      <w:jc w:val="center"/>
+    </w:pPr>
+    <w:rPr>
+      <w:sz w:val="24"/>
+    </w:rPr>
+  </w:style>
+  <w:style w:type="character" w:styleId="FootnoteReference">
+    <w:name w:val="footnote reference"/>
+    <w:semiHidden/>
+    <w:rPr>
+      <w:position w:val="6"/>
+      <w:sz w:val="16"/>
+    </w:rPr>
+  </w:style>
+  <w:style w:type="paragraph" w:styleId="FootnoteText">
+    <w:name w:val="footnote text"/>
+    <w:basedOn w:val="Normal"/>
+    <w:semiHidden/>
+    <w:rsid w:val="00283ED5"/>
+    <w:pPr>
+      <w:spacing w:before="240" w:line="240" w:lineRule="atLeast"/>
+      <w:ind w:left="432" w:hanging="432"/>
+    </w:pPr>
+  </w:style>
+  <w:style w:type="paragraph" w:styleId="NormalIndent">
+    <w:name w:val="Normal Indent"/>
+    <w:basedOn w:val="Normal"/>
+    <w:pPr>
+      <w:ind w:left="720"/>
+    </w:pPr>
+  </w:style>
+  <w:style w:type="paragraph" w:customStyle="1" w:styleId="left-aligned">
+    <w:name w:val="left-aligned"/>
+    <w:basedOn w:val="Normal"/>
+    <w:rsid w:val="00367014"/>
+  </w:style>
+  <w:style w:type="paragraph" w:customStyle="1" w:styleId="centred">
+    <w:name w:val="centred"/>
+    <w:basedOn w:val="Normal"/>
+    <w:rsid w:val="006E4EF4"/>
+    <w:pPr>
+      <w:jc w:val="center"/>
+    </w:pPr>
+  </w:style>
+  <w:style w:type="paragraph" w:customStyle="1" w:styleId="right-aligned">
+    <w:name w:val="right-aligned"/>
+    <w:basedOn w:val="Normal"/>
+    <w:pPr>
+      <w:jc w:val="right"/>
+    </w:pPr>
+  </w:style>
+  <w:style w:type="paragraph" w:customStyle="1" w:styleId="figurecaption">
+    <w:name w:val="figure caption"/>
+    <w:basedOn w:val="Normal"/>
+    <w:next w:val="Normal"/>
+    <w:pPr>
+      <w:keepLines/>
+      <w:spacing w:before="240" w:line="240" w:lineRule="atLeast"/>
+      <w:ind w:left="547" w:hanging="547"/>
+    </w:pPr>
+  </w:style>
+  <w:style w:type="paragraph" w:customStyle="1" w:styleId="typedblock">
+    <w:name w:val="typed block"/>
+    <w:basedOn w:val="Normal"/>
+    <w:pPr>
+      <w:keepLines/>
+    </w:pPr>
+    <w:rPr>
+      <w:rFonts w:ascii="Courier New" w:hAnsi="Courier New"/>
+    </w:rPr>
+  </w:style>
+  <w:style w:type="paragraph" w:customStyle="1" w:styleId="hangingindent">
+    <w:name w:val="hanging indent"/>
+    <w:basedOn w:val="Normal"/>
+    <w:rsid w:val="00C473FF"/>
+    <w:pPr>
+      <w:ind w:left="576" w:hanging="576"/>
+    </w:pPr>
+  </w:style>
+  <w:style w:type="paragraph" w:customStyle="1" w:styleId="Title1">
+    <w:name w:val="Title1"/>
+    <w:basedOn w:val="Normal"/>
+    <w:next w:val="Subtitle1"/>
+    <w:pPr>
+      <w:spacing w:before="960" w:after="360"/>
+      <w:jc w:val="center"/>
+    </w:pPr>
+    <w:rPr>
+      <w:b/>
+      <w:sz w:val="28"/>
+    </w:rPr>
+  </w:style>
+  <w:style w:type="paragraph" w:customStyle="1" w:styleId="Subtitle1">
+    <w:name w:val="Subtitle1"/>
+    <w:basedOn w:val="Title1"/>
+    <w:next w:val="centred"/>
+    <w:rsid w:val="00AB6233"/>
+    <w:pPr>
+      <w:spacing w:before="360"/>
+    </w:pPr>
+    <w:rPr>
+      <w:sz w:val="24"/>
+    </w:rPr>
+  </w:style>
+  <w:style w:type="paragraph" w:customStyle="1" w:styleId="heading0">
+    <w:name w:val="heading 0"/>
+    <w:basedOn w:val="Normal"/>
+    <w:next w:val="Heading1"/>
+    <w:pPr>
+      <w:pageBreakBefore/>
+      <w:spacing w:before="1680" w:after="480" w:line="480" w:lineRule="atLeast"/>
+      <w:jc w:val="center"/>
+    </w:pPr>
+    <w:rPr>
+      <w:b/>
+      <w:sz w:val="28"/>
+    </w:rPr>
+  </w:style>
+  <w:style w:type="paragraph" w:customStyle="1" w:styleId="tablecaption">
+    <w:name w:val="table caption"/>
+    <w:basedOn w:val="Normal"/>
+    <w:next w:val="Normal"/>
+    <w:pPr>
+      <w:keepNext/>
+      <w:keepLines/>
+      <w:spacing w:before="240" w:line="240" w:lineRule="atLeast"/>
+      <w:ind w:left="540" w:hanging="540"/>
+    </w:pPr>
+  </w:style>
+  <w:style w:type="paragraph" w:customStyle="1" w:styleId="tall">
+    <w:name w:val="tall"/>
+    <w:basedOn w:val="centred"/>
+    <w:pPr>
+      <w:keepNext/>
+      <w:keepLines/>
+      <w:spacing w:after="144" w:line="660" w:lineRule="exact"/>
+    </w:pPr>
+  </w:style>
+  <w:style w:type="character" w:styleId="EndnoteReference">
+    <w:name w:val="endnote reference"/>
+    <w:semiHidden/>
+    <w:rPr>
+      <w:vertAlign w:val="superscript"/>
+    </w:rPr>
+  </w:style>
+  <w:style w:type="paragraph" w:customStyle="1" w:styleId="figuredescription">
+    <w:name w:val="figure description"/>
+    <w:basedOn w:val="figurecaption"/>
+    <w:next w:val="Normal"/>
+    <w:pPr>
+      <w:spacing w:before="0"/>
+      <w:ind w:firstLine="0"/>
+    </w:pPr>
+  </w:style>
+  <w:style w:type="paragraph" w:styleId="Footer">
+    <w:name w:val="footer"/>
+    <w:basedOn w:val="Normal"/>
+    <w:link w:val="FooterChar"/>
+    <w:rsid w:val="00283ED5"/>
+    <w:pPr>
+      <w:tabs>
+        <w:tab w:val="center" w:pos="4153"/>
+        <w:tab w:val="right" w:pos="8306"/>
+      </w:tabs>
+    </w:pPr>
+  </w:style>
+  <w:style w:type="character" w:styleId="PageNumber">
+    <w:name w:val="page number"/>
+    <w:basedOn w:val="DefaultParagraphFont"/>
+  </w:style>
+  <w:style w:type="paragraph" w:customStyle="1" w:styleId="tabledescription">
+    <w:name w:val="table description"/>
+    <w:basedOn w:val="tablecaption"/>
+    <w:next w:val="Normal"/>
+    <w:pPr>
+      <w:spacing w:before="0"/>
+      <w:ind w:firstLine="0"/>
+    </w:pPr>
+  </w:style>
+  <w:style w:type="paragraph" w:styleId="Caption">
+    <w:name w:val="caption"/>
+    <w:basedOn w:val="Normal"/>
+    <w:next w:val="Description"/>
+    <w:unhideWhenUsed/>
+    <w:qFormat/>
+    <w:rsid w:val="00FD1047"/>
+    <w:pPr>
+      <w:keepLines/>
+      <w:spacing w:before="240" w:line="240" w:lineRule="atLeast"/>
+      <w:ind w:left="547" w:hanging="547"/>
+    </w:pPr>
+    <w:rPr>
+      <w:b/>
+      <w:bCs/>
+      <w:szCs w:val="24"/>
+    </w:rPr>
+  </w:style>
+  <w:style w:type="character" w:styleId="Hyperlink">
+    <w:name w:val="Hyperlink"/>
+    <w:uiPriority w:val="99"/>
+    <w:unhideWhenUsed/>
+    <w:rsid w:val="00FE4621"/>
+    <w:rPr>
+      <w:color w:val="0000FF"/>
+      <w:u w:val="single"/>
+    </w:rPr>
+  </w:style>
+  <w:style w:type="paragraph" w:styleId="TableofFigures">
+    <w:name w:val="table of figures"/>
+    <w:basedOn w:val="TOC1"/>
+    <w:next w:val="Normal"/>
+    <w:uiPriority w:val="99"/>
+    <w:rsid w:val="00D84BD0"/>
+    <w:pPr>
+      <w:keepNext w:val="0"/>
+      <w:ind w:left="547" w:hanging="547"/>
+    </w:pPr>
+  </w:style>
+  <w:style w:type="paragraph" w:customStyle="1" w:styleId="Description">
+    <w:name w:val="Description"/>
+    <w:basedOn w:val="figuredescription"/>
+    <w:next w:val="Normal"/>
+    <w:qFormat/>
+    <w:rsid w:val="009C35DB"/>
+  </w:style>
+  <w:style w:type="paragraph" w:styleId="Signature">
+    <w:name w:val="Signature"/>
+    <w:basedOn w:val="Normal"/>
+    <w:link w:val="SignatureChar"/>
+    <w:rsid w:val="00AB6233"/>
+    <w:pPr>
+      <w:ind w:left="4252"/>
+    </w:pPr>
+  </w:style>
+  <w:style w:type="character" w:customStyle="1" w:styleId="SignatureChar">
+    <w:name w:val="Signature Char"/>
+    <w:link w:val="Signature"/>
+    <w:rsid w:val="00AB6233"/>
+    <w:rPr>
+      <w:sz w:val="24"/>
+    </w:rPr>
+  </w:style>
+  <w:style w:type="paragraph" w:styleId="BalloonText">
+    <w:name w:val="Balloon Text"/>
+    <w:basedOn w:val="Normal"/>
+    <w:link w:val="BalloonTextChar"/>
+    <w:rsid w:val="00261192"/>
+    <w:pPr>
+      <w:spacing w:after="0" w:line="240" w:lineRule="auto"/>
+    </w:pPr>
+    <w:rPr>
+      <w:rFonts w:ascii="Tahoma" w:hAnsi="Tahoma" w:cs="Tahoma"/>
+      <w:sz w:val="16"/>
+      <w:szCs w:val="16"/>
+    </w:rPr>
+  </w:style>
+  <w:style w:type="character" w:customStyle="1" w:styleId="BalloonTextChar">
+    <w:name w:val="Balloon Text Char"/>
+    <w:basedOn w:val="DefaultParagraphFont"/>
+    <w:link w:val="BalloonText"/>
+    <w:rsid w:val="00261192"/>
+    <w:rPr>
+      <w:rFonts w:ascii="Tahoma" w:hAnsi="Tahoma" w:cs="Tahoma"/>
+      <w:sz w:val="16"/>
+      <w:szCs w:val="16"/>
+    </w:rPr>
+  </w:style>
+  <w:style w:type="paragraph" w:customStyle="1" w:styleId="LEUFPFac">
+    <w:name w:val="LEU_FP_Fac"/>
+    <w:rsid w:val="00261192"/>
+    <w:pPr>
+      <w:spacing w:before="60" w:line="280" w:lineRule="exact"/>
+    </w:pPr>
+    <w:rPr>
+      <w:rFonts w:cs="Times New Roman"/>
+      <w:caps/>
+      <w:lang w:eastAsia="en-US"/>
+    </w:rPr>
+  </w:style>
+  <w:style w:type="paragraph" w:customStyle="1" w:styleId="LEUFPSchool">
+    <w:name w:val="LEU_FP_School"/>
+    <w:next w:val="LEUFPFac"/>
+    <w:rsid w:val="00261192"/>
+    <w:pPr>
+      <w:spacing w:line="400" w:lineRule="exact"/>
+    </w:pPr>
+    <w:rPr>
+      <w:rFonts w:cs="Times New Roman"/>
+      <w:b/>
+      <w:sz w:val="36"/>
+      <w:szCs w:val="36"/>
+      <w:lang w:eastAsia="en-US"/>
+    </w:rPr>
+  </w:style>
+  <w:style w:type="table" w:styleId="TableGrid">
+    <w:name w:val="Table Grid"/>
+    <w:basedOn w:val="TableNormal"/>
+    <w:rsid w:val="00261192"/>
+    <w:rPr>
+      <w:rFonts w:ascii="Times New Roman" w:hAnsi="Times New Roman" w:cs="Times New Roman"/>
+    </w:rPr>
+    <w:tblPr>
+      <w:tblInd w:w="0" w:type="dxa"/>
+      <w:tblBorders>
+        <w:top w:val="single" w:sz="4" w:space="0" w:color="auto"/>
+        <w:left w:val="single" w:sz="4" w:space="0" w:color="auto"/>
+        <w:bottom w:val="single" w:sz="4" w:space="0" w:color="auto"/>
+        <w:right w:val="single" w:sz="4" w:space="0" w:color="auto"/>
+        <w:insideH w:val="single" w:sz="4" w:space="0" w:color="auto"/>
+        <w:insideV w:val="single" w:sz="4" w:space="0" w:color="auto"/>
+      </w:tblBorders>
+      <w:tblCellMar>
+        <w:top w:w="0" w:type="dxa"/>
+        <w:left w:w="108" w:type="dxa"/>
+        <w:bottom w:w="0" w:type="dxa"/>
+        <w:right w:w="108" w:type="dxa"/>
+      </w:tblCellMar>
+    </w:tblPr>
+  </w:style>
+  <w:style w:type="character" w:customStyle="1" w:styleId="FooterChar">
+    <w:name w:val="Footer Char"/>
+    <w:basedOn w:val="DefaultParagraphFont"/>
+    <w:link w:val="Footer"/>
+    <w:rsid w:val="00261192"/>
+    <w:rPr>
+      <w:sz w:val="24"/>
+    </w:rPr>
+  </w:style>
+  <w:style w:type="paragraph" w:styleId="TOCHeading">
+    <w:name w:val="TOC Heading"/>
+    <w:basedOn w:val="Heading1"/>
+    <w:next w:val="Normal"/>
+    <w:uiPriority w:val="39"/>
+    <w:unhideWhenUsed/>
+    <w:qFormat/>
+    <w:rsid w:val="00270EFA"/>
+    <w:pPr>
+      <w:pageBreakBefore w:val="0"/>
+      <w:spacing w:before="480" w:after="0" w:line="276" w:lineRule="auto"/>
+      <w:jc w:val="left"/>
+      <w:outlineLvl w:val="9"/>
+    </w:pPr>
+    <w:rPr>
+      <w:rFonts w:asciiTheme="majorHAnsi" w:eastAsiaTheme="majorEastAsia" w:hAnsiTheme="majorHAnsi" w:cstheme="majorBidi"/>
+      <w:bCs/>
+      <w:color w:val="365F91" w:themeColor="accent1" w:themeShade="BF"/>
+      <w:szCs w:val="28"/>
+      <w:lang w:val="en-US" w:eastAsia="ja-JP"/>
+    </w:rPr>
+  </w:style>
+  <w:style w:type="character" w:styleId="HTMLCite">
+    <w:name w:val="HTML Cite"/>
+    <w:basedOn w:val="DefaultParagraphFont"/>
+    <w:uiPriority w:val="99"/>
+    <w:semiHidden/>
+    <w:unhideWhenUsed/>
+    <w:rsid w:val="00407A13"/>
+    <w:rPr>
+      <w:i/>
+      <w:iCs/>
+    </w:rPr>
+  </w:style>
+  <w:style w:type="character" w:customStyle="1" w:styleId="name">
+    <w:name w:val="name"/>
+    <w:basedOn w:val="DefaultParagraphFont"/>
+    <w:rsid w:val="00FF2C7E"/>
+  </w:style>
+  <w:style w:type="character" w:customStyle="1" w:styleId="Heading1Char">
+    <w:name w:val="Heading 1 Char"/>
+    <w:basedOn w:val="DefaultParagraphFont"/>
+    <w:link w:val="Heading1"/>
+    <w:uiPriority w:val="9"/>
+    <w:rsid w:val="002D0689"/>
+    <w:rPr>
+      <w:b/>
+      <w:sz w:val="28"/>
+    </w:rPr>
+  </w:style>
+  <w:style w:type="paragraph" w:styleId="Bibliography">
+    <w:name w:val="Bibliography"/>
+    <w:basedOn w:val="Normal"/>
+    <w:next w:val="Normal"/>
+    <w:uiPriority w:val="37"/>
+    <w:unhideWhenUsed/>
+    <w:rsid w:val="002D0689"/>
+  </w:style>
+  <w:style w:type="paragraph" w:styleId="ListParagraph">
+    <w:name w:val="List Paragraph"/>
+    <w:basedOn w:val="Normal"/>
+    <w:uiPriority w:val="34"/>
+    <w:qFormat/>
+    <w:rsid w:val="00041CCB"/>
+    <w:pPr>
+      <w:ind w:left="720"/>
+      <w:contextualSpacing/>
+    </w:pPr>
+  </w:style>
+  <w:style w:type="character" w:styleId="Emphasis">
+    <w:name w:val="Emphasis"/>
+    <w:basedOn w:val="DefaultParagraphFont"/>
+    <w:qFormat/>
+    <w:rsid w:val="00ED2816"/>
+    <w:rPr>
+      <w:i/>
+      <w:iCs/>
+    </w:rPr>
   </w:style>
 </w:styles>
 </file>
@@ -10626,7 +11508,7 @@
 </file>
 
 <file path=customXml/item1.xml><?xml version="1.0" encoding="utf-8"?>
-<b:Sources xmlns:b="http://schemas.openxmlformats.org/officeDocument/2006/bibliography" xmlns="http://schemas.openxmlformats.org/officeDocument/2006/bibliography" SelectedStyle="\apasixtheditionofficeonline.xsl" StyleName="APA" Version="6">
+<b:Sources xmlns:b="http://schemas.openxmlformats.org/officeDocument/2006/bibliography" xmlns="http://schemas.openxmlformats.org/officeDocument/2006/bibliography" SelectedStyle="/APA.XSL" StyleName="APA" Version="6">
   <b:Source>
     <b:Tag>The15</b:Tag>
     <b:SourceType>InternetSite</b:SourceType>
@@ -10994,7 +11876,7 @@
 </file>
 
 <file path=customXml/itemProps1.xml><?xml version="1.0" encoding="utf-8"?>
-<ds:datastoreItem xmlns:ds="http://schemas.openxmlformats.org/officeDocument/2006/customXml" ds:itemID="{1BBD12F0-A751-45E4-9348-7E0BEB4AB8BE}">
+<ds:datastoreItem xmlns:ds="http://schemas.openxmlformats.org/officeDocument/2006/customXml" ds:itemID="{12672354-A256-3A45-BB2D-0F01AB4B9482}">
   <ds:schemaRefs>
     <ds:schemaRef ds:uri="http://schemas.openxmlformats.org/officeDocument/2006/bibliography"/>
   </ds:schemaRefs>

</xml_diff>

<commit_message>
Added sorting to website and more to report
</commit_message>
<xml_diff>
--- a/Documentation/Report.docx
+++ b/Documentation/Report.docx
@@ -107,14 +107,14 @@
                         </a:ln>
                         <a:extLst>
                           <a:ext uri="{909E8E84-426E-40dd-AFC4-6F175D3DCCD1}">
-                            <a14:hiddenFill xmlns:a14="http://schemas.microsoft.com/office/drawing/2010/main" xmlns:w="http://schemas.openxmlformats.org/wordprocessingml/2006/main" xmlns:w10="urn:schemas-microsoft-com:office:word" xmlns:v="urn:schemas-microsoft-com:vml" xmlns:o="urn:schemas-microsoft-com:office:office" xmlns:mv="urn:schemas-microsoft-com:mac:vml" xmlns:mo="http://schemas.microsoft.com/office/mac/office/2008/main" xmlns="">
+                            <a14:hiddenFill xmlns="" xmlns:mo="http://schemas.microsoft.com/office/mac/office/2008/main" xmlns:mv="urn:schemas-microsoft-com:mac:vml" xmlns:o="urn:schemas-microsoft-com:office:office" xmlns:v="urn:schemas-microsoft-com:vml" xmlns:w10="urn:schemas-microsoft-com:office:word" xmlns:w="http://schemas.openxmlformats.org/wordprocessingml/2006/main" xmlns:a14="http://schemas.microsoft.com/office/drawing/2010/main">
                               <a:solidFill>
                                 <a:srgbClr val="FFFFFF"/>
                               </a:solidFill>
                             </a14:hiddenFill>
                           </a:ext>
                           <a:ext uri="{91240B29-F687-4f45-9708-019B960494DF}">
-                            <a14:hiddenLine xmlns:a14="http://schemas.microsoft.com/office/drawing/2010/main" xmlns:w="http://schemas.openxmlformats.org/wordprocessingml/2006/main" xmlns:w10="urn:schemas-microsoft-com:office:word" xmlns:v="urn:schemas-microsoft-com:vml" xmlns:o="urn:schemas-microsoft-com:office:office" xmlns:mv="urn:schemas-microsoft-com:mac:vml" xmlns:mo="http://schemas.microsoft.com/office/mac/office/2008/main" xmlns="" w="9525">
+                            <a14:hiddenLine xmlns="" xmlns:mo="http://schemas.microsoft.com/office/mac/office/2008/main" xmlns:mv="urn:schemas-microsoft-com:mac:vml" xmlns:o="urn:schemas-microsoft-com:office:office" xmlns:v="urn:schemas-microsoft-com:vml" xmlns:w10="urn:schemas-microsoft-com:office:word" xmlns:w="http://schemas.openxmlformats.org/wordprocessingml/2006/main" xmlns:a14="http://schemas.microsoft.com/office/drawing/2010/main" w="9525">
                               <a:solidFill>
                                 <a:srgbClr val="000000"/>
                               </a:solidFill>
@@ -322,7 +322,7 @@
                         </a:ln>
                         <a:extLst>
                           <a:ext uri="{909E8E84-426E-40dd-AFC4-6F175D3DCCD1}">
-                            <a14:hiddenFill xmlns:a14="http://schemas.microsoft.com/office/drawing/2010/main" xmlns:w="http://schemas.openxmlformats.org/wordprocessingml/2006/main" xmlns:w10="urn:schemas-microsoft-com:office:word" xmlns:v="urn:schemas-microsoft-com:vml" xmlns:o="urn:schemas-microsoft-com:office:office" xmlns:mv="urn:schemas-microsoft-com:mac:vml" xmlns:mo="http://schemas.microsoft.com/office/mac/office/2008/main" xmlns="">
+                            <a14:hiddenFill xmlns="" xmlns:mo="http://schemas.microsoft.com/office/mac/office/2008/main" xmlns:mv="urn:schemas-microsoft-com:mac:vml" xmlns:o="urn:schemas-microsoft-com:office:office" xmlns:v="urn:schemas-microsoft-com:vml" xmlns:w10="urn:schemas-microsoft-com:office:word" xmlns:w="http://schemas.openxmlformats.org/wordprocessingml/2006/main" xmlns:a14="http://schemas.microsoft.com/office/drawing/2010/main">
                               <a:noFill/>
                             </a14:hiddenFill>
                           </a:ext>
@@ -343,7 +343,7 @@
           </mc:Choice>
           <mc:Fallback>
             <w:pict>
-              <v:line w14:anchorId="20B2737F" id="Straight Connector 4" o:spid="_x0000_s1026" style="position:absolute;z-index:251659264;visibility:visible;mso-wrap-style:square;mso-width-percent:0;mso-height-percent:0;mso-wrap-distance-left:9pt;mso-wrap-distance-top:0;mso-wrap-distance-right:9pt;mso-wrap-distance-bottom:0;mso-position-horizontal:absolute;mso-position-horizontal-relative:page;mso-position-vertical:absolute;mso-position-vertical-relative:page;mso-width-percent:0;mso-height-percent:0;mso-width-relative:page;mso-height-relative:page" from="13.05pt,197.5pt" to="580pt,197.5pt" o:gfxdata="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">
+              <v:line w14:anchorId="4802E9D9" id="Straight Connector 4" o:spid="_x0000_s1026" style="position:absolute;z-index:251659264;visibility:visible;mso-wrap-style:square;mso-width-percent:0;mso-height-percent:0;mso-wrap-distance-left:9pt;mso-wrap-distance-top:0;mso-wrap-distance-right:9pt;mso-wrap-distance-bottom:0;mso-position-horizontal:absolute;mso-position-horizontal-relative:page;mso-position-vertical:absolute;mso-position-vertical-relative:page;mso-width-percent:0;mso-height-percent:0;mso-width-relative:page;mso-height-relative:page" from="13.05pt,197.5pt" to="580pt,197.5pt" o:gfxdata="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">
                 <w10:wrap anchorx="page" anchory="page"/>
                 <w10:anchorlock/>
               </v:line>
@@ -943,44 +943,14 @@
         <w:rPr>
           <w:i/>
         </w:rPr>
-        <w:t xml:space="preserve"> Karim </w:t>
-      </w:r>
-      <w:proofErr w:type="spellStart"/>
+        <w:t xml:space="preserve"> Karim Djememe</w:t>
+      </w:r>
       <w:r>
         <w:rPr>
           <w:i/>
         </w:rPr>
-        <w:t>Djememe</w:t>
-      </w:r>
-      <w:proofErr w:type="spellEnd"/>
-      <w:r>
-        <w:rPr>
-          <w:i/>
-        </w:rPr>
-        <w:t xml:space="preserve"> Brandon </w:t>
-      </w:r>
-      <w:proofErr w:type="spellStart"/>
-      <w:r>
-        <w:rPr>
-          <w:i/>
-        </w:rPr>
-        <w:t>Bennet</w:t>
-      </w:r>
-      <w:proofErr w:type="spellEnd"/>
-      <w:r>
-        <w:rPr>
-          <w:i/>
-        </w:rPr>
-        <w:t xml:space="preserve"> </w:t>
-      </w:r>
-      <w:proofErr w:type="spellStart"/>
-      <w:r>
-        <w:rPr>
-          <w:i/>
-        </w:rPr>
-        <w:t>Vania</w:t>
-      </w:r>
-      <w:proofErr w:type="spellEnd"/>
+        <w:t xml:space="preserve"> Brandon Bennet Vania</w:t>
+      </w:r>
       <w:r>
         <w:rPr>
           <w:i/>
@@ -5113,16 +5083,11 @@
         <w:pStyle w:val="Heading2"/>
       </w:pPr>
       <w:bookmarkStart w:id="4" w:name="_Toc417390508"/>
-      <w:proofErr w:type="gramStart"/>
       <w:r>
         <w:t xml:space="preserve">1.1  </w:t>
       </w:r>
       <w:r>
-        <w:t>Project</w:t>
-      </w:r>
-      <w:proofErr w:type="gramEnd"/>
-      <w:r>
-        <w:t xml:space="preserve"> Overview</w:t>
+        <w:t>Project Overview</w:t>
       </w:r>
       <w:bookmarkEnd w:id="4"/>
     </w:p>
@@ -5146,16 +5111,11 @@
         <w:pStyle w:val="Heading3"/>
       </w:pPr>
       <w:bookmarkStart w:id="5" w:name="_Toc417390509"/>
-      <w:proofErr w:type="gramStart"/>
       <w:r>
         <w:t xml:space="preserve">1.1.1  </w:t>
       </w:r>
       <w:r>
-        <w:t>Problem</w:t>
-      </w:r>
-      <w:proofErr w:type="gramEnd"/>
-      <w:r>
-        <w:t xml:space="preserve"> statement.</w:t>
+        <w:t>Problem statement.</w:t>
       </w:r>
       <w:bookmarkEnd w:id="5"/>
     </w:p>
@@ -5250,13 +5210,8 @@
         <w:t xml:space="preserve">The main </w:t>
       </w:r>
       <w:r>
-        <w:t xml:space="preserve">goals of this methodology </w:t>
-      </w:r>
-      <w:proofErr w:type="gramStart"/>
-      <w:r>
-        <w:t>are :</w:t>
-      </w:r>
-      <w:proofErr w:type="gramEnd"/>
+        <w:t>goals of this methodology are :</w:t>
+      </w:r>
     </w:p>
     <w:p>
       <w:pPr>
@@ -5267,15 +5222,7 @@
         </w:numPr>
       </w:pPr>
       <w:r>
-        <w:t xml:space="preserve">Get </w:t>
-      </w:r>
-      <w:proofErr w:type="spellStart"/>
-      <w:r>
-        <w:t>feed back</w:t>
-      </w:r>
-      <w:proofErr w:type="spellEnd"/>
-      <w:r>
-        <w:t xml:space="preserve"> from client by continuously delivering working software in </w:t>
+        <w:t xml:space="preserve">Get feed back from client by continuously delivering working software in </w:t>
       </w:r>
       <w:r>
         <w:t xml:space="preserve">each of the </w:t>
@@ -5368,15 +5315,7 @@
     </w:p>
     <w:p>
       <w:r>
-        <w:t>Various techniques are used in Agile</w:t>
-      </w:r>
-      <w:proofErr w:type="gramStart"/>
-      <w:r>
-        <w:t>,  such</w:t>
-      </w:r>
-      <w:proofErr w:type="gramEnd"/>
-      <w:r>
-        <w:t xml:space="preserve"> as Agile story workshops. A story workshop is meeting with developers and the client(s) where stories are created to explain what is needed for each feature</w:t>
+        <w:t>Various techniques are used in Agile,  such as Agile story workshops. A story workshop is meeting with developers and the client(s) where stories are created to explain what is needed for each feature</w:t>
       </w:r>
       <w:r>
         <w:t>. For example “As a user, I want</w:t>
@@ -5391,15 +5330,7 @@
         <w:t xml:space="preserve">. </w:t>
       </w:r>
       <w:r>
-        <w:t xml:space="preserve"> This includes; a name, brand names, dose, type of drug, interactions, side effects and various routes of administration for paediatric and adult patients.” This describes the feature in what information needs to be displayed for a drug. This is done for all users so example of a different user would be “As an admin user, I want to be able to add or remove the drugs that are displayed on the mobile app.</w:t>
-      </w:r>
-      <w:proofErr w:type="gramStart"/>
-      <w:r>
-        <w:t>”.</w:t>
-      </w:r>
-      <w:proofErr w:type="gramEnd"/>
-      <w:r>
-        <w:t xml:space="preserve"> This describes the feature of adding an administration interface to be able to be able to add and remove dr</w:t>
+        <w:t xml:space="preserve"> This includes; a name, brand names, dose, type of drug, interactions, side effects and various routes of administration for paediatric and adult patients.” This describes the feature in what information needs to be displayed for a drug. This is done for all users so example of a different user would be “As an admin user, I want to be able to add or remove the drugs that are displayed on the mobile app.”. This describes the feature of adding an administration interface to be able to be able to add and remove dr</w:t>
       </w:r>
       <w:r>
         <w:t xml:space="preserve">ugs. This allows the developer(s) </w:t>
@@ -5554,15 +5485,7 @@
         <w:t xml:space="preserve">2.1 </w:t>
       </w:r>
       <w:r>
-        <w:t xml:space="preserve">Developing For Android </w:t>
-      </w:r>
-      <w:proofErr w:type="gramStart"/>
-      <w:r>
-        <w:t>Or</w:t>
-      </w:r>
-      <w:proofErr w:type="gramEnd"/>
-      <w:r>
-        <w:t xml:space="preserve"> IOS</w:t>
+        <w:t>Developing For Android Or IOS</w:t>
       </w:r>
       <w:bookmarkEnd w:id="12"/>
     </w:p>
@@ -5576,11 +5499,9 @@
       <w:r>
         <w:t xml:space="preserve">e two top companies for gathering data on the popularity of mobile operating systems are </w:t>
       </w:r>
-      <w:proofErr w:type="spellStart"/>
       <w:r>
         <w:t>StatCounter</w:t>
       </w:r>
-      <w:proofErr w:type="spellEnd"/>
       <w:r>
         <w:t xml:space="preserve"> and Net Market Share. Net Market Share gathers its statistics by</w:t>
       </w:r>
@@ -5594,15 +5515,7 @@
         <w:t xml:space="preserve"> </w:t>
       </w:r>
       <w:r>
-        <w:t xml:space="preserve">and </w:t>
-      </w:r>
-      <w:proofErr w:type="spellStart"/>
-      <w:r>
-        <w:t>StatCounter</w:t>
-      </w:r>
-      <w:proofErr w:type="spellEnd"/>
-      <w:r>
-        <w:t xml:space="preserve"> </w:t>
+        <w:t xml:space="preserve">and StatCounter </w:t>
       </w:r>
       <w:r>
         <w:t>measures daily unique users</w:t>
@@ -5782,7 +5695,7 @@
                     </a:ln>
                     <a:extLst>
                       <a:ext uri="{53640926-AAD7-44d8-BBD7-CCE9431645EC}">
-                        <a14:shadowObscured xmlns:a14="http://schemas.microsoft.com/office/drawing/2010/main" xmlns:w="http://schemas.openxmlformats.org/wordprocessingml/2006/main" xmlns:w10="urn:schemas-microsoft-com:office:word" xmlns:v="urn:schemas-microsoft-com:vml" xmlns:o="urn:schemas-microsoft-com:office:office" xmlns:mv="urn:schemas-microsoft-com:mac:vml" xmlns:mo="http://schemas.microsoft.com/office/mac/office/2008/main" xmlns=""/>
+                        <a14:shadowObscured xmlns="" xmlns:mo="http://schemas.microsoft.com/office/mac/office/2008/main" xmlns:mv="urn:schemas-microsoft-com:mac:vml" xmlns:o="urn:schemas-microsoft-com:office:office" xmlns:v="urn:schemas-microsoft-com:vml" xmlns:w10="urn:schemas-microsoft-com:office:word" xmlns:w="http://schemas.openxmlformats.org/wordprocessingml/2006/main" xmlns:a14="http://schemas.microsoft.com/office/drawing/2010/main"/>
                       </a:ext>
                     </a:extLst>
                   </pic:spPr>
@@ -5835,7 +5748,7 @@
                     </a:ln>
                     <a:extLst>
                       <a:ext uri="{53640926-AAD7-44d8-BBD7-CCE9431645EC}">
-                        <a14:shadowObscured xmlns:a14="http://schemas.microsoft.com/office/drawing/2010/main" xmlns:w="http://schemas.openxmlformats.org/wordprocessingml/2006/main" xmlns:w10="urn:schemas-microsoft-com:office:word" xmlns:v="urn:schemas-microsoft-com:vml" xmlns:o="urn:schemas-microsoft-com:office:office" xmlns:mv="urn:schemas-microsoft-com:mac:vml" xmlns:mo="http://schemas.microsoft.com/office/mac/office/2008/main" xmlns=""/>
+                        <a14:shadowObscured xmlns="" xmlns:mo="http://schemas.microsoft.com/office/mac/office/2008/main" xmlns:mv="urn:schemas-microsoft-com:mac:vml" xmlns:o="urn:schemas-microsoft-com:office:office" xmlns:v="urn:schemas-microsoft-com:vml" xmlns:w10="urn:schemas-microsoft-com:office:word" xmlns:w="http://schemas.openxmlformats.org/wordprocessingml/2006/main" xmlns:a14="http://schemas.microsoft.com/office/drawing/2010/main"/>
                       </a:ext>
                     </a:extLst>
                   </pic:spPr>
@@ -5916,16 +5829,11 @@
         <w:t>Although the two</w:t>
       </w:r>
       <w:r>
-        <w:t xml:space="preserve"> sources agree that Android is the dominant operating system </w:t>
-      </w:r>
-      <w:proofErr w:type="spellStart"/>
-      <w:r>
-        <w:t>world w</w:t>
+        <w:t xml:space="preserve"> sources agree that Android is the dominant operating system world w</w:t>
       </w:r>
       <w:r>
         <w:t>ide</w:t>
       </w:r>
-      <w:proofErr w:type="spellEnd"/>
       <w:r>
         <w:t xml:space="preserve"> as seen in figure 2.1.1, when filtered for the UK as shown in figure 2.1.2 </w:t>
       </w:r>
@@ -6004,13 +5912,8 @@
         <w:t>Android is claimed to be the most popular mobile operating system</w:t>
       </w:r>
       <w:r>
-        <w:t xml:space="preserve"> </w:t>
-      </w:r>
-      <w:proofErr w:type="spellStart"/>
-      <w:r>
-        <w:t>world wide</w:t>
-      </w:r>
-      <w:proofErr w:type="spellEnd"/>
+        <w:t xml:space="preserve"> world wide</w:t>
+      </w:r>
       <w:r>
         <w:t xml:space="preserve"> </w:t>
       </w:r>
@@ -6104,26 +6007,10 @@
     </w:p>
     <w:p>
       <w:r>
-        <w:t xml:space="preserve">Google Play is Android’s main source of mobile application distribution although Android does not restrict developers to publish Android applications on other application stores. To </w:t>
-      </w:r>
-      <w:proofErr w:type="gramStart"/>
-      <w:r>
-        <w:t>publish  an</w:t>
-      </w:r>
-      <w:proofErr w:type="gramEnd"/>
-      <w:r>
-        <w:t xml:space="preserve"> application a registration fee of $25 is required</w:t>
-      </w:r>
-      <w:r>
-        <w:t xml:space="preserve"> this is a </w:t>
-      </w:r>
-      <w:proofErr w:type="spellStart"/>
-      <w:r>
-        <w:t>one time</w:t>
-      </w:r>
-      <w:proofErr w:type="spellEnd"/>
-      <w:r>
-        <w:t xml:space="preserve"> fee per account and allows developers to publish their applications on the Google Play store. Google allows Android applications to be uploaded by developers on to the Play Store in short time usually the same day as it was published</w:t>
+        <w:t>Google Play is Android’s main source of mobile application distribution although Android does not restrict developers to publish Android applications on other application stores. To publish  an application a registration fee of $25 is required</w:t>
+      </w:r>
+      <w:r>
+        <w:t xml:space="preserve"> this is a one time fee per account and allows developers to publish their applications on the Google Play store. Google allows Android applications to be uploaded by developers on to the Play Store in short time usually the same day as it was published</w:t>
       </w:r>
       <w:r>
         <w:t xml:space="preserve"> </w:t>
@@ -6406,15 +6293,7 @@
         </w:numPr>
       </w:pPr>
       <w:r>
-        <w:t xml:space="preserve">The client wanted the development to be in IOS. It is the </w:t>
-      </w:r>
-      <w:proofErr w:type="gramStart"/>
-      <w:r>
-        <w:t>clients</w:t>
-      </w:r>
-      <w:proofErr w:type="gramEnd"/>
-      <w:r>
-        <w:t xml:space="preserve"> opinion that is IOS the most popular among the student doctors in Leeds University. </w:t>
+        <w:t xml:space="preserve">The client wanted the development to be in IOS. It is the clients opinion that is IOS the most popular among the student doctors in Leeds University. </w:t>
       </w:r>
     </w:p>
     <w:p>
@@ -6438,15 +6317,7 @@
         </w:numPr>
       </w:pPr>
       <w:r>
-        <w:t xml:space="preserve">Testing an Android application may take longer than IOS due to the amount of variation between the many devices that use Android. Due to the limited time of the project, if Android was chosen the application may not be compatible with some devices as they cannot all be tested within the time frame. IOS however can has very few devices and the </w:t>
-      </w:r>
-      <w:proofErr w:type="spellStart"/>
-      <w:r>
-        <w:t>XCode</w:t>
-      </w:r>
-      <w:proofErr w:type="spellEnd"/>
-      <w:r>
-        <w:t xml:space="preserve"> IDE has emulator for all the most recent devices. </w:t>
+        <w:t xml:space="preserve">Testing an Android application may take longer than IOS due to the amount of variation between the many devices that use Android. Due to the limited time of the project, if Android was chosen the application may not be compatible with some devices as they cannot all be tested within the time frame. IOS however can has very few devices and the XCode IDE has emulator for all the most recent devices. </w:t>
       </w:r>
     </w:p>
     <w:p>
@@ -6482,15 +6353,7 @@
       </w:pPr>
       <w:bookmarkStart w:id="18" w:name="_Toc417390522"/>
       <w:r>
-        <w:t xml:space="preserve">2.2 Programming Language </w:t>
-      </w:r>
-      <w:proofErr w:type="gramStart"/>
-      <w:r>
-        <w:t>For</w:t>
-      </w:r>
-      <w:proofErr w:type="gramEnd"/>
-      <w:r>
-        <w:t xml:space="preserve"> Development</w:t>
+        <w:t>2.2 Programming Language For Development</w:t>
       </w:r>
       <w:bookmarkEnd w:id="18"/>
     </w:p>
@@ -6564,15 +6427,7 @@
         <w:t>rappers and converters for the a</w:t>
       </w:r>
       <w:r>
-        <w:t xml:space="preserve">pplication to run on IOS. This would </w:t>
-      </w:r>
-      <w:proofErr w:type="gramStart"/>
-      <w:r>
-        <w:t>of</w:t>
-      </w:r>
-      <w:proofErr w:type="gramEnd"/>
-      <w:r>
-        <w:t xml:space="preserve"> meant mixing languages making the code less readable and verbose.</w:t>
+        <w:t>pplication to run on IOS. This would of meant mixing languages making the code less readable and verbose.</w:t>
       </w:r>
     </w:p>
     <w:p>
@@ -6878,12 +6733,10 @@
       <w:r>
         <w:t xml:space="preserve">2.5.1 </w:t>
       </w:r>
-      <w:proofErr w:type="spellStart"/>
       <w:r>
         <w:t>XCode</w:t>
       </w:r>
       <w:bookmarkEnd w:id="24"/>
-      <w:proofErr w:type="spellEnd"/>
     </w:p>
     <w:p>
       <w:r>
@@ -6893,48 +6746,23 @@
         <w:t>IDE to develop the mobile application</w:t>
       </w:r>
       <w:r>
-        <w:t xml:space="preserve"> is </w:t>
-      </w:r>
-      <w:proofErr w:type="spellStart"/>
+        <w:t xml:space="preserve"> is XCode as it provides all the necessary tools and features needed to create mobile applications in IOS. </w:t>
+      </w:r>
       <w:r>
         <w:t>XCode</w:t>
       </w:r>
-      <w:proofErr w:type="spellEnd"/>
-      <w:r>
-        <w:t xml:space="preserve"> as it provides all the necessary tools and features needed to create mobile applications in IOS. </w:t>
-      </w:r>
-      <w:proofErr w:type="spellStart"/>
+      <w:r>
+        <w:t xml:space="preserve"> is what Apple recommends to develop IOS applications and Apple includes a great deal of documentation of how to develop applications for IOS in </w:t>
+      </w:r>
       <w:r>
         <w:t>XCode</w:t>
       </w:r>
-      <w:proofErr w:type="spellEnd"/>
-      <w:r>
-        <w:t xml:space="preserve"> is what Apple recommends to develop IOS applications and Apple includes a great deal of documentation of how to develop applications for IOS in </w:t>
-      </w:r>
-      <w:proofErr w:type="spellStart"/>
-      <w:r>
-        <w:t>XCode</w:t>
-      </w:r>
-      <w:proofErr w:type="spellEnd"/>
-      <w:r>
-        <w:t>. This IDE can understand languages of C/C++/</w:t>
-      </w:r>
-      <w:proofErr w:type="spellStart"/>
-      <w:r>
-        <w:t>Obective</w:t>
-      </w:r>
-      <w:proofErr w:type="spellEnd"/>
-      <w:r>
-        <w:t xml:space="preserve"> C and Swift and includes emulators for the most popular mobile devices to test the applications.</w:t>
-      </w:r>
-      <w:r>
-        <w:t xml:space="preserve"> </w:t>
-      </w:r>
-      <w:proofErr w:type="spellStart"/>
-      <w:r>
-        <w:t>XCode</w:t>
-      </w:r>
-      <w:proofErr w:type="spellEnd"/>
+      <w:r>
+        <w:t>. This IDE can understand languages of C/C++/Obective C and Swift and includes emulators for the most popular mobile devices to test the applications.</w:t>
+      </w:r>
+      <w:r>
+        <w:t xml:space="preserve"> XCode</w:t>
+      </w:r>
       <w:r>
         <w:t xml:space="preserve"> also includes build in Git Hub version control which can control the changes to the project</w:t>
       </w:r>
@@ -6971,15 +6799,7 @@
         <w:t>.</w:t>
       </w:r>
       <w:r>
-        <w:t xml:space="preserve"> </w:t>
-      </w:r>
-      <w:proofErr w:type="spellStart"/>
-      <w:r>
-        <w:t>XCode</w:t>
-      </w:r>
-      <w:proofErr w:type="spellEnd"/>
-      <w:r>
-        <w:t xml:space="preserve"> also has a direct link to the certificate control for the Apple App Store so this will enable </w:t>
+        <w:t xml:space="preserve"> XCode also has a direct link to the certificate control for the Apple App Store so this will enable </w:t>
       </w:r>
       <w:r>
         <w:t xml:space="preserve">the project to be deployed easily when run with a developers </w:t>
@@ -7066,21 +6886,11 @@
       </w:r>
     </w:p>
     <w:p>
-      <w:proofErr w:type="spellStart"/>
-      <w:r>
-        <w:t>Mysql</w:t>
-      </w:r>
-      <w:proofErr w:type="gramStart"/>
-      <w:r>
-        <w:t>,</w:t>
-      </w:r>
-      <w:r>
-        <w:t>WAMP</w:t>
-      </w:r>
-      <w:proofErr w:type="spellEnd"/>
-      <w:proofErr w:type="gramEnd"/>
-      <w:r>
-        <w:t>,</w:t>
+      <w:r>
+        <w:t>Mysql,</w:t>
+      </w:r>
+      <w:r>
+        <w:t>WAMP,</w:t>
       </w:r>
       <w:r>
         <w:t xml:space="preserve"> JDBC</w:t>
@@ -7212,114 +7022,60 @@
     </w:p>
     <w:p>
       <w:r>
-        <w:t xml:space="preserve">Reviews on </w:t>
-      </w:r>
-      <w:proofErr w:type="spellStart"/>
-      <w:r>
-        <w:t>intial</w:t>
-      </w:r>
-      <w:proofErr w:type="spellEnd"/>
-      <w:r>
-        <w:t xml:space="preserve"> design changes</w:t>
+        <w:t>Reviews on intial design changes</w:t>
       </w:r>
     </w:p>
     <w:p>
       <w:pPr>
         <w:pStyle w:val="Heading2"/>
       </w:pPr>
-      <w:bookmarkStart w:id="31" w:name="_Toc417390535"/>
-      <w:proofErr w:type="gramStart"/>
-      <w:r>
-        <w:t>3.4  User</w:t>
-      </w:r>
-      <w:proofErr w:type="gramEnd"/>
-      <w:r>
-        <w:t xml:space="preserve"> Interface Design</w:t>
+      <w:bookmarkStart w:id="31" w:name="_Toc417390536"/>
+      <w:r>
+        <w:t>3.4</w:t>
+      </w:r>
+      <w:r>
+        <w:t xml:space="preserve"> Mobile Application Structure</w:t>
       </w:r>
       <w:bookmarkEnd w:id="31"/>
     </w:p>
     <w:p>
       <w:r>
-        <w:t>Show storyboard</w:t>
+        <w:t>Basic IOS didFinishWithOptions() onLoad() etc.</w:t>
       </w:r>
     </w:p>
     <w:p>
       <w:pPr>
         <w:pStyle w:val="Heading2"/>
       </w:pPr>
-      <w:bookmarkStart w:id="32" w:name="_Toc417390536"/>
-      <w:r>
-        <w:t>3.5 Mobile Application Structure</w:t>
+      <w:bookmarkStart w:id="32" w:name="_Toc417390537"/>
+      <w:r>
+        <w:t>3.5</w:t>
+      </w:r>
+      <w:r>
+        <w:t xml:space="preserve"> REST Server Structure &amp; Administration User Interface</w:t>
       </w:r>
       <w:bookmarkEnd w:id="32"/>
     </w:p>
     <w:p>
       <w:r>
-        <w:t xml:space="preserve">Basic IOS </w:t>
-      </w:r>
-      <w:proofErr w:type="spellStart"/>
-      <w:proofErr w:type="gramStart"/>
-      <w:r>
-        <w:t>didFinishWithOptions</w:t>
-      </w:r>
-      <w:proofErr w:type="spellEnd"/>
-      <w:r>
-        <w:t>(</w:t>
-      </w:r>
-      <w:proofErr w:type="gramEnd"/>
-      <w:r>
-        <w:t xml:space="preserve">) </w:t>
-      </w:r>
-      <w:proofErr w:type="spellStart"/>
-      <w:r>
-        <w:t>onLoad</w:t>
-      </w:r>
-      <w:proofErr w:type="spellEnd"/>
-      <w:r>
-        <w:t>() etc.</w:t>
+        <w:t>Methods to implement server return html,xml, delete, add, EDIT?</w:t>
       </w:r>
     </w:p>
     <w:p>
       <w:pPr>
         <w:pStyle w:val="Heading2"/>
       </w:pPr>
-      <w:bookmarkStart w:id="33" w:name="_Toc417390537"/>
-      <w:r>
-        <w:t>3.6 REST Server Structure &amp; Administration User Interface</w:t>
+      <w:bookmarkStart w:id="33" w:name="_Toc417390538"/>
+      <w:r>
+        <w:t>3.6</w:t>
+      </w:r>
+      <w:r>
+        <w:t xml:space="preserve"> Database </w:t>
+      </w:r>
+      <w:r>
+        <w:t>Structure</w:t>
       </w:r>
       <w:bookmarkEnd w:id="33"/>
-    </w:p>
-    <w:p>
-      <w:r>
-        <w:t xml:space="preserve">Methods to implement server return </w:t>
-      </w:r>
-      <w:proofErr w:type="spellStart"/>
-      <w:r>
-        <w:t>html</w:t>
-      </w:r>
-      <w:proofErr w:type="gramStart"/>
-      <w:r>
-        <w:t>,xml</w:t>
-      </w:r>
-      <w:proofErr w:type="spellEnd"/>
-      <w:proofErr w:type="gramEnd"/>
-      <w:r>
-        <w:t>, delete, add, EDIT?</w:t>
-      </w:r>
-    </w:p>
-    <w:p>
-      <w:pPr>
-        <w:pStyle w:val="Heading2"/>
-      </w:pPr>
-      <w:bookmarkStart w:id="34" w:name="_Toc417390538"/>
-      <w:r>
-        <w:lastRenderedPageBreak/>
-        <w:t xml:space="preserve">3.7 Database </w:t>
-      </w:r>
-      <w:r>
-        <w:t>Structure</w:t>
-      </w:r>
-      <w:bookmarkEnd w:id="34"/>
     </w:p>
     <w:p>
       <w:pPr>
@@ -7332,7 +7088,7 @@
       <w:pPr>
         <w:pStyle w:val="Heading1"/>
       </w:pPr>
-      <w:bookmarkStart w:id="35" w:name="_Toc417390539"/>
+      <w:bookmarkStart w:id="34" w:name="_Toc417390539"/>
       <w:r>
         <w:lastRenderedPageBreak/>
         <w:t xml:space="preserve">4 </w:t>
@@ -7340,7 +7096,7 @@
       <w:r>
         <w:t>Implementation</w:t>
       </w:r>
-      <w:bookmarkEnd w:id="35"/>
+      <w:bookmarkEnd w:id="34"/>
     </w:p>
     <w:p/>
     <w:p>
@@ -7472,26 +7228,26 @@
       <w:pPr>
         <w:pStyle w:val="Heading2"/>
       </w:pPr>
-      <w:bookmarkStart w:id="36" w:name="_Toc417390540"/>
+      <w:bookmarkStart w:id="35" w:name="_Toc417390540"/>
       <w:r>
         <w:t xml:space="preserve">4.1 </w:t>
       </w:r>
       <w:r>
         <w:t>Iteration 1</w:t>
       </w:r>
+      <w:bookmarkEnd w:id="35"/>
+    </w:p>
+    <w:p>
+      <w:pPr>
+        <w:pStyle w:val="Heading3"/>
+      </w:pPr>
+      <w:bookmarkStart w:id="36" w:name="_Toc417390541"/>
+      <w:r>
+        <w:t>4.1.1 User Interface</w:t>
+      </w:r>
       <w:bookmarkEnd w:id="36"/>
     </w:p>
     <w:p>
-      <w:pPr>
-        <w:pStyle w:val="Heading3"/>
-      </w:pPr>
-      <w:bookmarkStart w:id="37" w:name="_Toc417390541"/>
-      <w:r>
-        <w:t>4.1.1 User Interface</w:t>
-      </w:r>
-      <w:bookmarkEnd w:id="37"/>
-    </w:p>
-    <w:p>
       <w:r>
         <w:t xml:space="preserve">The aim of this iteration was implement a working prototype of the mobile application. </w:t>
       </w:r>
@@ -7502,15 +7258,7 @@
         <w:t xml:space="preserve"> user</w:t>
       </w:r>
       <w:r>
-        <w:t xml:space="preserve"> interface in the Interface Builder in the </w:t>
-      </w:r>
-      <w:proofErr w:type="spellStart"/>
-      <w:r>
-        <w:t>XCode</w:t>
-      </w:r>
-      <w:proofErr w:type="spellEnd"/>
-      <w:r>
-        <w:t xml:space="preserve"> IDE.</w:t>
+        <w:t xml:space="preserve"> interface in the Interface Builder in the XCode IDE.</w:t>
       </w:r>
       <w:r>
         <w:t xml:space="preserve"> The reason for using the interface builder</w:t>
@@ -7563,15 +7311,7 @@
     </w:p>
     <w:p>
       <w:r>
-        <w:t xml:space="preserve">Storyboards were created on paper from the user stories during the design phase so the process was quite simple and fast as </w:t>
-      </w:r>
-      <w:proofErr w:type="spellStart"/>
-      <w:r>
-        <w:t>XCode</w:t>
-      </w:r>
-      <w:proofErr w:type="spellEnd"/>
-      <w:r>
-        <w:t xml:space="preserve"> provides a simple interface to drag and drop components similar to those drawn in the user story created storyboards</w:t>
+        <w:t>Storyboards were created on paper from the user stories during the design phase so the process was quite simple and fast as XCode provides a simple interface to drag and drop components similar to those drawn in the user story created storyboards</w:t>
       </w:r>
       <w:r>
         <w:t xml:space="preserve"> as shown in </w:t>
@@ -7590,7 +7330,7 @@
       <w:pPr>
         <w:pStyle w:val="Caption"/>
       </w:pPr>
-      <w:bookmarkStart w:id="38" w:name="_Toc417390542"/>
+      <w:bookmarkStart w:id="37" w:name="_Toc417390542"/>
     </w:p>
     <w:p>
       <w:pPr>
@@ -7625,7 +7365,7 @@
         <w:lastRenderedPageBreak/>
         <w:t>Figure 4.1.2</w:t>
       </w:r>
-      <w:bookmarkEnd w:id="38"/>
+      <w:bookmarkEnd w:id="37"/>
       <w:r>
         <w:t xml:space="preserve"> </w:t>
       </w:r>
@@ -7677,8 +7417,6 @@
           </wp:inline>
         </w:drawing>
       </w:r>
-      <w:bookmarkStart w:id="39" w:name="_GoBack"/>
-      <w:bookmarkEnd w:id="39"/>
     </w:p>
     <w:p>
       <w:pPr>
@@ -7703,15 +7441,7 @@
         <w:t xml:space="preserve">. An </w:t>
       </w:r>
       <w:r>
-        <w:t xml:space="preserve">example of a </w:t>
-      </w:r>
-      <w:proofErr w:type="gramStart"/>
-      <w:r>
-        <w:t>constraint  is</w:t>
-      </w:r>
-      <w:proofErr w:type="gramEnd"/>
-      <w:r>
-        <w:t xml:space="preserve"> to make sure an object is always has a distance of 5 pixels to the right and of the container</w:t>
+        <w:t>example of a constraint  is to make sure an object is always has a distance of 5 pixels to the right and of the container</w:t>
       </w:r>
       <w:r>
         <w:t xml:space="preserve"> </w:t>
@@ -7735,15 +7465,7 @@
         <w:t xml:space="preserve">. This is challenging because constraints can interact and override each other. When dealing with many constraints this can get very confusing into why a particular object is not behaving as it should when it is resized. </w:t>
       </w:r>
       <w:r>
-        <w:t xml:space="preserve"> </w:t>
-      </w:r>
-      <w:proofErr w:type="spellStart"/>
-      <w:r>
-        <w:t>XCode</w:t>
-      </w:r>
-      <w:proofErr w:type="spellEnd"/>
-      <w:r>
-        <w:t xml:space="preserve"> provides a feature</w:t>
+        <w:t xml:space="preserve"> XCode provides a feature</w:t>
       </w:r>
       <w:r>
         <w:t xml:space="preserve"> “Resolve Auto Layout Issues”</w:t>
@@ -7760,15 +7482,7 @@
         <w:keepNext/>
       </w:pPr>
       <w:r>
-        <w:t xml:space="preserve">The next step in the first iteration was </w:t>
-      </w:r>
-      <w:proofErr w:type="gramStart"/>
-      <w:r>
-        <w:t>to  create</w:t>
-      </w:r>
-      <w:proofErr w:type="gramEnd"/>
-      <w:r>
-        <w:t xml:space="preserve"> the objects for the information on drugs and patho</w:t>
+        <w:t>The next step in the first iteration was to  create the objects for the information on drugs and patho</w:t>
       </w:r>
       <w:r>
         <w:t>gens to be parsed to the UI</w:t>
@@ -7793,14 +7507,14 @@
       <w:pPr>
         <w:pStyle w:val="Heading3"/>
       </w:pPr>
-      <w:bookmarkStart w:id="40" w:name="_Toc417390543"/>
+      <w:bookmarkStart w:id="38" w:name="_Toc417390543"/>
       <w:r>
         <w:t xml:space="preserve">4.1.3 </w:t>
       </w:r>
       <w:r>
         <w:t>Navigation</w:t>
       </w:r>
-      <w:bookmarkEnd w:id="40"/>
+      <w:bookmarkEnd w:id="38"/>
     </w:p>
     <w:p>
       <w:r>
@@ -7828,22 +7542,15 @@
       <w:r>
         <w:t xml:space="preserve"> </w:t>
       </w:r>
-      <w:proofErr w:type="gramStart"/>
-      <w:r>
-        <w:t>Each</w:t>
-      </w:r>
-      <w:proofErr w:type="gramEnd"/>
-      <w:r>
-        <w:t xml:space="preserve"> cell of the table links to a detailed view of the object displaying all the information about a particular drug or pathogen. This required the method of parsing data between view controllers based on what was selected in the previous one. IOS uses</w:t>
+      <w:r>
+        <w:t>Each cell of the table links to a detailed view of the object displaying all the information about a particular drug or pathogen. This required the method of parsing data between view controllers based on what was selected in the previous one. IOS uses</w:t>
       </w:r>
       <w:r>
         <w:t xml:space="preserve"> a method called </w:t>
       </w:r>
-      <w:proofErr w:type="spellStart"/>
       <w:r>
         <w:t>UIStoryboardSegue</w:t>
       </w:r>
-      <w:proofErr w:type="spellEnd"/>
       <w:r>
         <w:t>.</w:t>
       </w:r>
@@ -7900,23 +7607,7 @@
     </w:p>
     <w:p>
       <w:r>
-        <w:t xml:space="preserve">This method looks for a segue created in the Storyboard then parses the </w:t>
-      </w:r>
-      <w:proofErr w:type="gramStart"/>
-      <w:r>
-        <w:t>object  selected</w:t>
-      </w:r>
-      <w:proofErr w:type="gramEnd"/>
-      <w:r>
-        <w:t xml:space="preserve"> in the table to the detail view controller to be displayed. This also creates simple navigation for the user as to be able to use </w:t>
-      </w:r>
-      <w:proofErr w:type="gramStart"/>
-      <w:r>
-        <w:t>a segue</w:t>
-      </w:r>
-      <w:proofErr w:type="gramEnd"/>
-      <w:r>
-        <w:t xml:space="preserve"> the view controller has to be embedded into a navigation controller which automatically creates navigation buttons for the user to go back to the table</w:t>
+        <w:t>This method looks for a segue created in the Storyboard then parses the object  selected in the table to the detail view controller to be displayed. This also creates simple navigation for the user as to be able to use a segue the view controller has to be embedded into a navigation controller which automatically creates navigation buttons for the user to go back to the table</w:t>
       </w:r>
       <w:r>
         <w:t xml:space="preserve"> as seen at the top of </w:t>
@@ -7932,193 +7623,216 @@
       </w:r>
     </w:p>
     <w:p>
+      <w:r>
+        <w:t>To clarify what information is available about a particular drug a segmented navigation bar is displayed showing the routes of administration available.</w:t>
+      </w:r>
+      <w:r>
+        <w:t xml:space="preserve"> This is shown in </w:t>
+      </w:r>
+      <w:r>
+        <w:rPr>
+          <w:b/>
+        </w:rPr>
+        <w:t xml:space="preserve">A.1.2 </w:t>
+      </w:r>
+      <w:r>
+        <w:t>as the blue bar near the top of the screen.</w:t>
+      </w:r>
+      <w:r>
+        <w:t xml:space="preserve"> If the drug does not have certain routes of administration the area is greyed out and is unable to be selected. This allows users to see how this drug can be administered at a glance and tap on a particular route to get more information about how to use the drug. </w:t>
+      </w:r>
+      <w:r>
+        <w:t>This segmented bar was challenging to implement as</w:t>
+      </w:r>
+      <w:r>
+        <w:t xml:space="preserve"> the information on the </w:t>
+      </w:r>
+    </w:p>
+    <w:p>
       <w:pPr>
         <w:pStyle w:val="Heading3"/>
       </w:pPr>
-      <w:bookmarkStart w:id="41" w:name="_Toc417390544"/>
-      <w:r>
+      <w:bookmarkStart w:id="39" w:name="_Toc417390544"/>
+      <w:r>
+        <w:lastRenderedPageBreak/>
         <w:t>4.1.4</w:t>
       </w:r>
       <w:r>
         <w:t xml:space="preserve"> Evaluation of First Iteration</w:t>
       </w:r>
+      <w:bookmarkEnd w:id="39"/>
+    </w:p>
+    <w:p>
+      <w:pPr>
+        <w:keepNext/>
+      </w:pPr>
+      <w:r>
+        <w:t>To evaluate the mobile application a demonstration was given to the client and supervisor of the project</w:t>
+      </w:r>
+      <w:r>
+        <w:t xml:space="preserve">, notes shown in </w:t>
+      </w:r>
+      <w:r>
+        <w:rPr>
+          <w:b/>
+        </w:rPr>
+        <w:t>A.2.4</w:t>
+      </w:r>
+      <w:r>
+        <w:t xml:space="preserve">. To do this a drug and pathogen object were created filled with test data that just showed what each field would represent. Three drugs and three pathogens were filled with data and displayed on the app. The client was then walked through each stage of the application and shown how the navigation worked and how it was similar to the low fidelity prototype. This was done to get feedback on </w:t>
+      </w:r>
+      <w:r>
+        <w:t xml:space="preserve">the amount of data displayed, the look and feel of the user interface and if the application was useful at its present state. </w:t>
+      </w:r>
+    </w:p>
+    <w:p>
+      <w:pPr>
+        <w:keepNext/>
+      </w:pPr>
+      <w:r>
+        <w:t>The results from the demonstration were positive but some changes were needed for the next iteration. One suggestion was with the user interface</w:t>
+      </w:r>
+      <w:r>
+        <w:t xml:space="preserve"> for Drug Detail View as seen in </w:t>
+      </w:r>
+      <w:r>
+        <w:rPr>
+          <w:b/>
+        </w:rPr>
+        <w:t>A.1.2</w:t>
+      </w:r>
+      <w:r>
+        <w:t xml:space="preserve"> where both adult and paediatric are shown highlighted</w:t>
+      </w:r>
+      <w:r>
+        <w:t xml:space="preserve">, the client suggested that it wasn’t obvious when you had selected the adult or paediatric information. This is critical because if a doctor prescribes an adult dose to a paediatric </w:t>
+      </w:r>
+      <w:r>
+        <w:t>the drug can cause harm to the patient. So this would need to be</w:t>
+      </w:r>
+      <w:r>
+        <w:t xml:space="preserve"> changed for the next iteration such as making of the routes of administration bar smaller and making the adult and paediatric buttons larger and bordered. </w:t>
+      </w:r>
+    </w:p>
+    <w:p>
+      <w:pPr>
+        <w:keepNext/>
+      </w:pPr>
+      <w:r>
+        <w:t xml:space="preserve">Another </w:t>
+      </w:r>
+      <w:r>
+        <w:t xml:space="preserve">criticism was with the </w:t>
+      </w:r>
+      <w:r>
+        <w:t>fields displayed on the Drug Detail V</w:t>
+      </w:r>
+      <w:r>
+        <w:t>iew</w:t>
+      </w:r>
+      <w:r>
+        <w:t xml:space="preserve"> as seen in </w:t>
+      </w:r>
+      <w:r>
+        <w:rPr>
+          <w:b/>
+        </w:rPr>
+        <w:t>A.1.2</w:t>
+      </w:r>
+      <w:r>
+        <w:t xml:space="preserve">. There were some titles that needed to be changed to make the application more suited to the medical field such as “Treatment for” needed to be changed to “Indications”. The ordering was also discussed as doctors look at some fields more often than others so they need to be closer to the top. </w:t>
+      </w:r>
+      <w:r>
+        <w:t xml:space="preserve">The field for the dose was misunderstood during the design phase and was thought to </w:t>
+      </w:r>
+      <w:bookmarkStart w:id="40" w:name="_GoBack"/>
+      <w:bookmarkEnd w:id="40"/>
+      <w:r>
+        <w:t xml:space="preserve">be just a number and a unit but a does also needs a description thus needing its own text area. </w:t>
+      </w:r>
+      <w:r>
+        <w:t>A feature was suggested to be able to see only the pathogens associated with each drug that could be added in a later iteration.</w:t>
+      </w:r>
+    </w:p>
+    <w:p>
+      <w:pPr>
+        <w:keepNext/>
+      </w:pPr>
+      <w:r>
+        <w:t xml:space="preserve">The Pathogen Detail View </w:t>
+      </w:r>
+      <w:r>
+        <w:rPr>
+          <w:b/>
+        </w:rPr>
+        <w:t>A.1.4</w:t>
+      </w:r>
+      <w:r>
+        <w:t xml:space="preserve"> was also discussed. It was originally agreed that the pathogen object was going to have a list of first line and a list of second line drugs. But the client decided this was not the best route to take upon seeing it on the user interface as it was feared that it may cause arguments among doctors who would argue some drugs are b</w:t>
+      </w:r>
+      <w:r>
+        <w:t>etter than others</w:t>
+      </w:r>
+      <w:r>
+        <w:t xml:space="preserve">. </w:t>
+      </w:r>
+      <w:r>
+        <w:t xml:space="preserve">So for the next iteration will only show first line drugs would be shown but would include all of the drugs that were affective on the particular pathogen. </w:t>
+      </w:r>
+    </w:p>
+    <w:p>
+      <w:pPr>
+        <w:keepNext/>
+      </w:pPr>
+      <w:r>
+        <w:t>The simple calculator was</w:t>
+      </w:r>
+      <w:r>
+        <w:t xml:space="preserve"> tested during the demonstration to see if was easy to use and gave the correct answers. The client was asked to enter some simple calculations that would be normally used when calculating doses. It was shown</w:t>
+      </w:r>
+      <w:r>
+        <w:t xml:space="preserve"> to work well </w:t>
+      </w:r>
+      <w:r>
+        <w:t xml:space="preserve">just to do some simple calculations without having to leave the app or get a </w:t>
+      </w:r>
+      <w:r>
+        <w:lastRenderedPageBreak/>
+        <w:t>calculator out. The interface was liked and no further changes would be needed to the calculator.</w:t>
+      </w:r>
+    </w:p>
+    <w:p>
+      <w:pPr>
+        <w:keepNext/>
+      </w:pPr>
+      <w:r>
+        <w:t>In conclusion to the evaluation there were some changes needed but application was highly praised due to the simple navigation and there were no major changes needed. The feedback helped refine the tasks for the next iteration to make sure the user interface was simple and easy to use. The feedback also helped clarify how the  application was going to be used and what information needed to be displayed</w:t>
+      </w:r>
+      <w:r>
+        <w:t>. A</w:t>
+      </w:r>
+      <w:r>
+        <w:t>s not all the inf</w:t>
+      </w:r>
+      <w:r>
+        <w:t>ormation was needed at a glance the user interface could be made bigger allowing more information in each text field to give the user more detail about the drug or pathogen</w:t>
+      </w:r>
+      <w:r>
+        <w:t xml:space="preserve">. </w:t>
+      </w:r>
+    </w:p>
+    <w:p/>
+    <w:p>
+      <w:pPr>
+        <w:pStyle w:val="Heading2"/>
+      </w:pPr>
+      <w:bookmarkStart w:id="41" w:name="_Toc417390545"/>
+      <w:r>
+        <w:t>4.2 Iteration 2</w:t>
+      </w:r>
       <w:bookmarkEnd w:id="41"/>
     </w:p>
     <w:p>
-      <w:pPr>
-        <w:keepNext/>
-      </w:pPr>
-      <w:r>
-        <w:t>To evaluate the mobile application a demonstration was given to the client and supervisor of the project</w:t>
-      </w:r>
-      <w:r>
-        <w:t xml:space="preserve">, notes shown in </w:t>
-      </w:r>
-      <w:r>
-        <w:rPr>
-          <w:b/>
-        </w:rPr>
-        <w:t>A.2.4</w:t>
-      </w:r>
-      <w:r>
-        <w:t xml:space="preserve">. To do this a drug and pathogen object were created filled with test data that just showed what each field would represent. Three drugs and three pathogens were filled with data and displayed on the app. The client was then walked through each stage of the application and shown how the navigation worked and how it was similar to the low fidelity prototype. This was done to get feedback on </w:t>
-      </w:r>
-      <w:r>
-        <w:t xml:space="preserve">the amount of data displayed, the look and feel of the user interface and if the application was useful at its present state. </w:t>
-      </w:r>
-    </w:p>
-    <w:p>
-      <w:pPr>
-        <w:keepNext/>
-      </w:pPr>
-      <w:r>
-        <w:t>The results from the demonstration were positive but some changes were needed for the next iteration. One suggestion was with the user interface</w:t>
-      </w:r>
-      <w:r>
-        <w:t xml:space="preserve"> for Drug Detail View as seen in </w:t>
-      </w:r>
-      <w:r>
-        <w:rPr>
-          <w:b/>
-        </w:rPr>
-        <w:t>A.1.2</w:t>
-      </w:r>
-      <w:r>
-        <w:t xml:space="preserve"> where both adult and paediatric are shown highlighted</w:t>
-      </w:r>
-      <w:r>
-        <w:t xml:space="preserve">, the client suggested that it wasn’t obvious when you had selected the adult or paediatric information. This is critical because if a doctor prescribes an adult dose to a paediatric </w:t>
-      </w:r>
-      <w:r>
-        <w:t>the drug can cause harm to the patient. So this would need to be</w:t>
-      </w:r>
-      <w:r>
-        <w:t xml:space="preserve"> changed </w:t>
-      </w:r>
-      <w:r>
-        <w:lastRenderedPageBreak/>
-        <w:t xml:space="preserve">for the next iteration such as making of the routes of administration bar smaller and making the adult and paediatric buttons larger and bordered. </w:t>
-      </w:r>
-    </w:p>
-    <w:p>
-      <w:pPr>
-        <w:keepNext/>
-      </w:pPr>
-      <w:r>
-        <w:t xml:space="preserve">Another </w:t>
-      </w:r>
-      <w:r>
-        <w:t xml:space="preserve">criticism was with the </w:t>
-      </w:r>
-      <w:r>
-        <w:t>fields displayed on the Drug Detail V</w:t>
-      </w:r>
-      <w:r>
-        <w:t>iew</w:t>
-      </w:r>
-      <w:r>
-        <w:t xml:space="preserve"> as seen in </w:t>
-      </w:r>
-      <w:r>
-        <w:rPr>
-          <w:b/>
-        </w:rPr>
-        <w:t>A.1.2</w:t>
-      </w:r>
-      <w:r>
-        <w:t xml:space="preserve">. There were some titles that needed to be changed to make the application more suited to the medical field such as “Treatment for” needed to be changed to “Indications”. The ordering was also discussed as doctors look at some fields more often than others so they need to be closer to the top. </w:t>
-      </w:r>
-      <w:r>
-        <w:t xml:space="preserve">The field for the dose was misunderstood during the design phase and was thought to be just a number and a unit but a does also needs a description thus needing its own text area. </w:t>
-      </w:r>
-      <w:r>
-        <w:t>A feature was suggested to be able to see only the pathogens associated with each drug that could be added in a later iteration.</w:t>
-      </w:r>
-    </w:p>
-    <w:p>
-      <w:pPr>
-        <w:keepNext/>
-      </w:pPr>
-      <w:r>
-        <w:t xml:space="preserve">The Pathogen Detail View </w:t>
-      </w:r>
-      <w:r>
-        <w:rPr>
-          <w:b/>
-        </w:rPr>
-        <w:t>A.1.4</w:t>
-      </w:r>
-      <w:r>
-        <w:t xml:space="preserve"> was also discussed. It was originally agreed that the pathogen object was going to have a list of first line and a list of second line drugs. But the client decided this was not the best route to take upon seeing it on the user interface as it was feared that it may cause arguments among doctors who would argue some drugs are b</w:t>
-      </w:r>
-      <w:r>
-        <w:t>etter than others</w:t>
-      </w:r>
-      <w:r>
-        <w:t xml:space="preserve">. </w:t>
-      </w:r>
-      <w:r>
-        <w:t xml:space="preserve">So for the next iteration will only show first line drugs would be shown but would include all of the drugs that were affective on the particular pathogen. </w:t>
-      </w:r>
-    </w:p>
-    <w:p>
-      <w:pPr>
-        <w:keepNext/>
-      </w:pPr>
-      <w:r>
-        <w:t>The simple calculator was</w:t>
-      </w:r>
-      <w:r>
-        <w:t xml:space="preserve"> tested during the demonstration to see if was easy to use and gave the correct answers. The client was asked to enter some simple calculations that would be normally used when calculating doses. It was shown</w:t>
-      </w:r>
-      <w:r>
-        <w:t xml:space="preserve"> to work well </w:t>
-      </w:r>
-      <w:r>
-        <w:t>just to do some simple calculations without having to leave the app or get a calculator out. The interface was liked and no further changes would be needed to the calculator.</w:t>
-      </w:r>
-    </w:p>
-    <w:p>
-      <w:pPr>
-        <w:keepNext/>
-      </w:pPr>
-      <w:r>
-        <w:t xml:space="preserve">In conclusion to the evaluation there were some changes needed but application was highly praised due to the simple navigation and there were no major changes needed. The feedback helped refine the tasks for the next iteration to make sure the user interface was simple and easy to use. The feedback also helped clarify how </w:t>
-      </w:r>
-      <w:proofErr w:type="gramStart"/>
-      <w:r>
-        <w:t>the  application</w:t>
-      </w:r>
-      <w:proofErr w:type="gramEnd"/>
-      <w:r>
-        <w:t xml:space="preserve"> was going to be used and what information needed to be displayed</w:t>
-      </w:r>
-      <w:r>
-        <w:t>. A</w:t>
-      </w:r>
-      <w:r>
-        <w:t>s not all the inf</w:t>
-      </w:r>
-      <w:r>
-        <w:t>ormation was needed at a glance the user interface could be made bigger allowing more information in each text field to give the user more detail about the drug or pathogen</w:t>
-      </w:r>
-      <w:r>
-        <w:t xml:space="preserve">. </w:t>
-      </w:r>
-    </w:p>
-    <w:p/>
-    <w:p>
-      <w:pPr>
-        <w:pStyle w:val="Heading2"/>
-      </w:pPr>
-      <w:bookmarkStart w:id="42" w:name="_Toc417390545"/>
-      <w:r>
-        <w:lastRenderedPageBreak/>
-        <w:t>4.2 Iteration 2</w:t>
-      </w:r>
-      <w:bookmarkEnd w:id="42"/>
-    </w:p>
-    <w:p>
       <w:r>
         <w:t>The second iteration’s main goal was to implement server communication with the mobile application</w:t>
       </w:r>
@@ -8136,48 +7850,35 @@
       </w:r>
     </w:p>
     <w:p>
+      <w:pPr>
+        <w:rPr>
+          <w:rFonts w:cs="Times New Roman"/>
+          <w:noProof/>
+        </w:rPr>
+      </w:pPr>
       <w:r>
         <w:t xml:space="preserve">Reading an XML document and converting it into an object was the main challenge of this iteration. On IOS a small part of the </w:t>
       </w:r>
-      <w:proofErr w:type="spellStart"/>
-      <w:r>
-        <w:t>GData</w:t>
-      </w:r>
-      <w:proofErr w:type="spellEnd"/>
-      <w:r>
-        <w:t xml:space="preserve"> </w:t>
+      <w:r>
+        <w:t xml:space="preserve">GData </w:t>
       </w:r>
       <w:r>
         <w:t xml:space="preserve">API was used </w:t>
       </w:r>
       <w:r>
-        <w:t>to help implement this feature. Two files were used “</w:t>
-      </w:r>
-      <w:proofErr w:type="spellStart"/>
-      <w:r>
-        <w:t>GDataXMLNode.h</w:t>
-      </w:r>
-      <w:proofErr w:type="spellEnd"/>
-      <w:r>
-        <w:t>” and “</w:t>
-      </w:r>
-      <w:proofErr w:type="spellStart"/>
-      <w:r>
-        <w:t>GDataXMLNode.m</w:t>
-      </w:r>
-      <w:proofErr w:type="spellEnd"/>
-      <w:r>
-        <w:t xml:space="preserve">” which include many useful methods to find elements in the XML file and parse the data held in those elements to variables. </w:t>
-      </w:r>
+        <w:t xml:space="preserve">to help implement this feature. Two files were used “GDataXMLNode.h” and “GDataXMLNode.m” which include many useful methods to find elements in the XML file and parse the data held in those elements to variables. </w:t>
+      </w:r>
+    </w:p>
+    <w:p>
       <w:r>
         <w:rPr>
           <w:rFonts w:cs="Times New Roman"/>
           <w:noProof/>
         </w:rPr>
         <w:drawing>
-          <wp:inline distT="0" distB="0" distL="0" distR="0" wp14:anchorId="6F00F7D1" wp14:editId="49DEE1C6">
-            <wp:extent cx="5731510" cy="2174240"/>
-            <wp:effectExtent l="0" t="0" r="8890" b="10160"/>
+          <wp:inline distT="0" distB="0" distL="0" distR="0" wp14:anchorId="6F00F7D1" wp14:editId="1C399593">
+            <wp:extent cx="5731510" cy="2000250"/>
+            <wp:effectExtent l="0" t="0" r="2540" b="0"/>
             <wp:docPr id="9" name="Picture 9"/>
             <wp:cNvGraphicFramePr>
               <a:graphicFrameLocks xmlns:a="http://schemas.openxmlformats.org/drawingml/2006/main" noChangeAspect="1"/>
@@ -8189,7 +7890,7 @@
                     <pic:cNvPr id="0" name="Screen Shot 2015-04-19 at 19.27.48.png"/>
                     <pic:cNvPicPr/>
                   </pic:nvPicPr>
-                  <pic:blipFill>
+                  <pic:blipFill rotWithShape="1">
                     <a:blip r:embed="rId17">
                       <a:extLst>
                         <a:ext uri="{28A0092B-C50C-407E-A947-70E740481C1C}">
@@ -8197,18 +7898,25 @@
                         </a:ext>
                       </a:extLst>
                     </a:blip>
-                    <a:stretch>
-                      <a:fillRect/>
-                    </a:stretch>
+                    <a:srcRect b="8002"/>
+                    <a:stretch/>
                   </pic:blipFill>
-                  <pic:spPr>
+                  <pic:spPr bwMode="auto">
                     <a:xfrm>
                       <a:off x="0" y="0"/>
-                      <a:ext cx="5731510" cy="2174240"/>
+                      <a:ext cx="5731510" cy="2000250"/>
                     </a:xfrm>
                     <a:prstGeom prst="rect">
                       <a:avLst/>
                     </a:prstGeom>
+                    <a:ln>
+                      <a:noFill/>
+                    </a:ln>
+                    <a:extLst>
+                      <a:ext uri="{53640926-AAD7-44D8-BBD7-CCE9431645EC}">
+                        <a14:shadowObscured xmlns:a14="http://schemas.microsoft.com/office/drawing/2010/main"/>
+                      </a:ext>
+                    </a:extLst>
                   </pic:spPr>
                 </pic:pic>
               </a:graphicData>
@@ -8219,15 +7927,7 @@
     </w:p>
     <w:p>
       <w:r>
-        <w:t xml:space="preserve">The above code shows how parts of the drug object are read from the XML and stored into an array of drug objects. The </w:t>
-      </w:r>
-      <w:proofErr w:type="spellStart"/>
-      <w:r>
-        <w:t>GData</w:t>
-      </w:r>
-      <w:proofErr w:type="spellEnd"/>
-      <w:r>
-        <w:t xml:space="preserve"> library finds all the elements in the document object model that match the </w:t>
+        <w:t xml:space="preserve">The above code shows how parts of the drug object are read from the XML and stored into an array of drug objects. The GData library finds all the elements in the document object model that match the </w:t>
       </w:r>
       <w:r>
         <w:t xml:space="preserve">string </w:t>
@@ -8236,7 +7936,11 @@
         <w:t xml:space="preserve">and stores all the occurrences of the </w:t>
       </w:r>
       <w:r>
-        <w:t xml:space="preserve">element in an array. To set all the objects all the root elements are found and stored in an array. For this segment of code “drug” is the root element, the code above finds all the drugs stored in the </w:t>
+        <w:t xml:space="preserve">element in an array. To set all the objects all the root elements are found and stored </w:t>
+      </w:r>
+      <w:r>
+        <w:lastRenderedPageBreak/>
+        <w:t xml:space="preserve">in an array. For this segment of code “drug” is the root element, the code above finds all the drugs stored in the </w:t>
       </w:r>
       <w:r>
         <w:t>XML</w:t>
@@ -8279,30 +7983,13 @@
     </w:p>
     <w:p>
       <w:r>
-        <w:lastRenderedPageBreak/>
         <w:t xml:space="preserve">The persistent storage of the XML file once received from the server was another challenge as the </w:t>
       </w:r>
       <w:r>
-        <w:t xml:space="preserve">as it took time to familiarise with how </w:t>
-      </w:r>
-      <w:proofErr w:type="spellStart"/>
-      <w:r>
-        <w:t>GData</w:t>
-      </w:r>
-      <w:proofErr w:type="spellEnd"/>
-      <w:r>
-        <w:t xml:space="preserve"> extracted the data from a file. A problem occurred when trying to read from a recently saved file </w:t>
-      </w:r>
-      <w:r>
-        <w:t xml:space="preserve">as </w:t>
-      </w:r>
-      <w:proofErr w:type="spellStart"/>
-      <w:r>
-        <w:t>GData</w:t>
-      </w:r>
-      <w:proofErr w:type="spellEnd"/>
-      <w:r>
-        <w:t xml:space="preserve"> can only process files that are saved in the main bundle of the mobile application</w:t>
+        <w:t xml:space="preserve">as it took time to familiarise with how GData extracted the data from a file. A problem occurred when trying to read from a recently saved file </w:t>
+      </w:r>
+      <w:r>
+        <w:t>as GData can only process files that are saved in the main bundle of the mobile application</w:t>
       </w:r>
       <w:r>
         <w:t xml:space="preserve"> as this is the only way to explicitly cast what type the file is</w:t>
@@ -8311,21 +7998,13 @@
         <w:t>.</w:t>
       </w:r>
       <w:r>
-        <w:t xml:space="preserve"> The main bundle is </w:t>
-      </w:r>
-      <w:proofErr w:type="gramStart"/>
-      <w:r>
-        <w:t xml:space="preserve">where </w:t>
+        <w:t xml:space="preserve"> The main bundle is where </w:t>
       </w:r>
       <w:r>
         <w:t xml:space="preserve"> </w:t>
       </w:r>
       <w:r>
-        <w:t>read</w:t>
-      </w:r>
-      <w:proofErr w:type="gramEnd"/>
-      <w:r>
-        <w:t xml:space="preserve"> only files are stored not just the local directory of the mobile application. </w:t>
+        <w:t xml:space="preserve">read only files are stored not just the local directory of the mobile application. </w:t>
       </w:r>
       <w:r>
         <w:t>The way that this was solved was creating a method in which</w:t>
@@ -8343,15 +8022,7 @@
         <w:t>could be copied to the main bundle</w:t>
       </w:r>
       <w:r>
-        <w:t xml:space="preserve"> and </w:t>
-      </w:r>
-      <w:proofErr w:type="spellStart"/>
-      <w:r>
-        <w:t>GData</w:t>
-      </w:r>
-      <w:proofErr w:type="spellEnd"/>
-      <w:r>
-        <w:t xml:space="preserve"> can understand what type of file it is.</w:t>
+        <w:t xml:space="preserve"> and GData can understand what type of file it is.</w:t>
       </w:r>
     </w:p>
     <w:p>
@@ -8390,72 +8061,56 @@
       <w:pPr>
         <w:pStyle w:val="Heading2"/>
       </w:pPr>
-      <w:bookmarkStart w:id="43" w:name="_Toc417390546"/>
+      <w:bookmarkStart w:id="42" w:name="_Toc417390546"/>
       <w:r>
         <w:t>4.3 Iteration 3</w:t>
       </w:r>
+      <w:bookmarkEnd w:id="42"/>
+    </w:p>
+    <w:p>
+      <w:r>
+        <w:t xml:space="preserve">Created database MySql, </w:t>
+      </w:r>
+    </w:p>
+    <w:p>
+      <w:r>
+        <w:t>It had originally been thought that the data for the drugs would be extracted from an already existing database that had been created for the clients website.</w:t>
+      </w:r>
+      <w:r>
+        <w:t xml:space="preserve"> The database was created using and web hosting service and when the client exported </w:t>
+      </w:r>
+      <w:r>
+        <w:lastRenderedPageBreak/>
+        <w:t>the SQL file it would not open in MySQL or WAMP using various SQL formats. It would open in a text editor but the syntax was confusing and the data was in many tables with various different IDs so would of took much time to find and organise the data extraction manually. This problem was unforeseen in the schedule and time was lost trying to create a solution to use this data.</w:t>
+      </w:r>
+    </w:p>
+    <w:p>
+      <w:r>
+        <w:t xml:space="preserve">The Decision was made to create a completely new database rather than using an existing one and editing it to fit the application. This however meant that the schedule had to be changed to allow for design and creation of database. There was an extra two weeks set aside for problems during development so this extra time was used for database design and creation. The design was first done using tables on paper then the tables were created using MySQL’s GUI for Visual Studio. This allowed the tables to be created </w:t>
+      </w:r>
+      <w:r>
+        <w:t>as they were on paper and allowed for the relationships to be created visually. The SQL then was automatically generated to run on the MySQL server. The main challenge in the database design was getting the relationships to work correctly. The database should be orientated around the drugs table so when a drug is deleted that drugs information is cleared from all the tables in the database. //////HEEEEEEEEEEEEERRREE</w:t>
+      </w:r>
+    </w:p>
+    <w:p>
+      <w:r>
+        <w:t>Connect database to REST service JDBC database to the object</w:t>
+      </w:r>
+    </w:p>
+    <w:p>
+      <w:r>
+        <w:t>Return HTML of database</w:t>
+      </w:r>
+    </w:p>
+    <w:p>
+      <w:pPr>
+        <w:pStyle w:val="Heading2"/>
+      </w:pPr>
+      <w:bookmarkStart w:id="43" w:name="_Toc417390547"/>
+      <w:r>
+        <w:t>4.4 Iteration 4</w:t>
+      </w:r>
       <w:bookmarkEnd w:id="43"/>
-    </w:p>
-    <w:p>
-      <w:r>
-        <w:t xml:space="preserve">Created database </w:t>
-      </w:r>
-      <w:proofErr w:type="spellStart"/>
-      <w:r>
-        <w:t>MySql</w:t>
-      </w:r>
-      <w:proofErr w:type="spellEnd"/>
-      <w:r>
-        <w:t xml:space="preserve">, </w:t>
-      </w:r>
-    </w:p>
-    <w:p>
-      <w:r>
-        <w:t xml:space="preserve">It had originally been thought that the data for the drugs would be extracted from an already existing database that had been created for the </w:t>
-      </w:r>
-      <w:proofErr w:type="gramStart"/>
-      <w:r>
-        <w:t>clients</w:t>
-      </w:r>
-      <w:proofErr w:type="gramEnd"/>
-      <w:r>
-        <w:t xml:space="preserve"> website.</w:t>
-      </w:r>
-      <w:r>
-        <w:t xml:space="preserve"> The database was created using and web hosting service and when the client exported the SQL file it would not open in MySQL or WAMP using various SQL formats. It would open in a text editor but the syntax was confusing and the data was in many tables with various different IDs so would of took much time to find and organise the data extraction manually. This problem was unforeseen in the schedule and time was lost trying to create a solution to use this data.</w:t>
-      </w:r>
-    </w:p>
-    <w:p>
-      <w:r>
-        <w:t xml:space="preserve">The Decision was made to create a completely new database rather than using an existing one and editing it to fit the application. This however meant that the schedule had to be changed to allow for design and creation of database. There was an extra two weeks set aside for problems during development so this extra time was used for database design and creation. The design was first done using tables on paper then the tables were created using MySQL’s GUI for Visual Studio. This allowed the tables to be created </w:t>
-      </w:r>
-      <w:r>
-        <w:t xml:space="preserve">as they were on paper and allowed for the relationships to be created visually. The SQL then was automatically generated to </w:t>
-      </w:r>
-      <w:r>
-        <w:lastRenderedPageBreak/>
-        <w:t>run on the MySQL server. The main challenge in the database design was getting the relationships to work correctly. The database should be orientated around the drugs table so when a drug is deleted that drugs information is cleared from all the tables in the database. //////HEEEEEEEEEEEEERRREE</w:t>
-      </w:r>
-    </w:p>
-    <w:p>
-      <w:r>
-        <w:t>Connect database to REST service JDBC database to the object</w:t>
-      </w:r>
-    </w:p>
-    <w:p>
-      <w:r>
-        <w:t>Return HTML of database</w:t>
-      </w:r>
-    </w:p>
-    <w:p>
-      <w:pPr>
-        <w:pStyle w:val="Heading2"/>
-      </w:pPr>
-      <w:bookmarkStart w:id="44" w:name="_Toc417390547"/>
-      <w:r>
-        <w:t>4.4 Iteration 4</w:t>
-      </w:r>
-      <w:bookmarkEnd w:id="44"/>
     </w:p>
     <w:p>
       <w:r>
@@ -8478,159 +8133,128 @@
       <w:pPr>
         <w:pStyle w:val="Heading1"/>
       </w:pPr>
-      <w:bookmarkStart w:id="45" w:name="_Toc417390548"/>
+      <w:bookmarkStart w:id="44" w:name="_Toc417390548"/>
       <w:r>
         <w:lastRenderedPageBreak/>
         <w:t>Evaluation</w:t>
       </w:r>
+      <w:bookmarkEnd w:id="44"/>
+    </w:p>
+    <w:p>
+      <w:pPr>
+        <w:pStyle w:val="Heading2"/>
+      </w:pPr>
+      <w:bookmarkStart w:id="45" w:name="_Toc417390549"/>
+      <w:r>
+        <w:t>.1 Results From User Testing</w:t>
+      </w:r>
       <w:bookmarkEnd w:id="45"/>
     </w:p>
     <w:p>
       <w:pPr>
         <w:pStyle w:val="Heading2"/>
       </w:pPr>
-      <w:bookmarkStart w:id="46" w:name="_Toc417390549"/>
-      <w:r>
-        <w:t>.1 Results From User Testing</w:t>
+      <w:bookmarkStart w:id="46" w:name="_Toc417390550"/>
+      <w:r>
+        <w:t>.2 Future Work</w:t>
       </w:r>
       <w:bookmarkEnd w:id="46"/>
     </w:p>
     <w:p>
+      <w:r>
+        <w:t>Add more features to rest server, edit for example. Add different types of drug search feature.</w:t>
+      </w:r>
+    </w:p>
+    <w:p>
+      <w:r>
+        <w:t>Android.</w:t>
+      </w:r>
+    </w:p>
+    <w:p>
       <w:pPr>
         <w:pStyle w:val="Heading2"/>
       </w:pPr>
-      <w:bookmarkStart w:id="47" w:name="_Toc417390550"/>
-      <w:r>
-        <w:t>.2 Future Work</w:t>
+      <w:bookmarkStart w:id="47" w:name="_Toc417390551"/>
+      <w:r>
+        <w:t>.3 Personal Reflection</w:t>
       </w:r>
       <w:bookmarkEnd w:id="47"/>
     </w:p>
     <w:p>
       <w:r>
-        <w:t>Add more features to rest server, edit for example. Add different types of drug search feature.</w:t>
-      </w:r>
-    </w:p>
-    <w:p>
-      <w:r>
-        <w:t>Android.</w:t>
+        <w:t>Report is very hard.</w:t>
+      </w:r>
+    </w:p>
+    <w:p>
+      <w:r>
+        <w:t>Problems with clients database</w:t>
+      </w:r>
+    </w:p>
+    <w:p>
+      <w:r>
+        <w:t xml:space="preserve">Coding went well little problems. Research more frame works instead of reinventing the wheel. </w:t>
+      </w:r>
+    </w:p>
+    <w:p>
+      <w:r>
+        <w:t>Overestimated the amount of work that could get done in a the time three months sounds like a lot but it really isn’t.</w:t>
       </w:r>
     </w:p>
     <w:p>
       <w:pPr>
         <w:pStyle w:val="Heading2"/>
       </w:pPr>
-      <w:bookmarkStart w:id="48" w:name="_Toc417390551"/>
-      <w:r>
-        <w:t>.3 Personal Reflection</w:t>
+      <w:bookmarkStart w:id="48" w:name="_Toc417390552"/>
+      <w:r>
+        <w:t>.4 Client Reflection</w:t>
       </w:r>
       <w:bookmarkEnd w:id="48"/>
     </w:p>
     <w:p>
       <w:r>
-        <w:t>Report is very hard.</w:t>
-      </w:r>
-    </w:p>
-    <w:p>
-      <w:r>
-        <w:t xml:space="preserve">Problems with </w:t>
-      </w:r>
-      <w:proofErr w:type="gramStart"/>
-      <w:r>
-        <w:t>clients</w:t>
-      </w:r>
-      <w:proofErr w:type="gramEnd"/>
-      <w:r>
-        <w:t xml:space="preserve"> database</w:t>
-      </w:r>
-    </w:p>
-    <w:p>
-      <w:r>
-        <w:t xml:space="preserve">Coding went well little problems. Research more frame works instead of reinventing the wheel. </w:t>
-      </w:r>
-    </w:p>
-    <w:p>
-      <w:r>
-        <w:t xml:space="preserve">Overestimated the amount of work that could get done in </w:t>
-      </w:r>
-      <w:proofErr w:type="gramStart"/>
-      <w:r>
-        <w:t>a the</w:t>
-      </w:r>
-      <w:proofErr w:type="gramEnd"/>
-      <w:r>
-        <w:t xml:space="preserve"> time three months sounds like a lot but it really isn’t.</w:t>
+        <w:t>Was he satisfied ?</w:t>
+      </w:r>
+    </w:p>
+    <w:p>
+      <w:r>
+        <w:t>What does he wish happened?</w:t>
+      </w:r>
+    </w:p>
+    <w:p>
+      <w:r>
+        <w:t>Anything that went badly?</w:t>
+      </w:r>
+    </w:p>
+    <w:p>
+      <w:r>
+        <w:t>Professionally Managed?</w:t>
+      </w:r>
+    </w:p>
+    <w:p>
+      <w:r>
+        <w:t>Correspondance</w:t>
+      </w:r>
+    </w:p>
+    <w:p>
+      <w:r>
+        <w:t>Meeting Notes.</w:t>
       </w:r>
     </w:p>
     <w:p>
       <w:pPr>
         <w:pStyle w:val="Heading2"/>
       </w:pPr>
-      <w:bookmarkStart w:id="49" w:name="_Toc417390552"/>
-      <w:r>
-        <w:t>.4 Client Reflection</w:t>
+      <w:bookmarkStart w:id="49" w:name="_Toc417390553"/>
+      <w:r>
+        <w:t>.5 Dicussion on REST vs the Normal Way vs SOAP</w:t>
       </w:r>
       <w:bookmarkEnd w:id="49"/>
-    </w:p>
-    <w:p>
-      <w:r>
-        <w:t xml:space="preserve">Was he </w:t>
-      </w:r>
-      <w:proofErr w:type="gramStart"/>
-      <w:r>
-        <w:t>satisfied ?</w:t>
-      </w:r>
-      <w:proofErr w:type="gramEnd"/>
-    </w:p>
-    <w:p>
-      <w:r>
-        <w:t>What does he wish happened?</w:t>
-      </w:r>
-    </w:p>
-    <w:p>
-      <w:r>
-        <w:t>Anything that went badly?</w:t>
-      </w:r>
-    </w:p>
-    <w:p>
-      <w:r>
-        <w:t>Professionally Managed?</w:t>
-      </w:r>
-    </w:p>
-    <w:p>
-      <w:proofErr w:type="spellStart"/>
-      <w:r>
-        <w:t>Correspondance</w:t>
-      </w:r>
-      <w:proofErr w:type="spellEnd"/>
-    </w:p>
-    <w:p>
-      <w:r>
-        <w:t>Meeting Notes.</w:t>
-      </w:r>
-    </w:p>
-    <w:p>
-      <w:pPr>
-        <w:pStyle w:val="Heading2"/>
-      </w:pPr>
-      <w:bookmarkStart w:id="50" w:name="_Toc417390553"/>
-      <w:r>
-        <w:t xml:space="preserve">.5 </w:t>
-      </w:r>
-      <w:proofErr w:type="spellStart"/>
-      <w:r>
-        <w:t>Dicussion</w:t>
-      </w:r>
-      <w:proofErr w:type="spellEnd"/>
-      <w:r>
-        <w:t xml:space="preserve"> on REST vs the Normal Way vs SOAP</w:t>
-      </w:r>
-      <w:bookmarkEnd w:id="50"/>
     </w:p>
     <w:p/>
     <w:p/>
     <w:p/>
     <w:p/>
-    <w:bookmarkStart w:id="51" w:name="_Toc417390554" w:displacedByCustomXml="next"/>
+    <w:bookmarkStart w:id="50" w:name="_Toc417390554" w:displacedByCustomXml="next"/>
     <w:sdt>
       <w:sdtPr>
         <w:rPr>
@@ -8651,7 +8275,7 @@
           <w:r>
             <w:t>Bibliography</w:t>
           </w:r>
-          <w:bookmarkEnd w:id="51"/>
+          <w:bookmarkEnd w:id="50"/>
         </w:p>
         <w:sdt>
           <w:sdtPr>
@@ -9184,23 +8808,18 @@
       <w:pPr>
         <w:pStyle w:val="Heading1"/>
       </w:pPr>
-      <w:bookmarkStart w:id="52" w:name="_Toc417390555"/>
+      <w:bookmarkStart w:id="51" w:name="_Toc417390555"/>
       <w:r>
         <w:lastRenderedPageBreak/>
-        <w:t xml:space="preserve">Appendix </w:t>
-      </w:r>
-      <w:proofErr w:type="spellStart"/>
-      <w:r>
-        <w:t>A</w:t>
-      </w:r>
-      <w:proofErr w:type="spellEnd"/>
+        <w:t>Appendix A</w:t>
+      </w:r>
       <w:r>
         <w:br/>
       </w:r>
       <w:r>
         <w:t>External Materials</w:t>
       </w:r>
-      <w:bookmarkEnd w:id="52"/>
+      <w:bookmarkEnd w:id="51"/>
     </w:p>
     <w:p>
       <w:pPr>
@@ -9218,8 +8837,7 @@
           <w:szCs w:val="22"/>
         </w:rPr>
       </w:pPr>
-      <w:bookmarkStart w:id="53" w:name="_Toc417390556"/>
-      <w:proofErr w:type="gramStart"/>
+      <w:bookmarkStart w:id="52" w:name="_Toc417390556"/>
       <w:r>
         <w:rPr>
           <w:sz w:val="22"/>
@@ -9232,51 +8850,34 @@
           <w:sz w:val="22"/>
           <w:szCs w:val="22"/>
         </w:rPr>
-        <w:t>First</w:t>
-      </w:r>
-      <w:proofErr w:type="gramEnd"/>
-      <w:r>
+        <w:t>First Iteration User Interface</w:t>
+      </w:r>
+      <w:bookmarkEnd w:id="52"/>
+    </w:p>
+    <w:p>
+      <w:pPr>
+        <w:pStyle w:val="Heading3"/>
         <w:rPr>
           <w:sz w:val="22"/>
           <w:szCs w:val="22"/>
         </w:rPr>
-        <w:t xml:space="preserve"> Iteration User Interface</w:t>
-      </w:r>
-      <w:bookmarkEnd w:id="53"/>
-    </w:p>
-    <w:p>
-      <w:pPr>
-        <w:pStyle w:val="Heading3"/>
+      </w:pPr>
+      <w:bookmarkStart w:id="53" w:name="_Toc417390557"/>
+      <w:r>
         <w:rPr>
           <w:sz w:val="22"/>
           <w:szCs w:val="22"/>
         </w:rPr>
-      </w:pPr>
-      <w:bookmarkStart w:id="54" w:name="_Toc417390557"/>
-      <w:proofErr w:type="gramStart"/>
+        <w:t xml:space="preserve">A.1.1  </w:t>
+      </w:r>
       <w:r>
         <w:rPr>
           <w:sz w:val="22"/>
           <w:szCs w:val="22"/>
         </w:rPr>
-        <w:t xml:space="preserve">A.1.1  </w:t>
-      </w:r>
-      <w:r>
-        <w:rPr>
-          <w:sz w:val="22"/>
-          <w:szCs w:val="22"/>
-        </w:rPr>
-        <w:t>Drug</w:t>
-      </w:r>
-      <w:proofErr w:type="gramEnd"/>
-      <w:r>
-        <w:rPr>
-          <w:sz w:val="22"/>
-          <w:szCs w:val="22"/>
-        </w:rPr>
-        <w:t xml:space="preserve"> Table View</w:t>
-      </w:r>
-      <w:bookmarkEnd w:id="54"/>
+        <w:t>Drug Table View</w:t>
+      </w:r>
+      <w:bookmarkEnd w:id="53"/>
     </w:p>
     <w:p>
       <w:pPr>
@@ -9320,12 +8921,12 @@
       <w:pPr>
         <w:pStyle w:val="Heading3"/>
       </w:pPr>
-      <w:bookmarkStart w:id="55" w:name="_Toc417390558"/>
+      <w:bookmarkStart w:id="54" w:name="_Toc417390558"/>
       <w:r>
         <w:lastRenderedPageBreak/>
         <w:t>A.1.2 Drug Detail View</w:t>
       </w:r>
-      <w:bookmarkEnd w:id="55"/>
+      <w:bookmarkEnd w:id="54"/>
     </w:p>
     <w:p>
       <w:r>
@@ -9340,12 +8941,12 @@
       <w:pPr>
         <w:pStyle w:val="Heading3"/>
       </w:pPr>
-      <w:bookmarkStart w:id="56" w:name="_Toc417390559"/>
+      <w:bookmarkStart w:id="55" w:name="_Toc417390559"/>
       <w:r>
         <w:lastRenderedPageBreak/>
         <w:t>A.1.3 Pathogen Table View</w:t>
       </w:r>
-      <w:bookmarkEnd w:id="56"/>
+      <w:bookmarkEnd w:id="55"/>
     </w:p>
     <w:p>
       <w:r>
@@ -9367,12 +8968,12 @@
       <w:pPr>
         <w:pStyle w:val="Heading3"/>
       </w:pPr>
-      <w:bookmarkStart w:id="57" w:name="_Toc417390560"/>
+      <w:bookmarkStart w:id="56" w:name="_Toc417390560"/>
       <w:r>
         <w:lastRenderedPageBreak/>
         <w:t>A.1.4 Pathogen Detail View</w:t>
       </w:r>
-      <w:bookmarkEnd w:id="57"/>
+      <w:bookmarkEnd w:id="56"/>
     </w:p>
     <w:p>
       <w:r>
@@ -9388,12 +8989,12 @@
       <w:pPr>
         <w:pStyle w:val="Heading3"/>
       </w:pPr>
-      <w:bookmarkStart w:id="58" w:name="_Toc417390561"/>
+      <w:bookmarkStart w:id="57" w:name="_Toc417390561"/>
       <w:r>
         <w:lastRenderedPageBreak/>
         <w:t>A.1.5 Calculator View</w:t>
       </w:r>
-      <w:bookmarkEnd w:id="58"/>
+      <w:bookmarkEnd w:id="57"/>
     </w:p>
     <w:p>
       <w:r>
@@ -9456,12 +9057,12 @@
       <w:pPr>
         <w:pStyle w:val="Heading2"/>
       </w:pPr>
-      <w:bookmarkStart w:id="59" w:name="_Toc417390562"/>
+      <w:bookmarkStart w:id="58" w:name="_Toc417390562"/>
       <w:r>
         <w:lastRenderedPageBreak/>
         <w:t>A.2</w:t>
       </w:r>
-      <w:bookmarkEnd w:id="59"/>
+      <w:bookmarkEnd w:id="58"/>
     </w:p>
     <w:p>
       <w:pPr>
@@ -9471,14 +9072,14 @@
       <w:r>
         <w:t xml:space="preserve"> </w:t>
       </w:r>
-      <w:bookmarkStart w:id="60" w:name="_Toc417390563"/>
+      <w:bookmarkStart w:id="59" w:name="_Toc417390563"/>
       <w:r>
         <w:t xml:space="preserve">A.2.1 </w:t>
       </w:r>
       <w:r>
         <w:t>Meeting 1 Introductions</w:t>
       </w:r>
-      <w:bookmarkEnd w:id="60"/>
+      <w:bookmarkEnd w:id="59"/>
     </w:p>
     <w:p>
       <w:r>
@@ -9572,14 +9173,14 @@
       <w:pPr>
         <w:pStyle w:val="Heading3"/>
       </w:pPr>
-      <w:bookmarkStart w:id="61" w:name="_Toc417390564"/>
+      <w:bookmarkStart w:id="60" w:name="_Toc417390564"/>
       <w:r>
         <w:t xml:space="preserve">A.2.2 </w:t>
       </w:r>
       <w:r>
         <w:t>Meeting 2 Refining Requirements</w:t>
       </w:r>
-      <w:bookmarkEnd w:id="61"/>
+      <w:bookmarkEnd w:id="60"/>
     </w:p>
     <w:p>
       <w:r>
@@ -9652,54 +9253,46 @@
       <w:pPr>
         <w:pStyle w:val="Heading3"/>
       </w:pPr>
-      <w:bookmarkStart w:id="62" w:name="_Toc417390565"/>
+      <w:bookmarkStart w:id="61" w:name="_Toc417390565"/>
       <w:r>
         <w:t xml:space="preserve">A.2.3 </w:t>
       </w:r>
       <w:r>
         <w:t>Meeting 3 Data structure</w:t>
       </w:r>
+      <w:bookmarkEnd w:id="61"/>
+    </w:p>
+    <w:p>
+      <w:r>
+        <w:t>This was a shorter meeting about structure of the drug and pathogen objects. The fields of each object was discussed to make sure I had the correct idea and the client made me a help sheet to know what each drug and pathogen should have about them. The database structure was also discussed but agreed that this should be though about and implemented in the second iteration and just to get the mobile app running first. A deadline was set to have a working version of the mobile app by the 24</w:t>
+      </w:r>
+      <w:r>
+        <w:rPr>
+          <w:vertAlign w:val="superscript"/>
+        </w:rPr>
+        <w:t>th</w:t>
+      </w:r>
+      <w:r>
+        <w:t xml:space="preserve"> of February.</w:t>
+      </w:r>
+    </w:p>
+    <w:p/>
+    <w:p>
+      <w:pPr>
+        <w:pStyle w:val="Heading3"/>
+      </w:pPr>
+      <w:bookmarkStart w:id="62" w:name="_Toc417390566"/>
+      <w:r>
+        <w:t xml:space="preserve">A.2.4 </w:t>
+      </w:r>
+      <w:r>
+        <w:t>Meeting 4 Presentation of First Iteration</w:t>
+      </w:r>
       <w:bookmarkEnd w:id="62"/>
     </w:p>
     <w:p>
       <w:r>
-        <w:t>This was a shorter meeting about structure of the drug and pathogen objects. The fields of each object was discussed to make sure I had the correct idea and the client made me a help sheet to know what each drug and pathogen should have about them. The database structure was also discussed but agreed that this should be though about and implemented in the second iteration and just to get the mobile app running first. A deadline was set to have a working version of the mobile app by the 24</w:t>
-      </w:r>
-      <w:r>
-        <w:rPr>
-          <w:vertAlign w:val="superscript"/>
-        </w:rPr>
-        <w:t>th</w:t>
-      </w:r>
-      <w:r>
-        <w:t xml:space="preserve"> of February.</w:t>
-      </w:r>
-    </w:p>
-    <w:p/>
-    <w:p>
-      <w:pPr>
-        <w:pStyle w:val="Heading3"/>
-      </w:pPr>
-      <w:bookmarkStart w:id="63" w:name="_Toc417390566"/>
-      <w:r>
-        <w:t xml:space="preserve">A.2.4 </w:t>
-      </w:r>
-      <w:r>
-        <w:t>Meeting 4 Presentation of First Iteration</w:t>
-      </w:r>
-      <w:bookmarkEnd w:id="63"/>
-    </w:p>
-    <w:p>
-      <w:r>
-        <w:t xml:space="preserve">I showed the app to my client in meeting room 715 with my supervisor in the </w:t>
-      </w:r>
-      <w:proofErr w:type="spellStart"/>
-      <w:r>
-        <w:t>SoC</w:t>
-      </w:r>
-      <w:proofErr w:type="spellEnd"/>
-      <w:r>
-        <w:t xml:space="preserve"> reception. The client was very impressed and offered some constructive criticism on the interface and the operation. The main points were:</w:t>
+        <w:t>I showed the app to my client in meeting room 715 with my supervisor in the SoC reception. The client was very impressed and offered some constructive criticism on the interface and the operation. The main points were:</w:t>
       </w:r>
     </w:p>
     <w:p>
@@ -9836,39 +9429,39 @@
       <w:pPr>
         <w:pStyle w:val="Heading3"/>
       </w:pPr>
-      <w:bookmarkStart w:id="64" w:name="_Toc417390567"/>
+      <w:bookmarkStart w:id="63" w:name="_Toc417390567"/>
       <w:r>
         <w:t xml:space="preserve">A.2.5 </w:t>
       </w:r>
       <w:r>
         <w:t>Meeting 5 Presentation of Second Iteration</w:t>
       </w:r>
+      <w:bookmarkEnd w:id="63"/>
+    </w:p>
+    <w:p>
+      <w:r>
+        <w:t>During this meeting the database was discussed and where the server is going to be hosted. One option is to use a web hosting company but I am not sure if I can deploy my war file to this. The interface was discussed again and the colours are going to be changed to something less vibrant and make sure the buttons are a different colour to the text boxes to avoid confusion.</w:t>
+      </w:r>
+    </w:p>
+    <w:p/>
+    <w:p>
+      <w:pPr>
+        <w:pStyle w:val="Heading3"/>
+      </w:pPr>
+      <w:bookmarkStart w:id="64" w:name="_Toc417390568"/>
+      <w:r>
+        <w:t xml:space="preserve">A.2.6 </w:t>
+      </w:r>
+      <w:r>
+        <w:t xml:space="preserve">Meeting </w:t>
+      </w:r>
+      <w:r>
+        <w:t>6</w:t>
+      </w:r>
+      <w:r>
+        <w:t xml:space="preserve"> Presentation of Third Iteration</w:t>
+      </w:r>
       <w:bookmarkEnd w:id="64"/>
-    </w:p>
-    <w:p>
-      <w:r>
-        <w:t>During this meeting the database was discussed and where the server is going to be hosted. One option is to use a web hosting company but I am not sure if I can deploy my war file to this. The interface was discussed again and the colours are going to be changed to something less vibrant and make sure the buttons are a different colour to the text boxes to avoid confusion.</w:t>
-      </w:r>
-    </w:p>
-    <w:p/>
-    <w:p>
-      <w:pPr>
-        <w:pStyle w:val="Heading3"/>
-      </w:pPr>
-      <w:bookmarkStart w:id="65" w:name="_Toc417390568"/>
-      <w:r>
-        <w:t xml:space="preserve">A.2.6 </w:t>
-      </w:r>
-      <w:r>
-        <w:t xml:space="preserve">Meeting </w:t>
-      </w:r>
-      <w:r>
-        <w:t>6</w:t>
-      </w:r>
-      <w:r>
-        <w:t xml:space="preserve"> Presentation of Third Iteration</w:t>
-      </w:r>
-      <w:bookmarkEnd w:id="65"/>
     </w:p>
     <w:p>
       <w:r>
@@ -9956,7 +9549,7 @@
       <w:pPr>
         <w:pStyle w:val="Heading1"/>
       </w:pPr>
-      <w:bookmarkStart w:id="66" w:name="_Toc417390569"/>
+      <w:bookmarkStart w:id="65" w:name="_Toc417390569"/>
       <w:r>
         <w:lastRenderedPageBreak/>
         <w:t>Appendix B</w:t>
@@ -9967,7 +9560,7 @@
       <w:r>
         <w:t>Ethical Issues Addressed</w:t>
       </w:r>
-      <w:bookmarkEnd w:id="66"/>
+      <w:bookmarkEnd w:id="65"/>
     </w:p>
     <w:p>
       <w:pPr>
@@ -9985,24 +9578,15 @@
           <w:szCs w:val="22"/>
         </w:rPr>
       </w:pPr>
-      <w:bookmarkStart w:id="67" w:name="_Toc417390570"/>
-      <w:proofErr w:type="gramStart"/>
+      <w:bookmarkStart w:id="66" w:name="_Toc417390570"/>
       <w:r>
         <w:rPr>
           <w:sz w:val="22"/>
           <w:szCs w:val="22"/>
         </w:rPr>
-        <w:t>B.1  Level</w:t>
-      </w:r>
-      <w:proofErr w:type="gramEnd"/>
-      <w:r>
-        <w:rPr>
-          <w:sz w:val="22"/>
-          <w:szCs w:val="22"/>
-        </w:rPr>
-        <w:t xml:space="preserve"> 2 Heading</w:t>
-      </w:r>
-      <w:bookmarkEnd w:id="67"/>
+        <w:t>B.1  Level 2 Heading</w:t>
+      </w:r>
+      <w:bookmarkEnd w:id="66"/>
     </w:p>
     <w:p>
       <w:pPr>
@@ -10143,7 +9727,7 @@
       <w:rPr>
         <w:noProof/>
       </w:rPr>
-      <w:t>13</w:t>
+      <w:t>15</w:t>
     </w:r>
     <w:r>
       <w:fldChar w:fldCharType="end"/>
@@ -13610,584 +13194,6 @@
 </w:styles>
 </file>
 
-<file path=word/glossary/document.xml><?xml version="1.0" encoding="utf-8"?>
-<w:glossaryDocument xmlns:wpc="http://schemas.microsoft.com/office/word/2010/wordprocessingCanvas" xmlns:mc="http://schemas.openxmlformats.org/markup-compatibility/2006" xmlns:o="urn:schemas-microsoft-com:office:office" xmlns:r="http://schemas.openxmlformats.org/officeDocument/2006/relationships" xmlns:m="http://schemas.openxmlformats.org/officeDocument/2006/math" xmlns:v="urn:schemas-microsoft-com:vml" xmlns:wp14="http://schemas.microsoft.com/office/word/2010/wordprocessingDrawing" xmlns:wp="http://schemas.openxmlformats.org/drawingml/2006/wordprocessingDrawing" xmlns:w10="urn:schemas-microsoft-com:office:word" xmlns:w="http://schemas.openxmlformats.org/wordprocessingml/2006/main" xmlns:w14="http://schemas.microsoft.com/office/word/2010/wordml" xmlns:w15="http://schemas.microsoft.com/office/word/2012/wordml" xmlns:wpg="http://schemas.microsoft.com/office/word/2010/wordprocessingGroup" xmlns:wpi="http://schemas.microsoft.com/office/word/2010/wordprocessingInk" xmlns:wne="http://schemas.microsoft.com/office/word/2006/wordml" xmlns:wps="http://schemas.microsoft.com/office/word/2010/wordprocessingShape" mc:Ignorable="w14 w15 wp14"/>
-</file>
-
-<file path=word/glossary/fontTable.xml><?xml version="1.0" encoding="utf-8"?>
-<w:fonts xmlns:mc="http://schemas.openxmlformats.org/markup-compatibility/2006" xmlns:r="http://schemas.openxmlformats.org/officeDocument/2006/relationships" xmlns:w="http://schemas.openxmlformats.org/wordprocessingml/2006/main" xmlns:w14="http://schemas.microsoft.com/office/word/2010/wordml" xmlns:w15="http://schemas.microsoft.com/office/word/2012/wordml" mc:Ignorable="w14 w15">
-  <w:font w:name="Symbol">
-    <w:panose1 w:val="05050102010706020507"/>
-    <w:charset w:val="02"/>
-    <w:family w:val="roman"/>
-    <w:pitch w:val="variable"/>
-    <w:sig w:usb0="00000000" w:usb1="10000000" w:usb2="00000000" w:usb3="00000000" w:csb0="80000000" w:csb1="00000000"/>
-  </w:font>
-  <w:font w:name="Times New Roman">
-    <w:panose1 w:val="02020603050405020304"/>
-    <w:charset w:val="00"/>
-    <w:family w:val="roman"/>
-    <w:pitch w:val="variable"/>
-    <w:sig w:usb0="E0002EFF" w:usb1="C0007843" w:usb2="00000009" w:usb3="00000000" w:csb0="000001FF" w:csb1="00000000"/>
-  </w:font>
-  <w:font w:name="Courier New">
-    <w:panose1 w:val="02070309020205020404"/>
-    <w:charset w:val="00"/>
-    <w:family w:val="modern"/>
-    <w:pitch w:val="fixed"/>
-    <w:sig w:usb0="E0002AFF" w:usb1="C0007843" w:usb2="00000009" w:usb3="00000000" w:csb0="000001FF" w:csb1="00000000"/>
-  </w:font>
-  <w:font w:name="Wingdings">
-    <w:panose1 w:val="05000000000000000000"/>
-    <w:charset w:val="02"/>
-    <w:family w:val="auto"/>
-    <w:pitch w:val="variable"/>
-    <w:sig w:usb0="00000000" w:usb1="10000000" w:usb2="00000000" w:usb3="00000000" w:csb0="80000000" w:csb1="00000000"/>
-  </w:font>
-  <w:font w:name="Arial">
-    <w:panose1 w:val="020B0604020202020204"/>
-    <w:charset w:val="00"/>
-    <w:family w:val="swiss"/>
-    <w:pitch w:val="variable"/>
-    <w:sig w:usb0="E0002AFF" w:usb1="C0007843" w:usb2="00000009" w:usb3="00000000" w:csb0="000001FF" w:csb1="00000000"/>
-  </w:font>
-  <w:font w:name="Tahoma">
-    <w:panose1 w:val="020B0604030504040204"/>
-    <w:charset w:val="00"/>
-    <w:family w:val="swiss"/>
-    <w:pitch w:val="variable"/>
-    <w:sig w:usb0="E1002EFF" w:usb1="C000605B" w:usb2="00000029" w:usb3="00000000" w:csb0="000101FF" w:csb1="00000000"/>
-  </w:font>
-  <w:font w:name="Cambria">
-    <w:panose1 w:val="02040503050406030204"/>
-    <w:charset w:val="00"/>
-    <w:family w:val="roman"/>
-    <w:pitch w:val="variable"/>
-    <w:sig w:usb0="E00002FF" w:usb1="400004FF" w:usb2="00000000" w:usb3="00000000" w:csb0="0000019F" w:csb1="00000000"/>
-  </w:font>
-  <w:font w:name="MS Gothic">
-    <w:altName w:val="ＭＳ ゴシック"/>
-    <w:panose1 w:val="020B0609070205080204"/>
-    <w:charset w:val="80"/>
-    <w:family w:val="modern"/>
-    <w:pitch w:val="fixed"/>
-    <w:sig w:usb0="E00002FF" w:usb1="6AC7FDFB" w:usb2="08000012" w:usb3="00000000" w:csb0="0002009F" w:csb1="00000000"/>
-  </w:font>
-  <w:font w:name="Calibri">
-    <w:panose1 w:val="020F0502020204030204"/>
-    <w:charset w:val="00"/>
-    <w:family w:val="swiss"/>
-    <w:pitch w:val="variable"/>
-    <w:sig w:usb0="E00002FF" w:usb1="4000ACFF" w:usb2="00000001" w:usb3="00000000" w:csb0="0000019F" w:csb1="00000000"/>
-  </w:font>
-  <w:font w:name="MS Mincho">
-    <w:altName w:val="ＭＳ 明朝"/>
-    <w:panose1 w:val="02020609040205080304"/>
-    <w:charset w:val="80"/>
-    <w:family w:val="modern"/>
-    <w:pitch w:val="fixed"/>
-    <w:sig w:usb0="E00002FF" w:usb1="6AC7FDFB" w:usb2="08000012" w:usb3="00000000" w:csb0="0002009F" w:csb1="00000000"/>
-  </w:font>
-  <w:font w:name="Times">
-    <w:panose1 w:val="02020603050405020304"/>
-    <w:charset w:val="00"/>
-    <w:family w:val="roman"/>
-    <w:pitch w:val="variable"/>
-    <w:sig w:usb0="E0002EFF" w:usb1="C0007843" w:usb2="00000009" w:usb3="00000000" w:csb0="000001FF" w:csb1="00000000"/>
-  </w:font>
-  <w:font w:name="Calibri Light">
-    <w:panose1 w:val="020F0302020204030204"/>
-    <w:charset w:val="00"/>
-    <w:family w:val="swiss"/>
-    <w:pitch w:val="variable"/>
-    <w:sig w:usb0="A00002EF" w:usb1="4000207B" w:usb2="00000000" w:usb3="00000000" w:csb0="0000019F" w:csb1="00000000"/>
-  </w:font>
-</w:fonts>
-</file>
-
-<file path=word/glossary/settings.xml><?xml version="1.0" encoding="utf-8"?>
-<w:settings xmlns:mc="http://schemas.openxmlformats.org/markup-compatibility/2006" xmlns:o="urn:schemas-microsoft-com:office:office" xmlns:r="http://schemas.openxmlformats.org/officeDocument/2006/relationships" xmlns:m="http://schemas.openxmlformats.org/officeDocument/2006/math" xmlns:v="urn:schemas-microsoft-com:vml" xmlns:w10="urn:schemas-microsoft-com:office:word" xmlns:w="http://schemas.openxmlformats.org/wordprocessingml/2006/main" xmlns:w14="http://schemas.microsoft.com/office/word/2010/wordml" xmlns:w15="http://schemas.microsoft.com/office/word/2012/wordml" xmlns:sl="http://schemas.openxmlformats.org/schemaLibrary/2006/main" mc:Ignorable="w14 w15">
-  <w:view w:val="normal"/>
-  <w:defaultTabStop w:val="720"/>
-  <w:characterSpacingControl w:val="doNotCompress"/>
-  <w:compat>
-    <w:useFELayout/>
-    <w:compatSetting w:name="compatibilityMode" w:uri="http://schemas.microsoft.com/office/word" w:val="15"/>
-    <w:compatSetting w:name="overrideTableStyleFontSizeAndJustification" w:uri="http://schemas.microsoft.com/office/word" w:val="1"/>
-    <w:compatSetting w:name="enableOpenTypeFeatures" w:uri="http://schemas.microsoft.com/office/word" w:val="1"/>
-    <w:compatSetting w:name="doNotFlipMirrorIndents" w:uri="http://schemas.microsoft.com/office/word" w:val="1"/>
-    <w:compatSetting w:name="differentiateMultirowTableHeaders" w:uri="http://schemas.microsoft.com/office/word" w:val="1"/>
-  </w:compat>
-  <w:rsids>
-    <w:rsidRoot w:val="00E26FF6"/>
-    <w:rsid w:val="00E26FF6"/>
-  </w:rsids>
-  <m:mathPr>
-    <m:mathFont m:val="Cambria Math"/>
-    <m:brkBin m:val="before"/>
-    <m:brkBinSub m:val="--"/>
-    <m:smallFrac m:val="0"/>
-    <m:dispDef/>
-    <m:lMargin m:val="0"/>
-    <m:rMargin m:val="0"/>
-    <m:defJc m:val="centerGroup"/>
-    <m:wrapIndent m:val="1440"/>
-    <m:intLim m:val="subSup"/>
-    <m:naryLim m:val="undOvr"/>
-  </m:mathPr>
-  <w:themeFontLang w:val="en-GB"/>
-  <w:clrSchemeMapping w:bg1="light1" w:t1="dark1" w:bg2="light2" w:t2="dark2" w:accent1="accent1" w:accent2="accent2" w:accent3="accent3" w:accent4="accent4" w:accent5="accent5" w:accent6="accent6" w:hyperlink="hyperlink" w:followedHyperlink="followedHyperlink"/>
-  <w:decimalSymbol w:val="."/>
-  <w:listSeparator w:val=","/>
-  <w15:chartTrackingRefBased/>
-</w:settings>
-</file>
-
-<file path=word/glossary/styles.xml><?xml version="1.0" encoding="utf-8"?>
-<w:styles xmlns:mc="http://schemas.openxmlformats.org/markup-compatibility/2006" xmlns:r="http://schemas.openxmlformats.org/officeDocument/2006/relationships" xmlns:w="http://schemas.openxmlformats.org/wordprocessingml/2006/main" xmlns:w14="http://schemas.microsoft.com/office/word/2010/wordml" xmlns:w15="http://schemas.microsoft.com/office/word/2012/wordml" mc:Ignorable="w14 w15">
-  <w:docDefaults>
-    <w:rPrDefault>
-      <w:rPr>
-        <w:rFonts w:asciiTheme="minorHAnsi" w:eastAsiaTheme="minorEastAsia" w:hAnsiTheme="minorHAnsi" w:cstheme="minorBidi"/>
-        <w:sz w:val="22"/>
-        <w:szCs w:val="22"/>
-        <w:lang w:val="en-GB" w:eastAsia="en-GB" w:bidi="ar-SA"/>
-      </w:rPr>
-    </w:rPrDefault>
-    <w:pPrDefault>
-      <w:pPr>
-        <w:spacing w:after="160" w:line="259" w:lineRule="auto"/>
-      </w:pPr>
-    </w:pPrDefault>
-  </w:docDefaults>
-  <w:latentStyles w:defLockedState="0" w:defUIPriority="99" w:defSemiHidden="0" w:defUnhideWhenUsed="0" w:defQFormat="0" w:count="371">
-    <w:lsdException w:name="Normal" w:uiPriority="0" w:qFormat="1"/>
-    <w:lsdException w:name="heading 1" w:uiPriority="9" w:qFormat="1"/>
-    <w:lsdException w:name="heading 2" w:semiHidden="1" w:uiPriority="9" w:unhideWhenUsed="1" w:qFormat="1"/>
-    <w:lsdException w:name="heading 3" w:semiHidden="1" w:uiPriority="9" w:unhideWhenUsed="1" w:qFormat="1"/>
-    <w:lsdException w:name="heading 4" w:semiHidden="1" w:uiPriority="9" w:unhideWhenUsed="1" w:qFormat="1"/>
-    <w:lsdException w:name="heading 5" w:semiHidden="1" w:uiPriority="9" w:unhideWhenUsed="1" w:qFormat="1"/>
-    <w:lsdException w:name="heading 6" w:semiHidden="1" w:uiPriority="9" w:unhideWhenUsed="1" w:qFormat="1"/>
-    <w:lsdException w:name="heading 7" w:semiHidden="1" w:uiPriority="9" w:unhideWhenUsed="1" w:qFormat="1"/>
-    <w:lsdException w:name="heading 8" w:semiHidden="1" w:uiPriority="9" w:unhideWhenUsed="1" w:qFormat="1"/>
-    <w:lsdException w:name="heading 9" w:semiHidden="1" w:uiPriority="9" w:unhideWhenUsed="1" w:qFormat="1"/>
-    <w:lsdException w:name="index 1" w:semiHidden="1" w:unhideWhenUsed="1"/>
-    <w:lsdException w:name="index 2" w:semiHidden="1" w:unhideWhenUsed="1"/>
-    <w:lsdException w:name="index 3" w:semiHidden="1" w:unhideWhenUsed="1"/>
-    <w:lsdException w:name="index 4" w:semiHidden="1" w:unhideWhenUsed="1"/>
-    <w:lsdException w:name="index 5" w:semiHidden="1" w:unhideWhenUsed="1"/>
-    <w:lsdException w:name="index 6" w:semiHidden="1" w:unhideWhenUsed="1"/>
-    <w:lsdException w:name="index 7" w:semiHidden="1" w:unhideWhenUsed="1"/>
-    <w:lsdException w:name="index 8" w:semiHidden="1" w:unhideWhenUsed="1"/>
-    <w:lsdException w:name="index 9" w:semiHidden="1" w:unhideWhenUsed="1"/>
-    <w:lsdException w:name="toc 1" w:semiHidden="1" w:uiPriority="39" w:unhideWhenUsed="1"/>
-    <w:lsdException w:name="toc 2" w:semiHidden="1" w:uiPriority="39" w:unhideWhenUsed="1"/>
-    <w:lsdException w:name="toc 3" w:semiHidden="1" w:uiPriority="39" w:unhideWhenUsed="1"/>
-    <w:lsdException w:name="toc 4" w:semiHidden="1" w:uiPriority="39" w:unhideWhenUsed="1"/>
-    <w:lsdException w:name="toc 5" w:semiHidden="1" w:uiPriority="39" w:unhideWhenUsed="1"/>
-    <w:lsdException w:name="toc 6" w:semiHidden="1" w:uiPriority="39" w:unhideWhenUsed="1"/>
-    <w:lsdException w:name="toc 7" w:semiHidden="1" w:uiPriority="39" w:unhideWhenUsed="1"/>
-    <w:lsdException w:name="toc 8" w:semiHidden="1" w:uiPriority="39" w:unhideWhenUsed="1"/>
-    <w:lsdException w:name="toc 9" w:semiHidden="1" w:uiPriority="39" w:unhideWhenUsed="1"/>
-    <w:lsdException w:name="Normal Indent" w:semiHidden="1" w:unhideWhenUsed="1"/>
-    <w:lsdException w:name="footnote text" w:semiHidden="1" w:unhideWhenUsed="1"/>
-    <w:lsdException w:name="annotation text" w:semiHidden="1" w:unhideWhenUsed="1"/>
-    <w:lsdException w:name="header" w:semiHidden="1" w:unhideWhenUsed="1"/>
-    <w:lsdException w:name="footer" w:semiHidden="1" w:unhideWhenUsed="1"/>
-    <w:lsdException w:name="index heading" w:semiHidden="1" w:unhideWhenUsed="1"/>
-    <w:lsdException w:name="caption" w:semiHidden="1" w:uiPriority="35" w:unhideWhenUsed="1" w:qFormat="1"/>
-    <w:lsdException w:name="table of figures" w:semiHidden="1" w:unhideWhenUsed="1"/>
-    <w:lsdException w:name="envelope address" w:semiHidden="1" w:unhideWhenUsed="1"/>
-    <w:lsdException w:name="envelope return" w:semiHidden="1" w:unhideWhenUsed="1"/>
-    <w:lsdException w:name="footnote reference" w:semiHidden="1" w:unhideWhenUsed="1"/>
-    <w:lsdException w:name="annotation reference" w:semiHidden="1" w:unhideWhenUsed="1"/>
-    <w:lsdException w:name="line number" w:semiHidden="1" w:unhideWhenUsed="1"/>
-    <w:lsdException w:name="page number" w:semiHidden="1" w:unhideWhenUsed="1"/>
-    <w:lsdException w:name="endnote reference" w:semiHidden="1" w:unhideWhenUsed="1"/>
-    <w:lsdException w:name="endnote text" w:semiHidden="1" w:unhideWhenUsed="1"/>
-    <w:lsdException w:name="table of authorities" w:semiHidden="1" w:unhideWhenUsed="1"/>
-    <w:lsdException w:name="macro" w:semiHidden="1" w:unhideWhenUsed="1"/>
-    <w:lsdException w:name="toa heading" w:semiHidden="1" w:unhideWhenUsed="1"/>
-    <w:lsdException w:name="List" w:semiHidden="1" w:unhideWhenUsed="1"/>
-    <w:lsdException w:name="List Bullet" w:semiHidden="1" w:unhideWhenUsed="1"/>
-    <w:lsdException w:name="List Number" w:semiHidden="1" w:unhideWhenUsed="1"/>
-    <w:lsdException w:name="List 2" w:semiHidden="1" w:unhideWhenUsed="1"/>
-    <w:lsdException w:name="List 3" w:semiHidden="1" w:unhideWhenUsed="1"/>
-    <w:lsdException w:name="List 4" w:semiHidden="1" w:unhideWhenUsed="1"/>
-    <w:lsdException w:name="List 5" w:semiHidden="1" w:unhideWhenUsed="1"/>
-    <w:lsdException w:name="List Bullet 2" w:semiHidden="1" w:unhideWhenUsed="1"/>
-    <w:lsdException w:name="List Bullet 3" w:semiHidden="1" w:unhideWhenUsed="1"/>
-    <w:lsdException w:name="List Bullet 4" w:semiHidden="1" w:unhideWhenUsed="1"/>
-    <w:lsdException w:name="List Bullet 5" w:semiHidden="1" w:unhideWhenUsed="1"/>
-    <w:lsdException w:name="List Number 2" w:semiHidden="1" w:unhideWhenUsed="1"/>
-    <w:lsdException w:name="List Number 3" w:semiHidden="1" w:unhideWhenUsed="1"/>
-    <w:lsdException w:name="List Number 4" w:semiHidden="1" w:unhideWhenUsed="1"/>
-    <w:lsdException w:name="List Number 5" w:semiHidden="1" w:unhideWhenUsed="1"/>
-    <w:lsdException w:name="Title" w:uiPriority="10" w:qFormat="1"/>
-    <w:lsdException w:name="Closing" w:semiHidden="1" w:unhideWhenUsed="1"/>
-    <w:lsdException w:name="Signature" w:semiHidden="1" w:unhideWhenUsed="1"/>
-    <w:lsdException w:name="Default Paragraph Font" w:semiHidden="1" w:uiPriority="1" w:unhideWhenUsed="1"/>
-    <w:lsdException w:name="Body Text" w:semiHidden="1" w:unhideWhenUsed="1"/>
-    <w:lsdException w:name="Body Text Indent" w:semiHidden="1" w:unhideWhenUsed="1"/>
-    <w:lsdException w:name="List Continue" w:semiHidden="1" w:unhideWhenUsed="1"/>
-    <w:lsdException w:name="List Continue 2" w:semiHidden="1" w:unhideWhenUsed="1"/>
-    <w:lsdException w:name="List Continue 3" w:semiHidden="1" w:unhideWhenUsed="1"/>
-    <w:lsdException w:name="List Continue 4" w:semiHidden="1" w:unhideWhenUsed="1"/>
-    <w:lsdException w:name="List Continue 5" w:semiHidden="1" w:unhideWhenUsed="1"/>
-    <w:lsdException w:name="Message Header" w:semiHidden="1" w:unhideWhenUsed="1"/>
-    <w:lsdException w:name="Subtitle" w:uiPriority="11" w:qFormat="1"/>
-    <w:lsdException w:name="Salutation" w:semiHidden="1" w:unhideWhenUsed="1"/>
-    <w:lsdException w:name="Date" w:semiHidden="1" w:unhideWhenUsed="1"/>
-    <w:lsdException w:name="Body Text First Indent" w:semiHidden="1" w:unhideWhenUsed="1"/>
-    <w:lsdException w:name="Body Text First Indent 2" w:semiHidden="1" w:unhideWhenUsed="1"/>
-    <w:lsdException w:name="Note Heading" w:semiHidden="1" w:unhideWhenUsed="1"/>
-    <w:lsdException w:name="Body Text 2" w:semiHidden="1" w:unhideWhenUsed="1"/>
-    <w:lsdException w:name="Body Text 3" w:semiHidden="1" w:unhideWhenUsed="1"/>
-    <w:lsdException w:name="Body Text Indent 2" w:semiHidden="1" w:unhideWhenUsed="1"/>
-    <w:lsdException w:name="Body Text Indent 3" w:semiHidden="1" w:unhideWhenUsed="1"/>
-    <w:lsdException w:name="Block Text" w:semiHidden="1" w:unhideWhenUsed="1"/>
-    <w:lsdException w:name="Hyperlink" w:semiHidden="1" w:unhideWhenUsed="1"/>
-    <w:lsdException w:name="FollowedHyperlink" w:semiHidden="1" w:unhideWhenUsed="1"/>
-    <w:lsdException w:name="Strong" w:uiPriority="22" w:qFormat="1"/>
-    <w:lsdException w:name="Emphasis" w:uiPriority="20" w:qFormat="1"/>
-    <w:lsdException w:name="Document Map" w:semiHidden="1" w:unhideWhenUsed="1"/>
-    <w:lsdException w:name="Plain Text" w:semiHidden="1" w:unhideWhenUsed="1"/>
-    <w:lsdException w:name="E-mail Signature" w:semiHidden="1" w:unhideWhenUsed="1"/>
-    <w:lsdException w:name="HTML Top of Form" w:semiHidden="1" w:unhideWhenUsed="1"/>
-    <w:lsdException w:name="HTML Bottom of Form" w:semiHidden="1" w:unhideWhenUsed="1"/>
-    <w:lsdException w:name="Normal (Web)" w:semiHidden="1" w:unhideWhenUsed="1"/>
-    <w:lsdException w:name="HTML Acronym" w:semiHidden="1" w:unhideWhenUsed="1"/>
-    <w:lsdException w:name="HTML Address" w:semiHidden="1" w:unhideWhenUsed="1"/>
-    <w:lsdException w:name="HTML Cite" w:semiHidden="1" w:unhideWhenUsed="1"/>
-    <w:lsdException w:name="HTML Code" w:semiHidden="1" w:unhideWhenUsed="1"/>
-    <w:lsdException w:name="HTML Definition" w:semiHidden="1" w:unhideWhenUsed="1"/>
-    <w:lsdException w:name="HTML Keyboard" w:semiHidden="1" w:unhideWhenUsed="1"/>
-    <w:lsdException w:name="HTML Preformatted" w:semiHidden="1" w:unhideWhenUsed="1"/>
-    <w:lsdException w:name="HTML Sample" w:semiHidden="1" w:unhideWhenUsed="1"/>
-    <w:lsdException w:name="HTML Typewriter" w:semiHidden="1" w:unhideWhenUsed="1"/>
-    <w:lsdException w:name="HTML Variable" w:semiHidden="1" w:unhideWhenUsed="1"/>
-    <w:lsdException w:name="Normal Table" w:semiHidden="1" w:unhideWhenUsed="1"/>
-    <w:lsdException w:name="annotation subject" w:semiHidden="1" w:unhideWhenUsed="1"/>
-    <w:lsdException w:name="No List" w:semiHidden="1" w:unhideWhenUsed="1"/>
-    <w:lsdException w:name="Outline List 1" w:semiHidden="1" w:unhideWhenUsed="1"/>
-    <w:lsdException w:name="Outline List 2" w:semiHidden="1" w:unhideWhenUsed="1"/>
-    <w:lsdException w:name="Outline List 3" w:semiHidden="1" w:unhideWhenUsed="1"/>
-    <w:lsdException w:name="Table Simple 1" w:semiHidden="1" w:unhideWhenUsed="1"/>
-    <w:lsdException w:name="Table Simple 2" w:semiHidden="1" w:unhideWhenUsed="1"/>
-    <w:lsdException w:name="Table Simple 3" w:semiHidden="1" w:unhideWhenUsed="1"/>
-    <w:lsdException w:name="Table Classic 1" w:semiHidden="1" w:unhideWhenUsed="1"/>
-    <w:lsdException w:name="Table Classic 2" w:semiHidden="1" w:unhideWhenUsed="1"/>
-    <w:lsdException w:name="Table Classic 3" w:semiHidden="1" w:unhideWhenUsed="1"/>
-    <w:lsdException w:name="Table Classic 4" w:semiHidden="1" w:unhideWhenUsed="1"/>
-    <w:lsdException w:name="Table Colorful 1" w:semiHidden="1" w:unhideWhenUsed="1"/>
-    <w:lsdException w:name="Table Colorful 2" w:semiHidden="1" w:unhideWhenUsed="1"/>
-    <w:lsdException w:name="Table Colorful 3" w:semiHidden="1" w:unhideWhenUsed="1"/>
-    <w:lsdException w:name="Table Columns 1" w:semiHidden="1" w:unhideWhenUsed="1"/>
-    <w:lsdException w:name="Table Columns 2" w:semiHidden="1" w:unhideWhenUsed="1"/>
-    <w:lsdException w:name="Table Columns 3" w:semiHidden="1" w:unhideWhenUsed="1"/>
-    <w:lsdException w:name="Table Columns 4" w:semiHidden="1" w:unhideWhenUsed="1"/>
-    <w:lsdException w:name="Table Columns 5" w:semiHidden="1" w:unhideWhenUsed="1"/>
-    <w:lsdException w:name="Table Grid 1" w:semiHidden="1" w:unhideWhenUsed="1"/>
-    <w:lsdException w:name="Table Grid 2" w:semiHidden="1" w:unhideWhenUsed="1"/>
-    <w:lsdException w:name="Table Grid 3" w:semiHidden="1" w:unhideWhenUsed="1"/>
-    <w:lsdException w:name="Table Grid 4" w:semiHidden="1" w:unhideWhenUsed="1"/>
-    <w:lsdException w:name="Table Grid 5" w:semiHidden="1" w:unhideWhenUsed="1"/>
-    <w:lsdException w:name="Table Grid 6" w:semiHidden="1" w:unhideWhenUsed="1"/>
-    <w:lsdException w:name="Table Grid 7" w:semiHidden="1" w:unhideWhenUsed="1"/>
-    <w:lsdException w:name="Table Grid 8" w:semiHidden="1" w:unhideWhenUsed="1"/>
-    <w:lsdException w:name="Table List 1" w:semiHidden="1" w:unhideWhenUsed="1"/>
-    <w:lsdException w:name="Table List 2" w:semiHidden="1" w:unhideWhenUsed="1"/>
-    <w:lsdException w:name="Table List 3" w:semiHidden="1" w:unhideWhenUsed="1"/>
-    <w:lsdException w:name="Table List 4" w:semiHidden="1" w:unhideWhenUsed="1"/>
-    <w:lsdException w:name="Table List 5" w:semiHidden="1" w:unhideWhenUsed="1"/>
-    <w:lsdException w:name="Table List 6" w:semiHidden="1" w:unhideWhenUsed="1"/>
-    <w:lsdException w:name="Table List 7" w:semiHidden="1" w:unhideWhenUsed="1"/>
-    <w:lsdException w:name="Table List 8" w:semiHidden="1" w:unhideWhenUsed="1"/>
-    <w:lsdException w:name="Table 3D effects 1" w:semiHidden="1" w:unhideWhenUsed="1"/>
-    <w:lsdException w:name="Table 3D effects 2" w:semiHidden="1" w:unhideWhenUsed="1"/>
-    <w:lsdException w:name="Table 3D effects 3" w:semiHidden="1" w:unhideWhenUsed="1"/>
-    <w:lsdException w:name="Table Contemporary" w:semiHidden="1" w:unhideWhenUsed="1"/>
-    <w:lsdException w:name="Table Elegant" w:semiHidden="1" w:unhideWhenUsed="1"/>
-    <w:lsdException w:name="Table Professional" w:semiHidden="1" w:unhideWhenUsed="1"/>
-    <w:lsdException w:name="Table Subtle 1" w:semiHidden="1" w:unhideWhenUsed="1"/>
-    <w:lsdException w:name="Table Subtle 2" w:semiHidden="1" w:unhideWhenUsed="1"/>
-    <w:lsdException w:name="Table Web 1" w:semiHidden="1" w:unhideWhenUsed="1"/>
-    <w:lsdException w:name="Table Web 2" w:semiHidden="1" w:unhideWhenUsed="1"/>
-    <w:lsdException w:name="Table Web 3" w:semiHidden="1" w:unhideWhenUsed="1"/>
-    <w:lsdException w:name="Balloon Text" w:semiHidden="1" w:unhideWhenUsed="1"/>
-    <w:lsdException w:name="Table Grid" w:uiPriority="39"/>
-    <w:lsdException w:name="Table Theme" w:semiHidden="1" w:unhideWhenUsed="1"/>
-    <w:lsdException w:name="Placeholder Text" w:semiHidden="1"/>
-    <w:lsdException w:name="No Spacing" w:uiPriority="1" w:qFormat="1"/>
-    <w:lsdException w:name="Light Shading" w:uiPriority="60"/>
-    <w:lsdException w:name="Light List" w:uiPriority="61"/>
-    <w:lsdException w:name="Light Grid" w:uiPriority="62"/>
-    <w:lsdException w:name="Medium Shading 1" w:uiPriority="63"/>
-    <w:lsdException w:name="Medium Shading 2" w:uiPriority="64"/>
-    <w:lsdException w:name="Medium List 1" w:uiPriority="65"/>
-    <w:lsdException w:name="Medium List 2" w:uiPriority="66"/>
-    <w:lsdException w:name="Medium Grid 1" w:uiPriority="67"/>
-    <w:lsdException w:name="Medium Grid 2" w:uiPriority="68"/>
-    <w:lsdException w:name="Medium Grid 3" w:uiPriority="69"/>
-    <w:lsdException w:name="Dark List" w:uiPriority="70"/>
-    <w:lsdException w:name="Colorful Shading" w:uiPriority="71"/>
-    <w:lsdException w:name="Colorful List" w:uiPriority="72"/>
-    <w:lsdException w:name="Colorful Grid" w:uiPriority="73"/>
-    <w:lsdException w:name="Light Shading Accent 1" w:uiPriority="60"/>
-    <w:lsdException w:name="Light List Accent 1" w:uiPriority="61"/>
-    <w:lsdException w:name="Light Grid Accent 1" w:uiPriority="62"/>
-    <w:lsdException w:name="Medium Shading 1 Accent 1" w:uiPriority="63"/>
-    <w:lsdException w:name="Medium Shading 2 Accent 1" w:uiPriority="64"/>
-    <w:lsdException w:name="Medium List 1 Accent 1" w:uiPriority="65"/>
-    <w:lsdException w:name="Revision" w:semiHidden="1"/>
-    <w:lsdException w:name="List Paragraph" w:uiPriority="34" w:qFormat="1"/>
-    <w:lsdException w:name="Quote" w:uiPriority="29" w:qFormat="1"/>
-    <w:lsdException w:name="Intense Quote" w:uiPriority="30" w:qFormat="1"/>
-    <w:lsdException w:name="Medium List 2 Accent 1" w:uiPriority="66"/>
-    <w:lsdException w:name="Medium Grid 1 Accent 1" w:uiPriority="67"/>
-    <w:lsdException w:name="Medium Grid 2 Accent 1" w:uiPriority="68"/>
-    <w:lsdException w:name="Medium Grid 3 Accent 1" w:uiPriority="69"/>
-    <w:lsdException w:name="Dark List Accent 1" w:uiPriority="70"/>
-    <w:lsdException w:name="Colorful Shading Accent 1" w:uiPriority="71"/>
-    <w:lsdException w:name="Colorful List Accent 1" w:uiPriority="72"/>
-    <w:lsdException w:name="Colorful Grid Accent 1" w:uiPriority="73"/>
-    <w:lsdException w:name="Light Shading Accent 2" w:uiPriority="60"/>
-    <w:lsdException w:name="Light List Accent 2" w:uiPriority="61"/>
-    <w:lsdException w:name="Light Grid Accent 2" w:uiPriority="62"/>
-    <w:lsdException w:name="Medium Shading 1 Accent 2" w:uiPriority="63"/>
-    <w:lsdException w:name="Medium Shading 2 Accent 2" w:uiPriority="64"/>
-    <w:lsdException w:name="Medium List 1 Accent 2" w:uiPriority="65"/>
-    <w:lsdException w:name="Medium List 2 Accent 2" w:uiPriority="66"/>
-    <w:lsdException w:name="Medium Grid 1 Accent 2" w:uiPriority="67"/>
-    <w:lsdException w:name="Medium Grid 2 Accent 2" w:uiPriority="68"/>
-    <w:lsdException w:name="Medium Grid 3 Accent 2" w:uiPriority="69"/>
-    <w:lsdException w:name="Dark List Accent 2" w:uiPriority="70"/>
-    <w:lsdException w:name="Colorful Shading Accent 2" w:uiPriority="71"/>
-    <w:lsdException w:name="Colorful List Accent 2" w:uiPriority="72"/>
-    <w:lsdException w:name="Colorful Grid Accent 2" w:uiPriority="73"/>
-    <w:lsdException w:name="Light Shading Accent 3" w:uiPriority="60"/>
-    <w:lsdException w:name="Light List Accent 3" w:uiPriority="61"/>
-    <w:lsdException w:name="Light Grid Accent 3" w:uiPriority="62"/>
-    <w:lsdException w:name="Medium Shading 1 Accent 3" w:uiPriority="63"/>
-    <w:lsdException w:name="Medium Shading 2 Accent 3" w:uiPriority="64"/>
-    <w:lsdException w:name="Medium List 1 Accent 3" w:uiPriority="65"/>
-    <w:lsdException w:name="Medium List 2 Accent 3" w:uiPriority="66"/>
-    <w:lsdException w:name="Medium Grid 1 Accent 3" w:uiPriority="67"/>
-    <w:lsdException w:name="Medium Grid 2 Accent 3" w:uiPriority="68"/>
-    <w:lsdException w:name="Medium Grid 3 Accent 3" w:uiPriority="69"/>
-    <w:lsdException w:name="Dark List Accent 3" w:uiPriority="70"/>
-    <w:lsdException w:name="Colorful Shading Accent 3" w:uiPriority="71"/>
-    <w:lsdException w:name="Colorful List Accent 3" w:uiPriority="72"/>
-    <w:lsdException w:name="Colorful Grid Accent 3" w:uiPriority="73"/>
-    <w:lsdException w:name="Light Shading Accent 4" w:uiPriority="60"/>
-    <w:lsdException w:name="Light List Accent 4" w:uiPriority="61"/>
-    <w:lsdException w:name="Light Grid Accent 4" w:uiPriority="62"/>
-    <w:lsdException w:name="Medium Shading 1 Accent 4" w:uiPriority="63"/>
-    <w:lsdException w:name="Medium Shading 2 Accent 4" w:uiPriority="64"/>
-    <w:lsdException w:name="Medium List 1 Accent 4" w:uiPriority="65"/>
-    <w:lsdException w:name="Medium List 2 Accent 4" w:uiPriority="66"/>
-    <w:lsdException w:name="Medium Grid 1 Accent 4" w:uiPriority="67"/>
-    <w:lsdException w:name="Medium Grid 2 Accent 4" w:uiPriority="68"/>
-    <w:lsdException w:name="Medium Grid 3 Accent 4" w:uiPriority="69"/>
-    <w:lsdException w:name="Dark List Accent 4" w:uiPriority="70"/>
-    <w:lsdException w:name="Colorful Shading Accent 4" w:uiPriority="71"/>
-    <w:lsdException w:name="Colorful List Accent 4" w:uiPriority="72"/>
-    <w:lsdException w:name="Colorful Grid Accent 4" w:uiPriority="73"/>
-    <w:lsdException w:name="Light Shading Accent 5" w:uiPriority="60"/>
-    <w:lsdException w:name="Light List Accent 5" w:uiPriority="61"/>
-    <w:lsdException w:name="Light Grid Accent 5" w:uiPriority="62"/>
-    <w:lsdException w:name="Medium Shading 1 Accent 5" w:uiPriority="63"/>
-    <w:lsdException w:name="Medium Shading 2 Accent 5" w:uiPriority="64"/>
-    <w:lsdException w:name="Medium List 1 Accent 5" w:uiPriority="65"/>
-    <w:lsdException w:name="Medium List 2 Accent 5" w:uiPriority="66"/>
-    <w:lsdException w:name="Medium Grid 1 Accent 5" w:uiPriority="67"/>
-    <w:lsdException w:name="Medium Grid 2 Accent 5" w:uiPriority="68"/>
-    <w:lsdException w:name="Medium Grid 3 Accent 5" w:uiPriority="69"/>
-    <w:lsdException w:name="Dark List Accent 5" w:uiPriority="70"/>
-    <w:lsdException w:name="Colorful Shading Accent 5" w:uiPriority="71"/>
-    <w:lsdException w:name="Colorful List Accent 5" w:uiPriority="72"/>
-    <w:lsdException w:name="Colorful Grid Accent 5" w:uiPriority="73"/>
-    <w:lsdException w:name="Light Shading Accent 6" w:uiPriority="60"/>
-    <w:lsdException w:name="Light List Accent 6" w:uiPriority="61"/>
-    <w:lsdException w:name="Light Grid Accent 6" w:uiPriority="62"/>
-    <w:lsdException w:name="Medium Shading 1 Accent 6" w:uiPriority="63"/>
-    <w:lsdException w:name="Medium Shading 2 Accent 6" w:uiPriority="64"/>
-    <w:lsdException w:name="Medium List 1 Accent 6" w:uiPriority="65"/>
-    <w:lsdException w:name="Medium List 2 Accent 6" w:uiPriority="66"/>
-    <w:lsdException w:name="Medium Grid 1 Accent 6" w:uiPriority="67"/>
-    <w:lsdException w:name="Medium Grid 2 Accent 6" w:uiPriority="68"/>
-    <w:lsdException w:name="Medium Grid 3 Accent 6" w:uiPriority="69"/>
-    <w:lsdException w:name="Dark List Accent 6" w:uiPriority="70"/>
-    <w:lsdException w:name="Colorful Shading Accent 6" w:uiPriority="71"/>
-    <w:lsdException w:name="Colorful List Accent 6" w:uiPriority="72"/>
-    <w:lsdException w:name="Colorful Grid Accent 6" w:uiPriority="73"/>
-    <w:lsdException w:name="Subtle Emphasis" w:uiPriority="19" w:qFormat="1"/>
-    <w:lsdException w:name="Intense Emphasis" w:uiPriority="21" w:qFormat="1"/>
-    <w:lsdException w:name="Subtle Reference" w:uiPriority="31" w:qFormat="1"/>
-    <w:lsdException w:name="Intense Reference" w:uiPriority="32" w:qFormat="1"/>
-    <w:lsdException w:name="Book Title" w:uiPriority="33" w:qFormat="1"/>
-    <w:lsdException w:name="Bibliography" w:semiHidden="1" w:uiPriority="37" w:unhideWhenUsed="1"/>
-    <w:lsdException w:name="TOC Heading" w:semiHidden="1" w:uiPriority="39" w:unhideWhenUsed="1" w:qFormat="1"/>
-    <w:lsdException w:name="Plain Table 1" w:uiPriority="41"/>
-    <w:lsdException w:name="Plain Table 2" w:uiPriority="42"/>
-    <w:lsdException w:name="Plain Table 3" w:uiPriority="43"/>
-    <w:lsdException w:name="Plain Table 4" w:uiPriority="44"/>
-    <w:lsdException w:name="Plain Table 5" w:uiPriority="45"/>
-    <w:lsdException w:name="Grid Table Light" w:uiPriority="40"/>
-    <w:lsdException w:name="Grid Table 1 Light" w:uiPriority="46"/>
-    <w:lsdException w:name="Grid Table 2" w:uiPriority="47"/>
-    <w:lsdException w:name="Grid Table 3" w:uiPriority="48"/>
-    <w:lsdException w:name="Grid Table 4" w:uiPriority="49"/>
-    <w:lsdException w:name="Grid Table 5 Dark" w:uiPriority="50"/>
-    <w:lsdException w:name="Grid Table 6 Colorful" w:uiPriority="51"/>
-    <w:lsdException w:name="Grid Table 7 Colorful" w:uiPriority="52"/>
-    <w:lsdException w:name="Grid Table 1 Light Accent 1" w:uiPriority="46"/>
-    <w:lsdException w:name="Grid Table 2 Accent 1" w:uiPriority="47"/>
-    <w:lsdException w:name="Grid Table 3 Accent 1" w:uiPriority="48"/>
-    <w:lsdException w:name="Grid Table 4 Accent 1" w:uiPriority="49"/>
-    <w:lsdException w:name="Grid Table 5 Dark Accent 1" w:uiPriority="50"/>
-    <w:lsdException w:name="Grid Table 6 Colorful Accent 1" w:uiPriority="51"/>
-    <w:lsdException w:name="Grid Table 7 Colorful Accent 1" w:uiPriority="52"/>
-    <w:lsdException w:name="Grid Table 1 Light Accent 2" w:uiPriority="46"/>
-    <w:lsdException w:name="Grid Table 2 Accent 2" w:uiPriority="47"/>
-    <w:lsdException w:name="Grid Table 3 Accent 2" w:uiPriority="48"/>
-    <w:lsdException w:name="Grid Table 4 Accent 2" w:uiPriority="49"/>
-    <w:lsdException w:name="Grid Table 5 Dark Accent 2" w:uiPriority="50"/>
-    <w:lsdException w:name="Grid Table 6 Colorful Accent 2" w:uiPriority="51"/>
-    <w:lsdException w:name="Grid Table 7 Colorful Accent 2" w:uiPriority="52"/>
-    <w:lsdException w:name="Grid Table 1 Light Accent 3" w:uiPriority="46"/>
-    <w:lsdException w:name="Grid Table 2 Accent 3" w:uiPriority="47"/>
-    <w:lsdException w:name="Grid Table 3 Accent 3" w:uiPriority="48"/>
-    <w:lsdException w:name="Grid Table 4 Accent 3" w:uiPriority="49"/>
-    <w:lsdException w:name="Grid Table 5 Dark Accent 3" w:uiPriority="50"/>
-    <w:lsdException w:name="Grid Table 6 Colorful Accent 3" w:uiPriority="51"/>
-    <w:lsdException w:name="Grid Table 7 Colorful Accent 3" w:uiPriority="52"/>
-    <w:lsdException w:name="Grid Table 1 Light Accent 4" w:uiPriority="46"/>
-    <w:lsdException w:name="Grid Table 2 Accent 4" w:uiPriority="47"/>
-    <w:lsdException w:name="Grid Table 3 Accent 4" w:uiPriority="48"/>
-    <w:lsdException w:name="Grid Table 4 Accent 4" w:uiPriority="49"/>
-    <w:lsdException w:name="Grid Table 5 Dark Accent 4" w:uiPriority="50"/>
-    <w:lsdException w:name="Grid Table 6 Colorful Accent 4" w:uiPriority="51"/>
-    <w:lsdException w:name="Grid Table 7 Colorful Accent 4" w:uiPriority="52"/>
-    <w:lsdException w:name="Grid Table 1 Light Accent 5" w:uiPriority="46"/>
-    <w:lsdException w:name="Grid Table 2 Accent 5" w:uiPriority="47"/>
-    <w:lsdException w:name="Grid Table 3 Accent 5" w:uiPriority="48"/>
-    <w:lsdException w:name="Grid Table 4 Accent 5" w:uiPriority="49"/>
-    <w:lsdException w:name="Grid Table 5 Dark Accent 5" w:uiPriority="50"/>
-    <w:lsdException w:name="Grid Table 6 Colorful Accent 5" w:uiPriority="51"/>
-    <w:lsdException w:name="Grid Table 7 Colorful Accent 5" w:uiPriority="52"/>
-    <w:lsdException w:name="Grid Table 1 Light Accent 6" w:uiPriority="46"/>
-    <w:lsdException w:name="Grid Table 2 Accent 6" w:uiPriority="47"/>
-    <w:lsdException w:name="Grid Table 3 Accent 6" w:uiPriority="48"/>
-    <w:lsdException w:name="Grid Table 4 Accent 6" w:uiPriority="49"/>
-    <w:lsdException w:name="Grid Table 5 Dark Accent 6" w:uiPriority="50"/>
-    <w:lsdException w:name="Grid Table 6 Colorful Accent 6" w:uiPriority="51"/>
-    <w:lsdException w:name="Grid Table 7 Colorful Accent 6" w:uiPriority="52"/>
-    <w:lsdException w:name="List Table 1 Light" w:uiPriority="46"/>
-    <w:lsdException w:name="List Table 2" w:uiPriority="47"/>
-    <w:lsdException w:name="List Table 3" w:uiPriority="48"/>
-    <w:lsdException w:name="List Table 4" w:uiPriority="49"/>
-    <w:lsdException w:name="List Table 5 Dark" w:uiPriority="50"/>
-    <w:lsdException w:name="List Table 6 Colorful" w:uiPriority="51"/>
-    <w:lsdException w:name="List Table 7 Colorful" w:uiPriority="52"/>
-    <w:lsdException w:name="List Table 1 Light Accent 1" w:uiPriority="46"/>
-    <w:lsdException w:name="List Table 2 Accent 1" w:uiPriority="47"/>
-    <w:lsdException w:name="List Table 3 Accent 1" w:uiPriority="48"/>
-    <w:lsdException w:name="List Table 4 Accent 1" w:uiPriority="49"/>
-    <w:lsdException w:name="List Table 5 Dark Accent 1" w:uiPriority="50"/>
-    <w:lsdException w:name="List Table 6 Colorful Accent 1" w:uiPriority="51"/>
-    <w:lsdException w:name="List Table 7 Colorful Accent 1" w:uiPriority="52"/>
-    <w:lsdException w:name="List Table 1 Light Accent 2" w:uiPriority="46"/>
-    <w:lsdException w:name="List Table 2 Accent 2" w:uiPriority="47"/>
-    <w:lsdException w:name="List Table 3 Accent 2" w:uiPriority="48"/>
-    <w:lsdException w:name="List Table 4 Accent 2" w:uiPriority="49"/>
-    <w:lsdException w:name="List Table 5 Dark Accent 2" w:uiPriority="50"/>
-    <w:lsdException w:name="List Table 6 Colorful Accent 2" w:uiPriority="51"/>
-    <w:lsdException w:name="List Table 7 Colorful Accent 2" w:uiPriority="52"/>
-    <w:lsdException w:name="List Table 1 Light Accent 3" w:uiPriority="46"/>
-    <w:lsdException w:name="List Table 2 Accent 3" w:uiPriority="47"/>
-    <w:lsdException w:name="List Table 3 Accent 3" w:uiPriority="48"/>
-    <w:lsdException w:name="List Table 4 Accent 3" w:uiPriority="49"/>
-    <w:lsdException w:name="List Table 5 Dark Accent 3" w:uiPriority="50"/>
-    <w:lsdException w:name="List Table 6 Colorful Accent 3" w:uiPriority="51"/>
-    <w:lsdException w:name="List Table 7 Colorful Accent 3" w:uiPriority="52"/>
-    <w:lsdException w:name="List Table 1 Light Accent 4" w:uiPriority="46"/>
-    <w:lsdException w:name="List Table 2 Accent 4" w:uiPriority="47"/>
-    <w:lsdException w:name="List Table 3 Accent 4" w:uiPriority="48"/>
-    <w:lsdException w:name="List Table 4 Accent 4" w:uiPriority="49"/>
-    <w:lsdException w:name="List Table 5 Dark Accent 4" w:uiPriority="50"/>
-    <w:lsdException w:name="List Table 6 Colorful Accent 4" w:uiPriority="51"/>
-    <w:lsdException w:name="List Table 7 Colorful Accent 4" w:uiPriority="52"/>
-    <w:lsdException w:name="List Table 1 Light Accent 5" w:uiPriority="46"/>
-    <w:lsdException w:name="List Table 2 Accent 5" w:uiPriority="47"/>
-    <w:lsdException w:name="List Table 3 Accent 5" w:uiPriority="48"/>
-    <w:lsdException w:name="List Table 4 Accent 5" w:uiPriority="49"/>
-    <w:lsdException w:name="List Table 5 Dark Accent 5" w:uiPriority="50"/>
-    <w:lsdException w:name="List Table 6 Colorful Accent 5" w:uiPriority="51"/>
-    <w:lsdException w:name="List Table 7 Colorful Accent 5" w:uiPriority="52"/>
-    <w:lsdException w:name="List Table 1 Light Accent 6" w:uiPriority="46"/>
-    <w:lsdException w:name="List Table 2 Accent 6" w:uiPriority="47"/>
-    <w:lsdException w:name="List Table 3 Accent 6" w:uiPriority="48"/>
-    <w:lsdException w:name="List Table 4 Accent 6" w:uiPriority="49"/>
-    <w:lsdException w:name="List Table 5 Dark Accent 6" w:uiPriority="50"/>
-    <w:lsdException w:name="List Table 6 Colorful Accent 6" w:uiPriority="51"/>
-    <w:lsdException w:name="List Table 7 Colorful Accent 6" w:uiPriority="52"/>
-  </w:latentStyles>
-  <w:style w:type="paragraph" w:default="1" w:styleId="Normal">
-    <w:name w:val="Normal"/>
-    <w:qFormat/>
-  </w:style>
-  <w:style w:type="character" w:default="1" w:styleId="DefaultParagraphFont">
-    <w:name w:val="Default Paragraph Font"/>
-    <w:uiPriority w:val="1"/>
-    <w:semiHidden/>
-    <w:unhideWhenUsed/>
-  </w:style>
-  <w:style w:type="table" w:default="1" w:styleId="TableNormal">
-    <w:name w:val="Normal Table"/>
-    <w:uiPriority w:val="99"/>
-    <w:semiHidden/>
-    <w:unhideWhenUsed/>
-    <w:tblPr>
-      <w:tblInd w:w="0" w:type="dxa"/>
-      <w:tblCellMar>
-        <w:top w:w="0" w:type="dxa"/>
-        <w:left w:w="108" w:type="dxa"/>
-        <w:bottom w:w="0" w:type="dxa"/>
-        <w:right w:w="108" w:type="dxa"/>
-      </w:tblCellMar>
-    </w:tblPr>
-  </w:style>
-  <w:style w:type="numbering" w:default="1" w:styleId="NoList">
-    <w:name w:val="No List"/>
-    <w:uiPriority w:val="99"/>
-    <w:semiHidden/>
-    <w:unhideWhenUsed/>
-  </w:style>
-  <w:style w:type="character" w:styleId="PlaceholderText">
-    <w:name w:val="Placeholder Text"/>
-    <w:basedOn w:val="DefaultParagraphFont"/>
-    <w:uiPriority w:val="99"/>
-    <w:semiHidden/>
-    <w:rsid w:val="00E26FF6"/>
-    <w:rPr>
-      <w:color w:val="808080"/>
-    </w:rPr>
-  </w:style>
-  <w:style w:type="paragraph" w:customStyle="1" w:styleId="215D38DB5ABF45059B5517570ACE2A22">
-    <w:name w:val="215D38DB5ABF45059B5517570ACE2A22"/>
-    <w:rsid w:val="00E26FF6"/>
-  </w:style>
-</w:styles>
-</file>
-
-<file path=word/glossary/webSettings.xml><?xml version="1.0" encoding="utf-8"?>
-<w:webSettings xmlns:mc="http://schemas.openxmlformats.org/markup-compatibility/2006" xmlns:r="http://schemas.openxmlformats.org/officeDocument/2006/relationships" xmlns:w="http://schemas.openxmlformats.org/wordprocessingml/2006/main" xmlns:w14="http://schemas.microsoft.com/office/word/2010/wordml" xmlns:w15="http://schemas.microsoft.com/office/word/2012/wordml" mc:Ignorable="w14 w15">
-  <w:optimizeForBrowser/>
-  <w:allowPNG/>
-</w:webSettings>
-</file>
-
 <file path=word/theme/theme1.xml><?xml version="1.0" encoding="utf-8"?>
 <a:theme xmlns:a="http://schemas.openxmlformats.org/drawingml/2006/main" name="Office Theme">
   <a:themeElements>
@@ -14811,7 +13817,7 @@
 </file>
 
 <file path=customXml/itemProps1.xml><?xml version="1.0" encoding="utf-8"?>
-<ds:datastoreItem xmlns:ds="http://schemas.openxmlformats.org/officeDocument/2006/customXml" ds:itemID="{CB59C925-EA1D-48DD-B459-4903F0F9EAF8}">
+<ds:datastoreItem xmlns:ds="http://schemas.openxmlformats.org/officeDocument/2006/customXml" ds:itemID="{8077F9EB-C943-4E05-8EB1-06F1EBC7B455}">
   <ds:schemaRefs>
     <ds:schemaRef ds:uri="http://schemas.openxmlformats.org/officeDocument/2006/bibliography"/>
   </ds:schemaRefs>

</xml_diff>

<commit_message>
Added more meetings to report
</commit_message>
<xml_diff>
--- a/Documentation/Report.docx
+++ b/Documentation/Report.docx
@@ -107,14 +107,14 @@
                         </a:ln>
                         <a:extLst>
                           <a:ext uri="{909E8E84-426E-40dd-AFC4-6F175D3DCCD1}">
-                            <a14:hiddenFill xmlns="" xmlns:mo="http://schemas.microsoft.com/office/mac/office/2008/main" xmlns:mv="urn:schemas-microsoft-com:mac:vml" xmlns:o="urn:schemas-microsoft-com:office:office" xmlns:v="urn:schemas-microsoft-com:vml" xmlns:w10="urn:schemas-microsoft-com:office:word" xmlns:w="http://schemas.openxmlformats.org/wordprocessingml/2006/main" xmlns:a14="http://schemas.microsoft.com/office/drawing/2010/main">
+                            <a14:hiddenFill xmlns:a14="http://schemas.microsoft.com/office/drawing/2010/main" xmlns:w="http://schemas.openxmlformats.org/wordprocessingml/2006/main" xmlns:w10="urn:schemas-microsoft-com:office:word" xmlns:v="urn:schemas-microsoft-com:vml" xmlns:o="urn:schemas-microsoft-com:office:office" xmlns:mv="urn:schemas-microsoft-com:mac:vml" xmlns:mo="http://schemas.microsoft.com/office/mac/office/2008/main" xmlns="">
                               <a:solidFill>
                                 <a:srgbClr val="FFFFFF"/>
                               </a:solidFill>
                             </a14:hiddenFill>
                           </a:ext>
                           <a:ext uri="{91240B29-F687-4f45-9708-019B960494DF}">
-                            <a14:hiddenLine xmlns="" xmlns:mo="http://schemas.microsoft.com/office/mac/office/2008/main" xmlns:mv="urn:schemas-microsoft-com:mac:vml" xmlns:o="urn:schemas-microsoft-com:office:office" xmlns:v="urn:schemas-microsoft-com:vml" xmlns:w10="urn:schemas-microsoft-com:office:word" xmlns:w="http://schemas.openxmlformats.org/wordprocessingml/2006/main" xmlns:a14="http://schemas.microsoft.com/office/drawing/2010/main" w="9525">
+                            <a14:hiddenLine xmlns:a14="http://schemas.microsoft.com/office/drawing/2010/main" xmlns:w="http://schemas.openxmlformats.org/wordprocessingml/2006/main" xmlns:w10="urn:schemas-microsoft-com:office:word" xmlns:v="urn:schemas-microsoft-com:vml" xmlns:o="urn:schemas-microsoft-com:office:office" xmlns:mv="urn:schemas-microsoft-com:mac:vml" xmlns:mo="http://schemas.microsoft.com/office/mac/office/2008/main" xmlns="" w="9525">
                               <a:solidFill>
                                 <a:srgbClr val="000000"/>
                               </a:solidFill>
@@ -322,7 +322,7 @@
                         </a:ln>
                         <a:extLst>
                           <a:ext uri="{909E8E84-426E-40dd-AFC4-6F175D3DCCD1}">
-                            <a14:hiddenFill xmlns="" xmlns:mo="http://schemas.microsoft.com/office/mac/office/2008/main" xmlns:mv="urn:schemas-microsoft-com:mac:vml" xmlns:o="urn:schemas-microsoft-com:office:office" xmlns:v="urn:schemas-microsoft-com:vml" xmlns:w10="urn:schemas-microsoft-com:office:word" xmlns:w="http://schemas.openxmlformats.org/wordprocessingml/2006/main" xmlns:a14="http://schemas.microsoft.com/office/drawing/2010/main">
+                            <a14:hiddenFill xmlns:a14="http://schemas.microsoft.com/office/drawing/2010/main" xmlns:w="http://schemas.openxmlformats.org/wordprocessingml/2006/main" xmlns:w10="urn:schemas-microsoft-com:office:word" xmlns:v="urn:schemas-microsoft-com:vml" xmlns:o="urn:schemas-microsoft-com:office:office" xmlns:mv="urn:schemas-microsoft-com:mac:vml" xmlns:mo="http://schemas.microsoft.com/office/mac/office/2008/main" xmlns="">
                               <a:noFill/>
                             </a14:hiddenFill>
                           </a:ext>
@@ -343,7 +343,7 @@
           </mc:Choice>
           <mc:Fallback>
             <w:pict>
-              <v:line w14:anchorId="4802E9D9" id="Straight Connector 4" o:spid="_x0000_s1026" style="position:absolute;z-index:251659264;visibility:visible;mso-wrap-style:square;mso-width-percent:0;mso-height-percent:0;mso-wrap-distance-left:9pt;mso-wrap-distance-top:0;mso-wrap-distance-right:9pt;mso-wrap-distance-bottom:0;mso-position-horizontal:absolute;mso-position-horizontal-relative:page;mso-position-vertical:absolute;mso-position-vertical-relative:page;mso-width-percent:0;mso-height-percent:0;mso-width-relative:page;mso-height-relative:page" from="13.05pt,197.5pt" to="580pt,197.5pt" o:gfxdata="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">
+              <v:line w14:anchorId="1266D07C" id="Straight Connector 4" o:spid="_x0000_s1026" style="position:absolute;z-index:251659264;visibility:visible;mso-wrap-style:square;mso-width-percent:0;mso-height-percent:0;mso-wrap-distance-left:9pt;mso-wrap-distance-top:0;mso-wrap-distance-right:9pt;mso-wrap-distance-bottom:0;mso-position-horizontal:absolute;mso-position-horizontal-relative:page;mso-position-vertical:absolute;mso-position-vertical-relative:page;mso-width-percent:0;mso-height-percent:0;mso-width-relative:page;mso-height-relative:page" from="13.05pt,197.5pt" to="580pt,197.5pt" o:gfxdata="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">
                 <w10:wrap anchorx="page" anchory="page"/>
                 <w10:anchorlock/>
               </v:line>
@@ -943,14 +943,44 @@
         <w:rPr>
           <w:i/>
         </w:rPr>
-        <w:t xml:space="preserve"> Karim Djememe</w:t>
-      </w:r>
+        <w:t xml:space="preserve"> Karim </w:t>
+      </w:r>
+      <w:proofErr w:type="spellStart"/>
       <w:r>
         <w:rPr>
           <w:i/>
         </w:rPr>
-        <w:t xml:space="preserve"> Brandon Bennet Vania</w:t>
-      </w:r>
+        <w:t>Djememe</w:t>
+      </w:r>
+      <w:proofErr w:type="spellEnd"/>
+      <w:r>
+        <w:rPr>
+          <w:i/>
+        </w:rPr>
+        <w:t xml:space="preserve"> Brandon </w:t>
+      </w:r>
+      <w:proofErr w:type="spellStart"/>
+      <w:r>
+        <w:rPr>
+          <w:i/>
+        </w:rPr>
+        <w:t>Bennet</w:t>
+      </w:r>
+      <w:proofErr w:type="spellEnd"/>
+      <w:r>
+        <w:rPr>
+          <w:i/>
+        </w:rPr>
+        <w:t xml:space="preserve"> </w:t>
+      </w:r>
+      <w:proofErr w:type="spellStart"/>
+      <w:r>
+        <w:rPr>
+          <w:i/>
+        </w:rPr>
+        <w:t>Vania</w:t>
+      </w:r>
+      <w:proofErr w:type="spellEnd"/>
       <w:r>
         <w:rPr>
           <w:i/>
@@ -5083,11 +5113,16 @@
         <w:pStyle w:val="Heading2"/>
       </w:pPr>
       <w:bookmarkStart w:id="4" w:name="_Toc417390508"/>
+      <w:proofErr w:type="gramStart"/>
       <w:r>
         <w:t xml:space="preserve">1.1  </w:t>
       </w:r>
       <w:r>
-        <w:t>Project Overview</w:t>
+        <w:t>Project</w:t>
+      </w:r>
+      <w:proofErr w:type="gramEnd"/>
+      <w:r>
+        <w:t xml:space="preserve"> Overview</w:t>
       </w:r>
       <w:bookmarkEnd w:id="4"/>
     </w:p>
@@ -5111,11 +5146,16 @@
         <w:pStyle w:val="Heading3"/>
       </w:pPr>
       <w:bookmarkStart w:id="5" w:name="_Toc417390509"/>
+      <w:proofErr w:type="gramStart"/>
       <w:r>
         <w:t xml:space="preserve">1.1.1  </w:t>
       </w:r>
       <w:r>
-        <w:t>Problem statement.</w:t>
+        <w:t>Problem</w:t>
+      </w:r>
+      <w:proofErr w:type="gramEnd"/>
+      <w:r>
+        <w:t xml:space="preserve"> statement.</w:t>
       </w:r>
       <w:bookmarkEnd w:id="5"/>
     </w:p>
@@ -5210,8 +5250,13 @@
         <w:t xml:space="preserve">The main </w:t>
       </w:r>
       <w:r>
-        <w:t>goals of this methodology are :</w:t>
-      </w:r>
+        <w:t xml:space="preserve">goals of this methodology </w:t>
+      </w:r>
+      <w:proofErr w:type="gramStart"/>
+      <w:r>
+        <w:t>are :</w:t>
+      </w:r>
+      <w:proofErr w:type="gramEnd"/>
     </w:p>
     <w:p>
       <w:pPr>
@@ -5222,7 +5267,15 @@
         </w:numPr>
       </w:pPr>
       <w:r>
-        <w:t xml:space="preserve">Get feed back from client by continuously delivering working software in </w:t>
+        <w:t xml:space="preserve">Get </w:t>
+      </w:r>
+      <w:proofErr w:type="spellStart"/>
+      <w:r>
+        <w:t>feed back</w:t>
+      </w:r>
+      <w:proofErr w:type="spellEnd"/>
+      <w:r>
+        <w:t xml:space="preserve"> from client by continuously delivering working software in </w:t>
       </w:r>
       <w:r>
         <w:t xml:space="preserve">each of the </w:t>
@@ -5315,7 +5368,15 @@
     </w:p>
     <w:p>
       <w:r>
-        <w:t>Various techniques are used in Agile,  such as Agile story workshops. A story workshop is meeting with developers and the client(s) where stories are created to explain what is needed for each feature</w:t>
+        <w:t>Various techniques are used in Agile</w:t>
+      </w:r>
+      <w:proofErr w:type="gramStart"/>
+      <w:r>
+        <w:t>,  such</w:t>
+      </w:r>
+      <w:proofErr w:type="gramEnd"/>
+      <w:r>
+        <w:t xml:space="preserve"> as Agile story workshops. A story workshop is meeting with developers and the client(s) where stories are created to explain what is needed for each feature</w:t>
       </w:r>
       <w:r>
         <w:t>. For example “As a user, I want</w:t>
@@ -5330,7 +5391,15 @@
         <w:t xml:space="preserve">. </w:t>
       </w:r>
       <w:r>
-        <w:t xml:space="preserve"> This includes; a name, brand names, dose, type of drug, interactions, side effects and various routes of administration for paediatric and adult patients.” This describes the feature in what information needs to be displayed for a drug. This is done for all users so example of a different user would be “As an admin user, I want to be able to add or remove the drugs that are displayed on the mobile app.”. This describes the feature of adding an administration interface to be able to be able to add and remove dr</w:t>
+        <w:t xml:space="preserve"> This includes; a name, brand names, dose, type of drug, interactions, side effects and various routes of administration for paediatric and adult patients.” This describes the feature in what information needs to be displayed for a drug. This is done for all users so example of a different user would be “As an admin user, I want to be able to add or remove the drugs that are displayed on the mobile app.</w:t>
+      </w:r>
+      <w:proofErr w:type="gramStart"/>
+      <w:r>
+        <w:t>”.</w:t>
+      </w:r>
+      <w:proofErr w:type="gramEnd"/>
+      <w:r>
+        <w:t xml:space="preserve"> This describes the feature of adding an administration interface to be able to be able to add and remove dr</w:t>
       </w:r>
       <w:r>
         <w:t xml:space="preserve">ugs. This allows the developer(s) </w:t>
@@ -5485,7 +5554,15 @@
         <w:t xml:space="preserve">2.1 </w:t>
       </w:r>
       <w:r>
-        <w:t>Developing For Android Or IOS</w:t>
+        <w:t xml:space="preserve">Developing For Android </w:t>
+      </w:r>
+      <w:proofErr w:type="gramStart"/>
+      <w:r>
+        <w:t>Or</w:t>
+      </w:r>
+      <w:proofErr w:type="gramEnd"/>
+      <w:r>
+        <w:t xml:space="preserve"> IOS</w:t>
       </w:r>
       <w:bookmarkEnd w:id="12"/>
     </w:p>
@@ -5499,9 +5576,11 @@
       <w:r>
         <w:t xml:space="preserve">e two top companies for gathering data on the popularity of mobile operating systems are </w:t>
       </w:r>
+      <w:proofErr w:type="spellStart"/>
       <w:r>
         <w:t>StatCounter</w:t>
       </w:r>
+      <w:proofErr w:type="spellEnd"/>
       <w:r>
         <w:t xml:space="preserve"> and Net Market Share. Net Market Share gathers its statistics by</w:t>
       </w:r>
@@ -5515,7 +5594,15 @@
         <w:t xml:space="preserve"> </w:t>
       </w:r>
       <w:r>
-        <w:t xml:space="preserve">and StatCounter </w:t>
+        <w:t xml:space="preserve">and </w:t>
+      </w:r>
+      <w:proofErr w:type="spellStart"/>
+      <w:r>
+        <w:t>StatCounter</w:t>
+      </w:r>
+      <w:proofErr w:type="spellEnd"/>
+      <w:r>
+        <w:t xml:space="preserve"> </w:t>
       </w:r>
       <w:r>
         <w:t>measures daily unique users</w:t>
@@ -5695,7 +5782,7 @@
                     </a:ln>
                     <a:extLst>
                       <a:ext uri="{53640926-AAD7-44d8-BBD7-CCE9431645EC}">
-                        <a14:shadowObscured xmlns="" xmlns:mo="http://schemas.microsoft.com/office/mac/office/2008/main" xmlns:mv="urn:schemas-microsoft-com:mac:vml" xmlns:o="urn:schemas-microsoft-com:office:office" xmlns:v="urn:schemas-microsoft-com:vml" xmlns:w10="urn:schemas-microsoft-com:office:word" xmlns:w="http://schemas.openxmlformats.org/wordprocessingml/2006/main" xmlns:a14="http://schemas.microsoft.com/office/drawing/2010/main"/>
+                        <a14:shadowObscured xmlns:a14="http://schemas.microsoft.com/office/drawing/2010/main" xmlns:w="http://schemas.openxmlformats.org/wordprocessingml/2006/main" xmlns:w10="urn:schemas-microsoft-com:office:word" xmlns:v="urn:schemas-microsoft-com:vml" xmlns:o="urn:schemas-microsoft-com:office:office" xmlns:mv="urn:schemas-microsoft-com:mac:vml" xmlns:mo="http://schemas.microsoft.com/office/mac/office/2008/main" xmlns=""/>
                       </a:ext>
                     </a:extLst>
                   </pic:spPr>
@@ -5748,7 +5835,7 @@
                     </a:ln>
                     <a:extLst>
                       <a:ext uri="{53640926-AAD7-44d8-BBD7-CCE9431645EC}">
-                        <a14:shadowObscured xmlns="" xmlns:mo="http://schemas.microsoft.com/office/mac/office/2008/main" xmlns:mv="urn:schemas-microsoft-com:mac:vml" xmlns:o="urn:schemas-microsoft-com:office:office" xmlns:v="urn:schemas-microsoft-com:vml" xmlns:w10="urn:schemas-microsoft-com:office:word" xmlns:w="http://schemas.openxmlformats.org/wordprocessingml/2006/main" xmlns:a14="http://schemas.microsoft.com/office/drawing/2010/main"/>
+                        <a14:shadowObscured xmlns:a14="http://schemas.microsoft.com/office/drawing/2010/main" xmlns:w="http://schemas.openxmlformats.org/wordprocessingml/2006/main" xmlns:w10="urn:schemas-microsoft-com:office:word" xmlns:v="urn:schemas-microsoft-com:vml" xmlns:o="urn:schemas-microsoft-com:office:office" xmlns:mv="urn:schemas-microsoft-com:mac:vml" xmlns:mo="http://schemas.microsoft.com/office/mac/office/2008/main" xmlns=""/>
                       </a:ext>
                     </a:extLst>
                   </pic:spPr>
@@ -5829,11 +5916,16 @@
         <w:t>Although the two</w:t>
       </w:r>
       <w:r>
-        <w:t xml:space="preserve"> sources agree that Android is the dominant operating system world w</w:t>
+        <w:t xml:space="preserve"> sources agree that Android is the dominant operating system </w:t>
+      </w:r>
+      <w:proofErr w:type="spellStart"/>
+      <w:r>
+        <w:t>world w</w:t>
       </w:r>
       <w:r>
         <w:t>ide</w:t>
       </w:r>
+      <w:proofErr w:type="spellEnd"/>
       <w:r>
         <w:t xml:space="preserve"> as seen in figure 2.1.1, when filtered for the UK as shown in figure 2.1.2 </w:t>
       </w:r>
@@ -5912,8 +6004,13 @@
         <w:t>Android is claimed to be the most popular mobile operating system</w:t>
       </w:r>
       <w:r>
-        <w:t xml:space="preserve"> world wide</w:t>
-      </w:r>
+        <w:t xml:space="preserve"> </w:t>
+      </w:r>
+      <w:proofErr w:type="spellStart"/>
+      <w:r>
+        <w:t>world wide</w:t>
+      </w:r>
+      <w:proofErr w:type="spellEnd"/>
       <w:r>
         <w:t xml:space="preserve"> </w:t>
       </w:r>
@@ -6007,10 +6104,26 @@
     </w:p>
     <w:p>
       <w:r>
-        <w:t>Google Play is Android’s main source of mobile application distribution although Android does not restrict developers to publish Android applications on other application stores. To publish  an application a registration fee of $25 is required</w:t>
-      </w:r>
-      <w:r>
-        <w:t xml:space="preserve"> this is a one time fee per account and allows developers to publish their applications on the Google Play store. Google allows Android applications to be uploaded by developers on to the Play Store in short time usually the same day as it was published</w:t>
+        <w:t xml:space="preserve">Google Play is Android’s main source of mobile application distribution although Android does not restrict developers to publish Android applications on other application stores. To </w:t>
+      </w:r>
+      <w:proofErr w:type="gramStart"/>
+      <w:r>
+        <w:t>publish  an</w:t>
+      </w:r>
+      <w:proofErr w:type="gramEnd"/>
+      <w:r>
+        <w:t xml:space="preserve"> application a registration fee of $25 is required</w:t>
+      </w:r>
+      <w:r>
+        <w:t xml:space="preserve"> this is a </w:t>
+      </w:r>
+      <w:proofErr w:type="spellStart"/>
+      <w:r>
+        <w:t>one time</w:t>
+      </w:r>
+      <w:proofErr w:type="spellEnd"/>
+      <w:r>
+        <w:t xml:space="preserve"> fee per account and allows developers to publish their applications on the Google Play store. Google allows Android applications to be uploaded by developers on to the Play Store in short time usually the same day as it was published</w:t>
       </w:r>
       <w:r>
         <w:t xml:space="preserve"> </w:t>
@@ -6293,7 +6406,15 @@
         </w:numPr>
       </w:pPr>
       <w:r>
-        <w:t xml:space="preserve">The client wanted the development to be in IOS. It is the clients opinion that is IOS the most popular among the student doctors in Leeds University. </w:t>
+        <w:t xml:space="preserve">The client wanted the development to be in IOS. It is the </w:t>
+      </w:r>
+      <w:proofErr w:type="gramStart"/>
+      <w:r>
+        <w:t>clients</w:t>
+      </w:r>
+      <w:proofErr w:type="gramEnd"/>
+      <w:r>
+        <w:t xml:space="preserve"> opinion that is IOS the most popular among the student doctors in Leeds University. </w:t>
       </w:r>
     </w:p>
     <w:p>
@@ -6317,7 +6438,15 @@
         </w:numPr>
       </w:pPr>
       <w:r>
-        <w:t xml:space="preserve">Testing an Android application may take longer than IOS due to the amount of variation between the many devices that use Android. Due to the limited time of the project, if Android was chosen the application may not be compatible with some devices as they cannot all be tested within the time frame. IOS however can has very few devices and the XCode IDE has emulator for all the most recent devices. </w:t>
+        <w:t xml:space="preserve">Testing an Android application may take longer than IOS due to the amount of variation between the many devices that use Android. Due to the limited time of the project, if Android was chosen the application may not be compatible with some devices as they cannot all be tested within the time frame. IOS however can has very few devices and the </w:t>
+      </w:r>
+      <w:proofErr w:type="spellStart"/>
+      <w:r>
+        <w:t>XCode</w:t>
+      </w:r>
+      <w:proofErr w:type="spellEnd"/>
+      <w:r>
+        <w:t xml:space="preserve"> IDE has emulator for all the most recent devices. </w:t>
       </w:r>
     </w:p>
     <w:p>
@@ -6353,7 +6482,15 @@
       </w:pPr>
       <w:bookmarkStart w:id="18" w:name="_Toc417390522"/>
       <w:r>
-        <w:t>2.2 Programming Language For Development</w:t>
+        <w:t xml:space="preserve">2.2 Programming Language </w:t>
+      </w:r>
+      <w:proofErr w:type="gramStart"/>
+      <w:r>
+        <w:t>For</w:t>
+      </w:r>
+      <w:proofErr w:type="gramEnd"/>
+      <w:r>
+        <w:t xml:space="preserve"> Development</w:t>
       </w:r>
       <w:bookmarkEnd w:id="18"/>
     </w:p>
@@ -6427,16 +6564,18 @@
         <w:t>rappers and converters for the a</w:t>
       </w:r>
       <w:r>
-        <w:t>pplication to run on IOS. This would of meant mixing languages making the code less readable and verbose.</w:t>
-      </w:r>
-    </w:p>
-    <w:p>
-      <w:pPr>
-        <w:tabs>
-          <w:tab w:val="left" w:pos="7935"/>
-        </w:tabs>
-      </w:pPr>
-    </w:p>
+        <w:t xml:space="preserve">pplication to run on IOS. This would </w:t>
+      </w:r>
+      <w:proofErr w:type="gramStart"/>
+      <w:r>
+        <w:t>of</w:t>
+      </w:r>
+      <w:proofErr w:type="gramEnd"/>
+      <w:r>
+        <w:t xml:space="preserve"> meant mixing languages making the code less readable and verbose.</w:t>
+      </w:r>
+    </w:p>
+    <w:p/>
     <w:p>
       <w:pPr>
         <w:pStyle w:val="Heading2"/>
@@ -6733,10 +6872,12 @@
       <w:r>
         <w:t xml:space="preserve">2.5.1 </w:t>
       </w:r>
+      <w:proofErr w:type="spellStart"/>
       <w:r>
         <w:t>XCode</w:t>
       </w:r>
       <w:bookmarkEnd w:id="24"/>
+      <w:proofErr w:type="spellEnd"/>
     </w:p>
     <w:p>
       <w:r>
@@ -6746,23 +6887,48 @@
         <w:t>IDE to develop the mobile application</w:t>
       </w:r>
       <w:r>
-        <w:t xml:space="preserve"> is XCode as it provides all the necessary tools and features needed to create mobile applications in IOS. </w:t>
-      </w:r>
+        <w:t xml:space="preserve"> is </w:t>
+      </w:r>
+      <w:proofErr w:type="spellStart"/>
       <w:r>
         <w:t>XCode</w:t>
       </w:r>
+      <w:proofErr w:type="spellEnd"/>
+      <w:r>
+        <w:t xml:space="preserve"> as it provides all the necessary tools and features needed to create mobile applications in IOS. </w:t>
+      </w:r>
+      <w:proofErr w:type="spellStart"/>
+      <w:r>
+        <w:t>XCode</w:t>
+      </w:r>
+      <w:proofErr w:type="spellEnd"/>
       <w:r>
         <w:t xml:space="preserve"> is what Apple recommends to develop IOS applications and Apple includes a great deal of documentation of how to develop applications for IOS in </w:t>
       </w:r>
+      <w:proofErr w:type="spellStart"/>
       <w:r>
         <w:t>XCode</w:t>
       </w:r>
-      <w:r>
-        <w:t>. This IDE can understand languages of C/C++/Obective C and Swift and includes emulators for the most popular mobile devices to test the applications.</w:t>
-      </w:r>
-      <w:r>
-        <w:t xml:space="preserve"> XCode</w:t>
-      </w:r>
+      <w:proofErr w:type="spellEnd"/>
+      <w:r>
+        <w:t>. This IDE can understand languages of C/C++/</w:t>
+      </w:r>
+      <w:proofErr w:type="spellStart"/>
+      <w:r>
+        <w:t>Obective</w:t>
+      </w:r>
+      <w:proofErr w:type="spellEnd"/>
+      <w:r>
+        <w:t xml:space="preserve"> C and Swift and includes emulators for the most popular mobile devices to test the applications.</w:t>
+      </w:r>
+      <w:r>
+        <w:t xml:space="preserve"> </w:t>
+      </w:r>
+      <w:proofErr w:type="spellStart"/>
+      <w:r>
+        <w:t>XCode</w:t>
+      </w:r>
+      <w:proofErr w:type="spellEnd"/>
       <w:r>
         <w:t xml:space="preserve"> also includes build in Git Hub version control which can control the changes to the project</w:t>
       </w:r>
@@ -6799,7 +6965,15 @@
         <w:t>.</w:t>
       </w:r>
       <w:r>
-        <w:t xml:space="preserve"> XCode also has a direct link to the certificate control for the Apple App Store so this will enable </w:t>
+        <w:t xml:space="preserve"> </w:t>
+      </w:r>
+      <w:proofErr w:type="spellStart"/>
+      <w:r>
+        <w:t>XCode</w:t>
+      </w:r>
+      <w:proofErr w:type="spellEnd"/>
+      <w:r>
+        <w:t xml:space="preserve"> also has a direct link to the certificate control for the Apple App Store so this will enable </w:t>
       </w:r>
       <w:r>
         <w:t xml:space="preserve">the project to be deployed easily when run with a developers </w:t>
@@ -6882,24 +7056,83 @@
         <w:t xml:space="preserve">One of the requirements for the project is to have a database to store all the data on the drugs and pathogens. The client already has a database with drug data but nothing on the pathogens. </w:t>
       </w:r>
       <w:r>
-        <w:t>WAMP VS MYSQL</w:t>
-      </w:r>
-    </w:p>
-    <w:p>
-      <w:r>
-        <w:t>Mysql,</w:t>
-      </w:r>
-      <w:r>
-        <w:t>WAMP,</w:t>
-      </w:r>
-      <w:r>
-        <w:t xml:space="preserve"> JDBC</w:t>
-      </w:r>
-      <w:r>
-        <w:t xml:space="preserve"> </w:t>
-      </w:r>
-    </w:p>
-    <w:p/>
+        <w:t>Thus will need some software to be able to open and edit the database to add pathogens</w:t>
+      </w:r>
+      <w:r>
+        <w:t xml:space="preserve">. WAMP was first chosen as it has the ability to open many different types of SQL which would be useful for opening the </w:t>
+      </w:r>
+      <w:proofErr w:type="gramStart"/>
+      <w:r>
+        <w:t>clients</w:t>
+      </w:r>
+      <w:proofErr w:type="gramEnd"/>
+      <w:r>
+        <w:t xml:space="preserve"> database as it was not known what format it would be in. </w:t>
+      </w:r>
+    </w:p>
+    <w:p>
+      <w:r>
+        <w:t>L</w:t>
+      </w:r>
+      <w:r>
+        <w:t xml:space="preserve">ater in the project there were problems with the </w:t>
+      </w:r>
+      <w:proofErr w:type="gramStart"/>
+      <w:r>
+        <w:t>clients</w:t>
+      </w:r>
+      <w:proofErr w:type="gramEnd"/>
+      <w:r>
+        <w:t xml:space="preserve"> database which is discussed</w:t>
+      </w:r>
+      <w:r>
+        <w:t xml:space="preserve"> later</w:t>
+      </w:r>
+      <w:r>
+        <w:t xml:space="preserve"> in section 4.3</w:t>
+      </w:r>
+      <w:r>
+        <w:t xml:space="preserve">. This required creation of a new database but this proved to be quite difficult in using WAMP’s </w:t>
+      </w:r>
+      <w:proofErr w:type="spellStart"/>
+      <w:r>
+        <w:t>phpMyAdmin</w:t>
+      </w:r>
+      <w:proofErr w:type="spellEnd"/>
+      <w:r>
+        <w:t xml:space="preserve"> web based interface. This was because of the amount of fields on each webpage and it was difficult to find how to create relationships between tables.</w:t>
+      </w:r>
+      <w:r>
+        <w:t xml:space="preserve"> It was decided to</w:t>
+      </w:r>
+      <w:r>
+        <w:t xml:space="preserve"> select a new software tool that could speed up the process. </w:t>
+      </w:r>
+    </w:p>
+    <w:p>
+      <w:r>
+        <w:t>MySQL Workbench was chosen because it has a simple interface to create tables in a database. It allows the user to create visual schemas which allowed tables and relationships to be drawn up quickly. From the visual schema the SQL is automatically generated speeding up the development process.</w:t>
+      </w:r>
+    </w:p>
+    <w:p>
+      <w:pPr>
+        <w:pStyle w:val="Heading3"/>
+      </w:pPr>
+      <w:r>
+        <w:t>JDBC 2.6.1</w:t>
+      </w:r>
+    </w:p>
+    <w:p>
+      <w:r>
+        <w:t>To be able to con</w:t>
+      </w:r>
+      <w:r>
+        <w:t>nect the server to the database it was decided to use the Java Database connectivity (JDBC) API. It allows the server to send SQL queries to the database to retrieve data to be used on the server and manipulate the database. To be able to do this the API needs to use a driver for the particular type of SQL used by the database the “mysql-connector-java-3.1.14”</w:t>
+      </w:r>
+      <w:r>
+        <w:t xml:space="preserve"> driver will be used as this is the most recent release. </w:t>
+      </w:r>
+    </w:p>
     <w:p>
       <w:pPr>
         <w:pStyle w:val="Heading1"/>
@@ -6994,16 +7227,18 @@
       <w:r>
         <w:t xml:space="preserve">discuss what was needed in the application and gather feedback on progress. </w:t>
       </w:r>
+      <w:bookmarkStart w:id="29" w:name="_GoBack"/>
+      <w:bookmarkEnd w:id="29"/>
     </w:p>
     <w:p>
       <w:pPr>
         <w:pStyle w:val="Heading2"/>
       </w:pPr>
-      <w:bookmarkStart w:id="29" w:name="_Toc417390533"/>
+      <w:bookmarkStart w:id="30" w:name="_Toc417390533"/>
       <w:r>
         <w:t>3.2 Low Fidelity Prototype</w:t>
       </w:r>
-      <w:bookmarkEnd w:id="29"/>
+      <w:bookmarkEnd w:id="30"/>
     </w:p>
     <w:p>
       <w:r>
@@ -7014,58 +7249,100 @@
       <w:pPr>
         <w:pStyle w:val="Heading2"/>
       </w:pPr>
-      <w:bookmarkStart w:id="30" w:name="_Toc417390534"/>
+      <w:bookmarkStart w:id="31" w:name="_Toc417390534"/>
       <w:r>
         <w:t>3.3 Clients Reflection on Prototype</w:t>
       </w:r>
-      <w:bookmarkEnd w:id="30"/>
-    </w:p>
-    <w:p>
-      <w:r>
-        <w:t>Reviews on intial design changes</w:t>
+      <w:bookmarkEnd w:id="31"/>
+    </w:p>
+    <w:p>
+      <w:r>
+        <w:t xml:space="preserve">Reviews on </w:t>
+      </w:r>
+      <w:proofErr w:type="spellStart"/>
+      <w:r>
+        <w:t>intial</w:t>
+      </w:r>
+      <w:proofErr w:type="spellEnd"/>
+      <w:r>
+        <w:t xml:space="preserve"> design changes</w:t>
       </w:r>
     </w:p>
     <w:p>
       <w:pPr>
         <w:pStyle w:val="Heading2"/>
       </w:pPr>
-      <w:bookmarkStart w:id="31" w:name="_Toc417390536"/>
+      <w:bookmarkStart w:id="32" w:name="_Toc417390536"/>
       <w:r>
         <w:t>3.4</w:t>
       </w:r>
       <w:r>
         <w:t xml:space="preserve"> Mobile Application Structure</w:t>
       </w:r>
-      <w:bookmarkEnd w:id="31"/>
-    </w:p>
-    <w:p>
-      <w:r>
-        <w:t>Basic IOS didFinishWithOptions() onLoad() etc.</w:t>
+      <w:bookmarkEnd w:id="32"/>
+    </w:p>
+    <w:p>
+      <w:r>
+        <w:t xml:space="preserve">Basic IOS </w:t>
+      </w:r>
+      <w:proofErr w:type="spellStart"/>
+      <w:proofErr w:type="gramStart"/>
+      <w:r>
+        <w:t>didFinishWithOptions</w:t>
+      </w:r>
+      <w:proofErr w:type="spellEnd"/>
+      <w:r>
+        <w:t>(</w:t>
+      </w:r>
+      <w:proofErr w:type="gramEnd"/>
+      <w:r>
+        <w:t xml:space="preserve">) </w:t>
+      </w:r>
+      <w:proofErr w:type="spellStart"/>
+      <w:r>
+        <w:t>onLoad</w:t>
+      </w:r>
+      <w:proofErr w:type="spellEnd"/>
+      <w:r>
+        <w:t>() etc.</w:t>
       </w:r>
     </w:p>
     <w:p>
       <w:pPr>
         <w:pStyle w:val="Heading2"/>
       </w:pPr>
-      <w:bookmarkStart w:id="32" w:name="_Toc417390537"/>
+      <w:bookmarkStart w:id="33" w:name="_Toc417390537"/>
       <w:r>
         <w:t>3.5</w:t>
       </w:r>
       <w:r>
         <w:t xml:space="preserve"> REST Server Structure &amp; Administration User Interface</w:t>
       </w:r>
-      <w:bookmarkEnd w:id="32"/>
-    </w:p>
-    <w:p>
-      <w:r>
-        <w:t>Methods to implement server return html,xml, delete, add, EDIT?</w:t>
+      <w:bookmarkEnd w:id="33"/>
+    </w:p>
+    <w:p>
+      <w:r>
+        <w:t xml:space="preserve">Methods to implement server return </w:t>
+      </w:r>
+      <w:proofErr w:type="spellStart"/>
+      <w:r>
+        <w:t>html</w:t>
+      </w:r>
+      <w:proofErr w:type="gramStart"/>
+      <w:r>
+        <w:t>,xml</w:t>
+      </w:r>
+      <w:proofErr w:type="spellEnd"/>
+      <w:proofErr w:type="gramEnd"/>
+      <w:r>
+        <w:t>, delete, add, EDIT?</w:t>
       </w:r>
     </w:p>
     <w:p>
       <w:pPr>
         <w:pStyle w:val="Heading2"/>
       </w:pPr>
-      <w:bookmarkStart w:id="33" w:name="_Toc417390538"/>
+      <w:bookmarkStart w:id="34" w:name="_Toc417390538"/>
       <w:r>
         <w:t>3.6</w:t>
       </w:r>
@@ -7075,7 +7352,7 @@
       <w:r>
         <w:t>Structure</w:t>
       </w:r>
-      <w:bookmarkEnd w:id="33"/>
+      <w:bookmarkEnd w:id="34"/>
     </w:p>
     <w:p>
       <w:pPr>
@@ -7088,7 +7365,7 @@
       <w:pPr>
         <w:pStyle w:val="Heading1"/>
       </w:pPr>
-      <w:bookmarkStart w:id="34" w:name="_Toc417390539"/>
+      <w:bookmarkStart w:id="35" w:name="_Toc417390539"/>
       <w:r>
         <w:lastRenderedPageBreak/>
         <w:t xml:space="preserve">4 </w:t>
@@ -7096,7 +7373,7 @@
       <w:r>
         <w:t>Implementation</w:t>
       </w:r>
-      <w:bookmarkEnd w:id="34"/>
+      <w:bookmarkEnd w:id="35"/>
     </w:p>
     <w:p/>
     <w:p>
@@ -7228,24 +7505,24 @@
       <w:pPr>
         <w:pStyle w:val="Heading2"/>
       </w:pPr>
-      <w:bookmarkStart w:id="35" w:name="_Toc417390540"/>
+      <w:bookmarkStart w:id="36" w:name="_Toc417390540"/>
       <w:r>
         <w:t xml:space="preserve">4.1 </w:t>
       </w:r>
       <w:r>
         <w:t>Iteration 1</w:t>
       </w:r>
-      <w:bookmarkEnd w:id="35"/>
+      <w:bookmarkEnd w:id="36"/>
     </w:p>
     <w:p>
       <w:pPr>
         <w:pStyle w:val="Heading3"/>
       </w:pPr>
-      <w:bookmarkStart w:id="36" w:name="_Toc417390541"/>
+      <w:bookmarkStart w:id="37" w:name="_Toc417390541"/>
       <w:r>
         <w:t>4.1.1 User Interface</w:t>
       </w:r>
-      <w:bookmarkEnd w:id="36"/>
+      <w:bookmarkEnd w:id="37"/>
     </w:p>
     <w:p>
       <w:r>
@@ -7258,7 +7535,15 @@
         <w:t xml:space="preserve"> user</w:t>
       </w:r>
       <w:r>
-        <w:t xml:space="preserve"> interface in the Interface Builder in the XCode IDE.</w:t>
+        <w:t xml:space="preserve"> interface in the Interface Builder in the </w:t>
+      </w:r>
+      <w:proofErr w:type="spellStart"/>
+      <w:r>
+        <w:t>XCode</w:t>
+      </w:r>
+      <w:proofErr w:type="spellEnd"/>
+      <w:r>
+        <w:t xml:space="preserve"> IDE.</w:t>
       </w:r>
       <w:r>
         <w:t xml:space="preserve"> The reason for using the interface builder</w:t>
@@ -7311,7 +7596,15 @@
     </w:p>
     <w:p>
       <w:r>
-        <w:t>Storyboards were created on paper from the user stories during the design phase so the process was quite simple and fast as XCode provides a simple interface to drag and drop components similar to those drawn in the user story created storyboards</w:t>
+        <w:t xml:space="preserve">Storyboards were created on paper from the user stories during the design phase so the process was quite simple and fast as </w:t>
+      </w:r>
+      <w:proofErr w:type="spellStart"/>
+      <w:r>
+        <w:t>XCode</w:t>
+      </w:r>
+      <w:proofErr w:type="spellEnd"/>
+      <w:r>
+        <w:t xml:space="preserve"> provides a simple interface to drag and drop components similar to those drawn in the user story created storyboards</w:t>
       </w:r>
       <w:r>
         <w:t xml:space="preserve"> as shown in </w:t>
@@ -7330,7 +7623,7 @@
       <w:pPr>
         <w:pStyle w:val="Caption"/>
       </w:pPr>
-      <w:bookmarkStart w:id="37" w:name="_Toc417390542"/>
+      <w:bookmarkStart w:id="38" w:name="_Toc417390542"/>
     </w:p>
     <w:p>
       <w:pPr>
@@ -7365,7 +7658,7 @@
         <w:lastRenderedPageBreak/>
         <w:t>Figure 4.1.2</w:t>
       </w:r>
-      <w:bookmarkEnd w:id="37"/>
+      <w:bookmarkEnd w:id="38"/>
       <w:r>
         <w:t xml:space="preserve"> </w:t>
       </w:r>
@@ -7441,7 +7734,15 @@
         <w:t xml:space="preserve">. An </w:t>
       </w:r>
       <w:r>
-        <w:t>example of a constraint  is to make sure an object is always has a distance of 5 pixels to the right and of the container</w:t>
+        <w:t xml:space="preserve">example of a </w:t>
+      </w:r>
+      <w:proofErr w:type="gramStart"/>
+      <w:r>
+        <w:t>constraint  is</w:t>
+      </w:r>
+      <w:proofErr w:type="gramEnd"/>
+      <w:r>
+        <w:t xml:space="preserve"> to make sure an object is always has a distance of 5 pixels to the right and of the container</w:t>
       </w:r>
       <w:r>
         <w:t xml:space="preserve"> </w:t>
@@ -7465,7 +7766,15 @@
         <w:t xml:space="preserve">. This is challenging because constraints can interact and override each other. When dealing with many constraints this can get very confusing into why a particular object is not behaving as it should when it is resized. </w:t>
       </w:r>
       <w:r>
-        <w:t xml:space="preserve"> XCode provides a feature</w:t>
+        <w:t xml:space="preserve"> </w:t>
+      </w:r>
+      <w:proofErr w:type="spellStart"/>
+      <w:r>
+        <w:t>XCode</w:t>
+      </w:r>
+      <w:proofErr w:type="spellEnd"/>
+      <w:r>
+        <w:t xml:space="preserve"> provides a feature</w:t>
       </w:r>
       <w:r>
         <w:t xml:space="preserve"> “Resolve Auto Layout Issues”</w:t>
@@ -7482,7 +7791,15 @@
         <w:keepNext/>
       </w:pPr>
       <w:r>
-        <w:t>The next step in the first iteration was to  create the objects for the information on drugs and patho</w:t>
+        <w:t xml:space="preserve">The next step in the first iteration was </w:t>
+      </w:r>
+      <w:proofErr w:type="gramStart"/>
+      <w:r>
+        <w:t>to  create</w:t>
+      </w:r>
+      <w:proofErr w:type="gramEnd"/>
+      <w:r>
+        <w:t xml:space="preserve"> the objects for the information on drugs and patho</w:t>
       </w:r>
       <w:r>
         <w:t>gens to be parsed to the UI</w:t>
@@ -7507,14 +7824,14 @@
       <w:pPr>
         <w:pStyle w:val="Heading3"/>
       </w:pPr>
-      <w:bookmarkStart w:id="38" w:name="_Toc417390543"/>
+      <w:bookmarkStart w:id="39" w:name="_Toc417390543"/>
       <w:r>
         <w:t xml:space="preserve">4.1.3 </w:t>
       </w:r>
       <w:r>
         <w:t>Navigation</w:t>
       </w:r>
-      <w:bookmarkEnd w:id="38"/>
+      <w:bookmarkEnd w:id="39"/>
     </w:p>
     <w:p>
       <w:r>
@@ -7542,15 +7859,22 @@
       <w:r>
         <w:t xml:space="preserve"> </w:t>
       </w:r>
-      <w:r>
-        <w:t>Each cell of the table links to a detailed view of the object displaying all the information about a particular drug or pathogen. This required the method of parsing data between view controllers based on what was selected in the previous one. IOS uses</w:t>
+      <w:proofErr w:type="gramStart"/>
+      <w:r>
+        <w:t>Each</w:t>
+      </w:r>
+      <w:proofErr w:type="gramEnd"/>
+      <w:r>
+        <w:t xml:space="preserve"> cell of the table links to a detailed view of the object displaying all the information about a particular drug or pathogen. This required the method of parsing data between view controllers based on what was selected in the previous one. IOS uses</w:t>
       </w:r>
       <w:r>
         <w:t xml:space="preserve"> a method called </w:t>
       </w:r>
+      <w:proofErr w:type="spellStart"/>
       <w:r>
         <w:t>UIStoryboardSegue</w:t>
       </w:r>
+      <w:proofErr w:type="spellEnd"/>
       <w:r>
         <w:t>.</w:t>
       </w:r>
@@ -7607,7 +7931,23 @@
     </w:p>
     <w:p>
       <w:r>
-        <w:t>This method looks for a segue created in the Storyboard then parses the object  selected in the table to the detail view controller to be displayed. This also creates simple navigation for the user as to be able to use a segue the view controller has to be embedded into a navigation controller which automatically creates navigation buttons for the user to go back to the table</w:t>
+        <w:t xml:space="preserve">This method looks for a segue created in the Storyboard then parses the </w:t>
+      </w:r>
+      <w:proofErr w:type="gramStart"/>
+      <w:r>
+        <w:t>object  selected</w:t>
+      </w:r>
+      <w:proofErr w:type="gramEnd"/>
+      <w:r>
+        <w:t xml:space="preserve"> in the table to the detail view controller to be displayed. This also creates simple navigation for the user as to be able to use </w:t>
+      </w:r>
+      <w:proofErr w:type="gramStart"/>
+      <w:r>
+        <w:t>a segue</w:t>
+      </w:r>
+      <w:proofErr w:type="gramEnd"/>
+      <w:r>
+        <w:t xml:space="preserve"> the view controller has to be embedded into a navigation controller which automatically creates navigation buttons for the user to go back to the table</w:t>
       </w:r>
       <w:r>
         <w:t xml:space="preserve"> as seen at the top of </w:t>
@@ -7645,14 +7985,25 @@
         <w:t>This segmented bar was challenging to implement as</w:t>
       </w:r>
       <w:r>
-        <w:t xml:space="preserve"> the information on the </w:t>
+        <w:t xml:space="preserve"> the information on </w:t>
+      </w:r>
+      <w:proofErr w:type="gramStart"/>
+      <w:r>
+        <w:t xml:space="preserve">the </w:t>
+      </w:r>
+      <w:r>
+        <w:t xml:space="preserve"> /</w:t>
+      </w:r>
+      <w:proofErr w:type="gramEnd"/>
+      <w:r>
+        <w:t>////Continue here</w:t>
       </w:r>
     </w:p>
     <w:p>
       <w:pPr>
         <w:pStyle w:val="Heading3"/>
       </w:pPr>
-      <w:bookmarkStart w:id="39" w:name="_Toc417390544"/>
+      <w:bookmarkStart w:id="40" w:name="_Toc417390544"/>
       <w:r>
         <w:lastRenderedPageBreak/>
         <w:t>4.1.4</w:t>
@@ -7660,7 +8011,7 @@
       <w:r>
         <w:t xml:space="preserve"> Evaluation of First Iteration</w:t>
       </w:r>
-      <w:bookmarkEnd w:id="39"/>
+      <w:bookmarkEnd w:id="40"/>
     </w:p>
     <w:p>
       <w:pPr>
@@ -7743,12 +8094,7 @@
         <w:t xml:space="preserve">. There were some titles that needed to be changed to make the application more suited to the medical field such as “Treatment for” needed to be changed to “Indications”. The ordering was also discussed as doctors look at some fields more often than others so they need to be closer to the top. </w:t>
       </w:r>
       <w:r>
-        <w:t xml:space="preserve">The field for the dose was misunderstood during the design phase and was thought to </w:t>
-      </w:r>
-      <w:bookmarkStart w:id="40" w:name="_GoBack"/>
-      <w:bookmarkEnd w:id="40"/>
-      <w:r>
-        <w:t xml:space="preserve">be just a number and a unit but a does also needs a description thus needing its own text area. </w:t>
+        <w:t xml:space="preserve">The field for the dose was misunderstood during the design phase and was thought to be just a number and a unit but a does also needs a description thus needing its own text area. </w:t>
       </w:r>
       <w:r>
         <w:t>A feature was suggested to be able to see only the pathogens associated with each drug that could be added in a later iteration.</w:t>
@@ -7806,7 +8152,15 @@
         <w:keepNext/>
       </w:pPr>
       <w:r>
-        <w:t>In conclusion to the evaluation there were some changes needed but application was highly praised due to the simple navigation and there were no major changes needed. The feedback helped refine the tasks for the next iteration to make sure the user interface was simple and easy to use. The feedback also helped clarify how the  application was going to be used and what information needed to be displayed</w:t>
+        <w:t xml:space="preserve">In conclusion to the evaluation there were some changes needed but application was highly praised due to the simple navigation and there were no major changes needed. The feedback helped refine the tasks for the next iteration to make sure the user interface was simple and easy to use. The feedback also helped clarify how </w:t>
+      </w:r>
+      <w:proofErr w:type="gramStart"/>
+      <w:r>
+        <w:t>the  application</w:t>
+      </w:r>
+      <w:proofErr w:type="gramEnd"/>
+      <w:r>
+        <w:t xml:space="preserve"> was going to be used and what information needed to be displayed</w:t>
       </w:r>
       <w:r>
         <w:t>. A</w:t>
@@ -7859,14 +8213,35 @@
       <w:r>
         <w:t xml:space="preserve">Reading an XML document and converting it into an object was the main challenge of this iteration. On IOS a small part of the </w:t>
       </w:r>
-      <w:r>
-        <w:t xml:space="preserve">GData </w:t>
+      <w:proofErr w:type="spellStart"/>
+      <w:r>
+        <w:t>GData</w:t>
+      </w:r>
+      <w:proofErr w:type="spellEnd"/>
+      <w:r>
+        <w:t xml:space="preserve"> </w:t>
       </w:r>
       <w:r>
         <w:t xml:space="preserve">API was used </w:t>
       </w:r>
       <w:r>
-        <w:t xml:space="preserve">to help implement this feature. Two files were used “GDataXMLNode.h” and “GDataXMLNode.m” which include many useful methods to find elements in the XML file and parse the data held in those elements to variables. </w:t>
+        <w:t>to help implement this feature. Two files were used “</w:t>
+      </w:r>
+      <w:proofErr w:type="spellStart"/>
+      <w:r>
+        <w:t>GDataXMLNode.h</w:t>
+      </w:r>
+      <w:proofErr w:type="spellEnd"/>
+      <w:r>
+        <w:t>” and “</w:t>
+      </w:r>
+      <w:proofErr w:type="spellStart"/>
+      <w:r>
+        <w:t>GDataXMLNode.m</w:t>
+      </w:r>
+      <w:proofErr w:type="spellEnd"/>
+      <w:r>
+        <w:t xml:space="preserve">” which include many useful methods to find elements in the XML file and parse the data held in those elements to variables. </w:t>
       </w:r>
     </w:p>
     <w:p>
@@ -7927,7 +8302,15 @@
     </w:p>
     <w:p>
       <w:r>
-        <w:t xml:space="preserve">The above code shows how parts of the drug object are read from the XML and stored into an array of drug objects. The GData library finds all the elements in the document object model that match the </w:t>
+        <w:t xml:space="preserve">The above code shows how parts of the drug object are read from the XML and stored into an array of drug objects. The </w:t>
+      </w:r>
+      <w:proofErr w:type="spellStart"/>
+      <w:r>
+        <w:t>GData</w:t>
+      </w:r>
+      <w:proofErr w:type="spellEnd"/>
+      <w:r>
+        <w:t xml:space="preserve"> library finds all the elements in the document object model that match the </w:t>
       </w:r>
       <w:r>
         <w:t xml:space="preserve">string </w:t>
@@ -7986,10 +8369,26 @@
         <w:t xml:space="preserve">The persistent storage of the XML file once received from the server was another challenge as the </w:t>
       </w:r>
       <w:r>
-        <w:t xml:space="preserve">as it took time to familiarise with how GData extracted the data from a file. A problem occurred when trying to read from a recently saved file </w:t>
-      </w:r>
-      <w:r>
-        <w:t>as GData can only process files that are saved in the main bundle of the mobile application</w:t>
+        <w:t xml:space="preserve">as it took time to familiarise with how </w:t>
+      </w:r>
+      <w:proofErr w:type="spellStart"/>
+      <w:r>
+        <w:t>GData</w:t>
+      </w:r>
+      <w:proofErr w:type="spellEnd"/>
+      <w:r>
+        <w:t xml:space="preserve"> extracted the data from a file. A problem occurred when trying to read from a recently saved file </w:t>
+      </w:r>
+      <w:r>
+        <w:t xml:space="preserve">as </w:t>
+      </w:r>
+      <w:proofErr w:type="spellStart"/>
+      <w:r>
+        <w:t>GData</w:t>
+      </w:r>
+      <w:proofErr w:type="spellEnd"/>
+      <w:r>
+        <w:t xml:space="preserve"> can only process files that are saved in the main bundle of the mobile application</w:t>
       </w:r>
       <w:r>
         <w:t xml:space="preserve"> as this is the only way to explicitly cast what type the file is</w:t>
@@ -7998,13 +8397,21 @@
         <w:t>.</w:t>
       </w:r>
       <w:r>
-        <w:t xml:space="preserve"> The main bundle is where </w:t>
+        <w:t xml:space="preserve"> The main bundle is </w:t>
+      </w:r>
+      <w:proofErr w:type="gramStart"/>
+      <w:r>
+        <w:t xml:space="preserve">where </w:t>
       </w:r>
       <w:r>
         <w:t xml:space="preserve"> </w:t>
       </w:r>
       <w:r>
-        <w:t xml:space="preserve">read only files are stored not just the local directory of the mobile application. </w:t>
+        <w:t>read</w:t>
+      </w:r>
+      <w:proofErr w:type="gramEnd"/>
+      <w:r>
+        <w:t xml:space="preserve"> only files are stored not just the local directory of the mobile application. </w:t>
       </w:r>
       <w:r>
         <w:t>The way that this was solved was creating a method in which</w:t>
@@ -8022,7 +8429,15 @@
         <w:t>could be copied to the main bundle</w:t>
       </w:r>
       <w:r>
-        <w:t xml:space="preserve"> and GData can understand what type of file it is.</w:t>
+        <w:t xml:space="preserve"> and </w:t>
+      </w:r>
+      <w:proofErr w:type="spellStart"/>
+      <w:r>
+        <w:t>GData</w:t>
+      </w:r>
+      <w:proofErr w:type="spellEnd"/>
+      <w:r>
+        <w:t xml:space="preserve"> can understand what type of file it is.</w:t>
       </w:r>
     </w:p>
     <w:p>
@@ -8069,12 +8484,28 @@
     </w:p>
     <w:p>
       <w:r>
-        <w:t xml:space="preserve">Created database MySql, </w:t>
-      </w:r>
-    </w:p>
-    <w:p>
-      <w:r>
-        <w:t>It had originally been thought that the data for the drugs would be extracted from an already existing database that had been created for the clients website.</w:t>
+        <w:t xml:space="preserve">Created database </w:t>
+      </w:r>
+      <w:proofErr w:type="spellStart"/>
+      <w:r>
+        <w:t>MySql</w:t>
+      </w:r>
+      <w:proofErr w:type="spellEnd"/>
+      <w:r>
+        <w:t xml:space="preserve">, </w:t>
+      </w:r>
+    </w:p>
+    <w:p>
+      <w:r>
+        <w:t xml:space="preserve">It had originally been thought that the data for the drugs would be extracted from an already existing database that had been created for the </w:t>
+      </w:r>
+      <w:proofErr w:type="gramStart"/>
+      <w:r>
+        <w:t>clients</w:t>
+      </w:r>
+      <w:proofErr w:type="gramEnd"/>
+      <w:r>
+        <w:t xml:space="preserve"> website.</w:t>
       </w:r>
       <w:r>
         <w:t xml:space="preserve"> The database was created using and web hosting service and when the client exported </w:t>
@@ -8187,7 +8618,15 @@
     </w:p>
     <w:p>
       <w:r>
-        <w:t>Problems with clients database</w:t>
+        <w:t xml:space="preserve">Problems with </w:t>
+      </w:r>
+      <w:proofErr w:type="gramStart"/>
+      <w:r>
+        <w:t>clients</w:t>
+      </w:r>
+      <w:proofErr w:type="gramEnd"/>
+      <w:r>
+        <w:t xml:space="preserve"> database</w:t>
       </w:r>
     </w:p>
     <w:p>
@@ -8197,7 +8636,15 @@
     </w:p>
     <w:p>
       <w:r>
-        <w:t>Overestimated the amount of work that could get done in a the time three months sounds like a lot but it really isn’t.</w:t>
+        <w:t xml:space="preserve">Overestimated the amount of work that could get done in </w:t>
+      </w:r>
+      <w:proofErr w:type="gramStart"/>
+      <w:r>
+        <w:t>a the</w:t>
+      </w:r>
+      <w:proofErr w:type="gramEnd"/>
+      <w:r>
+        <w:t xml:space="preserve"> time three months sounds like a lot but it really isn’t.</w:t>
       </w:r>
     </w:p>
     <w:p>
@@ -8212,8 +8659,13 @@
     </w:p>
     <w:p>
       <w:r>
-        <w:t>Was he satisfied ?</w:t>
-      </w:r>
+        <w:t xml:space="preserve">Was he </w:t>
+      </w:r>
+      <w:proofErr w:type="gramStart"/>
+      <w:r>
+        <w:t>satisfied ?</w:t>
+      </w:r>
+      <w:proofErr w:type="gramEnd"/>
     </w:p>
     <w:p>
       <w:r>
@@ -8231,9 +8683,11 @@
       </w:r>
     </w:p>
     <w:p>
+      <w:proofErr w:type="spellStart"/>
       <w:r>
         <w:t>Correspondance</w:t>
       </w:r>
+      <w:proofErr w:type="spellEnd"/>
     </w:p>
     <w:p>
       <w:r>
@@ -8246,7 +8700,15 @@
       </w:pPr>
       <w:bookmarkStart w:id="49" w:name="_Toc417390553"/>
       <w:r>
-        <w:t>.5 Dicussion on REST vs the Normal Way vs SOAP</w:t>
+        <w:t xml:space="preserve">.5 </w:t>
+      </w:r>
+      <w:proofErr w:type="spellStart"/>
+      <w:r>
+        <w:t>Dicussion</w:t>
+      </w:r>
+      <w:proofErr w:type="spellEnd"/>
+      <w:r>
+        <w:t xml:space="preserve"> on REST vs the Normal Way vs SOAP</w:t>
       </w:r>
       <w:bookmarkEnd w:id="49"/>
     </w:p>
@@ -8811,8 +9273,13 @@
       <w:bookmarkStart w:id="51" w:name="_Toc417390555"/>
       <w:r>
         <w:lastRenderedPageBreak/>
-        <w:t>Appendix A</w:t>
-      </w:r>
+        <w:t xml:space="preserve">Appendix </w:t>
+      </w:r>
+      <w:proofErr w:type="spellStart"/>
+      <w:r>
+        <w:t>A</w:t>
+      </w:r>
+      <w:proofErr w:type="spellEnd"/>
       <w:r>
         <w:br/>
       </w:r>
@@ -8838,6 +9305,7 @@
         </w:rPr>
       </w:pPr>
       <w:bookmarkStart w:id="52" w:name="_Toc417390556"/>
+      <w:proofErr w:type="gramStart"/>
       <w:r>
         <w:rPr>
           <w:sz w:val="22"/>
@@ -8850,32 +9318,49 @@
           <w:sz w:val="22"/>
           <w:szCs w:val="22"/>
         </w:rPr>
-        <w:t>First Iteration User Interface</w:t>
-      </w:r>
-      <w:bookmarkEnd w:id="52"/>
-    </w:p>
-    <w:p>
-      <w:pPr>
-        <w:pStyle w:val="Heading3"/>
+        <w:t>First</w:t>
+      </w:r>
+      <w:proofErr w:type="gramEnd"/>
+      <w:r>
         <w:rPr>
           <w:sz w:val="22"/>
           <w:szCs w:val="22"/>
         </w:rPr>
-      </w:pPr>
-      <w:bookmarkStart w:id="53" w:name="_Toc417390557"/>
-      <w:r>
+        <w:t xml:space="preserve"> Iteration User Interface</w:t>
+      </w:r>
+      <w:bookmarkEnd w:id="52"/>
+    </w:p>
+    <w:p>
+      <w:pPr>
+        <w:pStyle w:val="Heading3"/>
         <w:rPr>
           <w:sz w:val="22"/>
           <w:szCs w:val="22"/>
         </w:rPr>
-        <w:t xml:space="preserve">A.1.1  </w:t>
-      </w:r>
+      </w:pPr>
+      <w:bookmarkStart w:id="53" w:name="_Toc417390557"/>
+      <w:proofErr w:type="gramStart"/>
       <w:r>
         <w:rPr>
           <w:sz w:val="22"/>
           <w:szCs w:val="22"/>
         </w:rPr>
-        <w:t>Drug Table View</w:t>
+        <w:t xml:space="preserve">A.1.1  </w:t>
+      </w:r>
+      <w:r>
+        <w:rPr>
+          <w:sz w:val="22"/>
+          <w:szCs w:val="22"/>
+        </w:rPr>
+        <w:t>Drug</w:t>
+      </w:r>
+      <w:proofErr w:type="gramEnd"/>
+      <w:r>
+        <w:rPr>
+          <w:sz w:val="22"/>
+          <w:szCs w:val="22"/>
+        </w:rPr>
+        <w:t xml:space="preserve"> Table View</w:t>
       </w:r>
       <w:bookmarkEnd w:id="53"/>
     </w:p>
@@ -9292,7 +9777,15 @@
     </w:p>
     <w:p>
       <w:r>
-        <w:t>I showed the app to my client in meeting room 715 with my supervisor in the SoC reception. The client was very impressed and offered some constructive criticism on the interface and the operation. The main points were:</w:t>
+        <w:t xml:space="preserve">I showed the app to my client in meeting room 715 with my supervisor in the </w:t>
+      </w:r>
+      <w:proofErr w:type="spellStart"/>
+      <w:r>
+        <w:t>SoC</w:t>
+      </w:r>
+      <w:proofErr w:type="spellEnd"/>
+      <w:r>
+        <w:t xml:space="preserve"> reception. The client was very impressed and offered some constructive criticism on the interface and the operation. The main points were:</w:t>
       </w:r>
     </w:p>
     <w:p>
@@ -9515,6 +10008,103 @@
     <w:p/>
     <w:p>
       <w:pPr>
+        <w:pStyle w:val="Heading2"/>
+      </w:pPr>
+      <w:r>
+        <w:t>A.2.7 Meeting 7 Presentation of the forth iteration</w:t>
+      </w:r>
+    </w:p>
+    <w:p>
+      <w:r>
+        <w:t>This meeting the last features were shown:</w:t>
+      </w:r>
+    </w:p>
+    <w:p>
+      <w:pPr>
+        <w:pStyle w:val="ListParagraph"/>
+        <w:numPr>
+          <w:ilvl w:val="0"/>
+          <w:numId w:val="30"/>
+        </w:numPr>
+      </w:pPr>
+      <w:r>
+        <w:t>The feature to show the pathogens associated with a drug.</w:t>
+      </w:r>
+    </w:p>
+    <w:p>
+      <w:pPr>
+        <w:pStyle w:val="ListParagraph"/>
+        <w:numPr>
+          <w:ilvl w:val="0"/>
+          <w:numId w:val="30"/>
+        </w:numPr>
+      </w:pPr>
+      <w:r>
+        <w:t>The feature to show drug interactions when selected from a list to treat a pathogen.</w:t>
+      </w:r>
+    </w:p>
+    <w:p>
+      <w:pPr>
+        <w:pStyle w:val="ListParagraph"/>
+        <w:numPr>
+          <w:ilvl w:val="0"/>
+          <w:numId w:val="30"/>
+        </w:numPr>
+      </w:pPr>
+      <w:r>
+        <w:t xml:space="preserve">Sorting on the html tables. </w:t>
+      </w:r>
+    </w:p>
+    <w:p>
+      <w:r>
+        <w:t xml:space="preserve">During the meeting the hosting service was chosen we decided to go for </w:t>
+      </w:r>
+      <w:proofErr w:type="spellStart"/>
+      <w:r>
+        <w:t>mochahost</w:t>
+      </w:r>
+      <w:proofErr w:type="spellEnd"/>
+      <w:r>
+        <w:t xml:space="preserve"> business plan for one year. The features were well liked by the client but the feature to edit the fields of the database using the REST servlet interface might not have time to be implemented as time is needed for finalizing the report.</w:t>
+      </w:r>
+      <w:r>
+        <w:t xml:space="preserve"> This wasn’t a must have feature more like a should have but I don’t know if it is possible in the time frame as the PUT request is the hardest to implement in my opinion.</w:t>
+      </w:r>
+      <w:r>
+        <w:t xml:space="preserve"> The client </w:t>
+      </w:r>
+      <w:r>
+        <w:lastRenderedPageBreak/>
+        <w:t>would really like the feature implemented if possible and it will be done if I have time. The client also mentioned it would be nice to have custom icons for the tabs on the navigation bar. But due to time constraints there will probably be little more development and t</w:t>
+      </w:r>
+      <w:r>
+        <w:t xml:space="preserve">his is understood. One bug was found during testing in the demo where array was not getting deleted after use in the pathogen detail view. I corrected this during the meeting the app is now known to have no bugs and is ready for deployment. </w:t>
+      </w:r>
+    </w:p>
+    <w:p>
+      <w:r>
+        <w:t xml:space="preserve">A presentation/testing is scheduled in two weeks where I will present the application to the clients colleagues and have </w:t>
+      </w:r>
+      <w:proofErr w:type="gramStart"/>
+      <w:r>
+        <w:t>them</w:t>
+      </w:r>
+      <w:proofErr w:type="gramEnd"/>
+      <w:r>
+        <w:t xml:space="preserve"> test the application. A </w:t>
+      </w:r>
+      <w:proofErr w:type="gramStart"/>
+      <w:r>
+        <w:t>simple  semi</w:t>
+      </w:r>
+      <w:proofErr w:type="gramEnd"/>
+      <w:r>
+        <w:t>-structured user evaluation will be created for this purpose.</w:t>
+      </w:r>
+    </w:p>
+    <w:p/>
+    <w:p>
+      <w:pPr>
         <w:rPr>
           <w:sz w:val="22"/>
           <w:szCs w:val="22"/>
@@ -9579,12 +10169,21 @@
         </w:rPr>
       </w:pPr>
       <w:bookmarkStart w:id="66" w:name="_Toc417390570"/>
+      <w:proofErr w:type="gramStart"/>
       <w:r>
         <w:rPr>
           <w:sz w:val="22"/>
           <w:szCs w:val="22"/>
         </w:rPr>
-        <w:t>B.1  Level 2 Heading</w:t>
+        <w:t>B.1  Level</w:t>
+      </w:r>
+      <w:proofErr w:type="gramEnd"/>
+      <w:r>
+        <w:rPr>
+          <w:sz w:val="22"/>
+          <w:szCs w:val="22"/>
+        </w:rPr>
+        <w:t xml:space="preserve"> 2 Heading</w:t>
       </w:r>
       <w:bookmarkEnd w:id="66"/>
     </w:p>
@@ -9727,7 +10326,7 @@
       <w:rPr>
         <w:noProof/>
       </w:rPr>
-      <w:t>15</w:t>
+      <w:t>19</w:t>
     </w:r>
     <w:r>
       <w:fldChar w:fldCharType="end"/>
@@ -10153,6 +10752,119 @@
     </w:lvl>
   </w:abstractNum>
   <w:abstractNum w:abstractNumId="12">
+    <w:nsid w:val="0DD14D1E"/>
+    <w:multiLevelType w:val="hybridMultilevel"/>
+    <w:tmpl w:val="75E405A0"/>
+    <w:lvl w:ilvl="0" w:tplc="08090001">
+      <w:start w:val="1"/>
+      <w:numFmt w:val="bullet"/>
+      <w:lvlText w:val=""/>
+      <w:lvlJc w:val="left"/>
+      <w:pPr>
+        <w:ind w:left="780" w:hanging="360"/>
+      </w:pPr>
+      <w:rPr>
+        <w:rFonts w:ascii="Symbol" w:hAnsi="Symbol" w:hint="default"/>
+      </w:rPr>
+    </w:lvl>
+    <w:lvl w:ilvl="1" w:tplc="08090003" w:tentative="1">
+      <w:start w:val="1"/>
+      <w:numFmt w:val="bullet"/>
+      <w:lvlText w:val="o"/>
+      <w:lvlJc w:val="left"/>
+      <w:pPr>
+        <w:ind w:left="1500" w:hanging="360"/>
+      </w:pPr>
+      <w:rPr>
+        <w:rFonts w:ascii="Courier New" w:hAnsi="Courier New" w:cs="Courier New" w:hint="default"/>
+      </w:rPr>
+    </w:lvl>
+    <w:lvl w:ilvl="2" w:tplc="08090005" w:tentative="1">
+      <w:start w:val="1"/>
+      <w:numFmt w:val="bullet"/>
+      <w:lvlText w:val=""/>
+      <w:lvlJc w:val="left"/>
+      <w:pPr>
+        <w:ind w:left="2220" w:hanging="360"/>
+      </w:pPr>
+      <w:rPr>
+        <w:rFonts w:ascii="Wingdings" w:hAnsi="Wingdings" w:hint="default"/>
+      </w:rPr>
+    </w:lvl>
+    <w:lvl w:ilvl="3" w:tplc="08090001" w:tentative="1">
+      <w:start w:val="1"/>
+      <w:numFmt w:val="bullet"/>
+      <w:lvlText w:val=""/>
+      <w:lvlJc w:val="left"/>
+      <w:pPr>
+        <w:ind w:left="2940" w:hanging="360"/>
+      </w:pPr>
+      <w:rPr>
+        <w:rFonts w:ascii="Symbol" w:hAnsi="Symbol" w:hint="default"/>
+      </w:rPr>
+    </w:lvl>
+    <w:lvl w:ilvl="4" w:tplc="08090003" w:tentative="1">
+      <w:start w:val="1"/>
+      <w:numFmt w:val="bullet"/>
+      <w:lvlText w:val="o"/>
+      <w:lvlJc w:val="left"/>
+      <w:pPr>
+        <w:ind w:left="3660" w:hanging="360"/>
+      </w:pPr>
+      <w:rPr>
+        <w:rFonts w:ascii="Courier New" w:hAnsi="Courier New" w:cs="Courier New" w:hint="default"/>
+      </w:rPr>
+    </w:lvl>
+    <w:lvl w:ilvl="5" w:tplc="08090005" w:tentative="1">
+      <w:start w:val="1"/>
+      <w:numFmt w:val="bullet"/>
+      <w:lvlText w:val=""/>
+      <w:lvlJc w:val="left"/>
+      <w:pPr>
+        <w:ind w:left="4380" w:hanging="360"/>
+      </w:pPr>
+      <w:rPr>
+        <w:rFonts w:ascii="Wingdings" w:hAnsi="Wingdings" w:hint="default"/>
+      </w:rPr>
+    </w:lvl>
+    <w:lvl w:ilvl="6" w:tplc="08090001" w:tentative="1">
+      <w:start w:val="1"/>
+      <w:numFmt w:val="bullet"/>
+      <w:lvlText w:val=""/>
+      <w:lvlJc w:val="left"/>
+      <w:pPr>
+        <w:ind w:left="5100" w:hanging="360"/>
+      </w:pPr>
+      <w:rPr>
+        <w:rFonts w:ascii="Symbol" w:hAnsi="Symbol" w:hint="default"/>
+      </w:rPr>
+    </w:lvl>
+    <w:lvl w:ilvl="7" w:tplc="08090003" w:tentative="1">
+      <w:start w:val="1"/>
+      <w:numFmt w:val="bullet"/>
+      <w:lvlText w:val="o"/>
+      <w:lvlJc w:val="left"/>
+      <w:pPr>
+        <w:ind w:left="5820" w:hanging="360"/>
+      </w:pPr>
+      <w:rPr>
+        <w:rFonts w:ascii="Courier New" w:hAnsi="Courier New" w:cs="Courier New" w:hint="default"/>
+      </w:rPr>
+    </w:lvl>
+    <w:lvl w:ilvl="8" w:tplc="08090005" w:tentative="1">
+      <w:start w:val="1"/>
+      <w:numFmt w:val="bullet"/>
+      <w:lvlText w:val=""/>
+      <w:lvlJc w:val="left"/>
+      <w:pPr>
+        <w:ind w:left="6540" w:hanging="360"/>
+      </w:pPr>
+      <w:rPr>
+        <w:rFonts w:ascii="Wingdings" w:hAnsi="Wingdings" w:hint="default"/>
+      </w:rPr>
+    </w:lvl>
+  </w:abstractNum>
+  <w:abstractNum w:abstractNumId="13">
     <w:nsid w:val="16590782"/>
     <w:multiLevelType w:val="hybridMultilevel"/>
     <w:tmpl w:val="709A6012"/>
@@ -10265,7 +10977,7 @@
       </w:rPr>
     </w:lvl>
   </w:abstractNum>
-  <w:abstractNum w:abstractNumId="13">
+  <w:abstractNum w:abstractNumId="14">
     <w:nsid w:val="170306EE"/>
     <w:multiLevelType w:val="hybridMultilevel"/>
     <w:tmpl w:val="F1D8A260"/>
@@ -10378,7 +11090,7 @@
       </w:rPr>
     </w:lvl>
   </w:abstractNum>
-  <w:abstractNum w:abstractNumId="14">
+  <w:abstractNum w:abstractNumId="15">
     <w:nsid w:val="17055DB5"/>
     <w:multiLevelType w:val="hybridMultilevel"/>
     <w:tmpl w:val="7374C988"/>
@@ -10491,7 +11203,7 @@
       </w:rPr>
     </w:lvl>
   </w:abstractNum>
-  <w:abstractNum w:abstractNumId="15">
+  <w:abstractNum w:abstractNumId="16">
     <w:nsid w:val="17FE1B73"/>
     <w:multiLevelType w:val="hybridMultilevel"/>
     <w:tmpl w:val="5F36FFEA"/>
@@ -10604,7 +11316,7 @@
       </w:rPr>
     </w:lvl>
   </w:abstractNum>
-  <w:abstractNum w:abstractNumId="16">
+  <w:abstractNum w:abstractNumId="17">
     <w:nsid w:val="24131BB9"/>
     <w:multiLevelType w:val="hybridMultilevel"/>
     <w:tmpl w:val="9B8A6800"/>
@@ -10717,7 +11429,7 @@
       </w:rPr>
     </w:lvl>
   </w:abstractNum>
-  <w:abstractNum w:abstractNumId="17">
+  <w:abstractNum w:abstractNumId="18">
     <w:nsid w:val="25F27886"/>
     <w:multiLevelType w:val="hybridMultilevel"/>
     <w:tmpl w:val="DBCA61AA"/>
@@ -10830,7 +11542,7 @@
       </w:rPr>
     </w:lvl>
   </w:abstractNum>
-  <w:abstractNum w:abstractNumId="18">
+  <w:abstractNum w:abstractNumId="19">
     <w:nsid w:val="2B6611C6"/>
     <w:multiLevelType w:val="hybridMultilevel"/>
     <w:tmpl w:val="32E2565E"/>
@@ -10943,7 +11655,7 @@
       </w:rPr>
     </w:lvl>
   </w:abstractNum>
-  <w:abstractNum w:abstractNumId="19">
+  <w:abstractNum w:abstractNumId="20">
     <w:nsid w:val="307355F0"/>
     <w:multiLevelType w:val="hybridMultilevel"/>
     <w:tmpl w:val="34305C04"/>
@@ -11056,7 +11768,7 @@
       </w:rPr>
     </w:lvl>
   </w:abstractNum>
-  <w:abstractNum w:abstractNumId="20">
+  <w:abstractNum w:abstractNumId="21">
     <w:nsid w:val="36AC243D"/>
     <w:multiLevelType w:val="hybridMultilevel"/>
     <w:tmpl w:val="F0347DCA"/>
@@ -11169,7 +11881,7 @@
       </w:rPr>
     </w:lvl>
   </w:abstractNum>
-  <w:abstractNum w:abstractNumId="21">
+  <w:abstractNum w:abstractNumId="22">
     <w:nsid w:val="41994B3B"/>
     <w:multiLevelType w:val="hybridMultilevel"/>
     <w:tmpl w:val="98E2C4A6"/>
@@ -11282,7 +11994,7 @@
       </w:rPr>
     </w:lvl>
   </w:abstractNum>
-  <w:abstractNum w:abstractNumId="22">
+  <w:abstractNum w:abstractNumId="23">
     <w:nsid w:val="445F2AF6"/>
     <w:multiLevelType w:val="hybridMultilevel"/>
     <w:tmpl w:val="9034ACCE"/>
@@ -11395,7 +12107,7 @@
       </w:rPr>
     </w:lvl>
   </w:abstractNum>
-  <w:abstractNum w:abstractNumId="23">
+  <w:abstractNum w:abstractNumId="24">
     <w:nsid w:val="483C6BE4"/>
     <w:multiLevelType w:val="hybridMultilevel"/>
     <w:tmpl w:val="A94E878E"/>
@@ -11508,7 +12220,7 @@
       </w:rPr>
     </w:lvl>
   </w:abstractNum>
-  <w:abstractNum w:abstractNumId="24">
+  <w:abstractNum w:abstractNumId="25">
     <w:nsid w:val="4D0F0DF9"/>
     <w:multiLevelType w:val="multilevel"/>
     <w:tmpl w:val="8F423BC8"/>
@@ -11657,7 +12369,7 @@
       </w:rPr>
     </w:lvl>
   </w:abstractNum>
-  <w:abstractNum w:abstractNumId="25">
+  <w:abstractNum w:abstractNumId="26">
     <w:nsid w:val="4E357A9A"/>
     <w:multiLevelType w:val="hybridMultilevel"/>
     <w:tmpl w:val="612C33D0"/>
@@ -11743,7 +12455,7 @@
       </w:pPr>
     </w:lvl>
   </w:abstractNum>
-  <w:abstractNum w:abstractNumId="26">
+  <w:abstractNum w:abstractNumId="27">
     <w:nsid w:val="571504CC"/>
     <w:multiLevelType w:val="hybridMultilevel"/>
     <w:tmpl w:val="91AA967C"/>
@@ -11856,7 +12568,7 @@
       </w:rPr>
     </w:lvl>
   </w:abstractNum>
-  <w:abstractNum w:abstractNumId="27">
+  <w:abstractNum w:abstractNumId="28">
     <w:nsid w:val="6A917ECD"/>
     <w:multiLevelType w:val="hybridMultilevel"/>
     <w:tmpl w:val="27044AE2"/>
@@ -11969,7 +12681,7 @@
       </w:rPr>
     </w:lvl>
   </w:abstractNum>
-  <w:abstractNum w:abstractNumId="28">
+  <w:abstractNum w:abstractNumId="29">
     <w:nsid w:val="6DF04E0F"/>
     <w:multiLevelType w:val="hybridMultilevel"/>
     <w:tmpl w:val="295C1118"/>
@@ -12083,19 +12795,19 @@
     </w:lvl>
   </w:abstractNum>
   <w:num w:numId="1">
-    <w:abstractNumId w:val="26"/>
+    <w:abstractNumId w:val="27"/>
   </w:num>
   <w:num w:numId="2">
     <w:abstractNumId w:val="10"/>
   </w:num>
   <w:num w:numId="3">
-    <w:abstractNumId w:val="22"/>
+    <w:abstractNumId w:val="23"/>
   </w:num>
   <w:num w:numId="4">
-    <w:abstractNumId w:val="20"/>
+    <w:abstractNumId w:val="21"/>
   </w:num>
   <w:num w:numId="5">
-    <w:abstractNumId w:val="19"/>
+    <w:abstractNumId w:val="20"/>
   </w:num>
   <w:num w:numId="6">
     <w:abstractNumId w:val="11"/>
@@ -12131,43 +12843,46 @@
     <w:abstractNumId w:val="0"/>
   </w:num>
   <w:num w:numId="17">
+    <w:abstractNumId w:val="17"/>
+  </w:num>
+  <w:num w:numId="18">
+    <w:abstractNumId w:val="29"/>
+  </w:num>
+  <w:num w:numId="19">
+    <w:abstractNumId w:val="28"/>
+  </w:num>
+  <w:num w:numId="20">
+    <w:abstractNumId w:val="26"/>
+  </w:num>
+  <w:num w:numId="21">
+    <w:abstractNumId w:val="18"/>
+  </w:num>
+  <w:num w:numId="22">
+    <w:abstractNumId w:val="15"/>
+  </w:num>
+  <w:num w:numId="23">
+    <w:abstractNumId w:val="24"/>
+  </w:num>
+  <w:num w:numId="24">
+    <w:abstractNumId w:val="19"/>
+  </w:num>
+  <w:num w:numId="25">
+    <w:abstractNumId w:val="22"/>
+  </w:num>
+  <w:num w:numId="26">
+    <w:abstractNumId w:val="25"/>
+  </w:num>
+  <w:num w:numId="27">
     <w:abstractNumId w:val="16"/>
   </w:num>
-  <w:num w:numId="18">
-    <w:abstractNumId w:val="28"/>
+  <w:num w:numId="28">
+    <w:abstractNumId w:val="13"/>
   </w:num>
-  <w:num w:numId="19">
-    <w:abstractNumId w:val="27"/>
-  </w:num>
-  <w:num w:numId="20">
-    <w:abstractNumId w:val="25"/>
-  </w:num>
-  <w:num w:numId="21">
-    <w:abstractNumId w:val="17"/>
-  </w:num>
-  <w:num w:numId="22">
+  <w:num w:numId="29">
     <w:abstractNumId w:val="14"/>
   </w:num>
-  <w:num w:numId="23">
-    <w:abstractNumId w:val="23"/>
-  </w:num>
-  <w:num w:numId="24">
-    <w:abstractNumId w:val="18"/>
-  </w:num>
-  <w:num w:numId="25">
-    <w:abstractNumId w:val="21"/>
-  </w:num>
-  <w:num w:numId="26">
-    <w:abstractNumId w:val="24"/>
-  </w:num>
-  <w:num w:numId="27">
-    <w:abstractNumId w:val="15"/>
-  </w:num>
-  <w:num w:numId="28">
+  <w:num w:numId="30">
     <w:abstractNumId w:val="12"/>
-  </w:num>
-  <w:num w:numId="29">
-    <w:abstractNumId w:val="13"/>
   </w:num>
 </w:numbering>
 </file>
@@ -13817,7 +14532,7 @@
 </file>
 
 <file path=customXml/itemProps1.xml><?xml version="1.0" encoding="utf-8"?>
-<ds:datastoreItem xmlns:ds="http://schemas.openxmlformats.org/officeDocument/2006/customXml" ds:itemID="{8077F9EB-C943-4E05-8EB1-06F1EBC7B455}">
+<ds:datastoreItem xmlns:ds="http://schemas.openxmlformats.org/officeDocument/2006/customXml" ds:itemID="{5CD4D269-C1E0-4079-954B-0C2523EA85B3}">
   <ds:schemaRefs>
     <ds:schemaRef ds:uri="http://schemas.openxmlformats.org/officeDocument/2006/bibliography"/>
   </ds:schemaRefs>

</xml_diff>

<commit_message>
Added pharmacy review to report
</commit_message>
<xml_diff>
--- a/Documentation/Report.docx
+++ b/Documentation/Report.docx
@@ -1125,21 +1125,18 @@
       </w:pPr>
       <w:r>
         <w:rPr>
-          <w:sz w:val="22"/>
           <w:szCs w:val="22"/>
         </w:rPr>
         <w:fldChar w:fldCharType="begin"/>
       </w:r>
       <w:r>
         <w:rPr>
-          <w:sz w:val="22"/>
           <w:szCs w:val="22"/>
         </w:rPr>
         <w:instrText>TOC \o</w:instrText>
       </w:r>
       <w:r>
         <w:rPr>
-          <w:sz w:val="22"/>
           <w:szCs w:val="22"/>
         </w:rPr>
         <w:fldChar w:fldCharType="separate"/>
@@ -4821,13 +4818,11 @@
       <w:pPr>
         <w:ind w:left="567"/>
         <w:rPr>
-          <w:sz w:val="22"/>
           <w:szCs w:val="22"/>
         </w:rPr>
       </w:pPr>
       <w:r>
         <w:rPr>
-          <w:sz w:val="22"/>
           <w:szCs w:val="22"/>
         </w:rPr>
         <w:fldChar w:fldCharType="end"/>
@@ -5220,11 +5215,7 @@
         <w:t xml:space="preserve">to prioritise the features easily by rating the importance of each story. </w:t>
       </w:r>
       <w:r>
-        <w:t xml:space="preserve">The developer(s) then plan which features to be done in each iteration make sure at </w:t>
-      </w:r>
-      <w:r>
-        <w:lastRenderedPageBreak/>
-        <w:t xml:space="preserve">the end of each iteration that the software could be shipped if necessary. </w:t>
+        <w:t xml:space="preserve">The developer(s) then plan which features to be done in each iteration make sure at the end of each iteration that the software could be shipped if necessary. </w:t>
       </w:r>
       <w:sdt>
         <w:sdtPr>
@@ -5269,6 +5260,7 @@
         </w:rPr>
       </w:pPr>
       <w:r>
+        <w:lastRenderedPageBreak/>
         <w:t>For this project this technique was followed but with the use of storyboards a</w:t>
       </w:r>
       <w:r>
@@ -6045,23 +6037,26 @@
     </w:p>
     <w:p>
       <w:r>
+        <w:t xml:space="preserve">The Apple App store is the only place where applications can be </w:t>
+      </w:r>
+      <w:r>
+        <w:t>downloaded to mobile devices. The development for IOS is much more restricted than Android. To publish an application to the App store an annual fee of $99 is required</w:t>
+      </w:r>
+      <w:r>
+        <w:t xml:space="preserve"> to enrol on the developer program. T</w:t>
+      </w:r>
+      <w:r>
+        <w:t>his then gives the developer a certificate to authorise the apps they develop. Once the application is developed it has to g</w:t>
+      </w:r>
+      <w:r>
+        <w:t>o through the review process. T</w:t>
+      </w:r>
+      <w:r>
+        <w:t xml:space="preserve">his takes an </w:t>
+      </w:r>
+      <w:r>
         <w:lastRenderedPageBreak/>
-        <w:t xml:space="preserve">The Apple App store is the only place where applications can be </w:t>
-      </w:r>
-      <w:r>
-        <w:t>downloaded to mobile devices. The development for IOS is much more restricted than Android. To publish an application to the App store an annual fee of $99 is required</w:t>
-      </w:r>
-      <w:r>
-        <w:t xml:space="preserve"> to enrol on the developer program. T</w:t>
-      </w:r>
-      <w:r>
-        <w:t>his then gives the developer a certificate to authorise the apps they develop. Once the application is developed it has to g</w:t>
-      </w:r>
-      <w:r>
-        <w:t>o through the review process. T</w:t>
-      </w:r>
-      <w:r>
-        <w:t xml:space="preserve">his takes an average of 8 days according to the crowd sourced site </w:t>
+        <w:t xml:space="preserve">average of 8 days according to the crowd sourced site </w:t>
       </w:r>
       <w:sdt>
         <w:sdtPr>
@@ -6286,11 +6281,7 @@
     </w:p>
     <w:p>
       <w:r>
-        <w:t xml:space="preserve">The chosen language for the mobile application is Objective C this is because it is the native language for Apple’s operating systems and is has a large supported </w:t>
-      </w:r>
-      <w:r>
-        <w:lastRenderedPageBreak/>
-        <w:t>community. This means it has substantial examples and libraries to help the development of this project.</w:t>
+        <w:t>The chosen language for the mobile application is Objective C this is because it is the native language for Apple’s operating systems and is has a large supported community. This means it has substantial examples and libraries to help the development of this project.</w:t>
       </w:r>
     </w:p>
     <w:p>
@@ -6332,6 +6323,7 @@
     </w:p>
     <w:p>
       <w:r>
+        <w:lastRenderedPageBreak/>
         <w:t>C++/C could have also been used but the code would have needed some Objective C w</w:t>
       </w:r>
       <w:r>
@@ -6464,72 +6456,72 @@
         <w:t xml:space="preserve">allow the data to be transferred </w:t>
       </w:r>
       <w:r>
-        <w:t xml:space="preserve">to the app as it does not need to know anything about the server other than the URI for it to understand the data. Any application with an internet connection and XML handling can get and understand this data. If the app needs changing due to updates released by the operating system it can be completely redesigned without having to </w:t>
+        <w:t xml:space="preserve">to the app as it does not need to know anything about the server other than the URI for it to understand the data. Any application with an internet connection and XML handling can get and understand this data. If the app needs changing due to updates released by the operating system it can be completely redesigned without having to do anything to the server. </w:t>
+      </w:r>
+      <w:r>
+        <w:t>This data will be in XML</w:t>
+      </w:r>
+      <w:r>
+        <w:t xml:space="preserve"> format</w:t>
+      </w:r>
+      <w:r>
+        <w:t xml:space="preserve"> so any platform can use the data to display the information.</w:t>
+      </w:r>
+    </w:p>
+    <w:p/>
+    <w:p>
+      <w:pPr>
+        <w:pStyle w:val="Heading3"/>
+      </w:pPr>
+      <w:bookmarkStart w:id="20" w:name="_Toc291431817"/>
+      <w:r>
+        <w:t>2.3.2 REST F</w:t>
+      </w:r>
+      <w:r>
+        <w:t>ramework Jersey</w:t>
+      </w:r>
+      <w:bookmarkEnd w:id="20"/>
+    </w:p>
+    <w:p>
+      <w:r>
+        <w:t xml:space="preserve">To make the development of the RESTful server easier a framework called Jersey was used. There are many </w:t>
+      </w:r>
+      <w:r>
+        <w:t xml:space="preserve">different frameworks that can be used </w:t>
+      </w:r>
+      <w:r>
+        <w:t>to develop REST services but I have had experience</w:t>
+      </w:r>
+      <w:r>
+        <w:t xml:space="preserve"> </w:t>
+      </w:r>
+      <w:r>
+        <w:t>with</w:t>
+      </w:r>
+      <w:r>
+        <w:t xml:space="preserve"> </w:t>
+      </w:r>
+      <w:r>
+        <w:t>Jersey</w:t>
+      </w:r>
+      <w:r>
+        <w:t xml:space="preserve"> </w:t>
+      </w:r>
+      <w:r>
+        <w:t>and the IDE Eclipse</w:t>
+      </w:r>
+      <w:r>
+        <w:t xml:space="preserve"> </w:t>
+      </w:r>
+      <w:r>
+        <w:t>during my degree</w:t>
+      </w:r>
+      <w:r>
+        <w:t xml:space="preserve">. Due to the short time of the project the decision to use a more familiar framework will help shorten </w:t>
       </w:r>
       <w:r>
         <w:lastRenderedPageBreak/>
-        <w:t xml:space="preserve">do anything to the server. </w:t>
-      </w:r>
-      <w:r>
-        <w:t>This data will be in XML</w:t>
-      </w:r>
-      <w:r>
-        <w:t xml:space="preserve"> format</w:t>
-      </w:r>
-      <w:r>
-        <w:t xml:space="preserve"> so any platform can use the data to display the information.</w:t>
-      </w:r>
-    </w:p>
-    <w:p/>
-    <w:p>
-      <w:pPr>
-        <w:pStyle w:val="Heading3"/>
-      </w:pPr>
-      <w:bookmarkStart w:id="20" w:name="_Toc291431817"/>
-      <w:r>
-        <w:t>2.3.2 REST F</w:t>
-      </w:r>
-      <w:r>
-        <w:t>ramework Jersey</w:t>
-      </w:r>
-      <w:bookmarkEnd w:id="20"/>
-    </w:p>
-    <w:p>
-      <w:r>
-        <w:t xml:space="preserve">To make the development of the RESTful server easier a framework called Jersey was used. There are many </w:t>
-      </w:r>
-      <w:r>
-        <w:t xml:space="preserve">different frameworks that can be used </w:t>
-      </w:r>
-      <w:r>
-        <w:t>to develop REST services but I have had experience</w:t>
-      </w:r>
-      <w:r>
-        <w:t xml:space="preserve"> </w:t>
-      </w:r>
-      <w:r>
-        <w:t>with</w:t>
-      </w:r>
-      <w:r>
-        <w:t xml:space="preserve"> </w:t>
-      </w:r>
-      <w:r>
-        <w:t>Jersey</w:t>
-      </w:r>
-      <w:r>
-        <w:t xml:space="preserve"> </w:t>
-      </w:r>
-      <w:r>
-        <w:t>and the IDE Eclipse</w:t>
-      </w:r>
-      <w:r>
-        <w:t xml:space="preserve"> </w:t>
-      </w:r>
-      <w:r>
-        <w:t>during my degree</w:t>
-      </w:r>
-      <w:r>
-        <w:t xml:space="preserve">. Due to the short time of the project the decision to use a more familiar framework will help shorten development and research time. Jersey is also recommended by IMB to create REST services with the use </w:t>
+        <w:t xml:space="preserve">development and research time. Jersey is also recommended by IMB to create REST services with the use </w:t>
       </w:r>
       <w:r>
         <w:t xml:space="preserve">of Apache Tomcat for the container of the application </w:t>
@@ -6742,74 +6734,71 @@
         <w:t xml:space="preserve"> also has a direct link to the certificate control for the Apple App Store so this will enable </w:t>
       </w:r>
       <w:r>
-        <w:t xml:space="preserve">the project to be deployed easily when run with a developers </w:t>
-      </w:r>
+        <w:t>the project to be deployed easily when run with a developers account. This will make it easier for the client to get it on to the application store at the end of the project.</w:t>
+      </w:r>
+    </w:p>
+    <w:p/>
+    <w:p>
+      <w:pPr>
+        <w:pStyle w:val="Heading3"/>
+      </w:pPr>
+      <w:bookmarkStart w:id="23" w:name="_Toc291431820"/>
+      <w:r>
+        <w:t xml:space="preserve">2.5.2 </w:t>
+      </w:r>
+      <w:r>
+        <w:t>Eclipse</w:t>
+      </w:r>
+      <w:bookmarkEnd w:id="23"/>
+    </w:p>
+    <w:p>
+      <w:r>
+        <w:t>The chosen IDE to develop the server is Eclipse.</w:t>
+      </w:r>
+      <w:r>
+        <w:t xml:space="preserve"> Eclipse has the ability add different plugins internally in the IDE so it is very easy to customise for development of a particular application.</w:t>
+      </w:r>
+      <w:r>
+        <w:t xml:space="preserve"> </w:t>
+      </w:r>
+      <w:r>
+        <w:t>T</w:t>
+      </w:r>
+      <w:r>
+        <w:t>he Eclipse IDE is</w:t>
+      </w:r>
+      <w:r>
+        <w:t xml:space="preserve"> also</w:t>
+      </w:r>
+      <w:r>
+        <w:t xml:space="preserve"> used in many tutorials on how to develop web applications for REST and what was used in the Distributed Systems module</w:t>
+      </w:r>
+      <w:r>
+        <w:t xml:space="preserve"> Lab sessions</w:t>
+      </w:r>
+      <w:r>
+        <w:t xml:space="preserve"> </w:t>
+      </w:r>
+      <w:r>
+        <w:t>of</w:t>
+      </w:r>
+      <w:r>
+        <w:t xml:space="preserve"> the IT degree</w:t>
+      </w:r>
+      <w:r>
+        <w:t xml:space="preserve">. </w:t>
+      </w:r>
+      <w:r>
+        <w:t xml:space="preserve">This choice will help shorten the time having to familiarise with interfaces/features and increase time on actual development. </w:t>
+      </w:r>
+    </w:p>
+    <w:p>
+      <w:pPr>
+        <w:pStyle w:val="Heading2"/>
+      </w:pPr>
+      <w:bookmarkStart w:id="24" w:name="_Toc291431821"/>
       <w:r>
         <w:lastRenderedPageBreak/>
-        <w:t>account. This will make it easier for the client to get it on to the application store at the end of the project.</w:t>
-      </w:r>
-    </w:p>
-    <w:p/>
-    <w:p>
-      <w:pPr>
-        <w:pStyle w:val="Heading3"/>
-      </w:pPr>
-      <w:bookmarkStart w:id="23" w:name="_Toc291431820"/>
-      <w:r>
-        <w:t xml:space="preserve">2.5.2 </w:t>
-      </w:r>
-      <w:r>
-        <w:t>Eclipse</w:t>
-      </w:r>
-      <w:bookmarkEnd w:id="23"/>
-    </w:p>
-    <w:p>
-      <w:r>
-        <w:t>The chosen IDE to develop the server is Eclipse.</w:t>
-      </w:r>
-      <w:r>
-        <w:t xml:space="preserve"> Eclipse has the ability add different plugins internally in the IDE so it is very easy to customise for development of a particular application.</w:t>
-      </w:r>
-      <w:r>
-        <w:t xml:space="preserve"> </w:t>
-      </w:r>
-      <w:r>
-        <w:t>T</w:t>
-      </w:r>
-      <w:r>
-        <w:t>he Eclipse IDE is</w:t>
-      </w:r>
-      <w:r>
-        <w:t xml:space="preserve"> also</w:t>
-      </w:r>
-      <w:r>
-        <w:t xml:space="preserve"> used in many tutorials on how to develop web applications for REST and what was used in the Distributed Systems module</w:t>
-      </w:r>
-      <w:r>
-        <w:t xml:space="preserve"> Lab sessions</w:t>
-      </w:r>
-      <w:r>
-        <w:t xml:space="preserve"> </w:t>
-      </w:r>
-      <w:r>
-        <w:t>of</w:t>
-      </w:r>
-      <w:r>
-        <w:t xml:space="preserve"> the IT degree</w:t>
-      </w:r>
-      <w:r>
-        <w:t xml:space="preserve">. </w:t>
-      </w:r>
-      <w:r>
-        <w:t xml:space="preserve">This choice will help shorten the time having to familiarise with interfaces/features and increase time on actual development. </w:t>
-      </w:r>
-    </w:p>
-    <w:p>
-      <w:pPr>
-        <w:pStyle w:val="Heading2"/>
-      </w:pPr>
-      <w:bookmarkStart w:id="24" w:name="_Toc291431821"/>
-      <w:r>
         <w:t xml:space="preserve">2.6 Database </w:t>
       </w:r>
       <w:r>
@@ -6996,54 +6985,540 @@
     </w:p>
     <w:p>
       <w:pPr>
+        <w:pStyle w:val="Heading3"/>
+      </w:pPr>
+      <w:r>
+        <w:t>3.1.1 Comparison of Mobile Applications</w:t>
+      </w:r>
+    </w:p>
+    <w:p>
+      <w:r>
+        <w:t xml:space="preserve">To help the development of ideas for the user interface other similar mobile applications were analysed. </w:t>
+      </w:r>
+      <w:r>
+        <w:t xml:space="preserve">The main aspects of the user interfaces looked at were to do with how the information was displayed about a drug or disease and how the navigation worked.  </w:t>
+      </w:r>
+    </w:p>
+    <w:p>
+      <w:pPr>
+        <w:pStyle w:val="Heading4"/>
+      </w:pPr>
+      <w:r>
+        <w:t xml:space="preserve">3.1.1.1 </w:t>
+      </w:r>
+      <w:proofErr w:type="spellStart"/>
+      <w:r>
+        <w:t>Ipharmacy</w:t>
+      </w:r>
+      <w:proofErr w:type="spellEnd"/>
+    </w:p>
+    <w:p>
+      <w:r>
+        <w:rPr>
+          <w:noProof/>
+          <w:lang w:val="en-US" w:eastAsia="en-US"/>
+        </w:rPr>
+        <mc:AlternateContent>
+          <mc:Choice Requires="wps">
+            <w:drawing>
+              <wp:anchor distT="0" distB="0" distL="114300" distR="114300" simplePos="0" relativeHeight="251680768" behindDoc="0" locked="0" layoutInCell="1" allowOverlap="1" wp14:anchorId="2149D339" wp14:editId="253FF028">
+                <wp:simplePos x="0" y="0"/>
+                <wp:positionH relativeFrom="column">
+                  <wp:posOffset>-634365</wp:posOffset>
+                </wp:positionH>
+                <wp:positionV relativeFrom="paragraph">
+                  <wp:posOffset>2898140</wp:posOffset>
+                </wp:positionV>
+                <wp:extent cx="5715000" cy="236855"/>
+                <wp:effectExtent l="0" t="0" r="0" b="0"/>
+                <wp:wrapTight wrapText="bothSides">
+                  <wp:wrapPolygon edited="0">
+                    <wp:start x="0" y="0"/>
+                    <wp:lineTo x="0" y="18531"/>
+                    <wp:lineTo x="21504" y="18531"/>
+                    <wp:lineTo x="21504" y="0"/>
+                    <wp:lineTo x="0" y="0"/>
+                  </wp:wrapPolygon>
+                </wp:wrapTight>
+                <wp:docPr id="22" name="Text Box 22"/>
+                <wp:cNvGraphicFramePr/>
+                <a:graphic xmlns:a="http://schemas.openxmlformats.org/drawingml/2006/main">
+                  <a:graphicData uri="http://schemas.microsoft.com/office/word/2010/wordprocessingShape">
+                    <wps:wsp>
+                      <wps:cNvSpPr txBox="1"/>
+                      <wps:spPr>
+                        <a:xfrm>
+                          <a:off x="0" y="0"/>
+                          <a:ext cx="5715000" cy="236855"/>
+                        </a:xfrm>
+                        <a:prstGeom prst="rect">
+                          <a:avLst/>
+                        </a:prstGeom>
+                        <a:solidFill>
+                          <a:prstClr val="white"/>
+                        </a:solidFill>
+                        <a:ln>
+                          <a:noFill/>
+                        </a:ln>
+                        <a:effectLst/>
+                        <a:extLst>
+                          <a:ext uri="{C572A759-6A51-4108-AA02-DFA0A04FC94B}">
+                            <ma14:wrappingTextBoxFlag xmlns:ma14="http://schemas.microsoft.com/office/mac/drawingml/2011/main"/>
+                          </a:ext>
+                        </a:extLst>
+                      </wps:spPr>
+                      <wps:txbx>
+                        <w:txbxContent>
+                          <w:p>
+                            <w:pPr>
+                              <w:pStyle w:val="Description"/>
+                              <w:rPr>
+                                <w:noProof/>
+                                <w:lang w:val="en-US" w:eastAsia="en-US"/>
+                              </w:rPr>
+                            </w:pPr>
+                            <w:r>
+                              <w:rPr>
+                                <w:b/>
+                              </w:rPr>
+                              <w:t>Figure 3.0</w:t>
+                            </w:r>
+                            <w:r>
+                              <w:t xml:space="preserve"> </w:t>
+                            </w:r>
+                            <w:r>
+                              <w:rPr>
+                                <w:noProof/>
+                                <w:lang w:val="en-US" w:eastAsia="en-US"/>
+                              </w:rPr>
+                              <w:t>–Screen shots of IPharmacy Mobile application</w:t>
+                            </w:r>
+                          </w:p>
+                        </w:txbxContent>
+                      </wps:txbx>
+                      <wps:bodyPr rot="0" spcFirstLastPara="0" vertOverflow="overflow" horzOverflow="overflow" vert="horz" wrap="square" lIns="0" tIns="0" rIns="0" bIns="0" numCol="1" spcCol="0" rtlCol="0" fromWordArt="0" anchor="t" anchorCtr="0" forceAA="0" compatLnSpc="1">
+                        <a:prstTxWarp prst="textNoShape">
+                          <a:avLst/>
+                        </a:prstTxWarp>
+                        <a:spAutoFit/>
+                      </wps:bodyPr>
+                    </wps:wsp>
+                  </a:graphicData>
+                </a:graphic>
+                <wp14:sizeRelH relativeFrom="margin">
+                  <wp14:pctWidth>0</wp14:pctWidth>
+                </wp14:sizeRelH>
+              </wp:anchor>
+            </w:drawing>
+          </mc:Choice>
+          <mc:Fallback>
+            <w:pict>
+              <v:shape id="Text Box 22" o:spid="_x0000_s1027" type="#_x0000_t202" style="position:absolute;margin-left:-49.9pt;margin-top:228.2pt;width:450pt;height:18.65pt;z-index:251680768;visibility:visible;mso-wrap-style:square;mso-width-percent:0;mso-wrap-distance-left:9pt;mso-wrap-distance-top:0;mso-wrap-distance-right:9pt;mso-wrap-distance-bottom:0;mso-position-horizontal:absolute;mso-position-horizontal-relative:text;mso-position-vertical:absolute;mso-position-vertical-relative:text;mso-width-percent:0;mso-width-relative:margin;v-text-anchor:top" o:gfxdata="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" stroked="f">
+                <v:textbox style="mso-fit-shape-to-text:t" inset="0,0,0,0">
+                  <w:txbxContent>
+                    <w:p>
+                      <w:pPr>
+                        <w:pStyle w:val="Description"/>
+                        <w:rPr>
+                          <w:noProof/>
+                          <w:lang w:val="en-US" w:eastAsia="en-US"/>
+                        </w:rPr>
+                      </w:pPr>
+                      <w:r>
+                        <w:rPr>
+                          <w:b/>
+                        </w:rPr>
+                        <w:t>Figure 3.0</w:t>
+                      </w:r>
+                      <w:r>
+                        <w:t xml:space="preserve"> </w:t>
+                      </w:r>
+                      <w:r>
+                        <w:rPr>
+                          <w:noProof/>
+                          <w:lang w:val="en-US" w:eastAsia="en-US"/>
+                        </w:rPr>
+                        <w:t>–Screen shots of IPharmacy Mobile application</w:t>
+                      </w:r>
+                    </w:p>
+                  </w:txbxContent>
+                </v:textbox>
+                <w10:wrap type="tight"/>
+              </v:shape>
+            </w:pict>
+          </mc:Fallback>
+        </mc:AlternateContent>
+      </w:r>
+      <w:r>
+        <w:rPr>
+          <w:noProof/>
+          <w:lang w:val="en-US" w:eastAsia="en-US"/>
+        </w:rPr>
+        <w:drawing>
+          <wp:anchor distT="0" distB="0" distL="114300" distR="114300" simplePos="0" relativeHeight="251678720" behindDoc="0" locked="0" layoutInCell="1" allowOverlap="1" wp14:anchorId="5330B0E7" wp14:editId="3C99C905">
+            <wp:simplePos x="0" y="0"/>
+            <wp:positionH relativeFrom="column">
+              <wp:posOffset>3709035</wp:posOffset>
+            </wp:positionH>
+            <wp:positionV relativeFrom="paragraph">
+              <wp:posOffset>40640</wp:posOffset>
+            </wp:positionV>
+            <wp:extent cx="1828800" cy="2743200"/>
+            <wp:effectExtent l="0" t="0" r="0" b="0"/>
+            <wp:wrapTight wrapText="bothSides">
+              <wp:wrapPolygon edited="0">
+                <wp:start x="0" y="0"/>
+                <wp:lineTo x="0" y="21400"/>
+                <wp:lineTo x="21300" y="21400"/>
+                <wp:lineTo x="21300" y="0"/>
+                <wp:lineTo x="0" y="0"/>
+              </wp:wrapPolygon>
+            </wp:wrapTight>
+            <wp:docPr id="21" name="Picture 21"/>
+            <wp:cNvGraphicFramePr>
+              <a:graphicFrameLocks xmlns:a="http://schemas.openxmlformats.org/drawingml/2006/main" noChangeAspect="1"/>
+            </wp:cNvGraphicFramePr>
+            <a:graphic xmlns:a="http://schemas.openxmlformats.org/drawingml/2006/main">
+              <a:graphicData uri="http://schemas.openxmlformats.org/drawingml/2006/picture">
+                <pic:pic xmlns:pic="http://schemas.openxmlformats.org/drawingml/2006/picture">
+                  <pic:nvPicPr>
+                    <pic:cNvPr id="0" name="IPharmacy2.png"/>
+                    <pic:cNvPicPr/>
+                  </pic:nvPicPr>
+                  <pic:blipFill>
+                    <a:blip r:embed="rId16">
+                      <a:extLst>
+                        <a:ext uri="{28A0092B-C50C-407E-A947-70E740481C1C}">
+                          <a14:useLocalDpi xmlns:a14="http://schemas.microsoft.com/office/drawing/2010/main" val="0"/>
+                        </a:ext>
+                      </a:extLst>
+                    </a:blip>
+                    <a:stretch>
+                      <a:fillRect/>
+                    </a:stretch>
+                  </pic:blipFill>
+                  <pic:spPr>
+                    <a:xfrm>
+                      <a:off x="0" y="0"/>
+                      <a:ext cx="1828800" cy="2743200"/>
+                    </a:xfrm>
+                    <a:prstGeom prst="rect">
+                      <a:avLst/>
+                    </a:prstGeom>
+                  </pic:spPr>
+                </pic:pic>
+              </a:graphicData>
+            </a:graphic>
+            <wp14:sizeRelH relativeFrom="page">
+              <wp14:pctWidth>0</wp14:pctWidth>
+            </wp14:sizeRelH>
+            <wp14:sizeRelV relativeFrom="page">
+              <wp14:pctHeight>0</wp14:pctHeight>
+            </wp14:sizeRelV>
+          </wp:anchor>
+        </w:drawing>
+      </w:r>
+      <w:r>
+        <w:rPr>
+          <w:noProof/>
+          <w:lang w:val="en-US" w:eastAsia="en-US"/>
+        </w:rPr>
+        <w:drawing>
+          <wp:anchor distT="0" distB="0" distL="114300" distR="114300" simplePos="0" relativeHeight="251677696" behindDoc="0" locked="0" layoutInCell="1" allowOverlap="1" wp14:anchorId="5F6C6C38" wp14:editId="60B11D95">
+            <wp:simplePos x="0" y="0"/>
+            <wp:positionH relativeFrom="column">
+              <wp:posOffset>1765935</wp:posOffset>
+            </wp:positionH>
+            <wp:positionV relativeFrom="paragraph">
+              <wp:posOffset>40640</wp:posOffset>
+            </wp:positionV>
+            <wp:extent cx="1880235" cy="2743200"/>
+            <wp:effectExtent l="0" t="0" r="0" b="0"/>
+            <wp:wrapTight wrapText="bothSides">
+              <wp:wrapPolygon edited="0">
+                <wp:start x="0" y="0"/>
+                <wp:lineTo x="0" y="21400"/>
+                <wp:lineTo x="21301" y="21400"/>
+                <wp:lineTo x="21301" y="0"/>
+                <wp:lineTo x="0" y="0"/>
+              </wp:wrapPolygon>
+            </wp:wrapTight>
+            <wp:docPr id="20" name="Picture 20"/>
+            <wp:cNvGraphicFramePr>
+              <a:graphicFrameLocks xmlns:a="http://schemas.openxmlformats.org/drawingml/2006/main" noChangeAspect="1"/>
+            </wp:cNvGraphicFramePr>
+            <a:graphic xmlns:a="http://schemas.openxmlformats.org/drawingml/2006/main">
+              <a:graphicData uri="http://schemas.openxmlformats.org/drawingml/2006/picture">
+                <pic:pic xmlns:pic="http://schemas.openxmlformats.org/drawingml/2006/picture">
+                  <pic:nvPicPr>
+                    <pic:cNvPr id="0" name="IPharmacy1.png"/>
+                    <pic:cNvPicPr/>
+                  </pic:nvPicPr>
+                  <pic:blipFill>
+                    <a:blip r:embed="rId17">
+                      <a:extLst>
+                        <a:ext uri="{28A0092B-C50C-407E-A947-70E740481C1C}">
+                          <a14:useLocalDpi xmlns:a14="http://schemas.microsoft.com/office/drawing/2010/main" val="0"/>
+                        </a:ext>
+                      </a:extLst>
+                    </a:blip>
+                    <a:stretch>
+                      <a:fillRect/>
+                    </a:stretch>
+                  </pic:blipFill>
+                  <pic:spPr>
+                    <a:xfrm>
+                      <a:off x="0" y="0"/>
+                      <a:ext cx="1880235" cy="2743200"/>
+                    </a:xfrm>
+                    <a:prstGeom prst="rect">
+                      <a:avLst/>
+                    </a:prstGeom>
+                  </pic:spPr>
+                </pic:pic>
+              </a:graphicData>
+            </a:graphic>
+            <wp14:sizeRelH relativeFrom="page">
+              <wp14:pctWidth>0</wp14:pctWidth>
+            </wp14:sizeRelH>
+            <wp14:sizeRelV relativeFrom="page">
+              <wp14:pctHeight>0</wp14:pctHeight>
+            </wp14:sizeRelV>
+          </wp:anchor>
+        </w:drawing>
+      </w:r>
+      <w:r>
+        <w:rPr>
+          <w:noProof/>
+          <w:lang w:val="en-US" w:eastAsia="en-US"/>
+        </w:rPr>
+        <w:drawing>
+          <wp:anchor distT="0" distB="0" distL="114300" distR="114300" simplePos="0" relativeHeight="251676672" behindDoc="0" locked="0" layoutInCell="1" allowOverlap="1" wp14:anchorId="771BC7D8" wp14:editId="515ECAE0">
+            <wp:simplePos x="0" y="0"/>
+            <wp:positionH relativeFrom="column">
+              <wp:posOffset>-291465</wp:posOffset>
+            </wp:positionH>
+            <wp:positionV relativeFrom="paragraph">
+              <wp:posOffset>40640</wp:posOffset>
+            </wp:positionV>
+            <wp:extent cx="1943100" cy="2743200"/>
+            <wp:effectExtent l="0" t="0" r="12700" b="0"/>
+            <wp:wrapTight wrapText="bothSides">
+              <wp:wrapPolygon edited="0">
+                <wp:start x="0" y="0"/>
+                <wp:lineTo x="0" y="21400"/>
+                <wp:lineTo x="21459" y="21400"/>
+                <wp:lineTo x="21459" y="0"/>
+                <wp:lineTo x="0" y="0"/>
+              </wp:wrapPolygon>
+            </wp:wrapTight>
+            <wp:docPr id="14" name="Picture 14"/>
+            <wp:cNvGraphicFramePr>
+              <a:graphicFrameLocks xmlns:a="http://schemas.openxmlformats.org/drawingml/2006/main" noChangeAspect="1"/>
+            </wp:cNvGraphicFramePr>
+            <a:graphic xmlns:a="http://schemas.openxmlformats.org/drawingml/2006/main">
+              <a:graphicData uri="http://schemas.openxmlformats.org/drawingml/2006/picture">
+                <pic:pic xmlns:pic="http://schemas.openxmlformats.org/drawingml/2006/picture">
+                  <pic:nvPicPr>
+                    <pic:cNvPr id="0" name="IPharmacy.png"/>
+                    <pic:cNvPicPr/>
+                  </pic:nvPicPr>
+                  <pic:blipFill>
+                    <a:blip r:embed="rId18">
+                      <a:extLst>
+                        <a:ext uri="{28A0092B-C50C-407E-A947-70E740481C1C}">
+                          <a14:useLocalDpi xmlns:a14="http://schemas.microsoft.com/office/drawing/2010/main" val="0"/>
+                        </a:ext>
+                      </a:extLst>
+                    </a:blip>
+                    <a:stretch>
+                      <a:fillRect/>
+                    </a:stretch>
+                  </pic:blipFill>
+                  <pic:spPr>
+                    <a:xfrm>
+                      <a:off x="0" y="0"/>
+                      <a:ext cx="1943100" cy="2743200"/>
+                    </a:xfrm>
+                    <a:prstGeom prst="rect">
+                      <a:avLst/>
+                    </a:prstGeom>
+                  </pic:spPr>
+                </pic:pic>
+              </a:graphicData>
+            </a:graphic>
+            <wp14:sizeRelH relativeFrom="page">
+              <wp14:pctWidth>0</wp14:pctWidth>
+            </wp14:sizeRelH>
+            <wp14:sizeRelV relativeFrom="page">
+              <wp14:pctHeight>0</wp14:pctHeight>
+            </wp14:sizeRelV>
+          </wp:anchor>
+        </w:drawing>
+      </w:r>
+    </w:p>
+    <w:p>
+      <w:pPr>
         <w:pStyle w:val="Heading2"/>
       </w:pPr>
-      <w:bookmarkStart w:id="28" w:name="_Toc291431825"/>
+      <w:bookmarkStart w:id="28" w:name="_Toc291431827"/>
+    </w:p>
+    <w:p>
+      <w:r>
+        <w:t xml:space="preserve">This application </w:t>
+      </w:r>
+      <w:proofErr w:type="spellStart"/>
+      <w:r>
+        <w:t>offeres</w:t>
+      </w:r>
+      <w:proofErr w:type="spellEnd"/>
+      <w:r>
+        <w:t xml:space="preserve"> many features such as; finding pharmacies, reminders when to take medication along with many others but these were not needed in the application for this </w:t>
+      </w:r>
+      <w:proofErr w:type="gramStart"/>
+      <w:r>
+        <w:t>project</w:t>
+      </w:r>
+      <w:proofErr w:type="gramEnd"/>
+      <w:r>
+        <w:t xml:space="preserve"> so only the drug search feature was reviewed.</w:t>
+      </w:r>
+      <w:r>
+        <w:t xml:space="preserve"> </w:t>
+      </w:r>
+      <w:r>
+        <w:t xml:space="preserve"> Additionally this application does not store any information on the device and relies on an </w:t>
+      </w:r>
+      <w:proofErr w:type="gramStart"/>
+      <w:r>
+        <w:t>internet</w:t>
+      </w:r>
+      <w:proofErr w:type="gramEnd"/>
+      <w:r>
+        <w:t xml:space="preserve"> connection to work.  The first view seen on the drug search feature in </w:t>
+      </w:r>
+      <w:r>
+        <w:rPr>
+          <w:b/>
+        </w:rPr>
+        <w:t xml:space="preserve">Figure 3.0 </w:t>
+      </w:r>
+      <w:r>
+        <w:t xml:space="preserve">is a simple table showing many different drugs and a search bar to find a particular drug. This could be a great way of allowing a user to select a drug simply from a table. Although </w:t>
+      </w:r>
+      <w:proofErr w:type="spellStart"/>
+      <w:r>
+        <w:t>IPharmacy’s</w:t>
+      </w:r>
+      <w:proofErr w:type="spellEnd"/>
+      <w:r>
+        <w:t xml:space="preserve"> table is confusing as there is a lot of information in each cell and some of the information doesn’t even fit in the cell to avoid user confusion the data shown in the cells should be as short as possible. </w:t>
+      </w:r>
+    </w:p>
+    <w:p>
+      <w:r>
+        <w:t xml:space="preserve">The drug summary view in the middle of </w:t>
+      </w:r>
+      <w:r>
+        <w:rPr>
+          <w:b/>
+        </w:rPr>
+        <w:t xml:space="preserve">Figure 3.0 </w:t>
+      </w:r>
+      <w:r>
+        <w:t xml:space="preserve">shows what happens when a drug is selected. It displays another table of categories of information about a drug. This table was confusing as it was not clear why some of the text was in blue and some in black. There was also no clear way of navigating back to the table without having to push the back button on the phone </w:t>
+      </w:r>
+      <w:r>
+        <w:t xml:space="preserve">rather than using in app navigation. The user interface for the projects mobile application should avoid assuming every user knows exactly how the phone operating system works and provide clear in app navigation. Also if information is not available it should be clearly disabled or not present. The interface on </w:t>
+      </w:r>
+      <w:proofErr w:type="spellStart"/>
+      <w:r>
+        <w:t>IPharmacy</w:t>
+      </w:r>
+      <w:proofErr w:type="spellEnd"/>
+      <w:r>
+        <w:t xml:space="preserve"> only shows a small arrow on the side and if not present it means there is no data for that category, that wasn’t clear during the first use.  </w:t>
+      </w:r>
+    </w:p>
+    <w:p>
+      <w:r>
+        <w:t>The third view shows</w:t>
+      </w:r>
+      <w:r>
+        <w:t xml:space="preserve"> in </w:t>
+      </w:r>
+      <w:r>
+        <w:rPr>
+          <w:b/>
+        </w:rPr>
+        <w:t>Figure 3.0</w:t>
+      </w:r>
+      <w:r>
+        <w:t xml:space="preserve"> when dosage and administration is selected from the categories table. This view seemed unnecessary to have such a small amount of information taking up an entire view. Again it had no obvious in app navigation and relied on the users knowledge of the operating system to navigate. </w:t>
+      </w:r>
+    </w:p>
+    <w:p>
+      <w:r>
+        <w:t xml:space="preserve">On review of this application </w:t>
+      </w:r>
+      <w:r>
+        <w:t xml:space="preserve">it was clear the features that worked well like storing the names of the drugs in a table and allowing a user to select them to see more information about a drug. A feature similar to this will be used for the first low fidelity prototype.  However the display of the information and navigation of the application was not user friendly in my opinion. As each category can only been seen one at a time it greatly increases the cognitive load of a </w:t>
+      </w:r>
+      <w:proofErr w:type="gramStart"/>
+      <w:r>
+        <w:t>user</w:t>
+      </w:r>
+      <w:proofErr w:type="gramEnd"/>
+      <w:r>
+        <w:t xml:space="preserve"> as they will have to remember everything that was shown in the other categories to be able to have a clear understanding of the drug. This will be avoided for the first </w:t>
+      </w:r>
+      <w:proofErr w:type="gramStart"/>
+      <w:r>
+        <w:t>design</w:t>
+      </w:r>
+      <w:proofErr w:type="gramEnd"/>
+      <w:r>
+        <w:t xml:space="preserve"> as I want the user to be able to see all the information at a glance and not have to navigate through many views to get the information needed. Also the users need to know what information is available such as routes of administration at a glance so if it not present it should be disabled or not visible. </w:t>
+      </w:r>
+    </w:p>
+    <w:p/>
+    <w:p>
+      <w:bookmarkStart w:id="29" w:name="_GoBack"/>
+      <w:bookmarkEnd w:id="29"/>
+    </w:p>
+    <w:p/>
+    <w:p/>
+    <w:p>
+      <w:pPr>
+        <w:pStyle w:val="Heading2"/>
+      </w:pPr>
+      <w:bookmarkStart w:id="30" w:name="_Toc291431825"/>
       <w:r>
         <w:t>3.2 Low Fidelity Prototype</w:t>
       </w:r>
+      <w:bookmarkEnd w:id="30"/>
+    </w:p>
+    <w:p>
+      <w:r>
+        <w:t>Paper to white board meetings</w:t>
+      </w:r>
+    </w:p>
+    <w:p>
+      <w:pPr>
+        <w:pStyle w:val="Heading2"/>
+      </w:pPr>
+    </w:p>
+    <w:p>
+      <w:pPr>
+        <w:pStyle w:val="Heading2"/>
+      </w:pPr>
+      <w:r>
+        <w:t>3.4</w:t>
+      </w:r>
+      <w:r>
+        <w:t xml:space="preserve"> Mobile Application Structure</w:t>
+      </w:r>
       <w:bookmarkEnd w:id="28"/>
-    </w:p>
-    <w:p>
-      <w:r>
-        <w:t>Paper to white board meetings</w:t>
-      </w:r>
-    </w:p>
-    <w:p>
-      <w:pPr>
-        <w:pStyle w:val="Heading2"/>
-      </w:pPr>
-      <w:bookmarkStart w:id="29" w:name="_Toc291431826"/>
-      <w:r>
-        <w:t>3.3 Clients Reflection on Prototype</w:t>
-      </w:r>
-      <w:bookmarkEnd w:id="29"/>
-    </w:p>
-    <w:p>
-      <w:r>
-        <w:t xml:space="preserve">Reviews on </w:t>
-      </w:r>
-      <w:proofErr w:type="spellStart"/>
-      <w:r>
-        <w:t>intial</w:t>
-      </w:r>
-      <w:proofErr w:type="spellEnd"/>
-      <w:r>
-        <w:t xml:space="preserve"> design changes</w:t>
-      </w:r>
-    </w:p>
-    <w:p>
-      <w:pPr>
-        <w:pStyle w:val="Heading2"/>
-      </w:pPr>
-      <w:bookmarkStart w:id="30" w:name="_Toc291431827"/>
-      <w:r>
-        <w:t>3.4</w:t>
-      </w:r>
-      <w:r>
-        <w:t xml:space="preserve"> Mobile Application Structure</w:t>
-      </w:r>
-      <w:bookmarkEnd w:id="30"/>
     </w:p>
     <w:p>
       <w:r>
@@ -7377,7 +7852,7 @@
         <w:rPr>
           <w:b/>
         </w:rPr>
-        <w:t>figure 4.1.2</w:t>
+        <w:t>figure 4.0</w:t>
       </w:r>
       <w:r>
         <w:t>.</w:t>
@@ -7414,20 +7889,12 @@
       </w:pPr>
     </w:p>
     <w:p>
-      <w:pPr>
-        <w:pStyle w:val="Caption"/>
-      </w:pPr>
-      <w:r>
+      <w:r>
+        <w:rPr>
+          <w:noProof/>
+          <w:lang w:val="en-US" w:eastAsia="en-US"/>
+        </w:rPr>
         <w:lastRenderedPageBreak/>
-        <w:t xml:space="preserve">Figure 4.1.2 </w:t>
-      </w:r>
-    </w:p>
-    <w:p>
-      <w:r>
-        <w:rPr>
-          <w:noProof/>
-          <w:lang w:val="en-US" w:eastAsia="en-US"/>
-        </w:rPr>
         <w:drawing>
           <wp:inline distT="0" distB="0" distL="0" distR="0" wp14:anchorId="2D4AA4A7" wp14:editId="504A7BD9">
             <wp:extent cx="5731510" cy="2295525"/>
@@ -7444,7 +7911,7 @@
                     <pic:cNvPicPr/>
                   </pic:nvPicPr>
                   <pic:blipFill>
-                    <a:blip r:embed="rId16">
+                    <a:blip r:embed="rId19">
                       <a:extLst>
                         <a:ext uri="{28A0092B-C50C-407E-A947-70E740481C1C}">
                           <a14:useLocalDpi xmlns:a14="http://schemas.microsoft.com/office/drawing/2010/main" val="0"/>
@@ -7473,6 +7940,25 @@
     </w:p>
     <w:p>
       <w:pPr>
+        <w:pStyle w:val="Description"/>
+      </w:pPr>
+      <w:r>
+        <w:rPr>
+          <w:b/>
+        </w:rPr>
+        <w:t>Figure 4.0</w:t>
+      </w:r>
+      <w:r>
+        <w:t xml:space="preserve"> – Storyboard of mobile application in </w:t>
+      </w:r>
+      <w:proofErr w:type="spellStart"/>
+      <w:r>
+        <w:t>Xcode</w:t>
+      </w:r>
+      <w:proofErr w:type="spellEnd"/>
+    </w:p>
+    <w:p>
+      <w:pPr>
         <w:keepNext/>
       </w:pPr>
       <w:r>
@@ -7601,31 +8087,31 @@
         <w:t>jects are displayed</w:t>
       </w:r>
       <w:r>
-        <w:t xml:space="preserve"> in tables, drugs and pathogens each with a view controller to manage the operation of the user interface. The reason for using the built table </w:t>
+        <w:t xml:space="preserve"> in tables, drugs and pathogens each with a view controller to manage the operation of the user interface. The reason for using the built table components rather than use a customized UI component was to allow users familiar with IOS to be able to intuitively use the</w:t>
+      </w:r>
+      <w:r>
+        <w:t xml:space="preserve"> navigation of the</w:t>
+      </w:r>
+      <w:r>
+        <w:t xml:space="preserve"> app.</w:t>
+      </w:r>
+      <w:r>
+        <w:t xml:space="preserve"> The main view controllers are handled by a tab</w:t>
+      </w:r>
+      <w:r>
+        <w:t xml:space="preserve"> </w:t>
+      </w:r>
+      <w:proofErr w:type="gramStart"/>
+      <w:r>
+        <w:t>Each</w:t>
+      </w:r>
+      <w:proofErr w:type="gramEnd"/>
+      <w:r>
+        <w:t xml:space="preserve"> cell of the table links to a detailed view of the object displaying all the information about </w:t>
       </w:r>
       <w:r>
         <w:lastRenderedPageBreak/>
-        <w:t>components rather than use a customized UI component was to allow users familiar with IOS to be able to intuitively use the</w:t>
-      </w:r>
-      <w:r>
-        <w:t xml:space="preserve"> navigation of the</w:t>
-      </w:r>
-      <w:r>
-        <w:t xml:space="preserve"> app.</w:t>
-      </w:r>
-      <w:r>
-        <w:t xml:space="preserve"> The main view controllers are handled by a tab</w:t>
-      </w:r>
-      <w:r>
-        <w:t xml:space="preserve"> </w:t>
-      </w:r>
-      <w:proofErr w:type="gramStart"/>
-      <w:r>
-        <w:t>Each</w:t>
-      </w:r>
-      <w:proofErr w:type="gramEnd"/>
-      <w:r>
-        <w:t xml:space="preserve"> cell of the table links to a detailed view of the object displaying all the information about a particular drug or pathogen. This required the method of parsing data between view controllers based on what was selected in the previous one. IOS uses</w:t>
+        <w:t>a particular drug or pathogen. This required the method of parsing data between view controllers based on what was selected in the previous one. IOS uses</w:t>
       </w:r>
       <w:r>
         <w:t xml:space="preserve"> a method called </w:t>
@@ -7643,6 +8129,9 @@
       </w:r>
     </w:p>
     <w:p>
+      <w:pPr>
+        <w:keepNext/>
+      </w:pPr>
       <w:r>
         <w:rPr>
           <w:noProof/>
@@ -7664,7 +8153,7 @@
                     <pic:cNvPicPr/>
                   </pic:nvPicPr>
                   <pic:blipFill>
-                    <a:blip r:embed="rId17">
+                    <a:blip r:embed="rId20">
                       <a:extLst>
                         <a:ext uri="{28A0092B-C50C-407E-A947-70E740481C1C}">
                           <a14:useLocalDpi xmlns:a14="http://schemas.microsoft.com/office/drawing/2010/main" val="0"/>
@@ -7692,16 +8181,54 @@
       </w:r>
     </w:p>
     <w:p>
-      <w:r>
-        <w:t xml:space="preserve">This method looks for a segue created in the Storyboard then parses the </w:t>
+      <w:pPr>
+        <w:pStyle w:val="Description"/>
+      </w:pPr>
+      <w:r>
+        <w:rPr>
+          <w:b/>
+        </w:rPr>
+        <w:t>Figure 4.1</w:t>
+      </w:r>
+      <w:r>
+        <w:t xml:space="preserve"> – Segue parsing a drug object from the drug table to drug detail view.</w:t>
+      </w:r>
+    </w:p>
+    <w:p>
+      <w:r>
+        <w:t>T</w:t>
+      </w:r>
+      <w:r>
+        <w:t>he</w:t>
+      </w:r>
+      <w:r>
+        <w:t xml:space="preserve"> method</w:t>
+      </w:r>
+      <w:r>
+        <w:t xml:space="preserve"> in </w:t>
+      </w:r>
+      <w:r>
+        <w:rPr>
+          <w:b/>
+        </w:rPr>
+        <w:t xml:space="preserve">Figure </w:t>
       </w:r>
       <w:proofErr w:type="gramStart"/>
       <w:r>
-        <w:t>object  selected</w:t>
+        <w:rPr>
+          <w:b/>
+        </w:rPr>
+        <w:t>4.1</w:t>
+      </w:r>
+      <w:r>
+        <w:t xml:space="preserve"> </w:t>
+      </w:r>
+      <w:r>
+        <w:t xml:space="preserve"> looks</w:t>
       </w:r>
       <w:proofErr w:type="gramEnd"/>
       <w:r>
-        <w:t xml:space="preserve"> in the table to the detail view controller to be displayed. This also creates simple navigation for the user as to be able to use a segue the view controller has to be embedded into a navigation controller which automatically creates navigation buttons for the user to go back to the table</w:t>
+        <w:t xml:space="preserve"> for a segue created in the Storyboard then parses the object  selected in the table to the detail view controller to be displayed. This also creates simple navigation for the user as to be able to use a segue the view controller has to be embedded into a navigation controller which automatically creates navigation buttons for the user to go back to the table</w:t>
       </w:r>
       <w:r>
         <w:t xml:space="preserve"> as seen at the top of </w:t>
@@ -7757,10 +8284,28 @@
         <w:t xml:space="preserve">in which it read the data of the selected object to disable the parts of the bar so routes of administration that were not present could not be selected and shown they don’t exist to the user. </w:t>
       </w:r>
       <w:r>
-        <w:t>An example of this is shown in the code below.</w:t>
-      </w:r>
-    </w:p>
-    <w:p>
+        <w:t>An example of</w:t>
+      </w:r>
+      <w:r>
+        <w:t xml:space="preserve"> this is shown in the code </w:t>
+      </w:r>
+      <w:r>
+        <w:rPr>
+          <w:b/>
+        </w:rPr>
+        <w:t>Figure 4.2</w:t>
+      </w:r>
+      <w:r>
+        <w:rPr>
+          <w:b/>
+        </w:rPr>
+        <w:t>.</w:t>
+      </w:r>
+    </w:p>
+    <w:p>
+      <w:pPr>
+        <w:keepNext/>
+      </w:pPr>
       <w:r>
         <w:rPr>
           <w:noProof/>
@@ -7782,7 +8327,7 @@
                     <pic:cNvPicPr/>
                   </pic:nvPicPr>
                   <pic:blipFill rotWithShape="1">
-                    <a:blip r:embed="rId18">
+                    <a:blip r:embed="rId21">
                       <a:extLst>
                         <a:ext uri="{28A0092B-C50C-407E-A947-70E740481C1C}">
                           <a14:useLocalDpi xmlns:a14="http://schemas.microsoft.com/office/drawing/2010/main" val="0"/>
@@ -7816,9 +8361,38 @@
         </w:drawing>
       </w:r>
     </w:p>
+    <w:p>
+      <w:pPr>
+        <w:pStyle w:val="Description"/>
+      </w:pPr>
+      <w:proofErr w:type="gramStart"/>
+      <w:r>
+        <w:rPr>
+          <w:b/>
+        </w:rPr>
+        <w:t xml:space="preserve">Figure </w:t>
+      </w:r>
+      <w:r>
+        <w:rPr>
+          <w:b/>
+        </w:rPr>
+        <w:t>4.2</w:t>
+      </w:r>
+      <w:r>
+        <w:t xml:space="preserve"> –</w:t>
+      </w:r>
+      <w:r>
+        <w:t xml:space="preserve"> Segmented bar change if drug contains adult oral information</w:t>
+      </w:r>
+      <w:r>
+        <w:t>.</w:t>
+      </w:r>
+      <w:proofErr w:type="gramEnd"/>
+    </w:p>
     <w:p/>
     <w:p>
       <w:r>
+        <w:lastRenderedPageBreak/>
         <w:t xml:space="preserve">The code checks if </w:t>
       </w:r>
       <w:r>
@@ -7838,10 +8412,31 @@
     </w:p>
     <w:p>
       <w:r>
-        <w:t>Once the segment bar only has the correct routes of administration available a function is needed to change the data in each text field when selected. An example is shown below for the adult oral selection.</w:t>
-      </w:r>
-    </w:p>
-    <w:p>
+        <w:t>Once the segment bar only has the correct routes of administration available a function is needed to change the data in each text field when selected. An example is shown below</w:t>
+      </w:r>
+      <w:r>
+        <w:t xml:space="preserve"> in </w:t>
+      </w:r>
+      <w:r>
+        <w:rPr>
+          <w:b/>
+        </w:rPr>
+        <w:t>Figure 4.</w:t>
+      </w:r>
+      <w:r>
+        <w:rPr>
+          <w:b/>
+        </w:rPr>
+        <w:t>3</w:t>
+      </w:r>
+      <w:r>
+        <w:t xml:space="preserve"> for the adult oral selection.</w:t>
+      </w:r>
+    </w:p>
+    <w:p>
+      <w:pPr>
+        <w:keepNext/>
+      </w:pPr>
       <w:r>
         <w:rPr>
           <w:noProof/>
@@ -7863,7 +8458,7 @@
                     <pic:cNvPicPr/>
                   </pic:nvPicPr>
                   <pic:blipFill>
-                    <a:blip r:embed="rId19">
+                    <a:blip r:embed="rId22">
                       <a:extLst>
                         <a:ext uri="{28A0092B-C50C-407E-A947-70E740481C1C}">
                           <a14:useLocalDpi xmlns:a14="http://schemas.microsoft.com/office/drawing/2010/main" val="0"/>
@@ -7891,6 +8486,26 @@
       </w:r>
     </w:p>
     <w:p>
+      <w:pPr>
+        <w:pStyle w:val="Description"/>
+      </w:pPr>
+      <w:r>
+        <w:rPr>
+          <w:b/>
+        </w:rPr>
+        <w:t xml:space="preserve">Figure </w:t>
+      </w:r>
+      <w:r>
+        <w:rPr>
+          <w:b/>
+        </w:rPr>
+        <w:t>4.3</w:t>
+      </w:r>
+      <w:r>
+        <w:t xml:space="preserve"> – Text fields change on oral selection when adult or paediatric button is toggled.</w:t>
+      </w:r>
+    </w:p>
+    <w:p>
       <w:r>
         <w:t xml:space="preserve">The use of a switch statement is used to find which index of the segment is selected. </w:t>
       </w:r>
@@ -7922,38 +8537,38 @@
         <w:t xml:space="preserve"> simple left to right </w:t>
       </w:r>
       <w:r>
-        <w:t xml:space="preserve">arithmetic and doesn’t include order of operations. The reason for not having order of operations is because the use of this calculator is just for simple dose calculations and there was no need to spend extra time creating an advanced calculator. The main challenge of the calculator was to make it simple to use. It was decided to allow </w:t>
+        <w:t xml:space="preserve">arithmetic and doesn’t include order of operations. The reason for not having order of operations is because the use of this calculator is just for simple dose calculations and there was no need to spend extra time creating an advanced calculator. The main challenge of the calculator was to make it simple to use. It was decided to allow more than one operation at a </w:t>
+      </w:r>
+      <w:proofErr w:type="gramStart"/>
+      <w:r>
+        <w:t>time which</w:t>
+      </w:r>
+      <w:proofErr w:type="gramEnd"/>
+      <w:r>
+        <w:t xml:space="preserve"> added to the complexity of the development but created a better experience for the user.  For example “5+6-7” would be displayed then the answer would show “4”</w:t>
+      </w:r>
+      <w:r>
+        <w:t xml:space="preserve"> instead of having </w:t>
       </w:r>
       <w:r>
         <w:lastRenderedPageBreak/>
-        <w:t xml:space="preserve">more than one operation at a </w:t>
+        <w:t xml:space="preserve">two operations “5+6 =11” then “11-7=4”. The solution to this problem </w:t>
+      </w:r>
+      <w:r>
+        <w:t xml:space="preserve">was to create an array that stored all button presses and then </w:t>
+      </w:r>
+      <w:r>
+        <w:t>concatenate</w:t>
+      </w:r>
+      <w:r>
+        <w:t xml:space="preserve"> the numbers. Then to create a new array </w:t>
       </w:r>
       <w:proofErr w:type="gramStart"/>
       <w:r>
-        <w:t>time which</w:t>
+        <w:t>that stored the concatenated numbers and operations and calculate</w:t>
       </w:r>
       <w:proofErr w:type="gramEnd"/>
       <w:r>
-        <w:t xml:space="preserve"> added to the complexity of the development but created a better experience for the user.  For example “5+6-7” would be displayed then the answer would show “4”</w:t>
-      </w:r>
-      <w:r>
-        <w:t xml:space="preserve"> instead of having two operations “5+6 =11” then “11-7=4”. The solution to this problem </w:t>
-      </w:r>
-      <w:r>
-        <w:t xml:space="preserve">was to create an array that stored all button presses and then </w:t>
-      </w:r>
-      <w:r>
-        <w:t>concatenate</w:t>
-      </w:r>
-      <w:r>
-        <w:t xml:space="preserve"> the numbers. Then to create a new array </w:t>
-      </w:r>
-      <w:proofErr w:type="gramStart"/>
-      <w:r>
-        <w:t>that stored the concatenated numbers and operations and calculate</w:t>
-      </w:r>
-      <w:proofErr w:type="gramEnd"/>
-      <w:r>
         <w:t xml:space="preserve"> the answer working through that array. This is explained in the code comments, see “</w:t>
       </w:r>
       <w:proofErr w:type="spellStart"/>
@@ -7965,6 +8580,7 @@
         <w:t>” for further information.</w:t>
       </w:r>
     </w:p>
+    <w:p/>
     <w:p>
       <w:pPr>
         <w:pStyle w:val="Heading3"/>
@@ -8079,11 +8695,11 @@
         <w:t>A.1.4</w:t>
       </w:r>
       <w:r>
-        <w:t xml:space="preserve"> was also discussed. It was originally agreed that the pathogen object was going to have a list of first line and a list of second line drugs. But the client decided this was not the best route to take upon seeing it on the user </w:t>
+        <w:t xml:space="preserve"> was also discussed. It was originally agreed that the pathogen object was going to have a list of first line and a list of second line drugs. But the client decided this was not the best route to take upon seeing it on the user interface as it was feared that it may cause arguments among doctors who would argue some drugs are </w:t>
       </w:r>
       <w:r>
         <w:lastRenderedPageBreak/>
-        <w:t>interface as it was feared that it may cause arguments among doctors who would argue some drugs are b</w:t>
+        <w:t>b</w:t>
       </w:r>
       <w:r>
         <w:t>etter than others</w:t>
@@ -8224,6 +8840,9 @@
       </w:r>
     </w:p>
     <w:p>
+      <w:pPr>
+        <w:keepNext/>
+      </w:pPr>
       <w:r>
         <w:rPr>
           <w:rFonts w:cs="Times New Roman"/>
@@ -8247,7 +8866,7 @@
                     <pic:cNvPicPr/>
                   </pic:nvPicPr>
                   <pic:blipFill rotWithShape="1">
-                    <a:blip r:embed="rId20">
+                    <a:blip r:embed="rId23">
                       <a:extLst>
                         <a:ext uri="{28A0092B-C50C-407E-A947-70E740481C1C}">
                           <a14:useLocalDpi xmlns:a14="http://schemas.microsoft.com/office/drawing/2010/main" val="0"/>
@@ -8282,8 +8901,57 @@
       </w:r>
     </w:p>
     <w:p>
-      <w:r>
-        <w:t xml:space="preserve">The above code shows how parts of the drug object are read from the XML and stored into an array of drug objects. The </w:t>
+      <w:pPr>
+        <w:pStyle w:val="Description"/>
+      </w:pPr>
+      <w:r>
+        <w:rPr>
+          <w:b/>
+        </w:rPr>
+        <w:t>Figure 4.</w:t>
+      </w:r>
+      <w:r>
+        <w:rPr>
+          <w:b/>
+        </w:rPr>
+        <w:t>4</w:t>
+      </w:r>
+      <w:r>
+        <w:t xml:space="preserve"> – </w:t>
+      </w:r>
+      <w:proofErr w:type="spellStart"/>
+      <w:r>
+        <w:t>GData</w:t>
+      </w:r>
+      <w:proofErr w:type="spellEnd"/>
+      <w:r>
+        <w:t xml:space="preserve"> extracting the name variable for the drug object.</w:t>
+      </w:r>
+    </w:p>
+    <w:p>
+      <w:r>
+        <w:t xml:space="preserve">The above code </w:t>
+      </w:r>
+      <w:r>
+        <w:t xml:space="preserve">in </w:t>
+      </w:r>
+      <w:r>
+        <w:rPr>
+          <w:b/>
+        </w:rPr>
+        <w:t>Figure 4.</w:t>
+      </w:r>
+      <w:r>
+        <w:rPr>
+          <w:b/>
+        </w:rPr>
+        <w:t>4</w:t>
+      </w:r>
+      <w:r>
+        <w:t xml:space="preserve"> </w:t>
+      </w:r>
+      <w:r>
+        <w:t xml:space="preserve">shows how parts of the drug object are read from the XML and stored into an array of drug objects. The </w:t>
       </w:r>
       <w:proofErr w:type="spellStart"/>
       <w:r>
@@ -8528,7 +9196,6 @@
     </w:p>
     <w:p>
       <w:r>
-        <w:lastRenderedPageBreak/>
         <w:t>Advanced app features comparing drugs and finding pathogens.</w:t>
       </w:r>
     </w:p>
@@ -8695,6 +9362,11 @@
           <w:docPartUnique/>
         </w:docPartObj>
       </w:sdtPr>
+      <w:sdtEndPr>
+        <w:rPr>
+          <w:sz w:val="22"/>
+        </w:rPr>
+      </w:sdtEndPr>
       <w:sdtContent>
         <w:p>
           <w:pPr>
@@ -9085,7 +9757,6 @@
                   <w:rFonts w:cs="Times New Roman"/>
                   <w:noProof/>
                 </w:rPr>
-                <w:lastRenderedPageBreak/>
                 <w:t xml:space="preserve">Net Market Share. (2015). </w:t>
               </w:r>
               <w:r>
@@ -9150,6 +9821,7 @@
                   <w:rFonts w:cs="Times New Roman"/>
                   <w:noProof/>
                 </w:rPr>
+                <w:lastRenderedPageBreak/>
                 <w:t xml:space="preserve">Shiny Development. (2015). </w:t>
               </w:r>
               <w:r>
@@ -9296,8 +9968,6 @@
                 </w:rPr>
                 <w:t>. Retrieved March 13, 2015 from www.Vogella.com: http://www.vogella.com/tutorials/REST/article.html</w:t>
               </w:r>
-              <w:bookmarkStart w:id="50" w:name="_GoBack"/>
-              <w:bookmarkEnd w:id="50"/>
             </w:p>
             <w:p>
               <w:r>
@@ -9320,7 +9990,7 @@
       <w:pPr>
         <w:pStyle w:val="Heading1"/>
       </w:pPr>
-      <w:bookmarkStart w:id="51" w:name="_Toc291431847"/>
+      <w:bookmarkStart w:id="50" w:name="_Toc291431847"/>
       <w:r>
         <w:lastRenderedPageBreak/>
         <w:t>Appendix A</w:t>
@@ -9331,33 +10001,32 @@
       <w:r>
         <w:t>External Materials</w:t>
       </w:r>
+      <w:bookmarkEnd w:id="50"/>
+    </w:p>
+    <w:p>
+      <w:pPr>
+        <w:rPr>
+          <w:szCs w:val="22"/>
+        </w:rPr>
+      </w:pPr>
+    </w:p>
+    <w:p>
+      <w:pPr>
+        <w:pStyle w:val="Heading2"/>
+      </w:pPr>
+      <w:bookmarkStart w:id="51" w:name="_Toc291431848"/>
+      <w:proofErr w:type="gramStart"/>
+      <w:r>
+        <w:t xml:space="preserve">A.1  </w:t>
+      </w:r>
+      <w:r>
+        <w:t>First</w:t>
+      </w:r>
+      <w:proofErr w:type="gramEnd"/>
+      <w:r>
+        <w:t xml:space="preserve"> Iteration User Interface</w:t>
+      </w:r>
       <w:bookmarkEnd w:id="51"/>
-    </w:p>
-    <w:p>
-      <w:pPr>
-        <w:rPr>
-          <w:sz w:val="22"/>
-          <w:szCs w:val="22"/>
-        </w:rPr>
-      </w:pPr>
-    </w:p>
-    <w:p>
-      <w:pPr>
-        <w:pStyle w:val="Heading2"/>
-      </w:pPr>
-      <w:bookmarkStart w:id="52" w:name="_Toc291431848"/>
-      <w:proofErr w:type="gramStart"/>
-      <w:r>
-        <w:t xml:space="preserve">A.1  </w:t>
-      </w:r>
-      <w:r>
-        <w:t>First</w:t>
-      </w:r>
-      <w:proofErr w:type="gramEnd"/>
-      <w:r>
-        <w:t xml:space="preserve"> Iteration User Interface</w:t>
-      </w:r>
-      <w:bookmarkEnd w:id="52"/>
     </w:p>
     <w:p>
       <w:pPr>
@@ -9389,7 +10058,7 @@
             <o:lock v:ext="edit" aspectratio="t"/>
           </v:shapetype>
           <v:shape id="_x0000_s1033" type="#_x0000_t75" style="position:absolute;left:0;text-align:left;margin-left:139.05pt;margin-top:27.2pt;width:148.25pt;height:3in;z-index:251663360;mso-wrap-edited:f;mso-position-horizontal-relative:text;mso-position-vertical-relative:text;mso-width-relative:page;mso-height-relative:page" wrapcoords="-76 0 -76 2739 461 3136 768 3811 1306 4447 1306 7544 21369 7623 153 7782 19293 8258 -76 8338 -76 9886 9147 10125 845 10164 -76 10204 -76 14016 21369 14611 1537 14889 230 14889 230 15247 -76 15445 -76 16994 21369 17152 384 17272 153 17510 21369 17788 -76 17788 -76 19336 12068 19654 21369 19694 1076 19932 -76 19932 -76 21520 21600 21520 21600 0 -76 0">
-            <v:imagedata r:id="rId21" o:title="drug detail"/>
+            <v:imagedata r:id="rId24" o:title="drug detail"/>
             <w10:wrap type="tight"/>
           </v:shape>
         </w:pict>
@@ -9401,7 +10070,7 @@
         </w:rPr>
         <w:pict w14:anchorId="001B4112">
           <v:shape id="_x0000_s1034" type="#_x0000_t75" style="position:absolute;left:0;text-align:left;margin-left:301.05pt;margin-top:27.2pt;width:141.25pt;height:207pt;z-index:251665408;mso-wrap-edited:f;mso-position-horizontal-relative:text;mso-position-vertical-relative:text;mso-width-relative:page;mso-height-relative:page" wrapcoords="-58 0 -58 2679 10393 3142 696 3175 696 3638 10800 3704 696 4035 696 4134 10800 4233 696 4531 696 5027 5690 5259 10800 5292 696 5424 696 5524 10800 5821 10800 6350 638 6814 638 6913 10800 7409 10800 7938 696 8203 696 8269 10800 8467 10800 9526 696 9559 696 9658 10800 10055 10800 10584 696 10948 696 11048 10800 11114 10800 12172 696 12338 696 12437 10800 12701 10800 13264 638 13760 638 13826 10800 14289 10800 14818 696 15116 696 15215 10800 15348 10800 16406 696 16472 696 16572 10800 16935 10800 17465 696 17862 696 17961 10800 17994 10800 19052 696 19251 696 19350 10800 19582 -58 19979 -58 21533 21600 21533 21600 19979 10800 19582 21600 19350 21600 19251 10800 19052 10800 17994 21600 17961 21600 17862 10800 17465 10800 16935 21600 16572 21600 16472 10800 16406 10800 15348 21600 15215 21600 15116 10800 14818 10800 14289 21600 13826 21600 13760 10800 13264 10800 12701 21600 12437 21600 12338 10800 12172 10800 11114 21600 11048 21600 10948 10800 10584 10800 10055 21600 9658 21600 9559 10800 9526 10800 8467 21600 8269 21600 8203 10800 7938 10800 7409 21600 6913 21600 6814 10800 6350 10800 5821 21600 5524 21600 5424 10800 5292 15154 5259 20845 4994 20787 4564 18348 4465 10800 4233 21600 4134 21600 4035 10800 3704 20380 3638 20845 3407 20496 3175 11206 3142 21600 2679 21600 0 -58 0">
-            <v:imagedata r:id="rId22" o:title="pathogen Table"/>
+            <v:imagedata r:id="rId25" o:title="pathogen Table"/>
             <w10:wrap type="tight"/>
           </v:shape>
         </w:pict>
@@ -9413,7 +10082,7 @@
         </w:rPr>
         <w:pict w14:anchorId="4BFCF9D7">
           <v:shape id="_x0000_s1032" type="#_x0000_t75" style="position:absolute;left:0;text-align:left;margin-left:-4.95pt;margin-top:27.2pt;width:133.3pt;height:218pt;z-index:251661312;mso-wrap-edited:f;mso-position-horizontal-relative:text;mso-position-vertical-relative:text;mso-width-relative:page;mso-height-relative:page" wrapcoords="-88 0 -88 2789 21335 2848 2204 3263 969 3263 2556 3797 1146 4094 969 4213 969 5637 21335 5696 21335 6646 1057 6883 1057 7061 21335 7595 1057 8248 1057 8426 21335 8545 21335 9494 1057 9613 1057 9791 21335 10443 1057 10978 1057 11156 21335 11393 21335 12342 1057 12402 1057 12520 21335 13292 1057 13767 1057 13945 21335 14241 21335 14301 969 15191 969 15309 21335 16140 1057 16496 1057 16674 21335 17090 969 17861 21335 18039 21335 18989 1057 19285 1057 19463 21335 19938 -88 19938 -88 21481 21600 21481 21600 0 -88 0">
-            <v:imagedata r:id="rId23" o:title="drug table"/>
+            <v:imagedata r:id="rId26" o:title="drug table"/>
             <w10:wrap type="tight"/>
           </v:shape>
         </w:pict>
@@ -9458,7 +10127,7 @@
         </w:rPr>
         <w:pict w14:anchorId="12F4DF66">
           <v:shape id="_x0000_s1036" type="#_x0000_t75" style="position:absolute;left:0;text-align:left;margin-left:175.05pt;margin-top:8.2pt;width:154.65pt;height:221.1pt;z-index:251669504;mso-wrap-edited:f;mso-position-horizontal-relative:text;mso-position-vertical-relative:text;mso-width-relative:page;mso-height-relative:page" wrapcoords="-58 0 -58 504 58 1135 8267 1482 10770 1513 10712 4067 10305 4540 10305 4635 10654 5013 10770 5549 1222 5928 1222 7757 7219 8040 1222 8072 1222 9869 5356 10058 1222 10122 1222 11950 4075 12077 10770 12108 1222 12234 1222 14063 10770 14126 10770 19676 -58 20086 -58 21536 21600 21536 21600 20086 10770 19676 10770 14126 16360 14063 16360 12234 10770 12108 17408 12077 20202 11950 20202 10122 16127 10058 20202 9869 20202 8072 14264 8040 20202 7757 20202 5928 10770 5549 10770 5045 11061 4572 11061 4540 10770 4036 10770 1513 13274 1482 21425 1135 21600 567 21600 0 -58 0">
-            <v:imagedata r:id="rId24" o:title="calculator"/>
+            <v:imagedata r:id="rId27" o:title="calculator"/>
             <w10:wrap type="tight"/>
           </v:shape>
         </w:pict>
@@ -9470,7 +10139,7 @@
         </w:rPr>
         <w:pict w14:anchorId="656F7CE1">
           <v:shape id="_x0000_s1035" type="#_x0000_t75" style="position:absolute;left:0;text-align:left;margin-left:-13.95pt;margin-top:8.2pt;width:157.95pt;height:223.95pt;z-index:251667456;mso-wrap-edited:f;mso-position-horizontal-relative:text;mso-position-vertical-relative:text;mso-width-relative:page;mso-height-relative:page" wrapcoords="-57 0 -57 2696 6796 2978 10771 3009 10771 3511 2361 3667 2361 4012 -57 4451 -57 6050 10771 6520 10771 9028 806 9185 748 9248 4377 9530 3052 9624 2822 9718 2937 10031 748 10282 864 10345 5068 10533 3686 10627 3801 11003 10771 11035 3916 11474 3801 11787 7257 12006 10771 12038 12672 12539 1036 12539 1036 12947 10771 13041 10771 19562 -57 19969 -57 21537 21600 21537 21600 19969 10771 19562 10771 13041 20678 12947 20736 12539 17568 12539 18086 12069 10771 12038 18028 11818 18201 11599 17971 11536 18201 11379 10771 11035 17798 11003 18316 10972 18316 10533 20678 10345 20793 10314 19123 10000 19065 9530 20736 9216 20620 9185 10771 9028 10771 6520 21600 6050 21600 4451 7430 4012 10771 3511 10771 3009 14745 2978 21600 2696 21600 0 -57 0">
-            <v:imagedata r:id="rId25" o:title="Pathogen detail"/>
+            <v:imagedata r:id="rId28" o:title="Pathogen detail"/>
             <w10:wrap type="tight"/>
           </v:shape>
         </w:pict>
@@ -9485,7 +10154,6 @@
     <w:p>
       <w:pPr>
         <w:rPr>
-          <w:sz w:val="22"/>
           <w:szCs w:val="22"/>
         </w:rPr>
       </w:pPr>
@@ -9498,7 +10166,6 @@
     <w:p>
       <w:pPr>
         <w:rPr>
-          <w:sz w:val="22"/>
           <w:szCs w:val="22"/>
         </w:rPr>
       </w:pPr>
@@ -9506,7 +10173,6 @@
     <w:p>
       <w:pPr>
         <w:rPr>
-          <w:sz w:val="22"/>
           <w:szCs w:val="22"/>
         </w:rPr>
       </w:pPr>
@@ -9515,7 +10181,7 @@
       <w:pPr>
         <w:pStyle w:val="Heading2"/>
       </w:pPr>
-      <w:bookmarkStart w:id="53" w:name="_Toc291431849"/>
+      <w:bookmarkStart w:id="52" w:name="_Toc291431849"/>
       <w:r>
         <w:lastRenderedPageBreak/>
         <w:t>A.2</w:t>
@@ -9523,23 +10189,23 @@
       <w:r>
         <w:t xml:space="preserve"> Meeting Notes</w:t>
       </w:r>
+      <w:bookmarkEnd w:id="52"/>
+    </w:p>
+    <w:p>
+      <w:pPr>
+        <w:pStyle w:val="Heading3"/>
+      </w:pPr>
+      <w:r>
+        <w:t xml:space="preserve"> </w:t>
+      </w:r>
+      <w:bookmarkStart w:id="53" w:name="_Toc291431850"/>
+      <w:r>
+        <w:t xml:space="preserve">A.2.1 </w:t>
+      </w:r>
+      <w:r>
+        <w:t>Meeting 1 Introductions</w:t>
+      </w:r>
       <w:bookmarkEnd w:id="53"/>
-    </w:p>
-    <w:p>
-      <w:pPr>
-        <w:pStyle w:val="Heading3"/>
-      </w:pPr>
-      <w:r>
-        <w:t xml:space="preserve"> </w:t>
-      </w:r>
-      <w:bookmarkStart w:id="54" w:name="_Toc291431850"/>
-      <w:r>
-        <w:t xml:space="preserve">A.2.1 </w:t>
-      </w:r>
-      <w:r>
-        <w:t>Meeting 1 Introductions</w:t>
-      </w:r>
-      <w:bookmarkEnd w:id="54"/>
     </w:p>
     <w:p>
       <w:r>
@@ -9633,14 +10299,14 @@
       <w:pPr>
         <w:pStyle w:val="Heading3"/>
       </w:pPr>
-      <w:bookmarkStart w:id="55" w:name="_Toc291431851"/>
+      <w:bookmarkStart w:id="54" w:name="_Toc291431851"/>
       <w:r>
         <w:t xml:space="preserve">A.2.2 </w:t>
       </w:r>
       <w:r>
         <w:t>Meeting 2 Refining Requirements</w:t>
       </w:r>
-      <w:bookmarkEnd w:id="55"/>
+      <w:bookmarkEnd w:id="54"/>
     </w:p>
     <w:p>
       <w:r>
@@ -9675,7 +10341,7 @@
                     <pic:cNvPicPr/>
                   </pic:nvPicPr>
                   <pic:blipFill rotWithShape="1">
-                    <a:blip r:embed="rId26" cstate="print">
+                    <a:blip r:embed="rId29" cstate="print">
                       <a:extLst>
                         <a:ext uri="{28A0092B-C50C-407E-A947-70E740481C1C}">
                           <a14:useLocalDpi xmlns:a14="http://schemas.microsoft.com/office/drawing/2010/main" val="0"/>
@@ -9714,42 +10380,43 @@
       <w:pPr>
         <w:pStyle w:val="Heading3"/>
       </w:pPr>
-      <w:bookmarkStart w:id="56" w:name="_Toc291431852"/>
-      <w:r>
+      <w:bookmarkStart w:id="55" w:name="_Toc291431852"/>
+      <w:r>
+        <w:lastRenderedPageBreak/>
         <w:t xml:space="preserve">A.2.3 </w:t>
       </w:r>
       <w:r>
         <w:t>Meeting 3 Data structure</w:t>
       </w:r>
+      <w:bookmarkEnd w:id="55"/>
+    </w:p>
+    <w:p>
+      <w:r>
+        <w:t>This was a shorter meeting about structure of the drug and pathogen objects. The fields of each object was discussed to make sure I had the correct idea and the client made me a help sheet to know what each drug and pathogen should have about them. The database structure was also discussed but agreed that this should be though about and implemented in the second iteration and just to get the mobile app running first. A deadline was set to have a working version of the mobile app by the 24</w:t>
+      </w:r>
+      <w:r>
+        <w:rPr>
+          <w:vertAlign w:val="superscript"/>
+        </w:rPr>
+        <w:t>th</w:t>
+      </w:r>
+      <w:r>
+        <w:t xml:space="preserve"> of February.</w:t>
+      </w:r>
+    </w:p>
+    <w:p/>
+    <w:p>
+      <w:pPr>
+        <w:pStyle w:val="Heading3"/>
+      </w:pPr>
+      <w:bookmarkStart w:id="56" w:name="_Toc291431853"/>
+      <w:r>
+        <w:t xml:space="preserve">A.2.4 </w:t>
+      </w:r>
+      <w:r>
+        <w:t>Meeting 4 Presentation of First Iteration</w:t>
+      </w:r>
       <w:bookmarkEnd w:id="56"/>
-    </w:p>
-    <w:p>
-      <w:r>
-        <w:t>This was a shorter meeting about structure of the drug and pathogen objects. The fields of each object was discussed to make sure I had the correct idea and the client made me a help sheet to know what each drug and pathogen should have about them. The database structure was also discussed but agreed that this should be though about and implemented in the second iteration and just to get the mobile app running first. A deadline was set to have a working version of the mobile app by the 24</w:t>
-      </w:r>
-      <w:r>
-        <w:rPr>
-          <w:vertAlign w:val="superscript"/>
-        </w:rPr>
-        <w:t>th</w:t>
-      </w:r>
-      <w:r>
-        <w:t xml:space="preserve"> of February.</w:t>
-      </w:r>
-    </w:p>
-    <w:p/>
-    <w:p>
-      <w:pPr>
-        <w:pStyle w:val="Heading3"/>
-      </w:pPr>
-      <w:bookmarkStart w:id="57" w:name="_Toc291431853"/>
-      <w:r>
-        <w:t xml:space="preserve">A.2.4 </w:t>
-      </w:r>
-      <w:r>
-        <w:t>Meeting 4 Presentation of First Iteration</w:t>
-      </w:r>
-      <w:bookmarkEnd w:id="57"/>
     </w:p>
     <w:p>
       <w:r>
@@ -9898,43 +10565,47 @@
       <w:pPr>
         <w:pStyle w:val="Heading3"/>
       </w:pPr>
-      <w:bookmarkStart w:id="58" w:name="_Toc291431854"/>
+      <w:bookmarkStart w:id="57" w:name="_Toc291431854"/>
       <w:r>
         <w:t xml:space="preserve">A.2.5 </w:t>
       </w:r>
       <w:r>
         <w:t>Meeting 5 Presentation of Second Iteration</w:t>
       </w:r>
+      <w:bookmarkEnd w:id="57"/>
+    </w:p>
+    <w:p>
+      <w:r>
+        <w:t>During this meeting the database was discussed and where the server is going to be hosted. One option is to use a web hosting company but I am not sure if I can deploy my war file to this. The interface was discussed again and the colours are going to be changed to something less vibrant and make sure the buttons are a different colour to the text boxes to avoid confusion.</w:t>
+      </w:r>
+    </w:p>
+    <w:p/>
+    <w:p>
+      <w:pPr>
+        <w:pStyle w:val="Heading3"/>
+      </w:pPr>
+      <w:bookmarkStart w:id="58" w:name="_Toc291431855"/>
+      <w:r>
+        <w:t xml:space="preserve">A.2.6 </w:t>
+      </w:r>
+      <w:r>
+        <w:t xml:space="preserve">Meeting </w:t>
+      </w:r>
+      <w:r>
+        <w:t>6</w:t>
+      </w:r>
+      <w:r>
+        <w:t xml:space="preserve"> Presentation of Third Iteration</w:t>
+      </w:r>
       <w:bookmarkEnd w:id="58"/>
     </w:p>
     <w:p>
       <w:r>
-        <w:t>During this meeting the database was discussed and where the server is going to be hosted. One option is to use a web hosting company but I am not sure if I can deploy my war file to this. The interface was discussed again and the colours are going to be changed to something less vibrant and make sure the buttons are a different colour to the text boxes to avoid confusion.</w:t>
-      </w:r>
-    </w:p>
-    <w:p/>
-    <w:p>
-      <w:pPr>
-        <w:pStyle w:val="Heading3"/>
-      </w:pPr>
-      <w:bookmarkStart w:id="59" w:name="_Toc291431855"/>
-      <w:r>
-        <w:t xml:space="preserve">A.2.6 </w:t>
-      </w:r>
-      <w:r>
-        <w:t xml:space="preserve">Meeting </w:t>
-      </w:r>
-      <w:r>
-        <w:t>6</w:t>
-      </w:r>
-      <w:r>
-        <w:t xml:space="preserve"> Presentation of Third Iteration</w:t>
-      </w:r>
-      <w:bookmarkEnd w:id="59"/>
-    </w:p>
-    <w:p>
-      <w:r>
-        <w:t>The changes to the interface was shown and really went down well. No further changes are needed to the interface of the App. The server administration and database were presented. There was a discussion of how they worked and the client was impressed and is considering using the website as a main source to getting the drug information rather than his website but this would require doing more work outside of the scope for the project and may be taken on after. Some suggestions were made to the final features of the app such as what to be displayed for the comparisons. It was discussed if there is some extra time in the schedule that some features could be added to the admin interface:</w:t>
+        <w:t xml:space="preserve">The changes to the interface was shown and really went down well. No further changes are needed to the interface of the App. The server administration and database were presented. </w:t>
+      </w:r>
+      <w:r>
+        <w:lastRenderedPageBreak/>
+        <w:t>There was a discussion of how they worked and the client was impressed and is considering using the website as a main source to getting the drug information rather than his website but this would require doing more work outside of the scope for the project and may be taken on after. Some suggestions were made to the final features of the app such as what to be displayed for the comparisons. It was discussed if there is some extra time in the schedule that some features could be added to the admin interface:</w:t>
       </w:r>
     </w:p>
     <w:p>
@@ -9986,11 +10657,11 @@
       <w:pPr>
         <w:pStyle w:val="Heading2"/>
       </w:pPr>
-      <w:bookmarkStart w:id="60" w:name="_Toc291431856"/>
+      <w:bookmarkStart w:id="59" w:name="_Toc291431856"/>
       <w:r>
         <w:t>A.2.7 Meeting 7 Presentation of the forth iteration</w:t>
       </w:r>
-      <w:bookmarkEnd w:id="60"/>
+      <w:bookmarkEnd w:id="59"/>
     </w:p>
     <w:p>
       <w:r>
@@ -10049,18 +10720,15 @@
         <w:t xml:space="preserve"> This wasn’t a must have feature more like a should have but I don’t know if it is possible in the time frame as the PUT request is the hardest to implement in my opinion.</w:t>
       </w:r>
       <w:r>
-        <w:t xml:space="preserve"> The client </w:t>
-      </w:r>
+        <w:t xml:space="preserve"> The client would really like the feature implemented if possible and it will be done if I have time. The client also mentioned it would be nice to have custom icons for the tabs on the navigation bar. But due to time constraints there will probably be little more development and t</w:t>
+      </w:r>
+      <w:r>
+        <w:t xml:space="preserve">his is understood. One bug was found during testing in the demo where array was not getting deleted after use in the pathogen detail view. I corrected this during the meeting the app is now known to have no bugs and is ready for deployment. </w:t>
+      </w:r>
+    </w:p>
+    <w:p>
       <w:r>
         <w:lastRenderedPageBreak/>
-        <w:t>would really like the feature implemented if possible and it will be done if I have time. The client also mentioned it would be nice to have custom icons for the tabs on the navigation bar. But due to time constraints there will probably be little more development and t</w:t>
-      </w:r>
-      <w:r>
-        <w:t xml:space="preserve">his is understood. One bug was found during testing in the demo where array was not getting deleted after use in the pathogen detail view. I corrected this during the meeting the app is now known to have no bugs and is ready for deployment. </w:t>
-      </w:r>
-    </w:p>
-    <w:p>
-      <w:r>
         <w:t xml:space="preserve">A presentation/testing is scheduled in two weeks where I will present the application to the clients colleagues and have them test the application. A </w:t>
       </w:r>
       <w:proofErr w:type="gramStart"/>
@@ -10134,11 +10802,11 @@
       <w:pPr>
         <w:pStyle w:val="Heading2"/>
       </w:pPr>
-      <w:bookmarkStart w:id="61" w:name="_Toc291431857"/>
+      <w:bookmarkStart w:id="60" w:name="_Toc291431857"/>
       <w:r>
         <w:t>A.3 Second Iteration User Interface</w:t>
       </w:r>
-      <w:bookmarkEnd w:id="61"/>
+      <w:bookmarkEnd w:id="60"/>
     </w:p>
     <w:p>
       <w:pPr>
@@ -10186,7 +10854,6 @@
     <w:p>
       <w:pPr>
         <w:rPr>
-          <w:sz w:val="22"/>
           <w:szCs w:val="22"/>
         </w:rPr>
       </w:pPr>
@@ -10195,6 +10862,7 @@
           <w:noProof/>
           <w:lang w:val="en-US" w:eastAsia="en-US"/>
         </w:rPr>
+        <w:lastRenderedPageBreak/>
         <w:drawing>
           <wp:anchor distT="0" distB="0" distL="114300" distR="114300" simplePos="0" relativeHeight="251671552" behindDoc="0" locked="0" layoutInCell="1" allowOverlap="1" wp14:anchorId="025A511C" wp14:editId="149DE77D">
             <wp:simplePos x="0" y="0"/>
@@ -10227,7 +10895,7 @@
                     <pic:cNvPicPr/>
                   </pic:nvPicPr>
                   <pic:blipFill>
-                    <a:blip r:embed="rId27">
+                    <a:blip r:embed="rId30">
                       <a:extLst>
                         <a:ext uri="{28A0092B-C50C-407E-A947-70E740481C1C}">
                           <a14:useLocalDpi xmlns:a14="http://schemas.microsoft.com/office/drawing/2010/main" val="0"/>
@@ -10262,7 +10930,6 @@
       <w:r>
         <w:rPr>
           <w:noProof/>
-          <w:sz w:val="22"/>
           <w:szCs w:val="22"/>
           <w:lang w:val="en-US" w:eastAsia="en-US"/>
         </w:rPr>
@@ -10298,7 +10965,7 @@
                     <pic:cNvPicPr/>
                   </pic:nvPicPr>
                   <pic:blipFill>
-                    <a:blip r:embed="rId28">
+                    <a:blip r:embed="rId31">
                       <a:extLst>
                         <a:ext uri="{28A0092B-C50C-407E-A947-70E740481C1C}">
                           <a14:useLocalDpi xmlns:a14="http://schemas.microsoft.com/office/drawing/2010/main" val="0"/>
@@ -10333,7 +11000,6 @@
       <w:r>
         <w:rPr>
           <w:noProof/>
-          <w:sz w:val="22"/>
           <w:szCs w:val="22"/>
           <w:lang w:val="en-US" w:eastAsia="en-US"/>
         </w:rPr>
@@ -10369,7 +11035,7 @@
                     <pic:cNvPicPr/>
                   </pic:nvPicPr>
                   <pic:blipFill>
-                    <a:blip r:embed="rId29">
+                    <a:blip r:embed="rId32">
                       <a:extLst>
                         <a:ext uri="{28A0092B-C50C-407E-A947-70E740481C1C}">
                           <a14:useLocalDpi xmlns:a14="http://schemas.microsoft.com/office/drawing/2010/main" val="0"/>
@@ -10443,7 +11109,7 @@
                     <pic:cNvPicPr/>
                   </pic:nvPicPr>
                   <pic:blipFill>
-                    <a:blip r:embed="rId30">
+                    <a:blip r:embed="rId33">
                       <a:extLst>
                         <a:ext uri="{28A0092B-C50C-407E-A947-70E740481C1C}">
                           <a14:useLocalDpi xmlns:a14="http://schemas.microsoft.com/office/drawing/2010/main" val="0"/>
@@ -10512,7 +11178,7 @@
                     <pic:cNvPicPr/>
                   </pic:nvPicPr>
                   <pic:blipFill>
-                    <a:blip r:embed="rId31">
+                    <a:blip r:embed="rId34">
                       <a:extLst>
                         <a:ext uri="{28A0092B-C50C-407E-A947-70E740481C1C}">
                           <a14:useLocalDpi xmlns:a14="http://schemas.microsoft.com/office/drawing/2010/main" val="0"/>
@@ -10581,7 +11247,7 @@
                     <pic:cNvPicPr/>
                   </pic:nvPicPr>
                   <pic:blipFill rotWithShape="1">
-                    <a:blip r:embed="rId32">
+                    <a:blip r:embed="rId35">
                       <a:extLst>
                         <a:ext uri="{28A0092B-C50C-407E-A947-70E740481C1C}">
                           <a14:useLocalDpi xmlns:a14="http://schemas.microsoft.com/office/drawing/2010/main" val="0"/>
@@ -10630,91 +11296,87 @@
     <w:p>
       <w:pPr>
         <w:rPr>
+          <w:szCs w:val="22"/>
+        </w:rPr>
+      </w:pPr>
+    </w:p>
+    <w:p>
+      <w:pPr>
+        <w:rPr>
+          <w:szCs w:val="22"/>
+        </w:rPr>
+      </w:pPr>
+    </w:p>
+    <w:p>
+      <w:pPr>
+        <w:pStyle w:val="Heading1"/>
+      </w:pPr>
+    </w:p>
+    <w:p>
+      <w:pPr>
+        <w:pStyle w:val="Heading1"/>
+      </w:pPr>
+    </w:p>
+    <w:p>
+      <w:pPr>
+        <w:pStyle w:val="Heading1"/>
+      </w:pPr>
+      <w:bookmarkStart w:id="61" w:name="_Toc291431858"/>
+      <w:r>
+        <w:lastRenderedPageBreak/>
+        <w:t>Appendix B</w:t>
+      </w:r>
+      <w:r>
+        <w:br/>
+      </w:r>
+      <w:r>
+        <w:t>Ethical Issues Addressed</w:t>
+      </w:r>
+      <w:bookmarkEnd w:id="61"/>
+    </w:p>
+    <w:p>
+      <w:pPr>
+        <w:rPr>
+          <w:szCs w:val="22"/>
+        </w:rPr>
+      </w:pPr>
+    </w:p>
+    <w:p>
+      <w:pPr>
+        <w:pStyle w:val="Heading2"/>
+        <w:rPr>
           <w:sz w:val="22"/>
           <w:szCs w:val="22"/>
         </w:rPr>
       </w:pPr>
-    </w:p>
-    <w:p>
-      <w:pPr>
+      <w:bookmarkStart w:id="62" w:name="_Toc291431859"/>
+      <w:proofErr w:type="gramStart"/>
+      <w:r>
         <w:rPr>
           <w:sz w:val="22"/>
           <w:szCs w:val="22"/>
         </w:rPr>
-      </w:pPr>
-    </w:p>
-    <w:p>
-      <w:pPr>
-        <w:pStyle w:val="Heading1"/>
-      </w:pPr>
-    </w:p>
-    <w:p>
-      <w:pPr>
-        <w:pStyle w:val="Heading1"/>
-      </w:pPr>
-    </w:p>
-    <w:p>
-      <w:pPr>
-        <w:pStyle w:val="Heading1"/>
-      </w:pPr>
-      <w:bookmarkStart w:id="62" w:name="_Toc291431858"/>
-      <w:r>
-        <w:lastRenderedPageBreak/>
-        <w:t>Appendix B</w:t>
-      </w:r>
-      <w:r>
-        <w:br/>
-      </w:r>
-      <w:r>
-        <w:t>Ethical Issues Addressed</w:t>
-      </w:r>
-      <w:bookmarkEnd w:id="62"/>
-    </w:p>
-    <w:p>
-      <w:pPr>
+        <w:t>B.1  Level</w:t>
+      </w:r>
+      <w:proofErr w:type="gramEnd"/>
+      <w:r>
         <w:rPr>
           <w:sz w:val="22"/>
           <w:szCs w:val="22"/>
         </w:rPr>
-      </w:pPr>
-    </w:p>
-    <w:p>
-      <w:pPr>
-        <w:pStyle w:val="Heading2"/>
-        <w:rPr>
-          <w:sz w:val="22"/>
+        <w:t xml:space="preserve"> 2 Heading</w:t>
+      </w:r>
+      <w:bookmarkEnd w:id="62"/>
+    </w:p>
+    <w:p>
+      <w:pPr>
+        <w:rPr>
           <w:szCs w:val="22"/>
         </w:rPr>
       </w:pPr>
-      <w:bookmarkStart w:id="63" w:name="_Toc291431859"/>
-      <w:proofErr w:type="gramStart"/>
-      <w:r>
-        <w:rPr>
-          <w:sz w:val="22"/>
-          <w:szCs w:val="22"/>
-        </w:rPr>
-        <w:t>B.1  Level</w:t>
-      </w:r>
-      <w:proofErr w:type="gramEnd"/>
-      <w:r>
-        <w:rPr>
-          <w:sz w:val="22"/>
-          <w:szCs w:val="22"/>
-        </w:rPr>
-        <w:t xml:space="preserve"> 2 Heading</w:t>
-      </w:r>
-      <w:bookmarkEnd w:id="63"/>
-    </w:p>
-    <w:p>
-      <w:pPr>
-        <w:rPr>
-          <w:sz w:val="22"/>
-          <w:szCs w:val="22"/>
-        </w:rPr>
-      </w:pPr>
     </w:p>
     <w:sectPr>
-      <w:headerReference w:type="default" r:id="rId33"/>
+      <w:headerReference w:type="default" r:id="rId36"/>
       <w:footnotePr>
         <w:numRestart w:val="eachSect"/>
       </w:footnotePr>
@@ -10836,7 +11498,7 @@
       <w:rPr>
         <w:noProof/>
       </w:rPr>
-      <w:t>5</w:t>
+      <w:t>33</w:t>
     </w:r>
     <w:r>
       <w:fldChar w:fldCharType="end"/>
@@ -13678,12 +14340,12 @@
   <w:style w:type="paragraph" w:default="1" w:styleId="Normal">
     <w:name w:val="Normal"/>
     <w:qFormat/>
-    <w:rsid w:val="00223C7F"/>
+    <w:rsid w:val="00360B8D"/>
     <w:pPr>
       <w:spacing w:after="120" w:line="360" w:lineRule="atLeast"/>
     </w:pPr>
     <w:rPr>
-      <w:sz w:val="24"/>
+      <w:sz w:val="22"/>
     </w:rPr>
   </w:style>
   <w:style w:type="paragraph" w:styleId="Heading1">
@@ -13759,9 +14421,6 @@
       <w:spacing w:before="240" w:after="60"/>
       <w:outlineLvl w:val="4"/>
     </w:pPr>
-    <w:rPr>
-      <w:sz w:val="22"/>
-    </w:rPr>
   </w:style>
   <w:style w:type="paragraph" w:styleId="Heading6">
     <w:name w:val="heading 6"/>
@@ -13774,7 +14433,6 @@
     </w:pPr>
     <w:rPr>
       <w:i/>
-      <w:sz w:val="22"/>
     </w:rPr>
   </w:style>
   <w:style w:type="paragraph" w:styleId="Heading7">
@@ -14505,12 +15163,12 @@
   <w:style w:type="paragraph" w:default="1" w:styleId="Normal">
     <w:name w:val="Normal"/>
     <w:qFormat/>
-    <w:rsid w:val="00223C7F"/>
+    <w:rsid w:val="00360B8D"/>
     <w:pPr>
       <w:spacing w:after="120" w:line="360" w:lineRule="atLeast"/>
     </w:pPr>
     <w:rPr>
-      <w:sz w:val="24"/>
+      <w:sz w:val="22"/>
     </w:rPr>
   </w:style>
   <w:style w:type="paragraph" w:styleId="Heading1">
@@ -14586,9 +15244,6 @@
       <w:spacing w:before="240" w:after="60"/>
       <w:outlineLvl w:val="4"/>
     </w:pPr>
-    <w:rPr>
-      <w:sz w:val="22"/>
-    </w:rPr>
   </w:style>
   <w:style w:type="paragraph" w:styleId="Heading6">
     <w:name w:val="heading 6"/>
@@ -14601,7 +15256,6 @@
     </w:pPr>
     <w:rPr>
       <w:i/>
-      <w:sz w:val="22"/>
     </w:rPr>
   </w:style>
   <w:style w:type="paragraph" w:styleId="Heading7">
@@ -15808,7 +16462,7 @@
 </file>
 
 <file path=customXml/itemProps1.xml><?xml version="1.0" encoding="utf-8"?>
-<ds:datastoreItem xmlns:ds="http://schemas.openxmlformats.org/officeDocument/2006/customXml" ds:itemID="{60DC1055-596E-CE4A-B564-0588B477363A}">
+<ds:datastoreItem xmlns:ds="http://schemas.openxmlformats.org/officeDocument/2006/customXml" ds:itemID="{2EF0A7FC-61D6-DD40-BE31-BDCAFDD252D9}">
   <ds:schemaRefs>
     <ds:schemaRef ds:uri="http://schemas.openxmlformats.org/officeDocument/2006/bibliography"/>
   </ds:schemaRefs>

</xml_diff>

<commit_message>
neated up some code and added more to report
</commit_message>
<xml_diff>
--- a/Documentation/Report.docx
+++ b/Documentation/Report.docx
@@ -107,14 +107,14 @@
                         </a:ln>
                         <a:extLst>
                           <a:ext uri="{909E8E84-426E-40dd-AFC4-6F175D3DCCD1}">
-                            <a14:hiddenFill xmlns:a14="http://schemas.microsoft.com/office/drawing/2010/main" xmlns:w="http://schemas.openxmlformats.org/wordprocessingml/2006/main" xmlns:w10="urn:schemas-microsoft-com:office:word" xmlns:v="urn:schemas-microsoft-com:vml" xmlns:o="urn:schemas-microsoft-com:office:office" xmlns:mv="urn:schemas-microsoft-com:mac:vml" xmlns:mo="http://schemas.microsoft.com/office/mac/office/2008/main" xmlns="">
+                            <a14:hiddenFill xmlns="" xmlns:mo="http://schemas.microsoft.com/office/mac/office/2008/main" xmlns:mv="urn:schemas-microsoft-com:mac:vml" xmlns:o="urn:schemas-microsoft-com:office:office" xmlns:v="urn:schemas-microsoft-com:vml" xmlns:w10="urn:schemas-microsoft-com:office:word" xmlns:w="http://schemas.openxmlformats.org/wordprocessingml/2006/main" xmlns:a14="http://schemas.microsoft.com/office/drawing/2010/main">
                               <a:solidFill>
                                 <a:srgbClr val="FFFFFF"/>
                               </a:solidFill>
                             </a14:hiddenFill>
                           </a:ext>
                           <a:ext uri="{91240B29-F687-4f45-9708-019B960494DF}">
-                            <a14:hiddenLine xmlns:a14="http://schemas.microsoft.com/office/drawing/2010/main" xmlns:w="http://schemas.openxmlformats.org/wordprocessingml/2006/main" xmlns:w10="urn:schemas-microsoft-com:office:word" xmlns:v="urn:schemas-microsoft-com:vml" xmlns:o="urn:schemas-microsoft-com:office:office" xmlns:mv="urn:schemas-microsoft-com:mac:vml" xmlns:mo="http://schemas.microsoft.com/office/mac/office/2008/main" xmlns="" w="9525">
+                            <a14:hiddenLine xmlns="" xmlns:mo="http://schemas.microsoft.com/office/mac/office/2008/main" xmlns:mv="urn:schemas-microsoft-com:mac:vml" xmlns:o="urn:schemas-microsoft-com:office:office" xmlns:v="urn:schemas-microsoft-com:vml" xmlns:w10="urn:schemas-microsoft-com:office:word" xmlns:w="http://schemas.openxmlformats.org/wordprocessingml/2006/main" xmlns:a14="http://schemas.microsoft.com/office/drawing/2010/main" w="9525">
                               <a:solidFill>
                                 <a:srgbClr val="000000"/>
                               </a:solidFill>
@@ -322,7 +322,7 @@
                         </a:ln>
                         <a:extLst>
                           <a:ext uri="{909E8E84-426E-40dd-AFC4-6F175D3DCCD1}">
-                            <a14:hiddenFill xmlns:a14="http://schemas.microsoft.com/office/drawing/2010/main" xmlns:w="http://schemas.openxmlformats.org/wordprocessingml/2006/main" xmlns:w10="urn:schemas-microsoft-com:office:word" xmlns:v="urn:schemas-microsoft-com:vml" xmlns:o="urn:schemas-microsoft-com:office:office" xmlns:mv="urn:schemas-microsoft-com:mac:vml" xmlns:mo="http://schemas.microsoft.com/office/mac/office/2008/main" xmlns="">
+                            <a14:hiddenFill xmlns="" xmlns:mo="http://schemas.microsoft.com/office/mac/office/2008/main" xmlns:mv="urn:schemas-microsoft-com:mac:vml" xmlns:o="urn:schemas-microsoft-com:office:office" xmlns:v="urn:schemas-microsoft-com:vml" xmlns:w10="urn:schemas-microsoft-com:office:word" xmlns:w="http://schemas.openxmlformats.org/wordprocessingml/2006/main" xmlns:a14="http://schemas.microsoft.com/office/drawing/2010/main">
                               <a:noFill/>
                             </a14:hiddenFill>
                           </a:ext>
@@ -343,7 +343,7 @@
           </mc:Choice>
           <mc:Fallback>
             <w:pict>
-              <v:line w14:anchorId="6FD08335" id="Straight Connector 4" o:spid="_x0000_s1026" style="position:absolute;z-index:251659264;visibility:visible;mso-wrap-style:square;mso-width-percent:0;mso-height-percent:0;mso-wrap-distance-left:9pt;mso-wrap-distance-top:0;mso-wrap-distance-right:9pt;mso-wrap-distance-bottom:0;mso-position-horizontal:absolute;mso-position-horizontal-relative:page;mso-position-vertical:absolute;mso-position-vertical-relative:page;mso-width-percent:0;mso-height-percent:0;mso-width-relative:page;mso-height-relative:page" from="13.05pt,197.5pt" to="580pt,197.5pt" o:gfxdata="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">
+              <v:line w14:anchorId="35C617C4" id="Straight Connector 4" o:spid="_x0000_s1026" style="position:absolute;z-index:251659264;visibility:visible;mso-wrap-style:square;mso-width-percent:0;mso-height-percent:0;mso-wrap-distance-left:9pt;mso-wrap-distance-top:0;mso-wrap-distance-right:9pt;mso-wrap-distance-bottom:0;mso-position-horizontal:absolute;mso-position-horizontal-relative:page;mso-position-vertical:absolute;mso-position-vertical-relative:page;mso-width-percent:0;mso-height-percent:0;mso-width-relative:page;mso-height-relative:page" from="13.05pt,197.5pt" to="580pt,197.5pt" o:gfxdata="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">
                 <w10:wrap anchorx="page" anchory="page"/>
                 <w10:anchorlock/>
               </v:line>
@@ -5690,7 +5690,7 @@
                     </a:ln>
                     <a:extLst>
                       <a:ext uri="{53640926-AAD7-44d8-BBD7-CCE9431645EC}">
-                        <a14:shadowObscured xmlns:a14="http://schemas.microsoft.com/office/drawing/2010/main" xmlns:w="http://schemas.openxmlformats.org/wordprocessingml/2006/main" xmlns:w10="urn:schemas-microsoft-com:office:word" xmlns:v="urn:schemas-microsoft-com:vml" xmlns:o="urn:schemas-microsoft-com:office:office" xmlns:mv="urn:schemas-microsoft-com:mac:vml" xmlns:mo="http://schemas.microsoft.com/office/mac/office/2008/main" xmlns=""/>
+                        <a14:shadowObscured xmlns="" xmlns:mo="http://schemas.microsoft.com/office/mac/office/2008/main" xmlns:mv="urn:schemas-microsoft-com:mac:vml" xmlns:o="urn:schemas-microsoft-com:office:office" xmlns:v="urn:schemas-microsoft-com:vml" xmlns:w10="urn:schemas-microsoft-com:office:word" xmlns:w="http://schemas.openxmlformats.org/wordprocessingml/2006/main" xmlns:a14="http://schemas.microsoft.com/office/drawing/2010/main"/>
                       </a:ext>
                     </a:extLst>
                   </pic:spPr>
@@ -5943,7 +5943,7 @@
                     </a:ln>
                     <a:extLst>
                       <a:ext uri="{53640926-AAD7-44d8-BBD7-CCE9431645EC}">
-                        <a14:shadowObscured xmlns:a14="http://schemas.microsoft.com/office/drawing/2010/main" xmlns:w="http://schemas.openxmlformats.org/wordprocessingml/2006/main" xmlns:w10="urn:schemas-microsoft-com:office:word" xmlns:v="urn:schemas-microsoft-com:vml" xmlns:o="urn:schemas-microsoft-com:office:office" xmlns:mv="urn:schemas-microsoft-com:mac:vml" xmlns:mo="http://schemas.microsoft.com/office/mac/office/2008/main" xmlns=""/>
+                        <a14:shadowObscured xmlns="" xmlns:mo="http://schemas.microsoft.com/office/mac/office/2008/main" xmlns:mv="urn:schemas-microsoft-com:mac:vml" xmlns:o="urn:schemas-microsoft-com:office:office" xmlns:v="urn:schemas-microsoft-com:vml" xmlns:w10="urn:schemas-microsoft-com:office:word" xmlns:w="http://schemas.openxmlformats.org/wordprocessingml/2006/main" xmlns:a14="http://schemas.microsoft.com/office/drawing/2010/main"/>
                       </a:ext>
                     </a:extLst>
                   </pic:spPr>
@@ -7482,46 +7482,58 @@
         <w:t>looking for information on drugs and pathogens to do with Cystic Fibrosis.</w:t>
       </w:r>
       <w:r>
+        <w:t xml:space="preserve"> The first meetings were very crucial to the project to get the most feedback possible about what was wanted from the application. </w:t>
+      </w:r>
+      <w:r>
+        <w:t>The</w:t>
+      </w:r>
+      <w:r>
+        <w:t xml:space="preserve"> challenge </w:t>
+      </w:r>
+      <w:r>
+        <w:t>was</w:t>
+      </w:r>
+      <w:r>
         <w:t xml:space="preserve"> </w:t>
       </w:r>
       <w:r>
-        <w:t xml:space="preserve">The first meetings were very crucial to the project to get the most feedback possible about what was wanted from the application. </w:t>
-      </w:r>
-      <w:r>
-        <w:t>The</w:t>
-      </w:r>
-      <w:r>
-        <w:t xml:space="preserve"> challenge </w:t>
-      </w:r>
-      <w:r>
-        <w:t>was</w:t>
+        <w:t xml:space="preserve">that </w:t>
+      </w:r>
+      <w:r>
+        <w:t xml:space="preserve">the medical terminology and </w:t>
+      </w:r>
+      <w:r>
+        <w:t>types of information to be</w:t>
+      </w:r>
+      <w:r>
+        <w:t xml:space="preserve"> stored on the application had to be understood</w:t>
+      </w:r>
+      <w:r>
+        <w:t xml:space="preserve"> to ensure they were displayed correctly</w:t>
+      </w:r>
+      <w:r>
+        <w:t>.</w:t>
+      </w:r>
+      <w:r>
+        <w:t xml:space="preserve"> Having meetings with an expert in this area made sure that anything not clear in the requirements in the project proposal could be explained as well as complicated medical terminology.</w:t>
       </w:r>
       <w:r>
         <w:t xml:space="preserve"> </w:t>
       </w:r>
       <w:r>
-        <w:t xml:space="preserve">that </w:t>
-      </w:r>
-      <w:r>
-        <w:t xml:space="preserve">the medical terminology and </w:t>
-      </w:r>
-      <w:r>
-        <w:t>types of information to be</w:t>
-      </w:r>
-      <w:r>
-        <w:t xml:space="preserve"> stored on the application had to be understood</w:t>
-      </w:r>
-      <w:r>
-        <w:t xml:space="preserve"> to ensure they were displayed correctly</w:t>
-      </w:r>
-      <w:r>
-        <w:t>.</w:t>
-      </w:r>
-      <w:r>
-        <w:t xml:space="preserve"> Having meetings with an expert in this area made sure that anything not clear in the requirements in the project proposal could be explained as well as complicated medical terminology.</w:t>
-      </w:r>
-      <w:r>
-        <w:t xml:space="preserve"> </w:t>
+        <w:t xml:space="preserve">Brief notes of the meetings can be found in </w:t>
+      </w:r>
+      <w:r>
+        <w:rPr>
+          <w:b/>
+        </w:rPr>
+        <w:t>A.</w:t>
+      </w:r>
+      <w:r>
+        <w:rPr>
+          <w:b/>
+        </w:rPr>
+        <w:t xml:space="preserve">2. </w:t>
       </w:r>
     </w:p>
     <w:p>
@@ -7547,7 +7559,13 @@
         <w:t xml:space="preserve">1.4.1. </w:t>
       </w:r>
       <w:r>
-        <w:t>This technique helped clarify exactly what features were going to be needed for the application and server. The</w:t>
+        <w:t>This technique</w:t>
+      </w:r>
+      <w:r>
+        <w:t xml:space="preserve"> was used throughout the project</w:t>
+      </w:r>
+      <w:r>
+        <w:t xml:space="preserve"> helped clarify exactly what features were going to be needed for the application and server. The</w:t>
       </w:r>
       <w:r>
         <w:t xml:space="preserve"> most important</w:t>
@@ -7571,7 +7589,13 @@
         <w:t xml:space="preserve">A.5. </w:t>
       </w:r>
       <w:r>
-        <w:t xml:space="preserve">Creating clear objectives like this helped plan out the project. </w:t>
+        <w:t>Cre</w:t>
+      </w:r>
+      <w:r>
+        <w:t>ating clear objectives from the user stories</w:t>
+      </w:r>
+      <w:r>
+        <w:t xml:space="preserve"> helped plan out the project. </w:t>
       </w:r>
     </w:p>
     <w:p>
@@ -7585,8 +7609,6 @@
     <w:p/>
     <w:p/>
     <w:p/>
-    <w:p/>
-    <w:p/>
     <w:p>
       <w:pPr>
         <w:pStyle w:val="Heading2"/>
@@ -7615,7 +7637,19 @@
         <w:t xml:space="preserve">To help the development of ideas for the user interface other similar mobile applications were analysed. </w:t>
       </w:r>
       <w:r>
-        <w:t xml:space="preserve">The main aspects of the user interfaces looked at were to do with how the information was displayed about a drug or disease and how the navigation worked.  </w:t>
+        <w:t>The main aspec</w:t>
+      </w:r>
+      <w:r>
+        <w:t>ts of the user interfaces analysed</w:t>
+      </w:r>
+      <w:r>
+        <w:t xml:space="preserve"> were to do with how the information was displayed about a drug or disea</w:t>
+      </w:r>
+      <w:r>
+        <w:t>se and how the navigation operated</w:t>
+      </w:r>
+      <w:r>
+        <w:t xml:space="preserve">.  </w:t>
       </w:r>
     </w:p>
     <w:p>
@@ -7787,8 +7821,6 @@
       <w:r>
         <w:t xml:space="preserve"> this application is available on the Play Store for Android.</w:t>
       </w:r>
-      <w:bookmarkStart w:id="30" w:name="_GoBack"/>
-      <w:bookmarkEnd w:id="30"/>
     </w:p>
     <w:p>
       <w:r>
@@ -7840,7 +7872,7 @@
                         <a:effectLst/>
                         <a:extLst>
                           <a:ext uri="{C572A759-6A51-4108-AA02-DFA0A04FC94B}">
-                            <ma14:wrappingTextBoxFlag xmlns:ma14="http://schemas.microsoft.com/office/mac/drawingml/2011/main" xmlns:w="http://schemas.openxmlformats.org/wordprocessingml/2006/main" xmlns:w10="urn:schemas-microsoft-com:office:word" xmlns:v="urn:schemas-microsoft-com:vml" xmlns:o="urn:schemas-microsoft-com:office:office" xmlns:mv="urn:schemas-microsoft-com:mac:vml" xmlns:mo="http://schemas.microsoft.com/office/mac/office/2008/main" xmlns=""/>
+                            <ma14:wrappingTextBoxFlag xmlns="" xmlns:mo="http://schemas.microsoft.com/office/mac/office/2008/main" xmlns:mv="urn:schemas-microsoft-com:mac:vml" xmlns:o="urn:schemas-microsoft-com:office:office" xmlns:v="urn:schemas-microsoft-com:vml" xmlns:w10="urn:schemas-microsoft-com:office:word" xmlns:w="http://schemas.openxmlformats.org/wordprocessingml/2006/main" xmlns:ma14="http://schemas.microsoft.com/office/mac/drawingml/2011/main"/>
                           </a:ext>
                         </a:extLst>
                       </wps:spPr>
@@ -8185,75 +8217,7 @@
       <w:pPr>
         <w:pStyle w:val="Heading3"/>
       </w:pPr>
-      <w:bookmarkStart w:id="31" w:name="_Toc291510427"/>
-      <w:r>
-        <w:rPr>
-          <w:noProof/>
-        </w:rPr>
-        <w:drawing>
-          <wp:anchor distT="0" distB="0" distL="114300" distR="114300" simplePos="0" relativeHeight="251681792" behindDoc="0" locked="0" layoutInCell="1" allowOverlap="1" wp14:anchorId="3911A846" wp14:editId="6977A169">
-            <wp:simplePos x="0" y="0"/>
-            <wp:positionH relativeFrom="column">
-              <wp:posOffset>0</wp:posOffset>
-            </wp:positionH>
-            <wp:positionV relativeFrom="paragraph">
-              <wp:posOffset>304800</wp:posOffset>
-            </wp:positionV>
-            <wp:extent cx="1651635" cy="2669540"/>
-            <wp:effectExtent l="0" t="0" r="0" b="0"/>
-            <wp:wrapTight wrapText="bothSides">
-              <wp:wrapPolygon edited="0">
-                <wp:start x="0" y="0"/>
-                <wp:lineTo x="0" y="21374"/>
-                <wp:lineTo x="21260" y="21374"/>
-                <wp:lineTo x="21260" y="0"/>
-                <wp:lineTo x="0" y="0"/>
-              </wp:wrapPolygon>
-            </wp:wrapTight>
-            <wp:docPr id="23" name="Picture 23"/>
-            <wp:cNvGraphicFramePr>
-              <a:graphicFrameLocks xmlns:a="http://schemas.openxmlformats.org/drawingml/2006/main" noChangeAspect="1"/>
-            </wp:cNvGraphicFramePr>
-            <a:graphic xmlns:a="http://schemas.openxmlformats.org/drawingml/2006/main">
-              <a:graphicData uri="http://schemas.openxmlformats.org/drawingml/2006/picture">
-                <pic:pic xmlns:pic="http://schemas.openxmlformats.org/drawingml/2006/picture">
-                  <pic:nvPicPr>
-                    <pic:cNvPr id="0" name="nhs1.png"/>
-                    <pic:cNvPicPr/>
-                  </pic:nvPicPr>
-                  <pic:blipFill>
-                    <a:blip r:embed="rId18">
-                      <a:extLst>
-                        <a:ext uri="{28A0092B-C50C-407E-A947-70E740481C1C}">
-                          <a14:useLocalDpi xmlns:a14="http://schemas.microsoft.com/office/drawing/2010/main" val="0"/>
-                        </a:ext>
-                      </a:extLst>
-                    </a:blip>
-                    <a:stretch>
-                      <a:fillRect/>
-                    </a:stretch>
-                  </pic:blipFill>
-                  <pic:spPr>
-                    <a:xfrm>
-                      <a:off x="0" y="0"/>
-                      <a:ext cx="1651635" cy="2669540"/>
-                    </a:xfrm>
-                    <a:prstGeom prst="rect">
-                      <a:avLst/>
-                    </a:prstGeom>
-                  </pic:spPr>
-                </pic:pic>
-              </a:graphicData>
-            </a:graphic>
-            <wp14:sizeRelH relativeFrom="page">
-              <wp14:pctWidth>0</wp14:pctWidth>
-            </wp14:sizeRelH>
-            <wp14:sizeRelV relativeFrom="page">
-              <wp14:pctHeight>0</wp14:pctHeight>
-            </wp14:sizeRelV>
-          </wp:anchor>
-        </w:drawing>
-      </w:r>
+      <w:bookmarkStart w:id="30" w:name="_Toc291510427"/>
       <w:r>
         <w:t>3.2.2</w:t>
       </w:r>
@@ -8263,146 +8227,33 @@
       <w:r>
         <w:t>tic Prescribing in the Community</w:t>
       </w:r>
-      <w:bookmarkEnd w:id="31"/>
-    </w:p>
-    <w:p>
-      <w:r>
-        <w:rPr>
-          <w:noProof/>
-        </w:rPr>
-        <w:drawing>
-          <wp:anchor distT="0" distB="0" distL="114300" distR="114300" simplePos="0" relativeHeight="251683840" behindDoc="0" locked="0" layoutInCell="1" allowOverlap="1" wp14:anchorId="4BE32CD2" wp14:editId="47A74020">
-            <wp:simplePos x="0" y="0"/>
-            <wp:positionH relativeFrom="column">
-              <wp:posOffset>1740535</wp:posOffset>
-            </wp:positionH>
-            <wp:positionV relativeFrom="paragraph">
-              <wp:posOffset>40640</wp:posOffset>
-            </wp:positionV>
-            <wp:extent cx="1943100" cy="2628900"/>
-            <wp:effectExtent l="0" t="0" r="12700" b="12700"/>
-            <wp:wrapTight wrapText="bothSides">
-              <wp:wrapPolygon edited="0">
-                <wp:start x="0" y="0"/>
-                <wp:lineTo x="0" y="21496"/>
-                <wp:lineTo x="21459" y="21496"/>
-                <wp:lineTo x="21459" y="0"/>
-                <wp:lineTo x="0" y="0"/>
-              </wp:wrapPolygon>
-            </wp:wrapTight>
-            <wp:docPr id="25" name="Picture 25"/>
-            <wp:cNvGraphicFramePr>
-              <a:graphicFrameLocks xmlns:a="http://schemas.openxmlformats.org/drawingml/2006/main" noChangeAspect="1"/>
-            </wp:cNvGraphicFramePr>
-            <a:graphic xmlns:a="http://schemas.openxmlformats.org/drawingml/2006/main">
-              <a:graphicData uri="http://schemas.openxmlformats.org/drawingml/2006/picture">
-                <pic:pic xmlns:pic="http://schemas.openxmlformats.org/drawingml/2006/picture">
-                  <pic:nvPicPr>
-                    <pic:cNvPr id="0" name="nhs3.png"/>
-                    <pic:cNvPicPr/>
-                  </pic:nvPicPr>
-                  <pic:blipFill>
-                    <a:blip r:embed="rId19">
-                      <a:extLst>
-                        <a:ext uri="{28A0092B-C50C-407E-A947-70E740481C1C}">
-                          <a14:useLocalDpi xmlns:a14="http://schemas.microsoft.com/office/drawing/2010/main" val="0"/>
-                        </a:ext>
-                      </a:extLst>
-                    </a:blip>
-                    <a:stretch>
-                      <a:fillRect/>
-                    </a:stretch>
-                  </pic:blipFill>
-                  <pic:spPr>
-                    <a:xfrm>
-                      <a:off x="0" y="0"/>
-                      <a:ext cx="1943100" cy="2628900"/>
-                    </a:xfrm>
-                    <a:prstGeom prst="rect">
-                      <a:avLst/>
-                    </a:prstGeom>
-                  </pic:spPr>
-                </pic:pic>
-              </a:graphicData>
-            </a:graphic>
-            <wp14:sizeRelH relativeFrom="page">
-              <wp14:pctWidth>0</wp14:pctWidth>
-            </wp14:sizeRelH>
-            <wp14:sizeRelV relativeFrom="page">
-              <wp14:pctHeight>0</wp14:pctHeight>
-            </wp14:sizeRelV>
-          </wp:anchor>
-        </w:drawing>
-      </w:r>
-      <w:r>
-        <w:rPr>
-          <w:noProof/>
-        </w:rPr>
-        <w:drawing>
-          <wp:anchor distT="0" distB="0" distL="114300" distR="114300" simplePos="0" relativeHeight="251682816" behindDoc="0" locked="0" layoutInCell="1" allowOverlap="1" wp14:anchorId="4861EB0D" wp14:editId="0540894B">
-            <wp:simplePos x="0" y="0"/>
-            <wp:positionH relativeFrom="column">
-              <wp:posOffset>26035</wp:posOffset>
-            </wp:positionH>
-            <wp:positionV relativeFrom="paragraph">
-              <wp:posOffset>40640</wp:posOffset>
-            </wp:positionV>
-            <wp:extent cx="1600200" cy="2628900"/>
-            <wp:effectExtent l="0" t="0" r="0" b="12700"/>
-            <wp:wrapTight wrapText="bothSides">
-              <wp:wrapPolygon edited="0">
-                <wp:start x="0" y="0"/>
-                <wp:lineTo x="0" y="21496"/>
-                <wp:lineTo x="21257" y="21496"/>
-                <wp:lineTo x="21257" y="0"/>
-                <wp:lineTo x="0" y="0"/>
-              </wp:wrapPolygon>
-            </wp:wrapTight>
-            <wp:docPr id="24" name="Picture 24"/>
-            <wp:cNvGraphicFramePr>
-              <a:graphicFrameLocks xmlns:a="http://schemas.openxmlformats.org/drawingml/2006/main" noChangeAspect="1"/>
-            </wp:cNvGraphicFramePr>
-            <a:graphic xmlns:a="http://schemas.openxmlformats.org/drawingml/2006/main">
-              <a:graphicData uri="http://schemas.openxmlformats.org/drawingml/2006/picture">
-                <pic:pic xmlns:pic="http://schemas.openxmlformats.org/drawingml/2006/picture">
-                  <pic:nvPicPr>
-                    <pic:cNvPr id="0" name="nhs2.png"/>
-                    <pic:cNvPicPr/>
-                  </pic:nvPicPr>
-                  <pic:blipFill>
-                    <a:blip r:embed="rId20">
-                      <a:extLst>
-                        <a:ext uri="{28A0092B-C50C-407E-A947-70E740481C1C}">
-                          <a14:useLocalDpi xmlns:a14="http://schemas.microsoft.com/office/drawing/2010/main" val="0"/>
-                        </a:ext>
-                      </a:extLst>
-                    </a:blip>
-                    <a:stretch>
-                      <a:fillRect/>
-                    </a:stretch>
-                  </pic:blipFill>
-                  <pic:spPr>
-                    <a:xfrm>
-                      <a:off x="0" y="0"/>
-                      <a:ext cx="1600200" cy="2628900"/>
-                    </a:xfrm>
-                    <a:prstGeom prst="rect">
-                      <a:avLst/>
-                    </a:prstGeom>
-                  </pic:spPr>
-                </pic:pic>
-              </a:graphicData>
-            </a:graphic>
-            <wp14:sizeRelH relativeFrom="page">
-              <wp14:pctWidth>0</wp14:pctWidth>
-            </wp14:sizeRelH>
-            <wp14:sizeRelV relativeFrom="page">
-              <wp14:pctHeight>0</wp14:pctHeight>
-            </wp14:sizeRelV>
-          </wp:anchor>
-        </w:drawing>
-      </w:r>
-    </w:p>
+      <w:bookmarkEnd w:id="30"/>
+    </w:p>
+    <w:p>
+      <w:r>
+        <w:t xml:space="preserve">This application was more focused on treating particular illnesses but still had some valuable information about drugs.  </w:t>
+      </w:r>
+      <w:r>
+        <w:rPr>
+          <w:b/>
+        </w:rPr>
+        <w:t>Figure 3.1</w:t>
+      </w:r>
+      <w:r>
+        <w:rPr>
+          <w:b/>
+        </w:rPr>
+        <w:t xml:space="preserve"> </w:t>
+      </w:r>
+      <w:r>
+        <w:t>shows the use of the app when looking for drugs to treat “Acute Bronchitis”. This application is very colourful and easy to navigate as seen in each view there is a clear back button to go the previous view. Although there is a back button on the first view that just closes the application.</w:t>
+      </w:r>
+    </w:p>
+    <w:p/>
+    <w:p/>
+    <w:p/>
+    <w:p/>
+    <w:p/>
     <w:p/>
     <w:p>
       <w:r>
@@ -8413,13 +8264,13 @@
         <mc:AlternateContent>
           <mc:Choice Requires="wps">
             <w:drawing>
-              <wp:anchor distT="0" distB="0" distL="114300" distR="114300" simplePos="0" relativeHeight="251685888" behindDoc="0" locked="0" layoutInCell="1" allowOverlap="1" wp14:anchorId="5D9864F6" wp14:editId="0687C2A8">
+              <wp:anchor distT="0" distB="0" distL="114300" distR="114300" simplePos="0" relativeHeight="251680768" behindDoc="0" locked="0" layoutInCell="1" allowOverlap="1" wp14:anchorId="5D9864F6" wp14:editId="731C5BBF">
                 <wp:simplePos x="0" y="0"/>
                 <wp:positionH relativeFrom="column">
-                  <wp:posOffset>0</wp:posOffset>
+                  <wp:posOffset>-19050</wp:posOffset>
                 </wp:positionH>
                 <wp:positionV relativeFrom="paragraph">
-                  <wp:posOffset>2117090</wp:posOffset>
+                  <wp:posOffset>2665095</wp:posOffset>
                 </wp:positionV>
                 <wp:extent cx="5537835" cy="397510"/>
                 <wp:effectExtent l="0" t="0" r="0" b="0"/>
@@ -8455,7 +8306,7 @@
                         <a:effectLst/>
                         <a:extLst>
                           <a:ext uri="{C572A759-6A51-4108-AA02-DFA0A04FC94B}">
-                            <ma14:wrappingTextBoxFlag xmlns:ma14="http://schemas.microsoft.com/office/mac/drawingml/2011/main" xmlns:w="http://schemas.openxmlformats.org/wordprocessingml/2006/main" xmlns:w10="urn:schemas-microsoft-com:office:word" xmlns:v="urn:schemas-microsoft-com:vml" xmlns:o="urn:schemas-microsoft-com:office:office" xmlns:mv="urn:schemas-microsoft-com:mac:vml" xmlns:mo="http://schemas.microsoft.com/office/mac/office/2008/main" xmlns=""/>
+                            <ma14:wrappingTextBoxFlag xmlns="" xmlns:mo="http://schemas.microsoft.com/office/mac/office/2008/main" xmlns:mv="urn:schemas-microsoft-com:mac:vml" xmlns:o="urn:schemas-microsoft-com:office:office" xmlns:v="urn:schemas-microsoft-com:vml" xmlns:w10="urn:schemas-microsoft-com:office:word" xmlns:w="http://schemas.openxmlformats.org/wordprocessingml/2006/main" xmlns:ma14="http://schemas.microsoft.com/office/mac/drawingml/2011/main"/>
                           </a:ext>
                         </a:extLst>
                       </wps:spPr>
@@ -8537,7 +8388,7 @@
           </mc:Choice>
           <mc:Fallback>
             <w:pict>
-              <v:shape w14:anchorId="5D9864F6" id="Text Box 26" o:spid="_x0000_s1028" type="#_x0000_t202" style="position:absolute;margin-left:0;margin-top:166.7pt;width:436.05pt;height:31.3pt;z-index:251685888;visibility:visible;mso-wrap-style:square;mso-width-percent:0;mso-wrap-distance-left:9pt;mso-wrap-distance-top:0;mso-wrap-distance-right:9pt;mso-wrap-distance-bottom:0;mso-position-horizontal:absolute;mso-position-horizontal-relative:text;mso-position-vertical:absolute;mso-position-vertical-relative:text;mso-width-percent:0;mso-width-relative:margin;v-text-anchor:top" o:gfxdata="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" stroked="f">
+              <v:shape w14:anchorId="5D9864F6" id="Text Box 26" o:spid="_x0000_s1028" type="#_x0000_t202" style="position:absolute;margin-left:-1.5pt;margin-top:209.85pt;width:436.05pt;height:31.3pt;z-index:251680768;visibility:visible;mso-wrap-style:square;mso-width-percent:0;mso-wrap-distance-left:9pt;mso-wrap-distance-top:0;mso-wrap-distance-right:9pt;mso-wrap-distance-bottom:0;mso-position-horizontal:absolute;mso-position-horizontal-relative:text;mso-position-vertical:absolute;mso-position-vertical-relative:text;mso-width-percent:0;mso-width-relative:margin;v-text-anchor:top" o:gfxdata="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" stroked="f">
                 <v:textbox style="mso-fit-shape-to-text:t" inset="0,0,0,0">
                   <w:txbxContent>
                     <w:p>
@@ -8606,6 +8457,210 @@
         </mc:AlternateContent>
       </w:r>
       <w:r>
+        <w:rPr>
+          <w:noProof/>
+        </w:rPr>
+        <w:drawing>
+          <wp:anchor distT="0" distB="0" distL="114300" distR="114300" simplePos="0" relativeHeight="251666432" behindDoc="0" locked="0" layoutInCell="1" allowOverlap="1" wp14:anchorId="4BE32CD2" wp14:editId="1AE7EA37">
+            <wp:simplePos x="0" y="0"/>
+            <wp:positionH relativeFrom="column">
+              <wp:posOffset>3550285</wp:posOffset>
+            </wp:positionH>
+            <wp:positionV relativeFrom="paragraph">
+              <wp:posOffset>1905</wp:posOffset>
+            </wp:positionV>
+            <wp:extent cx="1943100" cy="2628900"/>
+            <wp:effectExtent l="0" t="0" r="12700" b="12700"/>
+            <wp:wrapTight wrapText="bothSides">
+              <wp:wrapPolygon edited="0">
+                <wp:start x="0" y="0"/>
+                <wp:lineTo x="0" y="21496"/>
+                <wp:lineTo x="21459" y="21496"/>
+                <wp:lineTo x="21459" y="0"/>
+                <wp:lineTo x="0" y="0"/>
+              </wp:wrapPolygon>
+            </wp:wrapTight>
+            <wp:docPr id="25" name="Picture 25"/>
+            <wp:cNvGraphicFramePr>
+              <a:graphicFrameLocks xmlns:a="http://schemas.openxmlformats.org/drawingml/2006/main" noChangeAspect="1"/>
+            </wp:cNvGraphicFramePr>
+            <a:graphic xmlns:a="http://schemas.openxmlformats.org/drawingml/2006/main">
+              <a:graphicData uri="http://schemas.openxmlformats.org/drawingml/2006/picture">
+                <pic:pic xmlns:pic="http://schemas.openxmlformats.org/drawingml/2006/picture">
+                  <pic:nvPicPr>
+                    <pic:cNvPr id="0" name="nhs3.png"/>
+                    <pic:cNvPicPr/>
+                  </pic:nvPicPr>
+                  <pic:blipFill>
+                    <a:blip r:embed="rId18">
+                      <a:extLst>
+                        <a:ext uri="{28A0092B-C50C-407E-A947-70E740481C1C}">
+                          <a14:useLocalDpi xmlns:a14="http://schemas.microsoft.com/office/drawing/2010/main" val="0"/>
+                        </a:ext>
+                      </a:extLst>
+                    </a:blip>
+                    <a:stretch>
+                      <a:fillRect/>
+                    </a:stretch>
+                  </pic:blipFill>
+                  <pic:spPr>
+                    <a:xfrm>
+                      <a:off x="0" y="0"/>
+                      <a:ext cx="1943100" cy="2628900"/>
+                    </a:xfrm>
+                    <a:prstGeom prst="rect">
+                      <a:avLst/>
+                    </a:prstGeom>
+                  </pic:spPr>
+                </pic:pic>
+              </a:graphicData>
+            </a:graphic>
+            <wp14:sizeRelH relativeFrom="page">
+              <wp14:pctWidth>0</wp14:pctWidth>
+            </wp14:sizeRelH>
+            <wp14:sizeRelV relativeFrom="page">
+              <wp14:pctHeight>0</wp14:pctHeight>
+            </wp14:sizeRelV>
+          </wp:anchor>
+        </w:drawing>
+      </w:r>
+      <w:r>
+        <w:rPr>
+          <w:noProof/>
+        </w:rPr>
+        <w:drawing>
+          <wp:anchor distT="0" distB="0" distL="114300" distR="114300" simplePos="0" relativeHeight="251646976" behindDoc="0" locked="0" layoutInCell="1" allowOverlap="1" wp14:anchorId="3911A846" wp14:editId="4466477E">
+            <wp:simplePos x="0" y="0"/>
+            <wp:positionH relativeFrom="column">
+              <wp:posOffset>190500</wp:posOffset>
+            </wp:positionH>
+            <wp:positionV relativeFrom="paragraph">
+              <wp:posOffset>2540</wp:posOffset>
+            </wp:positionV>
+            <wp:extent cx="1651635" cy="2669540"/>
+            <wp:effectExtent l="0" t="0" r="5715" b="0"/>
+            <wp:wrapTight wrapText="bothSides">
+              <wp:wrapPolygon edited="0">
+                <wp:start x="0" y="0"/>
+                <wp:lineTo x="0" y="21425"/>
+                <wp:lineTo x="21426" y="21425"/>
+                <wp:lineTo x="21426" y="0"/>
+                <wp:lineTo x="0" y="0"/>
+              </wp:wrapPolygon>
+            </wp:wrapTight>
+            <wp:docPr id="23" name="Picture 23"/>
+            <wp:cNvGraphicFramePr>
+              <a:graphicFrameLocks xmlns:a="http://schemas.openxmlformats.org/drawingml/2006/main" noChangeAspect="1"/>
+            </wp:cNvGraphicFramePr>
+            <a:graphic xmlns:a="http://schemas.openxmlformats.org/drawingml/2006/main">
+              <a:graphicData uri="http://schemas.openxmlformats.org/drawingml/2006/picture">
+                <pic:pic xmlns:pic="http://schemas.openxmlformats.org/drawingml/2006/picture">
+                  <pic:nvPicPr>
+                    <pic:cNvPr id="0" name="nhs1.png"/>
+                    <pic:cNvPicPr/>
+                  </pic:nvPicPr>
+                  <pic:blipFill>
+                    <a:blip r:embed="rId19">
+                      <a:extLst>
+                        <a:ext uri="{28A0092B-C50C-407E-A947-70E740481C1C}">
+                          <a14:useLocalDpi xmlns:a14="http://schemas.microsoft.com/office/drawing/2010/main" val="0"/>
+                        </a:ext>
+                      </a:extLst>
+                    </a:blip>
+                    <a:stretch>
+                      <a:fillRect/>
+                    </a:stretch>
+                  </pic:blipFill>
+                  <pic:spPr>
+                    <a:xfrm>
+                      <a:off x="0" y="0"/>
+                      <a:ext cx="1651635" cy="2669540"/>
+                    </a:xfrm>
+                    <a:prstGeom prst="rect">
+                      <a:avLst/>
+                    </a:prstGeom>
+                  </pic:spPr>
+                </pic:pic>
+              </a:graphicData>
+            </a:graphic>
+            <wp14:sizeRelH relativeFrom="page">
+              <wp14:pctWidth>0</wp14:pctWidth>
+            </wp14:sizeRelH>
+            <wp14:sizeRelV relativeFrom="page">
+              <wp14:pctHeight>0</wp14:pctHeight>
+            </wp14:sizeRelV>
+          </wp:anchor>
+        </w:drawing>
+      </w:r>
+      <w:r>
+        <w:rPr>
+          <w:noProof/>
+        </w:rPr>
+        <w:drawing>
+          <wp:anchor distT="0" distB="0" distL="114300" distR="114300" simplePos="0" relativeHeight="251656192" behindDoc="0" locked="0" layoutInCell="1" allowOverlap="1" wp14:anchorId="4861EB0D" wp14:editId="4A7AD28A">
+            <wp:simplePos x="0" y="0"/>
+            <wp:positionH relativeFrom="column">
+              <wp:posOffset>1892935</wp:posOffset>
+            </wp:positionH>
+            <wp:positionV relativeFrom="paragraph">
+              <wp:posOffset>1905</wp:posOffset>
+            </wp:positionV>
+            <wp:extent cx="1600200" cy="2628900"/>
+            <wp:effectExtent l="0" t="0" r="0" b="12700"/>
+            <wp:wrapTight wrapText="bothSides">
+              <wp:wrapPolygon edited="0">
+                <wp:start x="0" y="0"/>
+                <wp:lineTo x="0" y="21496"/>
+                <wp:lineTo x="21257" y="21496"/>
+                <wp:lineTo x="21257" y="0"/>
+                <wp:lineTo x="0" y="0"/>
+              </wp:wrapPolygon>
+            </wp:wrapTight>
+            <wp:docPr id="24" name="Picture 24"/>
+            <wp:cNvGraphicFramePr>
+              <a:graphicFrameLocks xmlns:a="http://schemas.openxmlformats.org/drawingml/2006/main" noChangeAspect="1"/>
+            </wp:cNvGraphicFramePr>
+            <a:graphic xmlns:a="http://schemas.openxmlformats.org/drawingml/2006/main">
+              <a:graphicData uri="http://schemas.openxmlformats.org/drawingml/2006/picture">
+                <pic:pic xmlns:pic="http://schemas.openxmlformats.org/drawingml/2006/picture">
+                  <pic:nvPicPr>
+                    <pic:cNvPr id="0" name="nhs2.png"/>
+                    <pic:cNvPicPr/>
+                  </pic:nvPicPr>
+                  <pic:blipFill>
+                    <a:blip r:embed="rId20">
+                      <a:extLst>
+                        <a:ext uri="{28A0092B-C50C-407E-A947-70E740481C1C}">
+                          <a14:useLocalDpi xmlns:a14="http://schemas.microsoft.com/office/drawing/2010/main" val="0"/>
+                        </a:ext>
+                      </a:extLst>
+                    </a:blip>
+                    <a:stretch>
+                      <a:fillRect/>
+                    </a:stretch>
+                  </pic:blipFill>
+                  <pic:spPr>
+                    <a:xfrm>
+                      <a:off x="0" y="0"/>
+                      <a:ext cx="1600200" cy="2628900"/>
+                    </a:xfrm>
+                    <a:prstGeom prst="rect">
+                      <a:avLst/>
+                    </a:prstGeom>
+                  </pic:spPr>
+                </pic:pic>
+              </a:graphicData>
+            </a:graphic>
+            <wp14:sizeRelH relativeFrom="page">
+              <wp14:pctWidth>0</wp14:pctWidth>
+            </wp14:sizeRelH>
+            <wp14:sizeRelV relativeFrom="page">
+              <wp14:pctHeight>0</wp14:pctHeight>
+            </wp14:sizeRelV>
+          </wp:anchor>
+        </w:drawing>
+      </w:r>
+      <w:r>
         <w:t xml:space="preserve">This application was more focused on treating particular illnesses but still had some valuable information about drugs. </w:t>
       </w:r>
       <w:r>
@@ -8691,7 +8746,11 @@
     </w:p>
     <w:p>
       <w:r>
-        <w:t xml:space="preserve">On review of this application it had a simple navigation and colourful look and feel which is aesthetically pleasing to the user. The use of tables to show what information is available is definitely a must have feature for this type of application and should be considered for the first design of the project. The use of having all the information visible is a great for the user to see at a glance but should be organised in such a way </w:t>
+        <w:t xml:space="preserve">On review of this application it had a simple navigation and colourful look and feel which is aesthetically pleasing to the user. The use of tables to show what information is available is definitely a must have feature for this type of application and should be considered for the </w:t>
+      </w:r>
+      <w:r>
+        <w:lastRenderedPageBreak/>
+        <w:t xml:space="preserve">first design of the project. The use of having all the information visible is a great for the user to see at a glance but should be organised in such a way </w:t>
       </w:r>
       <w:r>
         <w:t>that is obvious to the user and does not require a lot of scrolling.</w:t>
@@ -8702,11 +8761,11 @@
       <w:pPr>
         <w:pStyle w:val="Heading3"/>
       </w:pPr>
-      <w:bookmarkStart w:id="32" w:name="_Toc291510428"/>
+      <w:bookmarkStart w:id="31" w:name="_Toc291510428"/>
       <w:r>
         <w:t>3.2.3 Review of Ideas Gathered for Design</w:t>
       </w:r>
-      <w:bookmarkEnd w:id="32"/>
+      <w:bookmarkEnd w:id="31"/>
     </w:p>
     <w:p>
       <w:r>
@@ -8740,7 +8799,6 @@
         </w:numPr>
       </w:pPr>
       <w:r>
-        <w:lastRenderedPageBreak/>
         <w:t>The detail view for each must be segmented in such a way to display the information at a glance and allow for users to see what information is available quickly.</w:t>
       </w:r>
       <w:r>
@@ -8798,7 +8856,7 @@
       <w:pPr>
         <w:pStyle w:val="Heading2"/>
       </w:pPr>
-      <w:bookmarkStart w:id="33" w:name="_Toc291510429"/>
+      <w:bookmarkStart w:id="32" w:name="_Toc291510429"/>
       <w:r>
         <w:t>3.3</w:t>
       </w:r>
@@ -8808,7 +8866,7 @@
       <w:r>
         <w:t xml:space="preserve"> ///////ADD PAPER DESIGN *SCANNER</w:t>
       </w:r>
-      <w:bookmarkEnd w:id="33"/>
+      <w:bookmarkEnd w:id="32"/>
     </w:p>
     <w:p>
       <w:r>
@@ -8853,7 +8911,11 @@
         <w:t>The white board method is the one interactive during meetings out especially when combined with post it notes</w:t>
       </w:r>
       <w:r>
-        <w:t xml:space="preserve"> as many people can interact at the same time editing the design easily by adding or rubbing parts out</w:t>
+        <w:t xml:space="preserve"> as many people can interact at the same time editing the design </w:t>
+      </w:r>
+      <w:r>
+        <w:lastRenderedPageBreak/>
+        <w:t>easily by adding or rubbing parts out</w:t>
       </w:r>
       <w:r>
         <w:t>. The disadvantage of using the whiteboard is storage of the ideas created as</w:t>
@@ -8883,15 +8945,7 @@
           <w:sz w:val="52"/>
           <w:szCs w:val="52"/>
         </w:rPr>
-        <w:t xml:space="preserve">The paper prototype is shown in </w:t>
-      </w:r>
-      <w:r>
-        <w:rPr>
-          <w:sz w:val="52"/>
-          <w:szCs w:val="52"/>
-        </w:rPr>
-        <w:lastRenderedPageBreak/>
-        <w:t xml:space="preserve">A?????? </w:t>
+        <w:t xml:space="preserve">The paper prototype is shown in A?????? </w:t>
       </w:r>
       <w:r>
         <w:t xml:space="preserve">By using the paper prototype to convey the initial design idea </w:t>
@@ -8925,61 +8979,61 @@
       <w:pPr>
         <w:pStyle w:val="Heading3"/>
       </w:pPr>
-      <w:bookmarkStart w:id="34" w:name="_Toc291510430"/>
+      <w:bookmarkStart w:id="33" w:name="_Toc291510430"/>
       <w:r>
         <w:t>3.3.1 Presentation of Low Fidelity Prototype.</w:t>
       </w:r>
+      <w:bookmarkEnd w:id="33"/>
+    </w:p>
+    <w:p>
+      <w:r>
+        <w:t xml:space="preserve">During the meeting the main views were praised that </w:t>
+      </w:r>
+      <w:proofErr w:type="gramStart"/>
+      <w:r>
+        <w:t>the of</w:t>
+      </w:r>
+      <w:proofErr w:type="gramEnd"/>
+      <w:r>
+        <w:t xml:space="preserve"> splitting the pathogens and drugs into tables was a good feature. The detail views were discussed as having </w:t>
+      </w:r>
+      <w:proofErr w:type="gramStart"/>
+      <w:r>
+        <w:t>to</w:t>
+      </w:r>
+      <w:proofErr w:type="gramEnd"/>
+      <w:r>
+        <w:t xml:space="preserve"> much information in one view and should be segmented more. I suggested in having toggle buttons which would fill certain fields depending on the combination rather than many views to navigate through. This was agreed to be the best decision in displaying the information about the drugs. The use of colour coded buttons to navigate to different information about certain pathogens in the drug detail view was argued as complicating the user interface and should be one button that displayed all the pathogens related to that particular drug in a new table view.</w:t>
+      </w:r>
+      <w:r>
+        <w:t xml:space="preserve"> The pathogen table colour code was discussed as it may be quite difficult to develop in the short time frame as the data for the pathogens doesn’t exist in the </w:t>
+      </w:r>
+      <w:proofErr w:type="gramStart"/>
+      <w:r>
+        <w:t>clients</w:t>
+      </w:r>
+      <w:proofErr w:type="gramEnd"/>
+      <w:r>
+        <w:t xml:space="preserve"> database and creating a colour code might be out of the scope of this project. The tables will only show the names of the drugs and pathogens in the high fidelity prototype. </w:t>
+      </w:r>
+    </w:p>
+    <w:p>
+      <w:r>
+        <w:t>During the meeting a new feature was added to the low fidelity prototype where there could be a list of drugs associated with each pathogen which could be selected and compared to see if there were any interactions between them.</w:t>
+      </w:r>
+    </w:p>
+    <w:p>
+      <w:pPr>
+        <w:pStyle w:val="Heading2"/>
+      </w:pPr>
+      <w:bookmarkStart w:id="34" w:name="_Toc291510431"/>
+      <w:r>
+        <w:t>3.4</w:t>
+      </w:r>
+      <w:r>
+        <w:t xml:space="preserve"> Mobile Application Structure</w:t>
+      </w:r>
       <w:bookmarkEnd w:id="34"/>
-    </w:p>
-    <w:p>
-      <w:r>
-        <w:t xml:space="preserve">During the meeting the main views were praised that </w:t>
-      </w:r>
-      <w:proofErr w:type="gramStart"/>
-      <w:r>
-        <w:t>the of</w:t>
-      </w:r>
-      <w:proofErr w:type="gramEnd"/>
-      <w:r>
-        <w:t xml:space="preserve"> splitting the pathogens and drugs into tables was a good feature. The detail views were discussed as having </w:t>
-      </w:r>
-      <w:proofErr w:type="gramStart"/>
-      <w:r>
-        <w:t>to</w:t>
-      </w:r>
-      <w:proofErr w:type="gramEnd"/>
-      <w:r>
-        <w:t xml:space="preserve"> much information in one view and should be segmented more. I suggested in having toggle buttons which would fill certain fields depending on the combination rather than many views to navigate through. This was agreed to be the best decision in displaying the information about the drugs. The use of colour coded buttons to navigate to different information about certain pathogens in the drug detail view was argued as complicating the user interface and should be one button that displayed all the pathogens related to that particular drug in a new table view.</w:t>
-      </w:r>
-      <w:r>
-        <w:t xml:space="preserve"> The pathogen table colour code was discussed as it may be quite difficult to develop in the short time frame as the data for the pathogens doesn’t exist in the </w:t>
-      </w:r>
-      <w:proofErr w:type="gramStart"/>
-      <w:r>
-        <w:t>clients</w:t>
-      </w:r>
-      <w:proofErr w:type="gramEnd"/>
-      <w:r>
-        <w:t xml:space="preserve"> database and creating a colour code might be out of the scope of this project. The tables will only show the names of the drugs and pathogens in the high fidelity prototype. </w:t>
-      </w:r>
-    </w:p>
-    <w:p>
-      <w:r>
-        <w:t>During the meeting a new feature was added to the low fidelity prototype where there could be a list of drugs associated with each pathogen which could be selected and compared to see if there were any interactions between them.</w:t>
-      </w:r>
-    </w:p>
-    <w:p>
-      <w:pPr>
-        <w:pStyle w:val="Heading2"/>
-      </w:pPr>
-      <w:bookmarkStart w:id="35" w:name="_Toc291510431"/>
-      <w:r>
-        <w:t>3.4</w:t>
-      </w:r>
-      <w:r>
-        <w:t xml:space="preserve"> Mobile Application Structure</w:t>
-      </w:r>
-      <w:bookmarkEnd w:id="35"/>
     </w:p>
     <w:p>
       <w:r>
@@ -9161,28 +9215,28 @@
       </w:r>
     </w:p>
     <w:p>
-      <w:pPr>
-        <w:rPr>
-          <w:sz w:val="40"/>
-          <w:szCs w:val="40"/>
-        </w:rPr>
-      </w:pPr>
-      <w:r>
-        <w:rPr>
-          <w:sz w:val="40"/>
-          <w:szCs w:val="40"/>
-        </w:rPr>
-        <w:t xml:space="preserve">NEEDS MORE CONTENT HERE DOM </w:t>
-      </w:r>
-      <w:proofErr w:type="gramStart"/>
-      <w:r>
-        <w:rPr>
-          <w:sz w:val="40"/>
-          <w:szCs w:val="40"/>
-        </w:rPr>
-        <w:t>stuff</w:t>
-      </w:r>
-      <w:proofErr w:type="gramEnd"/>
+      <w:r>
+        <w:t>To create the</w:t>
+      </w:r>
+      <w:r>
+        <w:t xml:space="preserve"> first XML file to be used to store the data</w:t>
+      </w:r>
+      <w:r>
+        <w:t xml:space="preserve"> an object relationship diagram was designed</w:t>
+      </w:r>
+      <w:r>
+        <w:t xml:space="preserve"> in the second iteration</w:t>
+      </w:r>
+      <w:r>
+        <w:t xml:space="preserve">. </w:t>
+      </w:r>
+      <w:r>
+        <w:t xml:space="preserve">Creating the diagram was a method to get confirmation from the client that the all the information held by a drug or pathogen was correct. </w:t>
+      </w:r>
+    </w:p>
+    <w:p>
+      <w:bookmarkStart w:id="35" w:name="_GoBack"/>
+      <w:bookmarkEnd w:id="35"/>
     </w:p>
     <w:p>
       <w:bookmarkStart w:id="36" w:name="_Toc291510432"/>
@@ -10029,7 +10083,7 @@
                     </a:ln>
                     <a:extLst>
                       <a:ext uri="{53640926-AAD7-44d8-BBD7-CCE9431645EC}">
-                        <a14:shadowObscured xmlns:a14="http://schemas.microsoft.com/office/drawing/2010/main" xmlns:w="http://schemas.openxmlformats.org/wordprocessingml/2006/main" xmlns:w10="urn:schemas-microsoft-com:office:word" xmlns:v="urn:schemas-microsoft-com:vml" xmlns:o="urn:schemas-microsoft-com:office:office" xmlns:mv="urn:schemas-microsoft-com:mac:vml" xmlns:mo="http://schemas.microsoft.com/office/mac/office/2008/main" xmlns=""/>
+                        <a14:shadowObscured xmlns="" xmlns:mo="http://schemas.microsoft.com/office/mac/office/2008/main" xmlns:mv="urn:schemas-microsoft-com:mac:vml" xmlns:o="urn:schemas-microsoft-com:office:office" xmlns:v="urn:schemas-microsoft-com:vml" xmlns:w10="urn:schemas-microsoft-com:office:word" xmlns:w="http://schemas.openxmlformats.org/wordprocessingml/2006/main" xmlns:a14="http://schemas.microsoft.com/office/drawing/2010/main"/>
                       </a:ext>
                     </a:extLst>
                   </pic:spPr>
@@ -10548,7 +10602,7 @@
                     </a:ln>
                     <a:extLst>
                       <a:ext uri="{53640926-AAD7-44d8-BBD7-CCE9431645EC}">
-                        <a14:shadowObscured xmlns:a14="http://schemas.microsoft.com/office/drawing/2010/main" xmlns:w="http://schemas.openxmlformats.org/wordprocessingml/2006/main" xmlns:w10="urn:schemas-microsoft-com:office:word" xmlns:v="urn:schemas-microsoft-com:vml" xmlns:o="urn:schemas-microsoft-com:office:office" xmlns:mv="urn:schemas-microsoft-com:mac:vml" xmlns:mo="http://schemas.microsoft.com/office/mac/office/2008/main" xmlns=""/>
+                        <a14:shadowObscured xmlns="" xmlns:mo="http://schemas.microsoft.com/office/mac/office/2008/main" xmlns:mv="urn:schemas-microsoft-com:mac:vml" xmlns:o="urn:schemas-microsoft-com:office:office" xmlns:v="urn:schemas-microsoft-com:vml" xmlns:w10="urn:schemas-microsoft-com:office:word" xmlns:w="http://schemas.openxmlformats.org/wordprocessingml/2006/main" xmlns:a14="http://schemas.microsoft.com/office/drawing/2010/main"/>
                       </a:ext>
                     </a:extLst>
                   </pic:spPr>
@@ -12022,7 +12076,7 @@
                     </a:ln>
                     <a:extLst>
                       <a:ext uri="{53640926-AAD7-44d8-BBD7-CCE9431645EC}">
-                        <a14:shadowObscured xmlns:a14="http://schemas.microsoft.com/office/drawing/2010/main" xmlns:w="http://schemas.openxmlformats.org/wordprocessingml/2006/main" xmlns:w10="urn:schemas-microsoft-com:office:word" xmlns:v="urn:schemas-microsoft-com:vml" xmlns:o="urn:schemas-microsoft-com:office:office" xmlns:mv="urn:schemas-microsoft-com:mac:vml" xmlns:mo="http://schemas.microsoft.com/office/mac/office/2008/main" xmlns=""/>
+                        <a14:shadowObscured xmlns="" xmlns:mo="http://schemas.microsoft.com/office/mac/office/2008/main" xmlns:mv="urn:schemas-microsoft-com:mac:vml" xmlns:o="urn:schemas-microsoft-com:office:office" xmlns:v="urn:schemas-microsoft-com:vml" xmlns:w10="urn:schemas-microsoft-com:office:word" xmlns:w="http://schemas.openxmlformats.org/wordprocessingml/2006/main" xmlns:a14="http://schemas.microsoft.com/office/drawing/2010/main"/>
                       </a:ext>
                     </a:extLst>
                   </pic:spPr>
@@ -12867,7 +12921,7 @@
                     </a:ln>
                     <a:extLst>
                       <a:ext uri="{53640926-AAD7-44d8-BBD7-CCE9431645EC}">
-                        <a14:shadowObscured xmlns:a14="http://schemas.microsoft.com/office/drawing/2010/main" xmlns:w="http://schemas.openxmlformats.org/wordprocessingml/2006/main" xmlns:w10="urn:schemas-microsoft-com:office:word" xmlns:v="urn:schemas-microsoft-com:vml" xmlns:o="urn:schemas-microsoft-com:office:office" xmlns:mv="urn:schemas-microsoft-com:mac:vml" xmlns:mo="http://schemas.microsoft.com/office/mac/office/2008/main" xmlns=""/>
+                        <a14:shadowObscured xmlns="" xmlns:mo="http://schemas.microsoft.com/office/mac/office/2008/main" xmlns:mv="urn:schemas-microsoft-com:mac:vml" xmlns:o="urn:schemas-microsoft-com:office:office" xmlns:v="urn:schemas-microsoft-com:vml" xmlns:w10="urn:schemas-microsoft-com:office:word" xmlns:w="http://schemas.openxmlformats.org/wordprocessingml/2006/main" xmlns:a14="http://schemas.microsoft.com/office/drawing/2010/main"/>
                       </a:ext>
                     </a:extLst>
                   </pic:spPr>
@@ -13538,7 +13592,7 @@
           </mc:Choice>
           <mc:Fallback>
             <w:pict>
-              <v:rect w14:anchorId="2B8A5C07" id="Rectangle 31" o:spid="_x0000_s1026" style="position:absolute;margin-left:396.75pt;margin-top:7.25pt;width:12.75pt;height:11.25pt;z-index:251693056;visibility:visible;mso-wrap-style:square;mso-wrap-distance-left:9pt;mso-wrap-distance-top:0;mso-wrap-distance-right:9pt;mso-wrap-distance-bottom:0;mso-position-horizontal:absolute;mso-position-horizontal-relative:text;mso-position-vertical:absolute;mso-position-vertical-relative:text;v-text-anchor:middle" o:gfxdata="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" fillcolor="red" stroked="f" strokeweight="2pt"/>
+              <v:rect w14:anchorId="734487F8" id="Rectangle 31" o:spid="_x0000_s1026" style="position:absolute;margin-left:396.75pt;margin-top:7.25pt;width:12.75pt;height:11.25pt;z-index:251693056;visibility:visible;mso-wrap-style:square;mso-wrap-distance-left:9pt;mso-wrap-distance-top:0;mso-wrap-distance-right:9pt;mso-wrap-distance-bottom:0;mso-position-horizontal:absolute;mso-position-horizontal-relative:text;mso-position-vertical:absolute;mso-position-vertical-relative:text;v-text-anchor:middle" o:gfxdata="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" fillcolor="red" stroked="f" strokeweight="2pt"/>
             </w:pict>
           </mc:Fallback>
         </mc:AlternateContent>
@@ -13610,7 +13664,7 @@
           </mc:Choice>
           <mc:Fallback>
             <w:pict>
-              <v:rect w14:anchorId="363CB154" id="Rectangle 30" o:spid="_x0000_s1026" style="position:absolute;margin-left:291pt;margin-top:7.25pt;width:12.75pt;height:11.25pt;z-index:251692032;visibility:visible;mso-wrap-style:square;mso-wrap-distance-left:9pt;mso-wrap-distance-top:0;mso-wrap-distance-right:9pt;mso-wrap-distance-bottom:0;mso-position-horizontal:absolute;mso-position-horizontal-relative:text;mso-position-vertical:absolute;mso-position-vertical-relative:text;v-text-anchor:middle" o:gfxdata="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" fillcolor="#7030a0" stroked="f" strokeweight="3pt">
+              <v:rect w14:anchorId="541B721C" id="Rectangle 30" o:spid="_x0000_s1026" style="position:absolute;margin-left:291pt;margin-top:7.25pt;width:12.75pt;height:11.25pt;z-index:251692032;visibility:visible;mso-wrap-style:square;mso-wrap-distance-left:9pt;mso-wrap-distance-top:0;mso-wrap-distance-right:9pt;mso-wrap-distance-bottom:0;mso-position-horizontal:absolute;mso-position-horizontal-relative:text;mso-position-vertical:absolute;mso-position-vertical-relative:text;v-text-anchor:middle" o:gfxdata="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" fillcolor="#7030a0" stroked="f" strokeweight="3pt">
                 <v:shadow on="t" color="black" opacity="24903f" origin=",.5" offset="0,.55556mm"/>
               </v:rect>
             </w:pict>
@@ -13686,7 +13740,7 @@
           </mc:Choice>
           <mc:Fallback>
             <w:pict>
-              <v:rect w14:anchorId="0CFC9DE5" id="Rectangle 29" o:spid="_x0000_s1026" style="position:absolute;margin-left:186.75pt;margin-top:6.5pt;width:12.75pt;height:11.25pt;z-index:251691008;visibility:visible;mso-wrap-style:square;mso-wrap-distance-left:9pt;mso-wrap-distance-top:0;mso-wrap-distance-right:9pt;mso-wrap-distance-bottom:0;mso-position-horizontal:absolute;mso-position-horizontal-relative:text;mso-position-vertical:absolute;mso-position-vertical-relative:text;v-text-anchor:middle" o:gfxdata="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" fillcolor="#ffc000" stroked="f" strokeweight="2pt"/>
+              <v:rect w14:anchorId="21EB7647" id="Rectangle 29" o:spid="_x0000_s1026" style="position:absolute;margin-left:186.75pt;margin-top:6.5pt;width:12.75pt;height:11.25pt;z-index:251691008;visibility:visible;mso-wrap-style:square;mso-wrap-distance-left:9pt;mso-wrap-distance-top:0;mso-wrap-distance-right:9pt;mso-wrap-distance-bottom:0;mso-position-horizontal:absolute;mso-position-horizontal-relative:text;mso-position-vertical:absolute;mso-position-vertical-relative:text;v-text-anchor:middle" o:gfxdata="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" fillcolor="#ffc000" stroked="f" strokeweight="2pt"/>
             </w:pict>
           </mc:Fallback>
         </mc:AlternateContent>
@@ -13760,7 +13814,7 @@
           </mc:Choice>
           <mc:Fallback>
             <w:pict>
-              <v:rect w14:anchorId="7539F0CD" id="Rectangle 28" o:spid="_x0000_s1026" style="position:absolute;margin-left:69.75pt;margin-top:8pt;width:12.75pt;height:11.25pt;z-index:251689984;visibility:visible;mso-wrap-style:square;mso-wrap-distance-left:9pt;mso-wrap-distance-top:0;mso-wrap-distance-right:9pt;mso-wrap-distance-bottom:0;mso-position-horizontal:absolute;mso-position-horizontal-relative:text;mso-position-vertical:absolute;mso-position-vertical-relative:text;v-text-anchor:middle" o:gfxdata="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" fillcolor="#92d050" stroked="f" strokeweight="2pt"/>
+              <v:rect w14:anchorId="2D3FC6B0" id="Rectangle 28" o:spid="_x0000_s1026" style="position:absolute;margin-left:69.75pt;margin-top:8pt;width:12.75pt;height:11.25pt;z-index:251689984;visibility:visible;mso-wrap-style:square;mso-wrap-distance-left:9pt;mso-wrap-distance-top:0;mso-wrap-distance-right:9pt;mso-wrap-distance-bottom:0;mso-position-horizontal:absolute;mso-position-horizontal-relative:text;mso-position-vertical:absolute;mso-position-vertical-relative:text;v-text-anchor:middle" o:gfxdata="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" fillcolor="#92d050" stroked="f" strokeweight="2pt"/>
             </w:pict>
           </mc:Fallback>
         </mc:AlternateContent>
@@ -13960,7 +14014,7 @@
       <w:rPr>
         <w:noProof/>
       </w:rPr>
-      <w:t>11</w:t>
+      <w:t>17</w:t>
     </w:r>
     <w:r>
       <w:fldChar w:fldCharType="end"/>
@@ -18571,7 +18625,7 @@
 </file>
 
 <file path=customXml/itemProps1.xml><?xml version="1.0" encoding="utf-8"?>
-<ds:datastoreItem xmlns:ds="http://schemas.openxmlformats.org/officeDocument/2006/customXml" ds:itemID="{F36CADC5-B409-4F4F-BDCE-4E7763986AE4}">
+<ds:datastoreItem xmlns:ds="http://schemas.openxmlformats.org/officeDocument/2006/customXml" ds:itemID="{1F97051A-F301-476E-BF4A-62C4D6A29452}">
   <ds:schemaRefs>
     <ds:schemaRef ds:uri="http://schemas.openxmlformats.org/officeDocument/2006/bibliography"/>
   </ds:schemaRefs>

</xml_diff>